<commit_message>
adição do arquivo ao projeto
</commit_message>
<xml_diff>
--- a/TCC 2. (22-11).docx
+++ b/TCC 2. (22-11).docx
@@ -1,6 +1,6 @@
 
 <file path=word/document.xml><?xml version="1.0" encoding="utf-8"?>
-<w:document xmlns:wpc="http://schemas.microsoft.com/office/word/2010/wordprocessingCanvas" xmlns:mc="http://schemas.openxmlformats.org/markup-compatibility/2006" xmlns:o="urn:schemas-microsoft-com:office:office" xmlns:r="http://schemas.openxmlformats.org/officeDocument/2006/relationships" xmlns:m="http://schemas.openxmlformats.org/officeDocument/2006/math" xmlns:v="urn:schemas-microsoft-com:vml" xmlns:wp14="http://schemas.microsoft.com/office/word/2010/wordprocessingDrawing" xmlns:wp="http://schemas.openxmlformats.org/drawingml/2006/wordprocessingDrawing" xmlns:w10="urn:schemas-microsoft-com:office:word" xmlns:w="http://schemas.openxmlformats.org/wordprocessingml/2006/main" xmlns:w14="http://schemas.microsoft.com/office/word/2010/wordml" xmlns:wpg="http://schemas.microsoft.com/office/word/2010/wordprocessingGroup" xmlns:wpi="http://schemas.microsoft.com/office/word/2010/wordprocessingInk" xmlns:wne="http://schemas.microsoft.com/office/word/2006/wordml" xmlns:wps="http://schemas.microsoft.com/office/word/2010/wordprocessingShape" mc:Ignorable="w14 wp14">
+<w:document xmlns:wpc="http://schemas.microsoft.com/office/word/2010/wordprocessingCanvas" xmlns:mc="http://schemas.openxmlformats.org/markup-compatibility/2006" xmlns:o="urn:schemas-microsoft-com:office:office" xmlns:r="http://schemas.openxmlformats.org/officeDocument/2006/relationships" xmlns:m="http://schemas.openxmlformats.org/officeDocument/2006/math" xmlns:v="urn:schemas-microsoft-com:vml" xmlns:wp14="http://schemas.microsoft.com/office/word/2010/wordprocessingDrawing" xmlns:wp="http://schemas.openxmlformats.org/drawingml/2006/wordprocessingDrawing" xmlns:w10="urn:schemas-microsoft-com:office:word" xmlns:w="http://schemas.openxmlformats.org/wordprocessingml/2006/main" xmlns:w14="http://schemas.microsoft.com/office/word/2010/wordml" xmlns:w15="http://schemas.microsoft.com/office/word/2012/wordml" xmlns:wpg="http://schemas.microsoft.com/office/word/2010/wordprocessingGroup" xmlns:wpi="http://schemas.microsoft.com/office/word/2010/wordprocessingInk" xmlns:wne="http://schemas.microsoft.com/office/word/2006/wordml" xmlns:wps="http://schemas.microsoft.com/office/word/2010/wordprocessingShape" mc:Ignorable="w14 w15 wp14">
   <w:body>
     <w:p>
       <w:pPr>
@@ -577,9 +577,18 @@
           <w:lang w:eastAsia="pt-BR"/>
         </w:rPr>
         <w:tab/>
-        <w:t>(</w:t>
-      </w:r>
-      <w:proofErr w:type="spellStart"/>
+        <w:t>(Luccas)</w:t>
+      </w:r>
+    </w:p>
+    <w:p>
+      <w:pPr>
+        <w:spacing w:after="0" w:line="360" w:lineRule="auto"/>
+        <w:rPr>
+          <w:rFonts w:ascii="Times New Roman" w:eastAsia="Times New Roman" w:hAnsi="Times New Roman" w:cs="Times New Roman"/>
+          <w:szCs w:val="24"/>
+          <w:lang w:eastAsia="pt-BR"/>
+        </w:rPr>
+      </w:pPr>
       <w:r>
         <w:rPr>
           <w:rFonts w:eastAsia="Times New Roman" w:cs="Arial"/>
@@ -587,9 +596,19 @@
           <w:szCs w:val="24"/>
           <w:lang w:eastAsia="pt-BR"/>
         </w:rPr>
-        <w:t>Luccas</w:t>
-      </w:r>
-      <w:proofErr w:type="spellEnd"/>
+        <w:tab/>
+        <w:t>Agradeço à minha família por sempre me apoiar em minhas escolhas e me incentivar a sempre fazer meu melhor.</w:t>
+      </w:r>
+    </w:p>
+    <w:p>
+      <w:pPr>
+        <w:spacing w:after="0" w:line="360" w:lineRule="auto"/>
+        <w:rPr>
+          <w:rFonts w:ascii="Times New Roman" w:eastAsia="Times New Roman" w:hAnsi="Times New Roman" w:cs="Times New Roman"/>
+          <w:szCs w:val="24"/>
+          <w:lang w:eastAsia="pt-BR"/>
+        </w:rPr>
+      </w:pPr>
       <w:r>
         <w:rPr>
           <w:rFonts w:eastAsia="Times New Roman" w:cs="Arial"/>
@@ -597,37 +616,19 @@
           <w:szCs w:val="24"/>
           <w:lang w:eastAsia="pt-BR"/>
         </w:rPr>
-        <w:t>)</w:t>
+        <w:tab/>
+        <w:t>Aos meus colegas que tornaram menos dolorosos os momentos de trabalhos e provas durante o curso.</w:t>
       </w:r>
     </w:p>
     <w:p>
       <w:pPr>
         <w:spacing w:after="0" w:line="360" w:lineRule="auto"/>
-        <w:rPr>
-          <w:rFonts w:ascii="Times New Roman" w:eastAsia="Times New Roman" w:hAnsi="Times New Roman" w:cs="Times New Roman"/>
-          <w:szCs w:val="24"/>
-          <w:lang w:eastAsia="pt-BR"/>
-        </w:rPr>
-      </w:pPr>
-      <w:r>
         <w:rPr>
           <w:rFonts w:eastAsia="Times New Roman" w:cs="Arial"/>
           <w:color w:val="000000"/>
           <w:szCs w:val="24"/>
           <w:lang w:eastAsia="pt-BR"/>
         </w:rPr>
-        <w:tab/>
-        <w:t>Agradeço à minha família por sempre me apoiar em minhas escolhas e me incentivar a sempre fazer meu melhor.</w:t>
-      </w:r>
-    </w:p>
-    <w:p>
-      <w:pPr>
-        <w:spacing w:after="0" w:line="360" w:lineRule="auto"/>
-        <w:rPr>
-          <w:rFonts w:ascii="Times New Roman" w:eastAsia="Times New Roman" w:hAnsi="Times New Roman" w:cs="Times New Roman"/>
-          <w:szCs w:val="24"/>
-          <w:lang w:eastAsia="pt-BR"/>
-        </w:rPr>
       </w:pPr>
       <w:r>
         <w:rPr>
@@ -637,51 +638,29 @@
           <w:lang w:eastAsia="pt-BR"/>
         </w:rPr>
         <w:tab/>
-        <w:t>Aos meus colegas que tornaram menos dolorosos os momentos de trabalhos e provas durante o curso.</w:t>
+        <w:t>À minha colega, e amiga, Helena, que aceitou o desafio de conduzir este trabalho ao meu lado.</w:t>
       </w:r>
     </w:p>
     <w:p>
       <w:pPr>
         <w:spacing w:after="0" w:line="360" w:lineRule="auto"/>
+        <w:rPr>
+          <w:rFonts w:ascii="Times New Roman" w:eastAsia="Times New Roman" w:hAnsi="Times New Roman" w:cs="Times New Roman"/>
+          <w:szCs w:val="24"/>
+          <w:lang w:eastAsia="pt-BR"/>
+        </w:rPr>
+      </w:pPr>
+      <w:r>
         <w:rPr>
           <w:rFonts w:eastAsia="Times New Roman" w:cs="Arial"/>
           <w:color w:val="000000"/>
           <w:szCs w:val="24"/>
           <w:lang w:eastAsia="pt-BR"/>
         </w:rPr>
-      </w:pPr>
-      <w:r>
-        <w:rPr>
-          <w:rFonts w:eastAsia="Times New Roman" w:cs="Arial"/>
-          <w:color w:val="000000"/>
-          <w:szCs w:val="24"/>
-          <w:lang w:eastAsia="pt-BR"/>
-        </w:rPr>
-        <w:tab/>
-        <w:t>À minha colega, e amiga, Helena, que aceitou o desafio de conduzir este trabalho ao meu lado.</w:t>
-      </w:r>
-    </w:p>
-    <w:p>
-      <w:pPr>
-        <w:spacing w:after="0" w:line="360" w:lineRule="auto"/>
-        <w:rPr>
-          <w:rFonts w:ascii="Times New Roman" w:eastAsia="Times New Roman" w:hAnsi="Times New Roman" w:cs="Times New Roman"/>
-          <w:szCs w:val="24"/>
-          <w:lang w:eastAsia="pt-BR"/>
-        </w:rPr>
-      </w:pPr>
-      <w:r>
-        <w:rPr>
-          <w:rFonts w:eastAsia="Times New Roman" w:cs="Arial"/>
-          <w:color w:val="000000"/>
-          <w:szCs w:val="24"/>
-          <w:lang w:eastAsia="pt-BR"/>
-        </w:rPr>
         <w:tab/>
         <w:t xml:space="preserve">À Fernanda, amiga, colega de trabalho e </w:t>
       </w:r>
       <w:proofErr w:type="spellStart"/>
-      <w:proofErr w:type="gramStart"/>
       <w:r>
         <w:rPr>
           <w:rFonts w:eastAsia="Times New Roman" w:cs="Arial"/>
@@ -693,7 +672,6 @@
         <w:t>WebDesigner</w:t>
       </w:r>
       <w:proofErr w:type="spellEnd"/>
-      <w:proofErr w:type="gramEnd"/>
       <w:r>
         <w:rPr>
           <w:rFonts w:eastAsia="Times New Roman" w:cs="Arial"/>
@@ -851,27 +829,7 @@
           <w:szCs w:val="24"/>
           <w:lang w:eastAsia="pt-BR"/>
         </w:rPr>
-        <w:t xml:space="preserve">O presente trabalho visa introduzir a ideia de armazenamento digital de documentos e a aplicação deste conceito no dia a dia de uma faculdade, bem como o processo de desenvolvimento de um sistema proposto para este fim. Tal processo engloba desde a concepção da ideia à </w:t>
-      </w:r>
-      <w:proofErr w:type="gramStart"/>
-      <w:r>
-        <w:rPr>
-          <w:rFonts w:eastAsia="Times New Roman" w:cs="Arial"/>
-          <w:color w:val="000000"/>
-          <w:szCs w:val="24"/>
-          <w:lang w:eastAsia="pt-BR"/>
-        </w:rPr>
-        <w:t>implementação</w:t>
-      </w:r>
-      <w:proofErr w:type="gramEnd"/>
-      <w:r>
-        <w:rPr>
-          <w:rFonts w:eastAsia="Times New Roman" w:cs="Arial"/>
-          <w:color w:val="000000"/>
-          <w:szCs w:val="24"/>
-          <w:lang w:eastAsia="pt-BR"/>
-        </w:rPr>
-        <w:t xml:space="preserve"> do sistema desenvolvido utilizando uma aplicação </w:t>
+        <w:t xml:space="preserve">O presente trabalho visa introduzir a ideia de armazenamento digital de documentos e a aplicação deste conceito no dia a dia de uma faculdade, bem como o processo de desenvolvimento de um sistema proposto para este fim. Tal processo engloba desde a concepção da ideia à implementação do sistema desenvolvido utilizando uma aplicação </w:t>
       </w:r>
       <w:r>
         <w:rPr>
@@ -931,39 +889,19 @@
           <w:szCs w:val="24"/>
           <w:lang w:eastAsia="pt-BR"/>
         </w:rPr>
-        <w:t xml:space="preserve">, e rodará no ambiente de rede da Faculdade CNEC de Campo Largo. Além de ampliar o conhecimento dos envolvidos no desenvolvimento deste projeto, seu objetivo é </w:t>
-      </w:r>
-      <w:proofErr w:type="gramStart"/>
-      <w:r>
+        <w:t>, e rodará no ambiente de rede da Faculdade CNEC de Campo Largo. Além de ampliar o conhecimento dos envolvidos no desenvolvimento deste projeto, seu objetivo é agilizar o processo de manipulação de documentos, bem como armazená-los de forma segura e sustentável, diminuindo a utilização de papéis.</w:t>
+      </w:r>
+    </w:p>
+    <w:p>
+      <w:pPr>
+        <w:spacing w:after="0" w:line="360" w:lineRule="auto"/>
+        <w:jc w:val="both"/>
         <w:rPr>
           <w:rFonts w:eastAsia="Times New Roman" w:cs="Arial"/>
           <w:color w:val="000000"/>
           <w:szCs w:val="24"/>
           <w:lang w:eastAsia="pt-BR"/>
         </w:rPr>
-        <w:t>agilizar</w:t>
-      </w:r>
-      <w:proofErr w:type="gramEnd"/>
-      <w:r>
-        <w:rPr>
-          <w:rFonts w:eastAsia="Times New Roman" w:cs="Arial"/>
-          <w:color w:val="000000"/>
-          <w:szCs w:val="24"/>
-          <w:lang w:eastAsia="pt-BR"/>
-        </w:rPr>
-        <w:t xml:space="preserve"> o processo de manipulação de documentos, bem como armazená-los de forma segura e sustentável, diminuindo a utilização de papéis.</w:t>
-      </w:r>
-    </w:p>
-    <w:p>
-      <w:pPr>
-        <w:spacing w:after="0" w:line="360" w:lineRule="auto"/>
-        <w:jc w:val="both"/>
-        <w:rPr>
-          <w:rFonts w:eastAsia="Times New Roman" w:cs="Arial"/>
-          <w:color w:val="000000"/>
-          <w:szCs w:val="24"/>
-          <w:lang w:eastAsia="pt-BR"/>
-        </w:rPr>
       </w:pPr>
     </w:p>
     <w:p>
@@ -989,23 +927,7 @@
           <w:rFonts w:cs="Arial"/>
           <w:color w:val="000000"/>
         </w:rPr>
-        <w:t>Armazenamento digital; Documentos</w:t>
-      </w:r>
-      <w:proofErr w:type="gramStart"/>
-      <w:r>
-        <w:rPr>
-          <w:rFonts w:cs="Arial"/>
-          <w:color w:val="000000"/>
-        </w:rPr>
-        <w:t>; .</w:t>
-      </w:r>
-      <w:proofErr w:type="gramEnd"/>
-      <w:r>
-        <w:rPr>
-          <w:rFonts w:cs="Arial"/>
-          <w:color w:val="000000"/>
-        </w:rPr>
-        <w:t>Net; MVC.</w:t>
+        <w:t>Armazenamento digital; Documentos; .Net; MVC.</w:t>
       </w:r>
     </w:p>
     <w:p>
@@ -1431,7 +1353,7 @@
         </w:rPr>
         <w:fldChar w:fldCharType="separate"/>
       </w:r>
-      <w:hyperlink r:id="rId9" w:anchor="_Toc467589413" w:history="1">
+      <w:hyperlink r:id="rId8" w:anchor="_Toc467589413" w:history="1">
         <w:r>
           <w:rPr>
             <w:rStyle w:val="Hyperlink"/>
@@ -1503,7 +1425,7 @@
           <w:lang w:eastAsia="pt-BR"/>
         </w:rPr>
       </w:pPr>
-      <w:hyperlink r:id="rId10" w:anchor="_Toc467589414" w:history="1">
+      <w:hyperlink r:id="rId9" w:anchor="_Toc467589414" w:history="1">
         <w:r>
           <w:rPr>
             <w:rStyle w:val="Hyperlink"/>
@@ -1575,7 +1497,7 @@
           <w:lang w:eastAsia="pt-BR"/>
         </w:rPr>
       </w:pPr>
-      <w:hyperlink r:id="rId11" w:anchor="_Toc467589415" w:history="1">
+      <w:hyperlink r:id="rId10" w:anchor="_Toc467589415" w:history="1">
         <w:r>
           <w:rPr>
             <w:rStyle w:val="Hyperlink"/>
@@ -1647,7 +1569,7 @@
           <w:lang w:eastAsia="pt-BR"/>
         </w:rPr>
       </w:pPr>
-      <w:hyperlink r:id="rId12" w:anchor="_Toc467589416" w:history="1">
+      <w:hyperlink r:id="rId11" w:anchor="_Toc467589416" w:history="1">
         <w:r>
           <w:rPr>
             <w:rStyle w:val="Hyperlink"/>
@@ -1719,7 +1641,7 @@
           <w:lang w:eastAsia="pt-BR"/>
         </w:rPr>
       </w:pPr>
-      <w:hyperlink r:id="rId13" w:anchor="_Toc467589417" w:history="1">
+      <w:hyperlink r:id="rId12" w:anchor="_Toc467589417" w:history="1">
         <w:r>
           <w:rPr>
             <w:rStyle w:val="Hyperlink"/>
@@ -1791,7 +1713,7 @@
           <w:lang w:eastAsia="pt-BR"/>
         </w:rPr>
       </w:pPr>
-      <w:hyperlink r:id="rId14" w:anchor="_Toc467589418" w:history="1">
+      <w:hyperlink r:id="rId13" w:anchor="_Toc467589418" w:history="1">
         <w:r>
           <w:rPr>
             <w:rStyle w:val="Hyperlink"/>
@@ -1863,7 +1785,7 @@
           <w:lang w:eastAsia="pt-BR"/>
         </w:rPr>
       </w:pPr>
-      <w:hyperlink r:id="rId15" w:anchor="_Toc467589419" w:history="1">
+      <w:hyperlink r:id="rId14" w:anchor="_Toc467589419" w:history="1">
         <w:r>
           <w:rPr>
             <w:rStyle w:val="Hyperlink"/>
@@ -1935,7 +1857,7 @@
           <w:lang w:eastAsia="pt-BR"/>
         </w:rPr>
       </w:pPr>
-      <w:hyperlink r:id="rId16" w:anchor="_Toc467589420" w:history="1">
+      <w:hyperlink r:id="rId15" w:anchor="_Toc467589420" w:history="1">
         <w:r>
           <w:rPr>
             <w:rStyle w:val="Hyperlink"/>
@@ -2007,7 +1929,7 @@
           <w:lang w:eastAsia="pt-BR"/>
         </w:rPr>
       </w:pPr>
-      <w:hyperlink r:id="rId17" w:anchor="_Toc467589421" w:history="1">
+      <w:hyperlink r:id="rId16" w:anchor="_Toc467589421" w:history="1">
         <w:r>
           <w:rPr>
             <w:rStyle w:val="Hyperlink"/>
@@ -2079,7 +2001,7 @@
           <w:lang w:eastAsia="pt-BR"/>
         </w:rPr>
       </w:pPr>
-      <w:hyperlink r:id="rId18" w:anchor="_Toc467589422" w:history="1">
+      <w:hyperlink r:id="rId17" w:anchor="_Toc467589422" w:history="1">
         <w:r>
           <w:rPr>
             <w:rStyle w:val="Hyperlink"/>
@@ -2151,7 +2073,7 @@
           <w:lang w:eastAsia="pt-BR"/>
         </w:rPr>
       </w:pPr>
-      <w:hyperlink r:id="rId19" w:anchor="_Toc467589423" w:history="1">
+      <w:hyperlink r:id="rId18" w:anchor="_Toc467589423" w:history="1">
         <w:r>
           <w:rPr>
             <w:rStyle w:val="Hyperlink"/>
@@ -2360,15 +2282,71 @@
         <w:jc w:val="both"/>
         <w:rPr>
           <w:rFonts w:cs="Arial"/>
+          <w:i/>
+        </w:rPr>
+      </w:pPr>
+      <w:r>
+        <w:rPr>
+          <w:rFonts w:cs="Arial"/>
+        </w:rPr>
+        <w:t xml:space="preserve">IDE - </w:t>
+      </w:r>
+      <w:proofErr w:type="spellStart"/>
+      <w:r>
+        <w:rPr>
+          <w:rFonts w:cs="Arial"/>
+          <w:i/>
+        </w:rPr>
+        <w:t>Integrated</w:t>
+      </w:r>
+      <w:proofErr w:type="spellEnd"/>
+      <w:r>
+        <w:rPr>
+          <w:rFonts w:cs="Arial"/>
+          <w:i/>
+        </w:rPr>
+        <w:t xml:space="preserve"> </w:t>
+      </w:r>
+      <w:proofErr w:type="spellStart"/>
+      <w:r>
+        <w:rPr>
+          <w:rFonts w:cs="Arial"/>
+          <w:i/>
+        </w:rPr>
+        <w:t>Development</w:t>
+      </w:r>
+      <w:proofErr w:type="spellEnd"/>
+      <w:r>
+        <w:rPr>
+          <w:rFonts w:cs="Arial"/>
+          <w:i/>
+        </w:rPr>
+        <w:t xml:space="preserve"> </w:t>
+      </w:r>
+      <w:proofErr w:type="spellStart"/>
+      <w:r>
+        <w:rPr>
+          <w:rFonts w:cs="Arial"/>
+          <w:i/>
+        </w:rPr>
+        <w:t>Environment</w:t>
+      </w:r>
+      <w:proofErr w:type="spellEnd"/>
+    </w:p>
+    <w:p>
+      <w:pPr>
+        <w:spacing w:line="360" w:lineRule="auto"/>
+        <w:jc w:val="both"/>
+        <w:rPr>
+          <w:rFonts w:cs="Arial"/>
+        </w:rPr>
+      </w:pPr>
+      <w:r>
+        <w:rPr>
+          <w:rFonts w:cs="Arial"/>
           <w:lang w:val="en-US"/>
         </w:rPr>
-      </w:pPr>
-      <w:r>
-        <w:rPr>
-          <w:rFonts w:cs="Arial"/>
-          <w:lang w:val="en-US"/>
-        </w:rPr>
-        <w:t xml:space="preserve">SQL - </w:t>
+        <w:t xml:space="preserve">MVC – </w:t>
       </w:r>
       <w:r>
         <w:rPr>
@@ -2376,87 +2354,7 @@
           <w:i/>
           <w:lang w:val="en-US"/>
         </w:rPr>
-        <w:t>Structured Query Language</w:t>
-      </w:r>
-    </w:p>
-    <w:p>
-      <w:pPr>
-        <w:spacing w:line="360" w:lineRule="auto"/>
-        <w:jc w:val="both"/>
-        <w:rPr>
-          <w:rFonts w:cs="Arial"/>
-          <w:i/>
-        </w:rPr>
-      </w:pPr>
-      <w:proofErr w:type="gramStart"/>
-      <w:r>
-        <w:rPr>
-          <w:rFonts w:cs="Arial"/>
-        </w:rPr>
-        <w:t>IDE</w:t>
-      </w:r>
-      <w:proofErr w:type="gramEnd"/>
-      <w:r>
-        <w:rPr>
-          <w:rFonts w:cs="Arial"/>
-        </w:rPr>
-        <w:t xml:space="preserve"> - </w:t>
-      </w:r>
-      <w:proofErr w:type="spellStart"/>
-      <w:r>
-        <w:rPr>
-          <w:rFonts w:cs="Arial"/>
-          <w:i/>
-        </w:rPr>
-        <w:t>Integrated</w:t>
-      </w:r>
-      <w:proofErr w:type="spellEnd"/>
-      <w:r>
-        <w:rPr>
-          <w:rFonts w:cs="Arial"/>
-          <w:i/>
-        </w:rPr>
-        <w:t xml:space="preserve"> </w:t>
-      </w:r>
-      <w:proofErr w:type="spellStart"/>
-      <w:r>
-        <w:rPr>
-          <w:rFonts w:cs="Arial"/>
-          <w:i/>
-        </w:rPr>
-        <w:t>Development</w:t>
-      </w:r>
-      <w:proofErr w:type="spellEnd"/>
-      <w:r>
-        <w:rPr>
-          <w:rFonts w:cs="Arial"/>
-          <w:i/>
-        </w:rPr>
-        <w:t xml:space="preserve"> </w:t>
-      </w:r>
-      <w:proofErr w:type="spellStart"/>
-      <w:r>
-        <w:rPr>
-          <w:rFonts w:cs="Arial"/>
-          <w:i/>
-        </w:rPr>
-        <w:t>Environment</w:t>
-      </w:r>
-      <w:proofErr w:type="spellEnd"/>
-    </w:p>
-    <w:p>
-      <w:pPr>
-        <w:spacing w:line="360" w:lineRule="auto"/>
-        <w:jc w:val="both"/>
-        <w:rPr>
-          <w:rFonts w:cs="Arial"/>
-        </w:rPr>
-      </w:pPr>
-      <w:r>
-        <w:rPr>
-          <w:rFonts w:cs="Arial"/>
-        </w:rPr>
-        <w:t>SGBD - Sistema Gerenciador de Banco de Dados</w:t>
+        <w:t>Model-view-controller</w:t>
       </w:r>
     </w:p>
     <w:p>
@@ -2490,40 +2388,16 @@
         <w:jc w:val="both"/>
         <w:rPr>
           <w:rFonts w:cs="Arial"/>
-          <w:lang w:val="en-US"/>
-        </w:rPr>
-      </w:pPr>
-      <w:r>
-        <w:rPr>
-          <w:rFonts w:cs="Arial"/>
-          <w:lang w:val="en-US"/>
-        </w:rPr>
-        <w:t xml:space="preserve">PO - </w:t>
-      </w:r>
-      <w:r>
-        <w:rPr>
-          <w:rFonts w:cs="Arial"/>
           <w:i/>
           <w:lang w:val="en-US"/>
         </w:rPr>
-        <w:t>Product Owner</w:t>
-      </w:r>
-    </w:p>
-    <w:p>
-      <w:pPr>
-        <w:spacing w:line="360" w:lineRule="auto"/>
-        <w:jc w:val="both"/>
+      </w:pPr>
+      <w:r>
         <w:rPr>
           <w:rFonts w:cs="Arial"/>
           <w:lang w:val="en-US"/>
         </w:rPr>
-      </w:pPr>
-      <w:r>
-        <w:rPr>
-          <w:rFonts w:cs="Arial"/>
-          <w:lang w:val="en-US"/>
-        </w:rPr>
-        <w:t xml:space="preserve">UML - </w:t>
+        <w:t xml:space="preserve">PO - </w:t>
       </w:r>
       <w:r>
         <w:rPr>
@@ -2531,7 +2405,7 @@
           <w:i/>
           <w:lang w:val="en-US"/>
         </w:rPr>
-        <w:t>Unified Modeling Language</w:t>
+        <w:t>Product Owner</w:t>
       </w:r>
     </w:p>
     <w:p>
@@ -2540,6 +2414,23 @@
         <w:jc w:val="both"/>
         <w:rPr>
           <w:rFonts w:cs="Arial"/>
+        </w:rPr>
+      </w:pPr>
+      <w:r>
+        <w:rPr>
+          <w:rFonts w:cs="Arial"/>
+        </w:rPr>
+        <w:t>SGBD - Sistema Gerenciador de Banco de Dados</w:t>
+      </w:r>
+      <w:bookmarkStart w:id="0" w:name="_GoBack"/>
+      <w:bookmarkEnd w:id="0"/>
+    </w:p>
+    <w:p>
+      <w:pPr>
+        <w:spacing w:line="360" w:lineRule="auto"/>
+        <w:jc w:val="both"/>
+        <w:rPr>
+          <w:rFonts w:cs="Arial"/>
           <w:lang w:val="en-US"/>
         </w:rPr>
       </w:pPr>
@@ -2548,7 +2439,7 @@
           <w:rFonts w:cs="Arial"/>
           <w:lang w:val="en-US"/>
         </w:rPr>
-        <w:t xml:space="preserve">MVC – </w:t>
+        <w:t xml:space="preserve">SQL - </w:t>
       </w:r>
       <w:r>
         <w:rPr>
@@ -2556,8 +2447,43 @@
           <w:i/>
           <w:lang w:val="en-US"/>
         </w:rPr>
-        <w:t>Model-view-controller</w:t>
-      </w:r>
+        <w:t>Structured Query Language</w:t>
+      </w:r>
+    </w:p>
+    <w:p>
+      <w:pPr>
+        <w:spacing w:line="360" w:lineRule="auto"/>
+        <w:jc w:val="both"/>
+        <w:rPr>
+          <w:rFonts w:cs="Arial"/>
+          <w:lang w:val="en-US"/>
+        </w:rPr>
+      </w:pPr>
+      <w:r>
+        <w:rPr>
+          <w:rFonts w:cs="Arial"/>
+          <w:lang w:val="en-US"/>
+        </w:rPr>
+        <w:t xml:space="preserve">UML - </w:t>
+      </w:r>
+      <w:r>
+        <w:rPr>
+          <w:rFonts w:cs="Arial"/>
+          <w:i/>
+          <w:lang w:val="en-US"/>
+        </w:rPr>
+        <w:t>Unified Modeling Language</w:t>
+      </w:r>
+    </w:p>
+    <w:p>
+      <w:pPr>
+        <w:spacing w:line="360" w:lineRule="auto"/>
+        <w:jc w:val="both"/>
+        <w:rPr>
+          <w:rFonts w:cs="Arial"/>
+          <w:lang w:val="en-US"/>
+        </w:rPr>
+      </w:pPr>
     </w:p>
     <w:p>
       <w:pPr>
@@ -5492,8 +5418,6 @@
             </w:rPr>
             <w:fldChar w:fldCharType="end"/>
           </w:r>
-          <w:bookmarkStart w:id="0" w:name="_GoBack"/>
-          <w:bookmarkEnd w:id="0"/>
         </w:p>
         <w:p>
           <w:pPr>
@@ -5503,7 +5427,7 @@
               <w:bCs/>
             </w:rPr>
             <w:sectPr>
-              <w:headerReference w:type="default" r:id="rId20"/>
+              <w:headerReference w:type="default" r:id="rId19"/>
               <w:pgSz w:w="11906" w:h="16838"/>
               <w:pgMar w:top="1701" w:right="1134" w:bottom="1134" w:left="1701" w:header="708" w:footer="708" w:gutter="0"/>
               <w:cols w:space="708"/>
@@ -6256,15 +6180,7 @@
         <w:jc w:val="both"/>
       </w:pPr>
       <w:r>
-        <w:t xml:space="preserve">Através do resultado obtido, pode-se contatar que 95% dos alunos que responderam a pesquisa são a favor da implementação de um sistema informatizado, como pode ser observado no gráfico </w:t>
-      </w:r>
-      <w:proofErr w:type="gramStart"/>
-      <w:r>
-        <w:t>1</w:t>
-      </w:r>
-      <w:proofErr w:type="gramEnd"/>
-      <w:r>
-        <w:t>.</w:t>
+        <w:t>Através do resultado obtido, pode-se contatar que 95% dos alunos que responderam a pesquisa são a favor da implementação de um sistema informatizado, como pode ser observado no gráfico 1.</w:t>
       </w:r>
     </w:p>
     <w:p>
@@ -6287,7 +6203,7 @@
             <wp:cNvGraphicFramePr/>
             <a:graphic xmlns:a="http://schemas.openxmlformats.org/drawingml/2006/main">
               <a:graphicData uri="http://schemas.openxmlformats.org/drawingml/2006/chart">
-                <c:chart xmlns:c="http://schemas.openxmlformats.org/drawingml/2006/chart" xmlns:r="http://schemas.openxmlformats.org/officeDocument/2006/relationships" r:id="rId21"/>
+                <c:chart xmlns:c="http://schemas.openxmlformats.org/drawingml/2006/chart" xmlns:r="http://schemas.openxmlformats.org/officeDocument/2006/relationships" r:id="rId20"/>
               </a:graphicData>
             </a:graphic>
           </wp:inline>
@@ -6339,11 +6255,11 @@
       </w:r>
       <w:proofErr w:type="gramStart"/>
       <w:r>
-        <w:t>diferentes tamanho de tela</w:t>
+        <w:t>diferentes tamanho</w:t>
       </w:r>
       <w:proofErr w:type="gramEnd"/>
       <w:r>
-        <w:t>. O próximo abaixo evidencia isto:</w:t>
+        <w:t xml:space="preserve"> de tela. O próximo abaixo evidencia isto:</w:t>
       </w:r>
     </w:p>
     <w:p>
@@ -6361,12 +6277,12 @@
         <w:drawing>
           <wp:inline distT="0" distB="0" distL="0" distR="0" wp14:anchorId="73C79C18" wp14:editId="4BBC4632">
             <wp:extent cx="5612130" cy="2797810"/>
-            <wp:effectExtent l="0" t="0" r="26670" b="21590"/>
+            <wp:effectExtent l="0" t="0" r="7620" b="2540"/>
             <wp:docPr id="32" name="Gráfico 32"/>
             <wp:cNvGraphicFramePr/>
             <a:graphic xmlns:a="http://schemas.openxmlformats.org/drawingml/2006/main">
               <a:graphicData uri="http://schemas.openxmlformats.org/drawingml/2006/chart">
-                <c:chart xmlns:c="http://schemas.openxmlformats.org/drawingml/2006/chart" xmlns:r="http://schemas.openxmlformats.org/officeDocument/2006/relationships" r:id="rId22"/>
+                <c:chart xmlns:c="http://schemas.openxmlformats.org/drawingml/2006/chart" xmlns:r="http://schemas.openxmlformats.org/officeDocument/2006/relationships" r:id="rId21"/>
               </a:graphicData>
             </a:graphic>
           </wp:inline>
@@ -6406,15 +6322,7 @@
         <w:jc w:val="both"/>
       </w:pPr>
       <w:r>
-        <w:t xml:space="preserve">A pesquisa também evidenciou que 59% dos alunos desconhece a situação de suas horas complementares, e que 30% acha o processo de solicitação de documentos e horas pouco ágil, como identificado nos gráficos </w:t>
-      </w:r>
-      <w:proofErr w:type="gramStart"/>
-      <w:r>
-        <w:t>3</w:t>
-      </w:r>
-      <w:proofErr w:type="gramEnd"/>
-      <w:r>
-        <w:t xml:space="preserve"> e 4, respectivamente.</w:t>
+        <w:t>A pesquisa também evidenciou que 59% dos alunos desconhece a situação de suas horas complementares, e que 30% acha o processo de solicitação de documentos e horas pouco ágil, como identificado nos gráficos 3 e 4, respectivamente.</w:t>
       </w:r>
     </w:p>
     <w:p>
@@ -6436,7 +6344,7 @@
             <wp:cNvGraphicFramePr/>
             <a:graphic xmlns:a="http://schemas.openxmlformats.org/drawingml/2006/main">
               <a:graphicData uri="http://schemas.openxmlformats.org/drawingml/2006/chart">
-                <c:chart xmlns:c="http://schemas.openxmlformats.org/drawingml/2006/chart" xmlns:r="http://schemas.openxmlformats.org/officeDocument/2006/relationships" r:id="rId23"/>
+                <c:chart xmlns:c="http://schemas.openxmlformats.org/drawingml/2006/chart" xmlns:r="http://schemas.openxmlformats.org/officeDocument/2006/relationships" r:id="rId22"/>
               </a:graphicData>
             </a:graphic>
           </wp:inline>
@@ -6488,7 +6396,7 @@
             <wp:cNvGraphicFramePr/>
             <a:graphic xmlns:a="http://schemas.openxmlformats.org/drawingml/2006/main">
               <a:graphicData uri="http://schemas.openxmlformats.org/drawingml/2006/chart">
-                <c:chart xmlns:c="http://schemas.openxmlformats.org/drawingml/2006/chart" xmlns:r="http://schemas.openxmlformats.org/officeDocument/2006/relationships" r:id="rId24"/>
+                <c:chart xmlns:c="http://schemas.openxmlformats.org/drawingml/2006/chart" xmlns:r="http://schemas.openxmlformats.org/officeDocument/2006/relationships" r:id="rId23"/>
               </a:graphicData>
             </a:graphic>
           </wp:inline>
@@ -10640,13 +10548,8 @@
         <w:jc w:val="both"/>
       </w:pPr>
       <w:r>
-        <w:t xml:space="preserve">A tecnologia, cada vez mais presente em nossas vidas, pode ser uma grande aliada da otimização e agilidade dos processos manuais do dia a </w:t>
-      </w:r>
-      <w:proofErr w:type="gramStart"/>
-      <w:r>
-        <w:t>dia</w:t>
-      </w:r>
-      <w:proofErr w:type="gramEnd"/>
+        <w:t>A tecnologia, cada vez mais presente em nossas vidas, pode ser uma grande aliada da otimização e agilidade dos processos manuais do dia a dia</w:t>
+      </w:r>
     </w:p>
     <w:p>
       <w:r>
@@ -10674,15 +10577,6 @@
         <w:t>CRONOGRAMA</w:t>
       </w:r>
       <w:bookmarkEnd w:id="24"/>
-    </w:p>
-    <w:p>
-      <w:pPr>
-        <w:spacing w:line="360" w:lineRule="auto"/>
-        <w:jc w:val="both"/>
-        <w:rPr>
-          <w:rFonts w:cs="Arial"/>
-        </w:rPr>
-      </w:pPr>
     </w:p>
     <w:p>
       <w:pPr>
@@ -13079,6 +12973,30 @@
         </w:rPr>
       </w:pPr>
       <w:bookmarkStart w:id="25" w:name="_Toc467591863"/>
+    </w:p>
+    <w:p>
+      <w:pPr>
+        <w:rPr>
+          <w:rFonts w:eastAsiaTheme="majorEastAsia" w:cs="Arial"/>
+          <w:b/>
+          <w:szCs w:val="32"/>
+        </w:rPr>
+      </w:pPr>
+      <w:r>
+        <w:rPr>
+          <w:rFonts w:cs="Arial"/>
+        </w:rPr>
+        <w:br w:type="page"/>
+      </w:r>
+    </w:p>
+    <w:p>
+      <w:pPr>
+        <w:pStyle w:val="Ttulo1"/>
+        <w:spacing w:line="360" w:lineRule="auto"/>
+        <w:rPr>
+          <w:rFonts w:cs="Arial"/>
+        </w:rPr>
+      </w:pPr>
       <w:r>
         <w:rPr>
           <w:rFonts w:cs="Arial"/>
@@ -13142,7 +13060,7 @@
         </w:rPr>
         <w:t>, v. 33, n. 2, p. 15-27, mai/ago. 2004. Disponível em: &lt;</w:t>
       </w:r>
-      <w:hyperlink r:id="rId25">
+      <w:hyperlink r:id="rId24">
         <w:r>
           <w:rPr>
             <w:rFonts w:eastAsia="Arial" w:cs="Arial"/>
@@ -13234,7 +13152,7 @@
         </w:rPr>
         <w:t>. Dispõe sobre a elaboração e o arquivamento de documentos em meios eletromagnéticos. Disponível em &lt;</w:t>
       </w:r>
-      <w:hyperlink r:id="rId26">
+      <w:hyperlink r:id="rId25">
         <w:r>
           <w:rPr>
             <w:rFonts w:eastAsia="Arial" w:cs="Arial"/>
@@ -13286,7 +13204,7 @@
         </w:rPr>
         <w:t>. Disponível em &lt;</w:t>
       </w:r>
-      <w:hyperlink r:id="rId27">
+      <w:hyperlink r:id="rId26">
         <w:r>
           <w:rPr>
             <w:rFonts w:eastAsia="Arial" w:cs="Arial"/>
@@ -13393,7 +13311,7 @@
         </w:rPr>
         <w:t>Disponível em &lt;</w:t>
       </w:r>
-      <w:hyperlink r:id="rId28">
+      <w:hyperlink r:id="rId27">
         <w:r>
           <w:rPr>
             <w:rFonts w:eastAsia="Arial" w:cs="Arial"/>
@@ -13435,7 +13353,7 @@
         </w:rPr>
         <w:t xml:space="preserve"> Disponível em &lt;</w:t>
       </w:r>
-      <w:hyperlink r:id="rId29">
+      <w:hyperlink r:id="rId28">
         <w:r>
           <w:rPr>
             <w:rFonts w:cs="Arial"/>
@@ -13481,7 +13399,7 @@
         </w:rPr>
         <w:t>. Disponível em &lt;</w:t>
       </w:r>
-      <w:hyperlink r:id="rId30">
+      <w:hyperlink r:id="rId29">
         <w:r>
           <w:rPr>
             <w:rFonts w:eastAsia="Arial" w:cs="Arial"/>
@@ -13528,7 +13446,7 @@
         </w:rPr>
         <w:t>. Disponível em &lt;</w:t>
       </w:r>
-      <w:hyperlink r:id="rId31">
+      <w:hyperlink r:id="rId30">
         <w:r>
           <w:rPr>
             <w:rFonts w:eastAsia="Arial" w:cs="Arial"/>
@@ -13584,7 +13502,7 @@
         </w:rPr>
         <w:t>Disponível em &lt;</w:t>
       </w:r>
-      <w:hyperlink r:id="rId32">
+      <w:hyperlink r:id="rId31">
         <w:r>
           <w:rPr>
             <w:rFonts w:eastAsia="Arial" w:cs="Arial"/>
@@ -13842,7 +13760,7 @@
       <w:r>
         <w:t>. Disponível em &lt;</w:t>
       </w:r>
-      <w:hyperlink r:id="rId33" w:history="1">
+      <w:hyperlink r:id="rId32" w:history="1">
         <w:r>
           <w:rPr>
             <w:rStyle w:val="Hyperlink"/>
@@ -13877,7 +13795,7 @@
       <w:r>
         <w:t xml:space="preserve"> Disponível em &lt;</w:t>
       </w:r>
-      <w:hyperlink r:id="rId34" w:history="1">
+      <w:hyperlink r:id="rId33" w:history="1">
         <w:r>
           <w:rPr>
             <w:rStyle w:val="Hyperlink"/>
@@ -13935,7 +13853,7 @@
       <w:r>
         <w:t>. 1999. 42 f. Disponível em &lt;</w:t>
       </w:r>
-      <w:hyperlink r:id="rId35" w:history="1">
+      <w:hyperlink r:id="rId34" w:history="1">
         <w:r>
           <w:rPr>
             <w:rStyle w:val="Hyperlink"/>
@@ -13978,7 +13896,7 @@
       <w:r>
         <w:t>. Disponível em &lt;</w:t>
       </w:r>
-      <w:hyperlink r:id="rId36" w:history="1">
+      <w:hyperlink r:id="rId35" w:history="1">
         <w:r>
           <w:rPr>
             <w:rStyle w:val="Hyperlink"/>
@@ -14143,7 +14061,7 @@
           </mc:Choice>
           <mc:Fallback>
             <w:pict>
-              <v:shapetype id="_x0000_t202" coordsize="21600,21600" o:spt="202" path="m,l,21600r21600,l21600,xe">
+              <v:shapetype w14:anchorId="507784E6" id="_x0000_t202" coordsize="21600,21600" o:spt="202" path="m,l,21600r21600,l21600,xe">
                 <v:stroke joinstyle="miter"/>
                 <v:path gradientshapeok="t" o:connecttype="rect"/>
               </v:shapetype>
@@ -14157,39 +14075,29 @@
                           <w:noProof/>
                         </w:rPr>
                       </w:pPr>
-                      <w:bookmarkStart w:id="42" w:name="_Toc467587718"/>
-                      <w:bookmarkStart w:id="43" w:name="_Toc467588024"/>
-                      <w:bookmarkStart w:id="44" w:name="_Toc467589413"/>
+                      <w:bookmarkStart w:id="43" w:name="_Toc467587718"/>
+                      <w:bookmarkStart w:id="44" w:name="_Toc467588024"/>
+                      <w:bookmarkStart w:id="45" w:name="_Toc467589413"/>
                       <w:r>
                         <w:t xml:space="preserve">Figura </w:t>
                       </w:r>
-                      <w:r>
-                        <w:fldChar w:fldCharType="begin"/>
-                      </w:r>
-                      <w:r>
-                        <w:instrText xml:space="preserve"> SEQ Figura \* ARABIC </w:instrText>
-                      </w:r>
-                      <w:r>
-                        <w:fldChar w:fldCharType="separate"/>
-                      </w:r>
-                      <w:r>
-                        <w:rPr>
-                          <w:noProof/>
-                        </w:rPr>
-                        <w:t>1</w:t>
-                      </w:r>
-                      <w:r>
-                        <w:fldChar w:fldCharType="end"/>
-                      </w:r>
+                      <w:fldSimple w:instr=" SEQ Figura \* ARABIC ">
+                        <w:r>
+                          <w:rPr>
+                            <w:noProof/>
+                          </w:rPr>
+                          <w:t>1</w:t>
+                        </w:r>
+                      </w:fldSimple>
                       <w:r>
                         <w:rPr>
                           <w:noProof/>
                         </w:rPr>
                         <w:t xml:space="preserve"> - Diagrada de casos de uso</w:t>
                       </w:r>
-                      <w:bookmarkEnd w:id="42"/>
                       <w:bookmarkEnd w:id="43"/>
                       <w:bookmarkEnd w:id="44"/>
+                      <w:bookmarkEnd w:id="45"/>
                     </w:p>
                     <w:p>
                       <w:pPr>
@@ -14244,7 +14152,7 @@
                     </pic:cNvPicPr>
                   </pic:nvPicPr>
                   <pic:blipFill>
-                    <a:blip r:embed="rId37">
+                    <a:blip r:embed="rId36">
                       <a:extLst/>
                     </a:blip>
                     <a:srcRect/>
@@ -14292,7 +14200,7 @@
           <w:rFonts w:eastAsia="Arial" w:cs="Arial"/>
         </w:rPr>
       </w:pPr>
-      <w:bookmarkStart w:id="43" w:name="_Toc467591865"/>
+      <w:bookmarkStart w:id="46" w:name="_Toc467591865"/>
       <w:r>
         <w:rPr>
           <w:rFonts w:eastAsia="Arial" w:cs="Arial"/>
@@ -14300,7 +14208,7 @@
         <w:lastRenderedPageBreak/>
         <w:t>APÊNDICE B – Tela de Login</w:t>
       </w:r>
-      <w:bookmarkEnd w:id="43"/>
+      <w:bookmarkEnd w:id="46"/>
     </w:p>
     <w:p>
       <w:pPr>
@@ -14364,9 +14272,9 @@
                             <w:pPr>
                               <w:pStyle w:val="Legenda"/>
                             </w:pPr>
-                            <w:bookmarkStart w:id="44" w:name="_Toc467587719"/>
-                            <w:bookmarkStart w:id="45" w:name="_Toc467588025"/>
-                            <w:bookmarkStart w:id="46" w:name="_Toc467589414"/>
+                            <w:bookmarkStart w:id="47" w:name="_Toc467587719"/>
+                            <w:bookmarkStart w:id="48" w:name="_Toc467588025"/>
+                            <w:bookmarkStart w:id="49" w:name="_Toc467589414"/>
                             <w:r>
                               <w:t xml:space="preserve">Figura </w:t>
                             </w:r>
@@ -14382,16 +14290,11 @@
                               <w:t xml:space="preserve">: </w:t>
                             </w:r>
                             <w:r>
-                              <w:t xml:space="preserve">Tela de </w:t>
+                              <w:t>Tela de Login</w:t>
                             </w:r>
-                            <w:proofErr w:type="spellStart"/>
-                            <w:r>
-                              <w:t>Login</w:t>
-                            </w:r>
-                            <w:bookmarkEnd w:id="44"/>
-                            <w:bookmarkEnd w:id="45"/>
-                            <w:bookmarkEnd w:id="46"/>
-                            <w:proofErr w:type="spellEnd"/>
+                            <w:bookmarkEnd w:id="47"/>
+                            <w:bookmarkEnd w:id="48"/>
+                            <w:bookmarkEnd w:id="49"/>
                           </w:p>
                           <w:p>
                             <w:pPr>
@@ -14421,51 +14324,36 @@
           </mc:Choice>
           <mc:Fallback>
             <w:pict>
-              <v:shape id="Caixa de texto 13" o:spid="_x0000_s1027" type="#_x0000_t202" style="position:absolute;margin-left:0;margin-top:301.1pt;width:453.4pt;height:.05pt;z-index:251683840;visibility:visible;mso-wrap-style:square;mso-wrap-distance-left:9pt;mso-wrap-distance-top:0;mso-wrap-distance-right:9pt;mso-wrap-distance-bottom:0;mso-position-horizontal:absolute;mso-position-horizontal-relative:text;mso-position-vertical:absolute;mso-position-vertical-relative:text;v-text-anchor:top" o:gfxdata="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" stroked="f">
+              <v:shape w14:anchorId="06B4AFFF" id="Caixa de texto 13" o:spid="_x0000_s1027" type="#_x0000_t202" style="position:absolute;margin-left:0;margin-top:301.1pt;width:453.4pt;height:.05pt;z-index:251683840;visibility:visible;mso-wrap-style:square;mso-wrap-distance-left:9pt;mso-wrap-distance-top:0;mso-wrap-distance-right:9pt;mso-wrap-distance-bottom:0;mso-position-horizontal:absolute;mso-position-horizontal-relative:text;mso-position-vertical:absolute;mso-position-vertical-relative:text;v-text-anchor:top" o:gfxdata="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" stroked="f">
                 <v:textbox style="mso-fit-shape-to-text:t" inset="0,0,0,0">
                   <w:txbxContent>
                     <w:p>
                       <w:pPr>
                         <w:pStyle w:val="Legenda"/>
                       </w:pPr>
-                      <w:bookmarkStart w:id="49" w:name="_Toc467587719"/>
-                      <w:bookmarkStart w:id="50" w:name="_Toc467588025"/>
-                      <w:bookmarkStart w:id="51" w:name="_Toc467589414"/>
+                      <w:bookmarkStart w:id="50" w:name="_Toc467587719"/>
+                      <w:bookmarkStart w:id="51" w:name="_Toc467588025"/>
+                      <w:bookmarkStart w:id="52" w:name="_Toc467589414"/>
                       <w:r>
                         <w:t xml:space="preserve">Figura </w:t>
                       </w:r>
-                      <w:r>
-                        <w:fldChar w:fldCharType="begin"/>
-                      </w:r>
-                      <w:r>
-                        <w:instrText xml:space="preserve"> SEQ Figura \* ARABIC </w:instrText>
-                      </w:r>
-                      <w:r>
-                        <w:fldChar w:fldCharType="separate"/>
-                      </w:r>
-                      <w:r>
-                        <w:rPr>
-                          <w:noProof/>
-                        </w:rPr>
-                        <w:t>2</w:t>
-                      </w:r>
-                      <w:r>
-                        <w:fldChar w:fldCharType="end"/>
-                      </w:r>
+                      <w:fldSimple w:instr=" SEQ Figura \* ARABIC ">
+                        <w:r>
+                          <w:rPr>
+                            <w:noProof/>
+                          </w:rPr>
+                          <w:t>2</w:t>
+                        </w:r>
+                      </w:fldSimple>
                       <w:r>
                         <w:t xml:space="preserve">: </w:t>
                       </w:r>
                       <w:r>
-                        <w:t xml:space="preserve">Tela de </w:t>
+                        <w:t>Tela de Login</w:t>
                       </w:r>
-                      <w:proofErr w:type="spellStart"/>
-                      <w:r>
-                        <w:t>Login</w:t>
-                      </w:r>
-                      <w:bookmarkEnd w:id="49"/>
                       <w:bookmarkEnd w:id="50"/>
                       <w:bookmarkEnd w:id="51"/>
-                      <w:proofErr w:type="spellEnd"/>
+                      <w:bookmarkEnd w:id="52"/>
                     </w:p>
                     <w:p>
                       <w:pPr>
@@ -14520,7 +14408,7 @@
                     </pic:cNvPicPr>
                   </pic:nvPicPr>
                   <pic:blipFill>
-                    <a:blip r:embed="rId38">
+                    <a:blip r:embed="rId37">
                       <a:extLst/>
                     </a:blip>
                     <a:srcRect/>
@@ -14568,7 +14456,7 @@
           <w:rFonts w:eastAsia="Arial" w:cs="Arial"/>
         </w:rPr>
       </w:pPr>
-      <w:bookmarkStart w:id="47" w:name="_Toc467591866"/>
+      <w:bookmarkStart w:id="53" w:name="_Toc467591866"/>
       <w:r>
         <w:rPr>
           <w:rFonts w:eastAsia="Arial" w:cs="Arial"/>
@@ -14576,7 +14464,7 @@
         <w:lastRenderedPageBreak/>
         <w:t>APÊNDICE C – Tela de Boas Vindas (Coordenação)</w:t>
       </w:r>
-      <w:bookmarkEnd w:id="47"/>
+      <w:bookmarkEnd w:id="53"/>
     </w:p>
     <w:p>
       <w:pPr>
@@ -14648,8 +14536,8 @@
                             <w:pPr>
                               <w:pStyle w:val="Legenda"/>
                             </w:pPr>
-                            <w:bookmarkStart w:id="48" w:name="_Toc467588026"/>
-                            <w:bookmarkStart w:id="49" w:name="_Toc467589415"/>
+                            <w:bookmarkStart w:id="54" w:name="_Toc467588026"/>
+                            <w:bookmarkStart w:id="55" w:name="_Toc467589415"/>
                             <w:r>
                               <w:t xml:space="preserve">Figura </w:t>
                             </w:r>
@@ -14664,8 +14552,8 @@
                             <w:r>
                               <w:t xml:space="preserve"> - Tela de Boas Vindas</w:t>
                             </w:r>
-                            <w:bookmarkEnd w:id="48"/>
-                            <w:bookmarkEnd w:id="49"/>
+                            <w:bookmarkEnd w:id="54"/>
+                            <w:bookmarkEnd w:id="55"/>
                           </w:p>
                           <w:p>
                             <w:pPr>
@@ -14695,41 +14583,31 @@
           </mc:Choice>
           <mc:Fallback>
             <w:pict>
-              <v:shape id="Caixa de texto 14" o:spid="_x0000_s1028" type="#_x0000_t202" style="position:absolute;margin-left:0;margin-top:295.65pt;width:453.6pt;height:.05pt;z-index:251685888;visibility:visible;mso-wrap-style:square;mso-wrap-distance-left:9pt;mso-wrap-distance-top:0;mso-wrap-distance-right:9pt;mso-wrap-distance-bottom:0;mso-position-horizontal:absolute;mso-position-horizontal-relative:text;mso-position-vertical:absolute;mso-position-vertical-relative:text;v-text-anchor:top" o:gfxdata="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" stroked="f">
+              <v:shape w14:anchorId="7267C426" id="Caixa de texto 14" o:spid="_x0000_s1028" type="#_x0000_t202" style="position:absolute;margin-left:0;margin-top:295.65pt;width:453.6pt;height:.05pt;z-index:251685888;visibility:visible;mso-wrap-style:square;mso-wrap-distance-left:9pt;mso-wrap-distance-top:0;mso-wrap-distance-right:9pt;mso-wrap-distance-bottom:0;mso-position-horizontal:absolute;mso-position-horizontal-relative:text;mso-position-vertical:absolute;mso-position-vertical-relative:text;v-text-anchor:top" o:gfxdata="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" stroked="f">
                 <v:textbox style="mso-fit-shape-to-text:t" inset="0,0,0,0">
                   <w:txbxContent>
                     <w:p>
                       <w:pPr>
                         <w:pStyle w:val="Legenda"/>
                       </w:pPr>
-                      <w:bookmarkStart w:id="55" w:name="_Toc467588026"/>
-                      <w:bookmarkStart w:id="56" w:name="_Toc467589415"/>
+                      <w:bookmarkStart w:id="56" w:name="_Toc467588026"/>
+                      <w:bookmarkStart w:id="57" w:name="_Toc467589415"/>
                       <w:r>
                         <w:t xml:space="preserve">Figura </w:t>
                       </w:r>
-                      <w:r>
-                        <w:fldChar w:fldCharType="begin"/>
-                      </w:r>
-                      <w:r>
-                        <w:instrText xml:space="preserve"> SEQ Figura \* ARABIC </w:instrText>
-                      </w:r>
-                      <w:r>
-                        <w:fldChar w:fldCharType="separate"/>
-                      </w:r>
-                      <w:r>
-                        <w:rPr>
-                          <w:noProof/>
-                        </w:rPr>
-                        <w:t>3</w:t>
-                      </w:r>
-                      <w:r>
-                        <w:fldChar w:fldCharType="end"/>
-                      </w:r>
+                      <w:fldSimple w:instr=" SEQ Figura \* ARABIC ">
+                        <w:r>
+                          <w:rPr>
+                            <w:noProof/>
+                          </w:rPr>
+                          <w:t>3</w:t>
+                        </w:r>
+                      </w:fldSimple>
                       <w:r>
                         <w:t xml:space="preserve"> - Tela de Boas Vindas</w:t>
                       </w:r>
-                      <w:bookmarkEnd w:id="55"/>
                       <w:bookmarkEnd w:id="56"/>
+                      <w:bookmarkEnd w:id="57"/>
                     </w:p>
                     <w:p>
                       <w:pPr>
@@ -14784,7 +14662,7 @@
                     </pic:cNvPicPr>
                   </pic:nvPicPr>
                   <pic:blipFill>
-                    <a:blip r:embed="rId39">
+                    <a:blip r:embed="rId38">
                       <a:extLst/>
                     </a:blip>
                     <a:srcRect/>
@@ -14842,7 +14720,7 @@
           <w:szCs w:val="20"/>
         </w:rPr>
       </w:pPr>
-      <w:bookmarkStart w:id="50" w:name="_Toc467591867"/>
+      <w:bookmarkStart w:id="58" w:name="_Toc467591867"/>
       <w:r>
         <w:rPr>
           <w:rFonts w:eastAsia="Arial" w:cs="Arial"/>
@@ -14850,7 +14728,7 @@
         <w:lastRenderedPageBreak/>
         <w:t>APÊNDICE D – Tela de Documentos de alunos</w:t>
       </w:r>
-      <w:bookmarkEnd w:id="50"/>
+      <w:bookmarkEnd w:id="58"/>
     </w:p>
     <w:p>
       <w:pPr>
@@ -14918,8 +14796,8 @@
                             <w:pPr>
                               <w:pStyle w:val="Legenda"/>
                             </w:pPr>
-                            <w:bookmarkStart w:id="51" w:name="_Toc467588027"/>
-                            <w:bookmarkStart w:id="52" w:name="_Toc467589416"/>
+                            <w:bookmarkStart w:id="59" w:name="_Toc467588027"/>
+                            <w:bookmarkStart w:id="60" w:name="_Toc467589416"/>
                             <w:r>
                               <w:t xml:space="preserve">Figura </w:t>
                             </w:r>
@@ -14937,8 +14815,8 @@
                             <w:r>
                               <w:t>Tela de Documentos de alunos</w:t>
                             </w:r>
-                            <w:bookmarkEnd w:id="51"/>
-                            <w:bookmarkEnd w:id="52"/>
+                            <w:bookmarkEnd w:id="59"/>
+                            <w:bookmarkEnd w:id="60"/>
                           </w:p>
                           <w:p>
                             <w:pPr>
@@ -14968,44 +14846,34 @@
           </mc:Choice>
           <mc:Fallback>
             <w:pict>
-              <v:shape id="Caixa de texto 15" o:spid="_x0000_s1029" type="#_x0000_t202" style="position:absolute;margin-left:0;margin-top:295.7pt;width:453.6pt;height:.05pt;z-index:251687936;visibility:visible;mso-wrap-style:square;mso-wrap-distance-left:9pt;mso-wrap-distance-top:0;mso-wrap-distance-right:9pt;mso-wrap-distance-bottom:0;mso-position-horizontal:absolute;mso-position-horizontal-relative:text;mso-position-vertical:absolute;mso-position-vertical-relative:text;v-text-anchor:top" o:gfxdata="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" stroked="f">
+              <v:shape w14:anchorId="09D8032C" id="Caixa de texto 15" o:spid="_x0000_s1029" type="#_x0000_t202" style="position:absolute;margin-left:0;margin-top:295.7pt;width:453.6pt;height:.05pt;z-index:251687936;visibility:visible;mso-wrap-style:square;mso-wrap-distance-left:9pt;mso-wrap-distance-top:0;mso-wrap-distance-right:9pt;mso-wrap-distance-bottom:0;mso-position-horizontal:absolute;mso-position-horizontal-relative:text;mso-position-vertical:absolute;mso-position-vertical-relative:text;v-text-anchor:top" o:gfxdata="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" stroked="f">
                 <v:textbox style="mso-fit-shape-to-text:t" inset="0,0,0,0">
                   <w:txbxContent>
                     <w:p>
                       <w:pPr>
                         <w:pStyle w:val="Legenda"/>
                       </w:pPr>
-                      <w:bookmarkStart w:id="60" w:name="_Toc467588027"/>
-                      <w:bookmarkStart w:id="61" w:name="_Toc467589416"/>
+                      <w:bookmarkStart w:id="61" w:name="_Toc467588027"/>
+                      <w:bookmarkStart w:id="62" w:name="_Toc467589416"/>
                       <w:r>
                         <w:t xml:space="preserve">Figura </w:t>
                       </w:r>
-                      <w:r>
-                        <w:fldChar w:fldCharType="begin"/>
-                      </w:r>
-                      <w:r>
-                        <w:instrText xml:space="preserve"> SEQ Figura \* ARABIC </w:instrText>
-                      </w:r>
-                      <w:r>
-                        <w:fldChar w:fldCharType="separate"/>
-                      </w:r>
-                      <w:r>
-                        <w:rPr>
-                          <w:noProof/>
-                        </w:rPr>
-                        <w:t>4</w:t>
-                      </w:r>
-                      <w:r>
-                        <w:fldChar w:fldCharType="end"/>
-                      </w:r>
+                      <w:fldSimple w:instr=" SEQ Figura \* ARABIC ">
+                        <w:r>
+                          <w:rPr>
+                            <w:noProof/>
+                          </w:rPr>
+                          <w:t>4</w:t>
+                        </w:r>
+                      </w:fldSimple>
                       <w:r>
                         <w:t xml:space="preserve"> - </w:t>
                       </w:r>
                       <w:r>
                         <w:t>Tela de Documentos de alunos</w:t>
                       </w:r>
-                      <w:bookmarkEnd w:id="60"/>
                       <w:bookmarkEnd w:id="61"/>
+                      <w:bookmarkEnd w:id="62"/>
                     </w:p>
                     <w:p>
                       <w:pPr>
@@ -15060,7 +14928,7 @@
                     </pic:cNvPicPr>
                   </pic:nvPicPr>
                   <pic:blipFill>
-                    <a:blip r:embed="rId40">
+                    <a:blip r:embed="rId39">
                       <a:extLst/>
                     </a:blip>
                     <a:srcRect/>
@@ -15112,7 +14980,7 @@
           <w:rFonts w:eastAsia="Arial" w:cs="Arial"/>
         </w:rPr>
       </w:pPr>
-      <w:bookmarkStart w:id="53" w:name="_Toc467591868"/>
+      <w:bookmarkStart w:id="63" w:name="_Toc467591868"/>
       <w:r>
         <w:rPr>
           <w:rFonts w:eastAsia="Arial" w:cs="Arial"/>
@@ -15120,7 +14988,7 @@
         <w:lastRenderedPageBreak/>
         <w:t>APÊNDICE E – Tela de Cadastro de Documentos</w:t>
       </w:r>
-      <w:bookmarkEnd w:id="53"/>
+      <w:bookmarkEnd w:id="63"/>
     </w:p>
     <w:p>
       <w:pPr>
@@ -15192,8 +15060,8 @@
                             <w:pPr>
                               <w:pStyle w:val="Legenda"/>
                             </w:pPr>
-                            <w:bookmarkStart w:id="54" w:name="_Toc467588028"/>
-                            <w:bookmarkStart w:id="55" w:name="_Toc467589417"/>
+                            <w:bookmarkStart w:id="64" w:name="_Toc467588028"/>
+                            <w:bookmarkStart w:id="65" w:name="_Toc467589417"/>
                             <w:r>
                               <w:t xml:space="preserve">Figura </w:t>
                             </w:r>
@@ -15211,8 +15079,8 @@
                             <w:r>
                               <w:t>Tela de Cadastro de Documentos</w:t>
                             </w:r>
-                            <w:bookmarkEnd w:id="54"/>
-                            <w:bookmarkEnd w:id="55"/>
+                            <w:bookmarkEnd w:id="64"/>
+                            <w:bookmarkEnd w:id="65"/>
                           </w:p>
                           <w:p>
                             <w:pPr>
@@ -15242,44 +15110,34 @@
           </mc:Choice>
           <mc:Fallback>
             <w:pict>
-              <v:shape id="Caixa de texto 16" o:spid="_x0000_s1030" type="#_x0000_t202" style="position:absolute;margin-left:0;margin-top:295.65pt;width:453.6pt;height:.05pt;z-index:251689984;visibility:visible;mso-wrap-style:square;mso-wrap-distance-left:9pt;mso-wrap-distance-top:0;mso-wrap-distance-right:9pt;mso-wrap-distance-bottom:0;mso-position-horizontal:absolute;mso-position-horizontal-relative:text;mso-position-vertical:absolute;mso-position-vertical-relative:text;v-text-anchor:top" o:gfxdata="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" stroked="f">
+              <v:shape w14:anchorId="16EA68F5" id="Caixa de texto 16" o:spid="_x0000_s1030" type="#_x0000_t202" style="position:absolute;margin-left:0;margin-top:295.65pt;width:453.6pt;height:.05pt;z-index:251689984;visibility:visible;mso-wrap-style:square;mso-wrap-distance-left:9pt;mso-wrap-distance-top:0;mso-wrap-distance-right:9pt;mso-wrap-distance-bottom:0;mso-position-horizontal:absolute;mso-position-horizontal-relative:text;mso-position-vertical:absolute;mso-position-vertical-relative:text;v-text-anchor:top" o:gfxdata="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" stroked="f">
                 <v:textbox style="mso-fit-shape-to-text:t" inset="0,0,0,0">
                   <w:txbxContent>
                     <w:p>
                       <w:pPr>
                         <w:pStyle w:val="Legenda"/>
                       </w:pPr>
-                      <w:bookmarkStart w:id="65" w:name="_Toc467588028"/>
-                      <w:bookmarkStart w:id="66" w:name="_Toc467589417"/>
+                      <w:bookmarkStart w:id="66" w:name="_Toc467588028"/>
+                      <w:bookmarkStart w:id="67" w:name="_Toc467589417"/>
                       <w:r>
                         <w:t xml:space="preserve">Figura </w:t>
                       </w:r>
-                      <w:r>
-                        <w:fldChar w:fldCharType="begin"/>
-                      </w:r>
-                      <w:r>
-                        <w:instrText xml:space="preserve"> SEQ Figura \* ARABIC </w:instrText>
-                      </w:r>
-                      <w:r>
-                        <w:fldChar w:fldCharType="separate"/>
-                      </w:r>
-                      <w:r>
-                        <w:rPr>
-                          <w:noProof/>
-                        </w:rPr>
-                        <w:t>5</w:t>
-                      </w:r>
-                      <w:r>
-                        <w:fldChar w:fldCharType="end"/>
-                      </w:r>
+                      <w:fldSimple w:instr=" SEQ Figura \* ARABIC ">
+                        <w:r>
+                          <w:rPr>
+                            <w:noProof/>
+                          </w:rPr>
+                          <w:t>5</w:t>
+                        </w:r>
+                      </w:fldSimple>
                       <w:r>
                         <w:t xml:space="preserve"> - </w:t>
                       </w:r>
                       <w:r>
                         <w:t>Tela de Cadastro de Documentos</w:t>
                       </w:r>
-                      <w:bookmarkEnd w:id="65"/>
                       <w:bookmarkEnd w:id="66"/>
+                      <w:bookmarkEnd w:id="67"/>
                     </w:p>
                     <w:p>
                       <w:pPr>
@@ -15334,7 +15192,7 @@
                     </pic:cNvPicPr>
                   </pic:nvPicPr>
                   <pic:blipFill>
-                    <a:blip r:embed="rId41">
+                    <a:blip r:embed="rId40">
                       <a:extLst/>
                     </a:blip>
                     <a:srcRect/>
@@ -15390,7 +15248,7 @@
           <w:rFonts w:eastAsia="Arial" w:cs="Arial"/>
         </w:rPr>
       </w:pPr>
-      <w:bookmarkStart w:id="56" w:name="_Toc467591869"/>
+      <w:bookmarkStart w:id="68" w:name="_Toc467591869"/>
       <w:r>
         <w:rPr>
           <w:rFonts w:eastAsia="Arial" w:cs="Arial"/>
@@ -15398,7 +15256,7 @@
         <w:lastRenderedPageBreak/>
         <w:t>APÊNDICE F – Tela de Solicitação de Documentos</w:t>
       </w:r>
-      <w:bookmarkEnd w:id="56"/>
+      <w:bookmarkEnd w:id="68"/>
     </w:p>
     <w:p>
       <w:pPr>
@@ -15470,8 +15328,8 @@
                             <w:pPr>
                               <w:pStyle w:val="Legenda"/>
                             </w:pPr>
-                            <w:bookmarkStart w:id="57" w:name="_Toc467588029"/>
-                            <w:bookmarkStart w:id="58" w:name="_Toc467589418"/>
+                            <w:bookmarkStart w:id="69" w:name="_Toc467588029"/>
+                            <w:bookmarkStart w:id="70" w:name="_Toc467589418"/>
                             <w:r>
                               <w:t xml:space="preserve">Figura </w:t>
                             </w:r>
@@ -15489,8 +15347,8 @@
                             <w:r>
                               <w:t>Tela de Solicitação de Documentos</w:t>
                             </w:r>
-                            <w:bookmarkEnd w:id="57"/>
-                            <w:bookmarkEnd w:id="58"/>
+                            <w:bookmarkEnd w:id="69"/>
+                            <w:bookmarkEnd w:id="70"/>
                           </w:p>
                           <w:p>
                             <w:pPr>
@@ -15520,44 +15378,34 @@
           </mc:Choice>
           <mc:Fallback>
             <w:pict>
-              <v:shape id="Caixa de texto 17" o:spid="_x0000_s1031" type="#_x0000_t202" style="position:absolute;margin-left:0;margin-top:295.65pt;width:453.6pt;height:.05pt;z-index:251692032;visibility:visible;mso-wrap-style:square;mso-wrap-distance-left:9pt;mso-wrap-distance-top:0;mso-wrap-distance-right:9pt;mso-wrap-distance-bottom:0;mso-position-horizontal:absolute;mso-position-horizontal-relative:text;mso-position-vertical:absolute;mso-position-vertical-relative:text;v-text-anchor:top" o:gfxdata="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" stroked="f">
+              <v:shape w14:anchorId="712BC58C" id="Caixa de texto 17" o:spid="_x0000_s1031" type="#_x0000_t202" style="position:absolute;margin-left:0;margin-top:295.65pt;width:453.6pt;height:.05pt;z-index:251692032;visibility:visible;mso-wrap-style:square;mso-wrap-distance-left:9pt;mso-wrap-distance-top:0;mso-wrap-distance-right:9pt;mso-wrap-distance-bottom:0;mso-position-horizontal:absolute;mso-position-horizontal-relative:text;mso-position-vertical:absolute;mso-position-vertical-relative:text;v-text-anchor:top" o:gfxdata="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" stroked="f">
                 <v:textbox style="mso-fit-shape-to-text:t" inset="0,0,0,0">
                   <w:txbxContent>
                     <w:p>
                       <w:pPr>
                         <w:pStyle w:val="Legenda"/>
                       </w:pPr>
-                      <w:bookmarkStart w:id="70" w:name="_Toc467588029"/>
-                      <w:bookmarkStart w:id="71" w:name="_Toc467589418"/>
+                      <w:bookmarkStart w:id="71" w:name="_Toc467588029"/>
+                      <w:bookmarkStart w:id="72" w:name="_Toc467589418"/>
                       <w:r>
                         <w:t xml:space="preserve">Figura </w:t>
                       </w:r>
-                      <w:r>
-                        <w:fldChar w:fldCharType="begin"/>
-                      </w:r>
-                      <w:r>
-                        <w:instrText xml:space="preserve"> SEQ Figura \* ARABIC </w:instrText>
-                      </w:r>
-                      <w:r>
-                        <w:fldChar w:fldCharType="separate"/>
-                      </w:r>
-                      <w:r>
-                        <w:rPr>
-                          <w:noProof/>
-                        </w:rPr>
-                        <w:t>6</w:t>
-                      </w:r>
-                      <w:r>
-                        <w:fldChar w:fldCharType="end"/>
-                      </w:r>
+                      <w:fldSimple w:instr=" SEQ Figura \* ARABIC ">
+                        <w:r>
+                          <w:rPr>
+                            <w:noProof/>
+                          </w:rPr>
+                          <w:t>6</w:t>
+                        </w:r>
+                      </w:fldSimple>
                       <w:r>
                         <w:t xml:space="preserve"> - </w:t>
                       </w:r>
                       <w:r>
                         <w:t>Tela de Solicitação de Documentos</w:t>
                       </w:r>
-                      <w:bookmarkEnd w:id="70"/>
                       <w:bookmarkEnd w:id="71"/>
+                      <w:bookmarkEnd w:id="72"/>
                     </w:p>
                     <w:p>
                       <w:pPr>
@@ -15612,7 +15460,7 @@
                     </pic:cNvPicPr>
                   </pic:nvPicPr>
                   <pic:blipFill>
-                    <a:blip r:embed="rId42">
+                    <a:blip r:embed="rId41">
                       <a:extLst/>
                     </a:blip>
                     <a:srcRect/>
@@ -15668,7 +15516,7 @@
           <w:rFonts w:eastAsia="Arial" w:cs="Arial"/>
         </w:rPr>
       </w:pPr>
-      <w:bookmarkStart w:id="59" w:name="_Toc467591870"/>
+      <w:bookmarkStart w:id="73" w:name="_Toc467591870"/>
       <w:r>
         <w:rPr>
           <w:rFonts w:eastAsia="Arial" w:cs="Arial"/>
@@ -15676,7 +15524,7 @@
         <w:lastRenderedPageBreak/>
         <w:t>APÊNDICE G – Tela de Nova Solicitação</w:t>
       </w:r>
-      <w:bookmarkEnd w:id="59"/>
+      <w:bookmarkEnd w:id="73"/>
     </w:p>
     <w:p>
       <w:pPr>
@@ -15748,8 +15596,8 @@
                             <w:pPr>
                               <w:pStyle w:val="Legenda"/>
                             </w:pPr>
-                            <w:bookmarkStart w:id="60" w:name="_Toc467588030"/>
-                            <w:bookmarkStart w:id="61" w:name="_Toc467589419"/>
+                            <w:bookmarkStart w:id="74" w:name="_Toc467588030"/>
+                            <w:bookmarkStart w:id="75" w:name="_Toc467589419"/>
                             <w:r>
                               <w:t xml:space="preserve">Figura </w:t>
                             </w:r>
@@ -15767,8 +15615,8 @@
                             <w:r>
                               <w:t>Tela de Nova Solicitação</w:t>
                             </w:r>
-                            <w:bookmarkEnd w:id="60"/>
-                            <w:bookmarkEnd w:id="61"/>
+                            <w:bookmarkEnd w:id="74"/>
+                            <w:bookmarkEnd w:id="75"/>
                           </w:p>
                           <w:p>
                             <w:pPr>
@@ -15798,44 +15646,34 @@
           </mc:Choice>
           <mc:Fallback>
             <w:pict>
-              <v:shape id="Caixa de texto 18" o:spid="_x0000_s1032" type="#_x0000_t202" style="position:absolute;margin-left:0;margin-top:295.65pt;width:453.6pt;height:.05pt;z-index:251694080;visibility:visible;mso-wrap-style:square;mso-wrap-distance-left:9pt;mso-wrap-distance-top:0;mso-wrap-distance-right:9pt;mso-wrap-distance-bottom:0;mso-position-horizontal:absolute;mso-position-horizontal-relative:text;mso-position-vertical:absolute;mso-position-vertical-relative:text;v-text-anchor:top" o:gfxdata="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" stroked="f">
+              <v:shape w14:anchorId="3085F71F" id="Caixa de texto 18" o:spid="_x0000_s1032" type="#_x0000_t202" style="position:absolute;margin-left:0;margin-top:295.65pt;width:453.6pt;height:.05pt;z-index:251694080;visibility:visible;mso-wrap-style:square;mso-wrap-distance-left:9pt;mso-wrap-distance-top:0;mso-wrap-distance-right:9pt;mso-wrap-distance-bottom:0;mso-position-horizontal:absolute;mso-position-horizontal-relative:text;mso-position-vertical:absolute;mso-position-vertical-relative:text;v-text-anchor:top" o:gfxdata="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" stroked="f">
                 <v:textbox style="mso-fit-shape-to-text:t" inset="0,0,0,0">
                   <w:txbxContent>
                     <w:p>
                       <w:pPr>
                         <w:pStyle w:val="Legenda"/>
                       </w:pPr>
-                      <w:bookmarkStart w:id="75" w:name="_Toc467588030"/>
-                      <w:bookmarkStart w:id="76" w:name="_Toc467589419"/>
+                      <w:bookmarkStart w:id="76" w:name="_Toc467588030"/>
+                      <w:bookmarkStart w:id="77" w:name="_Toc467589419"/>
                       <w:r>
                         <w:t xml:space="preserve">Figura </w:t>
                       </w:r>
-                      <w:r>
-                        <w:fldChar w:fldCharType="begin"/>
-                      </w:r>
-                      <w:r>
-                        <w:instrText xml:space="preserve"> SEQ Figura \* ARABIC </w:instrText>
-                      </w:r>
-                      <w:r>
-                        <w:fldChar w:fldCharType="separate"/>
-                      </w:r>
-                      <w:r>
-                        <w:rPr>
-                          <w:noProof/>
-                        </w:rPr>
-                        <w:t>7</w:t>
-                      </w:r>
-                      <w:r>
-                        <w:fldChar w:fldCharType="end"/>
-                      </w:r>
+                      <w:fldSimple w:instr=" SEQ Figura \* ARABIC ">
+                        <w:r>
+                          <w:rPr>
+                            <w:noProof/>
+                          </w:rPr>
+                          <w:t>7</w:t>
+                        </w:r>
+                      </w:fldSimple>
                       <w:r>
                         <w:t xml:space="preserve"> - </w:t>
                       </w:r>
                       <w:r>
                         <w:t>Tela de Nova Solicitação</w:t>
                       </w:r>
-                      <w:bookmarkEnd w:id="75"/>
                       <w:bookmarkEnd w:id="76"/>
+                      <w:bookmarkEnd w:id="77"/>
                     </w:p>
                     <w:p>
                       <w:pPr>
@@ -15890,7 +15728,7 @@
                     </pic:cNvPicPr>
                   </pic:nvPicPr>
                   <pic:blipFill>
-                    <a:blip r:embed="rId43">
+                    <a:blip r:embed="rId42">
                       <a:extLst/>
                     </a:blip>
                     <a:srcRect/>
@@ -15946,7 +15784,7 @@
           <w:rFonts w:eastAsia="Arial" w:cs="Arial"/>
         </w:rPr>
       </w:pPr>
-      <w:bookmarkStart w:id="62" w:name="_Toc467591871"/>
+      <w:bookmarkStart w:id="78" w:name="_Toc467591871"/>
       <w:r>
         <w:rPr>
           <w:rFonts w:eastAsia="Arial" w:cs="Arial"/>
@@ -15954,7 +15792,7 @@
         <w:lastRenderedPageBreak/>
         <w:t>APÊNDICE H – Tela de Acompanhamento da Solicitação de Documentos</w:t>
       </w:r>
-      <w:bookmarkEnd w:id="62"/>
+      <w:bookmarkEnd w:id="78"/>
     </w:p>
     <w:p>
       <w:pPr>
@@ -16026,8 +15864,8 @@
                             <w:pPr>
                               <w:pStyle w:val="Legenda"/>
                             </w:pPr>
-                            <w:bookmarkStart w:id="63" w:name="_Toc467588031"/>
-                            <w:bookmarkStart w:id="64" w:name="_Toc467589420"/>
+                            <w:bookmarkStart w:id="79" w:name="_Toc467588031"/>
+                            <w:bookmarkStart w:id="80" w:name="_Toc467589420"/>
                             <w:r>
                               <w:t xml:space="preserve">Figura </w:t>
                             </w:r>
@@ -16045,8 +15883,8 @@
                             <w:r>
                               <w:t>Tela de Acompanhamento da Solicitação de Documentos</w:t>
                             </w:r>
-                            <w:bookmarkEnd w:id="63"/>
-                            <w:bookmarkEnd w:id="64"/>
+                            <w:bookmarkEnd w:id="79"/>
+                            <w:bookmarkEnd w:id="80"/>
                           </w:p>
                           <w:p>
                             <w:pPr>
@@ -16080,44 +15918,34 @@
           </mc:Choice>
           <mc:Fallback>
             <w:pict>
-              <v:shape id="Caixa de texto 19" o:spid="_x0000_s1033" type="#_x0000_t202" style="position:absolute;margin-left:0;margin-top:295.9pt;width:453.6pt;height:.05pt;z-index:251696128;visibility:visible;mso-wrap-style:square;mso-wrap-distance-left:9pt;mso-wrap-distance-top:0;mso-wrap-distance-right:9pt;mso-wrap-distance-bottom:0;mso-position-horizontal:absolute;mso-position-horizontal-relative:text;mso-position-vertical:absolute;mso-position-vertical-relative:text;v-text-anchor:top" o:gfxdata="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" stroked="f">
+              <v:shape w14:anchorId="40D69427" id="Caixa de texto 19" o:spid="_x0000_s1033" type="#_x0000_t202" style="position:absolute;margin-left:0;margin-top:295.9pt;width:453.6pt;height:.05pt;z-index:251696128;visibility:visible;mso-wrap-style:square;mso-wrap-distance-left:9pt;mso-wrap-distance-top:0;mso-wrap-distance-right:9pt;mso-wrap-distance-bottom:0;mso-position-horizontal:absolute;mso-position-horizontal-relative:text;mso-position-vertical:absolute;mso-position-vertical-relative:text;v-text-anchor:top" o:gfxdata="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" stroked="f">
                 <v:textbox style="mso-fit-shape-to-text:t" inset="0,0,0,0">
                   <w:txbxContent>
                     <w:p>
                       <w:pPr>
                         <w:pStyle w:val="Legenda"/>
                       </w:pPr>
-                      <w:bookmarkStart w:id="80" w:name="_Toc467588031"/>
-                      <w:bookmarkStart w:id="81" w:name="_Toc467589420"/>
+                      <w:bookmarkStart w:id="81" w:name="_Toc467588031"/>
+                      <w:bookmarkStart w:id="82" w:name="_Toc467589420"/>
                       <w:r>
                         <w:t xml:space="preserve">Figura </w:t>
                       </w:r>
-                      <w:r>
-                        <w:fldChar w:fldCharType="begin"/>
-                      </w:r>
-                      <w:r>
-                        <w:instrText xml:space="preserve"> SEQ Figura \* ARABIC </w:instrText>
-                      </w:r>
-                      <w:r>
-                        <w:fldChar w:fldCharType="separate"/>
-                      </w:r>
-                      <w:r>
-                        <w:rPr>
-                          <w:noProof/>
-                        </w:rPr>
-                        <w:t>8</w:t>
-                      </w:r>
-                      <w:r>
-                        <w:fldChar w:fldCharType="end"/>
-                      </w:r>
+                      <w:fldSimple w:instr=" SEQ Figura \* ARABIC ">
+                        <w:r>
+                          <w:rPr>
+                            <w:noProof/>
+                          </w:rPr>
+                          <w:t>8</w:t>
+                        </w:r>
+                      </w:fldSimple>
                       <w:r>
                         <w:t xml:space="preserve"> - </w:t>
                       </w:r>
                       <w:r>
                         <w:t>Tela de Acompanhamento da Solicitação de Documentos</w:t>
                       </w:r>
-                      <w:bookmarkEnd w:id="80"/>
                       <w:bookmarkEnd w:id="81"/>
+                      <w:bookmarkEnd w:id="82"/>
                     </w:p>
                     <w:p>
                       <w:pPr>
@@ -16176,7 +16004,7 @@
                     </pic:cNvPicPr>
                   </pic:nvPicPr>
                   <pic:blipFill>
-                    <a:blip r:embed="rId44">
+                    <a:blip r:embed="rId43">
                       <a:extLst/>
                     </a:blip>
                     <a:srcRect/>
@@ -16232,7 +16060,7 @@
           <w:rFonts w:eastAsia="Arial" w:cs="Arial"/>
         </w:rPr>
       </w:pPr>
-      <w:bookmarkStart w:id="65" w:name="_Toc467591872"/>
+      <w:bookmarkStart w:id="83" w:name="_Toc467591872"/>
       <w:r>
         <w:rPr>
           <w:rFonts w:eastAsia="Arial" w:cs="Arial"/>
@@ -16240,7 +16068,7 @@
         <w:lastRenderedPageBreak/>
         <w:t>APÊNDICE I – Tela de Controle de Eventos</w:t>
       </w:r>
-      <w:bookmarkEnd w:id="65"/>
+      <w:bookmarkEnd w:id="83"/>
     </w:p>
     <w:p>
       <w:pPr>
@@ -16312,8 +16140,8 @@
                             <w:pPr>
                               <w:pStyle w:val="Legenda"/>
                             </w:pPr>
-                            <w:bookmarkStart w:id="66" w:name="_Toc467588032"/>
-                            <w:bookmarkStart w:id="67" w:name="_Toc467589421"/>
+                            <w:bookmarkStart w:id="84" w:name="_Toc467588032"/>
+                            <w:bookmarkStart w:id="85" w:name="_Toc467589421"/>
                             <w:r>
                               <w:t xml:space="preserve">Figura </w:t>
                             </w:r>
@@ -16331,8 +16159,8 @@
                             <w:r>
                               <w:t>Tela de Controle de Eventos</w:t>
                             </w:r>
-                            <w:bookmarkEnd w:id="66"/>
-                            <w:bookmarkEnd w:id="67"/>
+                            <w:bookmarkEnd w:id="84"/>
+                            <w:bookmarkEnd w:id="85"/>
                           </w:p>
                           <w:p>
                             <w:pPr>
@@ -16366,44 +16194,34 @@
           </mc:Choice>
           <mc:Fallback>
             <w:pict>
-              <v:shape id="Caixa de texto 20" o:spid="_x0000_s1034" type="#_x0000_t202" style="position:absolute;margin-left:0;margin-top:295.65pt;width:453.6pt;height:.05pt;z-index:251698176;visibility:visible;mso-wrap-style:square;mso-wrap-distance-left:9pt;mso-wrap-distance-top:0;mso-wrap-distance-right:9pt;mso-wrap-distance-bottom:0;mso-position-horizontal:absolute;mso-position-horizontal-relative:text;mso-position-vertical:absolute;mso-position-vertical-relative:text;v-text-anchor:top" o:gfxdata="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" stroked="f">
+              <v:shape w14:anchorId="136A9863" id="Caixa de texto 20" o:spid="_x0000_s1034" type="#_x0000_t202" style="position:absolute;margin-left:0;margin-top:295.65pt;width:453.6pt;height:.05pt;z-index:251698176;visibility:visible;mso-wrap-style:square;mso-wrap-distance-left:9pt;mso-wrap-distance-top:0;mso-wrap-distance-right:9pt;mso-wrap-distance-bottom:0;mso-position-horizontal:absolute;mso-position-horizontal-relative:text;mso-position-vertical:absolute;mso-position-vertical-relative:text;v-text-anchor:top" o:gfxdata="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" stroked="f">
                 <v:textbox style="mso-fit-shape-to-text:t" inset="0,0,0,0">
                   <w:txbxContent>
                     <w:p>
                       <w:pPr>
                         <w:pStyle w:val="Legenda"/>
                       </w:pPr>
-                      <w:bookmarkStart w:id="85" w:name="_Toc467588032"/>
-                      <w:bookmarkStart w:id="86" w:name="_Toc467589421"/>
+                      <w:bookmarkStart w:id="86" w:name="_Toc467588032"/>
+                      <w:bookmarkStart w:id="87" w:name="_Toc467589421"/>
                       <w:r>
                         <w:t xml:space="preserve">Figura </w:t>
                       </w:r>
-                      <w:r>
-                        <w:fldChar w:fldCharType="begin"/>
-                      </w:r>
-                      <w:r>
-                        <w:instrText xml:space="preserve"> SEQ Figura \* ARABIC </w:instrText>
-                      </w:r>
-                      <w:r>
-                        <w:fldChar w:fldCharType="separate"/>
-                      </w:r>
-                      <w:r>
-                        <w:rPr>
-                          <w:noProof/>
-                        </w:rPr>
-                        <w:t>9</w:t>
-                      </w:r>
-                      <w:r>
-                        <w:fldChar w:fldCharType="end"/>
-                      </w:r>
+                      <w:fldSimple w:instr=" SEQ Figura \* ARABIC ">
+                        <w:r>
+                          <w:rPr>
+                            <w:noProof/>
+                          </w:rPr>
+                          <w:t>9</w:t>
+                        </w:r>
+                      </w:fldSimple>
                       <w:r>
                         <w:t xml:space="preserve"> - </w:t>
                       </w:r>
                       <w:r>
                         <w:t>Tela de Controle de Eventos</w:t>
                       </w:r>
-                      <w:bookmarkEnd w:id="85"/>
                       <w:bookmarkEnd w:id="86"/>
+                      <w:bookmarkEnd w:id="87"/>
                     </w:p>
                     <w:p>
                       <w:pPr>
@@ -16462,7 +16280,7 @@
                     </pic:cNvPicPr>
                   </pic:nvPicPr>
                   <pic:blipFill>
-                    <a:blip r:embed="rId45">
+                    <a:blip r:embed="rId44">
                       <a:extLst/>
                     </a:blip>
                     <a:srcRect/>
@@ -16518,7 +16336,7 @@
           <w:rFonts w:eastAsia="Arial" w:cs="Arial"/>
         </w:rPr>
       </w:pPr>
-      <w:bookmarkStart w:id="68" w:name="_Toc467591873"/>
+      <w:bookmarkStart w:id="88" w:name="_Toc467591873"/>
       <w:r>
         <w:rPr>
           <w:rFonts w:eastAsia="Arial" w:cs="Arial"/>
@@ -16526,7 +16344,7 @@
         <w:lastRenderedPageBreak/>
         <w:t>APÊNDICE J – Tela de Cadastro de Novos Eventos</w:t>
       </w:r>
-      <w:bookmarkEnd w:id="68"/>
+      <w:bookmarkEnd w:id="88"/>
     </w:p>
     <w:p>
       <w:pPr>
@@ -16598,8 +16416,8 @@
                             <w:pPr>
                               <w:pStyle w:val="Legenda"/>
                             </w:pPr>
-                            <w:bookmarkStart w:id="69" w:name="_Toc467588033"/>
-                            <w:bookmarkStart w:id="70" w:name="_Toc467589422"/>
+                            <w:bookmarkStart w:id="89" w:name="_Toc467588033"/>
+                            <w:bookmarkStart w:id="90" w:name="_Toc467589422"/>
                             <w:r>
                               <w:t xml:space="preserve">Figura </w:t>
                             </w:r>
@@ -16617,8 +16435,8 @@
                             <w:r>
                               <w:t>Tela de Cadastro de Novos Eventos</w:t>
                             </w:r>
-                            <w:bookmarkEnd w:id="69"/>
-                            <w:bookmarkEnd w:id="70"/>
+                            <w:bookmarkEnd w:id="89"/>
+                            <w:bookmarkEnd w:id="90"/>
                           </w:p>
                           <w:p>
                             <w:pPr>
@@ -16652,44 +16470,34 @@
           </mc:Choice>
           <mc:Fallback>
             <w:pict>
-              <v:shape id="Caixa de texto 21" o:spid="_x0000_s1035" type="#_x0000_t202" style="position:absolute;margin-left:0;margin-top:295.65pt;width:453.6pt;height:.05pt;z-index:251700224;visibility:visible;mso-wrap-style:square;mso-wrap-distance-left:9pt;mso-wrap-distance-top:0;mso-wrap-distance-right:9pt;mso-wrap-distance-bottom:0;mso-position-horizontal:absolute;mso-position-horizontal-relative:text;mso-position-vertical:absolute;mso-position-vertical-relative:text;v-text-anchor:top" o:gfxdata="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" stroked="f">
+              <v:shape w14:anchorId="5D2004A6" id="Caixa de texto 21" o:spid="_x0000_s1035" type="#_x0000_t202" style="position:absolute;margin-left:0;margin-top:295.65pt;width:453.6pt;height:.05pt;z-index:251700224;visibility:visible;mso-wrap-style:square;mso-wrap-distance-left:9pt;mso-wrap-distance-top:0;mso-wrap-distance-right:9pt;mso-wrap-distance-bottom:0;mso-position-horizontal:absolute;mso-position-horizontal-relative:text;mso-position-vertical:absolute;mso-position-vertical-relative:text;v-text-anchor:top" o:gfxdata="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" stroked="f">
                 <v:textbox style="mso-fit-shape-to-text:t" inset="0,0,0,0">
                   <w:txbxContent>
                     <w:p>
                       <w:pPr>
                         <w:pStyle w:val="Legenda"/>
                       </w:pPr>
-                      <w:bookmarkStart w:id="90" w:name="_Toc467588033"/>
-                      <w:bookmarkStart w:id="91" w:name="_Toc467589422"/>
+                      <w:bookmarkStart w:id="91" w:name="_Toc467588033"/>
+                      <w:bookmarkStart w:id="92" w:name="_Toc467589422"/>
                       <w:r>
                         <w:t xml:space="preserve">Figura </w:t>
                       </w:r>
-                      <w:r>
-                        <w:fldChar w:fldCharType="begin"/>
-                      </w:r>
-                      <w:r>
-                        <w:instrText xml:space="preserve"> SEQ Figura \* ARABIC </w:instrText>
-                      </w:r>
-                      <w:r>
-                        <w:fldChar w:fldCharType="separate"/>
-                      </w:r>
-                      <w:r>
-                        <w:rPr>
-                          <w:noProof/>
-                        </w:rPr>
-                        <w:t>10</w:t>
-                      </w:r>
-                      <w:r>
-                        <w:fldChar w:fldCharType="end"/>
-                      </w:r>
+                      <w:fldSimple w:instr=" SEQ Figura \* ARABIC ">
+                        <w:r>
+                          <w:rPr>
+                            <w:noProof/>
+                          </w:rPr>
+                          <w:t>10</w:t>
+                        </w:r>
+                      </w:fldSimple>
                       <w:r>
                         <w:t xml:space="preserve"> - </w:t>
                       </w:r>
                       <w:r>
                         <w:t>Tela de Cadastro de Novos Eventos</w:t>
                       </w:r>
-                      <w:bookmarkEnd w:id="90"/>
                       <w:bookmarkEnd w:id="91"/>
+                      <w:bookmarkEnd w:id="92"/>
                     </w:p>
                     <w:p>
                       <w:pPr>
@@ -16748,7 +16556,7 @@
                     </pic:cNvPicPr>
                   </pic:nvPicPr>
                   <pic:blipFill>
-                    <a:blip r:embed="rId46">
+                    <a:blip r:embed="rId45">
                       <a:extLst/>
                     </a:blip>
                     <a:srcRect/>
@@ -16806,7 +16614,7 @@
           <w:szCs w:val="20"/>
         </w:rPr>
       </w:pPr>
-      <w:bookmarkStart w:id="71" w:name="_Toc467591874"/>
+      <w:bookmarkStart w:id="93" w:name="_Toc467591874"/>
       <w:r>
         <w:rPr>
           <w:rFonts w:eastAsia="Arial" w:cs="Arial"/>
@@ -16814,7 +16622,7 @@
         <w:lastRenderedPageBreak/>
         <w:t>APÊNDICE K – Tela de Meus Eventos (aluno)</w:t>
       </w:r>
-      <w:bookmarkEnd w:id="71"/>
+      <w:bookmarkEnd w:id="93"/>
     </w:p>
     <w:p>
       <w:pPr>
@@ -16884,8 +16692,8 @@
                             <w:pPr>
                               <w:pStyle w:val="Legenda"/>
                             </w:pPr>
-                            <w:bookmarkStart w:id="72" w:name="_Toc467588034"/>
-                            <w:bookmarkStart w:id="73" w:name="_Toc467589423"/>
+                            <w:bookmarkStart w:id="94" w:name="_Toc467588034"/>
+                            <w:bookmarkStart w:id="95" w:name="_Toc467589423"/>
                             <w:r>
                               <w:t xml:space="preserve">Figura </w:t>
                             </w:r>
@@ -16903,8 +16711,8 @@
                             <w:r>
                               <w:t>Tela de Meus Eventos (aluno)</w:t>
                             </w:r>
-                            <w:bookmarkEnd w:id="72"/>
-                            <w:bookmarkEnd w:id="73"/>
+                            <w:bookmarkEnd w:id="94"/>
+                            <w:bookmarkEnd w:id="95"/>
                           </w:p>
                           <w:p>
                             <w:pPr>
@@ -16938,44 +16746,34 @@
           </mc:Choice>
           <mc:Fallback>
             <w:pict>
-              <v:shape id="Caixa de texto 22" o:spid="_x0000_s1036" type="#_x0000_t202" style="position:absolute;margin-left:0;margin-top:295.65pt;width:453.6pt;height:.05pt;z-index:251702272;visibility:visible;mso-wrap-style:square;mso-wrap-distance-left:9pt;mso-wrap-distance-top:0;mso-wrap-distance-right:9pt;mso-wrap-distance-bottom:0;mso-position-horizontal:absolute;mso-position-horizontal-relative:text;mso-position-vertical:absolute;mso-position-vertical-relative:text;v-text-anchor:top" o:gfxdata="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" stroked="f">
+              <v:shape w14:anchorId="5C7900AA" id="Caixa de texto 22" o:spid="_x0000_s1036" type="#_x0000_t202" style="position:absolute;margin-left:0;margin-top:295.65pt;width:453.6pt;height:.05pt;z-index:251702272;visibility:visible;mso-wrap-style:square;mso-wrap-distance-left:9pt;mso-wrap-distance-top:0;mso-wrap-distance-right:9pt;mso-wrap-distance-bottom:0;mso-position-horizontal:absolute;mso-position-horizontal-relative:text;mso-position-vertical:absolute;mso-position-vertical-relative:text;v-text-anchor:top" o:gfxdata="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" stroked="f">
                 <v:textbox style="mso-fit-shape-to-text:t" inset="0,0,0,0">
                   <w:txbxContent>
                     <w:p>
                       <w:pPr>
                         <w:pStyle w:val="Legenda"/>
                       </w:pPr>
-                      <w:bookmarkStart w:id="95" w:name="_Toc467588034"/>
-                      <w:bookmarkStart w:id="96" w:name="_Toc467589423"/>
+                      <w:bookmarkStart w:id="96" w:name="_Toc467588034"/>
+                      <w:bookmarkStart w:id="97" w:name="_Toc467589423"/>
                       <w:r>
                         <w:t xml:space="preserve">Figura </w:t>
                       </w:r>
-                      <w:r>
-                        <w:fldChar w:fldCharType="begin"/>
-                      </w:r>
-                      <w:r>
-                        <w:instrText xml:space="preserve"> SEQ Figura \* ARABIC </w:instrText>
-                      </w:r>
-                      <w:r>
-                        <w:fldChar w:fldCharType="separate"/>
-                      </w:r>
-                      <w:r>
-                        <w:rPr>
-                          <w:noProof/>
-                        </w:rPr>
-                        <w:t>11</w:t>
-                      </w:r>
-                      <w:r>
-                        <w:fldChar w:fldCharType="end"/>
-                      </w:r>
+                      <w:fldSimple w:instr=" SEQ Figura \* ARABIC ">
+                        <w:r>
+                          <w:rPr>
+                            <w:noProof/>
+                          </w:rPr>
+                          <w:t>11</w:t>
+                        </w:r>
+                      </w:fldSimple>
                       <w:r>
                         <w:t xml:space="preserve"> - </w:t>
                       </w:r>
                       <w:r>
                         <w:t>Tela de Meus Eventos (aluno)</w:t>
                       </w:r>
-                      <w:bookmarkEnd w:id="95"/>
                       <w:bookmarkEnd w:id="96"/>
+                      <w:bookmarkEnd w:id="97"/>
                     </w:p>
                     <w:p>
                       <w:pPr>
@@ -17034,7 +16832,7 @@
                     </pic:cNvPicPr>
                   </pic:nvPicPr>
                   <pic:blipFill>
-                    <a:blip r:embed="rId47">
+                    <a:blip r:embed="rId46">
                       <a:extLst/>
                     </a:blip>
                     <a:srcRect/>
@@ -17098,7 +16896,7 @@
           <w:rFonts w:eastAsia="Arial"/>
         </w:rPr>
       </w:pPr>
-      <w:bookmarkStart w:id="74" w:name="_Toc467591875"/>
+      <w:bookmarkStart w:id="98" w:name="_Toc467591875"/>
       <w:r>
         <w:rPr>
           <w:rFonts w:eastAsia="Arial"/>
@@ -17124,7 +16922,7 @@
         </w:rPr>
         <w:t>Fluxogramas do Sistema</w:t>
       </w:r>
-      <w:bookmarkEnd w:id="74"/>
+      <w:bookmarkEnd w:id="98"/>
     </w:p>
     <w:p/>
     <w:p>
@@ -17152,7 +16950,7 @@
                     <pic:cNvPicPr/>
                   </pic:nvPicPr>
                   <pic:blipFill>
-                    <a:blip r:embed="rId48">
+                    <a:blip r:embed="rId47">
                       <a:extLst>
                         <a:ext uri="{28A0092B-C50C-407E-A947-70E740481C1C}">
                           <a14:useLocalDpi xmlns:a14="http://schemas.microsoft.com/office/drawing/2010/main" val="0"/>
@@ -17183,7 +16981,7 @@
       <w:pPr>
         <w:pStyle w:val="Legenda"/>
       </w:pPr>
-      <w:bookmarkStart w:id="75" w:name="_Toc467589424"/>
+      <w:bookmarkStart w:id="99" w:name="_Toc467589424"/>
       <w:r>
         <w:t xml:space="preserve">Figura </w:t>
       </w:r>
@@ -17198,7 +16996,7 @@
       <w:r>
         <w:t xml:space="preserve"> - Fluxogramas do Sistema</w:t>
       </w:r>
-      <w:bookmarkEnd w:id="75"/>
+      <w:bookmarkEnd w:id="99"/>
     </w:p>
     <w:p>
       <w:pPr>
@@ -17239,7 +17037,7 @@
           <w:rFonts w:eastAsia="Arial"/>
         </w:rPr>
       </w:pPr>
-      <w:bookmarkStart w:id="76" w:name="_Toc467591876"/>
+      <w:bookmarkStart w:id="100" w:name="_Toc467591876"/>
       <w:r>
         <w:rPr>
           <w:rFonts w:eastAsia="Arial"/>
@@ -17265,7 +17063,7 @@
         </w:rPr>
         <w:t>Questionário</w:t>
       </w:r>
-      <w:bookmarkEnd w:id="76"/>
+      <w:bookmarkEnd w:id="100"/>
     </w:p>
     <w:p>
       <w:pPr>
@@ -17288,16 +17086,31 @@
         <w:rPr>
           <w:szCs w:val="20"/>
         </w:rPr>
-        <w:t>1 - Como você avalia a agilidade do procedimento de solicitação de documentos? (Declarações, requisição de horas complementares, entrega de novos documentos...</w:t>
-      </w:r>
+        <w:t>1 - Como você avalia a agilidade do procedimento de solicitação de documentos? (Declarações, requisição de horas complementares, entrega de novos documentos...)</w:t>
+      </w:r>
+    </w:p>
+    <w:p>
+      <w:pPr>
+        <w:spacing w:line="360" w:lineRule="auto"/>
+        <w:jc w:val="both"/>
+        <w:rPr>
+          <w:szCs w:val="20"/>
+        </w:rPr>
+      </w:pPr>
       <w:proofErr w:type="gramStart"/>
       <w:r>
         <w:rPr>
           <w:szCs w:val="20"/>
         </w:rPr>
-        <w:t>)</w:t>
+        <w:t>(  )</w:t>
       </w:r>
       <w:proofErr w:type="gramEnd"/>
+      <w:r>
+        <w:rPr>
+          <w:szCs w:val="20"/>
+        </w:rPr>
+        <w:t xml:space="preserve"> Ruim  (  ) Normal  (  ) Boa  (  ) Desconheço o procedimento</w:t>
+      </w:r>
     </w:p>
     <w:p>
       <w:pPr>
@@ -17307,19 +17120,31 @@
           <w:szCs w:val="20"/>
         </w:rPr>
       </w:pPr>
+      <w:r>
+        <w:rPr>
+          <w:szCs w:val="20"/>
+        </w:rPr>
+        <w:t xml:space="preserve">2 - </w:t>
+      </w:r>
+      <w:r>
+        <w:rPr>
+          <w:szCs w:val="20"/>
+        </w:rPr>
+        <w:t xml:space="preserve">Você sabe qual a situação das suas horas </w:t>
+      </w:r>
       <w:proofErr w:type="gramStart"/>
       <w:r>
         <w:rPr>
           <w:szCs w:val="20"/>
         </w:rPr>
-        <w:t xml:space="preserve">(  </w:t>
+        <w:t>complementares ?</w:t>
       </w:r>
       <w:proofErr w:type="gramEnd"/>
       <w:r>
         <w:rPr>
           <w:szCs w:val="20"/>
         </w:rPr>
-        <w:t>) Ruim  (  ) Normal  (  ) Boa  (  ) Desconheço o procedimento</w:t>
+        <w:t xml:space="preserve"> (Quanto já fez, quanto falta...)</w:t>
       </w:r>
     </w:p>
     <w:p>
@@ -17330,40 +17155,86 @@
           <w:szCs w:val="20"/>
         </w:rPr>
       </w:pPr>
+      <w:proofErr w:type="gramStart"/>
       <w:r>
         <w:rPr>
           <w:szCs w:val="20"/>
         </w:rPr>
-        <w:t xml:space="preserve">2 - </w:t>
-      </w:r>
+        <w:t>(  )</w:t>
+      </w:r>
+      <w:proofErr w:type="gramEnd"/>
       <w:r>
         <w:rPr>
           <w:szCs w:val="20"/>
         </w:rPr>
-        <w:t xml:space="preserve">Você sabe qual a situação das suas horas </w:t>
+        <w:t xml:space="preserve"> Sim  (  ) Não</w:t>
+      </w:r>
+    </w:p>
+    <w:p>
+      <w:pPr>
+        <w:spacing w:line="360" w:lineRule="auto"/>
+        <w:jc w:val="both"/>
+        <w:rPr>
+          <w:szCs w:val="20"/>
+        </w:rPr>
+      </w:pPr>
+      <w:r>
+        <w:rPr>
+          <w:szCs w:val="20"/>
+        </w:rPr>
+        <w:t xml:space="preserve">3 - </w:t>
+      </w:r>
+      <w:r>
+        <w:rPr>
+          <w:szCs w:val="20"/>
+        </w:rPr>
+        <w:t xml:space="preserve">Caso houvesse um sistema informatizado online para o envio de documentos, inscrições em eventos (palestras, cursos, </w:t>
+      </w:r>
+      <w:proofErr w:type="spellStart"/>
+      <w:r>
+        <w:rPr>
+          <w:szCs w:val="20"/>
+        </w:rPr>
+        <w:t>etc</w:t>
+      </w:r>
+      <w:proofErr w:type="spellEnd"/>
+      <w:r>
+        <w:rPr>
+          <w:szCs w:val="20"/>
+        </w:rPr>
+        <w:t>) e acompanhamento de horas complementares, a fim de facilitar e agilizar o processo, seria de sua preferência o uso de tal sistema ou o uso do sistema atual (papéis</w:t>
       </w:r>
       <w:proofErr w:type="gramStart"/>
       <w:r>
         <w:rPr>
           <w:szCs w:val="20"/>
         </w:rPr>
-        <w:t>complementares ?</w:t>
+        <w:t>) ?</w:t>
       </w:r>
       <w:proofErr w:type="gramEnd"/>
-      <w:r>
+    </w:p>
+    <w:p>
+      <w:pPr>
+        <w:spacing w:line="360" w:lineRule="auto"/>
+        <w:jc w:val="both"/>
         <w:rPr>
           <w:szCs w:val="20"/>
         </w:rPr>
-        <w:t xml:space="preserve"> (Quanto já fez, quanto falta...</w:t>
-      </w:r>
+      </w:pPr>
       <w:proofErr w:type="gramStart"/>
       <w:r>
         <w:rPr>
           <w:szCs w:val="20"/>
         </w:rPr>
-        <w:t>)</w:t>
+        <w:t>(  )</w:t>
       </w:r>
       <w:proofErr w:type="gramEnd"/>
+      <w:r>
+        <w:rPr>
+          <w:szCs w:val="20"/>
+        </w:rPr>
+        <w:t xml:space="preserve"> Papéis  (  ) Informatizado</w:t>
+      </w:r>
     </w:p>
     <w:p>
       <w:pPr>
@@ -17373,144 +17244,35 @@
           <w:szCs w:val="20"/>
         </w:rPr>
       </w:pPr>
+      <w:r>
+        <w:rPr>
+          <w:szCs w:val="20"/>
+        </w:rPr>
+        <w:t xml:space="preserve">4 - </w:t>
+      </w:r>
+      <w:r>
+        <w:rPr>
+          <w:szCs w:val="20"/>
+        </w:rPr>
+        <w:t>Qual o meio de acesso a internet que você costuma utilizar com mais frequência?</w:t>
+      </w:r>
+    </w:p>
+    <w:p>
+      <w:pPr>
+        <w:spacing w:line="360" w:lineRule="auto"/>
+        <w:jc w:val="both"/>
+        <w:rPr>
+          <w:szCs w:val="20"/>
+        </w:rPr>
+      </w:pPr>
       <w:proofErr w:type="gramStart"/>
       <w:r>
         <w:rPr>
           <w:szCs w:val="20"/>
         </w:rPr>
-        <w:t xml:space="preserve">(  </w:t>
+        <w:t>(  )</w:t>
       </w:r>
       <w:proofErr w:type="gramEnd"/>
-      <w:r>
-        <w:rPr>
-          <w:szCs w:val="20"/>
-        </w:rPr>
-        <w:t>) Sim  (  ) Não</w:t>
-      </w:r>
-    </w:p>
-    <w:p>
-      <w:pPr>
-        <w:spacing w:line="360" w:lineRule="auto"/>
-        <w:jc w:val="both"/>
-        <w:rPr>
-          <w:szCs w:val="20"/>
-        </w:rPr>
-      </w:pPr>
-      <w:r>
-        <w:rPr>
-          <w:szCs w:val="20"/>
-        </w:rPr>
-        <w:t xml:space="preserve">3 - </w:t>
-      </w:r>
-      <w:r>
-        <w:rPr>
-          <w:szCs w:val="20"/>
-        </w:rPr>
-        <w:t xml:space="preserve">Caso houvesse um sistema informatizado online para o envio de documentos, inscrições em eventos (palestras, cursos, </w:t>
-      </w:r>
-      <w:proofErr w:type="spellStart"/>
-      <w:r>
-        <w:rPr>
-          <w:szCs w:val="20"/>
-        </w:rPr>
-        <w:t>etc</w:t>
-      </w:r>
-      <w:proofErr w:type="spellEnd"/>
-      <w:r>
-        <w:rPr>
-          <w:szCs w:val="20"/>
-        </w:rPr>
-        <w:t>) e acompanhamento de horas complementares, a fim de facilitar e agilizar o processo, seria de sua preferência o uso de tal sistema ou o uso do sistema atual (papéis</w:t>
-      </w:r>
-      <w:proofErr w:type="gramStart"/>
-      <w:r>
-        <w:rPr>
-          <w:szCs w:val="20"/>
-        </w:rPr>
-        <w:t>) ?</w:t>
-      </w:r>
-      <w:proofErr w:type="gramEnd"/>
-    </w:p>
-    <w:p>
-      <w:pPr>
-        <w:spacing w:line="360" w:lineRule="auto"/>
-        <w:jc w:val="both"/>
-        <w:rPr>
-          <w:szCs w:val="20"/>
-        </w:rPr>
-      </w:pPr>
-      <w:proofErr w:type="gramStart"/>
-      <w:r>
-        <w:rPr>
-          <w:szCs w:val="20"/>
-        </w:rPr>
-        <w:t xml:space="preserve">(  </w:t>
-      </w:r>
-      <w:proofErr w:type="gramEnd"/>
-      <w:r>
-        <w:rPr>
-          <w:szCs w:val="20"/>
-        </w:rPr>
-        <w:t>) Papéis  (  ) Informatizado</w:t>
-      </w:r>
-    </w:p>
-    <w:p>
-      <w:pPr>
-        <w:spacing w:line="360" w:lineRule="auto"/>
-        <w:jc w:val="both"/>
-        <w:rPr>
-          <w:szCs w:val="20"/>
-        </w:rPr>
-      </w:pPr>
-      <w:r>
-        <w:rPr>
-          <w:szCs w:val="20"/>
-        </w:rPr>
-        <w:t xml:space="preserve">4 - </w:t>
-      </w:r>
-      <w:r>
-        <w:rPr>
-          <w:szCs w:val="20"/>
-        </w:rPr>
-        <w:t xml:space="preserve">Qual o meio de acesso </w:t>
-      </w:r>
-      <w:proofErr w:type="gramStart"/>
-      <w:r>
-        <w:rPr>
-          <w:szCs w:val="20"/>
-        </w:rPr>
-        <w:t>a</w:t>
-      </w:r>
-      <w:proofErr w:type="gramEnd"/>
-      <w:r>
-        <w:rPr>
-          <w:szCs w:val="20"/>
-        </w:rPr>
-        <w:t xml:space="preserve"> internet que você costuma utilizar com mais frequência?</w:t>
-      </w:r>
-    </w:p>
-    <w:p>
-      <w:pPr>
-        <w:spacing w:line="360" w:lineRule="auto"/>
-        <w:jc w:val="both"/>
-        <w:rPr>
-          <w:szCs w:val="20"/>
-        </w:rPr>
-      </w:pPr>
-      <w:proofErr w:type="gramStart"/>
-      <w:r>
-        <w:rPr>
-          <w:szCs w:val="20"/>
-        </w:rPr>
-        <w:t xml:space="preserve">(  </w:t>
-      </w:r>
-      <w:proofErr w:type="gramEnd"/>
-      <w:r>
-        <w:rPr>
-          <w:szCs w:val="20"/>
-        </w:rPr>
-        <w:t>)</w:t>
-      </w:r>
       <w:r>
         <w:rPr>
           <w:szCs w:val="20"/>
@@ -17587,7 +17349,7 @@
                 <w:rFonts w:cs="Arial"/>
                 <w:szCs w:val="24"/>
               </w:rPr>
-              <w:t xml:space="preserve">(  </w:t>
+              <w:t>(  )</w:t>
             </w:r>
             <w:proofErr w:type="gramEnd"/>
             <w:r>
@@ -17595,7 +17357,7 @@
                 <w:rFonts w:cs="Arial"/>
                 <w:szCs w:val="24"/>
               </w:rPr>
-              <w:t xml:space="preserve">) </w:t>
+              <w:t xml:space="preserve"> </w:t>
             </w:r>
             <w:r>
               <w:rPr>
@@ -17644,7 +17406,7 @@
                 <w:rFonts w:cs="Arial"/>
                 <w:szCs w:val="24"/>
               </w:rPr>
-              <w:t xml:space="preserve">(  </w:t>
+              <w:t>(  )</w:t>
             </w:r>
             <w:proofErr w:type="gramEnd"/>
             <w:r>
@@ -17652,7 +17414,7 @@
                 <w:rFonts w:cs="Arial"/>
                 <w:szCs w:val="24"/>
               </w:rPr>
-              <w:t xml:space="preserve">) </w:t>
+              <w:t xml:space="preserve"> </w:t>
             </w:r>
             <w:r>
               <w:rPr>
@@ -17701,7 +17463,7 @@
                 <w:rFonts w:cs="Arial"/>
                 <w:szCs w:val="24"/>
               </w:rPr>
-              <w:t xml:space="preserve">(  </w:t>
+              <w:t>(  )</w:t>
             </w:r>
             <w:proofErr w:type="gramEnd"/>
             <w:r>
@@ -17709,7 +17471,7 @@
                 <w:rFonts w:cs="Arial"/>
                 <w:szCs w:val="24"/>
               </w:rPr>
-              <w:t xml:space="preserve">) </w:t>
+              <w:t xml:space="preserve"> </w:t>
             </w:r>
             <w:r>
               <w:rPr>
@@ -17758,7 +17520,7 @@
                 <w:rFonts w:cs="Arial"/>
                 <w:szCs w:val="24"/>
               </w:rPr>
-              <w:t xml:space="preserve">(  </w:t>
+              <w:t>(  )</w:t>
             </w:r>
             <w:proofErr w:type="gramEnd"/>
             <w:r>
@@ -17766,7 +17528,7 @@
                 <w:rFonts w:cs="Arial"/>
                 <w:szCs w:val="24"/>
               </w:rPr>
-              <w:t xml:space="preserve">) </w:t>
+              <w:t xml:space="preserve"> </w:t>
             </w:r>
             <w:r>
               <w:rPr>
@@ -17815,7 +17577,7 @@
                 <w:rFonts w:cs="Arial"/>
                 <w:szCs w:val="24"/>
               </w:rPr>
-              <w:t xml:space="preserve">(  </w:t>
+              <w:t>(  )</w:t>
             </w:r>
             <w:proofErr w:type="gramEnd"/>
             <w:r>
@@ -17823,7 +17585,7 @@
                 <w:rFonts w:cs="Arial"/>
                 <w:szCs w:val="24"/>
               </w:rPr>
-              <w:t xml:space="preserve">) </w:t>
+              <w:t xml:space="preserve"> </w:t>
             </w:r>
             <w:r>
               <w:rPr>
@@ -17890,7 +17652,7 @@
                 <w:rFonts w:cs="Arial"/>
                 <w:szCs w:val="24"/>
               </w:rPr>
-              <w:t xml:space="preserve">(  </w:t>
+              <w:t>(  )</w:t>
             </w:r>
             <w:proofErr w:type="gramEnd"/>
             <w:r>
@@ -17898,7 +17660,7 @@
                 <w:rFonts w:cs="Arial"/>
                 <w:szCs w:val="24"/>
               </w:rPr>
-              <w:t xml:space="preserve">) </w:t>
+              <w:t xml:space="preserve"> </w:t>
             </w:r>
             <w:r>
               <w:rPr>
@@ -17947,7 +17709,7 @@
                 <w:rFonts w:cs="Arial"/>
                 <w:szCs w:val="24"/>
               </w:rPr>
-              <w:t xml:space="preserve">(  </w:t>
+              <w:t>(  )</w:t>
             </w:r>
             <w:proofErr w:type="gramEnd"/>
             <w:r>
@@ -17955,7 +17717,7 @@
                 <w:rFonts w:cs="Arial"/>
                 <w:szCs w:val="24"/>
               </w:rPr>
-              <w:t xml:space="preserve">) </w:t>
+              <w:t xml:space="preserve"> </w:t>
             </w:r>
             <w:r>
               <w:rPr>
@@ -18004,7 +17766,7 @@
                 <w:rFonts w:cs="Arial"/>
                 <w:szCs w:val="24"/>
               </w:rPr>
-              <w:t xml:space="preserve">(  </w:t>
+              <w:t>(  )</w:t>
             </w:r>
             <w:proofErr w:type="gramEnd"/>
             <w:r>
@@ -18012,7 +17774,7 @@
                 <w:rFonts w:cs="Arial"/>
                 <w:szCs w:val="24"/>
               </w:rPr>
-              <w:t xml:space="preserve">) </w:t>
+              <w:t xml:space="preserve"> </w:t>
             </w:r>
             <w:r>
               <w:rPr>
@@ -18061,7 +17823,7 @@
                 <w:rFonts w:cs="Arial"/>
                 <w:szCs w:val="24"/>
               </w:rPr>
-              <w:t xml:space="preserve">(  </w:t>
+              <w:t>(  )</w:t>
             </w:r>
             <w:proofErr w:type="gramEnd"/>
             <w:r>
@@ -18069,7 +17831,7 @@
                 <w:rFonts w:cs="Arial"/>
                 <w:szCs w:val="24"/>
               </w:rPr>
-              <w:t xml:space="preserve">) </w:t>
+              <w:t xml:space="preserve"> </w:t>
             </w:r>
             <w:r>
               <w:rPr>
@@ -18101,7 +17863,7 @@
       </w:pPr>
     </w:p>
     <w:sectPr>
-      <w:headerReference w:type="default" r:id="rId49"/>
+      <w:headerReference w:type="default" r:id="rId48"/>
       <w:type w:val="continuous"/>
       <w:pgSz w:w="11906" w:h="16838"/>
       <w:pgMar w:top="1701" w:right="1134" w:bottom="1134" w:left="1701" w:header="708" w:footer="708" w:gutter="0"/>
@@ -18113,7 +17875,7 @@
 </file>
 
 <file path=word/endnotes.xml><?xml version="1.0" encoding="utf-8"?>
-<w:endnotes xmlns:wpc="http://schemas.microsoft.com/office/word/2010/wordprocessingCanvas" xmlns:mc="http://schemas.openxmlformats.org/markup-compatibility/2006" xmlns:o="urn:schemas-microsoft-com:office:office" xmlns:r="http://schemas.openxmlformats.org/officeDocument/2006/relationships" xmlns:m="http://schemas.openxmlformats.org/officeDocument/2006/math" xmlns:v="urn:schemas-microsoft-com:vml" xmlns:wp14="http://schemas.microsoft.com/office/word/2010/wordprocessingDrawing" xmlns:wp="http://schemas.openxmlformats.org/drawingml/2006/wordprocessingDrawing" xmlns:w10="urn:schemas-microsoft-com:office:word" xmlns:w="http://schemas.openxmlformats.org/wordprocessingml/2006/main" xmlns:w14="http://schemas.microsoft.com/office/word/2010/wordml" xmlns:wpg="http://schemas.microsoft.com/office/word/2010/wordprocessingGroup" xmlns:wpi="http://schemas.microsoft.com/office/word/2010/wordprocessingInk" xmlns:wne="http://schemas.microsoft.com/office/word/2006/wordml" xmlns:wps="http://schemas.microsoft.com/office/word/2010/wordprocessingShape" mc:Ignorable="w14 wp14">
+<w:endnotes xmlns:wpc="http://schemas.microsoft.com/office/word/2010/wordprocessingCanvas" xmlns:mc="http://schemas.openxmlformats.org/markup-compatibility/2006" xmlns:o="urn:schemas-microsoft-com:office:office" xmlns:r="http://schemas.openxmlformats.org/officeDocument/2006/relationships" xmlns:m="http://schemas.openxmlformats.org/officeDocument/2006/math" xmlns:v="urn:schemas-microsoft-com:vml" xmlns:wp14="http://schemas.microsoft.com/office/word/2010/wordprocessingDrawing" xmlns:wp="http://schemas.openxmlformats.org/drawingml/2006/wordprocessingDrawing" xmlns:w10="urn:schemas-microsoft-com:office:word" xmlns:w="http://schemas.openxmlformats.org/wordprocessingml/2006/main" xmlns:w14="http://schemas.microsoft.com/office/word/2010/wordml" xmlns:w15="http://schemas.microsoft.com/office/word/2012/wordml" xmlns:wpg="http://schemas.microsoft.com/office/word/2010/wordprocessingGroup" xmlns:wpi="http://schemas.microsoft.com/office/word/2010/wordprocessingInk" xmlns:wne="http://schemas.microsoft.com/office/word/2006/wordml" xmlns:wps="http://schemas.microsoft.com/office/word/2010/wordprocessingShape" mc:Ignorable="w14 w15 wp14">
   <w:endnote w:type="separator" w:id="-1">
     <w:p>
       <w:pPr>
@@ -18140,7 +17902,7 @@
 </file>
 
 <file path=word/footnotes.xml><?xml version="1.0" encoding="utf-8"?>
-<w:footnotes xmlns:wpc="http://schemas.microsoft.com/office/word/2010/wordprocessingCanvas" xmlns:mc="http://schemas.openxmlformats.org/markup-compatibility/2006" xmlns:o="urn:schemas-microsoft-com:office:office" xmlns:r="http://schemas.openxmlformats.org/officeDocument/2006/relationships" xmlns:m="http://schemas.openxmlformats.org/officeDocument/2006/math" xmlns:v="urn:schemas-microsoft-com:vml" xmlns:wp14="http://schemas.microsoft.com/office/word/2010/wordprocessingDrawing" xmlns:wp="http://schemas.openxmlformats.org/drawingml/2006/wordprocessingDrawing" xmlns:w10="urn:schemas-microsoft-com:office:word" xmlns:w="http://schemas.openxmlformats.org/wordprocessingml/2006/main" xmlns:w14="http://schemas.microsoft.com/office/word/2010/wordml" xmlns:wpg="http://schemas.microsoft.com/office/word/2010/wordprocessingGroup" xmlns:wpi="http://schemas.microsoft.com/office/word/2010/wordprocessingInk" xmlns:wne="http://schemas.microsoft.com/office/word/2006/wordml" xmlns:wps="http://schemas.microsoft.com/office/word/2010/wordprocessingShape" mc:Ignorable="w14 wp14">
+<w:footnotes xmlns:wpc="http://schemas.microsoft.com/office/word/2010/wordprocessingCanvas" xmlns:mc="http://schemas.openxmlformats.org/markup-compatibility/2006" xmlns:o="urn:schemas-microsoft-com:office:office" xmlns:r="http://schemas.openxmlformats.org/officeDocument/2006/relationships" xmlns:m="http://schemas.openxmlformats.org/officeDocument/2006/math" xmlns:v="urn:schemas-microsoft-com:vml" xmlns:wp14="http://schemas.microsoft.com/office/word/2010/wordprocessingDrawing" xmlns:wp="http://schemas.openxmlformats.org/drawingml/2006/wordprocessingDrawing" xmlns:w10="urn:schemas-microsoft-com:office:word" xmlns:w="http://schemas.openxmlformats.org/wordprocessingml/2006/main" xmlns:w14="http://schemas.microsoft.com/office/word/2010/wordml" xmlns:w15="http://schemas.microsoft.com/office/word/2012/wordml" xmlns:wpg="http://schemas.microsoft.com/office/word/2010/wordprocessingGroup" xmlns:wpi="http://schemas.microsoft.com/office/word/2010/wordprocessingInk" xmlns:wne="http://schemas.microsoft.com/office/word/2006/wordml" xmlns:wps="http://schemas.microsoft.com/office/word/2010/wordprocessingShape" mc:Ignorable="w14 w15 wp14">
   <w:footnote w:type="separator" w:id="-1">
     <w:p>
       <w:pPr>
@@ -18167,7 +17929,7 @@
 </file>
 
 <file path=word/header1.xml><?xml version="1.0" encoding="utf-8"?>
-<w:hdr xmlns:wpc="http://schemas.microsoft.com/office/word/2010/wordprocessingCanvas" xmlns:mc="http://schemas.openxmlformats.org/markup-compatibility/2006" xmlns:o="urn:schemas-microsoft-com:office:office" xmlns:r="http://schemas.openxmlformats.org/officeDocument/2006/relationships" xmlns:m="http://schemas.openxmlformats.org/officeDocument/2006/math" xmlns:v="urn:schemas-microsoft-com:vml" xmlns:wp14="http://schemas.microsoft.com/office/word/2010/wordprocessingDrawing" xmlns:wp="http://schemas.openxmlformats.org/drawingml/2006/wordprocessingDrawing" xmlns:w10="urn:schemas-microsoft-com:office:word" xmlns:w="http://schemas.openxmlformats.org/wordprocessingml/2006/main" xmlns:w14="http://schemas.microsoft.com/office/word/2010/wordml" xmlns:wpg="http://schemas.microsoft.com/office/word/2010/wordprocessingGroup" xmlns:wpi="http://schemas.microsoft.com/office/word/2010/wordprocessingInk" xmlns:wne="http://schemas.microsoft.com/office/word/2006/wordml" xmlns:wps="http://schemas.microsoft.com/office/word/2010/wordprocessingShape" mc:Ignorable="w14 wp14">
+<w:hdr xmlns:wpc="http://schemas.microsoft.com/office/word/2010/wordprocessingCanvas" xmlns:mc="http://schemas.openxmlformats.org/markup-compatibility/2006" xmlns:o="urn:schemas-microsoft-com:office:office" xmlns:r="http://schemas.openxmlformats.org/officeDocument/2006/relationships" xmlns:m="http://schemas.openxmlformats.org/officeDocument/2006/math" xmlns:v="urn:schemas-microsoft-com:vml" xmlns:wp14="http://schemas.microsoft.com/office/word/2010/wordprocessingDrawing" xmlns:wp="http://schemas.openxmlformats.org/drawingml/2006/wordprocessingDrawing" xmlns:w10="urn:schemas-microsoft-com:office:word" xmlns:w="http://schemas.openxmlformats.org/wordprocessingml/2006/main" xmlns:w14="http://schemas.microsoft.com/office/word/2010/wordml" xmlns:w15="http://schemas.microsoft.com/office/word/2012/wordml" xmlns:wpg="http://schemas.microsoft.com/office/word/2010/wordprocessingGroup" xmlns:wpi="http://schemas.microsoft.com/office/word/2010/wordprocessingInk" xmlns:wne="http://schemas.microsoft.com/office/word/2006/wordml" xmlns:wps="http://schemas.microsoft.com/office/word/2010/wordprocessingShape" mc:Ignorable="w14 w15 wp14">
   <w:sdt>
     <w:sdtPr>
       <w:id w:val="1861463380"/>
@@ -18176,7 +17938,6 @@
         <w:docPartUnique/>
       </w:docPartObj>
     </w:sdtPr>
-    <w:sdtEndPr/>
     <w:sdtContent>
       <w:p>
         <w:pPr>
@@ -18202,7 +17963,7 @@
 </file>
 
 <file path=word/header2.xml><?xml version="1.0" encoding="utf-8"?>
-<w:hdr xmlns:wpc="http://schemas.microsoft.com/office/word/2010/wordprocessingCanvas" xmlns:mc="http://schemas.openxmlformats.org/markup-compatibility/2006" xmlns:o="urn:schemas-microsoft-com:office:office" xmlns:r="http://schemas.openxmlformats.org/officeDocument/2006/relationships" xmlns:m="http://schemas.openxmlformats.org/officeDocument/2006/math" xmlns:v="urn:schemas-microsoft-com:vml" xmlns:wp14="http://schemas.microsoft.com/office/word/2010/wordprocessingDrawing" xmlns:wp="http://schemas.openxmlformats.org/drawingml/2006/wordprocessingDrawing" xmlns:w10="urn:schemas-microsoft-com:office:word" xmlns:w="http://schemas.openxmlformats.org/wordprocessingml/2006/main" xmlns:w14="http://schemas.microsoft.com/office/word/2010/wordml" xmlns:wpg="http://schemas.microsoft.com/office/word/2010/wordprocessingGroup" xmlns:wpi="http://schemas.microsoft.com/office/word/2010/wordprocessingInk" xmlns:wne="http://schemas.microsoft.com/office/word/2006/wordml" xmlns:wps="http://schemas.microsoft.com/office/word/2010/wordprocessingShape" mc:Ignorable="w14 wp14">
+<w:hdr xmlns:wpc="http://schemas.microsoft.com/office/word/2010/wordprocessingCanvas" xmlns:mc="http://schemas.openxmlformats.org/markup-compatibility/2006" xmlns:o="urn:schemas-microsoft-com:office:office" xmlns:r="http://schemas.openxmlformats.org/officeDocument/2006/relationships" xmlns:m="http://schemas.openxmlformats.org/officeDocument/2006/math" xmlns:v="urn:schemas-microsoft-com:vml" xmlns:wp14="http://schemas.microsoft.com/office/word/2010/wordprocessingDrawing" xmlns:wp="http://schemas.openxmlformats.org/drawingml/2006/wordprocessingDrawing" xmlns:w10="urn:schemas-microsoft-com:office:word" xmlns:w="http://schemas.openxmlformats.org/wordprocessingml/2006/main" xmlns:w14="http://schemas.microsoft.com/office/word/2010/wordml" xmlns:w15="http://schemas.microsoft.com/office/word/2012/wordml" xmlns:wpg="http://schemas.microsoft.com/office/word/2010/wordprocessingGroup" xmlns:wpi="http://schemas.microsoft.com/office/word/2010/wordprocessingInk" xmlns:wne="http://schemas.microsoft.com/office/word/2006/wordml" xmlns:wps="http://schemas.microsoft.com/office/word/2010/wordprocessingShape" mc:Ignorable="w14 w15 wp14">
   <w:sdt>
     <w:sdtPr>
       <w:id w:val="-588764106"/>
@@ -18211,7 +17972,6 @@
         <w:docPartUnique/>
       </w:docPartObj>
     </w:sdtPr>
-    <w:sdtEndPr/>
     <w:sdtContent>
       <w:p>
         <w:pPr>
@@ -18231,7 +17991,7 @@
           <w:rPr>
             <w:noProof/>
           </w:rPr>
-          <w:t>10</w:t>
+          <w:t>22</w:t>
         </w:r>
         <w:r>
           <w:fldChar w:fldCharType="end"/>
@@ -18249,8 +18009,8 @@
 </file>
 
 <file path=word/numbering.xml><?xml version="1.0" encoding="utf-8"?>
-<w:numbering xmlns:wpc="http://schemas.microsoft.com/office/word/2010/wordprocessingCanvas" xmlns:mc="http://schemas.openxmlformats.org/markup-compatibility/2006" xmlns:o="urn:schemas-microsoft-com:office:office" xmlns:r="http://schemas.openxmlformats.org/officeDocument/2006/relationships" xmlns:m="http://schemas.openxmlformats.org/officeDocument/2006/math" xmlns:v="urn:schemas-microsoft-com:vml" xmlns:wp14="http://schemas.microsoft.com/office/word/2010/wordprocessingDrawing" xmlns:wp="http://schemas.openxmlformats.org/drawingml/2006/wordprocessingDrawing" xmlns:w10="urn:schemas-microsoft-com:office:word" xmlns:w="http://schemas.openxmlformats.org/wordprocessingml/2006/main" xmlns:w14="http://schemas.microsoft.com/office/word/2010/wordml" xmlns:wpg="http://schemas.microsoft.com/office/word/2010/wordprocessingGroup" xmlns:wpi="http://schemas.microsoft.com/office/word/2010/wordprocessingInk" xmlns:wne="http://schemas.microsoft.com/office/word/2006/wordml" xmlns:wps="http://schemas.microsoft.com/office/word/2010/wordprocessingShape" mc:Ignorable="w14 wp14">
-  <w:abstractNum w:abstractNumId="0">
+<w:numbering xmlns:wpc="http://schemas.microsoft.com/office/word/2010/wordprocessingCanvas" xmlns:mc="http://schemas.openxmlformats.org/markup-compatibility/2006" xmlns:o="urn:schemas-microsoft-com:office:office" xmlns:r="http://schemas.openxmlformats.org/officeDocument/2006/relationships" xmlns:m="http://schemas.openxmlformats.org/officeDocument/2006/math" xmlns:v="urn:schemas-microsoft-com:vml" xmlns:wp14="http://schemas.microsoft.com/office/word/2010/wordprocessingDrawing" xmlns:wp="http://schemas.openxmlformats.org/drawingml/2006/wordprocessingDrawing" xmlns:w10="urn:schemas-microsoft-com:office:word" xmlns:w="http://schemas.openxmlformats.org/wordprocessingml/2006/main" xmlns:w14="http://schemas.microsoft.com/office/word/2010/wordml" xmlns:w15="http://schemas.microsoft.com/office/word/2012/wordml" xmlns:wpg="http://schemas.microsoft.com/office/word/2010/wordprocessingGroup" xmlns:wpi="http://schemas.microsoft.com/office/word/2010/wordprocessingInk" xmlns:wne="http://schemas.microsoft.com/office/word/2006/wordml" xmlns:wps="http://schemas.microsoft.com/office/word/2010/wordprocessingShape" mc:Ignorable="w14 w15 wp14">
+  <w:abstractNum w:abstractNumId="0" w15:restartNumberingAfterBreak="0">
     <w:nsid w:val="04C77D67"/>
     <w:multiLevelType w:val="hybridMultilevel"/>
     <w:tmpl w:val="8BFA82BE"/>
@@ -18339,7 +18099,7 @@
       </w:pPr>
     </w:lvl>
   </w:abstractNum>
-  <w:abstractNum w:abstractNumId="1">
+  <w:abstractNum w:abstractNumId="1" w15:restartNumberingAfterBreak="0">
     <w:nsid w:val="08CB003C"/>
     <w:multiLevelType w:val="multilevel"/>
     <w:tmpl w:val="08ACFBA2"/>
@@ -18460,7 +18220,7 @@
       </w:rPr>
     </w:lvl>
   </w:abstractNum>
-  <w:abstractNum w:abstractNumId="2">
+  <w:abstractNum w:abstractNumId="2" w15:restartNumberingAfterBreak="0">
     <w:nsid w:val="0B380680"/>
     <w:multiLevelType w:val="multilevel"/>
     <w:tmpl w:val="73EC9C50"/>
@@ -18580,7 +18340,7 @@
       </w:rPr>
     </w:lvl>
   </w:abstractNum>
-  <w:abstractNum w:abstractNumId="3">
+  <w:abstractNum w:abstractNumId="3" w15:restartNumberingAfterBreak="0">
     <w:nsid w:val="0CF00C61"/>
     <w:multiLevelType w:val="multilevel"/>
     <w:tmpl w:val="E776383E"/>
@@ -18693,7 +18453,7 @@
       </w:rPr>
     </w:lvl>
   </w:abstractNum>
-  <w:abstractNum w:abstractNumId="4">
+  <w:abstractNum w:abstractNumId="4" w15:restartNumberingAfterBreak="0">
     <w:nsid w:val="10AF4558"/>
     <w:multiLevelType w:val="multilevel"/>
     <w:tmpl w:val="E776383E"/>
@@ -18806,7 +18566,7 @@
       </w:rPr>
     </w:lvl>
   </w:abstractNum>
-  <w:abstractNum w:abstractNumId="5">
+  <w:abstractNum w:abstractNumId="5" w15:restartNumberingAfterBreak="0">
     <w:nsid w:val="12BB5406"/>
     <w:multiLevelType w:val="multilevel"/>
     <w:tmpl w:val="73EC9C50"/>
@@ -18926,7 +18686,7 @@
       </w:rPr>
     </w:lvl>
   </w:abstractNum>
-  <w:abstractNum w:abstractNumId="6">
+  <w:abstractNum w:abstractNumId="6" w15:restartNumberingAfterBreak="0">
     <w:nsid w:val="134918F5"/>
     <w:multiLevelType w:val="multilevel"/>
     <w:tmpl w:val="8BFA82BE"/>
@@ -19015,7 +18775,7 @@
       </w:pPr>
     </w:lvl>
   </w:abstractNum>
-  <w:abstractNum w:abstractNumId="7">
+  <w:abstractNum w:abstractNumId="7" w15:restartNumberingAfterBreak="0">
     <w:nsid w:val="14EA194A"/>
     <w:multiLevelType w:val="hybridMultilevel"/>
     <w:tmpl w:val="D3FE3C60"/>
@@ -19128,7 +18888,7 @@
       </w:rPr>
     </w:lvl>
   </w:abstractNum>
-  <w:abstractNum w:abstractNumId="8">
+  <w:abstractNum w:abstractNumId="8" w15:restartNumberingAfterBreak="0">
     <w:nsid w:val="151A4D84"/>
     <w:multiLevelType w:val="multilevel"/>
     <w:tmpl w:val="08ACFBA2"/>
@@ -19249,7 +19009,7 @@
       </w:rPr>
     </w:lvl>
   </w:abstractNum>
-  <w:abstractNum w:abstractNumId="9">
+  <w:abstractNum w:abstractNumId="9" w15:restartNumberingAfterBreak="0">
     <w:nsid w:val="168406F2"/>
     <w:multiLevelType w:val="multilevel"/>
     <w:tmpl w:val="08ACFBA2"/>
@@ -19370,7 +19130,7 @@
       </w:rPr>
     </w:lvl>
   </w:abstractNum>
-  <w:abstractNum w:abstractNumId="10">
+  <w:abstractNum w:abstractNumId="10" w15:restartNumberingAfterBreak="0">
     <w:nsid w:val="2F3A70F5"/>
     <w:multiLevelType w:val="hybridMultilevel"/>
     <w:tmpl w:val="480C5F62"/>
@@ -19483,7 +19243,7 @@
       </w:rPr>
     </w:lvl>
   </w:abstractNum>
-  <w:abstractNum w:abstractNumId="11">
+  <w:abstractNum w:abstractNumId="11" w15:restartNumberingAfterBreak="0">
     <w:nsid w:val="32C0225E"/>
     <w:multiLevelType w:val="hybridMultilevel"/>
     <w:tmpl w:val="4308FDAE"/>
@@ -19569,7 +19329,7 @@
       </w:pPr>
     </w:lvl>
   </w:abstractNum>
-  <w:abstractNum w:abstractNumId="12">
+  <w:abstractNum w:abstractNumId="12" w15:restartNumberingAfterBreak="0">
     <w:nsid w:val="39BB05AA"/>
     <w:multiLevelType w:val="hybridMultilevel"/>
     <w:tmpl w:val="D206E0A0"/>
@@ -19682,7 +19442,7 @@
       </w:rPr>
     </w:lvl>
   </w:abstractNum>
-  <w:abstractNum w:abstractNumId="13">
+  <w:abstractNum w:abstractNumId="13" w15:restartNumberingAfterBreak="0">
     <w:nsid w:val="3CCD3F99"/>
     <w:multiLevelType w:val="hybridMultilevel"/>
     <w:tmpl w:val="350C6854"/>
@@ -19795,7 +19555,7 @@
       </w:rPr>
     </w:lvl>
   </w:abstractNum>
-  <w:abstractNum w:abstractNumId="14">
+  <w:abstractNum w:abstractNumId="14" w15:restartNumberingAfterBreak="0">
     <w:nsid w:val="429464FE"/>
     <w:multiLevelType w:val="hybridMultilevel"/>
     <w:tmpl w:val="474C9450"/>
@@ -19908,7 +19668,7 @@
       </w:rPr>
     </w:lvl>
   </w:abstractNum>
-  <w:abstractNum w:abstractNumId="15">
+  <w:abstractNum w:abstractNumId="15" w15:restartNumberingAfterBreak="0">
     <w:nsid w:val="49255D88"/>
     <w:multiLevelType w:val="multilevel"/>
     <w:tmpl w:val="8A78BD0A"/>
@@ -20030,7 +19790,7 @@
       </w:rPr>
     </w:lvl>
   </w:abstractNum>
-  <w:abstractNum w:abstractNumId="16">
+  <w:abstractNum w:abstractNumId="16" w15:restartNumberingAfterBreak="0">
     <w:nsid w:val="59C76021"/>
     <w:multiLevelType w:val="hybridMultilevel"/>
     <w:tmpl w:val="29809EE6"/>
@@ -20143,7 +19903,7 @@
       </w:rPr>
     </w:lvl>
   </w:abstractNum>
-  <w:abstractNum w:abstractNumId="17">
+  <w:abstractNum w:abstractNumId="17" w15:restartNumberingAfterBreak="0">
     <w:nsid w:val="59DD4D22"/>
     <w:multiLevelType w:val="hybridMultilevel"/>
     <w:tmpl w:val="C00407A4"/>
@@ -20229,7 +19989,7 @@
       </w:pPr>
     </w:lvl>
   </w:abstractNum>
-  <w:abstractNum w:abstractNumId="18">
+  <w:abstractNum w:abstractNumId="18" w15:restartNumberingAfterBreak="0">
     <w:nsid w:val="6FD171F1"/>
     <w:multiLevelType w:val="hybridMultilevel"/>
     <w:tmpl w:val="0156A63C"/>
@@ -20342,7 +20102,7 @@
       </w:rPr>
     </w:lvl>
   </w:abstractNum>
-  <w:abstractNum w:abstractNumId="19">
+  <w:abstractNum w:abstractNumId="19" w15:restartNumberingAfterBreak="0">
     <w:nsid w:val="784F4DD0"/>
     <w:multiLevelType w:val="hybridMultilevel"/>
     <w:tmpl w:val="CD26B6A8"/>
@@ -20615,7 +20375,7 @@
 </file>
 
 <file path=word/styles.xml><?xml version="1.0" encoding="utf-8"?>
-<w:styles xmlns:mc="http://schemas.openxmlformats.org/markup-compatibility/2006" xmlns:r="http://schemas.openxmlformats.org/officeDocument/2006/relationships" xmlns:w="http://schemas.openxmlformats.org/wordprocessingml/2006/main" xmlns:w14="http://schemas.microsoft.com/office/word/2010/wordml" mc:Ignorable="w14">
+<w:styles xmlns:mc="http://schemas.openxmlformats.org/markup-compatibility/2006" xmlns:r="http://schemas.openxmlformats.org/officeDocument/2006/relationships" xmlns:w="http://schemas.openxmlformats.org/wordprocessingml/2006/main" xmlns:w14="http://schemas.microsoft.com/office/word/2010/wordml" xmlns:w15="http://schemas.microsoft.com/office/word/2012/wordml" mc:Ignorable="w14 w15">
   <w:docDefaults>
     <w:rPrDefault>
       <w:rPr>
@@ -20631,734 +20391,378 @@
       </w:pPr>
     </w:pPrDefault>
   </w:docDefaults>
-  <w:latentStyles w:defLockedState="0" w:defUIPriority="99" w:defSemiHidden="1" w:defUnhideWhenUsed="1" w:defQFormat="0" w:count="267">
-    <w:lsdException w:name="Normal" w:semiHidden="0" w:uiPriority="0" w:unhideWhenUsed="0" w:qFormat="1"/>
-    <w:lsdException w:name="heading 1" w:semiHidden="0" w:uiPriority="9" w:unhideWhenUsed="0" w:qFormat="1"/>
-    <w:lsdException w:name="heading 2" w:uiPriority="9" w:qFormat="1"/>
-    <w:lsdException w:name="heading 3" w:uiPriority="9" w:qFormat="1"/>
-    <w:lsdException w:name="heading 4" w:uiPriority="9" w:qFormat="1"/>
-    <w:lsdException w:name="heading 5" w:uiPriority="9" w:qFormat="1"/>
-    <w:lsdException w:name="heading 6" w:uiPriority="9" w:qFormat="1"/>
-    <w:lsdException w:name="heading 7" w:uiPriority="9" w:qFormat="1"/>
-    <w:lsdException w:name="heading 8" w:uiPriority="9" w:qFormat="1"/>
-    <w:lsdException w:name="heading 9" w:uiPriority="9" w:qFormat="1"/>
-    <w:lsdException w:name="toc 1" w:uiPriority="39"/>
-    <w:lsdException w:name="toc 2" w:uiPriority="39"/>
-    <w:lsdException w:name="toc 3" w:uiPriority="39"/>
-    <w:lsdException w:name="toc 4" w:uiPriority="39"/>
-    <w:lsdException w:name="toc 5" w:uiPriority="39"/>
-    <w:lsdException w:name="toc 6" w:uiPriority="39"/>
-    <w:lsdException w:name="toc 7" w:uiPriority="39"/>
-    <w:lsdException w:name="toc 8" w:uiPriority="39"/>
-    <w:lsdException w:name="toc 9" w:uiPriority="39"/>
-    <w:lsdException w:name="caption" w:uiPriority="35" w:qFormat="1"/>
-    <w:lsdException w:name="Title" w:semiHidden="0" w:uiPriority="10" w:unhideWhenUsed="0" w:qFormat="1"/>
-    <w:lsdException w:name="Default Paragraph Font" w:uiPriority="1"/>
-    <w:lsdException w:name="Subtitle" w:semiHidden="0" w:uiPriority="11" w:unhideWhenUsed="0" w:qFormat="1"/>
-    <w:lsdException w:name="Strong" w:semiHidden="0" w:uiPriority="22" w:unhideWhenUsed="0" w:qFormat="1"/>
-    <w:lsdException w:name="Emphasis" w:semiHidden="0" w:uiPriority="20" w:unhideWhenUsed="0" w:qFormat="1"/>
-    <w:lsdException w:name="Table Grid" w:semiHidden="0" w:uiPriority="39" w:unhideWhenUsed="0"/>
-    <w:lsdException w:name="Placeholder Text" w:unhideWhenUsed="0"/>
-    <w:lsdException w:name="No Spacing" w:semiHidden="0" w:uiPriority="1" w:unhideWhenUsed="0" w:qFormat="1"/>
-    <w:lsdException w:name="Light Shading" w:semiHidden="0" w:uiPriority="60" w:unhideWhenUsed="0"/>
-    <w:lsdException w:name="Light List" w:semiHidden="0" w:uiPriority="61" w:unhideWhenUsed="0"/>
-    <w:lsdException w:name="Light Grid" w:semiHidden="0" w:uiPriority="62" w:unhideWhenUsed="0"/>
-    <w:lsdException w:name="Medium Shading 1" w:semiHidden="0" w:uiPriority="63" w:unhideWhenUsed="0"/>
-    <w:lsdException w:name="Medium Shading 2" w:semiHidden="0" w:uiPriority="64" w:unhideWhenUsed="0"/>
-    <w:lsdException w:name="Medium List 1" w:semiHidden="0" w:uiPriority="65" w:unhideWhenUsed="0"/>
-    <w:lsdException w:name="Medium List 2" w:semiHidden="0" w:uiPriority="66" w:unhideWhenUsed="0"/>
-    <w:lsdException w:name="Medium Grid 1" w:semiHidden="0" w:uiPriority="67" w:unhideWhenUsed="0"/>
-    <w:lsdException w:name="Medium Grid 2" w:semiHidden="0" w:uiPriority="68" w:unhideWhenUsed="0"/>
-    <w:lsdException w:name="Medium Grid 3" w:semiHidden="0" w:uiPriority="69" w:unhideWhenUsed="0"/>
-    <w:lsdException w:name="Dark List" w:semiHidden="0" w:uiPriority="70" w:unhideWhenUsed="0"/>
-    <w:lsdException w:name="Colorful Shading" w:semiHidden="0" w:uiPriority="71" w:unhideWhenUsed="0"/>
-    <w:lsdException w:name="Colorful List" w:semiHidden="0" w:uiPriority="72" w:unhideWhenUsed="0"/>
-    <w:lsdException w:name="Colorful Grid" w:semiHidden="0" w:uiPriority="73" w:unhideWhenUsed="0"/>
-    <w:lsdException w:name="Light Shading Accent 1" w:semiHidden="0" w:uiPriority="60" w:unhideWhenUsed="0"/>
-    <w:lsdException w:name="Light List Accent 1" w:semiHidden="0" w:uiPriority="61" w:unhideWhenUsed="0"/>
-    <w:lsdException w:name="Light Grid Accent 1" w:semiHidden="0" w:uiPriority="62" w:unhideWhenUsed="0"/>
-    <w:lsdException w:name="Medium Shading 1 Accent 1" w:semiHidden="0" w:uiPriority="63" w:unhideWhenUsed="0"/>
-    <w:lsdException w:name="Medium Shading 2 Accent 1" w:semiHidden="0" w:uiPriority="64" w:unhideWhenUsed="0"/>
-    <w:lsdException w:name="Medium List 1 Accent 1" w:semiHidden="0" w:uiPriority="65" w:unhideWhenUsed="0"/>
-    <w:lsdException w:name="Revision" w:unhideWhenUsed="0"/>
-    <w:lsdException w:name="List Paragraph" w:semiHidden="0" w:uiPriority="34" w:unhideWhenUsed="0" w:qFormat="1"/>
-    <w:lsdException w:name="Quote" w:semiHidden="0" w:uiPriority="29" w:unhideWhenUsed="0" w:qFormat="1"/>
-    <w:lsdException w:name="Intense Quote" w:semiHidden="0" w:uiPriority="30" w:unhideWhenUsed="0" w:qFormat="1"/>
-    <w:lsdException w:name="Medium List 2 Accent 1" w:semiHidden="0" w:uiPriority="66" w:unhideWhenUsed="0"/>
-    <w:lsdException w:name="Medium Grid 1 Accent 1" w:semiHidden="0" w:uiPriority="67" w:unhideWhenUsed="0"/>
-    <w:lsdException w:name="Medium Grid 2 Accent 1" w:semiHidden="0" w:uiPriority="68" w:unhideWhenUsed="0"/>
-    <w:lsdException w:name="Medium Grid 3 Accent 1" w:semiHidden="0" w:uiPriority="69" w:unhideWhenUsed="0"/>
-    <w:lsdException w:name="Dark List Accent 1" w:semiHidden="0" w:uiPriority="70" w:unhideWhenUsed="0"/>
-    <w:lsdException w:name="Colorful Shading Accent 1" w:semiHidden="0" w:uiPriority="71" w:unhideWhenUsed="0"/>
-    <w:lsdException w:name="Colorful List Accent 1" w:semiHidden="0" w:uiPriority="72" w:unhideWhenUsed="0"/>
-    <w:lsdException w:name="Colorful Grid Accent 1" w:semiHidden="0" w:uiPriority="73" w:unhideWhenUsed="0"/>
-    <w:lsdException w:name="Light Shading Accent 2" w:semiHidden="0" w:uiPriority="60" w:unhideWhenUsed="0"/>
-    <w:lsdException w:name="Light List Accent 2" w:semiHidden="0" w:uiPriority="61" w:unhideWhenUsed="0"/>
-    <w:lsdException w:name="Light Grid Accent 2" w:semiHidden="0" w:uiPriority="62" w:unhideWhenUsed="0"/>
-    <w:lsdException w:name="Medium Shading 1 Accent 2" w:semiHidden="0" w:uiPriority="63" w:unhideWhenUsed="0"/>
-    <w:lsdException w:name="Medium Shading 2 Accent 2" w:semiHidden="0" w:uiPriority="64" w:unhideWhenUsed="0"/>
-    <w:lsdException w:name="Medium List 1 Accent 2" w:semiHidden="0" w:uiPriority="65" w:unhideWhenUsed="0"/>
-    <w:lsdException w:name="Medium List 2 Accent 2" w:semiHidden="0" w:uiPriority="66" w:unhideWhenUsed="0"/>
-    <w:lsdException w:name="Medium Grid 1 Accent 2" w:semiHidden="0" w:uiPriority="67" w:unhideWhenUsed="0"/>
-    <w:lsdException w:name="Medium Grid 2 Accent 2" w:semiHidden="0" w:uiPriority="68" w:unhideWhenUsed="0"/>
-    <w:lsdException w:name="Medium Grid 3 Accent 2" w:semiHidden="0" w:uiPriority="69" w:unhideWhenUsed="0"/>
-    <w:lsdException w:name="Dark List Accent 2" w:semiHidden="0" w:uiPriority="70" w:unhideWhenUsed="0"/>
-    <w:lsdException w:name="Colorful Shading Accent 2" w:semiHidden="0" w:uiPriority="71" w:unhideWhenUsed="0"/>
-    <w:lsdException w:name="Colorful List Accent 2" w:semiHidden="0" w:uiPriority="72" w:unhideWhenUsed="0"/>
-    <w:lsdException w:name="Colorful Grid Accent 2" w:semiHidden="0" w:uiPriority="73" w:unhideWhenUsed="0"/>
-    <w:lsdException w:name="Light Shading Accent 3" w:semiHidden="0" w:uiPriority="60" w:unhideWhenUsed="0"/>
-    <w:lsdException w:name="Light List Accent 3" w:semiHidden="0" w:uiPriority="61" w:unhideWhenUsed="0"/>
-    <w:lsdException w:name="Light Grid Accent 3" w:semiHidden="0" w:uiPriority="62" w:unhideWhenUsed="0"/>
-    <w:lsdException w:name="Medium Shading 1 Accent 3" w:semiHidden="0" w:uiPriority="63" w:unhideWhenUsed="0"/>
-    <w:lsdException w:name="Medium Shading 2 Accent 3" w:semiHidden="0" w:uiPriority="64" w:unhideWhenUsed="0"/>
-    <w:lsdException w:name="Medium List 1 Accent 3" w:semiHidden="0" w:uiPriority="65" w:unhideWhenUsed="0"/>
-    <w:lsdException w:name="Medium List 2 Accent 3" w:semiHidden="0" w:uiPriority="66" w:unhideWhenUsed="0"/>
-    <w:lsdException w:name="Medium Grid 1 Accent 3" w:semiHidden="0" w:uiPriority="67" w:unhideWhenUsed="0"/>
-    <w:lsdException w:name="Medium Grid 2 Accent 3" w:semiHidden="0" w:uiPriority="68" w:unhideWhenUsed="0"/>
-    <w:lsdException w:name="Medium Grid 3 Accent 3" w:semiHidden="0" w:uiPriority="69" w:unhideWhenUsed="0"/>
-    <w:lsdException w:name="Dark List Accent 3" w:semiHidden="0" w:uiPriority="70" w:unhideWhenUsed="0"/>
-    <w:lsdException w:name="Colorful Shading Accent 3" w:semiHidden="0" w:uiPriority="71" w:unhideWhenUsed="0"/>
-    <w:lsdException w:name="Colorful List Accent 3" w:semiHidden="0" w:uiPriority="72" w:unhideWhenUsed="0"/>
-    <w:lsdException w:name="Colorful Grid Accent 3" w:semiHidden="0" w:uiPriority="73" w:unhideWhenUsed="0"/>
-    <w:lsdException w:name="Light Shading Accent 4" w:semiHidden="0" w:uiPriority="60" w:unhideWhenUsed="0"/>
-    <w:lsdException w:name="Light List Accent 4" w:semiHidden="0" w:uiPriority="61" w:unhideWhenUsed="0"/>
-    <w:lsdException w:name="Light Grid Accent 4" w:semiHidden="0" w:uiPriority="62" w:unhideWhenUsed="0"/>
-    <w:lsdException w:name="Medium Shading 1 Accent 4" w:semiHidden="0" w:uiPriority="63" w:unhideWhenUsed="0"/>
-    <w:lsdException w:name="Medium Shading 2 Accent 4" w:semiHidden="0" w:uiPriority="64" w:unhideWhenUsed="0"/>
-    <w:lsdException w:name="Medium List 1 Accent 4" w:semiHidden="0" w:uiPriority="65" w:unhideWhenUsed="0"/>
-    <w:lsdException w:name="Medium List 2 Accent 4" w:semiHidden="0" w:uiPriority="66" w:unhideWhenUsed="0"/>
-    <w:lsdException w:name="Medium Grid 1 Accent 4" w:semiHidden="0" w:uiPriority="67" w:unhideWhenUsed="0"/>
-    <w:lsdException w:name="Medium Grid 2 Accent 4" w:semiHidden="0" w:uiPriority="68" w:unhideWhenUsed="0"/>
-    <w:lsdException w:name="Medium Grid 3 Accent 4" w:semiHidden="0" w:uiPriority="69" w:unhideWhenUsed="0"/>
-    <w:lsdException w:name="Dark List Accent 4" w:semiHidden="0" w:uiPriority="70" w:unhideWhenUsed="0"/>
-    <w:lsdException w:name="Colorful Shading Accent 4" w:semiHidden="0" w:uiPriority="71" w:unhideWhenUsed="0"/>
-    <w:lsdException w:name="Colorful List Accent 4" w:semiHidden="0" w:uiPriority="72" w:unhideWhenUsed="0"/>
-    <w:lsdException w:name="Colorful Grid Accent 4" w:semiHidden="0" w:uiPriority="73" w:unhideWhenUsed="0"/>
-    <w:lsdException w:name="Light Shading Accent 5" w:semiHidden="0" w:uiPriority="60" w:unhideWhenUsed="0"/>
-    <w:lsdException w:name="Light List Accent 5" w:semiHidden="0" w:uiPriority="61" w:unhideWhenUsed="0"/>
-    <w:lsdException w:name="Light Grid Accent 5" w:semiHidden="0" w:uiPriority="62" w:unhideWhenUsed="0"/>
-    <w:lsdException w:name="Medium Shading 1 Accent 5" w:semiHidden="0" w:uiPriority="63" w:unhideWhenUsed="0"/>
-    <w:lsdException w:name="Medium Shading 2 Accent 5" w:semiHidden="0" w:uiPriority="64" w:unhideWhenUsed="0"/>
-    <w:lsdException w:name="Medium List 1 Accent 5" w:semiHidden="0" w:uiPriority="65" w:unhideWhenUsed="0"/>
-    <w:lsdException w:name="Medium List 2 Accent 5" w:semiHidden="0" w:uiPriority="66" w:unhideWhenUsed="0"/>
-    <w:lsdException w:name="Medium Grid 1 Accent 5" w:semiHidden="0" w:uiPriority="67" w:unhideWhenUsed="0"/>
-    <w:lsdException w:name="Medium Grid 2 Accent 5" w:semiHidden="0" w:uiPriority="68" w:unhideWhenUsed="0"/>
-    <w:lsdException w:name="Medium Grid 3 Accent 5" w:semiHidden="0" w:uiPriority="69" w:unhideWhenUsed="0"/>
-    <w:lsdException w:name="Dark List Accent 5" w:semiHidden="0" w:uiPriority="70" w:unhideWhenUsed="0"/>
-    <w:lsdException w:name="Colorful Shading Accent 5" w:semiHidden="0" w:uiPriority="71" w:unhideWhenUsed="0"/>
-    <w:lsdException w:name="Colorful List Accent 5" w:semiHidden="0" w:uiPriority="72" w:unhideWhenUsed="0"/>
-    <w:lsdException w:name="Colorful Grid Accent 5" w:semiHidden="0" w:uiPriority="73" w:unhideWhenUsed="0"/>
-    <w:lsdException w:name="Light Shading Accent 6" w:semiHidden="0" w:uiPriority="60" w:unhideWhenUsed="0"/>
-    <w:lsdException w:name="Light List Accent 6" w:semiHidden="0" w:uiPriority="61" w:unhideWhenUsed="0"/>
-    <w:lsdException w:name="Light Grid Accent 6" w:semiHidden="0" w:uiPriority="62" w:unhideWhenUsed="0"/>
-    <w:lsdException w:name="Medium Shading 1 Accent 6" w:semiHidden="0" w:uiPriority="63" w:unhideWhenUsed="0"/>
-    <w:lsdException w:name="Medium Shading 2 Accent 6" w:semiHidden="0" w:uiPriority="64" w:unhideWhenUsed="0"/>
-    <w:lsdException w:name="Medium List 1 Accent 6" w:semiHidden="0" w:uiPriority="65" w:unhideWhenUsed="0"/>
-    <w:lsdException w:name="Medium List 2 Accent 6" w:semiHidden="0" w:uiPriority="66" w:unhideWhenUsed="0"/>
-    <w:lsdException w:name="Medium Grid 1 Accent 6" w:semiHidden="0" w:uiPriority="67" w:unhideWhenUsed="0"/>
-    <w:lsdException w:name="Medium Grid 2 Accent 6" w:semiHidden="0" w:uiPriority="68" w:unhideWhenUsed="0"/>
-    <w:lsdException w:name="Medium Grid 3 Accent 6" w:semiHidden="0" w:uiPriority="69" w:unhideWhenUsed="0"/>
-    <w:lsdException w:name="Dark List Accent 6" w:semiHidden="0" w:uiPriority="70" w:unhideWhenUsed="0"/>
-    <w:lsdException w:name="Colorful Shading Accent 6" w:semiHidden="0" w:uiPriority="71" w:unhideWhenUsed="0"/>
-    <w:lsdException w:name="Colorful List Accent 6" w:semiHidden="0" w:uiPriority="72" w:unhideWhenUsed="0"/>
-    <w:lsdException w:name="Colorful Grid Accent 6" w:semiHidden="0" w:uiPriority="73" w:unhideWhenUsed="0"/>
-    <w:lsdException w:name="Subtle Emphasis" w:semiHidden="0" w:uiPriority="19" w:unhideWhenUsed="0" w:qFormat="1"/>
-    <w:lsdException w:name="Intense Emphasis" w:semiHidden="0" w:uiPriority="21" w:unhideWhenUsed="0" w:qFormat="1"/>
-    <w:lsdException w:name="Subtle Reference" w:semiHidden="0" w:uiPriority="31" w:unhideWhenUsed="0" w:qFormat="1"/>
-    <w:lsdException w:name="Intense Reference" w:semiHidden="0" w:uiPriority="32" w:unhideWhenUsed="0" w:qFormat="1"/>
-    <w:lsdException w:name="Book Title" w:semiHidden="0" w:uiPriority="33" w:unhideWhenUsed="0" w:qFormat="1"/>
-    <w:lsdException w:name="Bibliography" w:uiPriority="37"/>
-    <w:lsdException w:name="TOC Heading" w:uiPriority="39" w:qFormat="1"/>
-  </w:latentStyles>
-  <w:style w:type="paragraph" w:default="1" w:styleId="Normal">
-    <w:name w:val="Normal"/>
-    <w:qFormat/>
-    <w:rsid w:val="00E47A46"/>
-    <w:rPr>
-      <w:rFonts w:ascii="Arial" w:hAnsi="Arial"/>
-      <w:sz w:val="24"/>
-    </w:rPr>
-  </w:style>
-  <w:style w:type="paragraph" w:styleId="Ttulo1">
-    <w:name w:val="heading 1"/>
-    <w:basedOn w:val="Normal"/>
-    <w:next w:val="Normal"/>
-    <w:link w:val="Ttulo1Char"/>
-    <w:uiPriority w:val="9"/>
-    <w:qFormat/>
-    <w:rsid w:val="00A96E83"/>
-    <w:pPr>
-      <w:keepNext/>
-      <w:keepLines/>
-      <w:spacing w:before="240" w:after="0"/>
-      <w:outlineLvl w:val="0"/>
-    </w:pPr>
-    <w:rPr>
-      <w:rFonts w:eastAsiaTheme="majorEastAsia" w:cstheme="majorBidi"/>
-      <w:b/>
-      <w:szCs w:val="32"/>
-    </w:rPr>
-  </w:style>
-  <w:style w:type="paragraph" w:styleId="Ttulo2">
-    <w:name w:val="heading 2"/>
-    <w:basedOn w:val="Normal"/>
-    <w:next w:val="Normal"/>
-    <w:link w:val="Ttulo2Char"/>
-    <w:uiPriority w:val="9"/>
-    <w:unhideWhenUsed/>
-    <w:qFormat/>
-    <w:rsid w:val="00E47A46"/>
-    <w:pPr>
-      <w:outlineLvl w:val="1"/>
-    </w:pPr>
-    <w:rPr>
-      <w:b/>
-    </w:rPr>
-  </w:style>
-  <w:style w:type="paragraph" w:styleId="Ttulo3">
-    <w:name w:val="heading 3"/>
-    <w:basedOn w:val="Normal"/>
-    <w:next w:val="Normal"/>
-    <w:link w:val="Ttulo3Char"/>
-    <w:uiPriority w:val="9"/>
-    <w:unhideWhenUsed/>
-    <w:qFormat/>
-    <w:rsid w:val="00E47A46"/>
-    <w:pPr>
-      <w:spacing w:line="360" w:lineRule="auto"/>
-      <w:jc w:val="both"/>
-      <w:outlineLvl w:val="2"/>
-    </w:pPr>
-    <w:rPr>
-      <w:b/>
-    </w:rPr>
-  </w:style>
-  <w:style w:type="paragraph" w:styleId="Ttulo4">
-    <w:name w:val="heading 4"/>
-    <w:basedOn w:val="Ttulo3"/>
-    <w:next w:val="Normal"/>
-    <w:link w:val="Ttulo4Char"/>
-    <w:uiPriority w:val="9"/>
-    <w:unhideWhenUsed/>
-    <w:qFormat/>
-    <w:rsid w:val="000711F8"/>
-    <w:pPr>
-      <w:numPr>
-        <w:ilvl w:val="2"/>
-        <w:numId w:val="1"/>
-      </w:numPr>
-      <w:outlineLvl w:val="3"/>
-    </w:pPr>
-  </w:style>
-  <w:style w:type="character" w:default="1" w:styleId="Fontepargpadro">
-    <w:name w:val="Default Paragraph Font"/>
-    <w:uiPriority w:val="1"/>
-    <w:semiHidden/>
-    <w:unhideWhenUsed/>
-  </w:style>
-  <w:style w:type="table" w:default="1" w:styleId="Tabelanormal">
-    <w:name w:val="Normal Table"/>
-    <w:uiPriority w:val="99"/>
-    <w:semiHidden/>
-    <w:unhideWhenUsed/>
-    <w:tblPr>
-      <w:tblInd w:w="0" w:type="dxa"/>
-      <w:tblCellMar>
-        <w:top w:w="0" w:type="dxa"/>
-        <w:left w:w="108" w:type="dxa"/>
-        <w:bottom w:w="0" w:type="dxa"/>
-        <w:right w:w="108" w:type="dxa"/>
-      </w:tblCellMar>
-    </w:tblPr>
-  </w:style>
-  <w:style w:type="numbering" w:default="1" w:styleId="Semlista">
-    <w:name w:val="No List"/>
-    <w:uiPriority w:val="99"/>
-    <w:semiHidden/>
-    <w:unhideWhenUsed/>
-  </w:style>
-  <w:style w:type="character" w:customStyle="1" w:styleId="Ttulo1Char">
-    <w:name w:val="Título 1 Char"/>
-    <w:basedOn w:val="Fontepargpadro"/>
-    <w:link w:val="Ttulo1"/>
-    <w:uiPriority w:val="9"/>
-    <w:rsid w:val="00A96E83"/>
-    <w:rPr>
-      <w:rFonts w:ascii="Arial" w:eastAsiaTheme="majorEastAsia" w:hAnsi="Arial" w:cstheme="majorBidi"/>
-      <w:b/>
-      <w:sz w:val="24"/>
-      <w:szCs w:val="32"/>
-    </w:rPr>
-  </w:style>
-  <w:style w:type="paragraph" w:styleId="CabealhodoSumrio">
-    <w:name w:val="TOC Heading"/>
-    <w:basedOn w:val="Ttulo1"/>
-    <w:next w:val="Normal"/>
-    <w:uiPriority w:val="39"/>
-    <w:unhideWhenUsed/>
-    <w:qFormat/>
-    <w:rsid w:val="00E47A46"/>
-    <w:pPr>
-      <w:outlineLvl w:val="9"/>
-    </w:pPr>
-    <w:rPr>
-      <w:rFonts w:asciiTheme="majorHAnsi" w:hAnsiTheme="majorHAnsi"/>
-      <w:b w:val="0"/>
-      <w:color w:val="2E74B5" w:themeColor="accent1" w:themeShade="BF"/>
-      <w:sz w:val="32"/>
-      <w:lang w:eastAsia="pt-BR"/>
-    </w:rPr>
-  </w:style>
-  <w:style w:type="paragraph" w:styleId="Sumrio1">
-    <w:name w:val="toc 1"/>
-    <w:basedOn w:val="Normal"/>
-    <w:next w:val="Normal"/>
-    <w:autoRedefine/>
-    <w:uiPriority w:val="39"/>
-    <w:unhideWhenUsed/>
-    <w:rsid w:val="00E47A46"/>
-    <w:pPr>
-      <w:spacing w:after="100"/>
-    </w:pPr>
-  </w:style>
-  <w:style w:type="character" w:styleId="Hyperlink">
-    <w:name w:val="Hyperlink"/>
-    <w:basedOn w:val="Fontepargpadro"/>
-    <w:uiPriority w:val="99"/>
-    <w:unhideWhenUsed/>
-    <w:rsid w:val="00E47A46"/>
-    <w:rPr>
-      <w:color w:val="0563C1" w:themeColor="hyperlink"/>
-      <w:u w:val="single"/>
-    </w:rPr>
-  </w:style>
-  <w:style w:type="paragraph" w:styleId="Cabealho">
-    <w:name w:val="header"/>
-    <w:basedOn w:val="Normal"/>
-    <w:link w:val="CabealhoChar"/>
-    <w:uiPriority w:val="99"/>
-    <w:unhideWhenUsed/>
-    <w:rsid w:val="00E47A46"/>
-    <w:pPr>
-      <w:tabs>
-        <w:tab w:val="center" w:pos="4252"/>
-        <w:tab w:val="right" w:pos="8504"/>
-      </w:tabs>
-      <w:spacing w:after="0" w:line="240" w:lineRule="auto"/>
-    </w:pPr>
-  </w:style>
-  <w:style w:type="character" w:customStyle="1" w:styleId="CabealhoChar">
-    <w:name w:val="Cabeçalho Char"/>
-    <w:basedOn w:val="Fontepargpadro"/>
-    <w:link w:val="Cabealho"/>
-    <w:uiPriority w:val="99"/>
-    <w:rsid w:val="00E47A46"/>
-    <w:rPr>
-      <w:rFonts w:ascii="Arial" w:hAnsi="Arial"/>
-      <w:sz w:val="24"/>
-    </w:rPr>
-  </w:style>
-  <w:style w:type="paragraph" w:styleId="Rodap">
-    <w:name w:val="footer"/>
-    <w:basedOn w:val="Normal"/>
-    <w:link w:val="RodapChar"/>
-    <w:uiPriority w:val="99"/>
-    <w:unhideWhenUsed/>
-    <w:rsid w:val="00E47A46"/>
-    <w:pPr>
-      <w:tabs>
-        <w:tab w:val="center" w:pos="4252"/>
-        <w:tab w:val="right" w:pos="8504"/>
-      </w:tabs>
-      <w:spacing w:after="0" w:line="240" w:lineRule="auto"/>
-    </w:pPr>
-  </w:style>
-  <w:style w:type="character" w:customStyle="1" w:styleId="RodapChar">
-    <w:name w:val="Rodapé Char"/>
-    <w:basedOn w:val="Fontepargpadro"/>
-    <w:link w:val="Rodap"/>
-    <w:uiPriority w:val="99"/>
-    <w:rsid w:val="00E47A46"/>
-    <w:rPr>
-      <w:rFonts w:ascii="Arial" w:hAnsi="Arial"/>
-      <w:sz w:val="24"/>
-    </w:rPr>
-  </w:style>
-  <w:style w:type="paragraph" w:styleId="PargrafodaLista">
-    <w:name w:val="List Paragraph"/>
-    <w:basedOn w:val="Normal"/>
-    <w:uiPriority w:val="34"/>
-    <w:qFormat/>
-    <w:rsid w:val="00E47A46"/>
-    <w:pPr>
-      <w:ind w:left="720"/>
-      <w:contextualSpacing/>
-    </w:pPr>
-  </w:style>
-  <w:style w:type="character" w:customStyle="1" w:styleId="Ttulo2Char">
-    <w:name w:val="Título 2 Char"/>
-    <w:basedOn w:val="Fontepargpadro"/>
-    <w:link w:val="Ttulo2"/>
-    <w:uiPriority w:val="9"/>
-    <w:rsid w:val="00E47A46"/>
-    <w:rPr>
-      <w:rFonts w:ascii="Arial" w:hAnsi="Arial"/>
-      <w:b/>
-      <w:sz w:val="24"/>
-    </w:rPr>
-  </w:style>
-  <w:style w:type="paragraph" w:styleId="Sumrio2">
-    <w:name w:val="toc 2"/>
-    <w:basedOn w:val="Normal"/>
-    <w:next w:val="Normal"/>
-    <w:autoRedefine/>
-    <w:uiPriority w:val="39"/>
-    <w:unhideWhenUsed/>
-    <w:rsid w:val="00E47A46"/>
-    <w:pPr>
-      <w:spacing w:after="100"/>
-      <w:ind w:left="240"/>
-    </w:pPr>
-  </w:style>
-  <w:style w:type="character" w:customStyle="1" w:styleId="Ttulo3Char">
-    <w:name w:val="Título 3 Char"/>
-    <w:basedOn w:val="Fontepargpadro"/>
-    <w:link w:val="Ttulo3"/>
-    <w:uiPriority w:val="9"/>
-    <w:rsid w:val="00E47A46"/>
-    <w:rPr>
-      <w:rFonts w:ascii="Arial" w:hAnsi="Arial"/>
-      <w:b/>
-      <w:sz w:val="24"/>
-    </w:rPr>
-  </w:style>
-  <w:style w:type="paragraph" w:styleId="Sumrio3">
-    <w:name w:val="toc 3"/>
-    <w:basedOn w:val="Normal"/>
-    <w:next w:val="Normal"/>
-    <w:autoRedefine/>
-    <w:uiPriority w:val="39"/>
-    <w:unhideWhenUsed/>
-    <w:rsid w:val="00E47A46"/>
-    <w:pPr>
-      <w:spacing w:after="100"/>
-      <w:ind w:left="480"/>
-    </w:pPr>
-  </w:style>
-  <w:style w:type="character" w:customStyle="1" w:styleId="Ttulo4Char">
-    <w:name w:val="Título 4 Char"/>
-    <w:basedOn w:val="Fontepargpadro"/>
-    <w:link w:val="Ttulo4"/>
-    <w:uiPriority w:val="9"/>
-    <w:rsid w:val="000711F8"/>
-    <w:rPr>
-      <w:rFonts w:ascii="Arial" w:hAnsi="Arial"/>
-      <w:b/>
-      <w:sz w:val="24"/>
-    </w:rPr>
-  </w:style>
-  <w:style w:type="paragraph" w:styleId="NormalWeb">
-    <w:name w:val="Normal (Web)"/>
-    <w:basedOn w:val="Normal"/>
-    <w:uiPriority w:val="99"/>
-    <w:semiHidden/>
-    <w:unhideWhenUsed/>
-    <w:rsid w:val="0042612A"/>
-    <w:pPr>
-      <w:spacing w:before="100" w:beforeAutospacing="1" w:after="100" w:afterAutospacing="1" w:line="240" w:lineRule="auto"/>
-    </w:pPr>
-    <w:rPr>
-      <w:rFonts w:ascii="Times New Roman" w:eastAsia="Times New Roman" w:hAnsi="Times New Roman" w:cs="Times New Roman"/>
-      <w:szCs w:val="24"/>
-      <w:lang w:eastAsia="pt-BR"/>
-    </w:rPr>
-  </w:style>
-  <w:style w:type="paragraph" w:styleId="Textodebalo">
-    <w:name w:val="Balloon Text"/>
-    <w:basedOn w:val="Normal"/>
-    <w:link w:val="TextodebaloChar"/>
-    <w:uiPriority w:val="99"/>
-    <w:semiHidden/>
-    <w:unhideWhenUsed/>
-    <w:rsid w:val="003A15BA"/>
-    <w:pPr>
-      <w:spacing w:after="0" w:line="240" w:lineRule="auto"/>
-    </w:pPr>
-    <w:rPr>
-      <w:rFonts w:ascii="Tahoma" w:hAnsi="Tahoma" w:cs="Tahoma"/>
-      <w:sz w:val="16"/>
-      <w:szCs w:val="16"/>
-    </w:rPr>
-  </w:style>
-  <w:style w:type="character" w:customStyle="1" w:styleId="TextodebaloChar">
-    <w:name w:val="Texto de balão Char"/>
-    <w:basedOn w:val="Fontepargpadro"/>
-    <w:link w:val="Textodebalo"/>
-    <w:uiPriority w:val="99"/>
-    <w:semiHidden/>
-    <w:rsid w:val="003A15BA"/>
-    <w:rPr>
-      <w:rFonts w:ascii="Tahoma" w:hAnsi="Tahoma" w:cs="Tahoma"/>
-      <w:sz w:val="16"/>
-      <w:szCs w:val="16"/>
-    </w:rPr>
-  </w:style>
-  <w:style w:type="character" w:customStyle="1" w:styleId="apple-tab-span">
-    <w:name w:val="apple-tab-span"/>
-    <w:basedOn w:val="Fontepargpadro"/>
-    <w:rsid w:val="003A15BA"/>
-  </w:style>
-  <w:style w:type="paragraph" w:styleId="SemEspaamento">
-    <w:name w:val="No Spacing"/>
-    <w:uiPriority w:val="1"/>
-    <w:qFormat/>
-    <w:rsid w:val="003A15BA"/>
-    <w:pPr>
-      <w:spacing w:after="0" w:line="240" w:lineRule="auto"/>
-    </w:pPr>
-    <w:rPr>
-      <w:rFonts w:ascii="Arial" w:hAnsi="Arial"/>
-      <w:sz w:val="24"/>
-    </w:rPr>
-  </w:style>
-  <w:style w:type="paragraph" w:styleId="Legenda">
-    <w:name w:val="caption"/>
-    <w:basedOn w:val="Normal"/>
-    <w:next w:val="Normal"/>
-    <w:uiPriority w:val="35"/>
-    <w:unhideWhenUsed/>
-    <w:qFormat/>
-    <w:rsid w:val="00341246"/>
-    <w:pPr>
-      <w:spacing w:after="200" w:line="240" w:lineRule="auto"/>
-      <w:jc w:val="center"/>
-    </w:pPr>
-    <w:rPr>
-      <w:bCs/>
-      <w:sz w:val="20"/>
-      <w:szCs w:val="18"/>
-    </w:rPr>
-  </w:style>
-  <w:style w:type="paragraph" w:styleId="ndicedeilustraes">
-    <w:name w:val="table of figures"/>
-    <w:basedOn w:val="Normal"/>
-    <w:next w:val="Normal"/>
-    <w:uiPriority w:val="99"/>
-    <w:unhideWhenUsed/>
-    <w:rsid w:val="00754902"/>
-    <w:pPr>
-      <w:spacing w:after="0"/>
-    </w:pPr>
-  </w:style>
-  <w:style w:type="paragraph" w:styleId="CitaoIntensa">
-    <w:name w:val="Intense Quote"/>
-    <w:basedOn w:val="Normal"/>
-    <w:next w:val="Normal"/>
-    <w:link w:val="CitaoIntensaChar"/>
-    <w:uiPriority w:val="30"/>
-    <w:qFormat/>
-    <w:rsid w:val="00052BEB"/>
-    <w:pPr>
-      <w:pBdr>
-        <w:bottom w:val="single" w:sz="4" w:space="4" w:color="5B9BD5" w:themeColor="accent1"/>
-      </w:pBdr>
-      <w:spacing w:before="200" w:after="280"/>
-      <w:ind w:left="936" w:right="936"/>
-    </w:pPr>
-    <w:rPr>
-      <w:b/>
-      <w:bCs/>
-      <w:i/>
-      <w:iCs/>
-      <w:color w:val="5B9BD5" w:themeColor="accent1"/>
-    </w:rPr>
-  </w:style>
-  <w:style w:type="character" w:customStyle="1" w:styleId="CitaoIntensaChar">
-    <w:name w:val="Citação Intensa Char"/>
-    <w:basedOn w:val="Fontepargpadro"/>
-    <w:link w:val="CitaoIntensa"/>
-    <w:uiPriority w:val="30"/>
-    <w:rsid w:val="00052BEB"/>
-    <w:rPr>
-      <w:rFonts w:ascii="Arial" w:hAnsi="Arial"/>
-      <w:b/>
-      <w:bCs/>
-      <w:i/>
-      <w:iCs/>
-      <w:color w:val="5B9BD5" w:themeColor="accent1"/>
-      <w:sz w:val="24"/>
-    </w:rPr>
-  </w:style>
-  <w:style w:type="character" w:styleId="RefernciaSutil">
-    <w:name w:val="Subtle Reference"/>
-    <w:basedOn w:val="Fontepargpadro"/>
-    <w:uiPriority w:val="31"/>
-    <w:qFormat/>
-    <w:rsid w:val="00052BEB"/>
-    <w:rPr>
-      <w:smallCaps/>
-      <w:color w:val="ED7D31" w:themeColor="accent2"/>
-      <w:u w:val="single"/>
-    </w:rPr>
-  </w:style>
-</w:styles>
-</file>
-
-<file path=word/stylesWithEffects.xml><?xml version="1.0" encoding="utf-8"?>
-<w:styles xmlns:wpc="http://schemas.microsoft.com/office/word/2010/wordprocessingCanvas" xmlns:mc="http://schemas.openxmlformats.org/markup-compatibility/2006" xmlns:o="urn:schemas-microsoft-com:office:office" xmlns:r="http://schemas.openxmlformats.org/officeDocument/2006/relationships" xmlns:m="http://schemas.openxmlformats.org/officeDocument/2006/math" xmlns:v="urn:schemas-microsoft-com:vml" xmlns:wp14="http://schemas.microsoft.com/office/word/2010/wordprocessingDrawing" xmlns:wp="http://schemas.openxmlformats.org/drawingml/2006/wordprocessingDrawing" xmlns:w10="urn:schemas-microsoft-com:office:word" xmlns:w="http://schemas.openxmlformats.org/wordprocessingml/2006/main" xmlns:w14="http://schemas.microsoft.com/office/word/2010/wordml" xmlns:wpg="http://schemas.microsoft.com/office/word/2010/wordprocessingGroup" xmlns:wpi="http://schemas.microsoft.com/office/word/2010/wordprocessingInk" xmlns:wne="http://schemas.microsoft.com/office/word/2006/wordml" xmlns:wps="http://schemas.microsoft.com/office/word/2010/wordprocessingShape" mc:Ignorable="w14 wp14">
-  <w:docDefaults>
-    <w:rPrDefault>
-      <w:rPr>
-        <w:rFonts w:asciiTheme="minorHAnsi" w:eastAsiaTheme="minorHAnsi" w:hAnsiTheme="minorHAnsi" w:cstheme="minorBidi"/>
-        <w:sz w:val="22"/>
-        <w:szCs w:val="22"/>
-        <w:lang w:val="pt-BR" w:eastAsia="en-US" w:bidi="ar-SA"/>
-      </w:rPr>
-    </w:rPrDefault>
-    <w:pPrDefault>
-      <w:pPr>
-        <w:spacing w:after="160" w:line="259" w:lineRule="auto"/>
-      </w:pPr>
-    </w:pPrDefault>
-  </w:docDefaults>
-  <w:latentStyles w:defLockedState="0" w:defUIPriority="99" w:defSemiHidden="1" w:defUnhideWhenUsed="1" w:defQFormat="0" w:count="267">
-    <w:lsdException w:name="Normal" w:semiHidden="0" w:uiPriority="0" w:unhideWhenUsed="0" w:qFormat="1"/>
-    <w:lsdException w:name="heading 1" w:semiHidden="0" w:uiPriority="9" w:unhideWhenUsed="0" w:qFormat="1"/>
-    <w:lsdException w:name="heading 2" w:uiPriority="9" w:qFormat="1"/>
-    <w:lsdException w:name="heading 3" w:uiPriority="9" w:qFormat="1"/>
-    <w:lsdException w:name="heading 4" w:uiPriority="9" w:qFormat="1"/>
-    <w:lsdException w:name="heading 5" w:uiPriority="9" w:qFormat="1"/>
-    <w:lsdException w:name="heading 6" w:uiPriority="9" w:qFormat="1"/>
-    <w:lsdException w:name="heading 7" w:uiPriority="9" w:qFormat="1"/>
-    <w:lsdException w:name="heading 8" w:uiPriority="9" w:qFormat="1"/>
-    <w:lsdException w:name="heading 9" w:uiPriority="9" w:qFormat="1"/>
-    <w:lsdException w:name="toc 1" w:uiPriority="39"/>
-    <w:lsdException w:name="toc 2" w:uiPriority="39"/>
-    <w:lsdException w:name="toc 3" w:uiPriority="39"/>
-    <w:lsdException w:name="toc 4" w:uiPriority="39"/>
-    <w:lsdException w:name="toc 5" w:uiPriority="39"/>
-    <w:lsdException w:name="toc 6" w:uiPriority="39"/>
-    <w:lsdException w:name="toc 7" w:uiPriority="39"/>
-    <w:lsdException w:name="toc 8" w:uiPriority="39"/>
-    <w:lsdException w:name="toc 9" w:uiPriority="39"/>
-    <w:lsdException w:name="caption" w:uiPriority="35" w:qFormat="1"/>
-    <w:lsdException w:name="Title" w:semiHidden="0" w:uiPriority="10" w:unhideWhenUsed="0" w:qFormat="1"/>
-    <w:lsdException w:name="Default Paragraph Font" w:uiPriority="1"/>
-    <w:lsdException w:name="Subtitle" w:semiHidden="0" w:uiPriority="11" w:unhideWhenUsed="0" w:qFormat="1"/>
-    <w:lsdException w:name="Strong" w:semiHidden="0" w:uiPriority="22" w:unhideWhenUsed="0" w:qFormat="1"/>
-    <w:lsdException w:name="Emphasis" w:semiHidden="0" w:uiPriority="20" w:unhideWhenUsed="0" w:qFormat="1"/>
-    <w:lsdException w:name="Table Grid" w:semiHidden="0" w:uiPriority="39" w:unhideWhenUsed="0"/>
-    <w:lsdException w:name="Placeholder Text" w:unhideWhenUsed="0"/>
-    <w:lsdException w:name="No Spacing" w:semiHidden="0" w:uiPriority="1" w:unhideWhenUsed="0" w:qFormat="1"/>
-    <w:lsdException w:name="Light Shading" w:semiHidden="0" w:uiPriority="60" w:unhideWhenUsed="0"/>
-    <w:lsdException w:name="Light List" w:semiHidden="0" w:uiPriority="61" w:unhideWhenUsed="0"/>
-    <w:lsdException w:name="Light Grid" w:semiHidden="0" w:uiPriority="62" w:unhideWhenUsed="0"/>
-    <w:lsdException w:name="Medium Shading 1" w:semiHidden="0" w:uiPriority="63" w:unhideWhenUsed="0"/>
-    <w:lsdException w:name="Medium Shading 2" w:semiHidden="0" w:uiPriority="64" w:unhideWhenUsed="0"/>
-    <w:lsdException w:name="Medium List 1" w:semiHidden="0" w:uiPriority="65" w:unhideWhenUsed="0"/>
-    <w:lsdException w:name="Medium List 2" w:semiHidden="0" w:uiPriority="66" w:unhideWhenUsed="0"/>
-    <w:lsdException w:name="Medium Grid 1" w:semiHidden="0" w:uiPriority="67" w:unhideWhenUsed="0"/>
-    <w:lsdException w:name="Medium Grid 2" w:semiHidden="0" w:uiPriority="68" w:unhideWhenUsed="0"/>
-    <w:lsdException w:name="Medium Grid 3" w:semiHidden="0" w:uiPriority="69" w:unhideWhenUsed="0"/>
-    <w:lsdException w:name="Dark List" w:semiHidden="0" w:uiPriority="70" w:unhideWhenUsed="0"/>
-    <w:lsdException w:name="Colorful Shading" w:semiHidden="0" w:uiPriority="71" w:unhideWhenUsed="0"/>
-    <w:lsdException w:name="Colorful List" w:semiHidden="0" w:uiPriority="72" w:unhideWhenUsed="0"/>
-    <w:lsdException w:name="Colorful Grid" w:semiHidden="0" w:uiPriority="73" w:unhideWhenUsed="0"/>
-    <w:lsdException w:name="Light Shading Accent 1" w:semiHidden="0" w:uiPriority="60" w:unhideWhenUsed="0"/>
-    <w:lsdException w:name="Light List Accent 1" w:semiHidden="0" w:uiPriority="61" w:unhideWhenUsed="0"/>
-    <w:lsdException w:name="Light Grid Accent 1" w:semiHidden="0" w:uiPriority="62" w:unhideWhenUsed="0"/>
-    <w:lsdException w:name="Medium Shading 1 Accent 1" w:semiHidden="0" w:uiPriority="63" w:unhideWhenUsed="0"/>
-    <w:lsdException w:name="Medium Shading 2 Accent 1" w:semiHidden="0" w:uiPriority="64" w:unhideWhenUsed="0"/>
-    <w:lsdException w:name="Medium List 1 Accent 1" w:semiHidden="0" w:uiPriority="65" w:unhideWhenUsed="0"/>
-    <w:lsdException w:name="Revision" w:unhideWhenUsed="0"/>
-    <w:lsdException w:name="List Paragraph" w:semiHidden="0" w:uiPriority="34" w:unhideWhenUsed="0" w:qFormat="1"/>
-    <w:lsdException w:name="Quote" w:semiHidden="0" w:uiPriority="29" w:unhideWhenUsed="0" w:qFormat="1"/>
-    <w:lsdException w:name="Intense Quote" w:semiHidden="0" w:uiPriority="30" w:unhideWhenUsed="0" w:qFormat="1"/>
-    <w:lsdException w:name="Medium List 2 Accent 1" w:semiHidden="0" w:uiPriority="66" w:unhideWhenUsed="0"/>
-    <w:lsdException w:name="Medium Grid 1 Accent 1" w:semiHidden="0" w:uiPriority="67" w:unhideWhenUsed="0"/>
-    <w:lsdException w:name="Medium Grid 2 Accent 1" w:semiHidden="0" w:uiPriority="68" w:unhideWhenUsed="0"/>
-    <w:lsdException w:name="Medium Grid 3 Accent 1" w:semiHidden="0" w:uiPriority="69" w:unhideWhenUsed="0"/>
-    <w:lsdException w:name="Dark List Accent 1" w:semiHidden="0" w:uiPriority="70" w:unhideWhenUsed="0"/>
-    <w:lsdException w:name="Colorful Shading Accent 1" w:semiHidden="0" w:uiPriority="71" w:unhideWhenUsed="0"/>
-    <w:lsdException w:name="Colorful List Accent 1" w:semiHidden="0" w:uiPriority="72" w:unhideWhenUsed="0"/>
-    <w:lsdException w:name="Colorful Grid Accent 1" w:semiHidden="0" w:uiPriority="73" w:unhideWhenUsed="0"/>
-    <w:lsdException w:name="Light Shading Accent 2" w:semiHidden="0" w:uiPriority="60" w:unhideWhenUsed="0"/>
-    <w:lsdException w:name="Light List Accent 2" w:semiHidden="0" w:uiPriority="61" w:unhideWhenUsed="0"/>
-    <w:lsdException w:name="Light Grid Accent 2" w:semiHidden="0" w:uiPriority="62" w:unhideWhenUsed="0"/>
-    <w:lsdException w:name="Medium Shading 1 Accent 2" w:semiHidden="0" w:uiPriority="63" w:unhideWhenUsed="0"/>
-    <w:lsdException w:name="Medium Shading 2 Accent 2" w:semiHidden="0" w:uiPriority="64" w:unhideWhenUsed="0"/>
-    <w:lsdException w:name="Medium List 1 Accent 2" w:semiHidden="0" w:uiPriority="65" w:unhideWhenUsed="0"/>
-    <w:lsdException w:name="Medium List 2 Accent 2" w:semiHidden="0" w:uiPriority="66" w:unhideWhenUsed="0"/>
-    <w:lsdException w:name="Medium Grid 1 Accent 2" w:semiHidden="0" w:uiPriority="67" w:unhideWhenUsed="0"/>
-    <w:lsdException w:name="Medium Grid 2 Accent 2" w:semiHidden="0" w:uiPriority="68" w:unhideWhenUsed="0"/>
-    <w:lsdException w:name="Medium Grid 3 Accent 2" w:semiHidden="0" w:uiPriority="69" w:unhideWhenUsed="0"/>
-    <w:lsdException w:name="Dark List Accent 2" w:semiHidden="0" w:uiPriority="70" w:unhideWhenUsed="0"/>
-    <w:lsdException w:name="Colorful Shading Accent 2" w:semiHidden="0" w:uiPriority="71" w:unhideWhenUsed="0"/>
-    <w:lsdException w:name="Colorful List Accent 2" w:semiHidden="0" w:uiPriority="72" w:unhideWhenUsed="0"/>
-    <w:lsdException w:name="Colorful Grid Accent 2" w:semiHidden="0" w:uiPriority="73" w:unhideWhenUsed="0"/>
-    <w:lsdException w:name="Light Shading Accent 3" w:semiHidden="0" w:uiPriority="60" w:unhideWhenUsed="0"/>
-    <w:lsdException w:name="Light List Accent 3" w:semiHidden="0" w:uiPriority="61" w:unhideWhenUsed="0"/>
-    <w:lsdException w:name="Light Grid Accent 3" w:semiHidden="0" w:uiPriority="62" w:unhideWhenUsed="0"/>
-    <w:lsdException w:name="Medium Shading 1 Accent 3" w:semiHidden="0" w:uiPriority="63" w:unhideWhenUsed="0"/>
-    <w:lsdException w:name="Medium Shading 2 Accent 3" w:semiHidden="0" w:uiPriority="64" w:unhideWhenUsed="0"/>
-    <w:lsdException w:name="Medium List 1 Accent 3" w:semiHidden="0" w:uiPriority="65" w:unhideWhenUsed="0"/>
-    <w:lsdException w:name="Medium List 2 Accent 3" w:semiHidden="0" w:uiPriority="66" w:unhideWhenUsed="0"/>
-    <w:lsdException w:name="Medium Grid 1 Accent 3" w:semiHidden="0" w:uiPriority="67" w:unhideWhenUsed="0"/>
-    <w:lsdException w:name="Medium Grid 2 Accent 3" w:semiHidden="0" w:uiPriority="68" w:unhideWhenUsed="0"/>
-    <w:lsdException w:name="Medium Grid 3 Accent 3" w:semiHidden="0" w:uiPriority="69" w:unhideWhenUsed="0"/>
-    <w:lsdException w:name="Dark List Accent 3" w:semiHidden="0" w:uiPriority="70" w:unhideWhenUsed="0"/>
-    <w:lsdException w:name="Colorful Shading Accent 3" w:semiHidden="0" w:uiPriority="71" w:unhideWhenUsed="0"/>
-    <w:lsdException w:name="Colorful List Accent 3" w:semiHidden="0" w:uiPriority="72" w:unhideWhenUsed="0"/>
-    <w:lsdException w:name="Colorful Grid Accent 3" w:semiHidden="0" w:uiPriority="73" w:unhideWhenUsed="0"/>
-    <w:lsdException w:name="Light Shading Accent 4" w:semiHidden="0" w:uiPriority="60" w:unhideWhenUsed="0"/>
-    <w:lsdException w:name="Light List Accent 4" w:semiHidden="0" w:uiPriority="61" w:unhideWhenUsed="0"/>
-    <w:lsdException w:name="Light Grid Accent 4" w:semiHidden="0" w:uiPriority="62" w:unhideWhenUsed="0"/>
-    <w:lsdException w:name="Medium Shading 1 Accent 4" w:semiHidden="0" w:uiPriority="63" w:unhideWhenUsed="0"/>
-    <w:lsdException w:name="Medium Shading 2 Accent 4" w:semiHidden="0" w:uiPriority="64" w:unhideWhenUsed="0"/>
-    <w:lsdException w:name="Medium List 1 Accent 4" w:semiHidden="0" w:uiPriority="65" w:unhideWhenUsed="0"/>
-    <w:lsdException w:name="Medium List 2 Accent 4" w:semiHidden="0" w:uiPriority="66" w:unhideWhenUsed="0"/>
-    <w:lsdException w:name="Medium Grid 1 Accent 4" w:semiHidden="0" w:uiPriority="67" w:unhideWhenUsed="0"/>
-    <w:lsdException w:name="Medium Grid 2 Accent 4" w:semiHidden="0" w:uiPriority="68" w:unhideWhenUsed="0"/>
-    <w:lsdException w:name="Medium Grid 3 Accent 4" w:semiHidden="0" w:uiPriority="69" w:unhideWhenUsed="0"/>
-    <w:lsdException w:name="Dark List Accent 4" w:semiHidden="0" w:uiPriority="70" w:unhideWhenUsed="0"/>
-    <w:lsdException w:name="Colorful Shading Accent 4" w:semiHidden="0" w:uiPriority="71" w:unhideWhenUsed="0"/>
-    <w:lsdException w:name="Colorful List Accent 4" w:semiHidden="0" w:uiPriority="72" w:unhideWhenUsed="0"/>
-    <w:lsdException w:name="Colorful Grid Accent 4" w:semiHidden="0" w:uiPriority="73" w:unhideWhenUsed="0"/>
-    <w:lsdException w:name="Light Shading Accent 5" w:semiHidden="0" w:uiPriority="60" w:unhideWhenUsed="0"/>
-    <w:lsdException w:name="Light List Accent 5" w:semiHidden="0" w:uiPriority="61" w:unhideWhenUsed="0"/>
-    <w:lsdException w:name="Light Grid Accent 5" w:semiHidden="0" w:uiPriority="62" w:unhideWhenUsed="0"/>
-    <w:lsdException w:name="Medium Shading 1 Accent 5" w:semiHidden="0" w:uiPriority="63" w:unhideWhenUsed="0"/>
-    <w:lsdException w:name="Medium Shading 2 Accent 5" w:semiHidden="0" w:uiPriority="64" w:unhideWhenUsed="0"/>
-    <w:lsdException w:name="Medium List 1 Accent 5" w:semiHidden="0" w:uiPriority="65" w:unhideWhenUsed="0"/>
-    <w:lsdException w:name="Medium List 2 Accent 5" w:semiHidden="0" w:uiPriority="66" w:unhideWhenUsed="0"/>
-    <w:lsdException w:name="Medium Grid 1 Accent 5" w:semiHidden="0" w:uiPriority="67" w:unhideWhenUsed="0"/>
-    <w:lsdException w:name="Medium Grid 2 Accent 5" w:semiHidden="0" w:uiPriority="68" w:unhideWhenUsed="0"/>
-    <w:lsdException w:name="Medium Grid 3 Accent 5" w:semiHidden="0" w:uiPriority="69" w:unhideWhenUsed="0"/>
-    <w:lsdException w:name="Dark List Accent 5" w:semiHidden="0" w:uiPriority="70" w:unhideWhenUsed="0"/>
-    <w:lsdException w:name="Colorful Shading Accent 5" w:semiHidden="0" w:uiPriority="71" w:unhideWhenUsed="0"/>
-    <w:lsdException w:name="Colorful List Accent 5" w:semiHidden="0" w:uiPriority="72" w:unhideWhenUsed="0"/>
-    <w:lsdException w:name="Colorful Grid Accent 5" w:semiHidden="0" w:uiPriority="73" w:unhideWhenUsed="0"/>
-    <w:lsdException w:name="Light Shading Accent 6" w:semiHidden="0" w:uiPriority="60" w:unhideWhenUsed="0"/>
-    <w:lsdException w:name="Light List Accent 6" w:semiHidden="0" w:uiPriority="61" w:unhideWhenUsed="0"/>
-    <w:lsdException w:name="Light Grid Accent 6" w:semiHidden="0" w:uiPriority="62" w:unhideWhenUsed="0"/>
-    <w:lsdException w:name="Medium Shading 1 Accent 6" w:semiHidden="0" w:uiPriority="63" w:unhideWhenUsed="0"/>
-    <w:lsdException w:name="Medium Shading 2 Accent 6" w:semiHidden="0" w:uiPriority="64" w:unhideWhenUsed="0"/>
-    <w:lsdException w:name="Medium List 1 Accent 6" w:semiHidden="0" w:uiPriority="65" w:unhideWhenUsed="0"/>
-    <w:lsdException w:name="Medium List 2 Accent 6" w:semiHidden="0" w:uiPriority="66" w:unhideWhenUsed="0"/>
-    <w:lsdException w:name="Medium Grid 1 Accent 6" w:semiHidden="0" w:uiPriority="67" w:unhideWhenUsed="0"/>
-    <w:lsdException w:name="Medium Grid 2 Accent 6" w:semiHidden="0" w:uiPriority="68" w:unhideWhenUsed="0"/>
-    <w:lsdException w:name="Medium Grid 3 Accent 6" w:semiHidden="0" w:uiPriority="69" w:unhideWhenUsed="0"/>
-    <w:lsdException w:name="Dark List Accent 6" w:semiHidden="0" w:uiPriority="70" w:unhideWhenUsed="0"/>
-    <w:lsdException w:name="Colorful Shading Accent 6" w:semiHidden="0" w:uiPriority="71" w:unhideWhenUsed="0"/>
-    <w:lsdException w:name="Colorful List Accent 6" w:semiHidden="0" w:uiPriority="72" w:unhideWhenUsed="0"/>
-    <w:lsdException w:name="Colorful Grid Accent 6" w:semiHidden="0" w:uiPriority="73" w:unhideWhenUsed="0"/>
-    <w:lsdException w:name="Subtle Emphasis" w:semiHidden="0" w:uiPriority="19" w:unhideWhenUsed="0" w:qFormat="1"/>
-    <w:lsdException w:name="Intense Emphasis" w:semiHidden="0" w:uiPriority="21" w:unhideWhenUsed="0" w:qFormat="1"/>
-    <w:lsdException w:name="Subtle Reference" w:semiHidden="0" w:uiPriority="31" w:unhideWhenUsed="0" w:qFormat="1"/>
-    <w:lsdException w:name="Intense Reference" w:semiHidden="0" w:uiPriority="32" w:unhideWhenUsed="0" w:qFormat="1"/>
-    <w:lsdException w:name="Book Title" w:semiHidden="0" w:uiPriority="33" w:unhideWhenUsed="0" w:qFormat="1"/>
-    <w:lsdException w:name="Bibliography" w:uiPriority="37"/>
-    <w:lsdException w:name="TOC Heading" w:uiPriority="39" w:qFormat="1"/>
+  <w:latentStyles w:defLockedState="0" w:defUIPriority="99" w:defSemiHidden="0" w:defUnhideWhenUsed="0" w:defQFormat="0" w:count="371">
+    <w:lsdException w:name="Normal" w:uiPriority="0" w:qFormat="1"/>
+    <w:lsdException w:name="heading 1" w:uiPriority="9" w:qFormat="1"/>
+    <w:lsdException w:name="heading 2" w:semiHidden="1" w:uiPriority="9" w:unhideWhenUsed="1" w:qFormat="1"/>
+    <w:lsdException w:name="heading 3" w:semiHidden="1" w:uiPriority="9" w:unhideWhenUsed="1" w:qFormat="1"/>
+    <w:lsdException w:name="heading 4" w:semiHidden="1" w:uiPriority="9" w:unhideWhenUsed="1" w:qFormat="1"/>
+    <w:lsdException w:name="heading 5" w:semiHidden="1" w:uiPriority="9" w:unhideWhenUsed="1" w:qFormat="1"/>
+    <w:lsdException w:name="heading 6" w:semiHidden="1" w:uiPriority="9" w:unhideWhenUsed="1" w:qFormat="1"/>
+    <w:lsdException w:name="heading 7" w:semiHidden="1" w:uiPriority="9" w:unhideWhenUsed="1" w:qFormat="1"/>
+    <w:lsdException w:name="heading 8" w:semiHidden="1" w:uiPriority="9" w:unhideWhenUsed="1" w:qFormat="1"/>
+    <w:lsdException w:name="heading 9" w:semiHidden="1" w:uiPriority="9" w:unhideWhenUsed="1" w:qFormat="1"/>
+    <w:lsdException w:name="index 1" w:semiHidden="1" w:unhideWhenUsed="1"/>
+    <w:lsdException w:name="index 2" w:semiHidden="1" w:unhideWhenUsed="1"/>
+    <w:lsdException w:name="index 3" w:semiHidden="1" w:unhideWhenUsed="1"/>
+    <w:lsdException w:name="index 4" w:semiHidden="1" w:unhideWhenUsed="1"/>
+    <w:lsdException w:name="index 5" w:semiHidden="1" w:unhideWhenUsed="1"/>
+    <w:lsdException w:name="index 6" w:semiHidden="1" w:unhideWhenUsed="1"/>
+    <w:lsdException w:name="index 7" w:semiHidden="1" w:unhideWhenUsed="1"/>
+    <w:lsdException w:name="index 8" w:semiHidden="1" w:unhideWhenUsed="1"/>
+    <w:lsdException w:name="index 9" w:semiHidden="1" w:unhideWhenUsed="1"/>
+    <w:lsdException w:name="toc 1" w:semiHidden="1" w:uiPriority="39" w:unhideWhenUsed="1"/>
+    <w:lsdException w:name="toc 2" w:semiHidden="1" w:uiPriority="39" w:unhideWhenUsed="1"/>
+    <w:lsdException w:name="toc 3" w:semiHidden="1" w:uiPriority="39" w:unhideWhenUsed="1"/>
+    <w:lsdException w:name="toc 4" w:semiHidden="1" w:uiPriority="39" w:unhideWhenUsed="1"/>
+    <w:lsdException w:name="toc 5" w:semiHidden="1" w:uiPriority="39" w:unhideWhenUsed="1"/>
+    <w:lsdException w:name="toc 6" w:semiHidden="1" w:uiPriority="39" w:unhideWhenUsed="1"/>
+    <w:lsdException w:name="toc 7" w:semiHidden="1" w:uiPriority="39" w:unhideWhenUsed="1"/>
+    <w:lsdException w:name="toc 8" w:semiHidden="1" w:uiPriority="39" w:unhideWhenUsed="1"/>
+    <w:lsdException w:name="toc 9" w:semiHidden="1" w:uiPriority="39" w:unhideWhenUsed="1"/>
+    <w:lsdException w:name="Normal Indent" w:semiHidden="1" w:unhideWhenUsed="1"/>
+    <w:lsdException w:name="footnote text" w:semiHidden="1" w:unhideWhenUsed="1"/>
+    <w:lsdException w:name="annotation text" w:semiHidden="1" w:unhideWhenUsed="1"/>
+    <w:lsdException w:name="header" w:semiHidden="1" w:unhideWhenUsed="1"/>
+    <w:lsdException w:name="footer" w:semiHidden="1" w:unhideWhenUsed="1"/>
+    <w:lsdException w:name="index heading" w:semiHidden="1" w:unhideWhenUsed="1"/>
+    <w:lsdException w:name="caption" w:semiHidden="1" w:uiPriority="35" w:unhideWhenUsed="1" w:qFormat="1"/>
+    <w:lsdException w:name="table of figures" w:semiHidden="1" w:unhideWhenUsed="1"/>
+    <w:lsdException w:name="envelope address" w:semiHidden="1" w:unhideWhenUsed="1"/>
+    <w:lsdException w:name="envelope return" w:semiHidden="1" w:unhideWhenUsed="1"/>
+    <w:lsdException w:name="footnote reference" w:semiHidden="1" w:unhideWhenUsed="1"/>
+    <w:lsdException w:name="annotation reference" w:semiHidden="1" w:unhideWhenUsed="1"/>
+    <w:lsdException w:name="line number" w:semiHidden="1" w:unhideWhenUsed="1"/>
+    <w:lsdException w:name="page number" w:semiHidden="1" w:unhideWhenUsed="1"/>
+    <w:lsdException w:name="endnote reference" w:semiHidden="1" w:unhideWhenUsed="1"/>
+    <w:lsdException w:name="endnote text" w:semiHidden="1" w:unhideWhenUsed="1"/>
+    <w:lsdException w:name="table of authorities" w:semiHidden="1" w:unhideWhenUsed="1"/>
+    <w:lsdException w:name="macro" w:semiHidden="1" w:unhideWhenUsed="1"/>
+    <w:lsdException w:name="toa heading" w:semiHidden="1" w:unhideWhenUsed="1"/>
+    <w:lsdException w:name="List" w:semiHidden="1" w:unhideWhenUsed="1"/>
+    <w:lsdException w:name="List Bullet" w:semiHidden="1" w:unhideWhenUsed="1"/>
+    <w:lsdException w:name="List Number" w:semiHidden="1" w:unhideWhenUsed="1"/>
+    <w:lsdException w:name="List 2" w:semiHidden="1" w:unhideWhenUsed="1"/>
+    <w:lsdException w:name="List 3" w:semiHidden="1" w:unhideWhenUsed="1"/>
+    <w:lsdException w:name="List 4" w:semiHidden="1" w:unhideWhenUsed="1"/>
+    <w:lsdException w:name="List 5" w:semiHidden="1" w:unhideWhenUsed="1"/>
+    <w:lsdException w:name="List Bullet 2" w:semiHidden="1" w:unhideWhenUsed="1"/>
+    <w:lsdException w:name="List Bullet 3" w:semiHidden="1" w:unhideWhenUsed="1"/>
+    <w:lsdException w:name="List Bullet 4" w:semiHidden="1" w:unhideWhenUsed="1"/>
+    <w:lsdException w:name="List Bullet 5" w:semiHidden="1" w:unhideWhenUsed="1"/>
+    <w:lsdException w:name="List Number 2" w:semiHidden="1" w:unhideWhenUsed="1"/>
+    <w:lsdException w:name="List Number 3" w:semiHidden="1" w:unhideWhenUsed="1"/>
+    <w:lsdException w:name="List Number 4" w:semiHidden="1" w:unhideWhenUsed="1"/>
+    <w:lsdException w:name="List Number 5" w:semiHidden="1" w:unhideWhenUsed="1"/>
+    <w:lsdException w:name="Title" w:uiPriority="10" w:qFormat="1"/>
+    <w:lsdException w:name="Closing" w:semiHidden="1" w:unhideWhenUsed="1"/>
+    <w:lsdException w:name="Signature" w:semiHidden="1" w:unhideWhenUsed="1"/>
+    <w:lsdException w:name="Default Paragraph Font" w:semiHidden="1" w:uiPriority="1" w:unhideWhenUsed="1"/>
+    <w:lsdException w:name="Body Text" w:semiHidden="1" w:unhideWhenUsed="1"/>
+    <w:lsdException w:name="Body Text Indent" w:semiHidden="1" w:unhideWhenUsed="1"/>
+    <w:lsdException w:name="List Continue" w:semiHidden="1" w:unhideWhenUsed="1"/>
+    <w:lsdException w:name="List Continue 2" w:semiHidden="1" w:unhideWhenUsed="1"/>
+    <w:lsdException w:name="List Continue 3" w:semiHidden="1" w:unhideWhenUsed="1"/>
+    <w:lsdException w:name="List Continue 4" w:semiHidden="1" w:unhideWhenUsed="1"/>
+    <w:lsdException w:name="List Continue 5" w:semiHidden="1" w:unhideWhenUsed="1"/>
+    <w:lsdException w:name="Message Header" w:semiHidden="1" w:unhideWhenUsed="1"/>
+    <w:lsdException w:name="Subtitle" w:uiPriority="11" w:qFormat="1"/>
+    <w:lsdException w:name="Salutation" w:semiHidden="1" w:unhideWhenUsed="1"/>
+    <w:lsdException w:name="Date" w:semiHidden="1" w:unhideWhenUsed="1"/>
+    <w:lsdException w:name="Body Text First Indent" w:semiHidden="1" w:unhideWhenUsed="1"/>
+    <w:lsdException w:name="Body Text First Indent 2" w:semiHidden="1" w:unhideWhenUsed="1"/>
+    <w:lsdException w:name="Note Heading" w:semiHidden="1" w:unhideWhenUsed="1"/>
+    <w:lsdException w:name="Body Text 2" w:semiHidden="1" w:unhideWhenUsed="1"/>
+    <w:lsdException w:name="Body Text 3" w:semiHidden="1" w:unhideWhenUsed="1"/>
+    <w:lsdException w:name="Body Text Indent 2" w:semiHidden="1" w:unhideWhenUsed="1"/>
+    <w:lsdException w:name="Body Text Indent 3" w:semiHidden="1" w:unhideWhenUsed="1"/>
+    <w:lsdException w:name="Block Text" w:semiHidden="1" w:unhideWhenUsed="1"/>
+    <w:lsdException w:name="Hyperlink" w:semiHidden="1" w:unhideWhenUsed="1"/>
+    <w:lsdException w:name="FollowedHyperlink" w:semiHidden="1" w:unhideWhenUsed="1"/>
+    <w:lsdException w:name="Strong" w:uiPriority="22" w:qFormat="1"/>
+    <w:lsdException w:name="Emphasis" w:uiPriority="20" w:qFormat="1"/>
+    <w:lsdException w:name="Document Map" w:semiHidden="1" w:unhideWhenUsed="1"/>
+    <w:lsdException w:name="Plain Text" w:semiHidden="1" w:unhideWhenUsed="1"/>
+    <w:lsdException w:name="E-mail Signature" w:semiHidden="1" w:unhideWhenUsed="1"/>
+    <w:lsdException w:name="HTML Top of Form" w:semiHidden="1" w:unhideWhenUsed="1"/>
+    <w:lsdException w:name="HTML Bottom of Form" w:semiHidden="1" w:unhideWhenUsed="1"/>
+    <w:lsdException w:name="Normal (Web)" w:semiHidden="1" w:unhideWhenUsed="1"/>
+    <w:lsdException w:name="HTML Acronym" w:semiHidden="1" w:unhideWhenUsed="1"/>
+    <w:lsdException w:name="HTML Address" w:semiHidden="1" w:unhideWhenUsed="1"/>
+    <w:lsdException w:name="HTML Cite" w:semiHidden="1" w:unhideWhenUsed="1"/>
+    <w:lsdException w:name="HTML Code" w:semiHidden="1" w:unhideWhenUsed="1"/>
+    <w:lsdException w:name="HTML Definition" w:semiHidden="1" w:unhideWhenUsed="1"/>
+    <w:lsdException w:name="HTML Keyboard" w:semiHidden="1" w:unhideWhenUsed="1"/>
+    <w:lsdException w:name="HTML Preformatted" w:semiHidden="1" w:unhideWhenUsed="1"/>
+    <w:lsdException w:name="HTML Sample" w:semiHidden="1" w:unhideWhenUsed="1"/>
+    <w:lsdException w:name="HTML Typewriter" w:semiHidden="1" w:unhideWhenUsed="1"/>
+    <w:lsdException w:name="HTML Variable" w:semiHidden="1" w:unhideWhenUsed="1"/>
+    <w:lsdException w:name="Normal Table" w:semiHidden="1" w:unhideWhenUsed="1"/>
+    <w:lsdException w:name="annotation subject" w:semiHidden="1" w:unhideWhenUsed="1"/>
+    <w:lsdException w:name="No List" w:semiHidden="1" w:unhideWhenUsed="1"/>
+    <w:lsdException w:name="Outline List 1" w:semiHidden="1" w:unhideWhenUsed="1"/>
+    <w:lsdException w:name="Outline List 2" w:semiHidden="1" w:unhideWhenUsed="1"/>
+    <w:lsdException w:name="Outline List 3" w:semiHidden="1" w:unhideWhenUsed="1"/>
+    <w:lsdException w:name="Table Simple 1" w:semiHidden="1" w:unhideWhenUsed="1"/>
+    <w:lsdException w:name="Table Simple 2" w:semiHidden="1" w:unhideWhenUsed="1"/>
+    <w:lsdException w:name="Table Simple 3" w:semiHidden="1" w:unhideWhenUsed="1"/>
+    <w:lsdException w:name="Table Classic 1" w:semiHidden="1" w:unhideWhenUsed="1"/>
+    <w:lsdException w:name="Table Classic 2" w:semiHidden="1" w:unhideWhenUsed="1"/>
+    <w:lsdException w:name="Table Classic 3" w:semiHidden="1" w:unhideWhenUsed="1"/>
+    <w:lsdException w:name="Table Classic 4" w:semiHidden="1" w:unhideWhenUsed="1"/>
+    <w:lsdException w:name="Table Colorful 1" w:semiHidden="1" w:unhideWhenUsed="1"/>
+    <w:lsdException w:name="Table Colorful 2" w:semiHidden="1" w:unhideWhenUsed="1"/>
+    <w:lsdException w:name="Table Colorful 3" w:semiHidden="1" w:unhideWhenUsed="1"/>
+    <w:lsdException w:name="Table Columns 1" w:semiHidden="1" w:unhideWhenUsed="1"/>
+    <w:lsdException w:name="Table Columns 2" w:semiHidden="1" w:unhideWhenUsed="1"/>
+    <w:lsdException w:name="Table Columns 3" w:semiHidden="1" w:unhideWhenUsed="1"/>
+    <w:lsdException w:name="Table Columns 4" w:semiHidden="1" w:unhideWhenUsed="1"/>
+    <w:lsdException w:name="Table Columns 5" w:semiHidden="1" w:unhideWhenUsed="1"/>
+    <w:lsdException w:name="Table Grid 1" w:semiHidden="1" w:unhideWhenUsed="1"/>
+    <w:lsdException w:name="Table Grid 2" w:semiHidden="1" w:unhideWhenUsed="1"/>
+    <w:lsdException w:name="Table Grid 3" w:semiHidden="1" w:unhideWhenUsed="1"/>
+    <w:lsdException w:name="Table Grid 4" w:semiHidden="1" w:unhideWhenUsed="1"/>
+    <w:lsdException w:name="Table Grid 5" w:semiHidden="1" w:unhideWhenUsed="1"/>
+    <w:lsdException w:name="Table Grid 6" w:semiHidden="1" w:unhideWhenUsed="1"/>
+    <w:lsdException w:name="Table Grid 7" w:semiHidden="1" w:unhideWhenUsed="1"/>
+    <w:lsdException w:name="Table Grid 8" w:semiHidden="1" w:unhideWhenUsed="1"/>
+    <w:lsdException w:name="Table List 1" w:semiHidden="1" w:unhideWhenUsed="1"/>
+    <w:lsdException w:name="Table List 2" w:semiHidden="1" w:unhideWhenUsed="1"/>
+    <w:lsdException w:name="Table List 3" w:semiHidden="1" w:unhideWhenUsed="1"/>
+    <w:lsdException w:name="Table List 4" w:semiHidden="1" w:unhideWhenUsed="1"/>
+    <w:lsdException w:name="Table List 5" w:semiHidden="1" w:unhideWhenUsed="1"/>
+    <w:lsdException w:name="Table List 6" w:semiHidden="1" w:unhideWhenUsed="1"/>
+    <w:lsdException w:name="Table List 7" w:semiHidden="1" w:unhideWhenUsed="1"/>
+    <w:lsdException w:name="Table List 8" w:semiHidden="1" w:unhideWhenUsed="1"/>
+    <w:lsdException w:name="Table 3D effects 1" w:semiHidden="1" w:unhideWhenUsed="1"/>
+    <w:lsdException w:name="Table 3D effects 2" w:semiHidden="1" w:unhideWhenUsed="1"/>
+    <w:lsdException w:name="Table 3D effects 3" w:semiHidden="1" w:unhideWhenUsed="1"/>
+    <w:lsdException w:name="Table Contemporary" w:semiHidden="1" w:unhideWhenUsed="1"/>
+    <w:lsdException w:name="Table Elegant" w:semiHidden="1" w:unhideWhenUsed="1"/>
+    <w:lsdException w:name="Table Professional" w:semiHidden="1" w:unhideWhenUsed="1"/>
+    <w:lsdException w:name="Table Subtle 1" w:semiHidden="1" w:unhideWhenUsed="1"/>
+    <w:lsdException w:name="Table Subtle 2" w:semiHidden="1" w:unhideWhenUsed="1"/>
+    <w:lsdException w:name="Table Web 1" w:semiHidden="1" w:unhideWhenUsed="1"/>
+    <w:lsdException w:name="Table Web 2" w:semiHidden="1" w:unhideWhenUsed="1"/>
+    <w:lsdException w:name="Table Web 3" w:semiHidden="1" w:unhideWhenUsed="1"/>
+    <w:lsdException w:name="Balloon Text" w:semiHidden="1" w:unhideWhenUsed="1"/>
+    <w:lsdException w:name="Table Grid" w:uiPriority="39"/>
+    <w:lsdException w:name="Table Theme" w:semiHidden="1" w:unhideWhenUsed="1"/>
+    <w:lsdException w:name="Placeholder Text" w:semiHidden="1"/>
+    <w:lsdException w:name="No Spacing" w:uiPriority="1" w:qFormat="1"/>
+    <w:lsdException w:name="Light Shading" w:uiPriority="60"/>
+    <w:lsdException w:name="Light List" w:uiPriority="61"/>
+    <w:lsdException w:name="Light Grid" w:uiPriority="62"/>
+    <w:lsdException w:name="Medium Shading 1" w:uiPriority="63"/>
+    <w:lsdException w:name="Medium Shading 2" w:uiPriority="64"/>
+    <w:lsdException w:name="Medium List 1" w:uiPriority="65"/>
+    <w:lsdException w:name="Medium List 2" w:uiPriority="66"/>
+    <w:lsdException w:name="Medium Grid 1" w:uiPriority="67"/>
+    <w:lsdException w:name="Medium Grid 2" w:uiPriority="68"/>
+    <w:lsdException w:name="Medium Grid 3" w:uiPriority="69"/>
+    <w:lsdException w:name="Dark List" w:uiPriority="70"/>
+    <w:lsdException w:name="Colorful Shading" w:uiPriority="71"/>
+    <w:lsdException w:name="Colorful List" w:uiPriority="72"/>
+    <w:lsdException w:name="Colorful Grid" w:uiPriority="73"/>
+    <w:lsdException w:name="Light Shading Accent 1" w:uiPriority="60"/>
+    <w:lsdException w:name="Light List Accent 1" w:uiPriority="61"/>
+    <w:lsdException w:name="Light Grid Accent 1" w:uiPriority="62"/>
+    <w:lsdException w:name="Medium Shading 1 Accent 1" w:uiPriority="63"/>
+    <w:lsdException w:name="Medium Shading 2 Accent 1" w:uiPriority="64"/>
+    <w:lsdException w:name="Medium List 1 Accent 1" w:uiPriority="65"/>
+    <w:lsdException w:name="Revision" w:semiHidden="1"/>
+    <w:lsdException w:name="List Paragraph" w:uiPriority="34" w:qFormat="1"/>
+    <w:lsdException w:name="Quote" w:uiPriority="29" w:qFormat="1"/>
+    <w:lsdException w:name="Intense Quote" w:uiPriority="30" w:qFormat="1"/>
+    <w:lsdException w:name="Medium List 2 Accent 1" w:uiPriority="66"/>
+    <w:lsdException w:name="Medium Grid 1 Accent 1" w:uiPriority="67"/>
+    <w:lsdException w:name="Medium Grid 2 Accent 1" w:uiPriority="68"/>
+    <w:lsdException w:name="Medium Grid 3 Accent 1" w:uiPriority="69"/>
+    <w:lsdException w:name="Dark List Accent 1" w:uiPriority="70"/>
+    <w:lsdException w:name="Colorful Shading Accent 1" w:uiPriority="71"/>
+    <w:lsdException w:name="Colorful List Accent 1" w:uiPriority="72"/>
+    <w:lsdException w:name="Colorful Grid Accent 1" w:uiPriority="73"/>
+    <w:lsdException w:name="Light Shading Accent 2" w:uiPriority="60"/>
+    <w:lsdException w:name="Light List Accent 2" w:uiPriority="61"/>
+    <w:lsdException w:name="Light Grid Accent 2" w:uiPriority="62"/>
+    <w:lsdException w:name="Medium Shading 1 Accent 2" w:uiPriority="63"/>
+    <w:lsdException w:name="Medium Shading 2 Accent 2" w:uiPriority="64"/>
+    <w:lsdException w:name="Medium List 1 Accent 2" w:uiPriority="65"/>
+    <w:lsdException w:name="Medium List 2 Accent 2" w:uiPriority="66"/>
+    <w:lsdException w:name="Medium Grid 1 Accent 2" w:uiPriority="67"/>
+    <w:lsdException w:name="Medium Grid 2 Accent 2" w:uiPriority="68"/>
+    <w:lsdException w:name="Medium Grid 3 Accent 2" w:uiPriority="69"/>
+    <w:lsdException w:name="Dark List Accent 2" w:uiPriority="70"/>
+    <w:lsdException w:name="Colorful Shading Accent 2" w:uiPriority="71"/>
+    <w:lsdException w:name="Colorful List Accent 2" w:uiPriority="72"/>
+    <w:lsdException w:name="Colorful Grid Accent 2" w:uiPriority="73"/>
+    <w:lsdException w:name="Light Shading Accent 3" w:uiPriority="60"/>
+    <w:lsdException w:name="Light List Accent 3" w:uiPriority="61"/>
+    <w:lsdException w:name="Light Grid Accent 3" w:uiPriority="62"/>
+    <w:lsdException w:name="Medium Shading 1 Accent 3" w:uiPriority="63"/>
+    <w:lsdException w:name="Medium Shading 2 Accent 3" w:uiPriority="64"/>
+    <w:lsdException w:name="Medium List 1 Accent 3" w:uiPriority="65"/>
+    <w:lsdException w:name="Medium List 2 Accent 3" w:uiPriority="66"/>
+    <w:lsdException w:name="Medium Grid 1 Accent 3" w:uiPriority="67"/>
+    <w:lsdException w:name="Medium Grid 2 Accent 3" w:uiPriority="68"/>
+    <w:lsdException w:name="Medium Grid 3 Accent 3" w:uiPriority="69"/>
+    <w:lsdException w:name="Dark List Accent 3" w:uiPriority="70"/>
+    <w:lsdException w:name="Colorful Shading Accent 3" w:uiPriority="71"/>
+    <w:lsdException w:name="Colorful List Accent 3" w:uiPriority="72"/>
+    <w:lsdException w:name="Colorful Grid Accent 3" w:uiPriority="73"/>
+    <w:lsdException w:name="Light Shading Accent 4" w:uiPriority="60"/>
+    <w:lsdException w:name="Light List Accent 4" w:uiPriority="61"/>
+    <w:lsdException w:name="Light Grid Accent 4" w:uiPriority="62"/>
+    <w:lsdException w:name="Medium Shading 1 Accent 4" w:uiPriority="63"/>
+    <w:lsdException w:name="Medium Shading 2 Accent 4" w:uiPriority="64"/>
+    <w:lsdException w:name="Medium List 1 Accent 4" w:uiPriority="65"/>
+    <w:lsdException w:name="Medium List 2 Accent 4" w:uiPriority="66"/>
+    <w:lsdException w:name="Medium Grid 1 Accent 4" w:uiPriority="67"/>
+    <w:lsdException w:name="Medium Grid 2 Accent 4" w:uiPriority="68"/>
+    <w:lsdException w:name="Medium Grid 3 Accent 4" w:uiPriority="69"/>
+    <w:lsdException w:name="Dark List Accent 4" w:uiPriority="70"/>
+    <w:lsdException w:name="Colorful Shading Accent 4" w:uiPriority="71"/>
+    <w:lsdException w:name="Colorful List Accent 4" w:uiPriority="72"/>
+    <w:lsdException w:name="Colorful Grid Accent 4" w:uiPriority="73"/>
+    <w:lsdException w:name="Light Shading Accent 5" w:uiPriority="60"/>
+    <w:lsdException w:name="Light List Accent 5" w:uiPriority="61"/>
+    <w:lsdException w:name="Light Grid Accent 5" w:uiPriority="62"/>
+    <w:lsdException w:name="Medium Shading 1 Accent 5" w:uiPriority="63"/>
+    <w:lsdException w:name="Medium Shading 2 Accent 5" w:uiPriority="64"/>
+    <w:lsdException w:name="Medium List 1 Accent 5" w:uiPriority="65"/>
+    <w:lsdException w:name="Medium List 2 Accent 5" w:uiPriority="66"/>
+    <w:lsdException w:name="Medium Grid 1 Accent 5" w:uiPriority="67"/>
+    <w:lsdException w:name="Medium Grid 2 Accent 5" w:uiPriority="68"/>
+    <w:lsdException w:name="Medium Grid 3 Accent 5" w:uiPriority="69"/>
+    <w:lsdException w:name="Dark List Accent 5" w:uiPriority="70"/>
+    <w:lsdException w:name="Colorful Shading Accent 5" w:uiPriority="71"/>
+    <w:lsdException w:name="Colorful List Accent 5" w:uiPriority="72"/>
+    <w:lsdException w:name="Colorful Grid Accent 5" w:uiPriority="73"/>
+    <w:lsdException w:name="Light Shading Accent 6" w:uiPriority="60"/>
+    <w:lsdException w:name="Light List Accent 6" w:uiPriority="61"/>
+    <w:lsdException w:name="Light Grid Accent 6" w:uiPriority="62"/>
+    <w:lsdException w:name="Medium Shading 1 Accent 6" w:uiPriority="63"/>
+    <w:lsdException w:name="Medium Shading 2 Accent 6" w:uiPriority="64"/>
+    <w:lsdException w:name="Medium List 1 Accent 6" w:uiPriority="65"/>
+    <w:lsdException w:name="Medium List 2 Accent 6" w:uiPriority="66"/>
+    <w:lsdException w:name="Medium Grid 1 Accent 6" w:uiPriority="67"/>
+    <w:lsdException w:name="Medium Grid 2 Accent 6" w:uiPriority="68"/>
+    <w:lsdException w:name="Medium Grid 3 Accent 6" w:uiPriority="69"/>
+    <w:lsdException w:name="Dark List Accent 6" w:uiPriority="70"/>
+    <w:lsdException w:name="Colorful Shading Accent 6" w:uiPriority="71"/>
+    <w:lsdException w:name="Colorful List Accent 6" w:uiPriority="72"/>
+    <w:lsdException w:name="Colorful Grid Accent 6" w:uiPriority="73"/>
+    <w:lsdException w:name="Subtle Emphasis" w:uiPriority="19" w:qFormat="1"/>
+    <w:lsdException w:name="Intense Emphasis" w:uiPriority="21" w:qFormat="1"/>
+    <w:lsdException w:name="Subtle Reference" w:uiPriority="31" w:qFormat="1"/>
+    <w:lsdException w:name="Intense Reference" w:uiPriority="32" w:qFormat="1"/>
+    <w:lsdException w:name="Book Title" w:uiPriority="33" w:qFormat="1"/>
+    <w:lsdException w:name="Bibliography" w:semiHidden="1" w:uiPriority="37" w:unhideWhenUsed="1"/>
+    <w:lsdException w:name="TOC Heading" w:semiHidden="1" w:uiPriority="39" w:unhideWhenUsed="1" w:qFormat="1"/>
+    <w:lsdException w:name="Plain Table 1" w:uiPriority="41"/>
+    <w:lsdException w:name="Plain Table 2" w:uiPriority="42"/>
+    <w:lsdException w:name="Plain Table 3" w:uiPriority="43"/>
+    <w:lsdException w:name="Plain Table 4" w:uiPriority="44"/>
+    <w:lsdException w:name="Plain Table 5" w:uiPriority="45"/>
+    <w:lsdException w:name="Grid Table Light" w:uiPriority="40"/>
+    <w:lsdException w:name="Grid Table 1 Light" w:uiPriority="46"/>
+    <w:lsdException w:name="Grid Table 2" w:uiPriority="47"/>
+    <w:lsdException w:name="Grid Table 3" w:uiPriority="48"/>
+    <w:lsdException w:name="Grid Table 4" w:uiPriority="49"/>
+    <w:lsdException w:name="Grid Table 5 Dark" w:uiPriority="50"/>
+    <w:lsdException w:name="Grid Table 6 Colorful" w:uiPriority="51"/>
+    <w:lsdException w:name="Grid Table 7 Colorful" w:uiPriority="52"/>
+    <w:lsdException w:name="Grid Table 1 Light Accent 1" w:uiPriority="46"/>
+    <w:lsdException w:name="Grid Table 2 Accent 1" w:uiPriority="47"/>
+    <w:lsdException w:name="Grid Table 3 Accent 1" w:uiPriority="48"/>
+    <w:lsdException w:name="Grid Table 4 Accent 1" w:uiPriority="49"/>
+    <w:lsdException w:name="Grid Table 5 Dark Accent 1" w:uiPriority="50"/>
+    <w:lsdException w:name="Grid Table 6 Colorful Accent 1" w:uiPriority="51"/>
+    <w:lsdException w:name="Grid Table 7 Colorful Accent 1" w:uiPriority="52"/>
+    <w:lsdException w:name="Grid Table 1 Light Accent 2" w:uiPriority="46"/>
+    <w:lsdException w:name="Grid Table 2 Accent 2" w:uiPriority="47"/>
+    <w:lsdException w:name="Grid Table 3 Accent 2" w:uiPriority="48"/>
+    <w:lsdException w:name="Grid Table 4 Accent 2" w:uiPriority="49"/>
+    <w:lsdException w:name="Grid Table 5 Dark Accent 2" w:uiPriority="50"/>
+    <w:lsdException w:name="Grid Table 6 Colorful Accent 2" w:uiPriority="51"/>
+    <w:lsdException w:name="Grid Table 7 Colorful Accent 2" w:uiPriority="52"/>
+    <w:lsdException w:name="Grid Table 1 Light Accent 3" w:uiPriority="46"/>
+    <w:lsdException w:name="Grid Table 2 Accent 3" w:uiPriority="47"/>
+    <w:lsdException w:name="Grid Table 3 Accent 3" w:uiPriority="48"/>
+    <w:lsdException w:name="Grid Table 4 Accent 3" w:uiPriority="49"/>
+    <w:lsdException w:name="Grid Table 5 Dark Accent 3" w:uiPriority="50"/>
+    <w:lsdException w:name="Grid Table 6 Colorful Accent 3" w:uiPriority="51"/>
+    <w:lsdException w:name="Grid Table 7 Colorful Accent 3" w:uiPriority="52"/>
+    <w:lsdException w:name="Grid Table 1 Light Accent 4" w:uiPriority="46"/>
+    <w:lsdException w:name="Grid Table 2 Accent 4" w:uiPriority="47"/>
+    <w:lsdException w:name="Grid Table 3 Accent 4" w:uiPriority="48"/>
+    <w:lsdException w:name="Grid Table 4 Accent 4" w:uiPriority="49"/>
+    <w:lsdException w:name="Grid Table 5 Dark Accent 4" w:uiPriority="50"/>
+    <w:lsdException w:name="Grid Table 6 Colorful Accent 4" w:uiPriority="51"/>
+    <w:lsdException w:name="Grid Table 7 Colorful Accent 4" w:uiPriority="52"/>
+    <w:lsdException w:name="Grid Table 1 Light Accent 5" w:uiPriority="46"/>
+    <w:lsdException w:name="Grid Table 2 Accent 5" w:uiPriority="47"/>
+    <w:lsdException w:name="Grid Table 3 Accent 5" w:uiPriority="48"/>
+    <w:lsdException w:name="Grid Table 4 Accent 5" w:uiPriority="49"/>
+    <w:lsdException w:name="Grid Table 5 Dark Accent 5" w:uiPriority="50"/>
+    <w:lsdException w:name="Grid Table 6 Colorful Accent 5" w:uiPriority="51"/>
+    <w:lsdException w:name="Grid Table 7 Colorful Accent 5" w:uiPriority="52"/>
+    <w:lsdException w:name="Grid Table 1 Light Accent 6" w:uiPriority="46"/>
+    <w:lsdException w:name="Grid Table 2 Accent 6" w:uiPriority="47"/>
+    <w:lsdException w:name="Grid Table 3 Accent 6" w:uiPriority="48"/>
+    <w:lsdException w:name="Grid Table 4 Accent 6" w:uiPriority="49"/>
+    <w:lsdException w:name="Grid Table 5 Dark Accent 6" w:uiPriority="50"/>
+    <w:lsdException w:name="Grid Table 6 Colorful Accent 6" w:uiPriority="51"/>
+    <w:lsdException w:name="Grid Table 7 Colorful Accent 6" w:uiPriority="52"/>
+    <w:lsdException w:name="List Table 1 Light" w:uiPriority="46"/>
+    <w:lsdException w:name="List Table 2" w:uiPriority="47"/>
+    <w:lsdException w:name="List Table 3" w:uiPriority="48"/>
+    <w:lsdException w:name="List Table 4" w:uiPriority="49"/>
+    <w:lsdException w:name="List Table 5 Dark" w:uiPriority="50"/>
+    <w:lsdException w:name="List Table 6 Colorful" w:uiPriority="51"/>
+    <w:lsdException w:name="List Table 7 Colorful" w:uiPriority="52"/>
+    <w:lsdException w:name="List Table 1 Light Accent 1" w:uiPriority="46"/>
+    <w:lsdException w:name="List Table 2 Accent 1" w:uiPriority="47"/>
+    <w:lsdException w:name="List Table 3 Accent 1" w:uiPriority="48"/>
+    <w:lsdException w:name="List Table 4 Accent 1" w:uiPriority="49"/>
+    <w:lsdException w:name="List Table 5 Dark Accent 1" w:uiPriority="50"/>
+    <w:lsdException w:name="List Table 6 Colorful Accent 1" w:uiPriority="51"/>
+    <w:lsdException w:name="List Table 7 Colorful Accent 1" w:uiPriority="52"/>
+    <w:lsdException w:name="List Table 1 Light Accent 2" w:uiPriority="46"/>
+    <w:lsdException w:name="List Table 2 Accent 2" w:uiPriority="47"/>
+    <w:lsdException w:name="List Table 3 Accent 2" w:uiPriority="48"/>
+    <w:lsdException w:name="List Table 4 Accent 2" w:uiPriority="49"/>
+    <w:lsdException w:name="List Table 5 Dark Accent 2" w:uiPriority="50"/>
+    <w:lsdException w:name="List Table 6 Colorful Accent 2" w:uiPriority="51"/>
+    <w:lsdException w:name="List Table 7 Colorful Accent 2" w:uiPriority="52"/>
+    <w:lsdException w:name="List Table 1 Light Accent 3" w:uiPriority="46"/>
+    <w:lsdException w:name="List Table 2 Accent 3" w:uiPriority="47"/>
+    <w:lsdException w:name="List Table 3 Accent 3" w:uiPriority="48"/>
+    <w:lsdException w:name="List Table 4 Accent 3" w:uiPriority="49"/>
+    <w:lsdException w:name="List Table 5 Dark Accent 3" w:uiPriority="50"/>
+    <w:lsdException w:name="List Table 6 Colorful Accent 3" w:uiPriority="51"/>
+    <w:lsdException w:name="List Table 7 Colorful Accent 3" w:uiPriority="52"/>
+    <w:lsdException w:name="List Table 1 Light Accent 4" w:uiPriority="46"/>
+    <w:lsdException w:name="List Table 2 Accent 4" w:uiPriority="47"/>
+    <w:lsdException w:name="List Table 3 Accent 4" w:uiPriority="48"/>
+    <w:lsdException w:name="List Table 4 Accent 4" w:uiPriority="49"/>
+    <w:lsdException w:name="List Table 5 Dark Accent 4" w:uiPriority="50"/>
+    <w:lsdException w:name="List Table 6 Colorful Accent 4" w:uiPriority="51"/>
+    <w:lsdException w:name="List Table 7 Colorful Accent 4" w:uiPriority="52"/>
+    <w:lsdException w:name="List Table 1 Light Accent 5" w:uiPriority="46"/>
+    <w:lsdException w:name="List Table 2 Accent 5" w:uiPriority="47"/>
+    <w:lsdException w:name="List Table 3 Accent 5" w:uiPriority="48"/>
+    <w:lsdException w:name="List Table 4 Accent 5" w:uiPriority="49"/>
+    <w:lsdException w:name="List Table 5 Dark Accent 5" w:uiPriority="50"/>
+    <w:lsdException w:name="List Table 6 Colorful Accent 5" w:uiPriority="51"/>
+    <w:lsdException w:name="List Table 7 Colorful Accent 5" w:uiPriority="52"/>
+    <w:lsdException w:name="List Table 1 Light Accent 6" w:uiPriority="46"/>
+    <w:lsdException w:name="List Table 2 Accent 6" w:uiPriority="47"/>
+    <w:lsdException w:name="List Table 3 Accent 6" w:uiPriority="48"/>
+    <w:lsdException w:name="List Table 4 Accent 6" w:uiPriority="49"/>
+    <w:lsdException w:name="List Table 5 Dark Accent 6" w:uiPriority="50"/>
+    <w:lsdException w:name="List Table 6 Colorful Accent 6" w:uiPriority="51"/>
+    <w:lsdException w:name="List Table 7 Colorful Accent 6" w:uiPriority="52"/>
   </w:latentStyles>
   <w:style w:type="paragraph" w:default="1" w:styleId="Normal">
     <w:name w:val="Normal"/>
@@ -21849,6 +21253,13 @@
             </c:strRef>
           </c:tx>
           <c:dLbls>
+            <c:spPr>
+              <a:noFill/>
+              <a:ln>
+                <a:noFill/>
+              </a:ln>
+              <a:effectLst/>
+            </c:spPr>
             <c:showLegendKey val="0"/>
             <c:showVal val="0"/>
             <c:showCatName val="0"/>
@@ -21856,6 +21267,9 @@
             <c:showPercent val="1"/>
             <c:showBubbleSize val="0"/>
             <c:showLeaderLines val="1"/>
+            <c:extLst>
+              <c:ext xmlns:c15="http://schemas.microsoft.com/office/drawing/2012/chart" uri="{CE6537A1-D6FC-4f65-9D91-7224C49458BB}"/>
+            </c:extLst>
           </c:dLbls>
           <c:cat>
             <c:strRef>
@@ -21875,7 +21289,7 @@
             <c:numRef>
               <c:f>[Graficos.xlsx]Plan3!$B$2:$B$3</c:f>
               <c:numCache>
-                <c:formatCode>Geral</c:formatCode>
+                <c:formatCode>ge\r\a\l</c:formatCode>
                 <c:ptCount val="2"/>
                 <c:pt idx="0">
                   <c:v>2</c:v>
@@ -21952,6 +21366,123 @@
             </c:strRef>
           </c:tx>
           <c:invertIfNegative val="0"/>
+          <c:dLbls>
+            <c:dLbl>
+              <c:idx val="0"/>
+              <c:tx>
+                <c:rich>
+                  <a:bodyPr/>
+                  <a:lstStyle/>
+                  <a:p>
+                    <a:r>
+                      <a:rPr lang="en-US"/>
+                      <a:t>26</a:t>
+                    </a:r>
+                  </a:p>
+                </c:rich>
+              </c:tx>
+              <c:showLegendKey val="0"/>
+              <c:showVal val="1"/>
+              <c:showCatName val="0"/>
+              <c:showSerName val="0"/>
+              <c:showPercent val="0"/>
+              <c:showBubbleSize val="0"/>
+              <c:extLst>
+                <c:ext xmlns:c15="http://schemas.microsoft.com/office/drawing/2012/chart" uri="{CE6537A1-D6FC-4f65-9D91-7224C49458BB}"/>
+              </c:extLst>
+            </c:dLbl>
+            <c:dLbl>
+              <c:idx val="1"/>
+              <c:tx>
+                <c:rich>
+                  <a:bodyPr/>
+                  <a:lstStyle/>
+                  <a:p>
+                    <a:r>
+                      <a:rPr lang="en-US"/>
+                      <a:t>14</a:t>
+                    </a:r>
+                  </a:p>
+                </c:rich>
+              </c:tx>
+              <c:showLegendKey val="0"/>
+              <c:showVal val="1"/>
+              <c:showCatName val="0"/>
+              <c:showSerName val="0"/>
+              <c:showPercent val="0"/>
+              <c:showBubbleSize val="0"/>
+              <c:extLst>
+                <c:ext xmlns:c15="http://schemas.microsoft.com/office/drawing/2012/chart" uri="{CE6537A1-D6FC-4f65-9D91-7224C49458BB}"/>
+              </c:extLst>
+            </c:dLbl>
+            <c:dLbl>
+              <c:idx val="2"/>
+              <c:tx>
+                <c:rich>
+                  <a:bodyPr/>
+                  <a:lstStyle/>
+                  <a:p>
+                    <a:r>
+                      <a:rPr lang="en-US"/>
+                      <a:t>27</a:t>
+                    </a:r>
+                  </a:p>
+                </c:rich>
+              </c:tx>
+              <c:showLegendKey val="0"/>
+              <c:showVal val="1"/>
+              <c:showCatName val="0"/>
+              <c:showSerName val="0"/>
+              <c:showPercent val="0"/>
+              <c:showBubbleSize val="0"/>
+              <c:extLst>
+                <c:ext xmlns:c15="http://schemas.microsoft.com/office/drawing/2012/chart" uri="{CE6537A1-D6FC-4f65-9D91-7224C49458BB}"/>
+              </c:extLst>
+            </c:dLbl>
+            <c:dLbl>
+              <c:idx val="3"/>
+              <c:tx>
+                <c:rich>
+                  <a:bodyPr/>
+                  <a:lstStyle/>
+                  <a:p>
+                    <a:r>
+                      <a:rPr lang="en-US"/>
+                      <a:t>1</a:t>
+                    </a:r>
+                  </a:p>
+                </c:rich>
+              </c:tx>
+              <c:showLegendKey val="0"/>
+              <c:showVal val="1"/>
+              <c:showCatName val="0"/>
+              <c:showSerName val="0"/>
+              <c:showPercent val="0"/>
+              <c:showBubbleSize val="0"/>
+              <c:extLst>
+                <c:ext xmlns:c15="http://schemas.microsoft.com/office/drawing/2012/chart" uri="{CE6537A1-D6FC-4f65-9D91-7224C49458BB}"/>
+              </c:extLst>
+            </c:dLbl>
+            <c:spPr>
+              <a:noFill/>
+              <a:ln>
+                <a:noFill/>
+              </a:ln>
+              <a:effectLst/>
+            </c:spPr>
+            <c:showLegendKey val="0"/>
+            <c:showVal val="1"/>
+            <c:showCatName val="0"/>
+            <c:showSerName val="0"/>
+            <c:showPercent val="0"/>
+            <c:showBubbleSize val="0"/>
+            <c:showLeaderLines val="0"/>
+            <c:extLst>
+              <c:ext xmlns:c15="http://schemas.microsoft.com/office/drawing/2012/chart" uri="{CE6537A1-D6FC-4f65-9D91-7224C49458BB}">
+                <c15:showLeaderLines val="0"/>
+              </c:ext>
+            </c:extLst>
+          </c:dLbls>
           <c:cat>
             <c:strRef>
               <c:f>[Graficos.xlsx]Plan4!$A$2:$A$5</c:f>
@@ -21976,7 +21507,7 @@
             <c:numRef>
               <c:f>[Graficos.xlsx]Plan4!$B$2:$B$5</c:f>
               <c:numCache>
-                <c:formatCode>Geral</c:formatCode>
+                <c:formatCode>ge\r\a\l</c:formatCode>
                 <c:ptCount val="4"/>
                 <c:pt idx="0">
                   <c:v>26</c:v>
@@ -22004,20 +21535,21 @@
         </c:dLbls>
         <c:gapWidth val="150"/>
         <c:overlap val="-25"/>
-        <c:axId val="294287232"/>
-        <c:axId val="294288768"/>
+        <c:axId val="649048800"/>
+        <c:axId val="740824176"/>
       </c:barChart>
       <c:catAx>
-        <c:axId val="294287232"/>
+        <c:axId val="649048800"/>
         <c:scaling>
           <c:orientation val="minMax"/>
         </c:scaling>
         <c:delete val="0"/>
         <c:axPos val="l"/>
+        <c:numFmt formatCode="General" sourceLinked="0"/>
         <c:majorTickMark val="none"/>
         <c:minorTickMark val="none"/>
         <c:tickLblPos val="nextTo"/>
-        <c:crossAx val="294288768"/>
+        <c:crossAx val="740824176"/>
         <c:crosses val="autoZero"/>
         <c:auto val="1"/>
         <c:lblAlgn val="ctr"/>
@@ -22025,17 +21557,17 @@
         <c:noMultiLvlLbl val="0"/>
       </c:catAx>
       <c:valAx>
-        <c:axId val="294288768"/>
+        <c:axId val="740824176"/>
         <c:scaling>
           <c:orientation val="minMax"/>
         </c:scaling>
         <c:delete val="1"/>
         <c:axPos val="b"/>
-        <c:numFmt formatCode="Geral" sourceLinked="1"/>
+        <c:numFmt formatCode="ge\r\a\l" sourceLinked="1"/>
         <c:majorTickMark val="none"/>
         <c:minorTickMark val="none"/>
         <c:tickLblPos val="nextTo"/>
-        <c:crossAx val="294287232"/>
+        <c:crossAx val="649048800"/>
         <c:crosses val="autoZero"/>
         <c:crossBetween val="between"/>
       </c:valAx>
@@ -22087,6 +21619,13 @@
             </c:strRef>
           </c:tx>
           <c:dLbls>
+            <c:spPr>
+              <a:noFill/>
+              <a:ln>
+                <a:noFill/>
+              </a:ln>
+              <a:effectLst/>
+            </c:spPr>
             <c:showLegendKey val="0"/>
             <c:showVal val="0"/>
             <c:showCatName val="0"/>
@@ -22094,6 +21633,9 @@
             <c:showPercent val="1"/>
             <c:showBubbleSize val="0"/>
             <c:showLeaderLines val="1"/>
+            <c:extLst>
+              <c:ext xmlns:c15="http://schemas.microsoft.com/office/drawing/2012/chart" uri="{CE6537A1-D6FC-4f65-9D91-7224C49458BB}"/>
+            </c:extLst>
           </c:dLbls>
           <c:cat>
             <c:strRef>
@@ -22113,7 +21655,7 @@
             <c:numRef>
               <c:f>[Graficos.xlsx]Plan2!$B$2:$B$3</c:f>
               <c:numCache>
-                <c:formatCode>Geral</c:formatCode>
+                <c:formatCode>ge\r\a\l</c:formatCode>
                 <c:ptCount val="2"/>
                 <c:pt idx="0">
                   <c:v>15</c:v>
@@ -22203,6 +21745,13 @@
             </c:strRef>
           </c:tx>
           <c:dLbls>
+            <c:spPr>
+              <a:noFill/>
+              <a:ln>
+                <a:noFill/>
+              </a:ln>
+              <a:effectLst/>
+            </c:spPr>
             <c:showLegendKey val="0"/>
             <c:showVal val="0"/>
             <c:showCatName val="0"/>
@@ -22210,6 +21759,9 @@
             <c:showPercent val="1"/>
             <c:showBubbleSize val="0"/>
             <c:showLeaderLines val="1"/>
+            <c:extLst>
+              <c:ext xmlns:c15="http://schemas.microsoft.com/office/drawing/2012/chart" uri="{CE6537A1-D6FC-4f65-9D91-7224C49458BB}"/>
+            </c:extLst>
           </c:dLbls>
           <c:cat>
             <c:strRef>
@@ -22235,7 +21787,7 @@
             <c:numRef>
               <c:f>[Graficos.xlsx]Plan1!$B$2:$B$5</c:f>
               <c:numCache>
-                <c:formatCode>Geral</c:formatCode>
+                <c:formatCode>ge\r\a\l</c:formatCode>
                 <c:ptCount val="4"/>
                 <c:pt idx="0">
                   <c:v>11</c:v>
@@ -22534,7 +22086,7 @@
   <a:extraClrSchemeLst/>
   <a:extLst>
     <a:ext uri="{05A4C25C-085E-4340-85A3-A5531E510DB2}">
-      <thm15:themeFamily xmlns="" xmlns:thm15="http://schemas.microsoft.com/office/thememl/2012/main" name="Office Theme" id="{62F939B6-93AF-4DB8-9C6B-D6C7DFDC589F}" vid="{4A3C46E8-61CC-4603-A589-7422A47A8E4A}"/>
+      <thm15:themeFamily xmlns:thm15="http://schemas.microsoft.com/office/thememl/2012/main" name="Office Theme" id="{62F939B6-93AF-4DB8-9C6B-D6C7DFDC589F}" vid="{4A3C46E8-61CC-4603-A589-7422A47A8E4A}"/>
     </a:ext>
   </a:extLst>
 </a:theme>
@@ -22545,7 +22097,7 @@
 </file>
 
 <file path=customXml/itemProps1.xml><?xml version="1.0" encoding="utf-8"?>
-<ds:datastoreItem xmlns:ds="http://schemas.openxmlformats.org/officeDocument/2006/customXml" ds:itemID="{CF78F122-1C85-4CEA-82F3-A2C8B823FD96}">
+<ds:datastoreItem xmlns:ds="http://schemas.openxmlformats.org/officeDocument/2006/customXml" ds:itemID="{D909BCDC-1882-48BB-AB23-47F903F24B10}">
   <ds:schemaRefs>
     <ds:schemaRef ds:uri="http://schemas.openxmlformats.org/officeDocument/2006/bibliography"/>
   </ds:schemaRefs>

</xml_diff>

<commit_message>
Início dissertaçao sobre prototipação
</commit_message>
<xml_diff>
--- a/TCC 2. (22-11).docx
+++ b/TCC 2. (22-11).docx
@@ -1,6 +1,6 @@
 
 <file path=word/document.xml><?xml version="1.0" encoding="utf-8"?>
-<w:document xmlns:wpc="http://schemas.microsoft.com/office/word/2010/wordprocessingCanvas" xmlns:mc="http://schemas.openxmlformats.org/markup-compatibility/2006" xmlns:o="urn:schemas-microsoft-com:office:office" xmlns:r="http://schemas.openxmlformats.org/officeDocument/2006/relationships" xmlns:m="http://schemas.openxmlformats.org/officeDocument/2006/math" xmlns:v="urn:schemas-microsoft-com:vml" xmlns:wp14="http://schemas.microsoft.com/office/word/2010/wordprocessingDrawing" xmlns:wp="http://schemas.openxmlformats.org/drawingml/2006/wordprocessingDrawing" xmlns:w10="urn:schemas-microsoft-com:office:word" xmlns:w="http://schemas.openxmlformats.org/wordprocessingml/2006/main" xmlns:w14="http://schemas.microsoft.com/office/word/2010/wordml" xmlns:w15="http://schemas.microsoft.com/office/word/2012/wordml" xmlns:wpg="http://schemas.microsoft.com/office/word/2010/wordprocessingGroup" xmlns:wpi="http://schemas.microsoft.com/office/word/2010/wordprocessingInk" xmlns:wne="http://schemas.microsoft.com/office/word/2006/wordml" xmlns:wps="http://schemas.microsoft.com/office/word/2010/wordprocessingShape" mc:Ignorable="w14 w15 wp14">
+<w:document xmlns:wpc="http://schemas.microsoft.com/office/word/2010/wordprocessingCanvas" xmlns:mc="http://schemas.openxmlformats.org/markup-compatibility/2006" xmlns:o="urn:schemas-microsoft-com:office:office" xmlns:r="http://schemas.openxmlformats.org/officeDocument/2006/relationships" xmlns:m="http://schemas.openxmlformats.org/officeDocument/2006/math" xmlns:v="urn:schemas-microsoft-com:vml" xmlns:wp14="http://schemas.microsoft.com/office/word/2010/wordprocessingDrawing" xmlns:wp="http://schemas.openxmlformats.org/drawingml/2006/wordprocessingDrawing" xmlns:w10="urn:schemas-microsoft-com:office:word" xmlns:w="http://schemas.openxmlformats.org/wordprocessingml/2006/main" xmlns:w14="http://schemas.microsoft.com/office/word/2010/wordml" xmlns:wpg="http://schemas.microsoft.com/office/word/2010/wordprocessingGroup" xmlns:wpi="http://schemas.microsoft.com/office/word/2010/wordprocessingInk" xmlns:wne="http://schemas.microsoft.com/office/word/2006/wordml" xmlns:wps="http://schemas.microsoft.com/office/word/2010/wordprocessingShape" mc:Ignorable="w14 wp14">
   <w:body>
     <w:p>
       <w:pPr>
@@ -1353,7 +1353,7 @@
         </w:rPr>
         <w:fldChar w:fldCharType="separate"/>
       </w:r>
-      <w:hyperlink r:id="rId8" w:anchor="_Toc467589413" w:history="1">
+      <w:hyperlink r:id="rId9" w:anchor="_Toc467589413" w:history="1">
         <w:r>
           <w:rPr>
             <w:rStyle w:val="Hyperlink"/>
@@ -1425,7 +1425,7 @@
           <w:lang w:eastAsia="pt-BR"/>
         </w:rPr>
       </w:pPr>
-      <w:hyperlink r:id="rId9" w:anchor="_Toc467589414" w:history="1">
+      <w:hyperlink r:id="rId10" w:anchor="_Toc467589414" w:history="1">
         <w:r>
           <w:rPr>
             <w:rStyle w:val="Hyperlink"/>
@@ -1497,7 +1497,7 @@
           <w:lang w:eastAsia="pt-BR"/>
         </w:rPr>
       </w:pPr>
-      <w:hyperlink r:id="rId10" w:anchor="_Toc467589415" w:history="1">
+      <w:hyperlink r:id="rId11" w:anchor="_Toc467589415" w:history="1">
         <w:r>
           <w:rPr>
             <w:rStyle w:val="Hyperlink"/>
@@ -1569,7 +1569,7 @@
           <w:lang w:eastAsia="pt-BR"/>
         </w:rPr>
       </w:pPr>
-      <w:hyperlink r:id="rId11" w:anchor="_Toc467589416" w:history="1">
+      <w:hyperlink r:id="rId12" w:anchor="_Toc467589416" w:history="1">
         <w:r>
           <w:rPr>
             <w:rStyle w:val="Hyperlink"/>
@@ -1641,7 +1641,7 @@
           <w:lang w:eastAsia="pt-BR"/>
         </w:rPr>
       </w:pPr>
-      <w:hyperlink r:id="rId12" w:anchor="_Toc467589417" w:history="1">
+      <w:hyperlink r:id="rId13" w:anchor="_Toc467589417" w:history="1">
         <w:r>
           <w:rPr>
             <w:rStyle w:val="Hyperlink"/>
@@ -1713,7 +1713,7 @@
           <w:lang w:eastAsia="pt-BR"/>
         </w:rPr>
       </w:pPr>
-      <w:hyperlink r:id="rId13" w:anchor="_Toc467589418" w:history="1">
+      <w:hyperlink r:id="rId14" w:anchor="_Toc467589418" w:history="1">
         <w:r>
           <w:rPr>
             <w:rStyle w:val="Hyperlink"/>
@@ -1785,7 +1785,7 @@
           <w:lang w:eastAsia="pt-BR"/>
         </w:rPr>
       </w:pPr>
-      <w:hyperlink r:id="rId14" w:anchor="_Toc467589419" w:history="1">
+      <w:hyperlink r:id="rId15" w:anchor="_Toc467589419" w:history="1">
         <w:r>
           <w:rPr>
             <w:rStyle w:val="Hyperlink"/>
@@ -1857,7 +1857,7 @@
           <w:lang w:eastAsia="pt-BR"/>
         </w:rPr>
       </w:pPr>
-      <w:hyperlink r:id="rId15" w:anchor="_Toc467589420" w:history="1">
+      <w:hyperlink r:id="rId16" w:anchor="_Toc467589420" w:history="1">
         <w:r>
           <w:rPr>
             <w:rStyle w:val="Hyperlink"/>
@@ -1929,7 +1929,7 @@
           <w:lang w:eastAsia="pt-BR"/>
         </w:rPr>
       </w:pPr>
-      <w:hyperlink r:id="rId16" w:anchor="_Toc467589421" w:history="1">
+      <w:hyperlink r:id="rId17" w:anchor="_Toc467589421" w:history="1">
         <w:r>
           <w:rPr>
             <w:rStyle w:val="Hyperlink"/>
@@ -2001,7 +2001,7 @@
           <w:lang w:eastAsia="pt-BR"/>
         </w:rPr>
       </w:pPr>
-      <w:hyperlink r:id="rId17" w:anchor="_Toc467589422" w:history="1">
+      <w:hyperlink r:id="rId18" w:anchor="_Toc467589422" w:history="1">
         <w:r>
           <w:rPr>
             <w:rStyle w:val="Hyperlink"/>
@@ -2073,7 +2073,7 @@
           <w:lang w:eastAsia="pt-BR"/>
         </w:rPr>
       </w:pPr>
-      <w:hyperlink r:id="rId18" w:anchor="_Toc467589423" w:history="1">
+      <w:hyperlink r:id="rId19" w:anchor="_Toc467589423" w:history="1">
         <w:r>
           <w:rPr>
             <w:rStyle w:val="Hyperlink"/>
@@ -2283,70 +2283,15 @@
         <w:rPr>
           <w:rFonts w:cs="Arial"/>
           <w:i/>
-        </w:rPr>
-      </w:pPr>
-      <w:r>
-        <w:rPr>
-          <w:rFonts w:cs="Arial"/>
+          <w:lang w:val="en-US"/>
+        </w:rPr>
+      </w:pPr>
+      <w:r>
+        <w:rPr>
+          <w:rFonts w:cs="Arial"/>
+          <w:lang w:val="en-US"/>
         </w:rPr>
         <w:t xml:space="preserve">IDE - </w:t>
-      </w:r>
-      <w:proofErr w:type="spellStart"/>
-      <w:r>
-        <w:rPr>
-          <w:rFonts w:cs="Arial"/>
-          <w:i/>
-        </w:rPr>
-        <w:t>Integrated</w:t>
-      </w:r>
-      <w:proofErr w:type="spellEnd"/>
-      <w:r>
-        <w:rPr>
-          <w:rFonts w:cs="Arial"/>
-          <w:i/>
-        </w:rPr>
-        <w:t xml:space="preserve"> </w:t>
-      </w:r>
-      <w:proofErr w:type="spellStart"/>
-      <w:r>
-        <w:rPr>
-          <w:rFonts w:cs="Arial"/>
-          <w:i/>
-        </w:rPr>
-        <w:t>Development</w:t>
-      </w:r>
-      <w:proofErr w:type="spellEnd"/>
-      <w:r>
-        <w:rPr>
-          <w:rFonts w:cs="Arial"/>
-          <w:i/>
-        </w:rPr>
-        <w:t xml:space="preserve"> </w:t>
-      </w:r>
-      <w:proofErr w:type="spellStart"/>
-      <w:r>
-        <w:rPr>
-          <w:rFonts w:cs="Arial"/>
-          <w:i/>
-        </w:rPr>
-        <w:t>Environment</w:t>
-      </w:r>
-      <w:proofErr w:type="spellEnd"/>
-    </w:p>
-    <w:p>
-      <w:pPr>
-        <w:spacing w:line="360" w:lineRule="auto"/>
-        <w:jc w:val="both"/>
-        <w:rPr>
-          <w:rFonts w:cs="Arial"/>
-        </w:rPr>
-      </w:pPr>
-      <w:r>
-        <w:rPr>
-          <w:rFonts w:cs="Arial"/>
-          <w:lang w:val="en-US"/>
-        </w:rPr>
-        <w:t xml:space="preserve">MVC – </w:t>
       </w:r>
       <w:r>
         <w:rPr>
@@ -2354,7 +2299,7 @@
           <w:i/>
           <w:lang w:val="en-US"/>
         </w:rPr>
-        <w:t>Model-view-controller</w:t>
+        <w:t>Integrated Development Environment</w:t>
       </w:r>
     </w:p>
     <w:p>
@@ -2371,7 +2316,7 @@
           <w:rFonts w:cs="Arial"/>
           <w:lang w:val="en-US"/>
         </w:rPr>
-        <w:t xml:space="preserve">ORM - </w:t>
+        <w:t xml:space="preserve">MVC – </w:t>
       </w:r>
       <w:r>
         <w:rPr>
@@ -2379,34 +2324,74 @@
           <w:i/>
           <w:lang w:val="en-US"/>
         </w:rPr>
-        <w:t>Object Relational Mapper</w:t>
+        <w:t>Model-view-controller</w:t>
       </w:r>
     </w:p>
     <w:p>
       <w:pPr>
         <w:spacing w:line="360" w:lineRule="auto"/>
         <w:jc w:val="both"/>
+        <w:rPr>
+          <w:rFonts w:cs="Arial"/>
+          <w:lang w:val="en-US"/>
+        </w:rPr>
+      </w:pPr>
+      <w:r>
+        <w:rPr>
+          <w:rFonts w:cs="Arial"/>
+          <w:lang w:val="en-US"/>
+        </w:rPr>
+        <w:t xml:space="preserve">ORM - </w:t>
+      </w:r>
+      <w:r>
         <w:rPr>
           <w:rFonts w:cs="Arial"/>
           <w:i/>
           <w:lang w:val="en-US"/>
         </w:rPr>
-      </w:pPr>
-      <w:r>
-        <w:rPr>
-          <w:rFonts w:cs="Arial"/>
-          <w:lang w:val="en-US"/>
+        <w:t>Object Relational Mapper</w:t>
+      </w:r>
+    </w:p>
+    <w:p>
+      <w:pPr>
+        <w:spacing w:line="360" w:lineRule="auto"/>
+        <w:jc w:val="both"/>
+        <w:rPr>
+          <w:rFonts w:cs="Arial"/>
+          <w:i/>
+        </w:rPr>
+      </w:pPr>
+      <w:r>
+        <w:rPr>
+          <w:rFonts w:cs="Arial"/>
         </w:rPr>
         <w:t xml:space="preserve">PO - </w:t>
       </w:r>
+      <w:proofErr w:type="spellStart"/>
       <w:r>
         <w:rPr>
           <w:rFonts w:cs="Arial"/>
           <w:i/>
-          <w:lang w:val="en-US"/>
-        </w:rPr>
-        <w:t>Product Owner</w:t>
-      </w:r>
+        </w:rPr>
+        <w:t>Product</w:t>
+      </w:r>
+      <w:proofErr w:type="spellEnd"/>
+      <w:r>
+        <w:rPr>
+          <w:rFonts w:cs="Arial"/>
+          <w:i/>
+        </w:rPr>
+        <w:t xml:space="preserve"> </w:t>
+      </w:r>
+      <w:proofErr w:type="spellStart"/>
+      <w:r>
+        <w:rPr>
+          <w:rFonts w:cs="Arial"/>
+          <w:i/>
+        </w:rPr>
+        <w:t>Owner</w:t>
+      </w:r>
+      <w:proofErr w:type="spellEnd"/>
     </w:p>
     <w:p>
       <w:pPr>
@@ -2422,8 +2407,6 @@
         </w:rPr>
         <w:t>SGBD - Sistema Gerenciador de Banco de Dados</w:t>
       </w:r>
-      <w:bookmarkStart w:id="0" w:name="_GoBack"/>
-      <w:bookmarkEnd w:id="0"/>
     </w:p>
     <w:p>
       <w:pPr>
@@ -5427,7 +5410,7 @@
               <w:bCs/>
             </w:rPr>
             <w:sectPr>
-              <w:headerReference w:type="default" r:id="rId19"/>
+              <w:headerReference w:type="default" r:id="rId20"/>
               <w:pgSz w:w="11906" w:h="16838"/>
               <w:pgMar w:top="1701" w:right="1134" w:bottom="1134" w:left="1701" w:header="708" w:footer="708" w:gutter="0"/>
               <w:cols w:space="708"/>
@@ -5458,7 +5441,7 @@
           <w:rFonts w:cs="Arial"/>
         </w:rPr>
       </w:pPr>
-      <w:bookmarkStart w:id="1" w:name="_Toc467591843"/>
+      <w:bookmarkStart w:id="0" w:name="_Toc467591843"/>
       <w:r>
         <w:rPr>
           <w:rFonts w:cs="Arial"/>
@@ -5466,7 +5449,7 @@
         <w:lastRenderedPageBreak/>
         <w:t>INTRODUÇÃO</w:t>
       </w:r>
-      <w:bookmarkEnd w:id="1"/>
+      <w:bookmarkEnd w:id="0"/>
     </w:p>
     <w:p>
       <w:pPr>
@@ -5622,7 +5605,7 @@
           <w:rFonts w:cs="Arial"/>
         </w:rPr>
       </w:pPr>
-      <w:bookmarkStart w:id="2" w:name="_Toc467591844"/>
+      <w:bookmarkStart w:id="1" w:name="_Toc467591844"/>
       <w:r>
         <w:rPr>
           <w:rFonts w:cs="Arial"/>
@@ -5630,7 +5613,7 @@
         <w:lastRenderedPageBreak/>
         <w:t>PROBLEMA</w:t>
       </w:r>
-      <w:bookmarkEnd w:id="2"/>
+      <w:bookmarkEnd w:id="1"/>
     </w:p>
     <w:p>
       <w:pPr>
@@ -5725,7 +5708,7 @@
           <w:rFonts w:cs="Arial"/>
         </w:rPr>
       </w:pPr>
-      <w:bookmarkStart w:id="3" w:name="_Toc467591845"/>
+      <w:bookmarkStart w:id="2" w:name="_Toc467591845"/>
       <w:r>
         <w:rPr>
           <w:rFonts w:cs="Arial"/>
@@ -5733,7 +5716,7 @@
         <w:lastRenderedPageBreak/>
         <w:t>OBJETIVOS</w:t>
       </w:r>
-      <w:bookmarkEnd w:id="3"/>
+      <w:bookmarkEnd w:id="2"/>
     </w:p>
     <w:p>
       <w:pPr>
@@ -5757,14 +5740,14 @@
           <w:rFonts w:cs="Arial"/>
         </w:rPr>
       </w:pPr>
-      <w:bookmarkStart w:id="4" w:name="_Toc467591846"/>
+      <w:bookmarkStart w:id="3" w:name="_Toc467591846"/>
       <w:r>
         <w:rPr>
           <w:rFonts w:cs="Arial"/>
         </w:rPr>
         <w:t>OBJETIVO GERAL</w:t>
       </w:r>
-      <w:bookmarkEnd w:id="4"/>
+      <w:bookmarkEnd w:id="3"/>
     </w:p>
     <w:p>
       <w:pPr>
@@ -5795,14 +5778,14 @@
           <w:rFonts w:cs="Arial"/>
         </w:rPr>
       </w:pPr>
-      <w:bookmarkStart w:id="5" w:name="_Toc467591847"/>
+      <w:bookmarkStart w:id="4" w:name="_Toc467591847"/>
       <w:r>
         <w:rPr>
           <w:rFonts w:cs="Arial"/>
         </w:rPr>
         <w:t>OBJETIVOS ESPECÍFICOS</w:t>
       </w:r>
-      <w:bookmarkEnd w:id="5"/>
+      <w:bookmarkEnd w:id="4"/>
     </w:p>
     <w:p>
       <w:pPr>
@@ -5912,7 +5895,7 @@
           <w:rFonts w:cs="Arial"/>
         </w:rPr>
       </w:pPr>
-      <w:bookmarkStart w:id="6" w:name="_Toc467591848"/>
+      <w:bookmarkStart w:id="5" w:name="_Toc467591848"/>
       <w:r>
         <w:rPr>
           <w:rFonts w:cs="Arial"/>
@@ -5920,7 +5903,7 @@
         <w:lastRenderedPageBreak/>
         <w:t>JUSTIFICATIVA DO PROJETO</w:t>
       </w:r>
-      <w:bookmarkEnd w:id="6"/>
+      <w:bookmarkEnd w:id="5"/>
     </w:p>
     <w:p>
       <w:pPr>
@@ -6071,7 +6054,7 @@
           <w:rFonts w:cs="Arial"/>
         </w:rPr>
       </w:pPr>
-      <w:bookmarkStart w:id="7" w:name="_Toc467591849"/>
+      <w:bookmarkStart w:id="6" w:name="_Toc467591849"/>
       <w:r>
         <w:rPr>
           <w:rFonts w:cs="Arial"/>
@@ -6079,7 +6062,7 @@
         <w:lastRenderedPageBreak/>
         <w:t>METODOLOGIA</w:t>
       </w:r>
-      <w:bookmarkEnd w:id="7"/>
+      <w:bookmarkEnd w:id="6"/>
     </w:p>
     <w:p>
       <w:pPr>
@@ -6148,7 +6131,7 @@
         </w:rPr>
         <w:br w:type="page"/>
       </w:r>
-      <w:bookmarkStart w:id="8" w:name="_Toc467591850"/>
+      <w:bookmarkStart w:id="7" w:name="_Toc467591850"/>
       <w:r>
         <w:lastRenderedPageBreak/>
         <w:t>PESQUISA</w:t>
@@ -6156,7 +6139,7 @@
       <w:r>
         <w:t xml:space="preserve"> DE CAMPO</w:t>
       </w:r>
-      <w:bookmarkEnd w:id="8"/>
+      <w:bookmarkEnd w:id="7"/>
     </w:p>
     <w:p>
       <w:pPr>
@@ -6203,7 +6186,7 @@
             <wp:cNvGraphicFramePr/>
             <a:graphic xmlns:a="http://schemas.openxmlformats.org/drawingml/2006/main">
               <a:graphicData uri="http://schemas.openxmlformats.org/drawingml/2006/chart">
-                <c:chart xmlns:c="http://schemas.openxmlformats.org/drawingml/2006/chart" xmlns:r="http://schemas.openxmlformats.org/officeDocument/2006/relationships" r:id="rId20"/>
+                <c:chart xmlns:c="http://schemas.openxmlformats.org/drawingml/2006/chart" xmlns:r="http://schemas.openxmlformats.org/officeDocument/2006/relationships" r:id="rId21"/>
               </a:graphicData>
             </a:graphic>
           </wp:inline>
@@ -6217,18 +6200,31 @@
           <w:rStyle w:val="Ttulo1Char"/>
         </w:rPr>
       </w:pPr>
-      <w:bookmarkStart w:id="9" w:name="_Toc467590849"/>
+      <w:bookmarkStart w:id="8" w:name="_Toc467590849"/>
       <w:r>
         <w:t xml:space="preserve">Gráfico </w:t>
       </w:r>
-      <w:fldSimple w:instr=" SEQ Gráfico \* ARABIC ">
-        <w:r>
-          <w:rPr>
-            <w:noProof/>
-          </w:rPr>
-          <w:t>1</w:t>
-        </w:r>
-      </w:fldSimple>
+      <w:r>
+        <w:fldChar w:fldCharType="begin"/>
+      </w:r>
+      <w:r>
+        <w:instrText xml:space="preserve"> SEQ Gráfico \* ARABIC </w:instrText>
+      </w:r>
+      <w:r>
+        <w:fldChar w:fldCharType="separate"/>
+      </w:r>
+      <w:r>
+        <w:rPr>
+          <w:noProof/>
+        </w:rPr>
+        <w:t>1</w:t>
+      </w:r>
+      <w:r>
+        <w:rPr>
+          <w:noProof/>
+        </w:rPr>
+        <w:fldChar w:fldCharType="end"/>
+      </w:r>
       <w:r>
         <w:t xml:space="preserve"> - Alunos e favor e contra o uso de um sistema informatizado</w:t>
       </w:r>
@@ -6238,7 +6234,7 @@
       <w:r>
         <w:t>Fonte: o Autor</w:t>
       </w:r>
-      <w:bookmarkEnd w:id="9"/>
+      <w:bookmarkEnd w:id="8"/>
     </w:p>
     <w:p/>
     <w:p>
@@ -6255,11 +6251,11 @@
       </w:r>
       <w:proofErr w:type="gramStart"/>
       <w:r>
-        <w:t>diferentes tamanho</w:t>
+        <w:t>diferentes tamanho de tela</w:t>
       </w:r>
       <w:proofErr w:type="gramEnd"/>
       <w:r>
-        <w:t xml:space="preserve"> de tela. O próximo abaixo evidencia isto:</w:t>
+        <w:t>. O próximo abaixo evidencia isto:</w:t>
       </w:r>
     </w:p>
     <w:p>
@@ -6282,7 +6278,7 @@
             <wp:cNvGraphicFramePr/>
             <a:graphic xmlns:a="http://schemas.openxmlformats.org/drawingml/2006/main">
               <a:graphicData uri="http://schemas.openxmlformats.org/drawingml/2006/chart">
-                <c:chart xmlns:c="http://schemas.openxmlformats.org/drawingml/2006/chart" xmlns:r="http://schemas.openxmlformats.org/officeDocument/2006/relationships" r:id="rId21"/>
+                <c:chart xmlns:c="http://schemas.openxmlformats.org/drawingml/2006/chart" xmlns:r="http://schemas.openxmlformats.org/officeDocument/2006/relationships" r:id="rId22"/>
               </a:graphicData>
             </a:graphic>
           </wp:inline>
@@ -6293,18 +6289,31 @@
       <w:pPr>
         <w:pStyle w:val="Legenda"/>
       </w:pPr>
-      <w:bookmarkStart w:id="10" w:name="_Toc467590850"/>
+      <w:bookmarkStart w:id="9" w:name="_Toc467590850"/>
       <w:r>
         <w:t xml:space="preserve">Gráfico </w:t>
       </w:r>
-      <w:fldSimple w:instr=" SEQ Gráfico \* ARABIC ">
-        <w:r>
-          <w:rPr>
-            <w:noProof/>
-          </w:rPr>
-          <w:t>2</w:t>
-        </w:r>
-      </w:fldSimple>
+      <w:r>
+        <w:fldChar w:fldCharType="begin"/>
+      </w:r>
+      <w:r>
+        <w:instrText xml:space="preserve"> SEQ Gráfico \* ARABIC </w:instrText>
+      </w:r>
+      <w:r>
+        <w:fldChar w:fldCharType="separate"/>
+      </w:r>
+      <w:r>
+        <w:rPr>
+          <w:noProof/>
+        </w:rPr>
+        <w:t>2</w:t>
+      </w:r>
+      <w:r>
+        <w:rPr>
+          <w:noProof/>
+        </w:rPr>
+        <w:fldChar w:fldCharType="end"/>
+      </w:r>
       <w:r>
         <w:t xml:space="preserve"> - Meios utilizados para acessar a internet</w:t>
       </w:r>
@@ -6312,7 +6321,7 @@
         <w:br/>
         <w:t>Fonte: o Autor</w:t>
       </w:r>
-      <w:bookmarkEnd w:id="10"/>
+      <w:bookmarkEnd w:id="9"/>
     </w:p>
     <w:p/>
     <w:p>
@@ -6344,7 +6353,7 @@
             <wp:cNvGraphicFramePr/>
             <a:graphic xmlns:a="http://schemas.openxmlformats.org/drawingml/2006/main">
               <a:graphicData uri="http://schemas.openxmlformats.org/drawingml/2006/chart">
-                <c:chart xmlns:c="http://schemas.openxmlformats.org/drawingml/2006/chart" xmlns:r="http://schemas.openxmlformats.org/officeDocument/2006/relationships" r:id="rId22"/>
+                <c:chart xmlns:c="http://schemas.openxmlformats.org/drawingml/2006/chart" xmlns:r="http://schemas.openxmlformats.org/officeDocument/2006/relationships" r:id="rId23"/>
               </a:graphicData>
             </a:graphic>
           </wp:inline>
@@ -6355,18 +6364,31 @@
       <w:pPr>
         <w:pStyle w:val="Legenda"/>
       </w:pPr>
-      <w:bookmarkStart w:id="11" w:name="_Toc467590851"/>
+      <w:bookmarkStart w:id="10" w:name="_Toc467590851"/>
       <w:r>
         <w:t xml:space="preserve">Gráfico </w:t>
       </w:r>
-      <w:fldSimple w:instr=" SEQ Gráfico \* ARABIC ">
-        <w:r>
-          <w:rPr>
-            <w:noProof/>
-          </w:rPr>
-          <w:t>3</w:t>
-        </w:r>
-      </w:fldSimple>
+      <w:r>
+        <w:fldChar w:fldCharType="begin"/>
+      </w:r>
+      <w:r>
+        <w:instrText xml:space="preserve"> SEQ Gráfico \* ARABIC </w:instrText>
+      </w:r>
+      <w:r>
+        <w:fldChar w:fldCharType="separate"/>
+      </w:r>
+      <w:r>
+        <w:rPr>
+          <w:noProof/>
+        </w:rPr>
+        <w:t>3</w:t>
+      </w:r>
+      <w:r>
+        <w:rPr>
+          <w:noProof/>
+        </w:rPr>
+        <w:fldChar w:fldCharType="end"/>
+      </w:r>
       <w:r>
         <w:t xml:space="preserve"> - Conhecimento acerca de situação de horas complementares</w:t>
       </w:r>
@@ -6376,7 +6398,7 @@
       <w:r>
         <w:t>Fonte: o Autor</w:t>
       </w:r>
-      <w:bookmarkEnd w:id="11"/>
+      <w:bookmarkEnd w:id="10"/>
     </w:p>
     <w:p>
       <w:pPr>
@@ -6396,7 +6418,7 @@
             <wp:cNvGraphicFramePr/>
             <a:graphic xmlns:a="http://schemas.openxmlformats.org/drawingml/2006/main">
               <a:graphicData uri="http://schemas.openxmlformats.org/drawingml/2006/chart">
-                <c:chart xmlns:c="http://schemas.openxmlformats.org/drawingml/2006/chart" xmlns:r="http://schemas.openxmlformats.org/officeDocument/2006/relationships" r:id="rId23"/>
+                <c:chart xmlns:c="http://schemas.openxmlformats.org/drawingml/2006/chart" xmlns:r="http://schemas.openxmlformats.org/officeDocument/2006/relationships" r:id="rId24"/>
               </a:graphicData>
             </a:graphic>
           </wp:inline>
@@ -6407,18 +6429,31 @@
       <w:pPr>
         <w:pStyle w:val="Legenda"/>
       </w:pPr>
-      <w:bookmarkStart w:id="12" w:name="_Toc467590852"/>
+      <w:bookmarkStart w:id="11" w:name="_Toc467590852"/>
       <w:r>
         <w:t xml:space="preserve">Gráfico </w:t>
       </w:r>
-      <w:fldSimple w:instr=" SEQ Gráfico \* ARABIC ">
-        <w:r>
-          <w:rPr>
-            <w:noProof/>
-          </w:rPr>
-          <w:t>4</w:t>
-        </w:r>
-      </w:fldSimple>
+      <w:r>
+        <w:fldChar w:fldCharType="begin"/>
+      </w:r>
+      <w:r>
+        <w:instrText xml:space="preserve"> SEQ Gráfico \* ARABIC </w:instrText>
+      </w:r>
+      <w:r>
+        <w:fldChar w:fldCharType="separate"/>
+      </w:r>
+      <w:r>
+        <w:rPr>
+          <w:noProof/>
+        </w:rPr>
+        <w:t>4</w:t>
+      </w:r>
+      <w:r>
+        <w:rPr>
+          <w:noProof/>
+        </w:rPr>
+        <w:fldChar w:fldCharType="end"/>
+      </w:r>
       <w:r>
         <w:t xml:space="preserve"> - Agilidade do procedimento manual de solicitações de documentos</w:t>
       </w:r>
@@ -6428,7 +6463,7 @@
       <w:r>
         <w:t>Fonte: o Autor</w:t>
       </w:r>
-      <w:bookmarkEnd w:id="12"/>
+      <w:bookmarkEnd w:id="11"/>
     </w:p>
     <w:p>
       <w:r>
@@ -6447,7 +6482,7 @@
           <w:rFonts w:cs="Arial"/>
         </w:rPr>
       </w:pPr>
-      <w:bookmarkStart w:id="13" w:name="_Toc467591851"/>
+      <w:bookmarkStart w:id="12" w:name="_Toc467591851"/>
       <w:r>
         <w:rPr>
           <w:rFonts w:cs="Arial"/>
@@ -6455,7 +6490,7 @@
         <w:lastRenderedPageBreak/>
         <w:t>REVISÃO DE LITERATURA</w:t>
       </w:r>
-      <w:bookmarkEnd w:id="13"/>
+      <w:bookmarkEnd w:id="12"/>
     </w:p>
     <w:p>
       <w:pPr>
@@ -6478,14 +6513,14 @@
           <w:rFonts w:cs="Arial"/>
         </w:rPr>
       </w:pPr>
-      <w:bookmarkStart w:id="14" w:name="_Toc467591852"/>
+      <w:bookmarkStart w:id="13" w:name="_Toc467591852"/>
       <w:r>
         <w:rPr>
           <w:rFonts w:cs="Arial"/>
         </w:rPr>
         <w:t>Requisitos</w:t>
       </w:r>
-      <w:bookmarkEnd w:id="14"/>
+      <w:bookmarkEnd w:id="13"/>
     </w:p>
     <w:p>
       <w:pPr>
@@ -8492,7 +8527,7 @@
           <w:rFonts w:cs="Arial"/>
         </w:rPr>
       </w:pPr>
-      <w:bookmarkStart w:id="15" w:name="_Toc467591853"/>
+      <w:bookmarkStart w:id="14" w:name="_Toc467591853"/>
       <w:r>
         <w:rPr>
           <w:rStyle w:val="Ttulo2Char"/>
@@ -8501,7 +8536,7 @@
         </w:rPr>
         <w:t>Linguagem de desenvolvimento</w:t>
       </w:r>
-      <w:bookmarkEnd w:id="15"/>
+      <w:bookmarkEnd w:id="14"/>
     </w:p>
     <w:p>
       <w:pPr>
@@ -8663,7 +8698,7 @@
           <w:rFonts w:cs="Arial"/>
         </w:rPr>
       </w:pPr>
-      <w:bookmarkStart w:id="16" w:name="_Toc467591854"/>
+      <w:bookmarkStart w:id="15" w:name="_Toc467591854"/>
       <w:r>
         <w:rPr>
           <w:rStyle w:val="Ttulo2Char"/>
@@ -8673,7 +8708,7 @@
         <w:lastRenderedPageBreak/>
         <w:t>Banco de dados</w:t>
       </w:r>
-      <w:bookmarkEnd w:id="16"/>
+      <w:bookmarkEnd w:id="15"/>
     </w:p>
     <w:p>
       <w:pPr>
@@ -8731,7 +8766,7 @@
           <w:rFonts w:cs="Arial"/>
         </w:rPr>
       </w:pPr>
-      <w:bookmarkStart w:id="17" w:name="_Toc467591855"/>
+      <w:bookmarkStart w:id="16" w:name="_Toc467591855"/>
       <w:r>
         <w:rPr>
           <w:rStyle w:val="Ttulo2Char"/>
@@ -8740,7 +8775,7 @@
         </w:rPr>
         <w:t>ORM</w:t>
       </w:r>
-      <w:bookmarkEnd w:id="17"/>
+      <w:bookmarkEnd w:id="16"/>
     </w:p>
     <w:p>
       <w:pPr>
@@ -8862,7 +8897,7 @@
           <w:rFonts w:cs="Arial"/>
         </w:rPr>
       </w:pPr>
-      <w:bookmarkStart w:id="18" w:name="_Toc467591856"/>
+      <w:bookmarkStart w:id="17" w:name="_Toc467591856"/>
       <w:r>
         <w:rPr>
           <w:rStyle w:val="Ttulo2Char"/>
@@ -8872,7 +8907,7 @@
         <w:lastRenderedPageBreak/>
         <w:t>Diagrama de caso de uso</w:t>
       </w:r>
-      <w:bookmarkEnd w:id="18"/>
+      <w:bookmarkEnd w:id="17"/>
     </w:p>
     <w:p>
       <w:pPr>
@@ -8947,7 +8982,7 @@
           <w:rFonts w:cs="Arial"/>
         </w:rPr>
       </w:pPr>
-      <w:bookmarkStart w:id="19" w:name="_Toc467591857"/>
+      <w:bookmarkStart w:id="18" w:name="_Toc467591857"/>
       <w:r>
         <w:rPr>
           <w:rFonts w:cs="Arial"/>
@@ -8955,7 +8990,7 @@
         <w:lastRenderedPageBreak/>
         <w:t>SEGURANÇA</w:t>
       </w:r>
-      <w:bookmarkEnd w:id="19"/>
+      <w:bookmarkEnd w:id="18"/>
     </w:p>
     <w:p>
       <w:pPr>
@@ -8978,14 +9013,14 @@
           <w:rFonts w:cs="Arial"/>
         </w:rPr>
       </w:pPr>
-      <w:bookmarkStart w:id="20" w:name="_Toc467591858"/>
+      <w:bookmarkStart w:id="19" w:name="_Toc467591858"/>
       <w:r>
         <w:rPr>
           <w:rFonts w:cs="Arial"/>
         </w:rPr>
         <w:t>Controle de usuários</w:t>
       </w:r>
-      <w:bookmarkEnd w:id="20"/>
+      <w:bookmarkEnd w:id="19"/>
     </w:p>
     <w:p>
       <w:pPr>
@@ -9370,14 +9405,14 @@
           <w:rFonts w:cs="Arial"/>
         </w:rPr>
       </w:pPr>
-      <w:bookmarkStart w:id="21" w:name="_Toc467591859"/>
+      <w:bookmarkStart w:id="20" w:name="_Toc467591859"/>
       <w:r>
         <w:rPr>
           <w:rFonts w:cs="Arial"/>
         </w:rPr>
         <w:t>Criptografia</w:t>
       </w:r>
-      <w:bookmarkEnd w:id="21"/>
+      <w:bookmarkEnd w:id="20"/>
     </w:p>
     <w:p>
       <w:pPr>
@@ -10505,13 +10540,49 @@
           <w:ilvl w:val="0"/>
           <w:numId w:val="20"/>
         </w:numPr>
-      </w:pPr>
-      <w:bookmarkStart w:id="22" w:name="_Toc467591860"/>
+        <w:tabs>
+          <w:tab w:val="left" w:pos="2835"/>
+        </w:tabs>
+      </w:pPr>
+      <w:bookmarkStart w:id="21" w:name="_Toc467591860"/>
       <w:r>
         <w:lastRenderedPageBreak/>
         <w:t>INTERFACE</w:t>
       </w:r>
+      <w:bookmarkEnd w:id="21"/>
+    </w:p>
+    <w:p>
+      <w:pPr>
+        <w:rPr>
+          <w:u w:val="single"/>
+        </w:rPr>
+      </w:pPr>
+      <w:bookmarkStart w:id="22" w:name="_GoBack"/>
       <w:bookmarkEnd w:id="22"/>
+    </w:p>
+    <w:p>
+      <w:pPr>
+        <w:pStyle w:val="PargrafodaLista"/>
+        <w:numPr>
+          <w:ilvl w:val="1"/>
+          <w:numId w:val="20"/>
+        </w:numPr>
+      </w:pPr>
+      <w:r>
+        <w:t>Protótipo</w:t>
+      </w:r>
+    </w:p>
+    <w:p/>
+    <w:p>
+      <w:r>
+        <w:t>A prototipação do sistema é uma etapa que ajuda a entender o propósito do software e seus requisitos e minimizar retrabalhos, já que o protótipo possibilita uma visão mais prática do sistema, portanto facilita a identificação de possíveis falhas e melhorias.</w:t>
+      </w:r>
+    </w:p>
+    <w:p>
+      <w:pPr>
+        <w:spacing w:line="360" w:lineRule="auto"/>
+        <w:jc w:val="both"/>
+      </w:pPr>
     </w:p>
     <w:p/>
     <w:p>
@@ -13060,7 +13131,7 @@
         </w:rPr>
         <w:t>, v. 33, n. 2, p. 15-27, mai/ago. 2004. Disponível em: &lt;</w:t>
       </w:r>
-      <w:hyperlink r:id="rId24">
+      <w:hyperlink r:id="rId25">
         <w:r>
           <w:rPr>
             <w:rFonts w:eastAsia="Arial" w:cs="Arial"/>
@@ -13152,7 +13223,7 @@
         </w:rPr>
         <w:t>. Dispõe sobre a elaboração e o arquivamento de documentos em meios eletromagnéticos. Disponível em &lt;</w:t>
       </w:r>
-      <w:hyperlink r:id="rId25">
+      <w:hyperlink r:id="rId26">
         <w:r>
           <w:rPr>
             <w:rFonts w:eastAsia="Arial" w:cs="Arial"/>
@@ -13204,7 +13275,7 @@
         </w:rPr>
         <w:t>. Disponível em &lt;</w:t>
       </w:r>
-      <w:hyperlink r:id="rId26">
+      <w:hyperlink r:id="rId27">
         <w:r>
           <w:rPr>
             <w:rFonts w:eastAsia="Arial" w:cs="Arial"/>
@@ -13311,7 +13382,7 @@
         </w:rPr>
         <w:t>Disponível em &lt;</w:t>
       </w:r>
-      <w:hyperlink r:id="rId27">
+      <w:hyperlink r:id="rId28">
         <w:r>
           <w:rPr>
             <w:rFonts w:eastAsia="Arial" w:cs="Arial"/>
@@ -13353,7 +13424,7 @@
         </w:rPr>
         <w:t xml:space="preserve"> Disponível em &lt;</w:t>
       </w:r>
-      <w:hyperlink r:id="rId28">
+      <w:hyperlink r:id="rId29">
         <w:r>
           <w:rPr>
             <w:rFonts w:cs="Arial"/>
@@ -13399,7 +13470,7 @@
         </w:rPr>
         <w:t>. Disponível em &lt;</w:t>
       </w:r>
-      <w:hyperlink r:id="rId29">
+      <w:hyperlink r:id="rId30">
         <w:r>
           <w:rPr>
             <w:rFonts w:eastAsia="Arial" w:cs="Arial"/>
@@ -13446,7 +13517,7 @@
         </w:rPr>
         <w:t>. Disponível em &lt;</w:t>
       </w:r>
-      <w:hyperlink r:id="rId30">
+      <w:hyperlink r:id="rId31">
         <w:r>
           <w:rPr>
             <w:rFonts w:eastAsia="Arial" w:cs="Arial"/>
@@ -13502,7 +13573,7 @@
         </w:rPr>
         <w:t>Disponível em &lt;</w:t>
       </w:r>
-      <w:hyperlink r:id="rId31">
+      <w:hyperlink r:id="rId32">
         <w:r>
           <w:rPr>
             <w:rFonts w:eastAsia="Arial" w:cs="Arial"/>
@@ -13760,7 +13831,7 @@
       <w:r>
         <w:t>. Disponível em &lt;</w:t>
       </w:r>
-      <w:hyperlink r:id="rId32" w:history="1">
+      <w:hyperlink r:id="rId33" w:history="1">
         <w:r>
           <w:rPr>
             <w:rStyle w:val="Hyperlink"/>
@@ -13795,7 +13866,7 @@
       <w:r>
         <w:t xml:space="preserve"> Disponível em &lt;</w:t>
       </w:r>
-      <w:hyperlink r:id="rId33" w:history="1">
+      <w:hyperlink r:id="rId34" w:history="1">
         <w:r>
           <w:rPr>
             <w:rStyle w:val="Hyperlink"/>
@@ -13853,7 +13924,7 @@
       <w:r>
         <w:t>. 1999. 42 f. Disponível em &lt;</w:t>
       </w:r>
-      <w:hyperlink r:id="rId34" w:history="1">
+      <w:hyperlink r:id="rId35" w:history="1">
         <w:r>
           <w:rPr>
             <w:rStyle w:val="Hyperlink"/>
@@ -13896,7 +13967,7 @@
       <w:r>
         <w:t>. Disponível em &lt;</w:t>
       </w:r>
-      <w:hyperlink r:id="rId35" w:history="1">
+      <w:hyperlink r:id="rId36" w:history="1">
         <w:r>
           <w:rPr>
             <w:rStyle w:val="Hyperlink"/>
@@ -14015,14 +14086,27 @@
                             <w:r>
                               <w:t xml:space="preserve">Figura </w:t>
                             </w:r>
-                            <w:fldSimple w:instr=" SEQ Figura \* ARABIC ">
-                              <w:r>
-                                <w:rPr>
-                                  <w:noProof/>
-                                </w:rPr>
-                                <w:t>1</w:t>
-                              </w:r>
-                            </w:fldSimple>
+                            <w:r>
+                              <w:fldChar w:fldCharType="begin"/>
+                            </w:r>
+                            <w:r>
+                              <w:instrText xml:space="preserve"> SEQ Figura \* ARABIC </w:instrText>
+                            </w:r>
+                            <w:r>
+                              <w:fldChar w:fldCharType="separate"/>
+                            </w:r>
+                            <w:r>
+                              <w:rPr>
+                                <w:noProof/>
+                              </w:rPr>
+                              <w:t>1</w:t>
+                            </w:r>
+                            <w:r>
+                              <w:rPr>
+                                <w:noProof/>
+                              </w:rPr>
+                              <w:fldChar w:fldCharType="end"/>
+                            </w:r>
                             <w:r>
                               <w:rPr>
                                 <w:noProof/>
@@ -14061,7 +14145,7 @@
           </mc:Choice>
           <mc:Fallback>
             <w:pict>
-              <v:shapetype w14:anchorId="507784E6" id="_x0000_t202" coordsize="21600,21600" o:spt="202" path="m,l,21600r21600,l21600,xe">
+              <v:shapetype id="_x0000_t202" coordsize="21600,21600" o:spt="202" path="m,l,21600r21600,l21600,xe">
                 <v:stroke joinstyle="miter"/>
                 <v:path gradientshapeok="t" o:connecttype="rect"/>
               </v:shapetype>
@@ -14081,14 +14165,27 @@
                       <w:r>
                         <w:t xml:space="preserve">Figura </w:t>
                       </w:r>
-                      <w:fldSimple w:instr=" SEQ Figura \* ARABIC ">
-                        <w:r>
-                          <w:rPr>
-                            <w:noProof/>
-                          </w:rPr>
-                          <w:t>1</w:t>
-                        </w:r>
-                      </w:fldSimple>
+                      <w:r>
+                        <w:fldChar w:fldCharType="begin"/>
+                      </w:r>
+                      <w:r>
+                        <w:instrText xml:space="preserve"> SEQ Figura \* ARABIC </w:instrText>
+                      </w:r>
+                      <w:r>
+                        <w:fldChar w:fldCharType="separate"/>
+                      </w:r>
+                      <w:r>
+                        <w:rPr>
+                          <w:noProof/>
+                        </w:rPr>
+                        <w:t>1</w:t>
+                      </w:r>
+                      <w:r>
+                        <w:rPr>
+                          <w:noProof/>
+                        </w:rPr>
+                        <w:fldChar w:fldCharType="end"/>
+                      </w:r>
                       <w:r>
                         <w:rPr>
                           <w:noProof/>
@@ -14152,7 +14249,7 @@
                     </pic:cNvPicPr>
                   </pic:nvPicPr>
                   <pic:blipFill>
-                    <a:blip r:embed="rId36">
+                    <a:blip r:embed="rId37">
                       <a:extLst/>
                     </a:blip>
                     <a:srcRect/>
@@ -14278,14 +14375,27 @@
                             <w:r>
                               <w:t xml:space="preserve">Figura </w:t>
                             </w:r>
-                            <w:fldSimple w:instr=" SEQ Figura \* ARABIC ">
-                              <w:r>
-                                <w:rPr>
-                                  <w:noProof/>
-                                </w:rPr>
-                                <w:t>2</w:t>
-                              </w:r>
-                            </w:fldSimple>
+                            <w:r>
+                              <w:fldChar w:fldCharType="begin"/>
+                            </w:r>
+                            <w:r>
+                              <w:instrText xml:space="preserve"> SEQ Figura \* ARABIC </w:instrText>
+                            </w:r>
+                            <w:r>
+                              <w:fldChar w:fldCharType="separate"/>
+                            </w:r>
+                            <w:r>
+                              <w:rPr>
+                                <w:noProof/>
+                              </w:rPr>
+                              <w:t>2</w:t>
+                            </w:r>
+                            <w:r>
+                              <w:rPr>
+                                <w:noProof/>
+                              </w:rPr>
+                              <w:fldChar w:fldCharType="end"/>
+                            </w:r>
                             <w:r>
                               <w:t xml:space="preserve">: </w:t>
                             </w:r>
@@ -14324,7 +14434,7 @@
           </mc:Choice>
           <mc:Fallback>
             <w:pict>
-              <v:shape w14:anchorId="06B4AFFF" id="Caixa de texto 13" o:spid="_x0000_s1027" type="#_x0000_t202" style="position:absolute;margin-left:0;margin-top:301.1pt;width:453.4pt;height:.05pt;z-index:251683840;visibility:visible;mso-wrap-style:square;mso-wrap-distance-left:9pt;mso-wrap-distance-top:0;mso-wrap-distance-right:9pt;mso-wrap-distance-bottom:0;mso-position-horizontal:absolute;mso-position-horizontal-relative:text;mso-position-vertical:absolute;mso-position-vertical-relative:text;v-text-anchor:top" o:gfxdata="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" stroked="f">
+              <v:shape id="Caixa de texto 13" o:spid="_x0000_s1027" type="#_x0000_t202" style="position:absolute;margin-left:0;margin-top:301.1pt;width:453.4pt;height:.05pt;z-index:251683840;visibility:visible;mso-wrap-style:square;mso-wrap-distance-left:9pt;mso-wrap-distance-top:0;mso-wrap-distance-right:9pt;mso-wrap-distance-bottom:0;mso-position-horizontal:absolute;mso-position-horizontal-relative:text;mso-position-vertical:absolute;mso-position-vertical-relative:text;v-text-anchor:top" o:gfxdata="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" stroked="f">
                 <v:textbox style="mso-fit-shape-to-text:t" inset="0,0,0,0">
                   <w:txbxContent>
                     <w:p>
@@ -14337,14 +14447,27 @@
                       <w:r>
                         <w:t xml:space="preserve">Figura </w:t>
                       </w:r>
-                      <w:fldSimple w:instr=" SEQ Figura \* ARABIC ">
-                        <w:r>
-                          <w:rPr>
-                            <w:noProof/>
-                          </w:rPr>
-                          <w:t>2</w:t>
-                        </w:r>
-                      </w:fldSimple>
+                      <w:r>
+                        <w:fldChar w:fldCharType="begin"/>
+                      </w:r>
+                      <w:r>
+                        <w:instrText xml:space="preserve"> SEQ Figura \* ARABIC </w:instrText>
+                      </w:r>
+                      <w:r>
+                        <w:fldChar w:fldCharType="separate"/>
+                      </w:r>
+                      <w:r>
+                        <w:rPr>
+                          <w:noProof/>
+                        </w:rPr>
+                        <w:t>2</w:t>
+                      </w:r>
+                      <w:r>
+                        <w:rPr>
+                          <w:noProof/>
+                        </w:rPr>
+                        <w:fldChar w:fldCharType="end"/>
+                      </w:r>
                       <w:r>
                         <w:t xml:space="preserve">: </w:t>
                       </w:r>
@@ -14408,7 +14531,7 @@
                     </pic:cNvPicPr>
                   </pic:nvPicPr>
                   <pic:blipFill>
-                    <a:blip r:embed="rId37">
+                    <a:blip r:embed="rId38">
                       <a:extLst/>
                     </a:blip>
                     <a:srcRect/>
@@ -14541,14 +14664,27 @@
                             <w:r>
                               <w:t xml:space="preserve">Figura </w:t>
                             </w:r>
-                            <w:fldSimple w:instr=" SEQ Figura \* ARABIC ">
-                              <w:r>
-                                <w:rPr>
-                                  <w:noProof/>
-                                </w:rPr>
-                                <w:t>3</w:t>
-                              </w:r>
-                            </w:fldSimple>
+                            <w:r>
+                              <w:fldChar w:fldCharType="begin"/>
+                            </w:r>
+                            <w:r>
+                              <w:instrText xml:space="preserve"> SEQ Figura \* ARABIC </w:instrText>
+                            </w:r>
+                            <w:r>
+                              <w:fldChar w:fldCharType="separate"/>
+                            </w:r>
+                            <w:r>
+                              <w:rPr>
+                                <w:noProof/>
+                              </w:rPr>
+                              <w:t>3</w:t>
+                            </w:r>
+                            <w:r>
+                              <w:rPr>
+                                <w:noProof/>
+                              </w:rPr>
+                              <w:fldChar w:fldCharType="end"/>
+                            </w:r>
                             <w:r>
                               <w:t xml:space="preserve"> - Tela de Boas Vindas</w:t>
                             </w:r>
@@ -14583,7 +14719,7 @@
           </mc:Choice>
           <mc:Fallback>
             <w:pict>
-              <v:shape w14:anchorId="7267C426" id="Caixa de texto 14" o:spid="_x0000_s1028" type="#_x0000_t202" style="position:absolute;margin-left:0;margin-top:295.65pt;width:453.6pt;height:.05pt;z-index:251685888;visibility:visible;mso-wrap-style:square;mso-wrap-distance-left:9pt;mso-wrap-distance-top:0;mso-wrap-distance-right:9pt;mso-wrap-distance-bottom:0;mso-position-horizontal:absolute;mso-position-horizontal-relative:text;mso-position-vertical:absolute;mso-position-vertical-relative:text;v-text-anchor:top" o:gfxdata="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" stroked="f">
+              <v:shape id="Caixa de texto 14" o:spid="_x0000_s1028" type="#_x0000_t202" style="position:absolute;margin-left:0;margin-top:295.65pt;width:453.6pt;height:.05pt;z-index:251685888;visibility:visible;mso-wrap-style:square;mso-wrap-distance-left:9pt;mso-wrap-distance-top:0;mso-wrap-distance-right:9pt;mso-wrap-distance-bottom:0;mso-position-horizontal:absolute;mso-position-horizontal-relative:text;mso-position-vertical:absolute;mso-position-vertical-relative:text;v-text-anchor:top" o:gfxdata="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" stroked="f">
                 <v:textbox style="mso-fit-shape-to-text:t" inset="0,0,0,0">
                   <w:txbxContent>
                     <w:p>
@@ -14595,14 +14731,27 @@
                       <w:r>
                         <w:t xml:space="preserve">Figura </w:t>
                       </w:r>
-                      <w:fldSimple w:instr=" SEQ Figura \* ARABIC ">
-                        <w:r>
-                          <w:rPr>
-                            <w:noProof/>
-                          </w:rPr>
-                          <w:t>3</w:t>
-                        </w:r>
-                      </w:fldSimple>
+                      <w:r>
+                        <w:fldChar w:fldCharType="begin"/>
+                      </w:r>
+                      <w:r>
+                        <w:instrText xml:space="preserve"> SEQ Figura \* ARABIC </w:instrText>
+                      </w:r>
+                      <w:r>
+                        <w:fldChar w:fldCharType="separate"/>
+                      </w:r>
+                      <w:r>
+                        <w:rPr>
+                          <w:noProof/>
+                        </w:rPr>
+                        <w:t>3</w:t>
+                      </w:r>
+                      <w:r>
+                        <w:rPr>
+                          <w:noProof/>
+                        </w:rPr>
+                        <w:fldChar w:fldCharType="end"/>
+                      </w:r>
                       <w:r>
                         <w:t xml:space="preserve"> - Tela de Boas Vindas</w:t>
                       </w:r>
@@ -14662,7 +14811,7 @@
                     </pic:cNvPicPr>
                   </pic:nvPicPr>
                   <pic:blipFill>
-                    <a:blip r:embed="rId38">
+                    <a:blip r:embed="rId39">
                       <a:extLst/>
                     </a:blip>
                     <a:srcRect/>
@@ -14801,14 +14950,27 @@
                             <w:r>
                               <w:t xml:space="preserve">Figura </w:t>
                             </w:r>
-                            <w:fldSimple w:instr=" SEQ Figura \* ARABIC ">
-                              <w:r>
-                                <w:rPr>
-                                  <w:noProof/>
-                                </w:rPr>
-                                <w:t>4</w:t>
-                              </w:r>
-                            </w:fldSimple>
+                            <w:r>
+                              <w:fldChar w:fldCharType="begin"/>
+                            </w:r>
+                            <w:r>
+                              <w:instrText xml:space="preserve"> SEQ Figura \* ARABIC </w:instrText>
+                            </w:r>
+                            <w:r>
+                              <w:fldChar w:fldCharType="separate"/>
+                            </w:r>
+                            <w:r>
+                              <w:rPr>
+                                <w:noProof/>
+                              </w:rPr>
+                              <w:t>4</w:t>
+                            </w:r>
+                            <w:r>
+                              <w:rPr>
+                                <w:noProof/>
+                              </w:rPr>
+                              <w:fldChar w:fldCharType="end"/>
+                            </w:r>
                             <w:r>
                               <w:t xml:space="preserve"> - </w:t>
                             </w:r>
@@ -14846,7 +15008,7 @@
           </mc:Choice>
           <mc:Fallback>
             <w:pict>
-              <v:shape w14:anchorId="09D8032C" id="Caixa de texto 15" o:spid="_x0000_s1029" type="#_x0000_t202" style="position:absolute;margin-left:0;margin-top:295.7pt;width:453.6pt;height:.05pt;z-index:251687936;visibility:visible;mso-wrap-style:square;mso-wrap-distance-left:9pt;mso-wrap-distance-top:0;mso-wrap-distance-right:9pt;mso-wrap-distance-bottom:0;mso-position-horizontal:absolute;mso-position-horizontal-relative:text;mso-position-vertical:absolute;mso-position-vertical-relative:text;v-text-anchor:top" o:gfxdata="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" stroked="f">
+              <v:shape id="Caixa de texto 15" o:spid="_x0000_s1029" type="#_x0000_t202" style="position:absolute;margin-left:0;margin-top:295.7pt;width:453.6pt;height:.05pt;z-index:251687936;visibility:visible;mso-wrap-style:square;mso-wrap-distance-left:9pt;mso-wrap-distance-top:0;mso-wrap-distance-right:9pt;mso-wrap-distance-bottom:0;mso-position-horizontal:absolute;mso-position-horizontal-relative:text;mso-position-vertical:absolute;mso-position-vertical-relative:text;v-text-anchor:top" o:gfxdata="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" stroked="f">
                 <v:textbox style="mso-fit-shape-to-text:t" inset="0,0,0,0">
                   <w:txbxContent>
                     <w:p>
@@ -14858,14 +15020,27 @@
                       <w:r>
                         <w:t xml:space="preserve">Figura </w:t>
                       </w:r>
-                      <w:fldSimple w:instr=" SEQ Figura \* ARABIC ">
-                        <w:r>
-                          <w:rPr>
-                            <w:noProof/>
-                          </w:rPr>
-                          <w:t>4</w:t>
-                        </w:r>
-                      </w:fldSimple>
+                      <w:r>
+                        <w:fldChar w:fldCharType="begin"/>
+                      </w:r>
+                      <w:r>
+                        <w:instrText xml:space="preserve"> SEQ Figura \* ARABIC </w:instrText>
+                      </w:r>
+                      <w:r>
+                        <w:fldChar w:fldCharType="separate"/>
+                      </w:r>
+                      <w:r>
+                        <w:rPr>
+                          <w:noProof/>
+                        </w:rPr>
+                        <w:t>4</w:t>
+                      </w:r>
+                      <w:r>
+                        <w:rPr>
+                          <w:noProof/>
+                        </w:rPr>
+                        <w:fldChar w:fldCharType="end"/>
+                      </w:r>
                       <w:r>
                         <w:t xml:space="preserve"> - </w:t>
                       </w:r>
@@ -14928,7 +15103,7 @@
                     </pic:cNvPicPr>
                   </pic:nvPicPr>
                   <pic:blipFill>
-                    <a:blip r:embed="rId39">
+                    <a:blip r:embed="rId40">
                       <a:extLst/>
                     </a:blip>
                     <a:srcRect/>
@@ -15065,14 +15240,27 @@
                             <w:r>
                               <w:t xml:space="preserve">Figura </w:t>
                             </w:r>
-                            <w:fldSimple w:instr=" SEQ Figura \* ARABIC ">
-                              <w:r>
-                                <w:rPr>
-                                  <w:noProof/>
-                                </w:rPr>
-                                <w:t>5</w:t>
-                              </w:r>
-                            </w:fldSimple>
+                            <w:r>
+                              <w:fldChar w:fldCharType="begin"/>
+                            </w:r>
+                            <w:r>
+                              <w:instrText xml:space="preserve"> SEQ Figura \* ARABIC </w:instrText>
+                            </w:r>
+                            <w:r>
+                              <w:fldChar w:fldCharType="separate"/>
+                            </w:r>
+                            <w:r>
+                              <w:rPr>
+                                <w:noProof/>
+                              </w:rPr>
+                              <w:t>5</w:t>
+                            </w:r>
+                            <w:r>
+                              <w:rPr>
+                                <w:noProof/>
+                              </w:rPr>
+                              <w:fldChar w:fldCharType="end"/>
+                            </w:r>
                             <w:r>
                               <w:t xml:space="preserve"> - </w:t>
                             </w:r>
@@ -15110,7 +15298,7 @@
           </mc:Choice>
           <mc:Fallback>
             <w:pict>
-              <v:shape w14:anchorId="16EA68F5" id="Caixa de texto 16" o:spid="_x0000_s1030" type="#_x0000_t202" style="position:absolute;margin-left:0;margin-top:295.65pt;width:453.6pt;height:.05pt;z-index:251689984;visibility:visible;mso-wrap-style:square;mso-wrap-distance-left:9pt;mso-wrap-distance-top:0;mso-wrap-distance-right:9pt;mso-wrap-distance-bottom:0;mso-position-horizontal:absolute;mso-position-horizontal-relative:text;mso-position-vertical:absolute;mso-position-vertical-relative:text;v-text-anchor:top" o:gfxdata="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" stroked="f">
+              <v:shape id="Caixa de texto 16" o:spid="_x0000_s1030" type="#_x0000_t202" style="position:absolute;margin-left:0;margin-top:295.65pt;width:453.6pt;height:.05pt;z-index:251689984;visibility:visible;mso-wrap-style:square;mso-wrap-distance-left:9pt;mso-wrap-distance-top:0;mso-wrap-distance-right:9pt;mso-wrap-distance-bottom:0;mso-position-horizontal:absolute;mso-position-horizontal-relative:text;mso-position-vertical:absolute;mso-position-vertical-relative:text;v-text-anchor:top" o:gfxdata="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" stroked="f">
                 <v:textbox style="mso-fit-shape-to-text:t" inset="0,0,0,0">
                   <w:txbxContent>
                     <w:p>
@@ -15122,14 +15310,27 @@
                       <w:r>
                         <w:t xml:space="preserve">Figura </w:t>
                       </w:r>
-                      <w:fldSimple w:instr=" SEQ Figura \* ARABIC ">
-                        <w:r>
-                          <w:rPr>
-                            <w:noProof/>
-                          </w:rPr>
-                          <w:t>5</w:t>
-                        </w:r>
-                      </w:fldSimple>
+                      <w:r>
+                        <w:fldChar w:fldCharType="begin"/>
+                      </w:r>
+                      <w:r>
+                        <w:instrText xml:space="preserve"> SEQ Figura \* ARABIC </w:instrText>
+                      </w:r>
+                      <w:r>
+                        <w:fldChar w:fldCharType="separate"/>
+                      </w:r>
+                      <w:r>
+                        <w:rPr>
+                          <w:noProof/>
+                        </w:rPr>
+                        <w:t>5</w:t>
+                      </w:r>
+                      <w:r>
+                        <w:rPr>
+                          <w:noProof/>
+                        </w:rPr>
+                        <w:fldChar w:fldCharType="end"/>
+                      </w:r>
                       <w:r>
                         <w:t xml:space="preserve"> - </w:t>
                       </w:r>
@@ -15192,7 +15393,7 @@
                     </pic:cNvPicPr>
                   </pic:nvPicPr>
                   <pic:blipFill>
-                    <a:blip r:embed="rId40">
+                    <a:blip r:embed="rId41">
                       <a:extLst/>
                     </a:blip>
                     <a:srcRect/>
@@ -15333,14 +15534,27 @@
                             <w:r>
                               <w:t xml:space="preserve">Figura </w:t>
                             </w:r>
-                            <w:fldSimple w:instr=" SEQ Figura \* ARABIC ">
-                              <w:r>
-                                <w:rPr>
-                                  <w:noProof/>
-                                </w:rPr>
-                                <w:t>6</w:t>
-                              </w:r>
-                            </w:fldSimple>
+                            <w:r>
+                              <w:fldChar w:fldCharType="begin"/>
+                            </w:r>
+                            <w:r>
+                              <w:instrText xml:space="preserve"> SEQ Figura \* ARABIC </w:instrText>
+                            </w:r>
+                            <w:r>
+                              <w:fldChar w:fldCharType="separate"/>
+                            </w:r>
+                            <w:r>
+                              <w:rPr>
+                                <w:noProof/>
+                              </w:rPr>
+                              <w:t>6</w:t>
+                            </w:r>
+                            <w:r>
+                              <w:rPr>
+                                <w:noProof/>
+                              </w:rPr>
+                              <w:fldChar w:fldCharType="end"/>
+                            </w:r>
                             <w:r>
                               <w:t xml:space="preserve"> - </w:t>
                             </w:r>
@@ -15378,7 +15592,7 @@
           </mc:Choice>
           <mc:Fallback>
             <w:pict>
-              <v:shape w14:anchorId="712BC58C" id="Caixa de texto 17" o:spid="_x0000_s1031" type="#_x0000_t202" style="position:absolute;margin-left:0;margin-top:295.65pt;width:453.6pt;height:.05pt;z-index:251692032;visibility:visible;mso-wrap-style:square;mso-wrap-distance-left:9pt;mso-wrap-distance-top:0;mso-wrap-distance-right:9pt;mso-wrap-distance-bottom:0;mso-position-horizontal:absolute;mso-position-horizontal-relative:text;mso-position-vertical:absolute;mso-position-vertical-relative:text;v-text-anchor:top" o:gfxdata="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" stroked="f">
+              <v:shape id="Caixa de texto 17" o:spid="_x0000_s1031" type="#_x0000_t202" style="position:absolute;margin-left:0;margin-top:295.65pt;width:453.6pt;height:.05pt;z-index:251692032;visibility:visible;mso-wrap-style:square;mso-wrap-distance-left:9pt;mso-wrap-distance-top:0;mso-wrap-distance-right:9pt;mso-wrap-distance-bottom:0;mso-position-horizontal:absolute;mso-position-horizontal-relative:text;mso-position-vertical:absolute;mso-position-vertical-relative:text;v-text-anchor:top" o:gfxdata="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" stroked="f">
                 <v:textbox style="mso-fit-shape-to-text:t" inset="0,0,0,0">
                   <w:txbxContent>
                     <w:p>
@@ -15390,14 +15604,27 @@
                       <w:r>
                         <w:t xml:space="preserve">Figura </w:t>
                       </w:r>
-                      <w:fldSimple w:instr=" SEQ Figura \* ARABIC ">
-                        <w:r>
-                          <w:rPr>
-                            <w:noProof/>
-                          </w:rPr>
-                          <w:t>6</w:t>
-                        </w:r>
-                      </w:fldSimple>
+                      <w:r>
+                        <w:fldChar w:fldCharType="begin"/>
+                      </w:r>
+                      <w:r>
+                        <w:instrText xml:space="preserve"> SEQ Figura \* ARABIC </w:instrText>
+                      </w:r>
+                      <w:r>
+                        <w:fldChar w:fldCharType="separate"/>
+                      </w:r>
+                      <w:r>
+                        <w:rPr>
+                          <w:noProof/>
+                        </w:rPr>
+                        <w:t>6</w:t>
+                      </w:r>
+                      <w:r>
+                        <w:rPr>
+                          <w:noProof/>
+                        </w:rPr>
+                        <w:fldChar w:fldCharType="end"/>
+                      </w:r>
                       <w:r>
                         <w:t xml:space="preserve"> - </w:t>
                       </w:r>
@@ -15460,7 +15687,7 @@
                     </pic:cNvPicPr>
                   </pic:nvPicPr>
                   <pic:blipFill>
-                    <a:blip r:embed="rId41">
+                    <a:blip r:embed="rId42">
                       <a:extLst/>
                     </a:blip>
                     <a:srcRect/>
@@ -15601,14 +15828,27 @@
                             <w:r>
                               <w:t xml:space="preserve">Figura </w:t>
                             </w:r>
-                            <w:fldSimple w:instr=" SEQ Figura \* ARABIC ">
-                              <w:r>
-                                <w:rPr>
-                                  <w:noProof/>
-                                </w:rPr>
-                                <w:t>7</w:t>
-                              </w:r>
-                            </w:fldSimple>
+                            <w:r>
+                              <w:fldChar w:fldCharType="begin"/>
+                            </w:r>
+                            <w:r>
+                              <w:instrText xml:space="preserve"> SEQ Figura \* ARABIC </w:instrText>
+                            </w:r>
+                            <w:r>
+                              <w:fldChar w:fldCharType="separate"/>
+                            </w:r>
+                            <w:r>
+                              <w:rPr>
+                                <w:noProof/>
+                              </w:rPr>
+                              <w:t>7</w:t>
+                            </w:r>
+                            <w:r>
+                              <w:rPr>
+                                <w:noProof/>
+                              </w:rPr>
+                              <w:fldChar w:fldCharType="end"/>
+                            </w:r>
                             <w:r>
                               <w:t xml:space="preserve"> - </w:t>
                             </w:r>
@@ -15646,7 +15886,7 @@
           </mc:Choice>
           <mc:Fallback>
             <w:pict>
-              <v:shape w14:anchorId="3085F71F" id="Caixa de texto 18" o:spid="_x0000_s1032" type="#_x0000_t202" style="position:absolute;margin-left:0;margin-top:295.65pt;width:453.6pt;height:.05pt;z-index:251694080;visibility:visible;mso-wrap-style:square;mso-wrap-distance-left:9pt;mso-wrap-distance-top:0;mso-wrap-distance-right:9pt;mso-wrap-distance-bottom:0;mso-position-horizontal:absolute;mso-position-horizontal-relative:text;mso-position-vertical:absolute;mso-position-vertical-relative:text;v-text-anchor:top" o:gfxdata="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" stroked="f">
+              <v:shape id="Caixa de texto 18" o:spid="_x0000_s1032" type="#_x0000_t202" style="position:absolute;margin-left:0;margin-top:295.65pt;width:453.6pt;height:.05pt;z-index:251694080;visibility:visible;mso-wrap-style:square;mso-wrap-distance-left:9pt;mso-wrap-distance-top:0;mso-wrap-distance-right:9pt;mso-wrap-distance-bottom:0;mso-position-horizontal:absolute;mso-position-horizontal-relative:text;mso-position-vertical:absolute;mso-position-vertical-relative:text;v-text-anchor:top" o:gfxdata="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" stroked="f">
                 <v:textbox style="mso-fit-shape-to-text:t" inset="0,0,0,0">
                   <w:txbxContent>
                     <w:p>
@@ -15658,14 +15898,27 @@
                       <w:r>
                         <w:t xml:space="preserve">Figura </w:t>
                       </w:r>
-                      <w:fldSimple w:instr=" SEQ Figura \* ARABIC ">
-                        <w:r>
-                          <w:rPr>
-                            <w:noProof/>
-                          </w:rPr>
-                          <w:t>7</w:t>
-                        </w:r>
-                      </w:fldSimple>
+                      <w:r>
+                        <w:fldChar w:fldCharType="begin"/>
+                      </w:r>
+                      <w:r>
+                        <w:instrText xml:space="preserve"> SEQ Figura \* ARABIC </w:instrText>
+                      </w:r>
+                      <w:r>
+                        <w:fldChar w:fldCharType="separate"/>
+                      </w:r>
+                      <w:r>
+                        <w:rPr>
+                          <w:noProof/>
+                        </w:rPr>
+                        <w:t>7</w:t>
+                      </w:r>
+                      <w:r>
+                        <w:rPr>
+                          <w:noProof/>
+                        </w:rPr>
+                        <w:fldChar w:fldCharType="end"/>
+                      </w:r>
                       <w:r>
                         <w:t xml:space="preserve"> - </w:t>
                       </w:r>
@@ -15728,7 +15981,7 @@
                     </pic:cNvPicPr>
                   </pic:nvPicPr>
                   <pic:blipFill>
-                    <a:blip r:embed="rId42">
+                    <a:blip r:embed="rId43">
                       <a:extLst/>
                     </a:blip>
                     <a:srcRect/>
@@ -15869,14 +16122,27 @@
                             <w:r>
                               <w:t xml:space="preserve">Figura </w:t>
                             </w:r>
-                            <w:fldSimple w:instr=" SEQ Figura \* ARABIC ">
-                              <w:r>
-                                <w:rPr>
-                                  <w:noProof/>
-                                </w:rPr>
-                                <w:t>8</w:t>
-                              </w:r>
-                            </w:fldSimple>
+                            <w:r>
+                              <w:fldChar w:fldCharType="begin"/>
+                            </w:r>
+                            <w:r>
+                              <w:instrText xml:space="preserve"> SEQ Figura \* ARABIC </w:instrText>
+                            </w:r>
+                            <w:r>
+                              <w:fldChar w:fldCharType="separate"/>
+                            </w:r>
+                            <w:r>
+                              <w:rPr>
+                                <w:noProof/>
+                              </w:rPr>
+                              <w:t>8</w:t>
+                            </w:r>
+                            <w:r>
+                              <w:rPr>
+                                <w:noProof/>
+                              </w:rPr>
+                              <w:fldChar w:fldCharType="end"/>
+                            </w:r>
                             <w:r>
                               <w:t xml:space="preserve"> - </w:t>
                             </w:r>
@@ -15918,7 +16184,7 @@
           </mc:Choice>
           <mc:Fallback>
             <w:pict>
-              <v:shape w14:anchorId="40D69427" id="Caixa de texto 19" o:spid="_x0000_s1033" type="#_x0000_t202" style="position:absolute;margin-left:0;margin-top:295.9pt;width:453.6pt;height:.05pt;z-index:251696128;visibility:visible;mso-wrap-style:square;mso-wrap-distance-left:9pt;mso-wrap-distance-top:0;mso-wrap-distance-right:9pt;mso-wrap-distance-bottom:0;mso-position-horizontal:absolute;mso-position-horizontal-relative:text;mso-position-vertical:absolute;mso-position-vertical-relative:text;v-text-anchor:top" o:gfxdata="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" stroked="f">
+              <v:shape id="Caixa de texto 19" o:spid="_x0000_s1033" type="#_x0000_t202" style="position:absolute;margin-left:0;margin-top:295.9pt;width:453.6pt;height:.05pt;z-index:251696128;visibility:visible;mso-wrap-style:square;mso-wrap-distance-left:9pt;mso-wrap-distance-top:0;mso-wrap-distance-right:9pt;mso-wrap-distance-bottom:0;mso-position-horizontal:absolute;mso-position-horizontal-relative:text;mso-position-vertical:absolute;mso-position-vertical-relative:text;v-text-anchor:top" o:gfxdata="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" stroked="f">
                 <v:textbox style="mso-fit-shape-to-text:t" inset="0,0,0,0">
                   <w:txbxContent>
                     <w:p>
@@ -15930,14 +16196,27 @@
                       <w:r>
                         <w:t xml:space="preserve">Figura </w:t>
                       </w:r>
-                      <w:fldSimple w:instr=" SEQ Figura \* ARABIC ">
-                        <w:r>
-                          <w:rPr>
-                            <w:noProof/>
-                          </w:rPr>
-                          <w:t>8</w:t>
-                        </w:r>
-                      </w:fldSimple>
+                      <w:r>
+                        <w:fldChar w:fldCharType="begin"/>
+                      </w:r>
+                      <w:r>
+                        <w:instrText xml:space="preserve"> SEQ Figura \* ARABIC </w:instrText>
+                      </w:r>
+                      <w:r>
+                        <w:fldChar w:fldCharType="separate"/>
+                      </w:r>
+                      <w:r>
+                        <w:rPr>
+                          <w:noProof/>
+                        </w:rPr>
+                        <w:t>8</w:t>
+                      </w:r>
+                      <w:r>
+                        <w:rPr>
+                          <w:noProof/>
+                        </w:rPr>
+                        <w:fldChar w:fldCharType="end"/>
+                      </w:r>
                       <w:r>
                         <w:t xml:space="preserve"> - </w:t>
                       </w:r>
@@ -16004,7 +16283,7 @@
                     </pic:cNvPicPr>
                   </pic:nvPicPr>
                   <pic:blipFill>
-                    <a:blip r:embed="rId43">
+                    <a:blip r:embed="rId44">
                       <a:extLst/>
                     </a:blip>
                     <a:srcRect/>
@@ -16145,14 +16424,27 @@
                             <w:r>
                               <w:t xml:space="preserve">Figura </w:t>
                             </w:r>
-                            <w:fldSimple w:instr=" SEQ Figura \* ARABIC ">
-                              <w:r>
-                                <w:rPr>
-                                  <w:noProof/>
-                                </w:rPr>
-                                <w:t>9</w:t>
-                              </w:r>
-                            </w:fldSimple>
+                            <w:r>
+                              <w:fldChar w:fldCharType="begin"/>
+                            </w:r>
+                            <w:r>
+                              <w:instrText xml:space="preserve"> SEQ Figura \* ARABIC </w:instrText>
+                            </w:r>
+                            <w:r>
+                              <w:fldChar w:fldCharType="separate"/>
+                            </w:r>
+                            <w:r>
+                              <w:rPr>
+                                <w:noProof/>
+                              </w:rPr>
+                              <w:t>9</w:t>
+                            </w:r>
+                            <w:r>
+                              <w:rPr>
+                                <w:noProof/>
+                              </w:rPr>
+                              <w:fldChar w:fldCharType="end"/>
+                            </w:r>
                             <w:r>
                               <w:t xml:space="preserve"> - </w:t>
                             </w:r>
@@ -16194,7 +16486,7 @@
           </mc:Choice>
           <mc:Fallback>
             <w:pict>
-              <v:shape w14:anchorId="136A9863" id="Caixa de texto 20" o:spid="_x0000_s1034" type="#_x0000_t202" style="position:absolute;margin-left:0;margin-top:295.65pt;width:453.6pt;height:.05pt;z-index:251698176;visibility:visible;mso-wrap-style:square;mso-wrap-distance-left:9pt;mso-wrap-distance-top:0;mso-wrap-distance-right:9pt;mso-wrap-distance-bottom:0;mso-position-horizontal:absolute;mso-position-horizontal-relative:text;mso-position-vertical:absolute;mso-position-vertical-relative:text;v-text-anchor:top" o:gfxdata="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" stroked="f">
+              <v:shape id="Caixa de texto 20" o:spid="_x0000_s1034" type="#_x0000_t202" style="position:absolute;margin-left:0;margin-top:295.65pt;width:453.6pt;height:.05pt;z-index:251698176;visibility:visible;mso-wrap-style:square;mso-wrap-distance-left:9pt;mso-wrap-distance-top:0;mso-wrap-distance-right:9pt;mso-wrap-distance-bottom:0;mso-position-horizontal:absolute;mso-position-horizontal-relative:text;mso-position-vertical:absolute;mso-position-vertical-relative:text;v-text-anchor:top" o:gfxdata="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" stroked="f">
                 <v:textbox style="mso-fit-shape-to-text:t" inset="0,0,0,0">
                   <w:txbxContent>
                     <w:p>
@@ -16206,14 +16498,27 @@
                       <w:r>
                         <w:t xml:space="preserve">Figura </w:t>
                       </w:r>
-                      <w:fldSimple w:instr=" SEQ Figura \* ARABIC ">
-                        <w:r>
-                          <w:rPr>
-                            <w:noProof/>
-                          </w:rPr>
-                          <w:t>9</w:t>
-                        </w:r>
-                      </w:fldSimple>
+                      <w:r>
+                        <w:fldChar w:fldCharType="begin"/>
+                      </w:r>
+                      <w:r>
+                        <w:instrText xml:space="preserve"> SEQ Figura \* ARABIC </w:instrText>
+                      </w:r>
+                      <w:r>
+                        <w:fldChar w:fldCharType="separate"/>
+                      </w:r>
+                      <w:r>
+                        <w:rPr>
+                          <w:noProof/>
+                        </w:rPr>
+                        <w:t>9</w:t>
+                      </w:r>
+                      <w:r>
+                        <w:rPr>
+                          <w:noProof/>
+                        </w:rPr>
+                        <w:fldChar w:fldCharType="end"/>
+                      </w:r>
                       <w:r>
                         <w:t xml:space="preserve"> - </w:t>
                       </w:r>
@@ -16280,7 +16585,7 @@
                     </pic:cNvPicPr>
                   </pic:nvPicPr>
                   <pic:blipFill>
-                    <a:blip r:embed="rId44">
+                    <a:blip r:embed="rId45">
                       <a:extLst/>
                     </a:blip>
                     <a:srcRect/>
@@ -16421,14 +16726,27 @@
                             <w:r>
                               <w:t xml:space="preserve">Figura </w:t>
                             </w:r>
-                            <w:fldSimple w:instr=" SEQ Figura \* ARABIC ">
-                              <w:r>
-                                <w:rPr>
-                                  <w:noProof/>
-                                </w:rPr>
-                                <w:t>10</w:t>
-                              </w:r>
-                            </w:fldSimple>
+                            <w:r>
+                              <w:fldChar w:fldCharType="begin"/>
+                            </w:r>
+                            <w:r>
+                              <w:instrText xml:space="preserve"> SEQ Figura \* ARABIC </w:instrText>
+                            </w:r>
+                            <w:r>
+                              <w:fldChar w:fldCharType="separate"/>
+                            </w:r>
+                            <w:r>
+                              <w:rPr>
+                                <w:noProof/>
+                              </w:rPr>
+                              <w:t>10</w:t>
+                            </w:r>
+                            <w:r>
+                              <w:rPr>
+                                <w:noProof/>
+                              </w:rPr>
+                              <w:fldChar w:fldCharType="end"/>
+                            </w:r>
                             <w:r>
                               <w:t xml:space="preserve"> - </w:t>
                             </w:r>
@@ -16470,7 +16788,7 @@
           </mc:Choice>
           <mc:Fallback>
             <w:pict>
-              <v:shape w14:anchorId="5D2004A6" id="Caixa de texto 21" o:spid="_x0000_s1035" type="#_x0000_t202" style="position:absolute;margin-left:0;margin-top:295.65pt;width:453.6pt;height:.05pt;z-index:251700224;visibility:visible;mso-wrap-style:square;mso-wrap-distance-left:9pt;mso-wrap-distance-top:0;mso-wrap-distance-right:9pt;mso-wrap-distance-bottom:0;mso-position-horizontal:absolute;mso-position-horizontal-relative:text;mso-position-vertical:absolute;mso-position-vertical-relative:text;v-text-anchor:top" o:gfxdata="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" stroked="f">
+              <v:shape id="Caixa de texto 21" o:spid="_x0000_s1035" type="#_x0000_t202" style="position:absolute;margin-left:0;margin-top:295.65pt;width:453.6pt;height:.05pt;z-index:251700224;visibility:visible;mso-wrap-style:square;mso-wrap-distance-left:9pt;mso-wrap-distance-top:0;mso-wrap-distance-right:9pt;mso-wrap-distance-bottom:0;mso-position-horizontal:absolute;mso-position-horizontal-relative:text;mso-position-vertical:absolute;mso-position-vertical-relative:text;v-text-anchor:top" o:gfxdata="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" stroked="f">
                 <v:textbox style="mso-fit-shape-to-text:t" inset="0,0,0,0">
                   <w:txbxContent>
                     <w:p>
@@ -16482,14 +16800,27 @@
                       <w:r>
                         <w:t xml:space="preserve">Figura </w:t>
                       </w:r>
-                      <w:fldSimple w:instr=" SEQ Figura \* ARABIC ">
-                        <w:r>
-                          <w:rPr>
-                            <w:noProof/>
-                          </w:rPr>
-                          <w:t>10</w:t>
-                        </w:r>
-                      </w:fldSimple>
+                      <w:r>
+                        <w:fldChar w:fldCharType="begin"/>
+                      </w:r>
+                      <w:r>
+                        <w:instrText xml:space="preserve"> SEQ Figura \* ARABIC </w:instrText>
+                      </w:r>
+                      <w:r>
+                        <w:fldChar w:fldCharType="separate"/>
+                      </w:r>
+                      <w:r>
+                        <w:rPr>
+                          <w:noProof/>
+                        </w:rPr>
+                        <w:t>10</w:t>
+                      </w:r>
+                      <w:r>
+                        <w:rPr>
+                          <w:noProof/>
+                        </w:rPr>
+                        <w:fldChar w:fldCharType="end"/>
+                      </w:r>
                       <w:r>
                         <w:t xml:space="preserve"> - </w:t>
                       </w:r>
@@ -16556,7 +16887,7 @@
                     </pic:cNvPicPr>
                   </pic:nvPicPr>
                   <pic:blipFill>
-                    <a:blip r:embed="rId45">
+                    <a:blip r:embed="rId46">
                       <a:extLst/>
                     </a:blip>
                     <a:srcRect/>
@@ -16697,14 +17028,27 @@
                             <w:r>
                               <w:t xml:space="preserve">Figura </w:t>
                             </w:r>
-                            <w:fldSimple w:instr=" SEQ Figura \* ARABIC ">
-                              <w:r>
-                                <w:rPr>
-                                  <w:noProof/>
-                                </w:rPr>
-                                <w:t>11</w:t>
-                              </w:r>
-                            </w:fldSimple>
+                            <w:r>
+                              <w:fldChar w:fldCharType="begin"/>
+                            </w:r>
+                            <w:r>
+                              <w:instrText xml:space="preserve"> SEQ Figura \* ARABIC </w:instrText>
+                            </w:r>
+                            <w:r>
+                              <w:fldChar w:fldCharType="separate"/>
+                            </w:r>
+                            <w:r>
+                              <w:rPr>
+                                <w:noProof/>
+                              </w:rPr>
+                              <w:t>11</w:t>
+                            </w:r>
+                            <w:r>
+                              <w:rPr>
+                                <w:noProof/>
+                              </w:rPr>
+                              <w:fldChar w:fldCharType="end"/>
+                            </w:r>
                             <w:r>
                               <w:t xml:space="preserve"> - </w:t>
                             </w:r>
@@ -16746,7 +17090,7 @@
           </mc:Choice>
           <mc:Fallback>
             <w:pict>
-              <v:shape w14:anchorId="5C7900AA" id="Caixa de texto 22" o:spid="_x0000_s1036" type="#_x0000_t202" style="position:absolute;margin-left:0;margin-top:295.65pt;width:453.6pt;height:.05pt;z-index:251702272;visibility:visible;mso-wrap-style:square;mso-wrap-distance-left:9pt;mso-wrap-distance-top:0;mso-wrap-distance-right:9pt;mso-wrap-distance-bottom:0;mso-position-horizontal:absolute;mso-position-horizontal-relative:text;mso-position-vertical:absolute;mso-position-vertical-relative:text;v-text-anchor:top" o:gfxdata="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" stroked="f">
+              <v:shape id="Caixa de texto 22" o:spid="_x0000_s1036" type="#_x0000_t202" style="position:absolute;margin-left:0;margin-top:295.65pt;width:453.6pt;height:.05pt;z-index:251702272;visibility:visible;mso-wrap-style:square;mso-wrap-distance-left:9pt;mso-wrap-distance-top:0;mso-wrap-distance-right:9pt;mso-wrap-distance-bottom:0;mso-position-horizontal:absolute;mso-position-horizontal-relative:text;mso-position-vertical:absolute;mso-position-vertical-relative:text;v-text-anchor:top" o:gfxdata="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" stroked="f">
                 <v:textbox style="mso-fit-shape-to-text:t" inset="0,0,0,0">
                   <w:txbxContent>
                     <w:p>
@@ -16758,14 +17102,27 @@
                       <w:r>
                         <w:t xml:space="preserve">Figura </w:t>
                       </w:r>
-                      <w:fldSimple w:instr=" SEQ Figura \* ARABIC ">
-                        <w:r>
-                          <w:rPr>
-                            <w:noProof/>
-                          </w:rPr>
-                          <w:t>11</w:t>
-                        </w:r>
-                      </w:fldSimple>
+                      <w:r>
+                        <w:fldChar w:fldCharType="begin"/>
+                      </w:r>
+                      <w:r>
+                        <w:instrText xml:space="preserve"> SEQ Figura \* ARABIC </w:instrText>
+                      </w:r>
+                      <w:r>
+                        <w:fldChar w:fldCharType="separate"/>
+                      </w:r>
+                      <w:r>
+                        <w:rPr>
+                          <w:noProof/>
+                        </w:rPr>
+                        <w:t>11</w:t>
+                      </w:r>
+                      <w:r>
+                        <w:rPr>
+                          <w:noProof/>
+                        </w:rPr>
+                        <w:fldChar w:fldCharType="end"/>
+                      </w:r>
                       <w:r>
                         <w:t xml:space="preserve"> - </w:t>
                       </w:r>
@@ -16832,7 +17189,7 @@
                     </pic:cNvPicPr>
                   </pic:nvPicPr>
                   <pic:blipFill>
-                    <a:blip r:embed="rId46">
+                    <a:blip r:embed="rId47">
                       <a:extLst/>
                     </a:blip>
                     <a:srcRect/>
@@ -16950,7 +17307,7 @@
                     <pic:cNvPicPr/>
                   </pic:nvPicPr>
                   <pic:blipFill>
-                    <a:blip r:embed="rId47">
+                    <a:blip r:embed="rId48">
                       <a:extLst>
                         <a:ext uri="{28A0092B-C50C-407E-A947-70E740481C1C}">
                           <a14:useLocalDpi xmlns:a14="http://schemas.microsoft.com/office/drawing/2010/main" val="0"/>
@@ -16985,14 +17342,27 @@
       <w:r>
         <w:t xml:space="preserve">Figura </w:t>
       </w:r>
-      <w:fldSimple w:instr=" SEQ Figura \* ARABIC ">
-        <w:r>
-          <w:rPr>
-            <w:noProof/>
-          </w:rPr>
-          <w:t>12</w:t>
-        </w:r>
-      </w:fldSimple>
+      <w:r>
+        <w:fldChar w:fldCharType="begin"/>
+      </w:r>
+      <w:r>
+        <w:instrText xml:space="preserve"> SEQ Figura \* ARABIC </w:instrText>
+      </w:r>
+      <w:r>
+        <w:fldChar w:fldCharType="separate"/>
+      </w:r>
+      <w:r>
+        <w:rPr>
+          <w:noProof/>
+        </w:rPr>
+        <w:t>12</w:t>
+      </w:r>
+      <w:r>
+        <w:rPr>
+          <w:noProof/>
+        </w:rPr>
+        <w:fldChar w:fldCharType="end"/>
+      </w:r>
       <w:r>
         <w:t xml:space="preserve"> - Fluxogramas do Sistema</w:t>
       </w:r>
@@ -17102,14 +17472,14 @@
         <w:rPr>
           <w:szCs w:val="20"/>
         </w:rPr>
-        <w:t>(  )</w:t>
+        <w:t xml:space="preserve">(  </w:t>
       </w:r>
       <w:proofErr w:type="gramEnd"/>
       <w:r>
         <w:rPr>
           <w:szCs w:val="20"/>
         </w:rPr>
-        <w:t xml:space="preserve"> Ruim  (  ) Normal  (  ) Boa  (  ) Desconheço o procedimento</w:t>
+        <w:t>) Ruim  (  ) Normal  (  ) Boa  (  ) Desconheço o procedimento</w:t>
       </w:r>
     </w:p>
     <w:p>
@@ -17160,14 +17530,14 @@
         <w:rPr>
           <w:szCs w:val="20"/>
         </w:rPr>
-        <w:t>(  )</w:t>
+        <w:t xml:space="preserve">(  </w:t>
       </w:r>
       <w:proofErr w:type="gramEnd"/>
       <w:r>
         <w:rPr>
           <w:szCs w:val="20"/>
         </w:rPr>
-        <w:t xml:space="preserve"> Sim  (  ) Não</w:t>
+        <w:t>) Sim  (  ) Não</w:t>
       </w:r>
     </w:p>
     <w:p>
@@ -17226,14 +17596,14 @@
         <w:rPr>
           <w:szCs w:val="20"/>
         </w:rPr>
-        <w:t>(  )</w:t>
+        <w:t xml:space="preserve">(  </w:t>
       </w:r>
       <w:proofErr w:type="gramEnd"/>
       <w:r>
         <w:rPr>
           <w:szCs w:val="20"/>
         </w:rPr>
-        <w:t xml:space="preserve"> Papéis  (  ) Informatizado</w:t>
+        <w:t>) Papéis  (  ) Informatizado</w:t>
       </w:r>
     </w:p>
     <w:p>
@@ -17270,9 +17640,15 @@
         <w:rPr>
           <w:szCs w:val="20"/>
         </w:rPr>
-        <w:t>(  )</w:t>
+        <w:t xml:space="preserve">(  </w:t>
       </w:r>
       <w:proofErr w:type="gramEnd"/>
+      <w:r>
+        <w:rPr>
+          <w:szCs w:val="20"/>
+        </w:rPr>
+        <w:t>)</w:t>
+      </w:r>
       <w:r>
         <w:rPr>
           <w:szCs w:val="20"/>
@@ -17349,7 +17725,7 @@
                 <w:rFonts w:cs="Arial"/>
                 <w:szCs w:val="24"/>
               </w:rPr>
-              <w:t>(  )</w:t>
+              <w:t xml:space="preserve">(  </w:t>
             </w:r>
             <w:proofErr w:type="gramEnd"/>
             <w:r>
@@ -17357,7 +17733,7 @@
                 <w:rFonts w:cs="Arial"/>
                 <w:szCs w:val="24"/>
               </w:rPr>
-              <w:t xml:space="preserve"> </w:t>
+              <w:t xml:space="preserve">) </w:t>
             </w:r>
             <w:r>
               <w:rPr>
@@ -17406,7 +17782,7 @@
                 <w:rFonts w:cs="Arial"/>
                 <w:szCs w:val="24"/>
               </w:rPr>
-              <w:t>(  )</w:t>
+              <w:t xml:space="preserve">(  </w:t>
             </w:r>
             <w:proofErr w:type="gramEnd"/>
             <w:r>
@@ -17414,7 +17790,7 @@
                 <w:rFonts w:cs="Arial"/>
                 <w:szCs w:val="24"/>
               </w:rPr>
-              <w:t xml:space="preserve"> </w:t>
+              <w:t xml:space="preserve">) </w:t>
             </w:r>
             <w:r>
               <w:rPr>
@@ -17463,7 +17839,7 @@
                 <w:rFonts w:cs="Arial"/>
                 <w:szCs w:val="24"/>
               </w:rPr>
-              <w:t>(  )</w:t>
+              <w:t xml:space="preserve">(  </w:t>
             </w:r>
             <w:proofErr w:type="gramEnd"/>
             <w:r>
@@ -17471,7 +17847,7 @@
                 <w:rFonts w:cs="Arial"/>
                 <w:szCs w:val="24"/>
               </w:rPr>
-              <w:t xml:space="preserve"> </w:t>
+              <w:t xml:space="preserve">) </w:t>
             </w:r>
             <w:r>
               <w:rPr>
@@ -17520,7 +17896,7 @@
                 <w:rFonts w:cs="Arial"/>
                 <w:szCs w:val="24"/>
               </w:rPr>
-              <w:t>(  )</w:t>
+              <w:t xml:space="preserve">(  </w:t>
             </w:r>
             <w:proofErr w:type="gramEnd"/>
             <w:r>
@@ -17528,7 +17904,7 @@
                 <w:rFonts w:cs="Arial"/>
                 <w:szCs w:val="24"/>
               </w:rPr>
-              <w:t xml:space="preserve"> </w:t>
+              <w:t xml:space="preserve">) </w:t>
             </w:r>
             <w:r>
               <w:rPr>
@@ -17577,7 +17953,7 @@
                 <w:rFonts w:cs="Arial"/>
                 <w:szCs w:val="24"/>
               </w:rPr>
-              <w:t>(  )</w:t>
+              <w:t xml:space="preserve">(  </w:t>
             </w:r>
             <w:proofErr w:type="gramEnd"/>
             <w:r>
@@ -17585,7 +17961,7 @@
                 <w:rFonts w:cs="Arial"/>
                 <w:szCs w:val="24"/>
               </w:rPr>
-              <w:t xml:space="preserve"> </w:t>
+              <w:t xml:space="preserve">) </w:t>
             </w:r>
             <w:r>
               <w:rPr>
@@ -17652,7 +18028,7 @@
                 <w:rFonts w:cs="Arial"/>
                 <w:szCs w:val="24"/>
               </w:rPr>
-              <w:t>(  )</w:t>
+              <w:t xml:space="preserve">(  </w:t>
             </w:r>
             <w:proofErr w:type="gramEnd"/>
             <w:r>
@@ -17660,7 +18036,7 @@
                 <w:rFonts w:cs="Arial"/>
                 <w:szCs w:val="24"/>
               </w:rPr>
-              <w:t xml:space="preserve"> </w:t>
+              <w:t xml:space="preserve">) </w:t>
             </w:r>
             <w:r>
               <w:rPr>
@@ -17709,7 +18085,7 @@
                 <w:rFonts w:cs="Arial"/>
                 <w:szCs w:val="24"/>
               </w:rPr>
-              <w:t>(  )</w:t>
+              <w:t xml:space="preserve">(  </w:t>
             </w:r>
             <w:proofErr w:type="gramEnd"/>
             <w:r>
@@ -17717,7 +18093,7 @@
                 <w:rFonts w:cs="Arial"/>
                 <w:szCs w:val="24"/>
               </w:rPr>
-              <w:t xml:space="preserve"> </w:t>
+              <w:t xml:space="preserve">) </w:t>
             </w:r>
             <w:r>
               <w:rPr>
@@ -17766,7 +18142,7 @@
                 <w:rFonts w:cs="Arial"/>
                 <w:szCs w:val="24"/>
               </w:rPr>
-              <w:t>(  )</w:t>
+              <w:t xml:space="preserve">(  </w:t>
             </w:r>
             <w:proofErr w:type="gramEnd"/>
             <w:r>
@@ -17774,7 +18150,7 @@
                 <w:rFonts w:cs="Arial"/>
                 <w:szCs w:val="24"/>
               </w:rPr>
-              <w:t xml:space="preserve"> </w:t>
+              <w:t xml:space="preserve">) </w:t>
             </w:r>
             <w:r>
               <w:rPr>
@@ -17823,7 +18199,7 @@
                 <w:rFonts w:cs="Arial"/>
                 <w:szCs w:val="24"/>
               </w:rPr>
-              <w:t>(  )</w:t>
+              <w:t xml:space="preserve">(  </w:t>
             </w:r>
             <w:proofErr w:type="gramEnd"/>
             <w:r>
@@ -17831,7 +18207,7 @@
                 <w:rFonts w:cs="Arial"/>
                 <w:szCs w:val="24"/>
               </w:rPr>
-              <w:t xml:space="preserve"> </w:t>
+              <w:t xml:space="preserve">) </w:t>
             </w:r>
             <w:r>
               <w:rPr>
@@ -17863,7 +18239,7 @@
       </w:pPr>
     </w:p>
     <w:sectPr>
-      <w:headerReference w:type="default" r:id="rId48"/>
+      <w:headerReference w:type="default" r:id="rId49"/>
       <w:type w:val="continuous"/>
       <w:pgSz w:w="11906" w:h="16838"/>
       <w:pgMar w:top="1701" w:right="1134" w:bottom="1134" w:left="1701" w:header="708" w:footer="708" w:gutter="0"/>
@@ -17875,7 +18251,7 @@
 </file>
 
 <file path=word/endnotes.xml><?xml version="1.0" encoding="utf-8"?>
-<w:endnotes xmlns:wpc="http://schemas.microsoft.com/office/word/2010/wordprocessingCanvas" xmlns:mc="http://schemas.openxmlformats.org/markup-compatibility/2006" xmlns:o="urn:schemas-microsoft-com:office:office" xmlns:r="http://schemas.openxmlformats.org/officeDocument/2006/relationships" xmlns:m="http://schemas.openxmlformats.org/officeDocument/2006/math" xmlns:v="urn:schemas-microsoft-com:vml" xmlns:wp14="http://schemas.microsoft.com/office/word/2010/wordprocessingDrawing" xmlns:wp="http://schemas.openxmlformats.org/drawingml/2006/wordprocessingDrawing" xmlns:w10="urn:schemas-microsoft-com:office:word" xmlns:w="http://schemas.openxmlformats.org/wordprocessingml/2006/main" xmlns:w14="http://schemas.microsoft.com/office/word/2010/wordml" xmlns:w15="http://schemas.microsoft.com/office/word/2012/wordml" xmlns:wpg="http://schemas.microsoft.com/office/word/2010/wordprocessingGroup" xmlns:wpi="http://schemas.microsoft.com/office/word/2010/wordprocessingInk" xmlns:wne="http://schemas.microsoft.com/office/word/2006/wordml" xmlns:wps="http://schemas.microsoft.com/office/word/2010/wordprocessingShape" mc:Ignorable="w14 w15 wp14">
+<w:endnotes xmlns:wpc="http://schemas.microsoft.com/office/word/2010/wordprocessingCanvas" xmlns:mc="http://schemas.openxmlformats.org/markup-compatibility/2006" xmlns:o="urn:schemas-microsoft-com:office:office" xmlns:r="http://schemas.openxmlformats.org/officeDocument/2006/relationships" xmlns:m="http://schemas.openxmlformats.org/officeDocument/2006/math" xmlns:v="urn:schemas-microsoft-com:vml" xmlns:wp14="http://schemas.microsoft.com/office/word/2010/wordprocessingDrawing" xmlns:wp="http://schemas.openxmlformats.org/drawingml/2006/wordprocessingDrawing" xmlns:w10="urn:schemas-microsoft-com:office:word" xmlns:w="http://schemas.openxmlformats.org/wordprocessingml/2006/main" xmlns:w14="http://schemas.microsoft.com/office/word/2010/wordml" xmlns:wpg="http://schemas.microsoft.com/office/word/2010/wordprocessingGroup" xmlns:wpi="http://schemas.microsoft.com/office/word/2010/wordprocessingInk" xmlns:wne="http://schemas.microsoft.com/office/word/2006/wordml" xmlns:wps="http://schemas.microsoft.com/office/word/2010/wordprocessingShape" mc:Ignorable="w14 wp14">
   <w:endnote w:type="separator" w:id="-1">
     <w:p>
       <w:pPr>
@@ -17902,7 +18278,7 @@
 </file>
 
 <file path=word/footnotes.xml><?xml version="1.0" encoding="utf-8"?>
-<w:footnotes xmlns:wpc="http://schemas.microsoft.com/office/word/2010/wordprocessingCanvas" xmlns:mc="http://schemas.openxmlformats.org/markup-compatibility/2006" xmlns:o="urn:schemas-microsoft-com:office:office" xmlns:r="http://schemas.openxmlformats.org/officeDocument/2006/relationships" xmlns:m="http://schemas.openxmlformats.org/officeDocument/2006/math" xmlns:v="urn:schemas-microsoft-com:vml" xmlns:wp14="http://schemas.microsoft.com/office/word/2010/wordprocessingDrawing" xmlns:wp="http://schemas.openxmlformats.org/drawingml/2006/wordprocessingDrawing" xmlns:w10="urn:schemas-microsoft-com:office:word" xmlns:w="http://schemas.openxmlformats.org/wordprocessingml/2006/main" xmlns:w14="http://schemas.microsoft.com/office/word/2010/wordml" xmlns:w15="http://schemas.microsoft.com/office/word/2012/wordml" xmlns:wpg="http://schemas.microsoft.com/office/word/2010/wordprocessingGroup" xmlns:wpi="http://schemas.microsoft.com/office/word/2010/wordprocessingInk" xmlns:wne="http://schemas.microsoft.com/office/word/2006/wordml" xmlns:wps="http://schemas.microsoft.com/office/word/2010/wordprocessingShape" mc:Ignorable="w14 w15 wp14">
+<w:footnotes xmlns:wpc="http://schemas.microsoft.com/office/word/2010/wordprocessingCanvas" xmlns:mc="http://schemas.openxmlformats.org/markup-compatibility/2006" xmlns:o="urn:schemas-microsoft-com:office:office" xmlns:r="http://schemas.openxmlformats.org/officeDocument/2006/relationships" xmlns:m="http://schemas.openxmlformats.org/officeDocument/2006/math" xmlns:v="urn:schemas-microsoft-com:vml" xmlns:wp14="http://schemas.microsoft.com/office/word/2010/wordprocessingDrawing" xmlns:wp="http://schemas.openxmlformats.org/drawingml/2006/wordprocessingDrawing" xmlns:w10="urn:schemas-microsoft-com:office:word" xmlns:w="http://schemas.openxmlformats.org/wordprocessingml/2006/main" xmlns:w14="http://schemas.microsoft.com/office/word/2010/wordml" xmlns:wpg="http://schemas.microsoft.com/office/word/2010/wordprocessingGroup" xmlns:wpi="http://schemas.microsoft.com/office/word/2010/wordprocessingInk" xmlns:wne="http://schemas.microsoft.com/office/word/2006/wordml" xmlns:wps="http://schemas.microsoft.com/office/word/2010/wordprocessingShape" mc:Ignorable="w14 wp14">
   <w:footnote w:type="separator" w:id="-1">
     <w:p>
       <w:pPr>
@@ -17929,7 +18305,7 @@
 </file>
 
 <file path=word/header1.xml><?xml version="1.0" encoding="utf-8"?>
-<w:hdr xmlns:wpc="http://schemas.microsoft.com/office/word/2010/wordprocessingCanvas" xmlns:mc="http://schemas.openxmlformats.org/markup-compatibility/2006" xmlns:o="urn:schemas-microsoft-com:office:office" xmlns:r="http://schemas.openxmlformats.org/officeDocument/2006/relationships" xmlns:m="http://schemas.openxmlformats.org/officeDocument/2006/math" xmlns:v="urn:schemas-microsoft-com:vml" xmlns:wp14="http://schemas.microsoft.com/office/word/2010/wordprocessingDrawing" xmlns:wp="http://schemas.openxmlformats.org/drawingml/2006/wordprocessingDrawing" xmlns:w10="urn:schemas-microsoft-com:office:word" xmlns:w="http://schemas.openxmlformats.org/wordprocessingml/2006/main" xmlns:w14="http://schemas.microsoft.com/office/word/2010/wordml" xmlns:w15="http://schemas.microsoft.com/office/word/2012/wordml" xmlns:wpg="http://schemas.microsoft.com/office/word/2010/wordprocessingGroup" xmlns:wpi="http://schemas.microsoft.com/office/word/2010/wordprocessingInk" xmlns:wne="http://schemas.microsoft.com/office/word/2006/wordml" xmlns:wps="http://schemas.microsoft.com/office/word/2010/wordprocessingShape" mc:Ignorable="w14 w15 wp14">
+<w:hdr xmlns:wpc="http://schemas.microsoft.com/office/word/2010/wordprocessingCanvas" xmlns:mc="http://schemas.openxmlformats.org/markup-compatibility/2006" xmlns:o="urn:schemas-microsoft-com:office:office" xmlns:r="http://schemas.openxmlformats.org/officeDocument/2006/relationships" xmlns:m="http://schemas.openxmlformats.org/officeDocument/2006/math" xmlns:v="urn:schemas-microsoft-com:vml" xmlns:wp14="http://schemas.microsoft.com/office/word/2010/wordprocessingDrawing" xmlns:wp="http://schemas.openxmlformats.org/drawingml/2006/wordprocessingDrawing" xmlns:w10="urn:schemas-microsoft-com:office:word" xmlns:w="http://schemas.openxmlformats.org/wordprocessingml/2006/main" xmlns:w14="http://schemas.microsoft.com/office/word/2010/wordml" xmlns:wpg="http://schemas.microsoft.com/office/word/2010/wordprocessingGroup" xmlns:wpi="http://schemas.microsoft.com/office/word/2010/wordprocessingInk" xmlns:wne="http://schemas.microsoft.com/office/word/2006/wordml" xmlns:wps="http://schemas.microsoft.com/office/word/2010/wordprocessingShape" mc:Ignorable="w14 wp14">
   <w:sdt>
     <w:sdtPr>
       <w:id w:val="1861463380"/>
@@ -17938,6 +18314,7 @@
         <w:docPartUnique/>
       </w:docPartObj>
     </w:sdtPr>
+    <w:sdtEndPr/>
     <w:sdtContent>
       <w:p>
         <w:pPr>
@@ -17963,7 +18340,7 @@
 </file>
 
 <file path=word/header2.xml><?xml version="1.0" encoding="utf-8"?>
-<w:hdr xmlns:wpc="http://schemas.microsoft.com/office/word/2010/wordprocessingCanvas" xmlns:mc="http://schemas.openxmlformats.org/markup-compatibility/2006" xmlns:o="urn:schemas-microsoft-com:office:office" xmlns:r="http://schemas.openxmlformats.org/officeDocument/2006/relationships" xmlns:m="http://schemas.openxmlformats.org/officeDocument/2006/math" xmlns:v="urn:schemas-microsoft-com:vml" xmlns:wp14="http://schemas.microsoft.com/office/word/2010/wordprocessingDrawing" xmlns:wp="http://schemas.openxmlformats.org/drawingml/2006/wordprocessingDrawing" xmlns:w10="urn:schemas-microsoft-com:office:word" xmlns:w="http://schemas.openxmlformats.org/wordprocessingml/2006/main" xmlns:w14="http://schemas.microsoft.com/office/word/2010/wordml" xmlns:w15="http://schemas.microsoft.com/office/word/2012/wordml" xmlns:wpg="http://schemas.microsoft.com/office/word/2010/wordprocessingGroup" xmlns:wpi="http://schemas.microsoft.com/office/word/2010/wordprocessingInk" xmlns:wne="http://schemas.microsoft.com/office/word/2006/wordml" xmlns:wps="http://schemas.microsoft.com/office/word/2010/wordprocessingShape" mc:Ignorable="w14 w15 wp14">
+<w:hdr xmlns:wpc="http://schemas.microsoft.com/office/word/2010/wordprocessingCanvas" xmlns:mc="http://schemas.openxmlformats.org/markup-compatibility/2006" xmlns:o="urn:schemas-microsoft-com:office:office" xmlns:r="http://schemas.openxmlformats.org/officeDocument/2006/relationships" xmlns:m="http://schemas.openxmlformats.org/officeDocument/2006/math" xmlns:v="urn:schemas-microsoft-com:vml" xmlns:wp14="http://schemas.microsoft.com/office/word/2010/wordprocessingDrawing" xmlns:wp="http://schemas.openxmlformats.org/drawingml/2006/wordprocessingDrawing" xmlns:w10="urn:schemas-microsoft-com:office:word" xmlns:w="http://schemas.openxmlformats.org/wordprocessingml/2006/main" xmlns:w14="http://schemas.microsoft.com/office/word/2010/wordml" xmlns:wpg="http://schemas.microsoft.com/office/word/2010/wordprocessingGroup" xmlns:wpi="http://schemas.microsoft.com/office/word/2010/wordprocessingInk" xmlns:wne="http://schemas.microsoft.com/office/word/2006/wordml" xmlns:wps="http://schemas.microsoft.com/office/word/2010/wordprocessingShape" mc:Ignorable="w14 wp14">
   <w:sdt>
     <w:sdtPr>
       <w:id w:val="-588764106"/>
@@ -17972,6 +18349,7 @@
         <w:docPartUnique/>
       </w:docPartObj>
     </w:sdtPr>
+    <w:sdtEndPr/>
     <w:sdtContent>
       <w:p>
         <w:pPr>
@@ -17991,7 +18369,7 @@
           <w:rPr>
             <w:noProof/>
           </w:rPr>
-          <w:t>22</w:t>
+          <w:t>31</w:t>
         </w:r>
         <w:r>
           <w:fldChar w:fldCharType="end"/>
@@ -18009,8 +18387,8 @@
 </file>
 
 <file path=word/numbering.xml><?xml version="1.0" encoding="utf-8"?>
-<w:numbering xmlns:wpc="http://schemas.microsoft.com/office/word/2010/wordprocessingCanvas" xmlns:mc="http://schemas.openxmlformats.org/markup-compatibility/2006" xmlns:o="urn:schemas-microsoft-com:office:office" xmlns:r="http://schemas.openxmlformats.org/officeDocument/2006/relationships" xmlns:m="http://schemas.openxmlformats.org/officeDocument/2006/math" xmlns:v="urn:schemas-microsoft-com:vml" xmlns:wp14="http://schemas.microsoft.com/office/word/2010/wordprocessingDrawing" xmlns:wp="http://schemas.openxmlformats.org/drawingml/2006/wordprocessingDrawing" xmlns:w10="urn:schemas-microsoft-com:office:word" xmlns:w="http://schemas.openxmlformats.org/wordprocessingml/2006/main" xmlns:w14="http://schemas.microsoft.com/office/word/2010/wordml" xmlns:w15="http://schemas.microsoft.com/office/word/2012/wordml" xmlns:wpg="http://schemas.microsoft.com/office/word/2010/wordprocessingGroup" xmlns:wpi="http://schemas.microsoft.com/office/word/2010/wordprocessingInk" xmlns:wne="http://schemas.microsoft.com/office/word/2006/wordml" xmlns:wps="http://schemas.microsoft.com/office/word/2010/wordprocessingShape" mc:Ignorable="w14 w15 wp14">
-  <w:abstractNum w:abstractNumId="0" w15:restartNumberingAfterBreak="0">
+<w:numbering xmlns:wpc="http://schemas.microsoft.com/office/word/2010/wordprocessingCanvas" xmlns:mc="http://schemas.openxmlformats.org/markup-compatibility/2006" xmlns:o="urn:schemas-microsoft-com:office:office" xmlns:r="http://schemas.openxmlformats.org/officeDocument/2006/relationships" xmlns:m="http://schemas.openxmlformats.org/officeDocument/2006/math" xmlns:v="urn:schemas-microsoft-com:vml" xmlns:wp14="http://schemas.microsoft.com/office/word/2010/wordprocessingDrawing" xmlns:wp="http://schemas.openxmlformats.org/drawingml/2006/wordprocessingDrawing" xmlns:w10="urn:schemas-microsoft-com:office:word" xmlns:w="http://schemas.openxmlformats.org/wordprocessingml/2006/main" xmlns:w14="http://schemas.microsoft.com/office/word/2010/wordml" xmlns:wpg="http://schemas.microsoft.com/office/word/2010/wordprocessingGroup" xmlns:wpi="http://schemas.microsoft.com/office/word/2010/wordprocessingInk" xmlns:wne="http://schemas.microsoft.com/office/word/2006/wordml" xmlns:wps="http://schemas.microsoft.com/office/word/2010/wordprocessingShape" mc:Ignorable="w14 wp14">
+  <w:abstractNum w:abstractNumId="0">
     <w:nsid w:val="04C77D67"/>
     <w:multiLevelType w:val="hybridMultilevel"/>
     <w:tmpl w:val="8BFA82BE"/>
@@ -18099,7 +18477,7 @@
       </w:pPr>
     </w:lvl>
   </w:abstractNum>
-  <w:abstractNum w:abstractNumId="1" w15:restartNumberingAfterBreak="0">
+  <w:abstractNum w:abstractNumId="1">
     <w:nsid w:val="08CB003C"/>
     <w:multiLevelType w:val="multilevel"/>
     <w:tmpl w:val="08ACFBA2"/>
@@ -18220,7 +18598,7 @@
       </w:rPr>
     </w:lvl>
   </w:abstractNum>
-  <w:abstractNum w:abstractNumId="2" w15:restartNumberingAfterBreak="0">
+  <w:abstractNum w:abstractNumId="2">
     <w:nsid w:val="0B380680"/>
     <w:multiLevelType w:val="multilevel"/>
     <w:tmpl w:val="73EC9C50"/>
@@ -18340,7 +18718,7 @@
       </w:rPr>
     </w:lvl>
   </w:abstractNum>
-  <w:abstractNum w:abstractNumId="3" w15:restartNumberingAfterBreak="0">
+  <w:abstractNum w:abstractNumId="3">
     <w:nsid w:val="0CF00C61"/>
     <w:multiLevelType w:val="multilevel"/>
     <w:tmpl w:val="E776383E"/>
@@ -18453,7 +18831,7 @@
       </w:rPr>
     </w:lvl>
   </w:abstractNum>
-  <w:abstractNum w:abstractNumId="4" w15:restartNumberingAfterBreak="0">
+  <w:abstractNum w:abstractNumId="4">
     <w:nsid w:val="10AF4558"/>
     <w:multiLevelType w:val="multilevel"/>
     <w:tmpl w:val="E776383E"/>
@@ -18566,7 +18944,7 @@
       </w:rPr>
     </w:lvl>
   </w:abstractNum>
-  <w:abstractNum w:abstractNumId="5" w15:restartNumberingAfterBreak="0">
+  <w:abstractNum w:abstractNumId="5">
     <w:nsid w:val="12BB5406"/>
     <w:multiLevelType w:val="multilevel"/>
     <w:tmpl w:val="73EC9C50"/>
@@ -18686,7 +19064,7 @@
       </w:rPr>
     </w:lvl>
   </w:abstractNum>
-  <w:abstractNum w:abstractNumId="6" w15:restartNumberingAfterBreak="0">
+  <w:abstractNum w:abstractNumId="6">
     <w:nsid w:val="134918F5"/>
     <w:multiLevelType w:val="multilevel"/>
     <w:tmpl w:val="8BFA82BE"/>
@@ -18775,7 +19153,7 @@
       </w:pPr>
     </w:lvl>
   </w:abstractNum>
-  <w:abstractNum w:abstractNumId="7" w15:restartNumberingAfterBreak="0">
+  <w:abstractNum w:abstractNumId="7">
     <w:nsid w:val="14EA194A"/>
     <w:multiLevelType w:val="hybridMultilevel"/>
     <w:tmpl w:val="D3FE3C60"/>
@@ -18888,7 +19266,7 @@
       </w:rPr>
     </w:lvl>
   </w:abstractNum>
-  <w:abstractNum w:abstractNumId="8" w15:restartNumberingAfterBreak="0">
+  <w:abstractNum w:abstractNumId="8">
     <w:nsid w:val="151A4D84"/>
     <w:multiLevelType w:val="multilevel"/>
     <w:tmpl w:val="08ACFBA2"/>
@@ -19009,7 +19387,7 @@
       </w:rPr>
     </w:lvl>
   </w:abstractNum>
-  <w:abstractNum w:abstractNumId="9" w15:restartNumberingAfterBreak="0">
+  <w:abstractNum w:abstractNumId="9">
     <w:nsid w:val="168406F2"/>
     <w:multiLevelType w:val="multilevel"/>
     <w:tmpl w:val="08ACFBA2"/>
@@ -19130,7 +19508,7 @@
       </w:rPr>
     </w:lvl>
   </w:abstractNum>
-  <w:abstractNum w:abstractNumId="10" w15:restartNumberingAfterBreak="0">
+  <w:abstractNum w:abstractNumId="10">
     <w:nsid w:val="2F3A70F5"/>
     <w:multiLevelType w:val="hybridMultilevel"/>
     <w:tmpl w:val="480C5F62"/>
@@ -19243,7 +19621,7 @@
       </w:rPr>
     </w:lvl>
   </w:abstractNum>
-  <w:abstractNum w:abstractNumId="11" w15:restartNumberingAfterBreak="0">
+  <w:abstractNum w:abstractNumId="11">
     <w:nsid w:val="32C0225E"/>
     <w:multiLevelType w:val="hybridMultilevel"/>
     <w:tmpl w:val="4308FDAE"/>
@@ -19329,7 +19707,7 @@
       </w:pPr>
     </w:lvl>
   </w:abstractNum>
-  <w:abstractNum w:abstractNumId="12" w15:restartNumberingAfterBreak="0">
+  <w:abstractNum w:abstractNumId="12">
     <w:nsid w:val="39BB05AA"/>
     <w:multiLevelType w:val="hybridMultilevel"/>
     <w:tmpl w:val="D206E0A0"/>
@@ -19442,7 +19820,7 @@
       </w:rPr>
     </w:lvl>
   </w:abstractNum>
-  <w:abstractNum w:abstractNumId="13" w15:restartNumberingAfterBreak="0">
+  <w:abstractNum w:abstractNumId="13">
     <w:nsid w:val="3CCD3F99"/>
     <w:multiLevelType w:val="hybridMultilevel"/>
     <w:tmpl w:val="350C6854"/>
@@ -19555,7 +19933,7 @@
       </w:rPr>
     </w:lvl>
   </w:abstractNum>
-  <w:abstractNum w:abstractNumId="14" w15:restartNumberingAfterBreak="0">
+  <w:abstractNum w:abstractNumId="14">
     <w:nsid w:val="429464FE"/>
     <w:multiLevelType w:val="hybridMultilevel"/>
     <w:tmpl w:val="474C9450"/>
@@ -19668,7 +20046,7 @@
       </w:rPr>
     </w:lvl>
   </w:abstractNum>
-  <w:abstractNum w:abstractNumId="15" w15:restartNumberingAfterBreak="0">
+  <w:abstractNum w:abstractNumId="15">
     <w:nsid w:val="49255D88"/>
     <w:multiLevelType w:val="multilevel"/>
     <w:tmpl w:val="8A78BD0A"/>
@@ -19790,7 +20168,7 @@
       </w:rPr>
     </w:lvl>
   </w:abstractNum>
-  <w:abstractNum w:abstractNumId="16" w15:restartNumberingAfterBreak="0">
+  <w:abstractNum w:abstractNumId="16">
     <w:nsid w:val="59C76021"/>
     <w:multiLevelType w:val="hybridMultilevel"/>
     <w:tmpl w:val="29809EE6"/>
@@ -19903,7 +20281,7 @@
       </w:rPr>
     </w:lvl>
   </w:abstractNum>
-  <w:abstractNum w:abstractNumId="17" w15:restartNumberingAfterBreak="0">
+  <w:abstractNum w:abstractNumId="17">
     <w:nsid w:val="59DD4D22"/>
     <w:multiLevelType w:val="hybridMultilevel"/>
     <w:tmpl w:val="C00407A4"/>
@@ -19989,7 +20367,7 @@
       </w:pPr>
     </w:lvl>
   </w:abstractNum>
-  <w:abstractNum w:abstractNumId="18" w15:restartNumberingAfterBreak="0">
+  <w:abstractNum w:abstractNumId="18">
     <w:nsid w:val="6FD171F1"/>
     <w:multiLevelType w:val="hybridMultilevel"/>
     <w:tmpl w:val="0156A63C"/>
@@ -20102,7 +20480,7 @@
       </w:rPr>
     </w:lvl>
   </w:abstractNum>
-  <w:abstractNum w:abstractNumId="19" w15:restartNumberingAfterBreak="0">
+  <w:abstractNum w:abstractNumId="19">
     <w:nsid w:val="784F4DD0"/>
     <w:multiLevelType w:val="hybridMultilevel"/>
     <w:tmpl w:val="CD26B6A8"/>
@@ -20375,7 +20753,7 @@
 </file>
 
 <file path=word/styles.xml><?xml version="1.0" encoding="utf-8"?>
-<w:styles xmlns:mc="http://schemas.openxmlformats.org/markup-compatibility/2006" xmlns:r="http://schemas.openxmlformats.org/officeDocument/2006/relationships" xmlns:w="http://schemas.openxmlformats.org/wordprocessingml/2006/main" xmlns:w14="http://schemas.microsoft.com/office/word/2010/wordml" xmlns:w15="http://schemas.microsoft.com/office/word/2012/wordml" mc:Ignorable="w14 w15">
+<w:styles xmlns:mc="http://schemas.openxmlformats.org/markup-compatibility/2006" xmlns:r="http://schemas.openxmlformats.org/officeDocument/2006/relationships" xmlns:w="http://schemas.openxmlformats.org/wordprocessingml/2006/main" xmlns:w14="http://schemas.microsoft.com/office/word/2010/wordml" mc:Ignorable="w14">
   <w:docDefaults>
     <w:rPrDefault>
       <w:rPr>
@@ -20391,378 +20769,734 @@
       </w:pPr>
     </w:pPrDefault>
   </w:docDefaults>
-  <w:latentStyles w:defLockedState="0" w:defUIPriority="99" w:defSemiHidden="0" w:defUnhideWhenUsed="0" w:defQFormat="0" w:count="371">
-    <w:lsdException w:name="Normal" w:uiPriority="0" w:qFormat="1"/>
-    <w:lsdException w:name="heading 1" w:uiPriority="9" w:qFormat="1"/>
-    <w:lsdException w:name="heading 2" w:semiHidden="1" w:uiPriority="9" w:unhideWhenUsed="1" w:qFormat="1"/>
-    <w:lsdException w:name="heading 3" w:semiHidden="1" w:uiPriority="9" w:unhideWhenUsed="1" w:qFormat="1"/>
-    <w:lsdException w:name="heading 4" w:semiHidden="1" w:uiPriority="9" w:unhideWhenUsed="1" w:qFormat="1"/>
-    <w:lsdException w:name="heading 5" w:semiHidden="1" w:uiPriority="9" w:unhideWhenUsed="1" w:qFormat="1"/>
-    <w:lsdException w:name="heading 6" w:semiHidden="1" w:uiPriority="9" w:unhideWhenUsed="1" w:qFormat="1"/>
-    <w:lsdException w:name="heading 7" w:semiHidden="1" w:uiPriority="9" w:unhideWhenUsed="1" w:qFormat="1"/>
-    <w:lsdException w:name="heading 8" w:semiHidden="1" w:uiPriority="9" w:unhideWhenUsed="1" w:qFormat="1"/>
-    <w:lsdException w:name="heading 9" w:semiHidden="1" w:uiPriority="9" w:unhideWhenUsed="1" w:qFormat="1"/>
-    <w:lsdException w:name="index 1" w:semiHidden="1" w:unhideWhenUsed="1"/>
-    <w:lsdException w:name="index 2" w:semiHidden="1" w:unhideWhenUsed="1"/>
-    <w:lsdException w:name="index 3" w:semiHidden="1" w:unhideWhenUsed="1"/>
-    <w:lsdException w:name="index 4" w:semiHidden="1" w:unhideWhenUsed="1"/>
-    <w:lsdException w:name="index 5" w:semiHidden="1" w:unhideWhenUsed="1"/>
-    <w:lsdException w:name="index 6" w:semiHidden="1" w:unhideWhenUsed="1"/>
-    <w:lsdException w:name="index 7" w:semiHidden="1" w:unhideWhenUsed="1"/>
-    <w:lsdException w:name="index 8" w:semiHidden="1" w:unhideWhenUsed="1"/>
-    <w:lsdException w:name="index 9" w:semiHidden="1" w:unhideWhenUsed="1"/>
-    <w:lsdException w:name="toc 1" w:semiHidden="1" w:uiPriority="39" w:unhideWhenUsed="1"/>
-    <w:lsdException w:name="toc 2" w:semiHidden="1" w:uiPriority="39" w:unhideWhenUsed="1"/>
-    <w:lsdException w:name="toc 3" w:semiHidden="1" w:uiPriority="39" w:unhideWhenUsed="1"/>
-    <w:lsdException w:name="toc 4" w:semiHidden="1" w:uiPriority="39" w:unhideWhenUsed="1"/>
-    <w:lsdException w:name="toc 5" w:semiHidden="1" w:uiPriority="39" w:unhideWhenUsed="1"/>
-    <w:lsdException w:name="toc 6" w:semiHidden="1" w:uiPriority="39" w:unhideWhenUsed="1"/>
-    <w:lsdException w:name="toc 7" w:semiHidden="1" w:uiPriority="39" w:unhideWhenUsed="1"/>
-    <w:lsdException w:name="toc 8" w:semiHidden="1" w:uiPriority="39" w:unhideWhenUsed="1"/>
-    <w:lsdException w:name="toc 9" w:semiHidden="1" w:uiPriority="39" w:unhideWhenUsed="1"/>
-    <w:lsdException w:name="Normal Indent" w:semiHidden="1" w:unhideWhenUsed="1"/>
-    <w:lsdException w:name="footnote text" w:semiHidden="1" w:unhideWhenUsed="1"/>
-    <w:lsdException w:name="annotation text" w:semiHidden="1" w:unhideWhenUsed="1"/>
-    <w:lsdException w:name="header" w:semiHidden="1" w:unhideWhenUsed="1"/>
-    <w:lsdException w:name="footer" w:semiHidden="1" w:unhideWhenUsed="1"/>
-    <w:lsdException w:name="index heading" w:semiHidden="1" w:unhideWhenUsed="1"/>
-    <w:lsdException w:name="caption" w:semiHidden="1" w:uiPriority="35" w:unhideWhenUsed="1" w:qFormat="1"/>
-    <w:lsdException w:name="table of figures" w:semiHidden="1" w:unhideWhenUsed="1"/>
-    <w:lsdException w:name="envelope address" w:semiHidden="1" w:unhideWhenUsed="1"/>
-    <w:lsdException w:name="envelope return" w:semiHidden="1" w:unhideWhenUsed="1"/>
-    <w:lsdException w:name="footnote reference" w:semiHidden="1" w:unhideWhenUsed="1"/>
-    <w:lsdException w:name="annotation reference" w:semiHidden="1" w:unhideWhenUsed="1"/>
-    <w:lsdException w:name="line number" w:semiHidden="1" w:unhideWhenUsed="1"/>
-    <w:lsdException w:name="page number" w:semiHidden="1" w:unhideWhenUsed="1"/>
-    <w:lsdException w:name="endnote reference" w:semiHidden="1" w:unhideWhenUsed="1"/>
-    <w:lsdException w:name="endnote text" w:semiHidden="1" w:unhideWhenUsed="1"/>
-    <w:lsdException w:name="table of authorities" w:semiHidden="1" w:unhideWhenUsed="1"/>
-    <w:lsdException w:name="macro" w:semiHidden="1" w:unhideWhenUsed="1"/>
-    <w:lsdException w:name="toa heading" w:semiHidden="1" w:unhideWhenUsed="1"/>
-    <w:lsdException w:name="List" w:semiHidden="1" w:unhideWhenUsed="1"/>
-    <w:lsdException w:name="List Bullet" w:semiHidden="1" w:unhideWhenUsed="1"/>
-    <w:lsdException w:name="List Number" w:semiHidden="1" w:unhideWhenUsed="1"/>
-    <w:lsdException w:name="List 2" w:semiHidden="1" w:unhideWhenUsed="1"/>
-    <w:lsdException w:name="List 3" w:semiHidden="1" w:unhideWhenUsed="1"/>
-    <w:lsdException w:name="List 4" w:semiHidden="1" w:unhideWhenUsed="1"/>
-    <w:lsdException w:name="List 5" w:semiHidden="1" w:unhideWhenUsed="1"/>
-    <w:lsdException w:name="List Bullet 2" w:semiHidden="1" w:unhideWhenUsed="1"/>
-    <w:lsdException w:name="List Bullet 3" w:semiHidden="1" w:unhideWhenUsed="1"/>
-    <w:lsdException w:name="List Bullet 4" w:semiHidden="1" w:unhideWhenUsed="1"/>
-    <w:lsdException w:name="List Bullet 5" w:semiHidden="1" w:unhideWhenUsed="1"/>
-    <w:lsdException w:name="List Number 2" w:semiHidden="1" w:unhideWhenUsed="1"/>
-    <w:lsdException w:name="List Number 3" w:semiHidden="1" w:unhideWhenUsed="1"/>
-    <w:lsdException w:name="List Number 4" w:semiHidden="1" w:unhideWhenUsed="1"/>
-    <w:lsdException w:name="List Number 5" w:semiHidden="1" w:unhideWhenUsed="1"/>
-    <w:lsdException w:name="Title" w:uiPriority="10" w:qFormat="1"/>
-    <w:lsdException w:name="Closing" w:semiHidden="1" w:unhideWhenUsed="1"/>
-    <w:lsdException w:name="Signature" w:semiHidden="1" w:unhideWhenUsed="1"/>
-    <w:lsdException w:name="Default Paragraph Font" w:semiHidden="1" w:uiPriority="1" w:unhideWhenUsed="1"/>
-    <w:lsdException w:name="Body Text" w:semiHidden="1" w:unhideWhenUsed="1"/>
-    <w:lsdException w:name="Body Text Indent" w:semiHidden="1" w:unhideWhenUsed="1"/>
-    <w:lsdException w:name="List Continue" w:semiHidden="1" w:unhideWhenUsed="1"/>
-    <w:lsdException w:name="List Continue 2" w:semiHidden="1" w:unhideWhenUsed="1"/>
-    <w:lsdException w:name="List Continue 3" w:semiHidden="1" w:unhideWhenUsed="1"/>
-    <w:lsdException w:name="List Continue 4" w:semiHidden="1" w:unhideWhenUsed="1"/>
-    <w:lsdException w:name="List Continue 5" w:semiHidden="1" w:unhideWhenUsed="1"/>
-    <w:lsdException w:name="Message Header" w:semiHidden="1" w:unhideWhenUsed="1"/>
-    <w:lsdException w:name="Subtitle" w:uiPriority="11" w:qFormat="1"/>
-    <w:lsdException w:name="Salutation" w:semiHidden="1" w:unhideWhenUsed="1"/>
-    <w:lsdException w:name="Date" w:semiHidden="1" w:unhideWhenUsed="1"/>
-    <w:lsdException w:name="Body Text First Indent" w:semiHidden="1" w:unhideWhenUsed="1"/>
-    <w:lsdException w:name="Body Text First Indent 2" w:semiHidden="1" w:unhideWhenUsed="1"/>
-    <w:lsdException w:name="Note Heading" w:semiHidden="1" w:unhideWhenUsed="1"/>
-    <w:lsdException w:name="Body Text 2" w:semiHidden="1" w:unhideWhenUsed="1"/>
-    <w:lsdException w:name="Body Text 3" w:semiHidden="1" w:unhideWhenUsed="1"/>
-    <w:lsdException w:name="Body Text Indent 2" w:semiHidden="1" w:unhideWhenUsed="1"/>
-    <w:lsdException w:name="Body Text Indent 3" w:semiHidden="1" w:unhideWhenUsed="1"/>
-    <w:lsdException w:name="Block Text" w:semiHidden="1" w:unhideWhenUsed="1"/>
-    <w:lsdException w:name="Hyperlink" w:semiHidden="1" w:unhideWhenUsed="1"/>
-    <w:lsdException w:name="FollowedHyperlink" w:semiHidden="1" w:unhideWhenUsed="1"/>
-    <w:lsdException w:name="Strong" w:uiPriority="22" w:qFormat="1"/>
-    <w:lsdException w:name="Emphasis" w:uiPriority="20" w:qFormat="1"/>
-    <w:lsdException w:name="Document Map" w:semiHidden="1" w:unhideWhenUsed="1"/>
-    <w:lsdException w:name="Plain Text" w:semiHidden="1" w:unhideWhenUsed="1"/>
-    <w:lsdException w:name="E-mail Signature" w:semiHidden="1" w:unhideWhenUsed="1"/>
-    <w:lsdException w:name="HTML Top of Form" w:semiHidden="1" w:unhideWhenUsed="1"/>
-    <w:lsdException w:name="HTML Bottom of Form" w:semiHidden="1" w:unhideWhenUsed="1"/>
-    <w:lsdException w:name="Normal (Web)" w:semiHidden="1" w:unhideWhenUsed="1"/>
-    <w:lsdException w:name="HTML Acronym" w:semiHidden="1" w:unhideWhenUsed="1"/>
-    <w:lsdException w:name="HTML Address" w:semiHidden="1" w:unhideWhenUsed="1"/>
-    <w:lsdException w:name="HTML Cite" w:semiHidden="1" w:unhideWhenUsed="1"/>
-    <w:lsdException w:name="HTML Code" w:semiHidden="1" w:unhideWhenUsed="1"/>
-    <w:lsdException w:name="HTML Definition" w:semiHidden="1" w:unhideWhenUsed="1"/>
-    <w:lsdException w:name="HTML Keyboard" w:semiHidden="1" w:unhideWhenUsed="1"/>
-    <w:lsdException w:name="HTML Preformatted" w:semiHidden="1" w:unhideWhenUsed="1"/>
-    <w:lsdException w:name="HTML Sample" w:semiHidden="1" w:unhideWhenUsed="1"/>
-    <w:lsdException w:name="HTML Typewriter" w:semiHidden="1" w:unhideWhenUsed="1"/>
-    <w:lsdException w:name="HTML Variable" w:semiHidden="1" w:unhideWhenUsed="1"/>
-    <w:lsdException w:name="Normal Table" w:semiHidden="1" w:unhideWhenUsed="1"/>
-    <w:lsdException w:name="annotation subject" w:semiHidden="1" w:unhideWhenUsed="1"/>
-    <w:lsdException w:name="No List" w:semiHidden="1" w:unhideWhenUsed="1"/>
-    <w:lsdException w:name="Outline List 1" w:semiHidden="1" w:unhideWhenUsed="1"/>
-    <w:lsdException w:name="Outline List 2" w:semiHidden="1" w:unhideWhenUsed="1"/>
-    <w:lsdException w:name="Outline List 3" w:semiHidden="1" w:unhideWhenUsed="1"/>
-    <w:lsdException w:name="Table Simple 1" w:semiHidden="1" w:unhideWhenUsed="1"/>
-    <w:lsdException w:name="Table Simple 2" w:semiHidden="1" w:unhideWhenUsed="1"/>
-    <w:lsdException w:name="Table Simple 3" w:semiHidden="1" w:unhideWhenUsed="1"/>
-    <w:lsdException w:name="Table Classic 1" w:semiHidden="1" w:unhideWhenUsed="1"/>
-    <w:lsdException w:name="Table Classic 2" w:semiHidden="1" w:unhideWhenUsed="1"/>
-    <w:lsdException w:name="Table Classic 3" w:semiHidden="1" w:unhideWhenUsed="1"/>
-    <w:lsdException w:name="Table Classic 4" w:semiHidden="1" w:unhideWhenUsed="1"/>
-    <w:lsdException w:name="Table Colorful 1" w:semiHidden="1" w:unhideWhenUsed="1"/>
-    <w:lsdException w:name="Table Colorful 2" w:semiHidden="1" w:unhideWhenUsed="1"/>
-    <w:lsdException w:name="Table Colorful 3" w:semiHidden="1" w:unhideWhenUsed="1"/>
-    <w:lsdException w:name="Table Columns 1" w:semiHidden="1" w:unhideWhenUsed="1"/>
-    <w:lsdException w:name="Table Columns 2" w:semiHidden="1" w:unhideWhenUsed="1"/>
-    <w:lsdException w:name="Table Columns 3" w:semiHidden="1" w:unhideWhenUsed="1"/>
-    <w:lsdException w:name="Table Columns 4" w:semiHidden="1" w:unhideWhenUsed="1"/>
-    <w:lsdException w:name="Table Columns 5" w:semiHidden="1" w:unhideWhenUsed="1"/>
-    <w:lsdException w:name="Table Grid 1" w:semiHidden="1" w:unhideWhenUsed="1"/>
-    <w:lsdException w:name="Table Grid 2" w:semiHidden="1" w:unhideWhenUsed="1"/>
-    <w:lsdException w:name="Table Grid 3" w:semiHidden="1" w:unhideWhenUsed="1"/>
-    <w:lsdException w:name="Table Grid 4" w:semiHidden="1" w:unhideWhenUsed="1"/>
-    <w:lsdException w:name="Table Grid 5" w:semiHidden="1" w:unhideWhenUsed="1"/>
-    <w:lsdException w:name="Table Grid 6" w:semiHidden="1" w:unhideWhenUsed="1"/>
-    <w:lsdException w:name="Table Grid 7" w:semiHidden="1" w:unhideWhenUsed="1"/>
-    <w:lsdException w:name="Table Grid 8" w:semiHidden="1" w:unhideWhenUsed="1"/>
-    <w:lsdException w:name="Table List 1" w:semiHidden="1" w:unhideWhenUsed="1"/>
-    <w:lsdException w:name="Table List 2" w:semiHidden="1" w:unhideWhenUsed="1"/>
-    <w:lsdException w:name="Table List 3" w:semiHidden="1" w:unhideWhenUsed="1"/>
-    <w:lsdException w:name="Table List 4" w:semiHidden="1" w:unhideWhenUsed="1"/>
-    <w:lsdException w:name="Table List 5" w:semiHidden="1" w:unhideWhenUsed="1"/>
-    <w:lsdException w:name="Table List 6" w:semiHidden="1" w:unhideWhenUsed="1"/>
-    <w:lsdException w:name="Table List 7" w:semiHidden="1" w:unhideWhenUsed="1"/>
-    <w:lsdException w:name="Table List 8" w:semiHidden="1" w:unhideWhenUsed="1"/>
-    <w:lsdException w:name="Table 3D effects 1" w:semiHidden="1" w:unhideWhenUsed="1"/>
-    <w:lsdException w:name="Table 3D effects 2" w:semiHidden="1" w:unhideWhenUsed="1"/>
-    <w:lsdException w:name="Table 3D effects 3" w:semiHidden="1" w:unhideWhenUsed="1"/>
-    <w:lsdException w:name="Table Contemporary" w:semiHidden="1" w:unhideWhenUsed="1"/>
-    <w:lsdException w:name="Table Elegant" w:semiHidden="1" w:unhideWhenUsed="1"/>
-    <w:lsdException w:name="Table Professional" w:semiHidden="1" w:unhideWhenUsed="1"/>
-    <w:lsdException w:name="Table Subtle 1" w:semiHidden="1" w:unhideWhenUsed="1"/>
-    <w:lsdException w:name="Table Subtle 2" w:semiHidden="1" w:unhideWhenUsed="1"/>
-    <w:lsdException w:name="Table Web 1" w:semiHidden="1" w:unhideWhenUsed="1"/>
-    <w:lsdException w:name="Table Web 2" w:semiHidden="1" w:unhideWhenUsed="1"/>
-    <w:lsdException w:name="Table Web 3" w:semiHidden="1" w:unhideWhenUsed="1"/>
-    <w:lsdException w:name="Balloon Text" w:semiHidden="1" w:unhideWhenUsed="1"/>
-    <w:lsdException w:name="Table Grid" w:uiPriority="39"/>
-    <w:lsdException w:name="Table Theme" w:semiHidden="1" w:unhideWhenUsed="1"/>
-    <w:lsdException w:name="Placeholder Text" w:semiHidden="1"/>
-    <w:lsdException w:name="No Spacing" w:uiPriority="1" w:qFormat="1"/>
-    <w:lsdException w:name="Light Shading" w:uiPriority="60"/>
-    <w:lsdException w:name="Light List" w:uiPriority="61"/>
-    <w:lsdException w:name="Light Grid" w:uiPriority="62"/>
-    <w:lsdException w:name="Medium Shading 1" w:uiPriority="63"/>
-    <w:lsdException w:name="Medium Shading 2" w:uiPriority="64"/>
-    <w:lsdException w:name="Medium List 1" w:uiPriority="65"/>
-    <w:lsdException w:name="Medium List 2" w:uiPriority="66"/>
-    <w:lsdException w:name="Medium Grid 1" w:uiPriority="67"/>
-    <w:lsdException w:name="Medium Grid 2" w:uiPriority="68"/>
-    <w:lsdException w:name="Medium Grid 3" w:uiPriority="69"/>
-    <w:lsdException w:name="Dark List" w:uiPriority="70"/>
-    <w:lsdException w:name="Colorful Shading" w:uiPriority="71"/>
-    <w:lsdException w:name="Colorful List" w:uiPriority="72"/>
-    <w:lsdException w:name="Colorful Grid" w:uiPriority="73"/>
-    <w:lsdException w:name="Light Shading Accent 1" w:uiPriority="60"/>
-    <w:lsdException w:name="Light List Accent 1" w:uiPriority="61"/>
-    <w:lsdException w:name="Light Grid Accent 1" w:uiPriority="62"/>
-    <w:lsdException w:name="Medium Shading 1 Accent 1" w:uiPriority="63"/>
-    <w:lsdException w:name="Medium Shading 2 Accent 1" w:uiPriority="64"/>
-    <w:lsdException w:name="Medium List 1 Accent 1" w:uiPriority="65"/>
-    <w:lsdException w:name="Revision" w:semiHidden="1"/>
-    <w:lsdException w:name="List Paragraph" w:uiPriority="34" w:qFormat="1"/>
-    <w:lsdException w:name="Quote" w:uiPriority="29" w:qFormat="1"/>
-    <w:lsdException w:name="Intense Quote" w:uiPriority="30" w:qFormat="1"/>
-    <w:lsdException w:name="Medium List 2 Accent 1" w:uiPriority="66"/>
-    <w:lsdException w:name="Medium Grid 1 Accent 1" w:uiPriority="67"/>
-    <w:lsdException w:name="Medium Grid 2 Accent 1" w:uiPriority="68"/>
-    <w:lsdException w:name="Medium Grid 3 Accent 1" w:uiPriority="69"/>
-    <w:lsdException w:name="Dark List Accent 1" w:uiPriority="70"/>
-    <w:lsdException w:name="Colorful Shading Accent 1" w:uiPriority="71"/>
-    <w:lsdException w:name="Colorful List Accent 1" w:uiPriority="72"/>
-    <w:lsdException w:name="Colorful Grid Accent 1" w:uiPriority="73"/>
-    <w:lsdException w:name="Light Shading Accent 2" w:uiPriority="60"/>
-    <w:lsdException w:name="Light List Accent 2" w:uiPriority="61"/>
-    <w:lsdException w:name="Light Grid Accent 2" w:uiPriority="62"/>
-    <w:lsdException w:name="Medium Shading 1 Accent 2" w:uiPriority="63"/>
-    <w:lsdException w:name="Medium Shading 2 Accent 2" w:uiPriority="64"/>
-    <w:lsdException w:name="Medium List 1 Accent 2" w:uiPriority="65"/>
-    <w:lsdException w:name="Medium List 2 Accent 2" w:uiPriority="66"/>
-    <w:lsdException w:name="Medium Grid 1 Accent 2" w:uiPriority="67"/>
-    <w:lsdException w:name="Medium Grid 2 Accent 2" w:uiPriority="68"/>
-    <w:lsdException w:name="Medium Grid 3 Accent 2" w:uiPriority="69"/>
-    <w:lsdException w:name="Dark List Accent 2" w:uiPriority="70"/>
-    <w:lsdException w:name="Colorful Shading Accent 2" w:uiPriority="71"/>
-    <w:lsdException w:name="Colorful List Accent 2" w:uiPriority="72"/>
-    <w:lsdException w:name="Colorful Grid Accent 2" w:uiPriority="73"/>
-    <w:lsdException w:name="Light Shading Accent 3" w:uiPriority="60"/>
-    <w:lsdException w:name="Light List Accent 3" w:uiPriority="61"/>
-    <w:lsdException w:name="Light Grid Accent 3" w:uiPriority="62"/>
-    <w:lsdException w:name="Medium Shading 1 Accent 3" w:uiPriority="63"/>
-    <w:lsdException w:name="Medium Shading 2 Accent 3" w:uiPriority="64"/>
-    <w:lsdException w:name="Medium List 1 Accent 3" w:uiPriority="65"/>
-    <w:lsdException w:name="Medium List 2 Accent 3" w:uiPriority="66"/>
-    <w:lsdException w:name="Medium Grid 1 Accent 3" w:uiPriority="67"/>
-    <w:lsdException w:name="Medium Grid 2 Accent 3" w:uiPriority="68"/>
-    <w:lsdException w:name="Medium Grid 3 Accent 3" w:uiPriority="69"/>
-    <w:lsdException w:name="Dark List Accent 3" w:uiPriority="70"/>
-    <w:lsdException w:name="Colorful Shading Accent 3" w:uiPriority="71"/>
-    <w:lsdException w:name="Colorful List Accent 3" w:uiPriority="72"/>
-    <w:lsdException w:name="Colorful Grid Accent 3" w:uiPriority="73"/>
-    <w:lsdException w:name="Light Shading Accent 4" w:uiPriority="60"/>
-    <w:lsdException w:name="Light List Accent 4" w:uiPriority="61"/>
-    <w:lsdException w:name="Light Grid Accent 4" w:uiPriority="62"/>
-    <w:lsdException w:name="Medium Shading 1 Accent 4" w:uiPriority="63"/>
-    <w:lsdException w:name="Medium Shading 2 Accent 4" w:uiPriority="64"/>
-    <w:lsdException w:name="Medium List 1 Accent 4" w:uiPriority="65"/>
-    <w:lsdException w:name="Medium List 2 Accent 4" w:uiPriority="66"/>
-    <w:lsdException w:name="Medium Grid 1 Accent 4" w:uiPriority="67"/>
-    <w:lsdException w:name="Medium Grid 2 Accent 4" w:uiPriority="68"/>
-    <w:lsdException w:name="Medium Grid 3 Accent 4" w:uiPriority="69"/>
-    <w:lsdException w:name="Dark List Accent 4" w:uiPriority="70"/>
-    <w:lsdException w:name="Colorful Shading Accent 4" w:uiPriority="71"/>
-    <w:lsdException w:name="Colorful List Accent 4" w:uiPriority="72"/>
-    <w:lsdException w:name="Colorful Grid Accent 4" w:uiPriority="73"/>
-    <w:lsdException w:name="Light Shading Accent 5" w:uiPriority="60"/>
-    <w:lsdException w:name="Light List Accent 5" w:uiPriority="61"/>
-    <w:lsdException w:name="Light Grid Accent 5" w:uiPriority="62"/>
-    <w:lsdException w:name="Medium Shading 1 Accent 5" w:uiPriority="63"/>
-    <w:lsdException w:name="Medium Shading 2 Accent 5" w:uiPriority="64"/>
-    <w:lsdException w:name="Medium List 1 Accent 5" w:uiPriority="65"/>
-    <w:lsdException w:name="Medium List 2 Accent 5" w:uiPriority="66"/>
-    <w:lsdException w:name="Medium Grid 1 Accent 5" w:uiPriority="67"/>
-    <w:lsdException w:name="Medium Grid 2 Accent 5" w:uiPriority="68"/>
-    <w:lsdException w:name="Medium Grid 3 Accent 5" w:uiPriority="69"/>
-    <w:lsdException w:name="Dark List Accent 5" w:uiPriority="70"/>
-    <w:lsdException w:name="Colorful Shading Accent 5" w:uiPriority="71"/>
-    <w:lsdException w:name="Colorful List Accent 5" w:uiPriority="72"/>
-    <w:lsdException w:name="Colorful Grid Accent 5" w:uiPriority="73"/>
-    <w:lsdException w:name="Light Shading Accent 6" w:uiPriority="60"/>
-    <w:lsdException w:name="Light List Accent 6" w:uiPriority="61"/>
-    <w:lsdException w:name="Light Grid Accent 6" w:uiPriority="62"/>
-    <w:lsdException w:name="Medium Shading 1 Accent 6" w:uiPriority="63"/>
-    <w:lsdException w:name="Medium Shading 2 Accent 6" w:uiPriority="64"/>
-    <w:lsdException w:name="Medium List 1 Accent 6" w:uiPriority="65"/>
-    <w:lsdException w:name="Medium List 2 Accent 6" w:uiPriority="66"/>
-    <w:lsdException w:name="Medium Grid 1 Accent 6" w:uiPriority="67"/>
-    <w:lsdException w:name="Medium Grid 2 Accent 6" w:uiPriority="68"/>
-    <w:lsdException w:name="Medium Grid 3 Accent 6" w:uiPriority="69"/>
-    <w:lsdException w:name="Dark List Accent 6" w:uiPriority="70"/>
-    <w:lsdException w:name="Colorful Shading Accent 6" w:uiPriority="71"/>
-    <w:lsdException w:name="Colorful List Accent 6" w:uiPriority="72"/>
-    <w:lsdException w:name="Colorful Grid Accent 6" w:uiPriority="73"/>
-    <w:lsdException w:name="Subtle Emphasis" w:uiPriority="19" w:qFormat="1"/>
-    <w:lsdException w:name="Intense Emphasis" w:uiPriority="21" w:qFormat="1"/>
-    <w:lsdException w:name="Subtle Reference" w:uiPriority="31" w:qFormat="1"/>
-    <w:lsdException w:name="Intense Reference" w:uiPriority="32" w:qFormat="1"/>
-    <w:lsdException w:name="Book Title" w:uiPriority="33" w:qFormat="1"/>
-    <w:lsdException w:name="Bibliography" w:semiHidden="1" w:uiPriority="37" w:unhideWhenUsed="1"/>
-    <w:lsdException w:name="TOC Heading" w:semiHidden="1" w:uiPriority="39" w:unhideWhenUsed="1" w:qFormat="1"/>
-    <w:lsdException w:name="Plain Table 1" w:uiPriority="41"/>
-    <w:lsdException w:name="Plain Table 2" w:uiPriority="42"/>
-    <w:lsdException w:name="Plain Table 3" w:uiPriority="43"/>
-    <w:lsdException w:name="Plain Table 4" w:uiPriority="44"/>
-    <w:lsdException w:name="Plain Table 5" w:uiPriority="45"/>
-    <w:lsdException w:name="Grid Table Light" w:uiPriority="40"/>
-    <w:lsdException w:name="Grid Table 1 Light" w:uiPriority="46"/>
-    <w:lsdException w:name="Grid Table 2" w:uiPriority="47"/>
-    <w:lsdException w:name="Grid Table 3" w:uiPriority="48"/>
-    <w:lsdException w:name="Grid Table 4" w:uiPriority="49"/>
-    <w:lsdException w:name="Grid Table 5 Dark" w:uiPriority="50"/>
-    <w:lsdException w:name="Grid Table 6 Colorful" w:uiPriority="51"/>
-    <w:lsdException w:name="Grid Table 7 Colorful" w:uiPriority="52"/>
-    <w:lsdException w:name="Grid Table 1 Light Accent 1" w:uiPriority="46"/>
-    <w:lsdException w:name="Grid Table 2 Accent 1" w:uiPriority="47"/>
-    <w:lsdException w:name="Grid Table 3 Accent 1" w:uiPriority="48"/>
-    <w:lsdException w:name="Grid Table 4 Accent 1" w:uiPriority="49"/>
-    <w:lsdException w:name="Grid Table 5 Dark Accent 1" w:uiPriority="50"/>
-    <w:lsdException w:name="Grid Table 6 Colorful Accent 1" w:uiPriority="51"/>
-    <w:lsdException w:name="Grid Table 7 Colorful Accent 1" w:uiPriority="52"/>
-    <w:lsdException w:name="Grid Table 1 Light Accent 2" w:uiPriority="46"/>
-    <w:lsdException w:name="Grid Table 2 Accent 2" w:uiPriority="47"/>
-    <w:lsdException w:name="Grid Table 3 Accent 2" w:uiPriority="48"/>
-    <w:lsdException w:name="Grid Table 4 Accent 2" w:uiPriority="49"/>
-    <w:lsdException w:name="Grid Table 5 Dark Accent 2" w:uiPriority="50"/>
-    <w:lsdException w:name="Grid Table 6 Colorful Accent 2" w:uiPriority="51"/>
-    <w:lsdException w:name="Grid Table 7 Colorful Accent 2" w:uiPriority="52"/>
-    <w:lsdException w:name="Grid Table 1 Light Accent 3" w:uiPriority="46"/>
-    <w:lsdException w:name="Grid Table 2 Accent 3" w:uiPriority="47"/>
-    <w:lsdException w:name="Grid Table 3 Accent 3" w:uiPriority="48"/>
-    <w:lsdException w:name="Grid Table 4 Accent 3" w:uiPriority="49"/>
-    <w:lsdException w:name="Grid Table 5 Dark Accent 3" w:uiPriority="50"/>
-    <w:lsdException w:name="Grid Table 6 Colorful Accent 3" w:uiPriority="51"/>
-    <w:lsdException w:name="Grid Table 7 Colorful Accent 3" w:uiPriority="52"/>
-    <w:lsdException w:name="Grid Table 1 Light Accent 4" w:uiPriority="46"/>
-    <w:lsdException w:name="Grid Table 2 Accent 4" w:uiPriority="47"/>
-    <w:lsdException w:name="Grid Table 3 Accent 4" w:uiPriority="48"/>
-    <w:lsdException w:name="Grid Table 4 Accent 4" w:uiPriority="49"/>
-    <w:lsdException w:name="Grid Table 5 Dark Accent 4" w:uiPriority="50"/>
-    <w:lsdException w:name="Grid Table 6 Colorful Accent 4" w:uiPriority="51"/>
-    <w:lsdException w:name="Grid Table 7 Colorful Accent 4" w:uiPriority="52"/>
-    <w:lsdException w:name="Grid Table 1 Light Accent 5" w:uiPriority="46"/>
-    <w:lsdException w:name="Grid Table 2 Accent 5" w:uiPriority="47"/>
-    <w:lsdException w:name="Grid Table 3 Accent 5" w:uiPriority="48"/>
-    <w:lsdException w:name="Grid Table 4 Accent 5" w:uiPriority="49"/>
-    <w:lsdException w:name="Grid Table 5 Dark Accent 5" w:uiPriority="50"/>
-    <w:lsdException w:name="Grid Table 6 Colorful Accent 5" w:uiPriority="51"/>
-    <w:lsdException w:name="Grid Table 7 Colorful Accent 5" w:uiPriority="52"/>
-    <w:lsdException w:name="Grid Table 1 Light Accent 6" w:uiPriority="46"/>
-    <w:lsdException w:name="Grid Table 2 Accent 6" w:uiPriority="47"/>
-    <w:lsdException w:name="Grid Table 3 Accent 6" w:uiPriority="48"/>
-    <w:lsdException w:name="Grid Table 4 Accent 6" w:uiPriority="49"/>
-    <w:lsdException w:name="Grid Table 5 Dark Accent 6" w:uiPriority="50"/>
-    <w:lsdException w:name="Grid Table 6 Colorful Accent 6" w:uiPriority="51"/>
-    <w:lsdException w:name="Grid Table 7 Colorful Accent 6" w:uiPriority="52"/>
-    <w:lsdException w:name="List Table 1 Light" w:uiPriority="46"/>
-    <w:lsdException w:name="List Table 2" w:uiPriority="47"/>
-    <w:lsdException w:name="List Table 3" w:uiPriority="48"/>
-    <w:lsdException w:name="List Table 4" w:uiPriority="49"/>
-    <w:lsdException w:name="List Table 5 Dark" w:uiPriority="50"/>
-    <w:lsdException w:name="List Table 6 Colorful" w:uiPriority="51"/>
-    <w:lsdException w:name="List Table 7 Colorful" w:uiPriority="52"/>
-    <w:lsdException w:name="List Table 1 Light Accent 1" w:uiPriority="46"/>
-    <w:lsdException w:name="List Table 2 Accent 1" w:uiPriority="47"/>
-    <w:lsdException w:name="List Table 3 Accent 1" w:uiPriority="48"/>
-    <w:lsdException w:name="List Table 4 Accent 1" w:uiPriority="49"/>
-    <w:lsdException w:name="List Table 5 Dark Accent 1" w:uiPriority="50"/>
-    <w:lsdException w:name="List Table 6 Colorful Accent 1" w:uiPriority="51"/>
-    <w:lsdException w:name="List Table 7 Colorful Accent 1" w:uiPriority="52"/>
-    <w:lsdException w:name="List Table 1 Light Accent 2" w:uiPriority="46"/>
-    <w:lsdException w:name="List Table 2 Accent 2" w:uiPriority="47"/>
-    <w:lsdException w:name="List Table 3 Accent 2" w:uiPriority="48"/>
-    <w:lsdException w:name="List Table 4 Accent 2" w:uiPriority="49"/>
-    <w:lsdException w:name="List Table 5 Dark Accent 2" w:uiPriority="50"/>
-    <w:lsdException w:name="List Table 6 Colorful Accent 2" w:uiPriority="51"/>
-    <w:lsdException w:name="List Table 7 Colorful Accent 2" w:uiPriority="52"/>
-    <w:lsdException w:name="List Table 1 Light Accent 3" w:uiPriority="46"/>
-    <w:lsdException w:name="List Table 2 Accent 3" w:uiPriority="47"/>
-    <w:lsdException w:name="List Table 3 Accent 3" w:uiPriority="48"/>
-    <w:lsdException w:name="List Table 4 Accent 3" w:uiPriority="49"/>
-    <w:lsdException w:name="List Table 5 Dark Accent 3" w:uiPriority="50"/>
-    <w:lsdException w:name="List Table 6 Colorful Accent 3" w:uiPriority="51"/>
-    <w:lsdException w:name="List Table 7 Colorful Accent 3" w:uiPriority="52"/>
-    <w:lsdException w:name="List Table 1 Light Accent 4" w:uiPriority="46"/>
-    <w:lsdException w:name="List Table 2 Accent 4" w:uiPriority="47"/>
-    <w:lsdException w:name="List Table 3 Accent 4" w:uiPriority="48"/>
-    <w:lsdException w:name="List Table 4 Accent 4" w:uiPriority="49"/>
-    <w:lsdException w:name="List Table 5 Dark Accent 4" w:uiPriority="50"/>
-    <w:lsdException w:name="List Table 6 Colorful Accent 4" w:uiPriority="51"/>
-    <w:lsdException w:name="List Table 7 Colorful Accent 4" w:uiPriority="52"/>
-    <w:lsdException w:name="List Table 1 Light Accent 5" w:uiPriority="46"/>
-    <w:lsdException w:name="List Table 2 Accent 5" w:uiPriority="47"/>
-    <w:lsdException w:name="List Table 3 Accent 5" w:uiPriority="48"/>
-    <w:lsdException w:name="List Table 4 Accent 5" w:uiPriority="49"/>
-    <w:lsdException w:name="List Table 5 Dark Accent 5" w:uiPriority="50"/>
-    <w:lsdException w:name="List Table 6 Colorful Accent 5" w:uiPriority="51"/>
-    <w:lsdException w:name="List Table 7 Colorful Accent 5" w:uiPriority="52"/>
-    <w:lsdException w:name="List Table 1 Light Accent 6" w:uiPriority="46"/>
-    <w:lsdException w:name="List Table 2 Accent 6" w:uiPriority="47"/>
-    <w:lsdException w:name="List Table 3 Accent 6" w:uiPriority="48"/>
-    <w:lsdException w:name="List Table 4 Accent 6" w:uiPriority="49"/>
-    <w:lsdException w:name="List Table 5 Dark Accent 6" w:uiPriority="50"/>
-    <w:lsdException w:name="List Table 6 Colorful Accent 6" w:uiPriority="51"/>
-    <w:lsdException w:name="List Table 7 Colorful Accent 6" w:uiPriority="52"/>
+  <w:latentStyles w:defLockedState="0" w:defUIPriority="99" w:defSemiHidden="1" w:defUnhideWhenUsed="1" w:defQFormat="0" w:count="267">
+    <w:lsdException w:name="Normal" w:semiHidden="0" w:uiPriority="0" w:unhideWhenUsed="0" w:qFormat="1"/>
+    <w:lsdException w:name="heading 1" w:semiHidden="0" w:uiPriority="9" w:unhideWhenUsed="0" w:qFormat="1"/>
+    <w:lsdException w:name="heading 2" w:uiPriority="9" w:qFormat="1"/>
+    <w:lsdException w:name="heading 3" w:uiPriority="9" w:qFormat="1"/>
+    <w:lsdException w:name="heading 4" w:uiPriority="9" w:qFormat="1"/>
+    <w:lsdException w:name="heading 5" w:uiPriority="9" w:qFormat="1"/>
+    <w:lsdException w:name="heading 6" w:uiPriority="9" w:qFormat="1"/>
+    <w:lsdException w:name="heading 7" w:uiPriority="9" w:qFormat="1"/>
+    <w:lsdException w:name="heading 8" w:uiPriority="9" w:qFormat="1"/>
+    <w:lsdException w:name="heading 9" w:uiPriority="9" w:qFormat="1"/>
+    <w:lsdException w:name="toc 1" w:uiPriority="39"/>
+    <w:lsdException w:name="toc 2" w:uiPriority="39"/>
+    <w:lsdException w:name="toc 3" w:uiPriority="39"/>
+    <w:lsdException w:name="toc 4" w:uiPriority="39"/>
+    <w:lsdException w:name="toc 5" w:uiPriority="39"/>
+    <w:lsdException w:name="toc 6" w:uiPriority="39"/>
+    <w:lsdException w:name="toc 7" w:uiPriority="39"/>
+    <w:lsdException w:name="toc 8" w:uiPriority="39"/>
+    <w:lsdException w:name="toc 9" w:uiPriority="39"/>
+    <w:lsdException w:name="caption" w:uiPriority="35" w:qFormat="1"/>
+    <w:lsdException w:name="Title" w:semiHidden="0" w:uiPriority="10" w:unhideWhenUsed="0" w:qFormat="1"/>
+    <w:lsdException w:name="Default Paragraph Font" w:uiPriority="1"/>
+    <w:lsdException w:name="Subtitle" w:semiHidden="0" w:uiPriority="11" w:unhideWhenUsed="0" w:qFormat="1"/>
+    <w:lsdException w:name="Strong" w:semiHidden="0" w:uiPriority="22" w:unhideWhenUsed="0" w:qFormat="1"/>
+    <w:lsdException w:name="Emphasis" w:semiHidden="0" w:uiPriority="20" w:unhideWhenUsed="0" w:qFormat="1"/>
+    <w:lsdException w:name="Table Grid" w:semiHidden="0" w:uiPriority="39" w:unhideWhenUsed="0"/>
+    <w:lsdException w:name="Placeholder Text" w:unhideWhenUsed="0"/>
+    <w:lsdException w:name="No Spacing" w:semiHidden="0" w:uiPriority="1" w:unhideWhenUsed="0" w:qFormat="1"/>
+    <w:lsdException w:name="Light Shading" w:semiHidden="0" w:uiPriority="60" w:unhideWhenUsed="0"/>
+    <w:lsdException w:name="Light List" w:semiHidden="0" w:uiPriority="61" w:unhideWhenUsed="0"/>
+    <w:lsdException w:name="Light Grid" w:semiHidden="0" w:uiPriority="62" w:unhideWhenUsed="0"/>
+    <w:lsdException w:name="Medium Shading 1" w:semiHidden="0" w:uiPriority="63" w:unhideWhenUsed="0"/>
+    <w:lsdException w:name="Medium Shading 2" w:semiHidden="0" w:uiPriority="64" w:unhideWhenUsed="0"/>
+    <w:lsdException w:name="Medium List 1" w:semiHidden="0" w:uiPriority="65" w:unhideWhenUsed="0"/>
+    <w:lsdException w:name="Medium List 2" w:semiHidden="0" w:uiPriority="66" w:unhideWhenUsed="0"/>
+    <w:lsdException w:name="Medium Grid 1" w:semiHidden="0" w:uiPriority="67" w:unhideWhenUsed="0"/>
+    <w:lsdException w:name="Medium Grid 2" w:semiHidden="0" w:uiPriority="68" w:unhideWhenUsed="0"/>
+    <w:lsdException w:name="Medium Grid 3" w:semiHidden="0" w:uiPriority="69" w:unhideWhenUsed="0"/>
+    <w:lsdException w:name="Dark List" w:semiHidden="0" w:uiPriority="70" w:unhideWhenUsed="0"/>
+    <w:lsdException w:name="Colorful Shading" w:semiHidden="0" w:uiPriority="71" w:unhideWhenUsed="0"/>
+    <w:lsdException w:name="Colorful List" w:semiHidden="0" w:uiPriority="72" w:unhideWhenUsed="0"/>
+    <w:lsdException w:name="Colorful Grid" w:semiHidden="0" w:uiPriority="73" w:unhideWhenUsed="0"/>
+    <w:lsdException w:name="Light Shading Accent 1" w:semiHidden="0" w:uiPriority="60" w:unhideWhenUsed="0"/>
+    <w:lsdException w:name="Light List Accent 1" w:semiHidden="0" w:uiPriority="61" w:unhideWhenUsed="0"/>
+    <w:lsdException w:name="Light Grid Accent 1" w:semiHidden="0" w:uiPriority="62" w:unhideWhenUsed="0"/>
+    <w:lsdException w:name="Medium Shading 1 Accent 1" w:semiHidden="0" w:uiPriority="63" w:unhideWhenUsed="0"/>
+    <w:lsdException w:name="Medium Shading 2 Accent 1" w:semiHidden="0" w:uiPriority="64" w:unhideWhenUsed="0"/>
+    <w:lsdException w:name="Medium List 1 Accent 1" w:semiHidden="0" w:uiPriority="65" w:unhideWhenUsed="0"/>
+    <w:lsdException w:name="Revision" w:unhideWhenUsed="0"/>
+    <w:lsdException w:name="List Paragraph" w:semiHidden="0" w:uiPriority="34" w:unhideWhenUsed="0" w:qFormat="1"/>
+    <w:lsdException w:name="Quote" w:semiHidden="0" w:uiPriority="29" w:unhideWhenUsed="0" w:qFormat="1"/>
+    <w:lsdException w:name="Intense Quote" w:semiHidden="0" w:uiPriority="30" w:unhideWhenUsed="0" w:qFormat="1"/>
+    <w:lsdException w:name="Medium List 2 Accent 1" w:semiHidden="0" w:uiPriority="66" w:unhideWhenUsed="0"/>
+    <w:lsdException w:name="Medium Grid 1 Accent 1" w:semiHidden="0" w:uiPriority="67" w:unhideWhenUsed="0"/>
+    <w:lsdException w:name="Medium Grid 2 Accent 1" w:semiHidden="0" w:uiPriority="68" w:unhideWhenUsed="0"/>
+    <w:lsdException w:name="Medium Grid 3 Accent 1" w:semiHidden="0" w:uiPriority="69" w:unhideWhenUsed="0"/>
+    <w:lsdException w:name="Dark List Accent 1" w:semiHidden="0" w:uiPriority="70" w:unhideWhenUsed="0"/>
+    <w:lsdException w:name="Colorful Shading Accent 1" w:semiHidden="0" w:uiPriority="71" w:unhideWhenUsed="0"/>
+    <w:lsdException w:name="Colorful List Accent 1" w:semiHidden="0" w:uiPriority="72" w:unhideWhenUsed="0"/>
+    <w:lsdException w:name="Colorful Grid Accent 1" w:semiHidden="0" w:uiPriority="73" w:unhideWhenUsed="0"/>
+    <w:lsdException w:name="Light Shading Accent 2" w:semiHidden="0" w:uiPriority="60" w:unhideWhenUsed="0"/>
+    <w:lsdException w:name="Light List Accent 2" w:semiHidden="0" w:uiPriority="61" w:unhideWhenUsed="0"/>
+    <w:lsdException w:name="Light Grid Accent 2" w:semiHidden="0" w:uiPriority="62" w:unhideWhenUsed="0"/>
+    <w:lsdException w:name="Medium Shading 1 Accent 2" w:semiHidden="0" w:uiPriority="63" w:unhideWhenUsed="0"/>
+    <w:lsdException w:name="Medium Shading 2 Accent 2" w:semiHidden="0" w:uiPriority="64" w:unhideWhenUsed="0"/>
+    <w:lsdException w:name="Medium List 1 Accent 2" w:semiHidden="0" w:uiPriority="65" w:unhideWhenUsed="0"/>
+    <w:lsdException w:name="Medium List 2 Accent 2" w:semiHidden="0" w:uiPriority="66" w:unhideWhenUsed="0"/>
+    <w:lsdException w:name="Medium Grid 1 Accent 2" w:semiHidden="0" w:uiPriority="67" w:unhideWhenUsed="0"/>
+    <w:lsdException w:name="Medium Grid 2 Accent 2" w:semiHidden="0" w:uiPriority="68" w:unhideWhenUsed="0"/>
+    <w:lsdException w:name="Medium Grid 3 Accent 2" w:semiHidden="0" w:uiPriority="69" w:unhideWhenUsed="0"/>
+    <w:lsdException w:name="Dark List Accent 2" w:semiHidden="0" w:uiPriority="70" w:unhideWhenUsed="0"/>
+    <w:lsdException w:name="Colorful Shading Accent 2" w:semiHidden="0" w:uiPriority="71" w:unhideWhenUsed="0"/>
+    <w:lsdException w:name="Colorful List Accent 2" w:semiHidden="0" w:uiPriority="72" w:unhideWhenUsed="0"/>
+    <w:lsdException w:name="Colorful Grid Accent 2" w:semiHidden="0" w:uiPriority="73" w:unhideWhenUsed="0"/>
+    <w:lsdException w:name="Light Shading Accent 3" w:semiHidden="0" w:uiPriority="60" w:unhideWhenUsed="0"/>
+    <w:lsdException w:name="Light List Accent 3" w:semiHidden="0" w:uiPriority="61" w:unhideWhenUsed="0"/>
+    <w:lsdException w:name="Light Grid Accent 3" w:semiHidden="0" w:uiPriority="62" w:unhideWhenUsed="0"/>
+    <w:lsdException w:name="Medium Shading 1 Accent 3" w:semiHidden="0" w:uiPriority="63" w:unhideWhenUsed="0"/>
+    <w:lsdException w:name="Medium Shading 2 Accent 3" w:semiHidden="0" w:uiPriority="64" w:unhideWhenUsed="0"/>
+    <w:lsdException w:name="Medium List 1 Accent 3" w:semiHidden="0" w:uiPriority="65" w:unhideWhenUsed="0"/>
+    <w:lsdException w:name="Medium List 2 Accent 3" w:semiHidden="0" w:uiPriority="66" w:unhideWhenUsed="0"/>
+    <w:lsdException w:name="Medium Grid 1 Accent 3" w:semiHidden="0" w:uiPriority="67" w:unhideWhenUsed="0"/>
+    <w:lsdException w:name="Medium Grid 2 Accent 3" w:semiHidden="0" w:uiPriority="68" w:unhideWhenUsed="0"/>
+    <w:lsdException w:name="Medium Grid 3 Accent 3" w:semiHidden="0" w:uiPriority="69" w:unhideWhenUsed="0"/>
+    <w:lsdException w:name="Dark List Accent 3" w:semiHidden="0" w:uiPriority="70" w:unhideWhenUsed="0"/>
+    <w:lsdException w:name="Colorful Shading Accent 3" w:semiHidden="0" w:uiPriority="71" w:unhideWhenUsed="0"/>
+    <w:lsdException w:name="Colorful List Accent 3" w:semiHidden="0" w:uiPriority="72" w:unhideWhenUsed="0"/>
+    <w:lsdException w:name="Colorful Grid Accent 3" w:semiHidden="0" w:uiPriority="73" w:unhideWhenUsed="0"/>
+    <w:lsdException w:name="Light Shading Accent 4" w:semiHidden="0" w:uiPriority="60" w:unhideWhenUsed="0"/>
+    <w:lsdException w:name="Light List Accent 4" w:semiHidden="0" w:uiPriority="61" w:unhideWhenUsed="0"/>
+    <w:lsdException w:name="Light Grid Accent 4" w:semiHidden="0" w:uiPriority="62" w:unhideWhenUsed="0"/>
+    <w:lsdException w:name="Medium Shading 1 Accent 4" w:semiHidden="0" w:uiPriority="63" w:unhideWhenUsed="0"/>
+    <w:lsdException w:name="Medium Shading 2 Accent 4" w:semiHidden="0" w:uiPriority="64" w:unhideWhenUsed="0"/>
+    <w:lsdException w:name="Medium List 1 Accent 4" w:semiHidden="0" w:uiPriority="65" w:unhideWhenUsed="0"/>
+    <w:lsdException w:name="Medium List 2 Accent 4" w:semiHidden="0" w:uiPriority="66" w:unhideWhenUsed="0"/>
+    <w:lsdException w:name="Medium Grid 1 Accent 4" w:semiHidden="0" w:uiPriority="67" w:unhideWhenUsed="0"/>
+    <w:lsdException w:name="Medium Grid 2 Accent 4" w:semiHidden="0" w:uiPriority="68" w:unhideWhenUsed="0"/>
+    <w:lsdException w:name="Medium Grid 3 Accent 4" w:semiHidden="0" w:uiPriority="69" w:unhideWhenUsed="0"/>
+    <w:lsdException w:name="Dark List Accent 4" w:semiHidden="0" w:uiPriority="70" w:unhideWhenUsed="0"/>
+    <w:lsdException w:name="Colorful Shading Accent 4" w:semiHidden="0" w:uiPriority="71" w:unhideWhenUsed="0"/>
+    <w:lsdException w:name="Colorful List Accent 4" w:semiHidden="0" w:uiPriority="72" w:unhideWhenUsed="0"/>
+    <w:lsdException w:name="Colorful Grid Accent 4" w:semiHidden="0" w:uiPriority="73" w:unhideWhenUsed="0"/>
+    <w:lsdException w:name="Light Shading Accent 5" w:semiHidden="0" w:uiPriority="60" w:unhideWhenUsed="0"/>
+    <w:lsdException w:name="Light List Accent 5" w:semiHidden="0" w:uiPriority="61" w:unhideWhenUsed="0"/>
+    <w:lsdException w:name="Light Grid Accent 5" w:semiHidden="0" w:uiPriority="62" w:unhideWhenUsed="0"/>
+    <w:lsdException w:name="Medium Shading 1 Accent 5" w:semiHidden="0" w:uiPriority="63" w:unhideWhenUsed="0"/>
+    <w:lsdException w:name="Medium Shading 2 Accent 5" w:semiHidden="0" w:uiPriority="64" w:unhideWhenUsed="0"/>
+    <w:lsdException w:name="Medium List 1 Accent 5" w:semiHidden="0" w:uiPriority="65" w:unhideWhenUsed="0"/>
+    <w:lsdException w:name="Medium List 2 Accent 5" w:semiHidden="0" w:uiPriority="66" w:unhideWhenUsed="0"/>
+    <w:lsdException w:name="Medium Grid 1 Accent 5" w:semiHidden="0" w:uiPriority="67" w:unhideWhenUsed="0"/>
+    <w:lsdException w:name="Medium Grid 2 Accent 5" w:semiHidden="0" w:uiPriority="68" w:unhideWhenUsed="0"/>
+    <w:lsdException w:name="Medium Grid 3 Accent 5" w:semiHidden="0" w:uiPriority="69" w:unhideWhenUsed="0"/>
+    <w:lsdException w:name="Dark List Accent 5" w:semiHidden="0" w:uiPriority="70" w:unhideWhenUsed="0"/>
+    <w:lsdException w:name="Colorful Shading Accent 5" w:semiHidden="0" w:uiPriority="71" w:unhideWhenUsed="0"/>
+    <w:lsdException w:name="Colorful List Accent 5" w:semiHidden="0" w:uiPriority="72" w:unhideWhenUsed="0"/>
+    <w:lsdException w:name="Colorful Grid Accent 5" w:semiHidden="0" w:uiPriority="73" w:unhideWhenUsed="0"/>
+    <w:lsdException w:name="Light Shading Accent 6" w:semiHidden="0" w:uiPriority="60" w:unhideWhenUsed="0"/>
+    <w:lsdException w:name="Light List Accent 6" w:semiHidden="0" w:uiPriority="61" w:unhideWhenUsed="0"/>
+    <w:lsdException w:name="Light Grid Accent 6" w:semiHidden="0" w:uiPriority="62" w:unhideWhenUsed="0"/>
+    <w:lsdException w:name="Medium Shading 1 Accent 6" w:semiHidden="0" w:uiPriority="63" w:unhideWhenUsed="0"/>
+    <w:lsdException w:name="Medium Shading 2 Accent 6" w:semiHidden="0" w:uiPriority="64" w:unhideWhenUsed="0"/>
+    <w:lsdException w:name="Medium List 1 Accent 6" w:semiHidden="0" w:uiPriority="65" w:unhideWhenUsed="0"/>
+    <w:lsdException w:name="Medium List 2 Accent 6" w:semiHidden="0" w:uiPriority="66" w:unhideWhenUsed="0"/>
+    <w:lsdException w:name="Medium Grid 1 Accent 6" w:semiHidden="0" w:uiPriority="67" w:unhideWhenUsed="0"/>
+    <w:lsdException w:name="Medium Grid 2 Accent 6" w:semiHidden="0" w:uiPriority="68" w:unhideWhenUsed="0"/>
+    <w:lsdException w:name="Medium Grid 3 Accent 6" w:semiHidden="0" w:uiPriority="69" w:unhideWhenUsed="0"/>
+    <w:lsdException w:name="Dark List Accent 6" w:semiHidden="0" w:uiPriority="70" w:unhideWhenUsed="0"/>
+    <w:lsdException w:name="Colorful Shading Accent 6" w:semiHidden="0" w:uiPriority="71" w:unhideWhenUsed="0"/>
+    <w:lsdException w:name="Colorful List Accent 6" w:semiHidden="0" w:uiPriority="72" w:unhideWhenUsed="0"/>
+    <w:lsdException w:name="Colorful Grid Accent 6" w:semiHidden="0" w:uiPriority="73" w:unhideWhenUsed="0"/>
+    <w:lsdException w:name="Subtle Emphasis" w:semiHidden="0" w:uiPriority="19" w:unhideWhenUsed="0" w:qFormat="1"/>
+    <w:lsdException w:name="Intense Emphasis" w:semiHidden="0" w:uiPriority="21" w:unhideWhenUsed="0" w:qFormat="1"/>
+    <w:lsdException w:name="Subtle Reference" w:semiHidden="0" w:uiPriority="31" w:unhideWhenUsed="0" w:qFormat="1"/>
+    <w:lsdException w:name="Intense Reference" w:semiHidden="0" w:uiPriority="32" w:unhideWhenUsed="0" w:qFormat="1"/>
+    <w:lsdException w:name="Book Title" w:semiHidden="0" w:uiPriority="33" w:unhideWhenUsed="0" w:qFormat="1"/>
+    <w:lsdException w:name="Bibliography" w:uiPriority="37"/>
+    <w:lsdException w:name="TOC Heading" w:uiPriority="39" w:qFormat="1"/>
+  </w:latentStyles>
+  <w:style w:type="paragraph" w:default="1" w:styleId="Normal">
+    <w:name w:val="Normal"/>
+    <w:qFormat/>
+    <w:rsid w:val="00E47A46"/>
+    <w:rPr>
+      <w:rFonts w:ascii="Arial" w:hAnsi="Arial"/>
+      <w:sz w:val="24"/>
+    </w:rPr>
+  </w:style>
+  <w:style w:type="paragraph" w:styleId="Ttulo1">
+    <w:name w:val="heading 1"/>
+    <w:basedOn w:val="Normal"/>
+    <w:next w:val="Normal"/>
+    <w:link w:val="Ttulo1Char"/>
+    <w:uiPriority w:val="9"/>
+    <w:qFormat/>
+    <w:rsid w:val="00A96E83"/>
+    <w:pPr>
+      <w:keepNext/>
+      <w:keepLines/>
+      <w:spacing w:before="240" w:after="0"/>
+      <w:outlineLvl w:val="0"/>
+    </w:pPr>
+    <w:rPr>
+      <w:rFonts w:eastAsiaTheme="majorEastAsia" w:cstheme="majorBidi"/>
+      <w:b/>
+      <w:szCs w:val="32"/>
+    </w:rPr>
+  </w:style>
+  <w:style w:type="paragraph" w:styleId="Ttulo2">
+    <w:name w:val="heading 2"/>
+    <w:basedOn w:val="Normal"/>
+    <w:next w:val="Normal"/>
+    <w:link w:val="Ttulo2Char"/>
+    <w:uiPriority w:val="9"/>
+    <w:unhideWhenUsed/>
+    <w:qFormat/>
+    <w:rsid w:val="00E47A46"/>
+    <w:pPr>
+      <w:outlineLvl w:val="1"/>
+    </w:pPr>
+    <w:rPr>
+      <w:b/>
+    </w:rPr>
+  </w:style>
+  <w:style w:type="paragraph" w:styleId="Ttulo3">
+    <w:name w:val="heading 3"/>
+    <w:basedOn w:val="Normal"/>
+    <w:next w:val="Normal"/>
+    <w:link w:val="Ttulo3Char"/>
+    <w:uiPriority w:val="9"/>
+    <w:unhideWhenUsed/>
+    <w:qFormat/>
+    <w:rsid w:val="00E47A46"/>
+    <w:pPr>
+      <w:spacing w:line="360" w:lineRule="auto"/>
+      <w:jc w:val="both"/>
+      <w:outlineLvl w:val="2"/>
+    </w:pPr>
+    <w:rPr>
+      <w:b/>
+    </w:rPr>
+  </w:style>
+  <w:style w:type="paragraph" w:styleId="Ttulo4">
+    <w:name w:val="heading 4"/>
+    <w:basedOn w:val="Ttulo3"/>
+    <w:next w:val="Normal"/>
+    <w:link w:val="Ttulo4Char"/>
+    <w:uiPriority w:val="9"/>
+    <w:unhideWhenUsed/>
+    <w:qFormat/>
+    <w:rsid w:val="000711F8"/>
+    <w:pPr>
+      <w:numPr>
+        <w:ilvl w:val="2"/>
+        <w:numId w:val="1"/>
+      </w:numPr>
+      <w:outlineLvl w:val="3"/>
+    </w:pPr>
+  </w:style>
+  <w:style w:type="character" w:default="1" w:styleId="Fontepargpadro">
+    <w:name w:val="Default Paragraph Font"/>
+    <w:uiPriority w:val="1"/>
+    <w:semiHidden/>
+    <w:unhideWhenUsed/>
+  </w:style>
+  <w:style w:type="table" w:default="1" w:styleId="Tabelanormal">
+    <w:name w:val="Normal Table"/>
+    <w:uiPriority w:val="99"/>
+    <w:semiHidden/>
+    <w:unhideWhenUsed/>
+    <w:tblPr>
+      <w:tblInd w:w="0" w:type="dxa"/>
+      <w:tblCellMar>
+        <w:top w:w="0" w:type="dxa"/>
+        <w:left w:w="108" w:type="dxa"/>
+        <w:bottom w:w="0" w:type="dxa"/>
+        <w:right w:w="108" w:type="dxa"/>
+      </w:tblCellMar>
+    </w:tblPr>
+  </w:style>
+  <w:style w:type="numbering" w:default="1" w:styleId="Semlista">
+    <w:name w:val="No List"/>
+    <w:uiPriority w:val="99"/>
+    <w:semiHidden/>
+    <w:unhideWhenUsed/>
+  </w:style>
+  <w:style w:type="character" w:customStyle="1" w:styleId="Ttulo1Char">
+    <w:name w:val="Título 1 Char"/>
+    <w:basedOn w:val="Fontepargpadro"/>
+    <w:link w:val="Ttulo1"/>
+    <w:uiPriority w:val="9"/>
+    <w:rsid w:val="00A96E83"/>
+    <w:rPr>
+      <w:rFonts w:ascii="Arial" w:eastAsiaTheme="majorEastAsia" w:hAnsi="Arial" w:cstheme="majorBidi"/>
+      <w:b/>
+      <w:sz w:val="24"/>
+      <w:szCs w:val="32"/>
+    </w:rPr>
+  </w:style>
+  <w:style w:type="paragraph" w:styleId="CabealhodoSumrio">
+    <w:name w:val="TOC Heading"/>
+    <w:basedOn w:val="Ttulo1"/>
+    <w:next w:val="Normal"/>
+    <w:uiPriority w:val="39"/>
+    <w:unhideWhenUsed/>
+    <w:qFormat/>
+    <w:rsid w:val="00E47A46"/>
+    <w:pPr>
+      <w:outlineLvl w:val="9"/>
+    </w:pPr>
+    <w:rPr>
+      <w:rFonts w:asciiTheme="majorHAnsi" w:hAnsiTheme="majorHAnsi"/>
+      <w:b w:val="0"/>
+      <w:color w:val="2E74B5" w:themeColor="accent1" w:themeShade="BF"/>
+      <w:sz w:val="32"/>
+      <w:lang w:eastAsia="pt-BR"/>
+    </w:rPr>
+  </w:style>
+  <w:style w:type="paragraph" w:styleId="Sumrio1">
+    <w:name w:val="toc 1"/>
+    <w:basedOn w:val="Normal"/>
+    <w:next w:val="Normal"/>
+    <w:autoRedefine/>
+    <w:uiPriority w:val="39"/>
+    <w:unhideWhenUsed/>
+    <w:rsid w:val="00E47A46"/>
+    <w:pPr>
+      <w:spacing w:after="100"/>
+    </w:pPr>
+  </w:style>
+  <w:style w:type="character" w:styleId="Hyperlink">
+    <w:name w:val="Hyperlink"/>
+    <w:basedOn w:val="Fontepargpadro"/>
+    <w:uiPriority w:val="99"/>
+    <w:unhideWhenUsed/>
+    <w:rsid w:val="00E47A46"/>
+    <w:rPr>
+      <w:color w:val="0563C1" w:themeColor="hyperlink"/>
+      <w:u w:val="single"/>
+    </w:rPr>
+  </w:style>
+  <w:style w:type="paragraph" w:styleId="Cabealho">
+    <w:name w:val="header"/>
+    <w:basedOn w:val="Normal"/>
+    <w:link w:val="CabealhoChar"/>
+    <w:uiPriority w:val="99"/>
+    <w:unhideWhenUsed/>
+    <w:rsid w:val="00E47A46"/>
+    <w:pPr>
+      <w:tabs>
+        <w:tab w:val="center" w:pos="4252"/>
+        <w:tab w:val="right" w:pos="8504"/>
+      </w:tabs>
+      <w:spacing w:after="0" w:line="240" w:lineRule="auto"/>
+    </w:pPr>
+  </w:style>
+  <w:style w:type="character" w:customStyle="1" w:styleId="CabealhoChar">
+    <w:name w:val="Cabeçalho Char"/>
+    <w:basedOn w:val="Fontepargpadro"/>
+    <w:link w:val="Cabealho"/>
+    <w:uiPriority w:val="99"/>
+    <w:rsid w:val="00E47A46"/>
+    <w:rPr>
+      <w:rFonts w:ascii="Arial" w:hAnsi="Arial"/>
+      <w:sz w:val="24"/>
+    </w:rPr>
+  </w:style>
+  <w:style w:type="paragraph" w:styleId="Rodap">
+    <w:name w:val="footer"/>
+    <w:basedOn w:val="Normal"/>
+    <w:link w:val="RodapChar"/>
+    <w:uiPriority w:val="99"/>
+    <w:unhideWhenUsed/>
+    <w:rsid w:val="00E47A46"/>
+    <w:pPr>
+      <w:tabs>
+        <w:tab w:val="center" w:pos="4252"/>
+        <w:tab w:val="right" w:pos="8504"/>
+      </w:tabs>
+      <w:spacing w:after="0" w:line="240" w:lineRule="auto"/>
+    </w:pPr>
+  </w:style>
+  <w:style w:type="character" w:customStyle="1" w:styleId="RodapChar">
+    <w:name w:val="Rodapé Char"/>
+    <w:basedOn w:val="Fontepargpadro"/>
+    <w:link w:val="Rodap"/>
+    <w:uiPriority w:val="99"/>
+    <w:rsid w:val="00E47A46"/>
+    <w:rPr>
+      <w:rFonts w:ascii="Arial" w:hAnsi="Arial"/>
+      <w:sz w:val="24"/>
+    </w:rPr>
+  </w:style>
+  <w:style w:type="paragraph" w:styleId="PargrafodaLista">
+    <w:name w:val="List Paragraph"/>
+    <w:basedOn w:val="Normal"/>
+    <w:uiPriority w:val="34"/>
+    <w:qFormat/>
+    <w:rsid w:val="00E47A46"/>
+    <w:pPr>
+      <w:ind w:left="720"/>
+      <w:contextualSpacing/>
+    </w:pPr>
+  </w:style>
+  <w:style w:type="character" w:customStyle="1" w:styleId="Ttulo2Char">
+    <w:name w:val="Título 2 Char"/>
+    <w:basedOn w:val="Fontepargpadro"/>
+    <w:link w:val="Ttulo2"/>
+    <w:uiPriority w:val="9"/>
+    <w:rsid w:val="00E47A46"/>
+    <w:rPr>
+      <w:rFonts w:ascii="Arial" w:hAnsi="Arial"/>
+      <w:b/>
+      <w:sz w:val="24"/>
+    </w:rPr>
+  </w:style>
+  <w:style w:type="paragraph" w:styleId="Sumrio2">
+    <w:name w:val="toc 2"/>
+    <w:basedOn w:val="Normal"/>
+    <w:next w:val="Normal"/>
+    <w:autoRedefine/>
+    <w:uiPriority w:val="39"/>
+    <w:unhideWhenUsed/>
+    <w:rsid w:val="00E47A46"/>
+    <w:pPr>
+      <w:spacing w:after="100"/>
+      <w:ind w:left="240"/>
+    </w:pPr>
+  </w:style>
+  <w:style w:type="character" w:customStyle="1" w:styleId="Ttulo3Char">
+    <w:name w:val="Título 3 Char"/>
+    <w:basedOn w:val="Fontepargpadro"/>
+    <w:link w:val="Ttulo3"/>
+    <w:uiPriority w:val="9"/>
+    <w:rsid w:val="00E47A46"/>
+    <w:rPr>
+      <w:rFonts w:ascii="Arial" w:hAnsi="Arial"/>
+      <w:b/>
+      <w:sz w:val="24"/>
+    </w:rPr>
+  </w:style>
+  <w:style w:type="paragraph" w:styleId="Sumrio3">
+    <w:name w:val="toc 3"/>
+    <w:basedOn w:val="Normal"/>
+    <w:next w:val="Normal"/>
+    <w:autoRedefine/>
+    <w:uiPriority w:val="39"/>
+    <w:unhideWhenUsed/>
+    <w:rsid w:val="00E47A46"/>
+    <w:pPr>
+      <w:spacing w:after="100"/>
+      <w:ind w:left="480"/>
+    </w:pPr>
+  </w:style>
+  <w:style w:type="character" w:customStyle="1" w:styleId="Ttulo4Char">
+    <w:name w:val="Título 4 Char"/>
+    <w:basedOn w:val="Fontepargpadro"/>
+    <w:link w:val="Ttulo4"/>
+    <w:uiPriority w:val="9"/>
+    <w:rsid w:val="000711F8"/>
+    <w:rPr>
+      <w:rFonts w:ascii="Arial" w:hAnsi="Arial"/>
+      <w:b/>
+      <w:sz w:val="24"/>
+    </w:rPr>
+  </w:style>
+  <w:style w:type="paragraph" w:styleId="NormalWeb">
+    <w:name w:val="Normal (Web)"/>
+    <w:basedOn w:val="Normal"/>
+    <w:uiPriority w:val="99"/>
+    <w:semiHidden/>
+    <w:unhideWhenUsed/>
+    <w:rsid w:val="0042612A"/>
+    <w:pPr>
+      <w:spacing w:before="100" w:beforeAutospacing="1" w:after="100" w:afterAutospacing="1" w:line="240" w:lineRule="auto"/>
+    </w:pPr>
+    <w:rPr>
+      <w:rFonts w:ascii="Times New Roman" w:eastAsia="Times New Roman" w:hAnsi="Times New Roman" w:cs="Times New Roman"/>
+      <w:szCs w:val="24"/>
+      <w:lang w:eastAsia="pt-BR"/>
+    </w:rPr>
+  </w:style>
+  <w:style w:type="paragraph" w:styleId="Textodebalo">
+    <w:name w:val="Balloon Text"/>
+    <w:basedOn w:val="Normal"/>
+    <w:link w:val="TextodebaloChar"/>
+    <w:uiPriority w:val="99"/>
+    <w:semiHidden/>
+    <w:unhideWhenUsed/>
+    <w:rsid w:val="003A15BA"/>
+    <w:pPr>
+      <w:spacing w:after="0" w:line="240" w:lineRule="auto"/>
+    </w:pPr>
+    <w:rPr>
+      <w:rFonts w:ascii="Tahoma" w:hAnsi="Tahoma" w:cs="Tahoma"/>
+      <w:sz w:val="16"/>
+      <w:szCs w:val="16"/>
+    </w:rPr>
+  </w:style>
+  <w:style w:type="character" w:customStyle="1" w:styleId="TextodebaloChar">
+    <w:name w:val="Texto de balão Char"/>
+    <w:basedOn w:val="Fontepargpadro"/>
+    <w:link w:val="Textodebalo"/>
+    <w:uiPriority w:val="99"/>
+    <w:semiHidden/>
+    <w:rsid w:val="003A15BA"/>
+    <w:rPr>
+      <w:rFonts w:ascii="Tahoma" w:hAnsi="Tahoma" w:cs="Tahoma"/>
+      <w:sz w:val="16"/>
+      <w:szCs w:val="16"/>
+    </w:rPr>
+  </w:style>
+  <w:style w:type="character" w:customStyle="1" w:styleId="apple-tab-span">
+    <w:name w:val="apple-tab-span"/>
+    <w:basedOn w:val="Fontepargpadro"/>
+    <w:rsid w:val="003A15BA"/>
+  </w:style>
+  <w:style w:type="paragraph" w:styleId="SemEspaamento">
+    <w:name w:val="No Spacing"/>
+    <w:uiPriority w:val="1"/>
+    <w:qFormat/>
+    <w:rsid w:val="003A15BA"/>
+    <w:pPr>
+      <w:spacing w:after="0" w:line="240" w:lineRule="auto"/>
+    </w:pPr>
+    <w:rPr>
+      <w:rFonts w:ascii="Arial" w:hAnsi="Arial"/>
+      <w:sz w:val="24"/>
+    </w:rPr>
+  </w:style>
+  <w:style w:type="paragraph" w:styleId="Legenda">
+    <w:name w:val="caption"/>
+    <w:basedOn w:val="Normal"/>
+    <w:next w:val="Normal"/>
+    <w:uiPriority w:val="35"/>
+    <w:unhideWhenUsed/>
+    <w:qFormat/>
+    <w:rsid w:val="00341246"/>
+    <w:pPr>
+      <w:spacing w:after="200" w:line="240" w:lineRule="auto"/>
+      <w:jc w:val="center"/>
+    </w:pPr>
+    <w:rPr>
+      <w:bCs/>
+      <w:sz w:val="20"/>
+      <w:szCs w:val="18"/>
+    </w:rPr>
+  </w:style>
+  <w:style w:type="paragraph" w:styleId="ndicedeilustraes">
+    <w:name w:val="table of figures"/>
+    <w:basedOn w:val="Normal"/>
+    <w:next w:val="Normal"/>
+    <w:uiPriority w:val="99"/>
+    <w:unhideWhenUsed/>
+    <w:rsid w:val="00754902"/>
+    <w:pPr>
+      <w:spacing w:after="0"/>
+    </w:pPr>
+  </w:style>
+  <w:style w:type="paragraph" w:styleId="CitaoIntensa">
+    <w:name w:val="Intense Quote"/>
+    <w:basedOn w:val="Normal"/>
+    <w:next w:val="Normal"/>
+    <w:link w:val="CitaoIntensaChar"/>
+    <w:uiPriority w:val="30"/>
+    <w:qFormat/>
+    <w:rsid w:val="00052BEB"/>
+    <w:pPr>
+      <w:pBdr>
+        <w:bottom w:val="single" w:sz="4" w:space="4" w:color="5B9BD5" w:themeColor="accent1"/>
+      </w:pBdr>
+      <w:spacing w:before="200" w:after="280"/>
+      <w:ind w:left="936" w:right="936"/>
+    </w:pPr>
+    <w:rPr>
+      <w:b/>
+      <w:bCs/>
+      <w:i/>
+      <w:iCs/>
+      <w:color w:val="5B9BD5" w:themeColor="accent1"/>
+    </w:rPr>
+  </w:style>
+  <w:style w:type="character" w:customStyle="1" w:styleId="CitaoIntensaChar">
+    <w:name w:val="Citação Intensa Char"/>
+    <w:basedOn w:val="Fontepargpadro"/>
+    <w:link w:val="CitaoIntensa"/>
+    <w:uiPriority w:val="30"/>
+    <w:rsid w:val="00052BEB"/>
+    <w:rPr>
+      <w:rFonts w:ascii="Arial" w:hAnsi="Arial"/>
+      <w:b/>
+      <w:bCs/>
+      <w:i/>
+      <w:iCs/>
+      <w:color w:val="5B9BD5" w:themeColor="accent1"/>
+      <w:sz w:val="24"/>
+    </w:rPr>
+  </w:style>
+  <w:style w:type="character" w:styleId="RefernciaSutil">
+    <w:name w:val="Subtle Reference"/>
+    <w:basedOn w:val="Fontepargpadro"/>
+    <w:uiPriority w:val="31"/>
+    <w:qFormat/>
+    <w:rsid w:val="00052BEB"/>
+    <w:rPr>
+      <w:smallCaps/>
+      <w:color w:val="ED7D31" w:themeColor="accent2"/>
+      <w:u w:val="single"/>
+    </w:rPr>
+  </w:style>
+</w:styles>
+</file>
+
+<file path=word/stylesWithEffects.xml><?xml version="1.0" encoding="utf-8"?>
+<w:styles xmlns:wpc="http://schemas.microsoft.com/office/word/2010/wordprocessingCanvas" xmlns:mc="http://schemas.openxmlformats.org/markup-compatibility/2006" xmlns:o="urn:schemas-microsoft-com:office:office" xmlns:r="http://schemas.openxmlformats.org/officeDocument/2006/relationships" xmlns:m="http://schemas.openxmlformats.org/officeDocument/2006/math" xmlns:v="urn:schemas-microsoft-com:vml" xmlns:wp14="http://schemas.microsoft.com/office/word/2010/wordprocessingDrawing" xmlns:wp="http://schemas.openxmlformats.org/drawingml/2006/wordprocessingDrawing" xmlns:w10="urn:schemas-microsoft-com:office:word" xmlns:w="http://schemas.openxmlformats.org/wordprocessingml/2006/main" xmlns:w14="http://schemas.microsoft.com/office/word/2010/wordml" xmlns:wpg="http://schemas.microsoft.com/office/word/2010/wordprocessingGroup" xmlns:wpi="http://schemas.microsoft.com/office/word/2010/wordprocessingInk" xmlns:wne="http://schemas.microsoft.com/office/word/2006/wordml" xmlns:wps="http://schemas.microsoft.com/office/word/2010/wordprocessingShape" mc:Ignorable="w14 wp14">
+  <w:docDefaults>
+    <w:rPrDefault>
+      <w:rPr>
+        <w:rFonts w:asciiTheme="minorHAnsi" w:eastAsiaTheme="minorHAnsi" w:hAnsiTheme="minorHAnsi" w:cstheme="minorBidi"/>
+        <w:sz w:val="22"/>
+        <w:szCs w:val="22"/>
+        <w:lang w:val="pt-BR" w:eastAsia="en-US" w:bidi="ar-SA"/>
+      </w:rPr>
+    </w:rPrDefault>
+    <w:pPrDefault>
+      <w:pPr>
+        <w:spacing w:after="160" w:line="259" w:lineRule="auto"/>
+      </w:pPr>
+    </w:pPrDefault>
+  </w:docDefaults>
+  <w:latentStyles w:defLockedState="0" w:defUIPriority="99" w:defSemiHidden="1" w:defUnhideWhenUsed="1" w:defQFormat="0" w:count="267">
+    <w:lsdException w:name="Normal" w:semiHidden="0" w:uiPriority="0" w:unhideWhenUsed="0" w:qFormat="1"/>
+    <w:lsdException w:name="heading 1" w:semiHidden="0" w:uiPriority="9" w:unhideWhenUsed="0" w:qFormat="1"/>
+    <w:lsdException w:name="heading 2" w:uiPriority="9" w:qFormat="1"/>
+    <w:lsdException w:name="heading 3" w:uiPriority="9" w:qFormat="1"/>
+    <w:lsdException w:name="heading 4" w:uiPriority="9" w:qFormat="1"/>
+    <w:lsdException w:name="heading 5" w:uiPriority="9" w:qFormat="1"/>
+    <w:lsdException w:name="heading 6" w:uiPriority="9" w:qFormat="1"/>
+    <w:lsdException w:name="heading 7" w:uiPriority="9" w:qFormat="1"/>
+    <w:lsdException w:name="heading 8" w:uiPriority="9" w:qFormat="1"/>
+    <w:lsdException w:name="heading 9" w:uiPriority="9" w:qFormat="1"/>
+    <w:lsdException w:name="toc 1" w:uiPriority="39"/>
+    <w:lsdException w:name="toc 2" w:uiPriority="39"/>
+    <w:lsdException w:name="toc 3" w:uiPriority="39"/>
+    <w:lsdException w:name="toc 4" w:uiPriority="39"/>
+    <w:lsdException w:name="toc 5" w:uiPriority="39"/>
+    <w:lsdException w:name="toc 6" w:uiPriority="39"/>
+    <w:lsdException w:name="toc 7" w:uiPriority="39"/>
+    <w:lsdException w:name="toc 8" w:uiPriority="39"/>
+    <w:lsdException w:name="toc 9" w:uiPriority="39"/>
+    <w:lsdException w:name="caption" w:uiPriority="35" w:qFormat="1"/>
+    <w:lsdException w:name="Title" w:semiHidden="0" w:uiPriority="10" w:unhideWhenUsed="0" w:qFormat="1"/>
+    <w:lsdException w:name="Default Paragraph Font" w:uiPriority="1"/>
+    <w:lsdException w:name="Subtitle" w:semiHidden="0" w:uiPriority="11" w:unhideWhenUsed="0" w:qFormat="1"/>
+    <w:lsdException w:name="Strong" w:semiHidden="0" w:uiPriority="22" w:unhideWhenUsed="0" w:qFormat="1"/>
+    <w:lsdException w:name="Emphasis" w:semiHidden="0" w:uiPriority="20" w:unhideWhenUsed="0" w:qFormat="1"/>
+    <w:lsdException w:name="Table Grid" w:semiHidden="0" w:uiPriority="39" w:unhideWhenUsed="0"/>
+    <w:lsdException w:name="Placeholder Text" w:unhideWhenUsed="0"/>
+    <w:lsdException w:name="No Spacing" w:semiHidden="0" w:uiPriority="1" w:unhideWhenUsed="0" w:qFormat="1"/>
+    <w:lsdException w:name="Light Shading" w:semiHidden="0" w:uiPriority="60" w:unhideWhenUsed="0"/>
+    <w:lsdException w:name="Light List" w:semiHidden="0" w:uiPriority="61" w:unhideWhenUsed="0"/>
+    <w:lsdException w:name="Light Grid" w:semiHidden="0" w:uiPriority="62" w:unhideWhenUsed="0"/>
+    <w:lsdException w:name="Medium Shading 1" w:semiHidden="0" w:uiPriority="63" w:unhideWhenUsed="0"/>
+    <w:lsdException w:name="Medium Shading 2" w:semiHidden="0" w:uiPriority="64" w:unhideWhenUsed="0"/>
+    <w:lsdException w:name="Medium List 1" w:semiHidden="0" w:uiPriority="65" w:unhideWhenUsed="0"/>
+    <w:lsdException w:name="Medium List 2" w:semiHidden="0" w:uiPriority="66" w:unhideWhenUsed="0"/>
+    <w:lsdException w:name="Medium Grid 1" w:semiHidden="0" w:uiPriority="67" w:unhideWhenUsed="0"/>
+    <w:lsdException w:name="Medium Grid 2" w:semiHidden="0" w:uiPriority="68" w:unhideWhenUsed="0"/>
+    <w:lsdException w:name="Medium Grid 3" w:semiHidden="0" w:uiPriority="69" w:unhideWhenUsed="0"/>
+    <w:lsdException w:name="Dark List" w:semiHidden="0" w:uiPriority="70" w:unhideWhenUsed="0"/>
+    <w:lsdException w:name="Colorful Shading" w:semiHidden="0" w:uiPriority="71" w:unhideWhenUsed="0"/>
+    <w:lsdException w:name="Colorful List" w:semiHidden="0" w:uiPriority="72" w:unhideWhenUsed="0"/>
+    <w:lsdException w:name="Colorful Grid" w:semiHidden="0" w:uiPriority="73" w:unhideWhenUsed="0"/>
+    <w:lsdException w:name="Light Shading Accent 1" w:semiHidden="0" w:uiPriority="60" w:unhideWhenUsed="0"/>
+    <w:lsdException w:name="Light List Accent 1" w:semiHidden="0" w:uiPriority="61" w:unhideWhenUsed="0"/>
+    <w:lsdException w:name="Light Grid Accent 1" w:semiHidden="0" w:uiPriority="62" w:unhideWhenUsed="0"/>
+    <w:lsdException w:name="Medium Shading 1 Accent 1" w:semiHidden="0" w:uiPriority="63" w:unhideWhenUsed="0"/>
+    <w:lsdException w:name="Medium Shading 2 Accent 1" w:semiHidden="0" w:uiPriority="64" w:unhideWhenUsed="0"/>
+    <w:lsdException w:name="Medium List 1 Accent 1" w:semiHidden="0" w:uiPriority="65" w:unhideWhenUsed="0"/>
+    <w:lsdException w:name="Revision" w:unhideWhenUsed="0"/>
+    <w:lsdException w:name="List Paragraph" w:semiHidden="0" w:uiPriority="34" w:unhideWhenUsed="0" w:qFormat="1"/>
+    <w:lsdException w:name="Quote" w:semiHidden="0" w:uiPriority="29" w:unhideWhenUsed="0" w:qFormat="1"/>
+    <w:lsdException w:name="Intense Quote" w:semiHidden="0" w:uiPriority="30" w:unhideWhenUsed="0" w:qFormat="1"/>
+    <w:lsdException w:name="Medium List 2 Accent 1" w:semiHidden="0" w:uiPriority="66" w:unhideWhenUsed="0"/>
+    <w:lsdException w:name="Medium Grid 1 Accent 1" w:semiHidden="0" w:uiPriority="67" w:unhideWhenUsed="0"/>
+    <w:lsdException w:name="Medium Grid 2 Accent 1" w:semiHidden="0" w:uiPriority="68" w:unhideWhenUsed="0"/>
+    <w:lsdException w:name="Medium Grid 3 Accent 1" w:semiHidden="0" w:uiPriority="69" w:unhideWhenUsed="0"/>
+    <w:lsdException w:name="Dark List Accent 1" w:semiHidden="0" w:uiPriority="70" w:unhideWhenUsed="0"/>
+    <w:lsdException w:name="Colorful Shading Accent 1" w:semiHidden="0" w:uiPriority="71" w:unhideWhenUsed="0"/>
+    <w:lsdException w:name="Colorful List Accent 1" w:semiHidden="0" w:uiPriority="72" w:unhideWhenUsed="0"/>
+    <w:lsdException w:name="Colorful Grid Accent 1" w:semiHidden="0" w:uiPriority="73" w:unhideWhenUsed="0"/>
+    <w:lsdException w:name="Light Shading Accent 2" w:semiHidden="0" w:uiPriority="60" w:unhideWhenUsed="0"/>
+    <w:lsdException w:name="Light List Accent 2" w:semiHidden="0" w:uiPriority="61" w:unhideWhenUsed="0"/>
+    <w:lsdException w:name="Light Grid Accent 2" w:semiHidden="0" w:uiPriority="62" w:unhideWhenUsed="0"/>
+    <w:lsdException w:name="Medium Shading 1 Accent 2" w:semiHidden="0" w:uiPriority="63" w:unhideWhenUsed="0"/>
+    <w:lsdException w:name="Medium Shading 2 Accent 2" w:semiHidden="0" w:uiPriority="64" w:unhideWhenUsed="0"/>
+    <w:lsdException w:name="Medium List 1 Accent 2" w:semiHidden="0" w:uiPriority="65" w:unhideWhenUsed="0"/>
+    <w:lsdException w:name="Medium List 2 Accent 2" w:semiHidden="0" w:uiPriority="66" w:unhideWhenUsed="0"/>
+    <w:lsdException w:name="Medium Grid 1 Accent 2" w:semiHidden="0" w:uiPriority="67" w:unhideWhenUsed="0"/>
+    <w:lsdException w:name="Medium Grid 2 Accent 2" w:semiHidden="0" w:uiPriority="68" w:unhideWhenUsed="0"/>
+    <w:lsdException w:name="Medium Grid 3 Accent 2" w:semiHidden="0" w:uiPriority="69" w:unhideWhenUsed="0"/>
+    <w:lsdException w:name="Dark List Accent 2" w:semiHidden="0" w:uiPriority="70" w:unhideWhenUsed="0"/>
+    <w:lsdException w:name="Colorful Shading Accent 2" w:semiHidden="0" w:uiPriority="71" w:unhideWhenUsed="0"/>
+    <w:lsdException w:name="Colorful List Accent 2" w:semiHidden="0" w:uiPriority="72" w:unhideWhenUsed="0"/>
+    <w:lsdException w:name="Colorful Grid Accent 2" w:semiHidden="0" w:uiPriority="73" w:unhideWhenUsed="0"/>
+    <w:lsdException w:name="Light Shading Accent 3" w:semiHidden="0" w:uiPriority="60" w:unhideWhenUsed="0"/>
+    <w:lsdException w:name="Light List Accent 3" w:semiHidden="0" w:uiPriority="61" w:unhideWhenUsed="0"/>
+    <w:lsdException w:name="Light Grid Accent 3" w:semiHidden="0" w:uiPriority="62" w:unhideWhenUsed="0"/>
+    <w:lsdException w:name="Medium Shading 1 Accent 3" w:semiHidden="0" w:uiPriority="63" w:unhideWhenUsed="0"/>
+    <w:lsdException w:name="Medium Shading 2 Accent 3" w:semiHidden="0" w:uiPriority="64" w:unhideWhenUsed="0"/>
+    <w:lsdException w:name="Medium List 1 Accent 3" w:semiHidden="0" w:uiPriority="65" w:unhideWhenUsed="0"/>
+    <w:lsdException w:name="Medium List 2 Accent 3" w:semiHidden="0" w:uiPriority="66" w:unhideWhenUsed="0"/>
+    <w:lsdException w:name="Medium Grid 1 Accent 3" w:semiHidden="0" w:uiPriority="67" w:unhideWhenUsed="0"/>
+    <w:lsdException w:name="Medium Grid 2 Accent 3" w:semiHidden="0" w:uiPriority="68" w:unhideWhenUsed="0"/>
+    <w:lsdException w:name="Medium Grid 3 Accent 3" w:semiHidden="0" w:uiPriority="69" w:unhideWhenUsed="0"/>
+    <w:lsdException w:name="Dark List Accent 3" w:semiHidden="0" w:uiPriority="70" w:unhideWhenUsed="0"/>
+    <w:lsdException w:name="Colorful Shading Accent 3" w:semiHidden="0" w:uiPriority="71" w:unhideWhenUsed="0"/>
+    <w:lsdException w:name="Colorful List Accent 3" w:semiHidden="0" w:uiPriority="72" w:unhideWhenUsed="0"/>
+    <w:lsdException w:name="Colorful Grid Accent 3" w:semiHidden="0" w:uiPriority="73" w:unhideWhenUsed="0"/>
+    <w:lsdException w:name="Light Shading Accent 4" w:semiHidden="0" w:uiPriority="60" w:unhideWhenUsed="0"/>
+    <w:lsdException w:name="Light List Accent 4" w:semiHidden="0" w:uiPriority="61" w:unhideWhenUsed="0"/>
+    <w:lsdException w:name="Light Grid Accent 4" w:semiHidden="0" w:uiPriority="62" w:unhideWhenUsed="0"/>
+    <w:lsdException w:name="Medium Shading 1 Accent 4" w:semiHidden="0" w:uiPriority="63" w:unhideWhenUsed="0"/>
+    <w:lsdException w:name="Medium Shading 2 Accent 4" w:semiHidden="0" w:uiPriority="64" w:unhideWhenUsed="0"/>
+    <w:lsdException w:name="Medium List 1 Accent 4" w:semiHidden="0" w:uiPriority="65" w:unhideWhenUsed="0"/>
+    <w:lsdException w:name="Medium List 2 Accent 4" w:semiHidden="0" w:uiPriority="66" w:unhideWhenUsed="0"/>
+    <w:lsdException w:name="Medium Grid 1 Accent 4" w:semiHidden="0" w:uiPriority="67" w:unhideWhenUsed="0"/>
+    <w:lsdException w:name="Medium Grid 2 Accent 4" w:semiHidden="0" w:uiPriority="68" w:unhideWhenUsed="0"/>
+    <w:lsdException w:name="Medium Grid 3 Accent 4" w:semiHidden="0" w:uiPriority="69" w:unhideWhenUsed="0"/>
+    <w:lsdException w:name="Dark List Accent 4" w:semiHidden="0" w:uiPriority="70" w:unhideWhenUsed="0"/>
+    <w:lsdException w:name="Colorful Shading Accent 4" w:semiHidden="0" w:uiPriority="71" w:unhideWhenUsed="0"/>
+    <w:lsdException w:name="Colorful List Accent 4" w:semiHidden="0" w:uiPriority="72" w:unhideWhenUsed="0"/>
+    <w:lsdException w:name="Colorful Grid Accent 4" w:semiHidden="0" w:uiPriority="73" w:unhideWhenUsed="0"/>
+    <w:lsdException w:name="Light Shading Accent 5" w:semiHidden="0" w:uiPriority="60" w:unhideWhenUsed="0"/>
+    <w:lsdException w:name="Light List Accent 5" w:semiHidden="0" w:uiPriority="61" w:unhideWhenUsed="0"/>
+    <w:lsdException w:name="Light Grid Accent 5" w:semiHidden="0" w:uiPriority="62" w:unhideWhenUsed="0"/>
+    <w:lsdException w:name="Medium Shading 1 Accent 5" w:semiHidden="0" w:uiPriority="63" w:unhideWhenUsed="0"/>
+    <w:lsdException w:name="Medium Shading 2 Accent 5" w:semiHidden="0" w:uiPriority="64" w:unhideWhenUsed="0"/>
+    <w:lsdException w:name="Medium List 1 Accent 5" w:semiHidden="0" w:uiPriority="65" w:unhideWhenUsed="0"/>
+    <w:lsdException w:name="Medium List 2 Accent 5" w:semiHidden="0" w:uiPriority="66" w:unhideWhenUsed="0"/>
+    <w:lsdException w:name="Medium Grid 1 Accent 5" w:semiHidden="0" w:uiPriority="67" w:unhideWhenUsed="0"/>
+    <w:lsdException w:name="Medium Grid 2 Accent 5" w:semiHidden="0" w:uiPriority="68" w:unhideWhenUsed="0"/>
+    <w:lsdException w:name="Medium Grid 3 Accent 5" w:semiHidden="0" w:uiPriority="69" w:unhideWhenUsed="0"/>
+    <w:lsdException w:name="Dark List Accent 5" w:semiHidden="0" w:uiPriority="70" w:unhideWhenUsed="0"/>
+    <w:lsdException w:name="Colorful Shading Accent 5" w:semiHidden="0" w:uiPriority="71" w:unhideWhenUsed="0"/>
+    <w:lsdException w:name="Colorful List Accent 5" w:semiHidden="0" w:uiPriority="72" w:unhideWhenUsed="0"/>
+    <w:lsdException w:name="Colorful Grid Accent 5" w:semiHidden="0" w:uiPriority="73" w:unhideWhenUsed="0"/>
+    <w:lsdException w:name="Light Shading Accent 6" w:semiHidden="0" w:uiPriority="60" w:unhideWhenUsed="0"/>
+    <w:lsdException w:name="Light List Accent 6" w:semiHidden="0" w:uiPriority="61" w:unhideWhenUsed="0"/>
+    <w:lsdException w:name="Light Grid Accent 6" w:semiHidden="0" w:uiPriority="62" w:unhideWhenUsed="0"/>
+    <w:lsdException w:name="Medium Shading 1 Accent 6" w:semiHidden="0" w:uiPriority="63" w:unhideWhenUsed="0"/>
+    <w:lsdException w:name="Medium Shading 2 Accent 6" w:semiHidden="0" w:uiPriority="64" w:unhideWhenUsed="0"/>
+    <w:lsdException w:name="Medium List 1 Accent 6" w:semiHidden="0" w:uiPriority="65" w:unhideWhenUsed="0"/>
+    <w:lsdException w:name="Medium List 2 Accent 6" w:semiHidden="0" w:uiPriority="66" w:unhideWhenUsed="0"/>
+    <w:lsdException w:name="Medium Grid 1 Accent 6" w:semiHidden="0" w:uiPriority="67" w:unhideWhenUsed="0"/>
+    <w:lsdException w:name="Medium Grid 2 Accent 6" w:semiHidden="0" w:uiPriority="68" w:unhideWhenUsed="0"/>
+    <w:lsdException w:name="Medium Grid 3 Accent 6" w:semiHidden="0" w:uiPriority="69" w:unhideWhenUsed="0"/>
+    <w:lsdException w:name="Dark List Accent 6" w:semiHidden="0" w:uiPriority="70" w:unhideWhenUsed="0"/>
+    <w:lsdException w:name="Colorful Shading Accent 6" w:semiHidden="0" w:uiPriority="71" w:unhideWhenUsed="0"/>
+    <w:lsdException w:name="Colorful List Accent 6" w:semiHidden="0" w:uiPriority="72" w:unhideWhenUsed="0"/>
+    <w:lsdException w:name="Colorful Grid Accent 6" w:semiHidden="0" w:uiPriority="73" w:unhideWhenUsed="0"/>
+    <w:lsdException w:name="Subtle Emphasis" w:semiHidden="0" w:uiPriority="19" w:unhideWhenUsed="0" w:qFormat="1"/>
+    <w:lsdException w:name="Intense Emphasis" w:semiHidden="0" w:uiPriority="21" w:unhideWhenUsed="0" w:qFormat="1"/>
+    <w:lsdException w:name="Subtle Reference" w:semiHidden="0" w:uiPriority="31" w:unhideWhenUsed="0" w:qFormat="1"/>
+    <w:lsdException w:name="Intense Reference" w:semiHidden="0" w:uiPriority="32" w:unhideWhenUsed="0" w:qFormat="1"/>
+    <w:lsdException w:name="Book Title" w:semiHidden="0" w:uiPriority="33" w:unhideWhenUsed="0" w:qFormat="1"/>
+    <w:lsdException w:name="Bibliography" w:uiPriority="37"/>
+    <w:lsdException w:name="TOC Heading" w:uiPriority="39" w:qFormat="1"/>
   </w:latentStyles>
   <w:style w:type="paragraph" w:default="1" w:styleId="Normal">
     <w:name w:val="Normal"/>
@@ -21535,11 +22269,11 @@
         </c:dLbls>
         <c:gapWidth val="150"/>
         <c:overlap val="-25"/>
-        <c:axId val="649048800"/>
-        <c:axId val="740824176"/>
+        <c:axId val="156087808"/>
+        <c:axId val="156258240"/>
       </c:barChart>
       <c:catAx>
-        <c:axId val="649048800"/>
+        <c:axId val="156087808"/>
         <c:scaling>
           <c:orientation val="minMax"/>
         </c:scaling>
@@ -21549,7 +22283,7 @@
         <c:majorTickMark val="none"/>
         <c:minorTickMark val="none"/>
         <c:tickLblPos val="nextTo"/>
-        <c:crossAx val="740824176"/>
+        <c:crossAx val="156258240"/>
         <c:crosses val="autoZero"/>
         <c:auto val="1"/>
         <c:lblAlgn val="ctr"/>
@@ -21557,7 +22291,7 @@
         <c:noMultiLvlLbl val="0"/>
       </c:catAx>
       <c:valAx>
-        <c:axId val="740824176"/>
+        <c:axId val="156258240"/>
         <c:scaling>
           <c:orientation val="minMax"/>
         </c:scaling>
@@ -21567,7 +22301,7 @@
         <c:majorTickMark val="none"/>
         <c:minorTickMark val="none"/>
         <c:tickLblPos val="nextTo"/>
-        <c:crossAx val="649048800"/>
+        <c:crossAx val="156087808"/>
         <c:crosses val="autoZero"/>
         <c:crossBetween val="between"/>
       </c:valAx>
@@ -21874,7 +22608,7 @@
     </a:clrScheme>
     <a:fontScheme name="Escritório">
       <a:majorFont>
-        <a:latin typeface="Calibri Light" panose="020F0302020204030204"/>
+        <a:latin typeface="Calibri Light"/>
         <a:ea typeface=""/>
         <a:cs typeface=""/>
         <a:font script="Jpan" typeface="ＭＳ ゴシック"/>
@@ -21909,7 +22643,7 @@
         <a:font script="Geor" typeface="Sylfaen"/>
       </a:majorFont>
       <a:minorFont>
-        <a:latin typeface="Calibri" panose="020F0502020204030204"/>
+        <a:latin typeface="Calibri"/>
         <a:ea typeface=""/>
         <a:cs typeface=""/>
         <a:font script="Jpan" typeface="ＭＳ 明朝"/>
@@ -22086,7 +22820,7 @@
   <a:extraClrSchemeLst/>
   <a:extLst>
     <a:ext uri="{05A4C25C-085E-4340-85A3-A5531E510DB2}">
-      <thm15:themeFamily xmlns:thm15="http://schemas.microsoft.com/office/thememl/2012/main" name="Office Theme" id="{62F939B6-93AF-4DB8-9C6B-D6C7DFDC589F}" vid="{4A3C46E8-61CC-4603-A589-7422A47A8E4A}"/>
+      <thm15:themeFamily xmlns:thm15="http://schemas.microsoft.com/office/thememl/2012/main" xmlns="" name="Office Theme" id="{62F939B6-93AF-4DB8-9C6B-D6C7DFDC589F}" vid="{4A3C46E8-61CC-4603-A589-7422A47A8E4A}"/>
     </a:ext>
   </a:extLst>
 </a:theme>
@@ -22097,7 +22831,7 @@
 </file>
 
 <file path=customXml/itemProps1.xml><?xml version="1.0" encoding="utf-8"?>
-<ds:datastoreItem xmlns:ds="http://schemas.openxmlformats.org/officeDocument/2006/customXml" ds:itemID="{D909BCDC-1882-48BB-AB23-47F903F24B10}">
+<ds:datastoreItem xmlns:ds="http://schemas.openxmlformats.org/officeDocument/2006/customXml" ds:itemID="{4FBA11BF-E0E9-4B00-BD5E-501A5EFFEFBA}">
   <ds:schemaRefs>
     <ds:schemaRef ds:uri="http://schemas.openxmlformats.org/officeDocument/2006/bibliography"/>
   </ds:schemaRefs>

</xml_diff>

<commit_message>
Dissertação sobre métodos de prototipação, pendente escrever sobre o balsamiq
</commit_message>
<xml_diff>
--- a/TCC 2. (22-11).docx
+++ b/TCC 2. (22-11).docx
@@ -9400,6 +9400,9 @@
           <w:ilvl w:val="1"/>
           <w:numId w:val="1"/>
         </w:numPr>
+        <w:tabs>
+          <w:tab w:val="left" w:pos="1276"/>
+        </w:tabs>
         <w:spacing w:line="360" w:lineRule="auto"/>
         <w:rPr>
           <w:rFonts w:cs="Arial"/>
@@ -10557,8 +10560,216 @@
           <w:u w:val="single"/>
         </w:rPr>
       </w:pPr>
-      <w:bookmarkStart w:id="22" w:name="_GoBack"/>
-      <w:bookmarkEnd w:id="22"/>
+    </w:p>
+    <w:p>
+      <w:pPr>
+        <w:pStyle w:val="Ttulo2"/>
+        <w:numPr>
+          <w:ilvl w:val="1"/>
+          <w:numId w:val="1"/>
+        </w:numPr>
+        <w:tabs>
+          <w:tab w:val="left" w:pos="1276"/>
+        </w:tabs>
+        <w:spacing w:line="360" w:lineRule="auto"/>
+        <w:rPr>
+          <w:rFonts w:cs="Arial"/>
+        </w:rPr>
+      </w:pPr>
+      <w:r>
+        <w:rPr>
+          <w:rFonts w:cs="Arial"/>
+        </w:rPr>
+        <w:t>Protótipo</w:t>
+      </w:r>
+    </w:p>
+    <w:p>
+      <w:pPr>
+        <w:spacing w:line="360" w:lineRule="auto"/>
+        <w:ind w:firstLine="360"/>
+        <w:jc w:val="both"/>
+      </w:pPr>
+      <w:r>
+        <w:t>A prototipação do sistema é uma etapa que ajuda a entender o propósito do software e seus requisitos e minimizar retrabalhos, já que o protótipo possibilita uma visão mais prática do sistema, portanto facilita a identificação de possíveis falhas e melhorias.</w:t>
+      </w:r>
+    </w:p>
+    <w:p>
+      <w:pPr>
+        <w:spacing w:line="360" w:lineRule="auto"/>
+        <w:ind w:firstLine="360"/>
+        <w:jc w:val="both"/>
+      </w:pPr>
+      <w:r>
+        <w:t>Segundo Camarini (2003), existem três categorias de prototipação, que são:</w:t>
+      </w:r>
+    </w:p>
+    <w:p>
+      <w:pPr>
+        <w:pStyle w:val="PargrafodaLista"/>
+        <w:numPr>
+          <w:ilvl w:val="0"/>
+          <w:numId w:val="23"/>
+        </w:numPr>
+        <w:spacing w:line="360" w:lineRule="auto"/>
+        <w:jc w:val="both"/>
+      </w:pPr>
+      <w:proofErr w:type="spellStart"/>
+      <w:r>
+        <w:t>Wireframes</w:t>
+      </w:r>
+      <w:proofErr w:type="spellEnd"/>
+      <w:r>
+        <w:t xml:space="preserve"> e rascunhos:</w:t>
+      </w:r>
+    </w:p>
+    <w:p>
+      <w:pPr>
+        <w:pStyle w:val="PargrafodaLista"/>
+        <w:numPr>
+          <w:ilvl w:val="0"/>
+          <w:numId w:val="23"/>
+        </w:numPr>
+        <w:spacing w:line="360" w:lineRule="auto"/>
+        <w:jc w:val="both"/>
+      </w:pPr>
+      <w:r>
+        <w:t>Protótipos visuais:</w:t>
+      </w:r>
+    </w:p>
+    <w:p>
+      <w:pPr>
+        <w:pStyle w:val="PargrafodaLista"/>
+        <w:numPr>
+          <w:ilvl w:val="0"/>
+          <w:numId w:val="23"/>
+        </w:numPr>
+        <w:spacing w:line="360" w:lineRule="auto"/>
+        <w:jc w:val="both"/>
+      </w:pPr>
+      <w:r>
+        <w:t>Protótipos interativos:</w:t>
+      </w:r>
+    </w:p>
+    <w:p>
+      <w:pPr>
+        <w:spacing w:line="360" w:lineRule="auto"/>
+        <w:jc w:val="both"/>
+      </w:pPr>
+    </w:p>
+    <w:p>
+      <w:pPr>
+        <w:pStyle w:val="Ttulo4"/>
+      </w:pPr>
+      <w:proofErr w:type="spellStart"/>
+      <w:r>
+        <w:t>Wireframes</w:t>
+      </w:r>
+      <w:proofErr w:type="spellEnd"/>
+      <w:r>
+        <w:t xml:space="preserve"> e rascunhos</w:t>
+      </w:r>
+    </w:p>
+    <w:p>
+      <w:pPr>
+        <w:spacing w:line="360" w:lineRule="auto"/>
+        <w:ind w:firstLine="360"/>
+        <w:jc w:val="both"/>
+      </w:pPr>
+      <w:r>
+        <w:t xml:space="preserve">São </w:t>
+      </w:r>
+      <w:r>
+        <w:rPr>
+          <w:u w:val="single"/>
+        </w:rPr>
+        <w:t>p</w:t>
+      </w:r>
+      <w:r>
+        <w:rPr>
+          <w:u w:val="single"/>
+        </w:rPr>
+        <w:t>rotótipos</w:t>
+      </w:r>
+      <w:r>
+        <w:t xml:space="preserve"> que não tem o objetivo de ser completamente fiel ao resultado final, ou seja, vão focar na validação dos requisitos e regras e não nos detalhes visuais e interações. Ainda conforme Camarini, estes protótipos são rápi</w:t>
+      </w:r>
+      <w:r>
+        <w:t>dos de desenvolver e modificar.</w:t>
+      </w:r>
+    </w:p>
+    <w:p>
+      <w:pPr>
+        <w:pStyle w:val="Ttulo4"/>
+      </w:pPr>
+      <w:r>
+        <w:t>Protótipos visuais</w:t>
+      </w:r>
+    </w:p>
+    <w:p>
+      <w:pPr>
+        <w:spacing w:line="360" w:lineRule="auto"/>
+        <w:ind w:firstLine="360"/>
+        <w:jc w:val="both"/>
+      </w:pPr>
+      <w:r>
+        <w:t>São mais úteis em um momento do projeto no qual os requisitos já foram entendidos. Possui um apelo visual maior, com detalhes de usabilidade e estética. Este tipo de prototipação demanda mais tempo para ser feito e modificado.</w:t>
+      </w:r>
+    </w:p>
+    <w:p>
+      <w:pPr>
+        <w:pStyle w:val="Ttulo4"/>
+      </w:pPr>
+      <w:r>
+        <w:t>Protótipos interativos</w:t>
+      </w:r>
+    </w:p>
+    <w:p>
+      <w:pPr>
+        <w:spacing w:line="360" w:lineRule="auto"/>
+        <w:ind w:firstLine="360"/>
+        <w:jc w:val="both"/>
+      </w:pPr>
+      <w:r>
+        <w:t>É o tipo de protótipo mais completo, englobando</w:t>
+      </w:r>
+      <w:r>
+        <w:t xml:space="preserve"> além da estética a interação com o usuário, porém além de demorar mais para ser desenvolvido é necessária a participação de uma equipe com conhecimento técnico.</w:t>
+      </w:r>
+    </w:p>
+    <w:p>
+      <w:pPr>
+        <w:spacing w:line="360" w:lineRule="auto"/>
+        <w:jc w:val="both"/>
+      </w:pPr>
+    </w:p>
+    <w:p>
+      <w:pPr>
+        <w:spacing w:line="360" w:lineRule="auto"/>
+        <w:ind w:firstLine="360"/>
+        <w:jc w:val="both"/>
+      </w:pPr>
+      <w:r>
+        <w:t xml:space="preserve">O tipo de prototipação escolhido para ser utilizado no projeto foi </w:t>
+      </w:r>
+      <w:proofErr w:type="spellStart"/>
+      <w:r>
+        <w:t>wireframe</w:t>
+      </w:r>
+      <w:proofErr w:type="spellEnd"/>
+      <w:r>
+        <w:t xml:space="preserve"> ou rascunho, já que o objetivo era ter uma noção geral de como ficariam as telas para </w:t>
+      </w:r>
+      <w:r>
+        <w:lastRenderedPageBreak/>
+        <w:t>que os requisitos fossem validados mais facilmente sem demandar muito tempo e impactar no andamento do projeto.</w:t>
+      </w:r>
+    </w:p>
+    <w:p>
+      <w:pPr>
+        <w:spacing w:line="360" w:lineRule="auto"/>
+        <w:ind w:firstLine="360"/>
+        <w:jc w:val="both"/>
+      </w:pPr>
     </w:p>
     <w:p>
       <w:pPr>
@@ -10567,31 +10778,41 @@
           <w:ilvl w:val="1"/>
           <w:numId w:val="20"/>
         </w:numPr>
-      </w:pPr>
-      <w:r>
-        <w:t>Protótipo</w:t>
-      </w:r>
-    </w:p>
-    <w:p/>
-    <w:p>
-      <w:r>
-        <w:t>A prototipação do sistema é uma etapa que ajuda a entender o propósito do software e seus requisitos e minimizar retrabalhos, já que o protótipo possibilita uma visão mais prática do sistema, portanto facilita a identificação de possíveis falhas e melhorias.</w:t>
-      </w:r>
-    </w:p>
-    <w:p>
-      <w:pPr>
         <w:spacing w:line="360" w:lineRule="auto"/>
         <w:jc w:val="both"/>
-      </w:pPr>
-    </w:p>
-    <w:p/>
-    <w:p>
-      <w:pPr>
-        <w:spacing w:line="360" w:lineRule="auto"/>
-        <w:jc w:val="both"/>
-      </w:pPr>
-    </w:p>
-    <w:p/>
+        <w:rPr>
+          <w:b/>
+        </w:rPr>
+      </w:pPr>
+      <w:r>
+        <w:rPr>
+          <w:b/>
+        </w:rPr>
+        <w:t xml:space="preserve">Ferramenta de prototipação – </w:t>
+      </w:r>
+      <w:proofErr w:type="spellStart"/>
+      <w:r>
+        <w:rPr>
+          <w:b/>
+        </w:rPr>
+        <w:t>Balsamiq</w:t>
+      </w:r>
+      <w:proofErr w:type="spellEnd"/>
+      <w:r>
+        <w:rPr>
+          <w:b/>
+        </w:rPr>
+        <w:t xml:space="preserve"> </w:t>
+      </w:r>
+      <w:proofErr w:type="spellStart"/>
+      <w:r>
+        <w:rPr>
+          <w:b/>
+        </w:rPr>
+        <w:t>Mockups</w:t>
+      </w:r>
+      <w:proofErr w:type="spellEnd"/>
+    </w:p>
     <w:p>
       <w:r>
         <w:br w:type="page"/>
@@ -10605,12 +10826,12 @@
           <w:numId w:val="20"/>
         </w:numPr>
       </w:pPr>
-      <w:bookmarkStart w:id="23" w:name="_Toc467591861"/>
+      <w:bookmarkStart w:id="22" w:name="_Toc467591861"/>
       <w:r>
         <w:lastRenderedPageBreak/>
         <w:t>CONSIDERAÇÕES FINAIS</w:t>
       </w:r>
-      <w:bookmarkEnd w:id="23"/>
+      <w:bookmarkEnd w:id="22"/>
     </w:p>
     <w:p/>
     <w:p>
@@ -10639,7 +10860,7 @@
           <w:rFonts w:cs="Arial"/>
         </w:rPr>
       </w:pPr>
-      <w:bookmarkStart w:id="24" w:name="_Toc467591862"/>
+      <w:bookmarkStart w:id="23" w:name="_Toc467591862"/>
       <w:r>
         <w:rPr>
           <w:rFonts w:cs="Arial"/>
@@ -10647,7 +10868,7 @@
         <w:lastRenderedPageBreak/>
         <w:t>CRONOGRAMA</w:t>
       </w:r>
-      <w:bookmarkEnd w:id="24"/>
+      <w:bookmarkEnd w:id="23"/>
     </w:p>
     <w:p>
       <w:pPr>
@@ -13043,7 +13264,7 @@
           <w:rFonts w:cs="Arial"/>
         </w:rPr>
       </w:pPr>
-      <w:bookmarkStart w:id="25" w:name="_Toc467591863"/>
+      <w:bookmarkStart w:id="24" w:name="_Toc467591863"/>
     </w:p>
     <w:p>
       <w:pPr>
@@ -13075,7 +13296,7 @@
         <w:lastRenderedPageBreak/>
         <w:t>REFERÊNCIAS</w:t>
       </w:r>
-      <w:bookmarkEnd w:id="25"/>
+      <w:bookmarkEnd w:id="24"/>
     </w:p>
     <w:p>
       <w:pPr>
@@ -13158,8 +13379,8 @@
           <w:rFonts w:cs="Arial"/>
         </w:rPr>
       </w:pPr>
-      <w:bookmarkStart w:id="26" w:name="_mdkr70am4ssk" w:colFirst="0" w:colLast="0"/>
-      <w:bookmarkEnd w:id="26"/>
+      <w:bookmarkStart w:id="25" w:name="_mdkr70am4ssk" w:colFirst="0" w:colLast="0"/>
+      <w:bookmarkEnd w:id="25"/>
       <w:r>
         <w:rPr>
           <w:rFonts w:eastAsia="Arial" w:cs="Arial"/>
@@ -13199,8 +13420,8 @@
           <w:rFonts w:cs="Arial"/>
         </w:rPr>
       </w:pPr>
-      <w:bookmarkStart w:id="27" w:name="_dkq2l533rafh" w:colFirst="0" w:colLast="0"/>
-      <w:bookmarkEnd w:id="27"/>
+      <w:bookmarkStart w:id="26" w:name="_dkq2l533rafh" w:colFirst="0" w:colLast="0"/>
+      <w:bookmarkEnd w:id="26"/>
       <w:r>
         <w:rPr>
           <w:rFonts w:eastAsia="Arial" w:cs="Arial"/>
@@ -13251,8 +13472,8 @@
           <w:lang w:val="en-US"/>
         </w:rPr>
       </w:pPr>
-      <w:bookmarkStart w:id="28" w:name="_5ghjeurybjtc" w:colFirst="0" w:colLast="0"/>
-      <w:bookmarkEnd w:id="28"/>
+      <w:bookmarkStart w:id="27" w:name="_5ghjeurybjtc" w:colFirst="0" w:colLast="0"/>
+      <w:bookmarkEnd w:id="27"/>
       <w:r>
         <w:rPr>
           <w:rFonts w:eastAsia="Arial" w:cs="Arial"/>
@@ -13338,8 +13559,8 @@
           <w:rFonts w:cs="Arial"/>
         </w:rPr>
       </w:pPr>
-      <w:bookmarkStart w:id="29" w:name="_obml07mk3jqs" w:colFirst="0" w:colLast="0"/>
-      <w:bookmarkEnd w:id="29"/>
+      <w:bookmarkStart w:id="28" w:name="_obml07mk3jqs" w:colFirst="0" w:colLast="0"/>
+      <w:bookmarkEnd w:id="28"/>
       <w:r>
         <w:rPr>
           <w:rFonts w:eastAsia="Arial" w:cs="Arial"/>
@@ -13408,9 +13629,9 @@
           <w:rFonts w:cs="Arial"/>
         </w:rPr>
       </w:pPr>
-      <w:bookmarkStart w:id="30" w:name="_m6j6muw7u3ec" w:colFirst="0" w:colLast="0"/>
-      <w:bookmarkStart w:id="31" w:name="_Toc465111483"/>
-      <w:bookmarkEnd w:id="30"/>
+      <w:bookmarkStart w:id="29" w:name="_m6j6muw7u3ec" w:colFirst="0" w:colLast="0"/>
+      <w:bookmarkStart w:id="30" w:name="_Toc465111483"/>
+      <w:bookmarkEnd w:id="29"/>
       <w:r>
         <w:rPr>
           <w:rFonts w:cs="Arial"/>
@@ -13440,18 +13661,18 @@
         </w:rPr>
         <w:t>&gt;. Acesso em: 16/06/2016.</w:t>
       </w:r>
+      <w:bookmarkEnd w:id="30"/>
+    </w:p>
+    <w:p>
+      <w:pPr>
+        <w:spacing w:line="360" w:lineRule="auto"/>
+        <w:jc w:val="both"/>
+        <w:rPr>
+          <w:rFonts w:cs="Arial"/>
+        </w:rPr>
+      </w:pPr>
+      <w:bookmarkStart w:id="31" w:name="_dn7h6auj7cxp" w:colFirst="0" w:colLast="0"/>
       <w:bookmarkEnd w:id="31"/>
-    </w:p>
-    <w:p>
-      <w:pPr>
-        <w:spacing w:line="360" w:lineRule="auto"/>
-        <w:jc w:val="both"/>
-        <w:rPr>
-          <w:rFonts w:cs="Arial"/>
-        </w:rPr>
-      </w:pPr>
-      <w:bookmarkStart w:id="32" w:name="_dn7h6auj7cxp" w:colFirst="0" w:colLast="0"/>
-      <w:bookmarkEnd w:id="32"/>
       <w:r>
         <w:rPr>
           <w:rFonts w:eastAsia="Arial" w:cs="Arial"/>
@@ -13498,8 +13719,8 @@
           <w:rFonts w:cs="Arial"/>
         </w:rPr>
       </w:pPr>
-      <w:bookmarkStart w:id="33" w:name="_t5uc5pll8yuz" w:colFirst="0" w:colLast="0"/>
-      <w:bookmarkEnd w:id="33"/>
+      <w:bookmarkStart w:id="32" w:name="_t5uc5pll8yuz" w:colFirst="0" w:colLast="0"/>
+      <w:bookmarkEnd w:id="32"/>
       <w:r>
         <w:rPr>
           <w:rFonts w:eastAsia="Arial" w:cs="Arial"/>
@@ -13544,8 +13765,8 @@
           <w:rFonts w:cs="Arial"/>
         </w:rPr>
       </w:pPr>
-      <w:bookmarkStart w:id="34" w:name="_8x9ixt2je68f" w:colFirst="0" w:colLast="0"/>
-      <w:bookmarkEnd w:id="34"/>
+      <w:bookmarkStart w:id="33" w:name="_8x9ixt2je68f" w:colFirst="0" w:colLast="0"/>
+      <w:bookmarkEnd w:id="33"/>
       <w:r>
         <w:rPr>
           <w:rFonts w:eastAsia="Arial" w:cs="Arial"/>
@@ -13600,8 +13821,8 @@
           <w:rFonts w:cs="Arial"/>
         </w:rPr>
       </w:pPr>
-      <w:bookmarkStart w:id="35" w:name="_22l8jhcub9bx" w:colFirst="0" w:colLast="0"/>
-      <w:bookmarkEnd w:id="35"/>
+      <w:bookmarkStart w:id="34" w:name="_22l8jhcub9bx" w:colFirst="0" w:colLast="0"/>
+      <w:bookmarkEnd w:id="34"/>
       <w:r>
         <w:rPr>
           <w:rFonts w:eastAsia="Arial" w:cs="Arial"/>
@@ -13636,8 +13857,8 @@
           <w:rFonts w:cs="Arial"/>
         </w:rPr>
       </w:pPr>
-      <w:bookmarkStart w:id="36" w:name="_o2yb70a3qhmc" w:colFirst="0" w:colLast="0"/>
-      <w:bookmarkEnd w:id="36"/>
+      <w:bookmarkStart w:id="35" w:name="_o2yb70a3qhmc" w:colFirst="0" w:colLast="0"/>
+      <w:bookmarkEnd w:id="35"/>
       <w:r>
         <w:rPr>
           <w:rFonts w:eastAsia="Arial" w:cs="Arial"/>
@@ -13688,8 +13909,8 @@
           <w:rFonts w:cs="Arial"/>
         </w:rPr>
       </w:pPr>
-      <w:bookmarkStart w:id="37" w:name="_3kfhdamypx34" w:colFirst="0" w:colLast="0"/>
-      <w:bookmarkEnd w:id="37"/>
+      <w:bookmarkStart w:id="36" w:name="_3kfhdamypx34" w:colFirst="0" w:colLast="0"/>
+      <w:bookmarkEnd w:id="36"/>
       <w:r>
         <w:rPr>
           <w:rFonts w:eastAsia="Arial" w:cs="Arial"/>
@@ -13736,8 +13957,8 @@
       <w:pPr>
         <w:spacing w:line="360" w:lineRule="auto"/>
       </w:pPr>
-      <w:bookmarkStart w:id="38" w:name="_qwqezecq6t4w" w:colFirst="0" w:colLast="0"/>
-      <w:bookmarkEnd w:id="38"/>
+      <w:bookmarkStart w:id="37" w:name="_qwqezecq6t4w" w:colFirst="0" w:colLast="0"/>
+      <w:bookmarkEnd w:id="37"/>
       <w:r>
         <w:rPr>
           <w:rFonts w:eastAsia="Arial" w:cs="Arial"/>
@@ -13883,46 +14104,52 @@
         <w:spacing w:line="360" w:lineRule="auto"/>
         <w:jc w:val="both"/>
       </w:pPr>
-      <w:r>
+      <w:proofErr w:type="gramStart"/>
+      <w:r>
+        <w:rPr>
+          <w:lang w:val="en-US"/>
+        </w:rPr>
         <w:t>DAEMEN, Joan</w:t>
       </w:r>
       <w:r>
-        <w:t xml:space="preserve">; RIJMEN, Vincent. </w:t>
+        <w:rPr>
+          <w:lang w:val="en-US"/>
+        </w:rPr>
+        <w:t>; RIJMEN, Vincent.</w:t>
+      </w:r>
+      <w:proofErr w:type="gramEnd"/>
+      <w:r>
+        <w:rPr>
+          <w:lang w:val="en-US"/>
+        </w:rPr>
+        <w:t xml:space="preserve"> </w:t>
       </w:r>
       <w:r>
         <w:rPr>
           <w:b/>
           <w:i/>
-        </w:rPr>
-        <w:t xml:space="preserve">AES </w:t>
+          <w:lang w:val="en-US"/>
+        </w:rPr>
+        <w:t xml:space="preserve">AES Proposal: </w:t>
       </w:r>
       <w:proofErr w:type="spellStart"/>
       <w:r>
         <w:rPr>
           <w:b/>
           <w:i/>
-        </w:rPr>
-        <w:t>Proposal</w:t>
+          <w:lang w:val="en-US"/>
+        </w:rPr>
+        <w:t>Rijndael</w:t>
       </w:r>
       <w:proofErr w:type="spellEnd"/>
       <w:r>
         <w:rPr>
-          <w:b/>
-          <w:i/>
-        </w:rPr>
-        <w:t xml:space="preserve">: </w:t>
-      </w:r>
-      <w:proofErr w:type="spellStart"/>
-      <w:r>
-        <w:rPr>
-          <w:b/>
-          <w:i/>
-        </w:rPr>
-        <w:t>Rijndael</w:t>
-      </w:r>
-      <w:proofErr w:type="spellEnd"/>
-      <w:r>
-        <w:t>. 1999. 42 f. Disponível em &lt;</w:t>
+          <w:lang w:val="en-US"/>
+        </w:rPr>
+        <w:t xml:space="preserve">. </w:t>
+      </w:r>
+      <w:r>
+        <w:t>1999. 42 f. Disponível em &lt;</w:t>
       </w:r>
       <w:hyperlink r:id="rId35" w:history="1">
         <w:r>
@@ -13981,6 +14208,61 @@
     </w:p>
     <w:p>
       <w:pPr>
+        <w:spacing w:line="360" w:lineRule="auto"/>
+        <w:jc w:val="both"/>
+      </w:pPr>
+      <w:r>
+        <w:t>CAMARINI</w:t>
+      </w:r>
+      <w:r>
+        <w:t xml:space="preserve">, </w:t>
+      </w:r>
+      <w:r>
+        <w:t>Bruno</w:t>
+      </w:r>
+      <w:r>
+        <w:t xml:space="preserve">. </w:t>
+      </w:r>
+      <w:r>
+        <w:rPr>
+          <w:b/>
+        </w:rPr>
+        <w:t>Prototipação e sua Importância no Desenvolvimento de Software</w:t>
+      </w:r>
+      <w:r>
+        <w:t>. Disponível em &lt;</w:t>
+      </w:r>
+      <w:hyperlink r:id="rId37" w:history="1">
+        <w:r>
+          <w:rPr>
+            <w:rStyle w:val="Hyperlink"/>
+          </w:rPr>
+          <w:t>http://dextra.com.br/pt/prototipacao-e-sua-importancia-no-desenvolvimento-de-software</w:t>
+        </w:r>
+      </w:hyperlink>
+      <w:r>
+        <w:t>&gt;. Acesso em 22</w:t>
+      </w:r>
+      <w:r>
+        <w:t>/11/2016.</w:t>
+      </w:r>
+    </w:p>
+    <w:p>
+      <w:pPr>
+        <w:spacing w:line="360" w:lineRule="auto"/>
+        <w:jc w:val="both"/>
+      </w:pPr>
+    </w:p>
+    <w:p>
+      <w:pPr>
+        <w:spacing w:line="360" w:lineRule="auto"/>
+        <w:jc w:val="both"/>
+      </w:pPr>
+      <w:bookmarkStart w:id="38" w:name="_GoBack"/>
+      <w:bookmarkEnd w:id="38"/>
+    </w:p>
+    <w:p>
+      <w:pPr>
         <w:rPr>
           <w:rFonts w:eastAsia="Arial" w:cs="Arial"/>
           <w:b/>
@@ -13988,12 +14270,6 @@
           <w:szCs w:val="32"/>
         </w:rPr>
       </w:pPr>
-      <w:r>
-        <w:rPr>
-          <w:rFonts w:eastAsia="Arial" w:cs="Arial"/>
-        </w:rPr>
-        <w:br w:type="page"/>
-      </w:r>
     </w:p>
     <w:p>
       <w:pPr>
@@ -14165,27 +14441,14 @@
                       <w:r>
                         <w:t xml:space="preserve">Figura </w:t>
                       </w:r>
-                      <w:r>
-                        <w:fldChar w:fldCharType="begin"/>
-                      </w:r>
-                      <w:r>
-                        <w:instrText xml:space="preserve"> SEQ Figura \* ARABIC </w:instrText>
-                      </w:r>
-                      <w:r>
-                        <w:fldChar w:fldCharType="separate"/>
-                      </w:r>
-                      <w:r>
-                        <w:rPr>
-                          <w:noProof/>
-                        </w:rPr>
-                        <w:t>1</w:t>
-                      </w:r>
-                      <w:r>
-                        <w:rPr>
-                          <w:noProof/>
-                        </w:rPr>
-                        <w:fldChar w:fldCharType="end"/>
-                      </w:r>
+                      <w:fldSimple w:instr=" SEQ Figura \* ARABIC ">
+                        <w:r>
+                          <w:rPr>
+                            <w:noProof/>
+                          </w:rPr>
+                          <w:t>1</w:t>
+                        </w:r>
+                      </w:fldSimple>
                       <w:r>
                         <w:rPr>
                           <w:noProof/>
@@ -14249,7 +14512,7 @@
                     </pic:cNvPicPr>
                   </pic:nvPicPr>
                   <pic:blipFill>
-                    <a:blip r:embed="rId37">
+                    <a:blip r:embed="rId38">
                       <a:extLst/>
                     </a:blip>
                     <a:srcRect/>
@@ -14297,7 +14560,7 @@
           <w:rFonts w:eastAsia="Arial" w:cs="Arial"/>
         </w:rPr>
       </w:pPr>
-      <w:bookmarkStart w:id="46" w:name="_Toc467591865"/>
+      <w:bookmarkStart w:id="43" w:name="_Toc467591865"/>
       <w:r>
         <w:rPr>
           <w:rFonts w:eastAsia="Arial" w:cs="Arial"/>
@@ -14305,7 +14568,7 @@
         <w:lastRenderedPageBreak/>
         <w:t>APÊNDICE B – Tela de Login</w:t>
       </w:r>
-      <w:bookmarkEnd w:id="46"/>
+      <w:bookmarkEnd w:id="43"/>
     </w:p>
     <w:p>
       <w:pPr>
@@ -14369,9 +14632,9 @@
                             <w:pPr>
                               <w:pStyle w:val="Legenda"/>
                             </w:pPr>
-                            <w:bookmarkStart w:id="47" w:name="_Toc467587719"/>
-                            <w:bookmarkStart w:id="48" w:name="_Toc467588025"/>
-                            <w:bookmarkStart w:id="49" w:name="_Toc467589414"/>
+                            <w:bookmarkStart w:id="44" w:name="_Toc467587719"/>
+                            <w:bookmarkStart w:id="45" w:name="_Toc467588025"/>
+                            <w:bookmarkStart w:id="46" w:name="_Toc467589414"/>
                             <w:r>
                               <w:t xml:space="preserve">Figura </w:t>
                             </w:r>
@@ -14402,9 +14665,9 @@
                             <w:r>
                               <w:t>Tela de Login</w:t>
                             </w:r>
-                            <w:bookmarkEnd w:id="47"/>
-                            <w:bookmarkEnd w:id="48"/>
-                            <w:bookmarkEnd w:id="49"/>
+                            <w:bookmarkEnd w:id="44"/>
+                            <w:bookmarkEnd w:id="45"/>
+                            <w:bookmarkEnd w:id="46"/>
                           </w:p>
                           <w:p>
                             <w:pPr>
@@ -14447,27 +14710,14 @@
                       <w:r>
                         <w:t xml:space="preserve">Figura </w:t>
                       </w:r>
-                      <w:r>
-                        <w:fldChar w:fldCharType="begin"/>
-                      </w:r>
-                      <w:r>
-                        <w:instrText xml:space="preserve"> SEQ Figura \* ARABIC </w:instrText>
-                      </w:r>
-                      <w:r>
-                        <w:fldChar w:fldCharType="separate"/>
-                      </w:r>
-                      <w:r>
-                        <w:rPr>
-                          <w:noProof/>
-                        </w:rPr>
-                        <w:t>2</w:t>
-                      </w:r>
-                      <w:r>
-                        <w:rPr>
-                          <w:noProof/>
-                        </w:rPr>
-                        <w:fldChar w:fldCharType="end"/>
-                      </w:r>
+                      <w:fldSimple w:instr=" SEQ Figura \* ARABIC ">
+                        <w:r>
+                          <w:rPr>
+                            <w:noProof/>
+                          </w:rPr>
+                          <w:t>2</w:t>
+                        </w:r>
+                      </w:fldSimple>
                       <w:r>
                         <w:t xml:space="preserve">: </w:t>
                       </w:r>
@@ -14531,7 +14781,7 @@
                     </pic:cNvPicPr>
                   </pic:nvPicPr>
                   <pic:blipFill>
-                    <a:blip r:embed="rId38">
+                    <a:blip r:embed="rId39">
                       <a:extLst/>
                     </a:blip>
                     <a:srcRect/>
@@ -14579,7 +14829,7 @@
           <w:rFonts w:eastAsia="Arial" w:cs="Arial"/>
         </w:rPr>
       </w:pPr>
-      <w:bookmarkStart w:id="53" w:name="_Toc467591866"/>
+      <w:bookmarkStart w:id="47" w:name="_Toc467591866"/>
       <w:r>
         <w:rPr>
           <w:rFonts w:eastAsia="Arial" w:cs="Arial"/>
@@ -14587,7 +14837,7 @@
         <w:lastRenderedPageBreak/>
         <w:t>APÊNDICE C – Tela de Boas Vindas (Coordenação)</w:t>
       </w:r>
-      <w:bookmarkEnd w:id="53"/>
+      <w:bookmarkEnd w:id="47"/>
     </w:p>
     <w:p>
       <w:pPr>
@@ -14659,8 +14909,8 @@
                             <w:pPr>
                               <w:pStyle w:val="Legenda"/>
                             </w:pPr>
-                            <w:bookmarkStart w:id="54" w:name="_Toc467588026"/>
-                            <w:bookmarkStart w:id="55" w:name="_Toc467589415"/>
+                            <w:bookmarkStart w:id="48" w:name="_Toc467588026"/>
+                            <w:bookmarkStart w:id="49" w:name="_Toc467589415"/>
                             <w:r>
                               <w:t xml:space="preserve">Figura </w:t>
                             </w:r>
@@ -14688,8 +14938,8 @@
                             <w:r>
                               <w:t xml:space="preserve"> - Tela de Boas Vindas</w:t>
                             </w:r>
-                            <w:bookmarkEnd w:id="54"/>
-                            <w:bookmarkEnd w:id="55"/>
+                            <w:bookmarkEnd w:id="48"/>
+                            <w:bookmarkEnd w:id="49"/>
                           </w:p>
                           <w:p>
                             <w:pPr>
@@ -14731,27 +14981,14 @@
                       <w:r>
                         <w:t xml:space="preserve">Figura </w:t>
                       </w:r>
-                      <w:r>
-                        <w:fldChar w:fldCharType="begin"/>
-                      </w:r>
-                      <w:r>
-                        <w:instrText xml:space="preserve"> SEQ Figura \* ARABIC </w:instrText>
-                      </w:r>
-                      <w:r>
-                        <w:fldChar w:fldCharType="separate"/>
-                      </w:r>
-                      <w:r>
-                        <w:rPr>
-                          <w:noProof/>
-                        </w:rPr>
-                        <w:t>3</w:t>
-                      </w:r>
-                      <w:r>
-                        <w:rPr>
-                          <w:noProof/>
-                        </w:rPr>
-                        <w:fldChar w:fldCharType="end"/>
-                      </w:r>
+                      <w:fldSimple w:instr=" SEQ Figura \* ARABIC ">
+                        <w:r>
+                          <w:rPr>
+                            <w:noProof/>
+                          </w:rPr>
+                          <w:t>3</w:t>
+                        </w:r>
+                      </w:fldSimple>
                       <w:r>
                         <w:t xml:space="preserve"> - Tela de Boas Vindas</w:t>
                       </w:r>
@@ -14811,7 +15048,7 @@
                     </pic:cNvPicPr>
                   </pic:nvPicPr>
                   <pic:blipFill>
-                    <a:blip r:embed="rId39">
+                    <a:blip r:embed="rId40">
                       <a:extLst/>
                     </a:blip>
                     <a:srcRect/>
@@ -14869,7 +15106,7 @@
           <w:szCs w:val="20"/>
         </w:rPr>
       </w:pPr>
-      <w:bookmarkStart w:id="58" w:name="_Toc467591867"/>
+      <w:bookmarkStart w:id="50" w:name="_Toc467591867"/>
       <w:r>
         <w:rPr>
           <w:rFonts w:eastAsia="Arial" w:cs="Arial"/>
@@ -14877,7 +15114,7 @@
         <w:lastRenderedPageBreak/>
         <w:t>APÊNDICE D – Tela de Documentos de alunos</w:t>
       </w:r>
-      <w:bookmarkEnd w:id="58"/>
+      <w:bookmarkEnd w:id="50"/>
     </w:p>
     <w:p>
       <w:pPr>
@@ -14945,8 +15182,8 @@
                             <w:pPr>
                               <w:pStyle w:val="Legenda"/>
                             </w:pPr>
-                            <w:bookmarkStart w:id="59" w:name="_Toc467588027"/>
-                            <w:bookmarkStart w:id="60" w:name="_Toc467589416"/>
+                            <w:bookmarkStart w:id="51" w:name="_Toc467588027"/>
+                            <w:bookmarkStart w:id="52" w:name="_Toc467589416"/>
                             <w:r>
                               <w:t xml:space="preserve">Figura </w:t>
                             </w:r>
@@ -14977,8 +15214,8 @@
                             <w:r>
                               <w:t>Tela de Documentos de alunos</w:t>
                             </w:r>
-                            <w:bookmarkEnd w:id="59"/>
-                            <w:bookmarkEnd w:id="60"/>
+                            <w:bookmarkEnd w:id="51"/>
+                            <w:bookmarkEnd w:id="52"/>
                           </w:p>
                           <w:p>
                             <w:pPr>
@@ -15020,27 +15257,14 @@
                       <w:r>
                         <w:t xml:space="preserve">Figura </w:t>
                       </w:r>
-                      <w:r>
-                        <w:fldChar w:fldCharType="begin"/>
-                      </w:r>
-                      <w:r>
-                        <w:instrText xml:space="preserve"> SEQ Figura \* ARABIC </w:instrText>
-                      </w:r>
-                      <w:r>
-                        <w:fldChar w:fldCharType="separate"/>
-                      </w:r>
-                      <w:r>
-                        <w:rPr>
-                          <w:noProof/>
-                        </w:rPr>
-                        <w:t>4</w:t>
-                      </w:r>
-                      <w:r>
-                        <w:rPr>
-                          <w:noProof/>
-                        </w:rPr>
-                        <w:fldChar w:fldCharType="end"/>
-                      </w:r>
+                      <w:fldSimple w:instr=" SEQ Figura \* ARABIC ">
+                        <w:r>
+                          <w:rPr>
+                            <w:noProof/>
+                          </w:rPr>
+                          <w:t>4</w:t>
+                        </w:r>
+                      </w:fldSimple>
                       <w:r>
                         <w:t xml:space="preserve"> - </w:t>
                       </w:r>
@@ -15103,7 +15327,7 @@
                     </pic:cNvPicPr>
                   </pic:nvPicPr>
                   <pic:blipFill>
-                    <a:blip r:embed="rId40">
+                    <a:blip r:embed="rId41">
                       <a:extLst/>
                     </a:blip>
                     <a:srcRect/>
@@ -15155,7 +15379,7 @@
           <w:rFonts w:eastAsia="Arial" w:cs="Arial"/>
         </w:rPr>
       </w:pPr>
-      <w:bookmarkStart w:id="63" w:name="_Toc467591868"/>
+      <w:bookmarkStart w:id="53" w:name="_Toc467591868"/>
       <w:r>
         <w:rPr>
           <w:rFonts w:eastAsia="Arial" w:cs="Arial"/>
@@ -15163,7 +15387,7 @@
         <w:lastRenderedPageBreak/>
         <w:t>APÊNDICE E – Tela de Cadastro de Documentos</w:t>
       </w:r>
-      <w:bookmarkEnd w:id="63"/>
+      <w:bookmarkEnd w:id="53"/>
     </w:p>
     <w:p>
       <w:pPr>
@@ -15235,8 +15459,8 @@
                             <w:pPr>
                               <w:pStyle w:val="Legenda"/>
                             </w:pPr>
-                            <w:bookmarkStart w:id="64" w:name="_Toc467588028"/>
-                            <w:bookmarkStart w:id="65" w:name="_Toc467589417"/>
+                            <w:bookmarkStart w:id="54" w:name="_Toc467588028"/>
+                            <w:bookmarkStart w:id="55" w:name="_Toc467589417"/>
                             <w:r>
                               <w:t xml:space="preserve">Figura </w:t>
                             </w:r>
@@ -15267,8 +15491,8 @@
                             <w:r>
                               <w:t>Tela de Cadastro de Documentos</w:t>
                             </w:r>
-                            <w:bookmarkEnd w:id="64"/>
-                            <w:bookmarkEnd w:id="65"/>
+                            <w:bookmarkEnd w:id="54"/>
+                            <w:bookmarkEnd w:id="55"/>
                           </w:p>
                           <w:p>
                             <w:pPr>
@@ -15310,27 +15534,14 @@
                       <w:r>
                         <w:t xml:space="preserve">Figura </w:t>
                       </w:r>
-                      <w:r>
-                        <w:fldChar w:fldCharType="begin"/>
-                      </w:r>
-                      <w:r>
-                        <w:instrText xml:space="preserve"> SEQ Figura \* ARABIC </w:instrText>
-                      </w:r>
-                      <w:r>
-                        <w:fldChar w:fldCharType="separate"/>
-                      </w:r>
-                      <w:r>
-                        <w:rPr>
-                          <w:noProof/>
-                        </w:rPr>
-                        <w:t>5</w:t>
-                      </w:r>
-                      <w:r>
-                        <w:rPr>
-                          <w:noProof/>
-                        </w:rPr>
-                        <w:fldChar w:fldCharType="end"/>
-                      </w:r>
+                      <w:fldSimple w:instr=" SEQ Figura \* ARABIC ">
+                        <w:r>
+                          <w:rPr>
+                            <w:noProof/>
+                          </w:rPr>
+                          <w:t>5</w:t>
+                        </w:r>
+                      </w:fldSimple>
                       <w:r>
                         <w:t xml:space="preserve"> - </w:t>
                       </w:r>
@@ -15393,7 +15604,7 @@
                     </pic:cNvPicPr>
                   </pic:nvPicPr>
                   <pic:blipFill>
-                    <a:blip r:embed="rId41">
+                    <a:blip r:embed="rId42">
                       <a:extLst/>
                     </a:blip>
                     <a:srcRect/>
@@ -15449,7 +15660,7 @@
           <w:rFonts w:eastAsia="Arial" w:cs="Arial"/>
         </w:rPr>
       </w:pPr>
-      <w:bookmarkStart w:id="68" w:name="_Toc467591869"/>
+      <w:bookmarkStart w:id="56" w:name="_Toc467591869"/>
       <w:r>
         <w:rPr>
           <w:rFonts w:eastAsia="Arial" w:cs="Arial"/>
@@ -15457,7 +15668,7 @@
         <w:lastRenderedPageBreak/>
         <w:t>APÊNDICE F – Tela de Solicitação de Documentos</w:t>
       </w:r>
-      <w:bookmarkEnd w:id="68"/>
+      <w:bookmarkEnd w:id="56"/>
     </w:p>
     <w:p>
       <w:pPr>
@@ -15529,8 +15740,8 @@
                             <w:pPr>
                               <w:pStyle w:val="Legenda"/>
                             </w:pPr>
-                            <w:bookmarkStart w:id="69" w:name="_Toc467588029"/>
-                            <w:bookmarkStart w:id="70" w:name="_Toc467589418"/>
+                            <w:bookmarkStart w:id="57" w:name="_Toc467588029"/>
+                            <w:bookmarkStart w:id="58" w:name="_Toc467589418"/>
                             <w:r>
                               <w:t xml:space="preserve">Figura </w:t>
                             </w:r>
@@ -15561,8 +15772,8 @@
                             <w:r>
                               <w:t>Tela de Solicitação de Documentos</w:t>
                             </w:r>
-                            <w:bookmarkEnd w:id="69"/>
-                            <w:bookmarkEnd w:id="70"/>
+                            <w:bookmarkEnd w:id="57"/>
+                            <w:bookmarkEnd w:id="58"/>
                           </w:p>
                           <w:p>
                             <w:pPr>
@@ -15604,27 +15815,14 @@
                       <w:r>
                         <w:t xml:space="preserve">Figura </w:t>
                       </w:r>
-                      <w:r>
-                        <w:fldChar w:fldCharType="begin"/>
-                      </w:r>
-                      <w:r>
-                        <w:instrText xml:space="preserve"> SEQ Figura \* ARABIC </w:instrText>
-                      </w:r>
-                      <w:r>
-                        <w:fldChar w:fldCharType="separate"/>
-                      </w:r>
-                      <w:r>
-                        <w:rPr>
-                          <w:noProof/>
-                        </w:rPr>
-                        <w:t>6</w:t>
-                      </w:r>
-                      <w:r>
-                        <w:rPr>
-                          <w:noProof/>
-                        </w:rPr>
-                        <w:fldChar w:fldCharType="end"/>
-                      </w:r>
+                      <w:fldSimple w:instr=" SEQ Figura \* ARABIC ">
+                        <w:r>
+                          <w:rPr>
+                            <w:noProof/>
+                          </w:rPr>
+                          <w:t>6</w:t>
+                        </w:r>
+                      </w:fldSimple>
                       <w:r>
                         <w:t xml:space="preserve"> - </w:t>
                       </w:r>
@@ -15687,7 +15885,7 @@
                     </pic:cNvPicPr>
                   </pic:nvPicPr>
                   <pic:blipFill>
-                    <a:blip r:embed="rId42">
+                    <a:blip r:embed="rId43">
                       <a:extLst/>
                     </a:blip>
                     <a:srcRect/>
@@ -15743,7 +15941,7 @@
           <w:rFonts w:eastAsia="Arial" w:cs="Arial"/>
         </w:rPr>
       </w:pPr>
-      <w:bookmarkStart w:id="73" w:name="_Toc467591870"/>
+      <w:bookmarkStart w:id="59" w:name="_Toc467591870"/>
       <w:r>
         <w:rPr>
           <w:rFonts w:eastAsia="Arial" w:cs="Arial"/>
@@ -15751,7 +15949,7 @@
         <w:lastRenderedPageBreak/>
         <w:t>APÊNDICE G – Tela de Nova Solicitação</w:t>
       </w:r>
-      <w:bookmarkEnd w:id="73"/>
+      <w:bookmarkEnd w:id="59"/>
     </w:p>
     <w:p>
       <w:pPr>
@@ -15823,8 +16021,8 @@
                             <w:pPr>
                               <w:pStyle w:val="Legenda"/>
                             </w:pPr>
-                            <w:bookmarkStart w:id="74" w:name="_Toc467588030"/>
-                            <w:bookmarkStart w:id="75" w:name="_Toc467589419"/>
+                            <w:bookmarkStart w:id="60" w:name="_Toc467588030"/>
+                            <w:bookmarkStart w:id="61" w:name="_Toc467589419"/>
                             <w:r>
                               <w:t xml:space="preserve">Figura </w:t>
                             </w:r>
@@ -15855,8 +16053,8 @@
                             <w:r>
                               <w:t>Tela de Nova Solicitação</w:t>
                             </w:r>
-                            <w:bookmarkEnd w:id="74"/>
-                            <w:bookmarkEnd w:id="75"/>
+                            <w:bookmarkEnd w:id="60"/>
+                            <w:bookmarkEnd w:id="61"/>
                           </w:p>
                           <w:p>
                             <w:pPr>
@@ -15898,27 +16096,14 @@
                       <w:r>
                         <w:t xml:space="preserve">Figura </w:t>
                       </w:r>
-                      <w:r>
-                        <w:fldChar w:fldCharType="begin"/>
-                      </w:r>
-                      <w:r>
-                        <w:instrText xml:space="preserve"> SEQ Figura \* ARABIC </w:instrText>
-                      </w:r>
-                      <w:r>
-                        <w:fldChar w:fldCharType="separate"/>
-                      </w:r>
-                      <w:r>
-                        <w:rPr>
-                          <w:noProof/>
-                        </w:rPr>
-                        <w:t>7</w:t>
-                      </w:r>
-                      <w:r>
-                        <w:rPr>
-                          <w:noProof/>
-                        </w:rPr>
-                        <w:fldChar w:fldCharType="end"/>
-                      </w:r>
+                      <w:fldSimple w:instr=" SEQ Figura \* ARABIC ">
+                        <w:r>
+                          <w:rPr>
+                            <w:noProof/>
+                          </w:rPr>
+                          <w:t>7</w:t>
+                        </w:r>
+                      </w:fldSimple>
                       <w:r>
                         <w:t xml:space="preserve"> - </w:t>
                       </w:r>
@@ -15981,7 +16166,7 @@
                     </pic:cNvPicPr>
                   </pic:nvPicPr>
                   <pic:blipFill>
-                    <a:blip r:embed="rId43">
+                    <a:blip r:embed="rId44">
                       <a:extLst/>
                     </a:blip>
                     <a:srcRect/>
@@ -16037,7 +16222,7 @@
           <w:rFonts w:eastAsia="Arial" w:cs="Arial"/>
         </w:rPr>
       </w:pPr>
-      <w:bookmarkStart w:id="78" w:name="_Toc467591871"/>
+      <w:bookmarkStart w:id="62" w:name="_Toc467591871"/>
       <w:r>
         <w:rPr>
           <w:rFonts w:eastAsia="Arial" w:cs="Arial"/>
@@ -16045,7 +16230,7 @@
         <w:lastRenderedPageBreak/>
         <w:t>APÊNDICE H – Tela de Acompanhamento da Solicitação de Documentos</w:t>
       </w:r>
-      <w:bookmarkEnd w:id="78"/>
+      <w:bookmarkEnd w:id="62"/>
     </w:p>
     <w:p>
       <w:pPr>
@@ -16117,8 +16302,8 @@
                             <w:pPr>
                               <w:pStyle w:val="Legenda"/>
                             </w:pPr>
-                            <w:bookmarkStart w:id="79" w:name="_Toc467588031"/>
-                            <w:bookmarkStart w:id="80" w:name="_Toc467589420"/>
+                            <w:bookmarkStart w:id="63" w:name="_Toc467588031"/>
+                            <w:bookmarkStart w:id="64" w:name="_Toc467589420"/>
                             <w:r>
                               <w:t xml:space="preserve">Figura </w:t>
                             </w:r>
@@ -16149,8 +16334,8 @@
                             <w:r>
                               <w:t>Tela de Acompanhamento da Solicitação de Documentos</w:t>
                             </w:r>
-                            <w:bookmarkEnd w:id="79"/>
-                            <w:bookmarkEnd w:id="80"/>
+                            <w:bookmarkEnd w:id="63"/>
+                            <w:bookmarkEnd w:id="64"/>
                           </w:p>
                           <w:p>
                             <w:pPr>
@@ -16196,27 +16381,14 @@
                       <w:r>
                         <w:t xml:space="preserve">Figura </w:t>
                       </w:r>
-                      <w:r>
-                        <w:fldChar w:fldCharType="begin"/>
-                      </w:r>
-                      <w:r>
-                        <w:instrText xml:space="preserve"> SEQ Figura \* ARABIC </w:instrText>
-                      </w:r>
-                      <w:r>
-                        <w:fldChar w:fldCharType="separate"/>
-                      </w:r>
-                      <w:r>
-                        <w:rPr>
-                          <w:noProof/>
-                        </w:rPr>
-                        <w:t>8</w:t>
-                      </w:r>
-                      <w:r>
-                        <w:rPr>
-                          <w:noProof/>
-                        </w:rPr>
-                        <w:fldChar w:fldCharType="end"/>
-                      </w:r>
+                      <w:fldSimple w:instr=" SEQ Figura \* ARABIC ">
+                        <w:r>
+                          <w:rPr>
+                            <w:noProof/>
+                          </w:rPr>
+                          <w:t>8</w:t>
+                        </w:r>
+                      </w:fldSimple>
                       <w:r>
                         <w:t xml:space="preserve"> - </w:t>
                       </w:r>
@@ -16283,7 +16455,7 @@
                     </pic:cNvPicPr>
                   </pic:nvPicPr>
                   <pic:blipFill>
-                    <a:blip r:embed="rId44">
+                    <a:blip r:embed="rId45">
                       <a:extLst/>
                     </a:blip>
                     <a:srcRect/>
@@ -16339,7 +16511,7 @@
           <w:rFonts w:eastAsia="Arial" w:cs="Arial"/>
         </w:rPr>
       </w:pPr>
-      <w:bookmarkStart w:id="83" w:name="_Toc467591872"/>
+      <w:bookmarkStart w:id="65" w:name="_Toc467591872"/>
       <w:r>
         <w:rPr>
           <w:rFonts w:eastAsia="Arial" w:cs="Arial"/>
@@ -16347,7 +16519,7 @@
         <w:lastRenderedPageBreak/>
         <w:t>APÊNDICE I – Tela de Controle de Eventos</w:t>
       </w:r>
-      <w:bookmarkEnd w:id="83"/>
+      <w:bookmarkEnd w:id="65"/>
     </w:p>
     <w:p>
       <w:pPr>
@@ -16419,8 +16591,8 @@
                             <w:pPr>
                               <w:pStyle w:val="Legenda"/>
                             </w:pPr>
-                            <w:bookmarkStart w:id="84" w:name="_Toc467588032"/>
-                            <w:bookmarkStart w:id="85" w:name="_Toc467589421"/>
+                            <w:bookmarkStart w:id="66" w:name="_Toc467588032"/>
+                            <w:bookmarkStart w:id="67" w:name="_Toc467589421"/>
                             <w:r>
                               <w:t xml:space="preserve">Figura </w:t>
                             </w:r>
@@ -16451,8 +16623,8 @@
                             <w:r>
                               <w:t>Tela de Controle de Eventos</w:t>
                             </w:r>
-                            <w:bookmarkEnd w:id="84"/>
-                            <w:bookmarkEnd w:id="85"/>
+                            <w:bookmarkEnd w:id="66"/>
+                            <w:bookmarkEnd w:id="67"/>
                           </w:p>
                           <w:p>
                             <w:pPr>
@@ -16498,27 +16670,14 @@
                       <w:r>
                         <w:t xml:space="preserve">Figura </w:t>
                       </w:r>
-                      <w:r>
-                        <w:fldChar w:fldCharType="begin"/>
-                      </w:r>
-                      <w:r>
-                        <w:instrText xml:space="preserve"> SEQ Figura \* ARABIC </w:instrText>
-                      </w:r>
-                      <w:r>
-                        <w:fldChar w:fldCharType="separate"/>
-                      </w:r>
-                      <w:r>
-                        <w:rPr>
-                          <w:noProof/>
-                        </w:rPr>
-                        <w:t>9</w:t>
-                      </w:r>
-                      <w:r>
-                        <w:rPr>
-                          <w:noProof/>
-                        </w:rPr>
-                        <w:fldChar w:fldCharType="end"/>
-                      </w:r>
+                      <w:fldSimple w:instr=" SEQ Figura \* ARABIC ">
+                        <w:r>
+                          <w:rPr>
+                            <w:noProof/>
+                          </w:rPr>
+                          <w:t>9</w:t>
+                        </w:r>
+                      </w:fldSimple>
                       <w:r>
                         <w:t xml:space="preserve"> - </w:t>
                       </w:r>
@@ -16585,7 +16744,7 @@
                     </pic:cNvPicPr>
                   </pic:nvPicPr>
                   <pic:blipFill>
-                    <a:blip r:embed="rId45">
+                    <a:blip r:embed="rId46">
                       <a:extLst/>
                     </a:blip>
                     <a:srcRect/>
@@ -16641,7 +16800,7 @@
           <w:rFonts w:eastAsia="Arial" w:cs="Arial"/>
         </w:rPr>
       </w:pPr>
-      <w:bookmarkStart w:id="88" w:name="_Toc467591873"/>
+      <w:bookmarkStart w:id="68" w:name="_Toc467591873"/>
       <w:r>
         <w:rPr>
           <w:rFonts w:eastAsia="Arial" w:cs="Arial"/>
@@ -16649,7 +16808,7 @@
         <w:lastRenderedPageBreak/>
         <w:t>APÊNDICE J – Tela de Cadastro de Novos Eventos</w:t>
       </w:r>
-      <w:bookmarkEnd w:id="88"/>
+      <w:bookmarkEnd w:id="68"/>
     </w:p>
     <w:p>
       <w:pPr>
@@ -16721,8 +16880,8 @@
                             <w:pPr>
                               <w:pStyle w:val="Legenda"/>
                             </w:pPr>
-                            <w:bookmarkStart w:id="89" w:name="_Toc467588033"/>
-                            <w:bookmarkStart w:id="90" w:name="_Toc467589422"/>
+                            <w:bookmarkStart w:id="69" w:name="_Toc467588033"/>
+                            <w:bookmarkStart w:id="70" w:name="_Toc467589422"/>
                             <w:r>
                               <w:t xml:space="preserve">Figura </w:t>
                             </w:r>
@@ -16753,8 +16912,8 @@
                             <w:r>
                               <w:t>Tela de Cadastro de Novos Eventos</w:t>
                             </w:r>
-                            <w:bookmarkEnd w:id="89"/>
-                            <w:bookmarkEnd w:id="90"/>
+                            <w:bookmarkEnd w:id="69"/>
+                            <w:bookmarkEnd w:id="70"/>
                           </w:p>
                           <w:p>
                             <w:pPr>
@@ -16800,27 +16959,14 @@
                       <w:r>
                         <w:t xml:space="preserve">Figura </w:t>
                       </w:r>
-                      <w:r>
-                        <w:fldChar w:fldCharType="begin"/>
-                      </w:r>
-                      <w:r>
-                        <w:instrText xml:space="preserve"> SEQ Figura \* ARABIC </w:instrText>
-                      </w:r>
-                      <w:r>
-                        <w:fldChar w:fldCharType="separate"/>
-                      </w:r>
-                      <w:r>
-                        <w:rPr>
-                          <w:noProof/>
-                        </w:rPr>
-                        <w:t>10</w:t>
-                      </w:r>
-                      <w:r>
-                        <w:rPr>
-                          <w:noProof/>
-                        </w:rPr>
-                        <w:fldChar w:fldCharType="end"/>
-                      </w:r>
+                      <w:fldSimple w:instr=" SEQ Figura \* ARABIC ">
+                        <w:r>
+                          <w:rPr>
+                            <w:noProof/>
+                          </w:rPr>
+                          <w:t>10</w:t>
+                        </w:r>
+                      </w:fldSimple>
                       <w:r>
                         <w:t xml:space="preserve"> - </w:t>
                       </w:r>
@@ -16887,7 +17033,7 @@
                     </pic:cNvPicPr>
                   </pic:nvPicPr>
                   <pic:blipFill>
-                    <a:blip r:embed="rId46">
+                    <a:blip r:embed="rId47">
                       <a:extLst/>
                     </a:blip>
                     <a:srcRect/>
@@ -16945,7 +17091,7 @@
           <w:szCs w:val="20"/>
         </w:rPr>
       </w:pPr>
-      <w:bookmarkStart w:id="93" w:name="_Toc467591874"/>
+      <w:bookmarkStart w:id="71" w:name="_Toc467591874"/>
       <w:r>
         <w:rPr>
           <w:rFonts w:eastAsia="Arial" w:cs="Arial"/>
@@ -16953,7 +17099,7 @@
         <w:lastRenderedPageBreak/>
         <w:t>APÊNDICE K – Tela de Meus Eventos (aluno)</w:t>
       </w:r>
-      <w:bookmarkEnd w:id="93"/>
+      <w:bookmarkEnd w:id="71"/>
     </w:p>
     <w:p>
       <w:pPr>
@@ -17023,8 +17169,8 @@
                             <w:pPr>
                               <w:pStyle w:val="Legenda"/>
                             </w:pPr>
-                            <w:bookmarkStart w:id="94" w:name="_Toc467588034"/>
-                            <w:bookmarkStart w:id="95" w:name="_Toc467589423"/>
+                            <w:bookmarkStart w:id="72" w:name="_Toc467588034"/>
+                            <w:bookmarkStart w:id="73" w:name="_Toc467589423"/>
                             <w:r>
                               <w:t xml:space="preserve">Figura </w:t>
                             </w:r>
@@ -17055,8 +17201,8 @@
                             <w:r>
                               <w:t>Tela de Meus Eventos (aluno)</w:t>
                             </w:r>
-                            <w:bookmarkEnd w:id="94"/>
-                            <w:bookmarkEnd w:id="95"/>
+                            <w:bookmarkEnd w:id="72"/>
+                            <w:bookmarkEnd w:id="73"/>
                           </w:p>
                           <w:p>
                             <w:pPr>
@@ -17102,27 +17248,14 @@
                       <w:r>
                         <w:t xml:space="preserve">Figura </w:t>
                       </w:r>
-                      <w:r>
-                        <w:fldChar w:fldCharType="begin"/>
-                      </w:r>
-                      <w:r>
-                        <w:instrText xml:space="preserve"> SEQ Figura \* ARABIC </w:instrText>
-                      </w:r>
-                      <w:r>
-                        <w:fldChar w:fldCharType="separate"/>
-                      </w:r>
-                      <w:r>
-                        <w:rPr>
-                          <w:noProof/>
-                        </w:rPr>
-                        <w:t>11</w:t>
-                      </w:r>
-                      <w:r>
-                        <w:rPr>
-                          <w:noProof/>
-                        </w:rPr>
-                        <w:fldChar w:fldCharType="end"/>
-                      </w:r>
+                      <w:fldSimple w:instr=" SEQ Figura \* ARABIC ">
+                        <w:r>
+                          <w:rPr>
+                            <w:noProof/>
+                          </w:rPr>
+                          <w:t>11</w:t>
+                        </w:r>
+                      </w:fldSimple>
                       <w:r>
                         <w:t xml:space="preserve"> - </w:t>
                       </w:r>
@@ -17189,7 +17322,7 @@
                     </pic:cNvPicPr>
                   </pic:nvPicPr>
                   <pic:blipFill>
-                    <a:blip r:embed="rId47">
+                    <a:blip r:embed="rId48">
                       <a:extLst/>
                     </a:blip>
                     <a:srcRect/>
@@ -17253,7 +17386,7 @@
           <w:rFonts w:eastAsia="Arial"/>
         </w:rPr>
       </w:pPr>
-      <w:bookmarkStart w:id="98" w:name="_Toc467591875"/>
+      <w:bookmarkStart w:id="74" w:name="_Toc467591875"/>
       <w:r>
         <w:rPr>
           <w:rFonts w:eastAsia="Arial"/>
@@ -17279,7 +17412,7 @@
         </w:rPr>
         <w:t>Fluxogramas do Sistema</w:t>
       </w:r>
-      <w:bookmarkEnd w:id="98"/>
+      <w:bookmarkEnd w:id="74"/>
     </w:p>
     <w:p/>
     <w:p>
@@ -17307,7 +17440,7 @@
                     <pic:cNvPicPr/>
                   </pic:nvPicPr>
                   <pic:blipFill>
-                    <a:blip r:embed="rId48">
+                    <a:blip r:embed="rId49">
                       <a:extLst>
                         <a:ext uri="{28A0092B-C50C-407E-A947-70E740481C1C}">
                           <a14:useLocalDpi xmlns:a14="http://schemas.microsoft.com/office/drawing/2010/main" val="0"/>
@@ -17338,7 +17471,7 @@
       <w:pPr>
         <w:pStyle w:val="Legenda"/>
       </w:pPr>
-      <w:bookmarkStart w:id="99" w:name="_Toc467589424"/>
+      <w:bookmarkStart w:id="75" w:name="_Toc467589424"/>
       <w:r>
         <w:t xml:space="preserve">Figura </w:t>
       </w:r>
@@ -17366,7 +17499,7 @@
       <w:r>
         <w:t xml:space="preserve"> - Fluxogramas do Sistema</w:t>
       </w:r>
-      <w:bookmarkEnd w:id="99"/>
+      <w:bookmarkEnd w:id="75"/>
     </w:p>
     <w:p>
       <w:pPr>
@@ -17407,7 +17540,7 @@
           <w:rFonts w:eastAsia="Arial"/>
         </w:rPr>
       </w:pPr>
-      <w:bookmarkStart w:id="100" w:name="_Toc467591876"/>
+      <w:bookmarkStart w:id="76" w:name="_Toc467591876"/>
       <w:r>
         <w:rPr>
           <w:rFonts w:eastAsia="Arial"/>
@@ -17433,7 +17566,7 @@
         </w:rPr>
         <w:t>Questionário</w:t>
       </w:r>
-      <w:bookmarkEnd w:id="100"/>
+      <w:bookmarkEnd w:id="76"/>
     </w:p>
     <w:p>
       <w:pPr>
@@ -18239,7 +18372,7 @@
       </w:pPr>
     </w:p>
     <w:sectPr>
-      <w:headerReference w:type="default" r:id="rId49"/>
+      <w:headerReference w:type="default" r:id="rId50"/>
       <w:type w:val="continuous"/>
       <w:pgSz w:w="11906" w:h="16838"/>
       <w:pgMar w:top="1701" w:right="1134" w:bottom="1134" w:left="1701" w:header="708" w:footer="708" w:gutter="0"/>
@@ -18369,7 +18502,7 @@
           <w:rPr>
             <w:noProof/>
           </w:rPr>
-          <w:t>31</w:t>
+          <w:t>37</w:t>
         </w:r>
         <w:r>
           <w:fldChar w:fldCharType="end"/>
@@ -19524,7 +19657,7 @@
         <w:rFonts w:ascii="Symbol" w:hAnsi="Symbol" w:hint="default"/>
       </w:rPr>
     </w:lvl>
-    <w:lvl w:ilvl="1" w:tplc="04160003" w:tentative="1">
+    <w:lvl w:ilvl="1" w:tplc="04160003">
       <w:start w:val="1"/>
       <w:numFmt w:val="bullet"/>
       <w:lvlText w:val="o"/>
@@ -20748,6 +20881,9 @@
   </w:num>
   <w:num w:numId="25">
     <w:abstractNumId w:val="17"/>
+  </w:num>
+  <w:num w:numId="26">
+    <w:abstractNumId w:val="15"/>
   </w:num>
 </w:numbering>
 </file>
@@ -20983,7 +21119,7 @@
     <w:pPr>
       <w:numPr>
         <w:ilvl w:val="2"/>
-        <w:numId w:val="1"/>
+        <w:numId w:val="20"/>
       </w:numPr>
       <w:outlineLvl w:val="3"/>
     </w:pPr>
@@ -21573,7 +21709,7 @@
     <w:pPr>
       <w:numPr>
         <w:ilvl w:val="2"/>
-        <w:numId w:val="1"/>
+        <w:numId w:val="20"/>
       </w:numPr>
       <w:outlineLvl w:val="3"/>
     </w:pPr>
@@ -22269,11 +22405,11 @@
         </c:dLbls>
         <c:gapWidth val="150"/>
         <c:overlap val="-25"/>
-        <c:axId val="156087808"/>
-        <c:axId val="156258240"/>
+        <c:axId val="103787520"/>
+        <c:axId val="109383040"/>
       </c:barChart>
       <c:catAx>
-        <c:axId val="156087808"/>
+        <c:axId val="103787520"/>
         <c:scaling>
           <c:orientation val="minMax"/>
         </c:scaling>
@@ -22283,7 +22419,7 @@
         <c:majorTickMark val="none"/>
         <c:minorTickMark val="none"/>
         <c:tickLblPos val="nextTo"/>
-        <c:crossAx val="156258240"/>
+        <c:crossAx val="109383040"/>
         <c:crosses val="autoZero"/>
         <c:auto val="1"/>
         <c:lblAlgn val="ctr"/>
@@ -22291,7 +22427,7 @@
         <c:noMultiLvlLbl val="0"/>
       </c:catAx>
       <c:valAx>
-        <c:axId val="156258240"/>
+        <c:axId val="109383040"/>
         <c:scaling>
           <c:orientation val="minMax"/>
         </c:scaling>
@@ -22301,7 +22437,7 @@
         <c:majorTickMark val="none"/>
         <c:minorTickMark val="none"/>
         <c:tickLblPos val="nextTo"/>
-        <c:crossAx val="156087808"/>
+        <c:crossAx val="103787520"/>
         <c:crosses val="autoZero"/>
         <c:crossBetween val="between"/>
       </c:valAx>
@@ -22831,7 +22967,7 @@
 </file>
 
 <file path=customXml/itemProps1.xml><?xml version="1.0" encoding="utf-8"?>
-<ds:datastoreItem xmlns:ds="http://schemas.openxmlformats.org/officeDocument/2006/customXml" ds:itemID="{4FBA11BF-E0E9-4B00-BD5E-501A5EFFEFBA}">
+<ds:datastoreItem xmlns:ds="http://schemas.openxmlformats.org/officeDocument/2006/customXml" ds:itemID="{7D40E901-BA23-4E7E-8908-34BFADC8FDA4}">
   <ds:schemaRefs>
     <ds:schemaRef ds:uri="http://schemas.openxmlformats.org/officeDocument/2006/bibliography"/>
   </ds:schemaRefs>

</xml_diff>

<commit_message>
organização das referências por ordem alfabética
</commit_message>
<xml_diff>
--- a/TCC 2. (22-11).docx
+++ b/TCC 2. (22-11).docx
@@ -461,21 +461,7 @@
         <w:rPr>
           <w:rFonts w:cs="Arial"/>
         </w:rPr>
-        <w:t xml:space="preserve">Planejamento de Pesquisa apresentado ao Curso de Sistemas de Informação da Faculdade CNEC de Campo Largo, como requisito parcial para a obtenção do grau de Bacharel em Sistemas de Informação. Orientador: Prof. </w:t>
-      </w:r>
-      <w:proofErr w:type="spellStart"/>
-      <w:r>
-        <w:rPr>
-          <w:rFonts w:cs="Arial"/>
-        </w:rPr>
-        <w:t>Edjalma</w:t>
-      </w:r>
-      <w:proofErr w:type="spellEnd"/>
-      <w:r>
-        <w:rPr>
-          <w:rFonts w:cs="Arial"/>
-        </w:rPr>
-        <w:t xml:space="preserve"> C. Ferreira</w:t>
+        <w:t>Planejamento de Pesquisa apresentado ao Curso de Sistemas de Informação da Faculdade CNEC de Campo Largo, como requisito parcial para a obtenção do grau de Bacharel em Sistemas de Informação. Orientador: Prof. Edjalma C. Ferreira</w:t>
       </w:r>
     </w:p>
     <w:p>
@@ -658,7 +644,6 @@
         <w:tab/>
         <w:t xml:space="preserve">À Fernanda, amiga, colega de trabalho e </w:t>
       </w:r>
-      <w:proofErr w:type="spellStart"/>
       <w:r>
         <w:rPr>
           <w:rFonts w:eastAsia="Times New Roman" w:cs="Arial"/>
@@ -669,7 +654,6 @@
         </w:rPr>
         <w:t>WebDesigner</w:t>
       </w:r>
-      <w:proofErr w:type="spellEnd"/>
       <w:r>
         <w:rPr>
           <w:rFonts w:eastAsia="Times New Roman" w:cs="Arial"/>
@@ -807,39 +791,8 @@
           <w:szCs w:val="24"/>
           <w:lang w:eastAsia="pt-BR"/>
         </w:rPr>
-        <w:t xml:space="preserve">Helena, começa tipo eu comecei ali na minha... de um jeito q identifique q este agradecimento </w:t>
-      </w:r>
-      <w:proofErr w:type="spellStart"/>
-      <w:r>
-        <w:rPr>
-          <w:rFonts w:eastAsia="Times New Roman" w:cs="Arial"/>
-          <w:color w:val="FF0000"/>
-          <w:szCs w:val="24"/>
-          <w:lang w:eastAsia="pt-BR"/>
-        </w:rPr>
-        <w:t>eh</w:t>
-      </w:r>
-      <w:proofErr w:type="spellEnd"/>
-      <w:r>
-        <w:rPr>
-          <w:rFonts w:eastAsia="Times New Roman" w:cs="Arial"/>
-          <w:color w:val="FF0000"/>
-          <w:szCs w:val="24"/>
-          <w:lang w:eastAsia="pt-BR"/>
-        </w:rPr>
-        <w:t xml:space="preserve"> </w:t>
-      </w:r>
-      <w:proofErr w:type="gramStart"/>
-      <w:r>
-        <w:rPr>
-          <w:rFonts w:eastAsia="Times New Roman" w:cs="Arial"/>
-          <w:color w:val="FF0000"/>
-          <w:szCs w:val="24"/>
-          <w:lang w:eastAsia="pt-BR"/>
-        </w:rPr>
-        <w:t>seu :P</w:t>
-      </w:r>
-      <w:proofErr w:type="gramEnd"/>
+        <w:t>Helena, começa tipo eu comecei ali na minha... de um jeito q identifique q este agradecimento eh seu :P</w:t>
+      </w:r>
     </w:p>
     <w:p>
       <w:pPr>
@@ -1743,23 +1696,7 @@
             <w:noProof/>
             <w:szCs w:val="24"/>
           </w:rPr>
-          <w:t xml:space="preserve"> Tel</w:t>
-        </w:r>
-        <w:r>
-          <w:rPr>
-            <w:rStyle w:val="Hyperlink"/>
-            <w:noProof/>
-            <w:szCs w:val="24"/>
-          </w:rPr>
-          <w:t>a</w:t>
-        </w:r>
-        <w:r>
-          <w:rPr>
-            <w:rStyle w:val="Hyperlink"/>
-            <w:noProof/>
-            <w:szCs w:val="24"/>
-          </w:rPr>
-          <w:t xml:space="preserve"> de Login Fonte: o autor</w:t>
+          <w:t xml:space="preserve"> Tela de Login Fonte: o autor</w:t>
         </w:r>
         <w:r>
           <w:rPr>
@@ -2797,31 +2734,13 @@
         </w:rPr>
         <w:t xml:space="preserve">PO - </w:t>
       </w:r>
-      <w:proofErr w:type="spellStart"/>
       <w:r>
         <w:rPr>
           <w:rFonts w:cs="Arial"/>
           <w:i/>
         </w:rPr>
-        <w:t>Product</w:t>
-      </w:r>
-      <w:proofErr w:type="spellEnd"/>
-      <w:r>
-        <w:rPr>
-          <w:rFonts w:cs="Arial"/>
-          <w:i/>
-        </w:rPr>
-        <w:t xml:space="preserve"> </w:t>
-      </w:r>
-      <w:proofErr w:type="spellStart"/>
-      <w:r>
-        <w:rPr>
-          <w:rFonts w:cs="Arial"/>
-          <w:i/>
-        </w:rPr>
-        <w:t>Owner</w:t>
-      </w:r>
-      <w:proofErr w:type="spellEnd"/>
+        <w:t>Product Owner</w:t>
+      </w:r>
     </w:p>
     <w:p>
       <w:pPr>
@@ -2981,8 +2900,6 @@
             </w:rPr>
             <w:t>SUMÁRIO</w:t>
           </w:r>
-          <w:bookmarkStart w:id="0" w:name="_GoBack"/>
-          <w:bookmarkEnd w:id="0"/>
         </w:p>
         <w:p>
           <w:pPr>
@@ -5890,7 +5807,7 @@
           <w:rFonts w:cs="Arial"/>
         </w:rPr>
       </w:pPr>
-      <w:bookmarkStart w:id="1" w:name="_Toc467620921"/>
+      <w:bookmarkStart w:id="0" w:name="_Toc467620921"/>
       <w:r>
         <w:rPr>
           <w:rFonts w:cs="Arial"/>
@@ -5898,7 +5815,7 @@
         <w:lastRenderedPageBreak/>
         <w:t>INTRODUÇÃO</w:t>
       </w:r>
-      <w:bookmarkEnd w:id="1"/>
+      <w:bookmarkEnd w:id="0"/>
     </w:p>
     <w:p>
       <w:pPr>
@@ -5964,14 +5881,12 @@
         </w:rPr>
         <w:t xml:space="preserve"> à preservação da integridade de tais informações. Por mais que a preocupação com autenticidade e integridade de documentos seja abordada como consequência da digitalização dos mesmos, “a preocupação com a autenticidade de documentos sempre existiu, apenas ganhou mais atenção devido à vulnerabilidade e à facilidade com que documentos digitais podem ser alterados sem que, em alguns casos, </w:t>
       </w:r>
-      <w:proofErr w:type="spellStart"/>
       <w:r>
         <w:rPr>
           <w:rFonts w:cs="Arial"/>
         </w:rPr>
         <w:t>sejav</w:t>
       </w:r>
-      <w:proofErr w:type="spellEnd"/>
       <w:r>
         <w:rPr>
           <w:rFonts w:cs="Arial"/>
@@ -6054,7 +5969,7 @@
           <w:rFonts w:cs="Arial"/>
         </w:rPr>
       </w:pPr>
-      <w:bookmarkStart w:id="2" w:name="_Toc467620922"/>
+      <w:bookmarkStart w:id="1" w:name="_Toc467620922"/>
       <w:r>
         <w:rPr>
           <w:rFonts w:cs="Arial"/>
@@ -6062,7 +5977,7 @@
         <w:lastRenderedPageBreak/>
         <w:t>PROBLEMA</w:t>
       </w:r>
-      <w:bookmarkEnd w:id="2"/>
+      <w:bookmarkEnd w:id="1"/>
     </w:p>
     <w:p>
       <w:pPr>
@@ -6157,7 +6072,7 @@
           <w:rFonts w:cs="Arial"/>
         </w:rPr>
       </w:pPr>
-      <w:bookmarkStart w:id="3" w:name="_Toc467620923"/>
+      <w:bookmarkStart w:id="2" w:name="_Toc467620923"/>
       <w:r>
         <w:rPr>
           <w:rFonts w:cs="Arial"/>
@@ -6165,7 +6080,7 @@
         <w:lastRenderedPageBreak/>
         <w:t>OBJETIVOS</w:t>
       </w:r>
-      <w:bookmarkEnd w:id="3"/>
+      <w:bookmarkEnd w:id="2"/>
     </w:p>
     <w:p>
       <w:pPr>
@@ -6189,14 +6104,14 @@
           <w:rFonts w:cs="Arial"/>
         </w:rPr>
       </w:pPr>
-      <w:bookmarkStart w:id="4" w:name="_Toc467620924"/>
+      <w:bookmarkStart w:id="3" w:name="_Toc467620924"/>
       <w:r>
         <w:rPr>
           <w:rFonts w:cs="Arial"/>
         </w:rPr>
         <w:t>OBJETIVO GERAL</w:t>
       </w:r>
-      <w:bookmarkEnd w:id="4"/>
+      <w:bookmarkEnd w:id="3"/>
     </w:p>
     <w:p>
       <w:pPr>
@@ -6227,14 +6142,14 @@
           <w:rFonts w:cs="Arial"/>
         </w:rPr>
       </w:pPr>
-      <w:bookmarkStart w:id="5" w:name="_Toc467620925"/>
+      <w:bookmarkStart w:id="4" w:name="_Toc467620925"/>
       <w:r>
         <w:rPr>
           <w:rFonts w:cs="Arial"/>
         </w:rPr>
         <w:t>OBJETIVOS ESPECÍFICOS</w:t>
       </w:r>
-      <w:bookmarkEnd w:id="5"/>
+      <w:bookmarkEnd w:id="4"/>
     </w:p>
     <w:p>
       <w:pPr>
@@ -6344,7 +6259,7 @@
           <w:rFonts w:cs="Arial"/>
         </w:rPr>
       </w:pPr>
-      <w:bookmarkStart w:id="6" w:name="_Toc467620926"/>
+      <w:bookmarkStart w:id="5" w:name="_Toc467620926"/>
       <w:r>
         <w:rPr>
           <w:rFonts w:cs="Arial"/>
@@ -6352,7 +6267,7 @@
         <w:lastRenderedPageBreak/>
         <w:t>JUSTIFICATIVA DO PROJETO</w:t>
       </w:r>
-      <w:bookmarkEnd w:id="6"/>
+      <w:bookmarkEnd w:id="5"/>
     </w:p>
     <w:p>
       <w:pPr>
@@ -6503,7 +6418,7 @@
           <w:rFonts w:cs="Arial"/>
         </w:rPr>
       </w:pPr>
-      <w:bookmarkStart w:id="7" w:name="_Toc467620927"/>
+      <w:bookmarkStart w:id="6" w:name="_Toc467620927"/>
       <w:r>
         <w:rPr>
           <w:rFonts w:cs="Arial"/>
@@ -6511,7 +6426,7 @@
         <w:lastRenderedPageBreak/>
         <w:t>METODOLOGIA</w:t>
       </w:r>
-      <w:bookmarkEnd w:id="7"/>
+      <w:bookmarkEnd w:id="6"/>
     </w:p>
     <w:p>
       <w:pPr>
@@ -6576,7 +6491,7 @@
         </w:rPr>
         <w:br w:type="page"/>
       </w:r>
-      <w:bookmarkStart w:id="8" w:name="_Toc467620928"/>
+      <w:bookmarkStart w:id="7" w:name="_Toc467620928"/>
       <w:r>
         <w:lastRenderedPageBreak/>
         <w:t>PESQUISA</w:t>
@@ -6584,7 +6499,7 @@
       <w:r>
         <w:t xml:space="preserve"> DE CAMPO</w:t>
       </w:r>
-      <w:bookmarkEnd w:id="8"/>
+      <w:bookmarkEnd w:id="7"/>
     </w:p>
     <w:p>
       <w:pPr>
@@ -6690,18 +6605,34 @@
           <w:rStyle w:val="Ttulo1Char"/>
         </w:rPr>
       </w:pPr>
-      <w:bookmarkStart w:id="9" w:name="_Toc467590849"/>
+      <w:bookmarkStart w:id="8" w:name="_Toc467590849"/>
       <w:r>
         <w:t xml:space="preserve">Gráfico </w:t>
       </w:r>
-      <w:fldSimple w:instr=" SEQ Gráfico \* ARABIC ">
-        <w:r>
-          <w:rPr>
-            <w:noProof/>
-          </w:rPr>
-          <w:t>1</w:t>
-        </w:r>
-      </w:fldSimple>
+      <w:r>
+        <w:fldChar w:fldCharType="begin"/>
+      </w:r>
+      <w:r>
+        <w:instrText xml:space="preserve"> SEQ Gráfico \* ARA</w:instrText>
+      </w:r>
+      <w:r>
+        <w:instrText xml:space="preserve">BIC </w:instrText>
+      </w:r>
+      <w:r>
+        <w:fldChar w:fldCharType="separate"/>
+      </w:r>
+      <w:r>
+        <w:rPr>
+          <w:noProof/>
+        </w:rPr>
+        <w:t>1</w:t>
+      </w:r>
+      <w:r>
+        <w:rPr>
+          <w:noProof/>
+        </w:rPr>
+        <w:fldChar w:fldCharType="end"/>
+      </w:r>
       <w:r>
         <w:t xml:space="preserve"> - Alunos e favor e contra o uso de um sistema informatizado</w:t>
       </w:r>
@@ -6711,7 +6642,7 @@
       <w:r>
         <w:t>Fonte: o Autor</w:t>
       </w:r>
-      <w:bookmarkEnd w:id="9"/>
+      <w:bookmarkEnd w:id="8"/>
     </w:p>
     <w:p/>
     <w:p>
@@ -6764,18 +6695,31 @@
       <w:pPr>
         <w:pStyle w:val="Legenda"/>
       </w:pPr>
-      <w:bookmarkStart w:id="10" w:name="_Toc467590850"/>
+      <w:bookmarkStart w:id="9" w:name="_Toc467590850"/>
       <w:r>
         <w:t xml:space="preserve">Gráfico </w:t>
       </w:r>
-      <w:fldSimple w:instr=" SEQ Gráfico \* ARABIC ">
-        <w:r>
-          <w:rPr>
-            <w:noProof/>
-          </w:rPr>
-          <w:t>2</w:t>
-        </w:r>
-      </w:fldSimple>
+      <w:r>
+        <w:fldChar w:fldCharType="begin"/>
+      </w:r>
+      <w:r>
+        <w:instrText xml:space="preserve"> SEQ Gráfico \* ARABIC </w:instrText>
+      </w:r>
+      <w:r>
+        <w:fldChar w:fldCharType="separate"/>
+      </w:r>
+      <w:r>
+        <w:rPr>
+          <w:noProof/>
+        </w:rPr>
+        <w:t>2</w:t>
+      </w:r>
+      <w:r>
+        <w:rPr>
+          <w:noProof/>
+        </w:rPr>
+        <w:fldChar w:fldCharType="end"/>
+      </w:r>
       <w:r>
         <w:t xml:space="preserve"> - Meios utilizados para acessar a internet</w:t>
       </w:r>
@@ -6783,7 +6727,7 @@
         <w:br/>
         <w:t>Fonte: o Autor</w:t>
       </w:r>
-      <w:bookmarkEnd w:id="10"/>
+      <w:bookmarkEnd w:id="9"/>
     </w:p>
     <w:p/>
     <w:p>
@@ -6826,18 +6770,31 @@
       <w:pPr>
         <w:pStyle w:val="Legenda"/>
       </w:pPr>
-      <w:bookmarkStart w:id="11" w:name="_Toc467590851"/>
+      <w:bookmarkStart w:id="10" w:name="_Toc467590851"/>
       <w:r>
         <w:t xml:space="preserve">Gráfico </w:t>
       </w:r>
-      <w:fldSimple w:instr=" SEQ Gráfico \* ARABIC ">
-        <w:r>
-          <w:rPr>
-            <w:noProof/>
-          </w:rPr>
-          <w:t>3</w:t>
-        </w:r>
-      </w:fldSimple>
+      <w:r>
+        <w:fldChar w:fldCharType="begin"/>
+      </w:r>
+      <w:r>
+        <w:instrText xml:space="preserve"> SEQ Gráfico \* ARABIC </w:instrText>
+      </w:r>
+      <w:r>
+        <w:fldChar w:fldCharType="separate"/>
+      </w:r>
+      <w:r>
+        <w:rPr>
+          <w:noProof/>
+        </w:rPr>
+        <w:t>3</w:t>
+      </w:r>
+      <w:r>
+        <w:rPr>
+          <w:noProof/>
+        </w:rPr>
+        <w:fldChar w:fldCharType="end"/>
+      </w:r>
       <w:r>
         <w:t xml:space="preserve"> - Conhecimento acerca de situação de horas complementares</w:t>
       </w:r>
@@ -6847,7 +6804,7 @@
       <w:r>
         <w:t>Fonte: o Autor</w:t>
       </w:r>
-      <w:bookmarkEnd w:id="11"/>
+      <w:bookmarkEnd w:id="10"/>
     </w:p>
     <w:p>
       <w:pPr>
@@ -6878,18 +6835,31 @@
       <w:pPr>
         <w:pStyle w:val="Legenda"/>
       </w:pPr>
-      <w:bookmarkStart w:id="12" w:name="_Toc467590852"/>
+      <w:bookmarkStart w:id="11" w:name="_Toc467590852"/>
       <w:r>
         <w:t xml:space="preserve">Gráfico </w:t>
       </w:r>
-      <w:fldSimple w:instr=" SEQ Gráfico \* ARABIC ">
-        <w:r>
-          <w:rPr>
-            <w:noProof/>
-          </w:rPr>
-          <w:t>4</w:t>
-        </w:r>
-      </w:fldSimple>
+      <w:r>
+        <w:fldChar w:fldCharType="begin"/>
+      </w:r>
+      <w:r>
+        <w:instrText xml:space="preserve"> SEQ Gráfico \* ARABIC </w:instrText>
+      </w:r>
+      <w:r>
+        <w:fldChar w:fldCharType="separate"/>
+      </w:r>
+      <w:r>
+        <w:rPr>
+          <w:noProof/>
+        </w:rPr>
+        <w:t>4</w:t>
+      </w:r>
+      <w:r>
+        <w:rPr>
+          <w:noProof/>
+        </w:rPr>
+        <w:fldChar w:fldCharType="end"/>
+      </w:r>
       <w:r>
         <w:t xml:space="preserve"> - Agilidade do procedimento manual de solicitações de documentos</w:t>
       </w:r>
@@ -6899,7 +6869,7 @@
       <w:r>
         <w:t>Fonte: o Autor</w:t>
       </w:r>
-      <w:bookmarkEnd w:id="12"/>
+      <w:bookmarkEnd w:id="11"/>
     </w:p>
     <w:p>
       <w:r>
@@ -6918,7 +6888,7 @@
           <w:rFonts w:cs="Arial"/>
         </w:rPr>
       </w:pPr>
-      <w:bookmarkStart w:id="13" w:name="_Toc467620929"/>
+      <w:bookmarkStart w:id="12" w:name="_Toc467620929"/>
       <w:r>
         <w:rPr>
           <w:rFonts w:cs="Arial"/>
@@ -6926,7 +6896,7 @@
         <w:lastRenderedPageBreak/>
         <w:t>REVISÃO DE LITERATURA</w:t>
       </w:r>
-      <w:bookmarkEnd w:id="13"/>
+      <w:bookmarkEnd w:id="12"/>
     </w:p>
     <w:p>
       <w:pPr>
@@ -6949,14 +6919,14 @@
           <w:rFonts w:cs="Arial"/>
         </w:rPr>
       </w:pPr>
-      <w:bookmarkStart w:id="14" w:name="_Toc467620930"/>
+      <w:bookmarkStart w:id="13" w:name="_Toc467620930"/>
       <w:r>
         <w:rPr>
           <w:rFonts w:cs="Arial"/>
         </w:rPr>
         <w:t>Requisitos</w:t>
       </w:r>
-      <w:bookmarkEnd w:id="14"/>
+      <w:bookmarkEnd w:id="13"/>
     </w:p>
     <w:p>
       <w:pPr>
@@ -8643,145 +8613,15 @@
           <w:rFonts w:cs="Arial"/>
           <w:color w:val="FF0000"/>
         </w:rPr>
-        <w:t xml:space="preserve"> .</w:t>
-      </w:r>
-      <w:proofErr w:type="spellStart"/>
+        <w:t xml:space="preserve"> .pdf</w:t>
+      </w:r>
       <w:r>
         <w:rPr>
           <w:rFonts w:cs="Arial"/>
           <w:color w:val="FF0000"/>
         </w:rPr>
-        <w:t>pdf</w:t>
-      </w:r>
-      <w:proofErr w:type="spellEnd"/>
-      <w:r>
-        <w:rPr>
-          <w:rFonts w:cs="Arial"/>
-          <w:color w:val="FF0000"/>
-        </w:rPr>
-        <w:t>, .</w:t>
-      </w:r>
-      <w:proofErr w:type="spellStart"/>
-      <w:r>
-        <w:rPr>
-          <w:rFonts w:cs="Arial"/>
-          <w:color w:val="FF0000"/>
-        </w:rPr>
-        <w:t>doc</w:t>
-      </w:r>
-      <w:proofErr w:type="spellEnd"/>
-      <w:r>
-        <w:rPr>
-          <w:rFonts w:cs="Arial"/>
-          <w:color w:val="FF0000"/>
-        </w:rPr>
-        <w:t>, .</w:t>
-      </w:r>
-      <w:proofErr w:type="spellStart"/>
-      <w:r>
-        <w:rPr>
-          <w:rFonts w:cs="Arial"/>
-          <w:color w:val="FF0000"/>
-        </w:rPr>
-        <w:t>docx</w:t>
-      </w:r>
-      <w:proofErr w:type="spellEnd"/>
-      <w:r>
-        <w:rPr>
-          <w:rFonts w:cs="Arial"/>
-          <w:color w:val="FF0000"/>
-        </w:rPr>
-        <w:t>, .</w:t>
-      </w:r>
-      <w:proofErr w:type="spellStart"/>
-      <w:r>
-        <w:rPr>
-          <w:rFonts w:cs="Arial"/>
-          <w:color w:val="FF0000"/>
-        </w:rPr>
-        <w:t>xls</w:t>
-      </w:r>
-      <w:proofErr w:type="spellEnd"/>
-      <w:r>
-        <w:rPr>
-          <w:rFonts w:cs="Arial"/>
-          <w:color w:val="FF0000"/>
-        </w:rPr>
-        <w:t>, .</w:t>
-      </w:r>
-      <w:proofErr w:type="spellStart"/>
-      <w:r>
-        <w:rPr>
-          <w:rFonts w:cs="Arial"/>
-          <w:color w:val="FF0000"/>
-        </w:rPr>
-        <w:t>xlsx</w:t>
-      </w:r>
-      <w:proofErr w:type="spellEnd"/>
-      <w:r>
-        <w:rPr>
-          <w:rFonts w:cs="Arial"/>
-          <w:color w:val="FF0000"/>
-        </w:rPr>
-        <w:t>, .</w:t>
-      </w:r>
-      <w:proofErr w:type="spellStart"/>
-      <w:r>
-        <w:rPr>
-          <w:rFonts w:cs="Arial"/>
-          <w:color w:val="FF0000"/>
-        </w:rPr>
-        <w:t>jpg</w:t>
-      </w:r>
-      <w:proofErr w:type="spellEnd"/>
-      <w:r>
-        <w:rPr>
-          <w:rFonts w:cs="Arial"/>
-          <w:color w:val="FF0000"/>
-        </w:rPr>
-        <w:t>, .</w:t>
-      </w:r>
-      <w:proofErr w:type="spellStart"/>
-      <w:r>
-        <w:rPr>
-          <w:rFonts w:cs="Arial"/>
-          <w:color w:val="FF0000"/>
-        </w:rPr>
-        <w:t>jpeg</w:t>
-      </w:r>
-      <w:proofErr w:type="spellEnd"/>
-      <w:r>
-        <w:rPr>
-          <w:rFonts w:cs="Arial"/>
-          <w:color w:val="FF0000"/>
-        </w:rPr>
-        <w:t>, .</w:t>
-      </w:r>
-      <w:proofErr w:type="spellStart"/>
-      <w:r>
-        <w:rPr>
-          <w:rFonts w:cs="Arial"/>
-          <w:color w:val="FF0000"/>
-        </w:rPr>
-        <w:t>png</w:t>
-      </w:r>
-      <w:proofErr w:type="spellEnd"/>
-      <w:r>
-        <w:rPr>
-          <w:rFonts w:cs="Arial"/>
-          <w:color w:val="FF0000"/>
-        </w:rPr>
-        <w:t>, .</w:t>
-      </w:r>
-      <w:proofErr w:type="spellStart"/>
-      <w:r>
-        <w:rPr>
-          <w:rFonts w:cs="Arial"/>
-          <w:color w:val="FF0000"/>
-        </w:rPr>
-        <w:t>bmp</w:t>
-      </w:r>
-      <w:proofErr w:type="spellEnd"/>
+        <w:t>, .doc, .docx, .xls, .xlsx, .jpg, .jpeg, .png, .bmp</w:t>
+      </w:r>
       <w:r>
         <w:rPr>
           <w:rFonts w:cs="Arial"/>
@@ -8963,7 +8803,7 @@
           <w:rFonts w:cs="Arial"/>
         </w:rPr>
       </w:pPr>
-      <w:bookmarkStart w:id="15" w:name="_Toc467620931"/>
+      <w:bookmarkStart w:id="14" w:name="_Toc467620931"/>
       <w:r>
         <w:rPr>
           <w:rStyle w:val="Ttulo2Char"/>
@@ -8972,7 +8812,7 @@
         </w:rPr>
         <w:t>Linguagem de desenvolvimento</w:t>
       </w:r>
-      <w:bookmarkEnd w:id="15"/>
+      <w:bookmarkEnd w:id="14"/>
     </w:p>
     <w:p>
       <w:pPr>
@@ -9015,49 +8855,7 @@
         <w:rPr>
           <w:rFonts w:cs="Arial"/>
         </w:rPr>
-        <w:t xml:space="preserve">“O ASP.NET é uma plataforma Web que fornece todos os serviços necessários à criação de aplicativos Web baseados em servidor para ambientes corporativos.  O ASP.NET foi criado em .NET Framework, de modo que todos os recursos do .NET Framework estão disponíveis nos aplicativos ASP.NET.  Seus aplicativos podem ser escritos em qualquer linguagem compatível com CLR (Common </w:t>
-      </w:r>
-      <w:proofErr w:type="spellStart"/>
-      <w:r>
-        <w:rPr>
-          <w:rFonts w:cs="Arial"/>
-        </w:rPr>
-        <w:t>Language</w:t>
-      </w:r>
-      <w:proofErr w:type="spellEnd"/>
-      <w:r>
-        <w:rPr>
-          <w:rFonts w:cs="Arial"/>
-        </w:rPr>
-        <w:t xml:space="preserve"> </w:t>
-      </w:r>
-      <w:proofErr w:type="spellStart"/>
-      <w:r>
-        <w:rPr>
-          <w:rFonts w:cs="Arial"/>
-        </w:rPr>
-        <w:t>Runtime</w:t>
-      </w:r>
-      <w:proofErr w:type="spellEnd"/>
-      <w:r>
-        <w:rPr>
-          <w:rFonts w:cs="Arial"/>
-        </w:rPr>
-        <w:t xml:space="preserve">), incluindo Visual Basic e C#” (ASP.NET </w:t>
-      </w:r>
-      <w:proofErr w:type="spellStart"/>
-      <w:r>
-        <w:rPr>
-          <w:rFonts w:cs="Arial"/>
-        </w:rPr>
-        <w:t>and</w:t>
-      </w:r>
-      <w:proofErr w:type="spellEnd"/>
-      <w:r>
-        <w:rPr>
-          <w:rFonts w:cs="Arial"/>
-        </w:rPr>
-        <w:t xml:space="preserve"> Visual Studio for Web, 2016).</w:t>
+        <w:t>“O ASP.NET é uma plataforma Web que fornece todos os serviços necessários à criação de aplicativos Web baseados em servidor para ambientes corporativos.  O ASP.NET foi criado em .NET Framework, de modo que todos os recursos do .NET Framework estão disponíveis nos aplicativos ASP.NET.  Seus aplicativos podem ser escritos em qualquer linguagem compatível com CLR (Common Language Runtime), incluindo Visual Basic e C#” (ASP.NET and Visual Studio for Web, 2016).</w:t>
       </w:r>
     </w:p>
     <w:p>
@@ -9073,21 +8871,7 @@
         <w:rPr>
           <w:rFonts w:cs="Arial"/>
         </w:rPr>
-        <w:t>“O padrão MVC (</w:t>
-      </w:r>
-      <w:proofErr w:type="spellStart"/>
-      <w:r>
-        <w:rPr>
-          <w:rFonts w:cs="Arial"/>
-        </w:rPr>
-        <w:t>Model-View-Controller</w:t>
-      </w:r>
-      <w:proofErr w:type="spellEnd"/>
-      <w:r>
-        <w:rPr>
-          <w:rFonts w:cs="Arial"/>
-        </w:rPr>
-        <w:t>) é um princípio de design arquitetural que separa os componentes de um aplicativo Web. Essa separação dá a você mais controle sobre as partes individuais do aplicativo, que podem ser desenvolvidas, modificadas e testadas com maior facilidade” (Mapa de conteúdo do ASP.NET MVC 4, 2016).</w:t>
+        <w:t>“O padrão MVC (Model-View-Controller) é um princípio de design arquitetural que separa os componentes de um aplicativo Web. Essa separação dá a você mais controle sobre as partes individuais do aplicativo, que podem ser desenvolvidas, modificadas e testadas com maior facilidade” (Mapa de conteúdo do ASP.NET MVC 4, 2016).</w:t>
       </w:r>
     </w:p>
     <w:p>
@@ -9134,7 +8918,7 @@
           <w:rFonts w:cs="Arial"/>
         </w:rPr>
       </w:pPr>
-      <w:bookmarkStart w:id="16" w:name="_Toc467620932"/>
+      <w:bookmarkStart w:id="15" w:name="_Toc467620932"/>
       <w:r>
         <w:rPr>
           <w:rStyle w:val="Ttulo2Char"/>
@@ -9144,7 +8928,7 @@
         <w:lastRenderedPageBreak/>
         <w:t>Banco de dados</w:t>
       </w:r>
-      <w:bookmarkEnd w:id="16"/>
+      <w:bookmarkEnd w:id="15"/>
     </w:p>
     <w:p>
       <w:pPr>
@@ -9254,18 +9038,31 @@
       <w:pPr>
         <w:pStyle w:val="Legenda"/>
       </w:pPr>
-      <w:bookmarkStart w:id="17" w:name="_Toc467620955"/>
+      <w:bookmarkStart w:id="16" w:name="_Toc467620955"/>
       <w:r>
         <w:t xml:space="preserve">Figura </w:t>
       </w:r>
-      <w:fldSimple w:instr=" SEQ Figura \* ARABIC ">
-        <w:r>
-          <w:rPr>
-            <w:noProof/>
-          </w:rPr>
-          <w:t>1</w:t>
-        </w:r>
-      </w:fldSimple>
+      <w:r>
+        <w:fldChar w:fldCharType="begin"/>
+      </w:r>
+      <w:r>
+        <w:instrText xml:space="preserve"> SEQ Figura \* ARABIC </w:instrText>
+      </w:r>
+      <w:r>
+        <w:fldChar w:fldCharType="separate"/>
+      </w:r>
+      <w:r>
+        <w:rPr>
+          <w:noProof/>
+        </w:rPr>
+        <w:t>1</w:t>
+      </w:r>
+      <w:r>
+        <w:rPr>
+          <w:noProof/>
+        </w:rPr>
+        <w:fldChar w:fldCharType="end"/>
+      </w:r>
       <w:r>
         <w:t xml:space="preserve"> - DER: Diagrama entidade relacionamento</w:t>
       </w:r>
@@ -9273,7 +9070,7 @@
         <w:br/>
         <w:t>Fonte: o Autor</w:t>
       </w:r>
-      <w:bookmarkEnd w:id="17"/>
+      <w:bookmarkEnd w:id="16"/>
     </w:p>
     <w:p>
       <w:pPr>
@@ -9344,28 +9141,39 @@
       <w:pPr>
         <w:pStyle w:val="Legenda"/>
       </w:pPr>
-      <w:bookmarkStart w:id="18" w:name="_Toc467620956"/>
+      <w:bookmarkStart w:id="17" w:name="_Toc467620956"/>
       <w:r>
         <w:t xml:space="preserve">Figura </w:t>
       </w:r>
-      <w:fldSimple w:instr=" SEQ Figura \* ARABIC ">
-        <w:r>
-          <w:rPr>
-            <w:noProof/>
-          </w:rPr>
-          <w:t>2</w:t>
-        </w:r>
-      </w:fldSimple>
+      <w:r>
+        <w:fldChar w:fldCharType="begin"/>
+      </w:r>
+      <w:r>
+        <w:instrText xml:space="preserve"> SEQ Figura \* ARABIC </w:instrText>
+      </w:r>
+      <w:r>
+        <w:fldChar w:fldCharType="separate"/>
+      </w:r>
+      <w:r>
+        <w:rPr>
+          <w:noProof/>
+        </w:rPr>
+        <w:t>2</w:t>
+      </w:r>
+      <w:r>
+        <w:rPr>
+          <w:noProof/>
+        </w:rPr>
+        <w:fldChar w:fldCharType="end"/>
+      </w:r>
       <w:r>
         <w:t xml:space="preserve"> - MER: Modelo entidade relacionamento</w:t>
       </w:r>
       <w:r>
         <w:br/>
-      </w:r>
-      <w:r>
         <w:t>Fonte: o Autor</w:t>
       </w:r>
-      <w:bookmarkEnd w:id="18"/>
+      <w:bookmarkEnd w:id="17"/>
     </w:p>
     <w:p/>
     <w:p>
@@ -9380,7 +9188,7 @@
           <w:rFonts w:cs="Arial"/>
         </w:rPr>
       </w:pPr>
-      <w:bookmarkStart w:id="19" w:name="_Toc467620933"/>
+      <w:bookmarkStart w:id="18" w:name="_Toc467620933"/>
       <w:r>
         <w:rPr>
           <w:rStyle w:val="Ttulo2Char"/>
@@ -9389,7 +9197,7 @@
         </w:rPr>
         <w:t>ORM</w:t>
       </w:r>
-      <w:bookmarkEnd w:id="19"/>
+      <w:bookmarkEnd w:id="18"/>
     </w:p>
     <w:p>
       <w:pPr>
@@ -9404,21 +9212,7 @@
         <w:rPr>
           <w:rFonts w:cs="Arial"/>
         </w:rPr>
-        <w:t xml:space="preserve">As </w:t>
-      </w:r>
-      <w:proofErr w:type="spellStart"/>
-      <w:r>
-        <w:rPr>
-          <w:rFonts w:cs="Arial"/>
-        </w:rPr>
-        <w:t>ORM’s</w:t>
-      </w:r>
-      <w:proofErr w:type="spellEnd"/>
-      <w:r>
-        <w:rPr>
-          <w:rFonts w:cs="Arial"/>
-        </w:rPr>
-        <w:t xml:space="preserve"> são ferramentas utilizadas para persistência de dados que permitem que se faça um mapeamento de objetos do </w:t>
+        <w:t xml:space="preserve">As ORM’s são ferramentas utilizadas para persistência de dados que permitem que se faça um mapeamento de objetos do </w:t>
       </w:r>
       <w:r>
         <w:rPr>
@@ -9518,7 +9312,7 @@
           <w:rFonts w:cs="Arial"/>
         </w:rPr>
       </w:pPr>
-      <w:bookmarkStart w:id="20" w:name="_Toc467620934"/>
+      <w:bookmarkStart w:id="19" w:name="_Toc467620934"/>
       <w:r>
         <w:rPr>
           <w:rStyle w:val="Ttulo2Char"/>
@@ -9528,7 +9322,7 @@
         <w:lastRenderedPageBreak/>
         <w:t>Diagrama de caso de uso</w:t>
       </w:r>
-      <w:bookmarkEnd w:id="20"/>
+      <w:bookmarkEnd w:id="19"/>
     </w:p>
     <w:p>
       <w:pPr>
@@ -9586,6 +9380,7 @@
       <w:r>
         <w:rPr>
           <w:noProof/>
+          <w:lang w:eastAsia="pt-BR"/>
         </w:rPr>
         <mc:AlternateContent>
           <mc:Choice Requires="wps">
@@ -9634,28 +9429,39 @@
                                 <w:szCs w:val="20"/>
                               </w:rPr>
                             </w:pPr>
-                            <w:bookmarkStart w:id="21" w:name="_Toc467620957"/>
+                            <w:bookmarkStart w:id="20" w:name="_Toc467620957"/>
                             <w:r>
                               <w:t xml:space="preserve">Figura </w:t>
                             </w:r>
-                            <w:fldSimple w:instr=" SEQ Figura \* ARABIC ">
-                              <w:r>
-                                <w:rPr>
-                                  <w:noProof/>
-                                </w:rPr>
-                                <w:t>3</w:t>
-                              </w:r>
-                            </w:fldSimple>
+                            <w:r>
+                              <w:fldChar w:fldCharType="begin"/>
+                            </w:r>
+                            <w:r>
+                              <w:instrText xml:space="preserve"> SEQ Figura \* ARABIC </w:instrText>
+                            </w:r>
+                            <w:r>
+                              <w:fldChar w:fldCharType="separate"/>
+                            </w:r>
+                            <w:r>
+                              <w:rPr>
+                                <w:noProof/>
+                              </w:rPr>
+                              <w:t>3</w:t>
+                            </w:r>
+                            <w:r>
+                              <w:rPr>
+                                <w:noProof/>
+                              </w:rPr>
+                              <w:fldChar w:fldCharType="end"/>
+                            </w:r>
                             <w:r>
                               <w:t xml:space="preserve"> - Diagrama de caso de uso geral</w:t>
                             </w:r>
                             <w:r>
                               <w:br/>
-                            </w:r>
-                            <w:r>
                               <w:t>Fonte: o Autor</w:t>
                             </w:r>
-                            <w:bookmarkEnd w:id="21"/>
+                            <w:bookmarkEnd w:id="20"/>
                           </w:p>
                         </w:txbxContent>
                       </wps:txbx>
@@ -9689,28 +9495,39 @@
                           <w:szCs w:val="20"/>
                         </w:rPr>
                       </w:pPr>
-                      <w:bookmarkStart w:id="22" w:name="_Toc467620957"/>
+                      <w:bookmarkStart w:id="21" w:name="_Toc467620957"/>
                       <w:r>
                         <w:t xml:space="preserve">Figura </w:t>
                       </w:r>
-                      <w:fldSimple w:instr=" SEQ Figura \* ARABIC ">
-                        <w:r>
-                          <w:rPr>
-                            <w:noProof/>
-                          </w:rPr>
-                          <w:t>3</w:t>
-                        </w:r>
-                      </w:fldSimple>
+                      <w:r>
+                        <w:fldChar w:fldCharType="begin"/>
+                      </w:r>
+                      <w:r>
+                        <w:instrText xml:space="preserve"> SEQ Figura \* ARABIC </w:instrText>
+                      </w:r>
+                      <w:r>
+                        <w:fldChar w:fldCharType="separate"/>
+                      </w:r>
+                      <w:r>
+                        <w:rPr>
+                          <w:noProof/>
+                        </w:rPr>
+                        <w:t>3</w:t>
+                      </w:r>
+                      <w:r>
+                        <w:rPr>
+                          <w:noProof/>
+                        </w:rPr>
+                        <w:fldChar w:fldCharType="end"/>
+                      </w:r>
                       <w:r>
                         <w:t xml:space="preserve"> - Diagrama de caso de uso geral</w:t>
                       </w:r>
                       <w:r>
                         <w:br/>
-                      </w:r>
-                      <w:r>
                         <w:t>Fonte: o Autor</w:t>
                       </w:r>
-                      <w:bookmarkEnd w:id="22"/>
+                      <w:bookmarkEnd w:id="21"/>
                     </w:p>
                   </w:txbxContent>
                 </v:textbox>
@@ -9807,7 +9624,7 @@
           <w:rFonts w:cs="Arial"/>
         </w:rPr>
       </w:pPr>
-      <w:bookmarkStart w:id="23" w:name="_Toc467620935"/>
+      <w:bookmarkStart w:id="22" w:name="_Toc467620935"/>
       <w:r>
         <w:rPr>
           <w:rFonts w:cs="Arial"/>
@@ -9815,7 +9632,7 @@
         <w:lastRenderedPageBreak/>
         <w:t>SEGURANÇA</w:t>
       </w:r>
-      <w:bookmarkEnd w:id="23"/>
+      <w:bookmarkEnd w:id="22"/>
     </w:p>
     <w:p>
       <w:pPr>
@@ -9838,14 +9655,14 @@
           <w:rFonts w:cs="Arial"/>
         </w:rPr>
       </w:pPr>
-      <w:bookmarkStart w:id="24" w:name="_Toc467620936"/>
+      <w:bookmarkStart w:id="23" w:name="_Toc467620936"/>
       <w:r>
         <w:rPr>
           <w:rFonts w:cs="Arial"/>
         </w:rPr>
         <w:t>Controle de usuários</w:t>
       </w:r>
-      <w:bookmarkEnd w:id="24"/>
+      <w:bookmarkEnd w:id="23"/>
     </w:p>
     <w:p>
       <w:pPr>
@@ -10006,17 +9823,8 @@
           <w:rFonts w:cs="Arial"/>
           <w:i/>
         </w:rPr>
-        <w:t xml:space="preserve">Active </w:t>
-      </w:r>
-      <w:proofErr w:type="spellStart"/>
-      <w:r>
-        <w:rPr>
-          <w:rFonts w:cs="Arial"/>
-          <w:i/>
-        </w:rPr>
-        <w:t>Directory</w:t>
-      </w:r>
-      <w:proofErr w:type="spellEnd"/>
+        <w:t>Active Directory</w:t>
+      </w:r>
       <w:r>
         <w:rPr>
           <w:rFonts w:cs="Arial"/>
@@ -10050,68 +9858,41 @@
           <w:rFonts w:cs="Arial"/>
           <w:i/>
         </w:rPr>
-        <w:t xml:space="preserve"> Active </w:t>
-      </w:r>
-      <w:proofErr w:type="spellStart"/>
+        <w:t xml:space="preserve"> Active Directory</w:t>
+      </w:r>
       <w:r>
         <w:rPr>
           <w:rFonts w:cs="Arial"/>
           <w:i/>
         </w:rPr>
-        <w:t>Directory</w:t>
-      </w:r>
-      <w:proofErr w:type="spellEnd"/>
-      <w:r>
-        <w:rPr>
-          <w:rFonts w:cs="Arial"/>
+        <w:t xml:space="preserve">, </w:t>
+      </w:r>
+      <w:r>
+        <w:rPr>
+          <w:rFonts w:cs="Arial"/>
+        </w:rPr>
+        <w:t>um “</w:t>
+      </w:r>
+      <w:r>
+        <w:t xml:space="preserve">Serviço de diretório é um conjunto de Atributos sobre recursos e serviços existentes na rede, isso significa que é uma maneira de organizar e simplificar o acesso aos recursos de sua rede centralizando-os; bem como, reforçar a segurança e dar proteção aos objetos da </w:t>
+      </w:r>
+      <w:r>
+        <w:rPr>
           <w:i/>
         </w:rPr>
-        <w:t xml:space="preserve">, </w:t>
-      </w:r>
-      <w:r>
-        <w:rPr>
-          <w:rFonts w:cs="Arial"/>
-        </w:rPr>
-        <w:t>um “</w:t>
-      </w:r>
-      <w:r>
-        <w:t xml:space="preserve">Serviço de diretório é um conjunto de Atributos sobre recursos e serviços existentes na rede, isso significa que é uma maneira de organizar e simplificar o acesso aos recursos de sua rede centralizando-os; bem como, reforçar a segurança e dar proteção aos objetos da </w:t>
-      </w:r>
-      <w:proofErr w:type="spellStart"/>
+        <w:t>database</w:t>
+      </w:r>
+      <w:r>
+        <w:t xml:space="preserve"> contra intrusos, ou controlar acessos dos usuários internos da rede. O </w:t>
+      </w:r>
       <w:r>
         <w:rPr>
           <w:i/>
         </w:rPr>
-        <w:t>database</w:t>
-      </w:r>
-      <w:proofErr w:type="spellEnd"/>
-      <w:r>
-        <w:t xml:space="preserve"> contra intrusos, ou controlar acessos dos usuários internos da rede. O </w:t>
-      </w:r>
-      <w:r>
-        <w:rPr>
-          <w:i/>
-        </w:rPr>
-        <w:t xml:space="preserve">Active </w:t>
-      </w:r>
-      <w:proofErr w:type="spellStart"/>
-      <w:r>
-        <w:rPr>
-          <w:i/>
-        </w:rPr>
-        <w:t>Directory</w:t>
-      </w:r>
-      <w:proofErr w:type="spellEnd"/>
-      <w:r>
-        <w:t xml:space="preserve"> mantém dados como contas de usuários, impressoras, grupos, computadores, servidores, recursos de rede, etc. Ele pode ser totalmente </w:t>
-      </w:r>
-      <w:proofErr w:type="spellStart"/>
-      <w:r>
-        <w:t>escalonável</w:t>
-      </w:r>
-      <w:proofErr w:type="spellEnd"/>
-      <w:r>
-        <w:t>, aumentando conforme a nossa necessidade</w:t>
+        <w:t>Active Directory</w:t>
+      </w:r>
+      <w:r>
+        <w:t xml:space="preserve"> mantém dados como contas de usuários, impressoras, grupos, computadores, servidores, recursos de rede, etc. Ele pode ser totalmente escalonável, aumentando conforme a nossa necessidade</w:t>
       </w:r>
       <w:r>
         <w:rPr>
@@ -10233,14 +10014,14 @@
           <w:rFonts w:cs="Arial"/>
         </w:rPr>
       </w:pPr>
-      <w:bookmarkStart w:id="25" w:name="_Toc467620937"/>
+      <w:bookmarkStart w:id="24" w:name="_Toc467620937"/>
       <w:r>
         <w:rPr>
           <w:rFonts w:cs="Arial"/>
         </w:rPr>
         <w:t>Criptografia</w:t>
       </w:r>
-      <w:bookmarkEnd w:id="25"/>
+      <w:bookmarkEnd w:id="24"/>
     </w:p>
     <w:p>
       <w:pPr>
@@ -10862,21 +10643,7 @@
         <w:rPr>
           <w:i/>
         </w:rPr>
-        <w:t xml:space="preserve">Data </w:t>
-      </w:r>
-      <w:proofErr w:type="spellStart"/>
-      <w:r>
-        <w:rPr>
-          <w:i/>
-        </w:rPr>
-        <w:t>Encryption</w:t>
-      </w:r>
-      <w:proofErr w:type="spellEnd"/>
-      <w:r>
-        <w:rPr>
-          <w:i/>
-        </w:rPr>
-        <w:t xml:space="preserve"> Standard</w:t>
+        <w:t>Data Encryption Standard</w:t>
       </w:r>
       <w:r>
         <w:t>): este algoritmo utiliza chaves de 56-bit;</w:t>
@@ -10895,53 +10662,21 @@
       <w:r>
         <w:t>RC (</w:t>
       </w:r>
-      <w:proofErr w:type="spellStart"/>
       <w:r>
         <w:rPr>
           <w:i/>
         </w:rPr>
-        <w:t>Ron’s</w:t>
-      </w:r>
-      <w:proofErr w:type="spellEnd"/>
+        <w:t>Ron’s Code</w:t>
+      </w:r>
+      <w:r>
+        <w:t xml:space="preserve"> ou </w:t>
+      </w:r>
       <w:r>
         <w:rPr>
           <w:i/>
         </w:rPr>
-        <w:t xml:space="preserve"> </w:t>
-      </w:r>
-      <w:proofErr w:type="spellStart"/>
-      <w:r>
-        <w:rPr>
-          <w:i/>
-        </w:rPr>
-        <w:t>Code</w:t>
-      </w:r>
-      <w:proofErr w:type="spellEnd"/>
-      <w:r>
-        <w:t xml:space="preserve"> ou </w:t>
-      </w:r>
-      <w:proofErr w:type="spellStart"/>
-      <w:r>
-        <w:rPr>
-          <w:i/>
-        </w:rPr>
-        <w:t>Rivest</w:t>
-      </w:r>
-      <w:proofErr w:type="spellEnd"/>
-      <w:r>
-        <w:rPr>
-          <w:i/>
-        </w:rPr>
-        <w:t xml:space="preserve"> </w:t>
-      </w:r>
-      <w:proofErr w:type="spellStart"/>
-      <w:r>
-        <w:rPr>
-          <w:i/>
-        </w:rPr>
-        <w:t>Cipher</w:t>
-      </w:r>
-      <w:proofErr w:type="spellEnd"/>
+        <w:t>Rivest Cipher</w:t>
+      </w:r>
       <w:r>
         <w:t xml:space="preserve">): algoritmo utilizado comumente em </w:t>
       </w:r>
@@ -10968,33 +10703,11 @@
       <w:r>
         <w:t>AES (</w:t>
       </w:r>
-      <w:proofErr w:type="spellStart"/>
       <w:r>
         <w:rPr>
           <w:i/>
         </w:rPr>
-        <w:t>Advanced</w:t>
-      </w:r>
-      <w:proofErr w:type="spellEnd"/>
-      <w:r>
-        <w:rPr>
-          <w:i/>
-        </w:rPr>
-        <w:t xml:space="preserve"> </w:t>
-      </w:r>
-      <w:proofErr w:type="spellStart"/>
-      <w:r>
-        <w:rPr>
-          <w:i/>
-        </w:rPr>
-        <w:t>Encryption</w:t>
-      </w:r>
-      <w:proofErr w:type="spellEnd"/>
-      <w:r>
-        <w:rPr>
-          <w:i/>
-        </w:rPr>
-        <w:t xml:space="preserve"> Standard</w:t>
+        <w:t>Advanced Encryption Standard</w:t>
       </w:r>
       <w:r>
         <w:t>): um dos mais populares algoritmos de criptografia, utiliza chaves de 128-bit, 192-bit ou 256-bit;</w:t>
@@ -11013,42 +10726,12 @@
       <w:r>
         <w:t>IDEA (</w:t>
       </w:r>
-      <w:proofErr w:type="spellStart"/>
       <w:r>
         <w:rPr>
           <w:i/>
         </w:rPr>
-        <w:t>International</w:t>
-      </w:r>
-      <w:proofErr w:type="spellEnd"/>
-      <w:r>
-        <w:rPr>
-          <w:i/>
-        </w:rPr>
-        <w:t xml:space="preserve"> Data </w:t>
-      </w:r>
-      <w:proofErr w:type="spellStart"/>
-      <w:r>
-        <w:rPr>
-          <w:i/>
-        </w:rPr>
-        <w:t>Encryption</w:t>
-      </w:r>
-      <w:proofErr w:type="spellEnd"/>
-      <w:r>
-        <w:rPr>
-          <w:i/>
-        </w:rPr>
-        <w:t xml:space="preserve"> </w:t>
-      </w:r>
-      <w:proofErr w:type="spellStart"/>
-      <w:r>
-        <w:rPr>
-          <w:i/>
-        </w:rPr>
-        <w:t>Algorithm</w:t>
-      </w:r>
-      <w:proofErr w:type="spellEnd"/>
+        <w:t>International Data Encryption Algorithm</w:t>
+      </w:r>
       <w:r>
         <w:t>): algoritmo similar ao DES, mas que utiliza chaves de 128-bit.</w:t>
       </w:r>
@@ -11127,56 +10810,12 @@
       <w:r>
         <w:t>RSA (</w:t>
       </w:r>
-      <w:proofErr w:type="spellStart"/>
       <w:r>
         <w:rPr>
           <w:i/>
         </w:rPr>
-        <w:t>Rivest</w:t>
-      </w:r>
-      <w:proofErr w:type="spellEnd"/>
-      <w:r>
-        <w:rPr>
-          <w:i/>
-        </w:rPr>
-        <w:t xml:space="preserve">, </w:t>
-      </w:r>
-      <w:proofErr w:type="spellStart"/>
-      <w:r>
-        <w:rPr>
-          <w:i/>
-        </w:rPr>
-        <w:t>Shamir</w:t>
-      </w:r>
-      <w:proofErr w:type="spellEnd"/>
-      <w:r>
-        <w:rPr>
-          <w:i/>
-        </w:rPr>
-        <w:t xml:space="preserve"> </w:t>
-      </w:r>
-      <w:proofErr w:type="spellStart"/>
-      <w:r>
-        <w:rPr>
-          <w:i/>
-        </w:rPr>
-        <w:t>and</w:t>
-      </w:r>
-      <w:proofErr w:type="spellEnd"/>
-      <w:r>
-        <w:rPr>
-          <w:i/>
-        </w:rPr>
-        <w:t xml:space="preserve"> </w:t>
-      </w:r>
-      <w:proofErr w:type="spellStart"/>
-      <w:r>
-        <w:rPr>
-          <w:i/>
-        </w:rPr>
-        <w:t>Adleman</w:t>
-      </w:r>
-      <w:proofErr w:type="spellEnd"/>
+        <w:t>Rivest, Shamir and Adleman</w:t>
+      </w:r>
       <w:r>
         <w:t>): um dos algoritmos de chave assimétrica mais utilizados, obtém suas chaves através de um cálculo complexo utilizando números primos, quanto maior os números utilizados, mais complexa a chave privada gerada;</w:t>
       </w:r>
@@ -11194,7 +10833,6 @@
           <w:i/>
         </w:rPr>
       </w:pPr>
-      <w:proofErr w:type="spellStart"/>
       <w:r>
         <w:rPr>
           <w:i/>
@@ -11202,7 +10840,6 @@
         <w:lastRenderedPageBreak/>
         <w:t>ElGamal</w:t>
       </w:r>
-      <w:proofErr w:type="spellEnd"/>
       <w:r>
         <w:t>: gera suas chaves através de “logaritmos discretos”. É comumente utilizada em assinaturas digitais.</w:t>
       </w:r>
@@ -11244,11 +10881,9 @@
       <w:pPr>
         <w:pStyle w:val="Ttulo4"/>
       </w:pPr>
-      <w:proofErr w:type="spellStart"/>
       <w:r>
         <w:t>Rijndael</w:t>
       </w:r>
-      <w:proofErr w:type="spellEnd"/>
     </w:p>
     <w:p>
       <w:pPr>
@@ -11257,47 +10892,7 @@
         <w:jc w:val="both"/>
       </w:pPr>
       <w:r>
-        <w:t xml:space="preserve">Para o sistema proposto, o algoritmo de criptografia selecionado foi o </w:t>
-      </w:r>
-      <w:proofErr w:type="spellStart"/>
-      <w:r>
-        <w:t>Rijndael</w:t>
-      </w:r>
-      <w:proofErr w:type="spellEnd"/>
-      <w:r>
-        <w:t xml:space="preserve"> (lê-se </w:t>
-      </w:r>
-      <w:proofErr w:type="spellStart"/>
-      <w:r>
-        <w:t>rain-dahl</w:t>
-      </w:r>
-      <w:proofErr w:type="spellEnd"/>
-      <w:r>
-        <w:t xml:space="preserve">). Segundo Joan </w:t>
-      </w:r>
-      <w:proofErr w:type="spellStart"/>
-      <w:r>
-        <w:t>Daemen</w:t>
-      </w:r>
-      <w:proofErr w:type="spellEnd"/>
-      <w:r>
-        <w:t xml:space="preserve"> e Vincent </w:t>
-      </w:r>
-      <w:proofErr w:type="spellStart"/>
-      <w:r>
-        <w:t>Rijmen</w:t>
-      </w:r>
-      <w:proofErr w:type="spellEnd"/>
-      <w:r>
-        <w:t>, criadores do algoritmo, “</w:t>
-      </w:r>
-      <w:proofErr w:type="spellStart"/>
-      <w:r>
-        <w:t>Rijndael</w:t>
-      </w:r>
-      <w:proofErr w:type="spellEnd"/>
-      <w:r>
-        <w:t xml:space="preserve"> é </w:t>
+        <w:t xml:space="preserve">Para o sistema proposto, o algoritmo de criptografia selecionado foi o Rijndael (lê-se rain-dahl). Segundo Joan Daemen e Vincent Rijmen, criadores do algoritmo, “Rijndael é </w:t>
       </w:r>
       <w:r>
         <w:t>uma cifra iterativa, com blocos e chaves de comprimento variável”, neste algoritmo, pode-se utilizar chaves simétricas de 128-bit, 192-bit ou 256-bit, o que faz com que o algoritmo use um sistema de 9, 11 ou 13 rounds, respectivamente.</w:t>
@@ -11310,15 +10905,7 @@
         <w:jc w:val="both"/>
       </w:pPr>
       <w:r>
-        <w:t xml:space="preserve">O algoritmo </w:t>
-      </w:r>
-      <w:proofErr w:type="spellStart"/>
-      <w:r>
-        <w:t>Rijndael</w:t>
-      </w:r>
-      <w:proofErr w:type="spellEnd"/>
-      <w:r>
-        <w:t xml:space="preserve"> foi selecionado pelo NIST (I</w:t>
+        <w:t>O algoritmo Rijndael foi selecionado pelo NIST (I</w:t>
       </w:r>
       <w:r>
         <w:t>n</w:t>
@@ -11334,15 +10921,7 @@
         <w:jc w:val="both"/>
       </w:pPr>
       <w:r>
-        <w:t xml:space="preserve">No sistema proposto, durante o envio do documento, suas informações são criptografadas e o documento armazenado. O documento só será </w:t>
-      </w:r>
-      <w:proofErr w:type="spellStart"/>
-      <w:r>
-        <w:t>descriptografado</w:t>
-      </w:r>
-      <w:proofErr w:type="spellEnd"/>
-      <w:r>
-        <w:t xml:space="preserve"> novamente </w:t>
+        <w:t xml:space="preserve">No sistema proposto, durante o envio do documento, suas informações são criptografadas e o documento armazenado. O documento só será descriptografado novamente </w:t>
       </w:r>
       <w:r>
         <w:t>no momento em que for solicitado o download do mesmo através do próprio sistema, de forma que, se as bases de dados e os locais de armazenamento forem expostos, dificilmente algum tipo de dado será extraído dos arquivos obtidos.</w:t>
@@ -11372,12 +10951,12 @@
           <w:tab w:val="left" w:pos="2835"/>
         </w:tabs>
       </w:pPr>
-      <w:bookmarkStart w:id="26" w:name="_Toc467620938"/>
+      <w:bookmarkStart w:id="25" w:name="_Toc467620938"/>
       <w:r>
         <w:lastRenderedPageBreak/>
         <w:t>INTERFACE</w:t>
       </w:r>
-      <w:bookmarkEnd w:id="26"/>
+      <w:bookmarkEnd w:id="25"/>
     </w:p>
     <w:p>
       <w:pPr>
@@ -11401,14 +10980,14 @@
           <w:rFonts w:cs="Arial"/>
         </w:rPr>
       </w:pPr>
-      <w:bookmarkStart w:id="27" w:name="_Toc467620939"/>
+      <w:bookmarkStart w:id="26" w:name="_Toc467620939"/>
       <w:r>
         <w:rPr>
           <w:rFonts w:cs="Arial"/>
         </w:rPr>
         <w:t>Protótipo</w:t>
       </w:r>
-      <w:bookmarkEnd w:id="27"/>
+      <w:bookmarkEnd w:id="26"/>
     </w:p>
     <w:p>
       <w:pPr>
@@ -11440,13 +11019,8 @@
         <w:spacing w:line="360" w:lineRule="auto"/>
         <w:jc w:val="both"/>
       </w:pPr>
-      <w:proofErr w:type="spellStart"/>
-      <w:r>
-        <w:t>Wireframes</w:t>
-      </w:r>
-      <w:proofErr w:type="spellEnd"/>
-      <w:r>
-        <w:t xml:space="preserve"> e rascunhos:</w:t>
+      <w:r>
+        <w:t>Wireframes e rascunhos:</w:t>
       </w:r>
     </w:p>
     <w:p>
@@ -11487,13 +11061,8 @@
       <w:pPr>
         <w:pStyle w:val="Ttulo4"/>
       </w:pPr>
-      <w:proofErr w:type="spellStart"/>
-      <w:r>
-        <w:t>Wireframes</w:t>
-      </w:r>
-      <w:proofErr w:type="spellEnd"/>
-      <w:r>
-        <w:t xml:space="preserve"> e rascunhos</w:t>
+      <w:r>
+        <w:t>Wireframes e rascunhos</w:t>
       </w:r>
     </w:p>
     <w:p>
@@ -11576,15 +11145,7 @@
         <w:jc w:val="both"/>
       </w:pPr>
       <w:r>
-        <w:t xml:space="preserve">O tipo de prototipação escolhido para ser utilizado no projeto foi </w:t>
-      </w:r>
-      <w:proofErr w:type="spellStart"/>
-      <w:r>
-        <w:t>wireframe</w:t>
-      </w:r>
-      <w:proofErr w:type="spellEnd"/>
-      <w:r>
-        <w:t xml:space="preserve"> ou rascunho, já que o objetivo era ter uma noção geral de como ficariam as telas para </w:t>
+        <w:t xml:space="preserve">O tipo de prototipação escolhido para ser utilizado no projeto foi wireframe ou rascunho, já que o objetivo era ter uma noção geral de como ficariam as telas para </w:t>
       </w:r>
       <w:r>
         <w:lastRenderedPageBreak/>
@@ -11615,30 +11176,8 @@
         <w:rPr>
           <w:b/>
         </w:rPr>
-        <w:t xml:space="preserve">Ferramenta de prototipação – </w:t>
-      </w:r>
-      <w:proofErr w:type="spellStart"/>
-      <w:r>
-        <w:rPr>
-          <w:b/>
-        </w:rPr>
-        <w:t>Balsamiq</w:t>
-      </w:r>
-      <w:proofErr w:type="spellEnd"/>
-      <w:r>
-        <w:rPr>
-          <w:b/>
-        </w:rPr>
-        <w:t xml:space="preserve"> </w:t>
-      </w:r>
-      <w:proofErr w:type="spellStart"/>
-      <w:r>
-        <w:rPr>
-          <w:b/>
-        </w:rPr>
-        <w:t>Mockups</w:t>
-      </w:r>
-      <w:proofErr w:type="spellEnd"/>
+        <w:t>Ferramenta de prototipação – Balsamiq Mockups</w:t>
+      </w:r>
     </w:p>
     <w:p>
       <w:r>
@@ -11653,12 +11192,12 @@
           <w:numId w:val="20"/>
         </w:numPr>
       </w:pPr>
-      <w:bookmarkStart w:id="28" w:name="_Toc467620940"/>
+      <w:bookmarkStart w:id="27" w:name="_Toc467620940"/>
       <w:r>
         <w:lastRenderedPageBreak/>
         <w:t>CONSIDERAÇÕES FINAIS</w:t>
       </w:r>
-      <w:bookmarkEnd w:id="28"/>
+      <w:bookmarkEnd w:id="27"/>
     </w:p>
     <w:p/>
     <w:p>
@@ -11687,7 +11226,7 @@
           <w:rFonts w:cs="Arial"/>
         </w:rPr>
       </w:pPr>
-      <w:bookmarkStart w:id="29" w:name="_Toc467620941"/>
+      <w:bookmarkStart w:id="28" w:name="_Toc467620941"/>
       <w:r>
         <w:rPr>
           <w:rFonts w:cs="Arial"/>
@@ -11695,7 +11234,7 @@
         <w:lastRenderedPageBreak/>
         <w:t>CRONOGRAMA</w:t>
       </w:r>
-      <w:bookmarkEnd w:id="29"/>
+      <w:bookmarkEnd w:id="28"/>
     </w:p>
     <w:p>
       <w:pPr>
@@ -14115,7 +13654,7 @@
           <w:rFonts w:cs="Arial"/>
         </w:rPr>
       </w:pPr>
-      <w:bookmarkStart w:id="30" w:name="_Toc467620942"/>
+      <w:bookmarkStart w:id="29" w:name="_Toc467620942"/>
       <w:r>
         <w:rPr>
           <w:rFonts w:cs="Arial"/>
@@ -14123,7 +13662,7 @@
         <w:lastRenderedPageBreak/>
         <w:t>REFERÊNCIAS</w:t>
       </w:r>
-      <w:bookmarkEnd w:id="30"/>
+      <w:bookmarkEnd w:id="29"/>
     </w:p>
     <w:p>
       <w:pPr>
@@ -14139,7 +13678,8 @@
         <w:spacing w:line="360" w:lineRule="auto"/>
         <w:jc w:val="both"/>
         <w:rPr>
-          <w:rFonts w:cs="Arial"/>
+          <w:rFonts w:eastAsia="Arial" w:cs="Arial"/>
+          <w:szCs w:val="24"/>
         </w:rPr>
       </w:pPr>
       <w:r>
@@ -14203,17 +13743,63 @@
         <w:spacing w:line="360" w:lineRule="auto"/>
         <w:jc w:val="both"/>
         <w:rPr>
-          <w:rFonts w:cs="Arial"/>
-        </w:rPr>
-      </w:pPr>
-      <w:bookmarkStart w:id="31" w:name="_mdkr70am4ssk" w:colFirst="0" w:colLast="0"/>
-      <w:bookmarkEnd w:id="31"/>
-      <w:r>
-        <w:rPr>
           <w:rFonts w:eastAsia="Arial" w:cs="Arial"/>
           <w:szCs w:val="24"/>
         </w:rPr>
-        <w:t xml:space="preserve">CORRÊA, Amarílis Montagnolli Gomes. </w:t>
+      </w:pPr>
+      <w:r>
+        <w:rPr>
+          <w:rFonts w:eastAsia="Arial" w:cs="Arial"/>
+          <w:b/>
+          <w:i/>
+          <w:color w:val="2A2A2A"/>
+          <w:szCs w:val="24"/>
+        </w:rPr>
+        <w:t>ASP.NET and Visual Studio for Web</w:t>
+      </w:r>
+      <w:r>
+        <w:rPr>
+          <w:rFonts w:eastAsia="Arial" w:cs="Arial"/>
+          <w:color w:val="2A2A2A"/>
+          <w:szCs w:val="24"/>
+        </w:rPr>
+        <w:t>. Disponível em &lt;</w:t>
+      </w:r>
+      <w:hyperlink r:id="rId28">
+        <w:r>
+          <w:rPr>
+            <w:rFonts w:eastAsia="Arial" w:cs="Arial"/>
+            <w:color w:val="1155CC"/>
+            <w:szCs w:val="24"/>
+            <w:u w:val="single"/>
+          </w:rPr>
+          <w:t>https://msdn.microsoft.com/pt-br/library/dd566231.aspx</w:t>
+        </w:r>
+      </w:hyperlink>
+      <w:r>
+        <w:rPr>
+          <w:rFonts w:eastAsia="Arial" w:cs="Arial"/>
+          <w:color w:val="2A2A2A"/>
+          <w:szCs w:val="24"/>
+        </w:rPr>
+        <w:t>&gt;. Acesso em: 16/06/2016.</w:t>
+      </w:r>
+    </w:p>
+    <w:p>
+      <w:pPr>
+        <w:spacing w:line="360" w:lineRule="auto"/>
+        <w:jc w:val="both"/>
+        <w:rPr>
+          <w:rFonts w:eastAsia="Arial" w:cs="Arial"/>
+          <w:szCs w:val="24"/>
+        </w:rPr>
+      </w:pPr>
+      <w:r>
+        <w:rPr>
+          <w:rFonts w:eastAsia="Arial" w:cs="Arial"/>
+          <w:szCs w:val="24"/>
+        </w:rPr>
+        <w:t xml:space="preserve">BRASIL. </w:t>
       </w:r>
       <w:r>
         <w:rPr>
@@ -14221,57 +13807,16 @@
           <w:b/>
           <w:szCs w:val="24"/>
         </w:rPr>
-        <w:t>Preservação digital: autenticidade e integridade de documentos em bibliotecas digitais de teses e dissertações</w:t>
-      </w:r>
-      <w:r>
-        <w:rPr>
-          <w:rFonts w:eastAsia="Arial" w:cs="Arial"/>
-          <w:i/>
-          <w:szCs w:val="24"/>
-        </w:rPr>
-        <w:t xml:space="preserve">. </w:t>
+        <w:t>Lei 12682, de 9 de julho de 2012</w:t>
       </w:r>
       <w:r>
         <w:rPr>
           <w:rFonts w:eastAsia="Arial" w:cs="Arial"/>
           <w:szCs w:val="24"/>
         </w:rPr>
-        <w:t>2010. 98 f. Dissertação (Mestrado em Ciência da Informação) - Universidade de São Paulo, 2010.</w:t>
-      </w:r>
-    </w:p>
-    <w:p>
-      <w:pPr>
-        <w:spacing w:line="360" w:lineRule="auto"/>
-        <w:jc w:val="both"/>
-        <w:rPr>
-          <w:rFonts w:cs="Arial"/>
-        </w:rPr>
-      </w:pPr>
-      <w:bookmarkStart w:id="32" w:name="_dkq2l533rafh" w:colFirst="0" w:colLast="0"/>
-      <w:bookmarkEnd w:id="32"/>
-      <w:r>
-        <w:rPr>
-          <w:rFonts w:eastAsia="Arial" w:cs="Arial"/>
-          <w:szCs w:val="24"/>
-        </w:rPr>
-        <w:t xml:space="preserve">BRASIL. </w:t>
-      </w:r>
-      <w:r>
-        <w:rPr>
-          <w:rFonts w:eastAsia="Arial" w:cs="Arial"/>
-          <w:b/>
-          <w:szCs w:val="24"/>
-        </w:rPr>
-        <w:t>Lei 12682, de 9 de julho de 2012</w:t>
-      </w:r>
-      <w:r>
-        <w:rPr>
-          <w:rFonts w:eastAsia="Arial" w:cs="Arial"/>
-          <w:szCs w:val="24"/>
-        </w:rPr>
         <w:t>. Dispõe sobre a elaboração e o arquivamento de documentos em meios eletromagnéticos. Disponível em &lt;</w:t>
       </w:r>
-      <w:hyperlink r:id="rId28">
+      <w:hyperlink r:id="rId29">
         <w:r>
           <w:rPr>
             <w:rFonts w:eastAsia="Arial" w:cs="Arial"/>
@@ -14296,17 +13841,49 @@
         <w:jc w:val="both"/>
         <w:rPr>
           <w:rFonts w:cs="Arial"/>
-          <w:lang w:val="en-US"/>
-        </w:rPr>
-      </w:pPr>
-      <w:bookmarkStart w:id="33" w:name="_5ghjeurybjtc" w:colFirst="0" w:colLast="0"/>
-      <w:bookmarkEnd w:id="33"/>
-      <w:r>
+        </w:rPr>
+      </w:pPr>
+      <w:r>
+        <w:t xml:space="preserve">CAMARINI, Bruno. </w:t>
+      </w:r>
+      <w:r>
+        <w:rPr>
+          <w:b/>
+        </w:rPr>
+        <w:t>Prototipação e sua Importância no Desenvolvimento de Software</w:t>
+      </w:r>
+      <w:r>
+        <w:t>. Disponível em &lt;</w:t>
+      </w:r>
+      <w:hyperlink r:id="rId30" w:history="1">
+        <w:r>
+          <w:rPr>
+            <w:rStyle w:val="Hyperlink"/>
+          </w:rPr>
+          <w:t>http://dextra.com.br/pt/prototipacao-e-sua-importancia-no-desenvolvimento-de-software</w:t>
+        </w:r>
+      </w:hyperlink>
+      <w:r>
+        <w:t>&gt;. Acesso em 22/11/2016.</w:t>
+      </w:r>
+    </w:p>
+    <w:p>
+      <w:pPr>
+        <w:spacing w:line="360" w:lineRule="auto"/>
+        <w:jc w:val="both"/>
         <w:rPr>
           <w:rFonts w:eastAsia="Arial" w:cs="Arial"/>
           <w:szCs w:val="24"/>
         </w:rPr>
-        <w:t xml:space="preserve">FOLHA DE CAMPO LARGO. </w:t>
+      </w:pPr>
+      <w:bookmarkStart w:id="30" w:name="_mdkr70am4ssk" w:colFirst="0" w:colLast="0"/>
+      <w:bookmarkEnd w:id="30"/>
+      <w:r>
+        <w:rPr>
+          <w:rFonts w:eastAsia="Arial" w:cs="Arial"/>
+          <w:szCs w:val="24"/>
+        </w:rPr>
+        <w:t xml:space="preserve">CORRÊA, Amarílis Montagnolli Gomes. </w:t>
       </w:r>
       <w:r>
         <w:rPr>
@@ -14314,16 +13891,189 @@
           <w:b/>
           <w:szCs w:val="24"/>
         </w:rPr>
-        <w:t>Decretado estado de situação de emergência</w:t>
+        <w:t>Preservação digital: autenticidade e integridade de documentos em bibliotecas digitais de teses e dissertações</w:t>
+      </w:r>
+      <w:r>
+        <w:rPr>
+          <w:rFonts w:eastAsia="Arial" w:cs="Arial"/>
+          <w:i/>
+          <w:szCs w:val="24"/>
+        </w:rPr>
+        <w:t xml:space="preserve">. </w:t>
       </w:r>
       <w:r>
         <w:rPr>
           <w:rFonts w:eastAsia="Arial" w:cs="Arial"/>
           <w:szCs w:val="24"/>
         </w:rPr>
+        <w:t>2010. 98 f. Dissertação (Mestrado em Ciência da Informação) - Universidade de São Paulo, 2010.</w:t>
+      </w:r>
+    </w:p>
+    <w:p>
+      <w:pPr>
+        <w:spacing w:line="360" w:lineRule="auto"/>
+        <w:jc w:val="both"/>
+      </w:pPr>
+      <w:r>
+        <w:rPr>
+          <w:lang w:val="en-US"/>
+        </w:rPr>
+        <w:t xml:space="preserve">DAEMEN, Joan; RIJMEN, Vincent. </w:t>
+      </w:r>
+      <w:r>
+        <w:rPr>
+          <w:b/>
+          <w:i/>
+          <w:lang w:val="en-US"/>
+        </w:rPr>
+        <w:t>AES Proposal: Rijndael</w:t>
+      </w:r>
+      <w:r>
+        <w:rPr>
+          <w:lang w:val="en-US"/>
+        </w:rPr>
+        <w:t xml:space="preserve">. </w:t>
+      </w:r>
+      <w:r>
+        <w:t>1999. 42 f. Disponível em &lt;</w:t>
+      </w:r>
+      <w:hyperlink r:id="rId31" w:history="1">
+        <w:r>
+          <w:rPr>
+            <w:rStyle w:val="Hyperlink"/>
+          </w:rPr>
+          <w:t>http://csrc.nist.gov/archive/aes/rijndael/Rijndael-ammended.pdf</w:t>
+        </w:r>
+      </w:hyperlink>
+      <w:r>
+        <w:t>&gt;. Acesso em: 26/10/2016.</w:t>
+      </w:r>
+    </w:p>
+    <w:p>
+      <w:pPr>
+        <w:spacing w:line="360" w:lineRule="auto"/>
+        <w:rPr>
+          <w:rFonts w:eastAsia="Arial" w:cs="Arial"/>
+          <w:szCs w:val="24"/>
+        </w:rPr>
+      </w:pPr>
+      <w:r>
+        <w:rPr>
+          <w:rFonts w:eastAsia="Arial" w:cs="Arial"/>
+          <w:szCs w:val="24"/>
+          <w:highlight w:val="white"/>
+        </w:rPr>
+        <w:t xml:space="preserve">DATE, C.J. </w:t>
+      </w:r>
+      <w:r>
+        <w:rPr>
+          <w:rFonts w:eastAsia="Arial" w:cs="Arial"/>
+          <w:b/>
+          <w:szCs w:val="24"/>
+          <w:highlight w:val="white"/>
+        </w:rPr>
+        <w:t>Introdução a Sistemas de Banco de Dados.</w:t>
+      </w:r>
+      <w:r>
+        <w:rPr>
+          <w:rFonts w:eastAsia="Arial" w:cs="Arial"/>
+          <w:szCs w:val="24"/>
+          <w:highlight w:val="white"/>
+        </w:rPr>
+        <w:t xml:space="preserve"> Tradução da 7. ed. americana por Vandenberg D. de Souza. Rio de Janeiro, RJ. Editora Campus, 2005.</w:t>
+      </w:r>
+    </w:p>
+    <w:p>
+      <w:pPr>
+        <w:spacing w:line="360" w:lineRule="auto"/>
+        <w:rPr>
+          <w:rFonts w:cs="Arial"/>
+        </w:rPr>
+      </w:pPr>
+      <w:r>
+        <w:rPr>
+          <w:rFonts w:eastAsia="Arial" w:cs="Arial"/>
+          <w:b/>
+          <w:i/>
+          <w:color w:val="2A2A2A"/>
+          <w:szCs w:val="24"/>
+        </w:rPr>
+        <w:t>Entity Framework</w:t>
+      </w:r>
+      <w:r>
+        <w:rPr>
+          <w:rFonts w:eastAsia="Arial" w:cs="Arial"/>
+          <w:i/>
+          <w:color w:val="2A2A2A"/>
+          <w:szCs w:val="24"/>
+        </w:rPr>
+        <w:t xml:space="preserve">. </w:t>
+      </w:r>
+      <w:r>
+        <w:rPr>
+          <w:rFonts w:eastAsia="Arial" w:cs="Arial"/>
+          <w:color w:val="2A2A2A"/>
+          <w:szCs w:val="24"/>
+        </w:rPr>
+        <w:t>Disponível em &lt;</w:t>
+      </w:r>
+      <w:hyperlink r:id="rId32">
+        <w:r>
+          <w:rPr>
+            <w:rFonts w:eastAsia="Arial" w:cs="Arial"/>
+            <w:color w:val="1155CC"/>
+            <w:szCs w:val="24"/>
+            <w:u w:val="single"/>
+          </w:rPr>
+          <w:t>https://www.asp.net/entity-framework</w:t>
+        </w:r>
+      </w:hyperlink>
+      <w:r>
+        <w:rPr>
+          <w:rFonts w:eastAsia="Arial" w:cs="Arial"/>
+          <w:color w:val="2A2A2A"/>
+          <w:szCs w:val="24"/>
+        </w:rPr>
+        <w:t>&gt;. Acesso em: 16/06/2016.</w:t>
+      </w:r>
+    </w:p>
+    <w:p>
+      <w:pPr>
+        <w:spacing w:line="360" w:lineRule="auto"/>
+        <w:jc w:val="both"/>
+        <w:rPr>
+          <w:rFonts w:eastAsia="Arial" w:cs="Arial"/>
+          <w:szCs w:val="24"/>
+          <w:lang w:val="en-US"/>
+        </w:rPr>
+      </w:pPr>
+      <w:bookmarkStart w:id="31" w:name="_dkq2l533rafh" w:colFirst="0" w:colLast="0"/>
+      <w:bookmarkStart w:id="32" w:name="_5ghjeurybjtc" w:colFirst="0" w:colLast="0"/>
+      <w:bookmarkEnd w:id="31"/>
+      <w:bookmarkEnd w:id="32"/>
+      <w:r>
+        <w:rPr>
+          <w:rFonts w:eastAsia="Arial" w:cs="Arial"/>
+          <w:szCs w:val="24"/>
+        </w:rPr>
+        <w:t xml:space="preserve">FOLHA DE CAMPO LARGO. </w:t>
+      </w:r>
+      <w:r>
+        <w:rPr>
+          <w:rFonts w:eastAsia="Arial" w:cs="Arial"/>
+          <w:b/>
+          <w:szCs w:val="24"/>
+        </w:rPr>
+        <w:t>Decretado estado de situação de emergência</w:t>
+      </w:r>
+      <w:r>
+        <w:rPr>
+          <w:rFonts w:eastAsia="Arial" w:cs="Arial"/>
+          <w:szCs w:val="24"/>
+        </w:rPr>
         <w:t>. Disponível em &lt;</w:t>
       </w:r>
-      <w:hyperlink r:id="rId29">
+      <w:hyperlink r:id="rId33">
         <w:r>
           <w:rPr>
             <w:rFonts w:eastAsia="Arial" w:cs="Arial"/>
@@ -14341,41 +14091,284 @@
         </w:rPr>
         <w:t xml:space="preserve">&gt;. </w:t>
       </w:r>
-      <w:proofErr w:type="spellStart"/>
       <w:r>
         <w:rPr>
           <w:rFonts w:eastAsia="Arial" w:cs="Arial"/>
           <w:szCs w:val="24"/>
           <w:lang w:val="en-US"/>
         </w:rPr>
-        <w:t>Acesso</w:t>
-      </w:r>
-      <w:proofErr w:type="spellEnd"/>
-      <w:r>
+        <w:t>Acesso em: 07/06/2016.</w:t>
+      </w:r>
+    </w:p>
+    <w:p>
+      <w:pPr>
+        <w:spacing w:line="360" w:lineRule="auto"/>
+        <w:jc w:val="both"/>
+        <w:rPr>
+          <w:color w:val="000000"/>
+          <w:sz w:val="27"/>
+          <w:szCs w:val="27"/>
+        </w:rPr>
+      </w:pPr>
+      <w:r>
+        <w:rPr>
+          <w:color w:val="000000"/>
+          <w:sz w:val="27"/>
+          <w:szCs w:val="27"/>
+        </w:rPr>
+        <w:t xml:space="preserve">GIL, Antonio Carlos. </w:t>
+      </w:r>
+      <w:r>
+        <w:rPr>
+          <w:b/>
+          <w:color w:val="000000"/>
+          <w:sz w:val="27"/>
+          <w:szCs w:val="27"/>
+        </w:rPr>
+        <w:t>Métodos e Técnicas de Pesquisa Social</w:t>
+      </w:r>
+      <w:r>
+        <w:rPr>
+          <w:color w:val="000000"/>
+          <w:sz w:val="27"/>
+          <w:szCs w:val="27"/>
+        </w:rPr>
+        <w:t>. 5ª ed. São Paulo: Atlas, 1999.</w:t>
+      </w:r>
+    </w:p>
+    <w:p>
+      <w:pPr>
+        <w:spacing w:line="360" w:lineRule="auto"/>
         <w:rPr>
           <w:rFonts w:eastAsia="Arial" w:cs="Arial"/>
           <w:szCs w:val="24"/>
-          <w:lang w:val="en-US"/>
-        </w:rPr>
-        <w:t xml:space="preserve"> </w:t>
-      </w:r>
-      <w:proofErr w:type="spellStart"/>
+        </w:rPr>
+      </w:pPr>
       <w:r>
         <w:rPr>
           <w:rFonts w:eastAsia="Arial" w:cs="Arial"/>
           <w:szCs w:val="24"/>
-          <w:lang w:val="en-US"/>
-        </w:rPr>
-        <w:t>em</w:t>
-      </w:r>
-      <w:proofErr w:type="spellEnd"/>
+          <w:highlight w:val="white"/>
+        </w:rPr>
+        <w:lastRenderedPageBreak/>
+        <w:t xml:space="preserve">GUEDES, Gilleanes T. A.. </w:t>
+      </w:r>
+      <w:r>
+        <w:rPr>
+          <w:rFonts w:eastAsia="Arial" w:cs="Arial"/>
+          <w:b/>
+          <w:szCs w:val="24"/>
+          <w:highlight w:val="white"/>
+        </w:rPr>
+        <w:t xml:space="preserve">UML 2: Uma Abordagem Prática. </w:t>
+      </w:r>
       <w:r>
         <w:rPr>
           <w:rFonts w:eastAsia="Arial" w:cs="Arial"/>
           <w:szCs w:val="24"/>
+          <w:highlight w:val="white"/>
+        </w:rPr>
+        <w:t>2ª edição. São Paulo - SP. Editora Novatec, 2011.</w:t>
+      </w:r>
+    </w:p>
+    <w:p>
+      <w:pPr>
+        <w:spacing w:line="360" w:lineRule="auto"/>
+        <w:jc w:val="both"/>
+      </w:pPr>
+      <w:r>
+        <w:t xml:space="preserve">KLEINSCHMIDT, João H. </w:t>
+      </w:r>
+      <w:r>
+        <w:rPr>
+          <w:b/>
+        </w:rPr>
+        <w:t>Segurança da Informação: criptografia simétrica</w:t>
+      </w:r>
+      <w:r>
+        <w:rPr>
+          <w:b/>
+        </w:rPr>
+        <w:t xml:space="preserve">. </w:t>
+      </w:r>
+      <w:r>
+        <w:t xml:space="preserve"> Disponível em &lt;</w:t>
+      </w:r>
+      <w:hyperlink r:id="rId34" w:history="1">
+        <w:r>
+          <w:rPr>
+            <w:rStyle w:val="Hyperlink"/>
+          </w:rPr>
+          <w:t>http://professor.ufabc.edu.br/~joao.kleinschmidt/aulas/seg2013/aula_02-1_seg.pdf</w:t>
+        </w:r>
+      </w:hyperlink>
+      <w:r>
+        <w:t>&gt;. Acesso em: 26/10/2016.</w:t>
+      </w:r>
+    </w:p>
+    <w:p>
+      <w:pPr>
+        <w:spacing w:line="360" w:lineRule="auto"/>
+      </w:pPr>
+      <w:r>
+        <w:t xml:space="preserve">LOSANO, Monique. </w:t>
+      </w:r>
+      <w:r>
+        <w:rPr>
+          <w:b/>
+        </w:rPr>
+        <w:t>Introdução ao Active Directory – Parte 1</w:t>
+      </w:r>
+      <w:r>
+        <w:t>. Disponível em &lt;</w:t>
+      </w:r>
+      <w:hyperlink r:id="rId35" w:history="1">
+        <w:r>
+          <w:rPr>
+            <w:rStyle w:val="Hyperlink"/>
+          </w:rPr>
+          <w:t>https://technet.microsoft.com/pt-br/library/cc668412.aspx</w:t>
+        </w:r>
+      </w:hyperlink>
+      <w:r>
+        <w:t>&gt;. Acesso em 02/11/2016.</w:t>
+      </w:r>
+    </w:p>
+    <w:p>
+      <w:pPr>
+        <w:spacing w:line="360" w:lineRule="auto"/>
+        <w:rPr>
+          <w:rFonts w:cs="Arial"/>
+        </w:rPr>
+      </w:pPr>
+      <w:bookmarkStart w:id="33" w:name="_Toc465111483"/>
+      <w:r>
+        <w:rPr>
+          <w:rFonts w:cs="Arial"/>
+          <w:b/>
+        </w:rPr>
+        <w:t>Mapa de conteúdo do ASP.NET MVC 4.</w:t>
+      </w:r>
+      <w:r>
+        <w:rPr>
+          <w:rFonts w:cs="Arial"/>
+        </w:rPr>
+        <w:t xml:space="preserve"> Disponível em &lt;</w:t>
+      </w:r>
+      <w:hyperlink r:id="rId36">
+        <w:r>
+          <w:rPr>
+            <w:rFonts w:cs="Arial"/>
+            <w:color w:val="1155CC"/>
+            <w:u w:val="single"/>
+          </w:rPr>
+          <w:t>https://msdn.microsoft.com/pt-br/library/gg416514(v=vs.108).aspx</w:t>
+        </w:r>
+      </w:hyperlink>
+      <w:r>
+        <w:rPr>
+          <w:rFonts w:cs="Arial"/>
+        </w:rPr>
+        <w:t>&gt;. Acesso em: 16/06/2016.</w:t>
+      </w:r>
+      <w:bookmarkEnd w:id="33"/>
+    </w:p>
+    <w:p>
+      <w:pPr>
+        <w:spacing w:line="360" w:lineRule="auto"/>
+        <w:rPr>
+          <w:rFonts w:eastAsia="Arial" w:cs="Arial"/>
+          <w:szCs w:val="24"/>
+        </w:rPr>
+      </w:pPr>
+      <w:r>
+        <w:rPr>
+          <w:rFonts w:eastAsia="Arial" w:cs="Arial"/>
+          <w:szCs w:val="24"/>
+          <w:highlight w:val="white"/>
+        </w:rPr>
+        <w:t xml:space="preserve">REZENDE, Denis Alcides. </w:t>
+      </w:r>
+      <w:r>
+        <w:rPr>
+          <w:rFonts w:eastAsia="Arial" w:cs="Arial"/>
+          <w:b/>
+          <w:szCs w:val="24"/>
+          <w:highlight w:val="white"/>
+        </w:rPr>
+        <w:t xml:space="preserve">Engenharia de Software e Sistemas de Informação. </w:t>
+      </w:r>
+      <w:r>
+        <w:rPr>
+          <w:rFonts w:eastAsia="Arial" w:cs="Arial"/>
+          <w:szCs w:val="24"/>
+          <w:highlight w:val="white"/>
+        </w:rPr>
+        <w:t>3. ed. rev. e ampl.</w:t>
+      </w:r>
+      <w:r>
+        <w:rPr>
+          <w:rFonts w:eastAsia="Arial" w:cs="Arial"/>
+          <w:b/>
+          <w:szCs w:val="24"/>
+          <w:highlight w:val="white"/>
+        </w:rPr>
+        <w:t xml:space="preserve"> </w:t>
+      </w:r>
+      <w:r>
+        <w:rPr>
+          <w:rFonts w:eastAsia="Arial" w:cs="Arial"/>
+          <w:szCs w:val="24"/>
+          <w:highlight w:val="white"/>
+        </w:rPr>
+        <w:t>Rio de Janeiro, RJ. Editora Brasport, 2005.</w:t>
+      </w:r>
+    </w:p>
+    <w:p>
+      <w:pPr>
+        <w:spacing w:line="360" w:lineRule="auto"/>
+        <w:jc w:val="both"/>
+      </w:pPr>
+      <w:r>
+        <w:rPr>
+          <w:b/>
+        </w:rPr>
+        <w:t>Rijndael</w:t>
+      </w:r>
+      <w:r>
+        <w:t>. Disponível em &lt;</w:t>
+      </w:r>
+      <w:hyperlink r:id="rId37" w:history="1">
+        <w:r>
+          <w:rPr>
+            <w:rStyle w:val="Hyperlink"/>
+          </w:rPr>
+          <w:t>http://searchsecurity.techtarget.com/definition/Rijndael</w:t>
+        </w:r>
+      </w:hyperlink>
+      <w:r>
+        <w:t>&gt;. Acesso em: 24/10/2016.</w:t>
+      </w:r>
+    </w:p>
+    <w:p>
+      <w:pPr>
+        <w:spacing w:line="360" w:lineRule="auto"/>
+        <w:rPr>
+          <w:rFonts w:cs="Arial"/>
           <w:lang w:val="en-US"/>
         </w:rPr>
-        <w:t>: 07/06/2016.</w:t>
+      </w:pPr>
+      <w:r>
+        <w:t xml:space="preserve">ROUTO, Terada. </w:t>
+      </w:r>
+      <w:r>
+        <w:rPr>
+          <w:b/>
+        </w:rPr>
+        <w:t>Segurança de dados - criptografia em redes de computador</w:t>
+      </w:r>
+      <w:r>
+        <w:t>. Ed. E. Blücher, 2000.</w:t>
       </w:r>
     </w:p>
     <w:p>
@@ -14383,7 +14376,8 @@
         <w:spacing w:line="360" w:lineRule="auto"/>
         <w:jc w:val="both"/>
         <w:rPr>
-          <w:rFonts w:cs="Arial"/>
+          <w:rFonts w:eastAsia="Arial" w:cs="Arial"/>
+          <w:szCs w:val="24"/>
         </w:rPr>
       </w:pPr>
       <w:bookmarkStart w:id="34" w:name="_obml07mk3jqs" w:colFirst="0" w:colLast="0"/>
@@ -14430,7 +14424,7 @@
         </w:rPr>
         <w:t>Disponível em &lt;</w:t>
       </w:r>
-      <w:hyperlink r:id="rId30">
+      <w:hyperlink r:id="rId38">
         <w:r>
           <w:rPr>
             <w:rFonts w:eastAsia="Arial" w:cs="Arial"/>
@@ -14448,46 +14442,9 @@
         </w:rPr>
         <w:t>&gt;. Acesso em: 14/06/2016.</w:t>
       </w:r>
-    </w:p>
-    <w:p>
-      <w:pPr>
-        <w:spacing w:line="360" w:lineRule="auto"/>
-        <w:rPr>
-          <w:rFonts w:cs="Arial"/>
-        </w:rPr>
-      </w:pPr>
       <w:bookmarkStart w:id="35" w:name="_m6j6muw7u3ec" w:colFirst="0" w:colLast="0"/>
-      <w:bookmarkStart w:id="36" w:name="_Toc465111483"/>
+      <w:bookmarkStart w:id="36" w:name="_dn7h6auj7cxp" w:colFirst="0" w:colLast="0"/>
       <w:bookmarkEnd w:id="35"/>
-      <w:r>
-        <w:rPr>
-          <w:rFonts w:cs="Arial"/>
-          <w:b/>
-        </w:rPr>
-        <w:t>Mapa de conteúdo do ASP.NET MVC 4.</w:t>
-      </w:r>
-      <w:r>
-        <w:rPr>
-          <w:rFonts w:cs="Arial"/>
-        </w:rPr>
-        <w:t xml:space="preserve"> Disponível em &lt;</w:t>
-      </w:r>
-      <w:hyperlink r:id="rId31">
-        <w:r>
-          <w:rPr>
-            <w:rFonts w:cs="Arial"/>
-            <w:color w:val="1155CC"/>
-            <w:u w:val="single"/>
-          </w:rPr>
-          <w:t>https://msdn.microsoft.com/pt-br/library/gg416514(v=vs.108).aspx</w:t>
-        </w:r>
-      </w:hyperlink>
-      <w:r>
-        <w:rPr>
-          <w:rFonts w:cs="Arial"/>
-        </w:rPr>
-        <w:t>&gt;. Acesso em: 16/06/2016.</w:t>
-      </w:r>
       <w:bookmarkEnd w:id="36"/>
     </w:p>
     <w:p>
@@ -14498,56 +14455,39 @@
           <w:rFonts w:cs="Arial"/>
         </w:rPr>
       </w:pPr>
-      <w:bookmarkStart w:id="37" w:name="_dn7h6auj7cxp" w:colFirst="0" w:colLast="0"/>
-      <w:bookmarkEnd w:id="37"/>
+      <w:r>
+        <w:rPr>
+          <w:rFonts w:eastAsia="Arial" w:cs="Arial"/>
+          <w:szCs w:val="24"/>
+          <w:highlight w:val="white"/>
+        </w:rPr>
+        <w:t xml:space="preserve">SOMMERVILLE, Ian. </w:t>
+      </w:r>
       <w:r>
         <w:rPr>
           <w:rFonts w:eastAsia="Arial" w:cs="Arial"/>
           <w:b/>
-          <w:i/>
-          <w:color w:val="2A2A2A"/>
           <w:szCs w:val="24"/>
-        </w:rPr>
-        <w:t>ASP.NET and Visual Studio for Web</w:t>
+          <w:highlight w:val="white"/>
+        </w:rPr>
+        <w:t xml:space="preserve">Engenharia de Software. </w:t>
       </w:r>
       <w:r>
         <w:rPr>
           <w:rFonts w:eastAsia="Arial" w:cs="Arial"/>
-          <w:color w:val="2A2A2A"/>
           <w:szCs w:val="24"/>
-        </w:rPr>
-        <w:t>. Disponível em &lt;</w:t>
-      </w:r>
-      <w:hyperlink r:id="rId32">
-        <w:r>
-          <w:rPr>
-            <w:rFonts w:eastAsia="Arial" w:cs="Arial"/>
-            <w:color w:val="1155CC"/>
-            <w:szCs w:val="24"/>
-            <w:u w:val="single"/>
-          </w:rPr>
-          <w:t>https://msdn.microsoft.com/pt-br/library/dd566231.aspx</w:t>
-        </w:r>
-      </w:hyperlink>
-      <w:r>
-        <w:rPr>
-          <w:rFonts w:eastAsia="Arial" w:cs="Arial"/>
-          <w:color w:val="2A2A2A"/>
-          <w:szCs w:val="24"/>
-        </w:rPr>
-        <w:t>&gt;. Acesso em: 16/06/2016.</w:t>
+          <w:highlight w:val="white"/>
+        </w:rPr>
+        <w:t>Tradução por Selma Shin Shimizu Meknikoff, Reginaldo Arakaki, Edílson de Andrade Barbosa; revisão técnica por Kechi Kirama. 8ª edição. São Paulo, SP. Editora Pearson Addison-Wesley, 2007.</w:t>
       </w:r>
     </w:p>
     <w:p>
       <w:pPr>
         <w:spacing w:line="360" w:lineRule="auto"/>
         <w:jc w:val="both"/>
-        <w:rPr>
-          <w:rFonts w:cs="Arial"/>
-        </w:rPr>
-      </w:pPr>
-      <w:bookmarkStart w:id="38" w:name="_t5uc5pll8yuz" w:colFirst="0" w:colLast="0"/>
-      <w:bookmarkEnd w:id="38"/>
+      </w:pPr>
+      <w:bookmarkStart w:id="37" w:name="_t5uc5pll8yuz" w:colFirst="0" w:colLast="0"/>
+      <w:bookmarkEnd w:id="37"/>
       <w:r>
         <w:rPr>
           <w:rFonts w:eastAsia="Arial" w:cs="Arial"/>
@@ -14565,7 +14505,7 @@
         </w:rPr>
         <w:t>. Disponível em &lt;</w:t>
       </w:r>
-      <w:hyperlink r:id="rId33">
+      <w:hyperlink r:id="rId39">
         <w:r>
           <w:rPr>
             <w:rFonts w:eastAsia="Arial" w:cs="Arial"/>
@@ -14584,508 +14524,50 @@
         </w:rPr>
         <w:t>&gt;. Acesso em: 16/06/2016.</w:t>
       </w:r>
-    </w:p>
-    <w:p>
-      <w:pPr>
-        <w:spacing w:line="360" w:lineRule="auto"/>
-        <w:rPr>
-          <w:rFonts w:cs="Arial"/>
-        </w:rPr>
-      </w:pPr>
-      <w:bookmarkStart w:id="39" w:name="_8x9ixt2je68f" w:colFirst="0" w:colLast="0"/>
+      <w:bookmarkStart w:id="38" w:name="_8x9ixt2je68f" w:colFirst="0" w:colLast="0"/>
+      <w:bookmarkStart w:id="39" w:name="_22l8jhcub9bx" w:colFirst="0" w:colLast="0"/>
+      <w:bookmarkStart w:id="40" w:name="_o2yb70a3qhmc" w:colFirst="0" w:colLast="0"/>
+      <w:bookmarkStart w:id="41" w:name="_3kfhdamypx34" w:colFirst="0" w:colLast="0"/>
+      <w:bookmarkStart w:id="42" w:name="_qwqezecq6t4w" w:colFirst="0" w:colLast="0"/>
+      <w:bookmarkEnd w:id="38"/>
       <w:bookmarkEnd w:id="39"/>
-      <w:r>
+      <w:bookmarkEnd w:id="40"/>
+      <w:bookmarkEnd w:id="41"/>
+      <w:bookmarkEnd w:id="42"/>
+    </w:p>
+    <w:p>
+      <w:pPr>
+        <w:spacing w:line="360" w:lineRule="auto"/>
+        <w:jc w:val="both"/>
+      </w:pPr>
+      <w:bookmarkStart w:id="43" w:name="_GoBack"/>
+      <w:bookmarkEnd w:id="43"/>
+    </w:p>
+    <w:p>
+      <w:pPr>
         <w:rPr>
           <w:rFonts w:eastAsia="Arial" w:cs="Arial"/>
           <w:b/>
-          <w:i/>
-          <w:color w:val="2A2A2A"/>
-          <w:szCs w:val="24"/>
-        </w:rPr>
-        <w:t>Entity Framework</w:t>
-      </w:r>
+          <w:szCs w:val="32"/>
+        </w:rPr>
+      </w:pPr>
+      <w:bookmarkStart w:id="44" w:name="_Toc467620943"/>
       <w:r>
         <w:rPr>
           <w:rFonts w:eastAsia="Arial" w:cs="Arial"/>
-          <w:i/>
-          <w:color w:val="2A2A2A"/>
-          <w:szCs w:val="24"/>
-        </w:rPr>
-        <w:t xml:space="preserve">. </w:t>
-      </w:r>
-      <w:r>
+        </w:rPr>
+        <w:br w:type="page"/>
+      </w:r>
+    </w:p>
+    <w:p>
+      <w:pPr>
+        <w:pStyle w:val="Ttulo1"/>
+        <w:spacing w:line="360" w:lineRule="auto"/>
+        <w:jc w:val="center"/>
         <w:rPr>
           <w:rFonts w:eastAsia="Arial" w:cs="Arial"/>
-          <w:color w:val="2A2A2A"/>
-          <w:szCs w:val="24"/>
-        </w:rPr>
-        <w:t>Disponível em &lt;</w:t>
-      </w:r>
-      <w:hyperlink r:id="rId34">
-        <w:r>
-          <w:rPr>
-            <w:rFonts w:eastAsia="Arial" w:cs="Arial"/>
-            <w:color w:val="1155CC"/>
-            <w:szCs w:val="24"/>
-            <w:u w:val="single"/>
-          </w:rPr>
-          <w:t>https://www.asp.net/entity-framework</w:t>
-        </w:r>
-      </w:hyperlink>
-      <w:r>
-        <w:rPr>
-          <w:rFonts w:eastAsia="Arial" w:cs="Arial"/>
-          <w:color w:val="2A2A2A"/>
-          <w:szCs w:val="24"/>
-        </w:rPr>
-        <w:t>&gt;. Acesso em: 16/06/2016.</w:t>
-      </w:r>
-    </w:p>
-    <w:p>
-      <w:pPr>
-        <w:spacing w:line="360" w:lineRule="auto"/>
-        <w:rPr>
-          <w:rFonts w:cs="Arial"/>
-        </w:rPr>
-      </w:pPr>
-      <w:bookmarkStart w:id="40" w:name="_22l8jhcub9bx" w:colFirst="0" w:colLast="0"/>
-      <w:bookmarkEnd w:id="40"/>
-      <w:r>
-        <w:rPr>
-          <w:rFonts w:eastAsia="Arial" w:cs="Arial"/>
-          <w:szCs w:val="24"/>
-          <w:highlight w:val="white"/>
-        </w:rPr>
-        <w:lastRenderedPageBreak/>
-        <w:t xml:space="preserve">DATE, C.J. </w:t>
-      </w:r>
-      <w:r>
-        <w:rPr>
-          <w:rFonts w:eastAsia="Arial" w:cs="Arial"/>
-          <w:b/>
-          <w:szCs w:val="24"/>
-          <w:highlight w:val="white"/>
-        </w:rPr>
-        <w:t>Introdução a Sistemas de Banco de Dados.</w:t>
-      </w:r>
-      <w:r>
-        <w:rPr>
-          <w:rFonts w:eastAsia="Arial" w:cs="Arial"/>
-          <w:szCs w:val="24"/>
-          <w:highlight w:val="white"/>
-        </w:rPr>
-        <w:t xml:space="preserve"> Tradução da 7. ed. americana por Vandenberg D. de Souza. Rio de Janeiro, RJ. Editora Campus, 2005.</w:t>
-      </w:r>
-    </w:p>
-    <w:p>
-      <w:pPr>
-        <w:spacing w:line="360" w:lineRule="auto"/>
-        <w:rPr>
-          <w:rFonts w:cs="Arial"/>
-        </w:rPr>
-      </w:pPr>
-      <w:bookmarkStart w:id="41" w:name="_o2yb70a3qhmc" w:colFirst="0" w:colLast="0"/>
-      <w:bookmarkEnd w:id="41"/>
-      <w:r>
-        <w:rPr>
-          <w:rFonts w:eastAsia="Arial" w:cs="Arial"/>
-          <w:szCs w:val="24"/>
-          <w:highlight w:val="white"/>
-        </w:rPr>
-        <w:t xml:space="preserve">REZENDE, Denis Alcides. </w:t>
-      </w:r>
-      <w:r>
-        <w:rPr>
-          <w:rFonts w:eastAsia="Arial" w:cs="Arial"/>
-          <w:b/>
-          <w:szCs w:val="24"/>
-          <w:highlight w:val="white"/>
-        </w:rPr>
-        <w:t xml:space="preserve">Engenharia de Software e Sistemas de Informação. </w:t>
-      </w:r>
-      <w:r>
-        <w:rPr>
-          <w:rFonts w:eastAsia="Arial" w:cs="Arial"/>
-          <w:szCs w:val="24"/>
-          <w:highlight w:val="white"/>
-        </w:rPr>
-        <w:t>3. ed. rev. e ampl.</w:t>
-      </w:r>
-      <w:r>
-        <w:rPr>
-          <w:rFonts w:eastAsia="Arial" w:cs="Arial"/>
-          <w:b/>
-          <w:szCs w:val="24"/>
-          <w:highlight w:val="white"/>
-        </w:rPr>
-        <w:t xml:space="preserve"> </w:t>
-      </w:r>
-      <w:r>
-        <w:rPr>
-          <w:rFonts w:eastAsia="Arial" w:cs="Arial"/>
-          <w:szCs w:val="24"/>
-          <w:highlight w:val="white"/>
-        </w:rPr>
-        <w:t>Rio de Janeiro, RJ. Editora Brasport, 2005.</w:t>
-      </w:r>
-    </w:p>
-    <w:p>
-      <w:pPr>
-        <w:spacing w:line="360" w:lineRule="auto"/>
-        <w:rPr>
-          <w:rFonts w:cs="Arial"/>
-        </w:rPr>
-      </w:pPr>
-      <w:bookmarkStart w:id="42" w:name="_3kfhdamypx34" w:colFirst="0" w:colLast="0"/>
-      <w:bookmarkEnd w:id="42"/>
-      <w:r>
-        <w:rPr>
-          <w:rFonts w:eastAsia="Arial" w:cs="Arial"/>
-          <w:szCs w:val="24"/>
-          <w:highlight w:val="white"/>
-        </w:rPr>
-        <w:t xml:space="preserve">SOMMERVILLE, Ian. </w:t>
-      </w:r>
-      <w:r>
-        <w:rPr>
-          <w:rFonts w:eastAsia="Arial" w:cs="Arial"/>
-          <w:b/>
-          <w:szCs w:val="24"/>
-          <w:highlight w:val="white"/>
-        </w:rPr>
-        <w:t xml:space="preserve">Engenharia de Software. </w:t>
-      </w:r>
-      <w:r>
-        <w:rPr>
-          <w:rFonts w:eastAsia="Arial" w:cs="Arial"/>
-          <w:szCs w:val="24"/>
-          <w:highlight w:val="white"/>
-        </w:rPr>
-        <w:t>Tradução por Selma Shin Shimizu Meknikoff, Reginaldo Arakaki, Edílson de Andrade Barbosa; revisão té</w:t>
-      </w:r>
-      <w:r>
-        <w:rPr>
-          <w:rFonts w:eastAsia="Arial" w:cs="Arial"/>
-          <w:szCs w:val="24"/>
-          <w:highlight w:val="white"/>
-        </w:rPr>
-        <w:t>c</w:t>
-      </w:r>
-      <w:r>
-        <w:rPr>
-          <w:rFonts w:eastAsia="Arial" w:cs="Arial"/>
-          <w:szCs w:val="24"/>
-          <w:highlight w:val="white"/>
-        </w:rPr>
-        <w:t>nica por Kechi Kirama. 8ª edição. São Paulo, SP. Editora Pearson Addison-Wesley, 2007.</w:t>
-      </w:r>
-    </w:p>
-    <w:p>
-      <w:pPr>
-        <w:spacing w:line="360" w:lineRule="auto"/>
-      </w:pPr>
-      <w:bookmarkStart w:id="43" w:name="_qwqezecq6t4w" w:colFirst="0" w:colLast="0"/>
-      <w:bookmarkEnd w:id="43"/>
-      <w:r>
-        <w:rPr>
-          <w:rFonts w:eastAsia="Arial" w:cs="Arial"/>
-          <w:szCs w:val="24"/>
-          <w:highlight w:val="white"/>
-        </w:rPr>
-        <w:t xml:space="preserve">GUEDES, Gilleanes T. A.. </w:t>
-      </w:r>
-      <w:r>
-        <w:rPr>
-          <w:rFonts w:eastAsia="Arial" w:cs="Arial"/>
-          <w:b/>
-          <w:szCs w:val="24"/>
-          <w:highlight w:val="white"/>
-        </w:rPr>
-        <w:t xml:space="preserve">UML 2: Uma Abordagem Prática. </w:t>
-      </w:r>
-      <w:r>
-        <w:rPr>
-          <w:rFonts w:eastAsia="Arial" w:cs="Arial"/>
-          <w:szCs w:val="24"/>
-          <w:highlight w:val="white"/>
-        </w:rPr>
-        <w:t xml:space="preserve">2ª edição. São Paulo - SP. Editora </w:t>
-      </w:r>
-      <w:proofErr w:type="spellStart"/>
-      <w:r>
-        <w:rPr>
-          <w:rFonts w:eastAsia="Arial" w:cs="Arial"/>
-          <w:szCs w:val="24"/>
-          <w:highlight w:val="white"/>
-        </w:rPr>
-        <w:t>Novatec</w:t>
-      </w:r>
-      <w:proofErr w:type="spellEnd"/>
-      <w:r>
-        <w:rPr>
-          <w:rFonts w:eastAsia="Arial" w:cs="Arial"/>
-          <w:szCs w:val="24"/>
-          <w:highlight w:val="white"/>
-        </w:rPr>
-        <w:t>, 2011.</w:t>
-      </w:r>
-    </w:p>
-    <w:p>
-      <w:pPr>
-        <w:spacing w:line="360" w:lineRule="auto"/>
-      </w:pPr>
-      <w:r>
-        <w:t xml:space="preserve">ROUTO, </w:t>
-      </w:r>
-      <w:proofErr w:type="spellStart"/>
-      <w:r>
-        <w:t>Terada</w:t>
-      </w:r>
-      <w:proofErr w:type="spellEnd"/>
-      <w:r>
-        <w:t xml:space="preserve">. </w:t>
-      </w:r>
-      <w:r>
-        <w:rPr>
-          <w:b/>
-        </w:rPr>
-        <w:t>Segurança de dados - criptografia em redes de computador</w:t>
-      </w:r>
-      <w:r>
-        <w:t xml:space="preserve">. Ed. E. </w:t>
-      </w:r>
-      <w:proofErr w:type="spellStart"/>
-      <w:r>
-        <w:t>Blücher</w:t>
-      </w:r>
-      <w:proofErr w:type="spellEnd"/>
-      <w:r>
-        <w:t>, 2000.</w:t>
-      </w:r>
-    </w:p>
-    <w:p>
-      <w:pPr>
-        <w:spacing w:line="360" w:lineRule="auto"/>
-        <w:jc w:val="both"/>
-      </w:pPr>
-      <w:proofErr w:type="spellStart"/>
-      <w:r>
-        <w:rPr>
-          <w:b/>
-        </w:rPr>
-        <w:t>Rijndael</w:t>
-      </w:r>
-      <w:proofErr w:type="spellEnd"/>
-      <w:r>
-        <w:t>. Disponível em &lt;</w:t>
-      </w:r>
-      <w:hyperlink r:id="rId35" w:history="1">
-        <w:r>
-          <w:rPr>
-            <w:rStyle w:val="Hyperlink"/>
-          </w:rPr>
-          <w:t>http://searchsecurity.techtarget.com/definition/Rijndael</w:t>
-        </w:r>
-      </w:hyperlink>
-      <w:r>
-        <w:t>&gt;. Acesso em: 24/10/2016.</w:t>
-      </w:r>
-    </w:p>
-    <w:p>
-      <w:pPr>
-        <w:spacing w:line="360" w:lineRule="auto"/>
-        <w:jc w:val="both"/>
-      </w:pPr>
-      <w:r>
-        <w:t xml:space="preserve">KLEINSCHMIDT, João H. </w:t>
-      </w:r>
-      <w:r>
-        <w:rPr>
-          <w:b/>
-        </w:rPr>
-        <w:t>Segurança da Informação: criptografia simétrica</w:t>
-      </w:r>
-      <w:r>
-        <w:rPr>
-          <w:b/>
-        </w:rPr>
-        <w:t xml:space="preserve">. </w:t>
-      </w:r>
-      <w:r>
-        <w:t xml:space="preserve"> Disponível em &lt;</w:t>
-      </w:r>
-      <w:hyperlink r:id="rId36" w:history="1">
-        <w:r>
-          <w:rPr>
-            <w:rStyle w:val="Hyperlink"/>
-          </w:rPr>
-          <w:t>http://professor.ufabc.edu.br/~joao.kleinschmidt/aulas/seg2013/aula_02-1_seg.pdf</w:t>
-        </w:r>
-      </w:hyperlink>
-      <w:r>
-        <w:t>&gt;. Acesso em: 26/10/2016.</w:t>
-      </w:r>
-    </w:p>
-    <w:p>
-      <w:pPr>
-        <w:spacing w:line="360" w:lineRule="auto"/>
-        <w:jc w:val="both"/>
-      </w:pPr>
-      <w:r>
-        <w:rPr>
-          <w:lang w:val="en-US"/>
-        </w:rPr>
-        <w:t>DAEMEN, Joan</w:t>
-      </w:r>
-      <w:r>
-        <w:rPr>
-          <w:lang w:val="en-US"/>
-        </w:rPr>
-        <w:t xml:space="preserve">; RIJMEN, Vincent. </w:t>
-      </w:r>
-      <w:r>
-        <w:rPr>
-          <w:b/>
-          <w:i/>
-          <w:lang w:val="en-US"/>
-        </w:rPr>
-        <w:t xml:space="preserve">AES Proposal: </w:t>
-      </w:r>
-      <w:proofErr w:type="spellStart"/>
-      <w:r>
-        <w:rPr>
-          <w:b/>
-          <w:i/>
-          <w:lang w:val="en-US"/>
-        </w:rPr>
-        <w:t>Rijndael</w:t>
-      </w:r>
-      <w:proofErr w:type="spellEnd"/>
-      <w:r>
-        <w:rPr>
-          <w:lang w:val="en-US"/>
-        </w:rPr>
-        <w:t xml:space="preserve">. </w:t>
-      </w:r>
-      <w:r>
-        <w:t>1999. 42 f. Disponível em &lt;</w:t>
-      </w:r>
-      <w:hyperlink r:id="rId37" w:history="1">
-        <w:r>
-          <w:rPr>
-            <w:rStyle w:val="Hyperlink"/>
-          </w:rPr>
-          <w:t>http://csrc.nist.gov/archive/aes/rijndael/Rijndael-ammended.pdf</w:t>
-        </w:r>
-      </w:hyperlink>
-      <w:r>
-        <w:t>&gt;. Acesso em: 26/10/2016.</w:t>
-      </w:r>
-    </w:p>
-    <w:p>
-      <w:pPr>
-        <w:spacing w:line="360" w:lineRule="auto"/>
-        <w:jc w:val="both"/>
-      </w:pPr>
-      <w:r>
-        <w:t xml:space="preserve">LOSANO, Monique. </w:t>
-      </w:r>
-      <w:r>
-        <w:rPr>
-          <w:b/>
-        </w:rPr>
-        <w:t xml:space="preserve">Introdução ao Active </w:t>
-      </w:r>
-      <w:proofErr w:type="spellStart"/>
-      <w:r>
-        <w:rPr>
-          <w:b/>
-        </w:rPr>
-        <w:t>Directory</w:t>
-      </w:r>
-      <w:proofErr w:type="spellEnd"/>
-      <w:r>
-        <w:rPr>
-          <w:b/>
-        </w:rPr>
-        <w:t xml:space="preserve"> – Parte 1</w:t>
-      </w:r>
-      <w:r>
-        <w:t>. Disponível em &lt;</w:t>
-      </w:r>
-      <w:hyperlink r:id="rId38" w:history="1">
-        <w:r>
-          <w:rPr>
-            <w:rStyle w:val="Hyperlink"/>
-          </w:rPr>
-          <w:t>https://technet.microsoft.com/pt-br/library/cc668412.aspx</w:t>
-        </w:r>
-      </w:hyperlink>
-      <w:r>
-        <w:t>&gt;. Acesso em 02/11/2016.</w:t>
-      </w:r>
-    </w:p>
-    <w:p>
-      <w:pPr>
-        <w:spacing w:line="360" w:lineRule="auto"/>
-        <w:jc w:val="both"/>
-      </w:pPr>
-      <w:r>
-        <w:t xml:space="preserve">CAMARINI, Bruno. </w:t>
-      </w:r>
-      <w:r>
-        <w:rPr>
-          <w:b/>
-        </w:rPr>
-        <w:t>Prototipação e sua Importância no Desenvolvimento de Software</w:t>
-      </w:r>
-      <w:r>
-        <w:t>. Disponível em &lt;</w:t>
-      </w:r>
-      <w:hyperlink r:id="rId39" w:history="1">
-        <w:r>
-          <w:rPr>
-            <w:rStyle w:val="Hyperlink"/>
-          </w:rPr>
-          <w:t>http://dextra.com.br/pt/prototipacao-e-sua-importancia-no-desenvolvimento-de-software</w:t>
-        </w:r>
-      </w:hyperlink>
-      <w:r>
-        <w:t>&gt;. Acesso em 22/11/2016.</w:t>
-      </w:r>
-    </w:p>
-    <w:p>
-      <w:pPr>
-        <w:spacing w:line="360" w:lineRule="auto"/>
-        <w:jc w:val="both"/>
-      </w:pPr>
-    </w:p>
-    <w:p>
-      <w:pPr>
-        <w:spacing w:line="360" w:lineRule="auto"/>
-        <w:jc w:val="both"/>
-      </w:pPr>
-    </w:p>
-    <w:p>
-      <w:pPr>
-        <w:rPr>
-          <w:rFonts w:eastAsia="Arial" w:cs="Arial"/>
-          <w:b/>
-          <w:sz w:val="28"/>
-          <w:szCs w:val="32"/>
-        </w:rPr>
-      </w:pPr>
-    </w:p>
-    <w:p>
-      <w:pPr>
-        <w:pStyle w:val="Ttulo1"/>
-        <w:spacing w:line="360" w:lineRule="auto"/>
-        <w:jc w:val="center"/>
-        <w:rPr>
-          <w:rFonts w:eastAsia="Arial" w:cs="Arial"/>
-        </w:rPr>
-      </w:pPr>
-      <w:bookmarkStart w:id="44" w:name="_Toc467620943"/>
+        </w:rPr>
+      </w:pPr>
       <w:r>
         <w:rPr>
           <w:rFonts w:eastAsia="Arial" w:cs="Arial"/>
@@ -15163,14 +14645,27 @@
                             <w:r>
                               <w:t xml:space="preserve">Figura </w:t>
                             </w:r>
-                            <w:fldSimple w:instr=" SEQ Figura \* ARABIC ">
-                              <w:r>
-                                <w:rPr>
-                                  <w:noProof/>
-                                </w:rPr>
-                                <w:t>4</w:t>
-                              </w:r>
-                            </w:fldSimple>
+                            <w:r>
+                              <w:fldChar w:fldCharType="begin"/>
+                            </w:r>
+                            <w:r>
+                              <w:instrText xml:space="preserve"> SEQ Figura \* ARABIC </w:instrText>
+                            </w:r>
+                            <w:r>
+                              <w:fldChar w:fldCharType="separate"/>
+                            </w:r>
+                            <w:r>
+                              <w:rPr>
+                                <w:noProof/>
+                              </w:rPr>
+                              <w:t>4</w:t>
+                            </w:r>
+                            <w:r>
+                              <w:rPr>
+                                <w:noProof/>
+                              </w:rPr>
+                              <w:fldChar w:fldCharType="end"/>
+                            </w:r>
                             <w:r>
                               <w:t xml:space="preserve"> -</w:t>
                             </w:r>
@@ -15222,14 +14717,27 @@
                       <w:r>
                         <w:t xml:space="preserve">Figura </w:t>
                       </w:r>
-                      <w:fldSimple w:instr=" SEQ Figura \* ARABIC ">
-                        <w:r>
-                          <w:rPr>
-                            <w:noProof/>
-                          </w:rPr>
-                          <w:t>4</w:t>
-                        </w:r>
-                      </w:fldSimple>
+                      <w:r>
+                        <w:fldChar w:fldCharType="begin"/>
+                      </w:r>
+                      <w:r>
+                        <w:instrText xml:space="preserve"> SEQ Figura \* ARABIC </w:instrText>
+                      </w:r>
+                      <w:r>
+                        <w:fldChar w:fldCharType="separate"/>
+                      </w:r>
+                      <w:r>
+                        <w:rPr>
+                          <w:noProof/>
+                        </w:rPr>
+                        <w:t>4</w:t>
+                      </w:r>
+                      <w:r>
+                        <w:rPr>
+                          <w:noProof/>
+                        </w:rPr>
+                        <w:fldChar w:fldCharType="end"/>
+                      </w:r>
                       <w:r>
                         <w:t xml:space="preserve"> -</w:t>
                       </w:r>
@@ -15426,14 +14934,27 @@
                             <w:r>
                               <w:t xml:space="preserve">Figura </w:t>
                             </w:r>
-                            <w:fldSimple w:instr=" SEQ Figura \* ARABIC ">
-                              <w:r>
-                                <w:rPr>
-                                  <w:noProof/>
-                                </w:rPr>
-                                <w:t>5</w:t>
-                              </w:r>
-                            </w:fldSimple>
+                            <w:r>
+                              <w:fldChar w:fldCharType="begin"/>
+                            </w:r>
+                            <w:r>
+                              <w:instrText xml:space="preserve"> SEQ Figura \* ARABIC </w:instrText>
+                            </w:r>
+                            <w:r>
+                              <w:fldChar w:fldCharType="separate"/>
+                            </w:r>
+                            <w:r>
+                              <w:rPr>
+                                <w:noProof/>
+                              </w:rPr>
+                              <w:t>5</w:t>
+                            </w:r>
+                            <w:r>
+                              <w:rPr>
+                                <w:noProof/>
+                              </w:rPr>
+                              <w:fldChar w:fldCharType="end"/>
+                            </w:r>
                             <w:r>
                               <w:t xml:space="preserve"> - Tela de Boas Vindas</w:t>
                             </w:r>
@@ -15477,14 +14998,27 @@
                       <w:r>
                         <w:t xml:space="preserve">Figura </w:t>
                       </w:r>
-                      <w:fldSimple w:instr=" SEQ Figura \* ARABIC ">
-                        <w:r>
-                          <w:rPr>
-                            <w:noProof/>
-                          </w:rPr>
-                          <w:t>5</w:t>
-                        </w:r>
-                      </w:fldSimple>
+                      <w:r>
+                        <w:fldChar w:fldCharType="begin"/>
+                      </w:r>
+                      <w:r>
+                        <w:instrText xml:space="preserve"> SEQ Figura \* ARABIC </w:instrText>
+                      </w:r>
+                      <w:r>
+                        <w:fldChar w:fldCharType="separate"/>
+                      </w:r>
+                      <w:r>
+                        <w:rPr>
+                          <w:noProof/>
+                        </w:rPr>
+                        <w:t>5</w:t>
+                      </w:r>
+                      <w:r>
+                        <w:rPr>
+                          <w:noProof/>
+                        </w:rPr>
+                        <w:fldChar w:fldCharType="end"/>
+                      </w:r>
                       <w:r>
                         <w:t xml:space="preserve"> - Tela de Boas Vindas</w:t>
                       </w:r>
@@ -15680,14 +15214,27 @@
                             <w:r>
                               <w:t xml:space="preserve">Figura </w:t>
                             </w:r>
-                            <w:fldSimple w:instr=" SEQ Figura \* ARABIC ">
-                              <w:r>
-                                <w:rPr>
-                                  <w:noProof/>
-                                </w:rPr>
-                                <w:t>6</w:t>
-                              </w:r>
-                            </w:fldSimple>
+                            <w:r>
+                              <w:fldChar w:fldCharType="begin"/>
+                            </w:r>
+                            <w:r>
+                              <w:instrText xml:space="preserve"> SEQ Figura \* ARABIC </w:instrText>
+                            </w:r>
+                            <w:r>
+                              <w:fldChar w:fldCharType="separate"/>
+                            </w:r>
+                            <w:r>
+                              <w:rPr>
+                                <w:noProof/>
+                              </w:rPr>
+                              <w:t>6</w:t>
+                            </w:r>
+                            <w:r>
+                              <w:rPr>
+                                <w:noProof/>
+                              </w:rPr>
+                              <w:fldChar w:fldCharType="end"/>
+                            </w:r>
                             <w:r>
                               <w:t xml:space="preserve"> - </w:t>
                             </w:r>
@@ -15734,14 +15281,27 @@
                       <w:r>
                         <w:t xml:space="preserve">Figura </w:t>
                       </w:r>
-                      <w:fldSimple w:instr=" SEQ Figura \* ARABIC ">
-                        <w:r>
-                          <w:rPr>
-                            <w:noProof/>
-                          </w:rPr>
-                          <w:t>6</w:t>
-                        </w:r>
-                      </w:fldSimple>
+                      <w:r>
+                        <w:fldChar w:fldCharType="begin"/>
+                      </w:r>
+                      <w:r>
+                        <w:instrText xml:space="preserve"> SEQ Figura \* ARABIC </w:instrText>
+                      </w:r>
+                      <w:r>
+                        <w:fldChar w:fldCharType="separate"/>
+                      </w:r>
+                      <w:r>
+                        <w:rPr>
+                          <w:noProof/>
+                        </w:rPr>
+                        <w:t>6</w:t>
+                      </w:r>
+                      <w:r>
+                        <w:rPr>
+                          <w:noProof/>
+                        </w:rPr>
+                        <w:fldChar w:fldCharType="end"/>
+                      </w:r>
                       <w:r>
                         <w:t xml:space="preserve"> - </w:t>
                       </w:r>
@@ -15938,14 +15498,27 @@
                             <w:r>
                               <w:t xml:space="preserve">Figura </w:t>
                             </w:r>
-                            <w:fldSimple w:instr=" SEQ Figura \* ARABIC ">
-                              <w:r>
-                                <w:rPr>
-                                  <w:noProof/>
-                                </w:rPr>
-                                <w:t>7</w:t>
-                              </w:r>
-                            </w:fldSimple>
+                            <w:r>
+                              <w:fldChar w:fldCharType="begin"/>
+                            </w:r>
+                            <w:r>
+                              <w:instrText xml:space="preserve"> SEQ Figura \* ARABIC </w:instrText>
+                            </w:r>
+                            <w:r>
+                              <w:fldChar w:fldCharType="separate"/>
+                            </w:r>
+                            <w:r>
+                              <w:rPr>
+                                <w:noProof/>
+                              </w:rPr>
+                              <w:t>7</w:t>
+                            </w:r>
+                            <w:r>
+                              <w:rPr>
+                                <w:noProof/>
+                              </w:rPr>
+                              <w:fldChar w:fldCharType="end"/>
+                            </w:r>
                             <w:r>
                               <w:t xml:space="preserve"> - </w:t>
                             </w:r>
@@ -15992,14 +15565,27 @@
                       <w:r>
                         <w:t xml:space="preserve">Figura </w:t>
                       </w:r>
-                      <w:fldSimple w:instr=" SEQ Figura \* ARABIC ">
-                        <w:r>
-                          <w:rPr>
-                            <w:noProof/>
-                          </w:rPr>
-                          <w:t>7</w:t>
-                        </w:r>
-                      </w:fldSimple>
+                      <w:r>
+                        <w:fldChar w:fldCharType="begin"/>
+                      </w:r>
+                      <w:r>
+                        <w:instrText xml:space="preserve"> SEQ Figura \* ARABIC </w:instrText>
+                      </w:r>
+                      <w:r>
+                        <w:fldChar w:fldCharType="separate"/>
+                      </w:r>
+                      <w:r>
+                        <w:rPr>
+                          <w:noProof/>
+                        </w:rPr>
+                        <w:t>7</w:t>
+                      </w:r>
+                      <w:r>
+                        <w:rPr>
+                          <w:noProof/>
+                        </w:rPr>
+                        <w:fldChar w:fldCharType="end"/>
+                      </w:r>
                       <w:r>
                         <w:t xml:space="preserve"> - </w:t>
                       </w:r>
@@ -16200,14 +15786,27 @@
                             <w:r>
                               <w:t xml:space="preserve">Figura </w:t>
                             </w:r>
-                            <w:fldSimple w:instr=" SEQ Figura \* ARABIC ">
-                              <w:r>
-                                <w:rPr>
-                                  <w:noProof/>
-                                </w:rPr>
-                                <w:t>8</w:t>
-                              </w:r>
-                            </w:fldSimple>
+                            <w:r>
+                              <w:fldChar w:fldCharType="begin"/>
+                            </w:r>
+                            <w:r>
+                              <w:instrText xml:space="preserve"> SEQ Figura \* ARABIC </w:instrText>
+                            </w:r>
+                            <w:r>
+                              <w:fldChar w:fldCharType="separate"/>
+                            </w:r>
+                            <w:r>
+                              <w:rPr>
+                                <w:noProof/>
+                              </w:rPr>
+                              <w:t>8</w:t>
+                            </w:r>
+                            <w:r>
+                              <w:rPr>
+                                <w:noProof/>
+                              </w:rPr>
+                              <w:fldChar w:fldCharType="end"/>
+                            </w:r>
                             <w:r>
                               <w:t xml:space="preserve"> - </w:t>
                             </w:r>
@@ -16254,14 +15853,27 @@
                       <w:r>
                         <w:t xml:space="preserve">Figura </w:t>
                       </w:r>
-                      <w:fldSimple w:instr=" SEQ Figura \* ARABIC ">
-                        <w:r>
-                          <w:rPr>
-                            <w:noProof/>
-                          </w:rPr>
-                          <w:t>8</w:t>
-                        </w:r>
-                      </w:fldSimple>
+                      <w:r>
+                        <w:fldChar w:fldCharType="begin"/>
+                      </w:r>
+                      <w:r>
+                        <w:instrText xml:space="preserve"> SEQ Figura \* ARABIC </w:instrText>
+                      </w:r>
+                      <w:r>
+                        <w:fldChar w:fldCharType="separate"/>
+                      </w:r>
+                      <w:r>
+                        <w:rPr>
+                          <w:noProof/>
+                        </w:rPr>
+                        <w:t>8</w:t>
+                      </w:r>
+                      <w:r>
+                        <w:rPr>
+                          <w:noProof/>
+                        </w:rPr>
+                        <w:fldChar w:fldCharType="end"/>
+                      </w:r>
                       <w:r>
                         <w:t xml:space="preserve"> - </w:t>
                       </w:r>
@@ -16462,14 +16074,27 @@
                             <w:r>
                               <w:t xml:space="preserve">Figura </w:t>
                             </w:r>
-                            <w:fldSimple w:instr=" SEQ Figura \* ARABIC ">
-                              <w:r>
-                                <w:rPr>
-                                  <w:noProof/>
-                                </w:rPr>
-                                <w:t>9</w:t>
-                              </w:r>
-                            </w:fldSimple>
+                            <w:r>
+                              <w:fldChar w:fldCharType="begin"/>
+                            </w:r>
+                            <w:r>
+                              <w:instrText xml:space="preserve"> SEQ Figura \* ARABIC </w:instrText>
+                            </w:r>
+                            <w:r>
+                              <w:fldChar w:fldCharType="separate"/>
+                            </w:r>
+                            <w:r>
+                              <w:rPr>
+                                <w:noProof/>
+                              </w:rPr>
+                              <w:t>9</w:t>
+                            </w:r>
+                            <w:r>
+                              <w:rPr>
+                                <w:noProof/>
+                              </w:rPr>
+                              <w:fldChar w:fldCharType="end"/>
+                            </w:r>
                             <w:r>
                               <w:t xml:space="preserve"> - </w:t>
                             </w:r>
@@ -16516,14 +16141,27 @@
                       <w:r>
                         <w:t xml:space="preserve">Figura </w:t>
                       </w:r>
-                      <w:fldSimple w:instr=" SEQ Figura \* ARABIC ">
-                        <w:r>
-                          <w:rPr>
-                            <w:noProof/>
-                          </w:rPr>
-                          <w:t>9</w:t>
-                        </w:r>
-                      </w:fldSimple>
+                      <w:r>
+                        <w:fldChar w:fldCharType="begin"/>
+                      </w:r>
+                      <w:r>
+                        <w:instrText xml:space="preserve"> SEQ Figura \* ARABIC </w:instrText>
+                      </w:r>
+                      <w:r>
+                        <w:fldChar w:fldCharType="separate"/>
+                      </w:r>
+                      <w:r>
+                        <w:rPr>
+                          <w:noProof/>
+                        </w:rPr>
+                        <w:t>9</w:t>
+                      </w:r>
+                      <w:r>
+                        <w:rPr>
+                          <w:noProof/>
+                        </w:rPr>
+                        <w:fldChar w:fldCharType="end"/>
+                      </w:r>
                       <w:r>
                         <w:t xml:space="preserve"> - </w:t>
                       </w:r>
@@ -16727,14 +16365,27 @@
                             <w:r>
                               <w:t xml:space="preserve">Figura </w:t>
                             </w:r>
-                            <w:fldSimple w:instr=" SEQ Figura \* ARABIC ">
-                              <w:r>
-                                <w:rPr>
-                                  <w:noProof/>
-                                </w:rPr>
-                                <w:t>10</w:t>
-                              </w:r>
-                            </w:fldSimple>
+                            <w:r>
+                              <w:fldChar w:fldCharType="begin"/>
+                            </w:r>
+                            <w:r>
+                              <w:instrText xml:space="preserve"> SEQ Figura \* ARABIC </w:instrText>
+                            </w:r>
+                            <w:r>
+                              <w:fldChar w:fldCharType="separate"/>
+                            </w:r>
+                            <w:r>
+                              <w:rPr>
+                                <w:noProof/>
+                              </w:rPr>
+                              <w:t>10</w:t>
+                            </w:r>
+                            <w:r>
+                              <w:rPr>
+                                <w:noProof/>
+                              </w:rPr>
+                              <w:fldChar w:fldCharType="end"/>
+                            </w:r>
                             <w:r>
                               <w:t xml:space="preserve"> - </w:t>
                             </w:r>
@@ -16784,14 +16435,27 @@
                       <w:r>
                         <w:t xml:space="preserve">Figura </w:t>
                       </w:r>
-                      <w:fldSimple w:instr=" SEQ Figura \* ARABIC ">
-                        <w:r>
-                          <w:rPr>
-                            <w:noProof/>
-                          </w:rPr>
-                          <w:t>10</w:t>
-                        </w:r>
-                      </w:fldSimple>
+                      <w:r>
+                        <w:fldChar w:fldCharType="begin"/>
+                      </w:r>
+                      <w:r>
+                        <w:instrText xml:space="preserve"> SEQ Figura \* ARABIC </w:instrText>
+                      </w:r>
+                      <w:r>
+                        <w:fldChar w:fldCharType="separate"/>
+                      </w:r>
+                      <w:r>
+                        <w:rPr>
+                          <w:noProof/>
+                        </w:rPr>
+                        <w:t>10</w:t>
+                      </w:r>
+                      <w:r>
+                        <w:rPr>
+                          <w:noProof/>
+                        </w:rPr>
+                        <w:fldChar w:fldCharType="end"/>
+                      </w:r>
                       <w:r>
                         <w:t xml:space="preserve"> - </w:t>
                       </w:r>
@@ -16995,14 +16659,27 @@
                             <w:r>
                               <w:t xml:space="preserve">Figura </w:t>
                             </w:r>
-                            <w:fldSimple w:instr=" SEQ Figura \* ARABIC ">
-                              <w:r>
-                                <w:rPr>
-                                  <w:noProof/>
-                                </w:rPr>
-                                <w:t>11</w:t>
-                              </w:r>
-                            </w:fldSimple>
+                            <w:r>
+                              <w:fldChar w:fldCharType="begin"/>
+                            </w:r>
+                            <w:r>
+                              <w:instrText xml:space="preserve"> SEQ Figura \* ARABIC </w:instrText>
+                            </w:r>
+                            <w:r>
+                              <w:fldChar w:fldCharType="separate"/>
+                            </w:r>
+                            <w:r>
+                              <w:rPr>
+                                <w:noProof/>
+                              </w:rPr>
+                              <w:t>11</w:t>
+                            </w:r>
+                            <w:r>
+                              <w:rPr>
+                                <w:noProof/>
+                              </w:rPr>
+                              <w:fldChar w:fldCharType="end"/>
+                            </w:r>
                             <w:r>
                               <w:t xml:space="preserve"> - </w:t>
                             </w:r>
@@ -17052,14 +16729,27 @@
                       <w:r>
                         <w:t xml:space="preserve">Figura </w:t>
                       </w:r>
-                      <w:fldSimple w:instr=" SEQ Figura \* ARABIC ">
-                        <w:r>
-                          <w:rPr>
-                            <w:noProof/>
-                          </w:rPr>
-                          <w:t>11</w:t>
-                        </w:r>
-                      </w:fldSimple>
+                      <w:r>
+                        <w:fldChar w:fldCharType="begin"/>
+                      </w:r>
+                      <w:r>
+                        <w:instrText xml:space="preserve"> SEQ Figura \* ARABIC </w:instrText>
+                      </w:r>
+                      <w:r>
+                        <w:fldChar w:fldCharType="separate"/>
+                      </w:r>
+                      <w:r>
+                        <w:rPr>
+                          <w:noProof/>
+                        </w:rPr>
+                        <w:t>11</w:t>
+                      </w:r>
+                      <w:r>
+                        <w:rPr>
+                          <w:noProof/>
+                        </w:rPr>
+                        <w:fldChar w:fldCharType="end"/>
+                      </w:r>
                       <w:r>
                         <w:t xml:space="preserve"> - </w:t>
                       </w:r>
@@ -17263,14 +16953,27 @@
                             <w:r>
                               <w:t xml:space="preserve">Figura </w:t>
                             </w:r>
-                            <w:fldSimple w:instr=" SEQ Figura \* ARABIC ">
-                              <w:r>
-                                <w:rPr>
-                                  <w:noProof/>
-                                </w:rPr>
-                                <w:t>12</w:t>
-                              </w:r>
-                            </w:fldSimple>
+                            <w:r>
+                              <w:fldChar w:fldCharType="begin"/>
+                            </w:r>
+                            <w:r>
+                              <w:instrText xml:space="preserve"> SEQ Figura \* ARABIC </w:instrText>
+                            </w:r>
+                            <w:r>
+                              <w:fldChar w:fldCharType="separate"/>
+                            </w:r>
+                            <w:r>
+                              <w:rPr>
+                                <w:noProof/>
+                              </w:rPr>
+                              <w:t>12</w:t>
+                            </w:r>
+                            <w:r>
+                              <w:rPr>
+                                <w:noProof/>
+                              </w:rPr>
+                              <w:fldChar w:fldCharType="end"/>
+                            </w:r>
                             <w:r>
                               <w:t xml:space="preserve"> - </w:t>
                             </w:r>
@@ -17320,14 +17023,27 @@
                       <w:r>
                         <w:t xml:space="preserve">Figura </w:t>
                       </w:r>
-                      <w:fldSimple w:instr=" SEQ Figura \* ARABIC ">
-                        <w:r>
-                          <w:rPr>
-                            <w:noProof/>
-                          </w:rPr>
-                          <w:t>12</w:t>
-                        </w:r>
-                      </w:fldSimple>
+                      <w:r>
+                        <w:fldChar w:fldCharType="begin"/>
+                      </w:r>
+                      <w:r>
+                        <w:instrText xml:space="preserve"> SEQ Figura \* ARABIC </w:instrText>
+                      </w:r>
+                      <w:r>
+                        <w:fldChar w:fldCharType="separate"/>
+                      </w:r>
+                      <w:r>
+                        <w:rPr>
+                          <w:noProof/>
+                        </w:rPr>
+                        <w:t>12</w:t>
+                      </w:r>
+                      <w:r>
+                        <w:rPr>
+                          <w:noProof/>
+                        </w:rPr>
+                        <w:fldChar w:fldCharType="end"/>
+                      </w:r>
                       <w:r>
                         <w:t xml:space="preserve"> - </w:t>
                       </w:r>
@@ -17531,23 +17247,32 @@
                             <w:r>
                               <w:t xml:space="preserve">Figura </w:t>
                             </w:r>
-                            <w:fldSimple w:instr=" SEQ Figura \* ARABIC ">
-                              <w:r>
-                                <w:rPr>
-                                  <w:noProof/>
-                                </w:rPr>
-                                <w:t>13</w:t>
-                              </w:r>
-                            </w:fldSimple>
+                            <w:r>
+                              <w:fldChar w:fldCharType="begin"/>
+                            </w:r>
+                            <w:r>
+                              <w:instrText xml:space="preserve"> SEQ Figura \* ARABIC </w:instrText>
+                            </w:r>
+                            <w:r>
+                              <w:fldChar w:fldCharType="separate"/>
+                            </w:r>
+                            <w:r>
+                              <w:rPr>
+                                <w:noProof/>
+                              </w:rPr>
+                              <w:t>13</w:t>
+                            </w:r>
+                            <w:r>
+                              <w:rPr>
+                                <w:noProof/>
+                              </w:rPr>
+                              <w:fldChar w:fldCharType="end"/>
+                            </w:r>
                             <w:r>
                               <w:t xml:space="preserve"> - </w:t>
                             </w:r>
                             <w:r>
-                              <w:t>Tela de Meus Eventos (</w:t>
-                            </w:r>
-                            <w:proofErr w:type="gramStart"/>
-                            <w:r>
-                              <w:t>aluno)</w:t>
+                              <w:t>Tela de Meus Eventos (aluno)</w:t>
                             </w:r>
                             <w:bookmarkEnd w:id="92"/>
                             <w:r>
@@ -17557,14 +17282,7 @@
                               <w:rPr>
                                 <w:szCs w:val="20"/>
                               </w:rPr>
-                              <w:t>Fonte</w:t>
-                            </w:r>
-                            <w:proofErr w:type="gramEnd"/>
-                            <w:r>
-                              <w:rPr>
-                                <w:szCs w:val="20"/>
-                              </w:rPr>
-                              <w:t>: o autor</w:t>
+                              <w:t>Fonte: o autor</w:t>
                             </w:r>
                             <w:bookmarkEnd w:id="93"/>
                           </w:p>
@@ -17599,23 +17317,32 @@
                       <w:r>
                         <w:t xml:space="preserve">Figura </w:t>
                       </w:r>
-                      <w:fldSimple w:instr=" SEQ Figura \* ARABIC ">
-                        <w:r>
-                          <w:rPr>
-                            <w:noProof/>
-                          </w:rPr>
-                          <w:t>13</w:t>
-                        </w:r>
-                      </w:fldSimple>
+                      <w:r>
+                        <w:fldChar w:fldCharType="begin"/>
+                      </w:r>
+                      <w:r>
+                        <w:instrText xml:space="preserve"> SEQ Figura \* ARABIC </w:instrText>
+                      </w:r>
+                      <w:r>
+                        <w:fldChar w:fldCharType="separate"/>
+                      </w:r>
+                      <w:r>
+                        <w:rPr>
+                          <w:noProof/>
+                        </w:rPr>
+                        <w:t>13</w:t>
+                      </w:r>
+                      <w:r>
+                        <w:rPr>
+                          <w:noProof/>
+                        </w:rPr>
+                        <w:fldChar w:fldCharType="end"/>
+                      </w:r>
                       <w:r>
                         <w:t xml:space="preserve"> - </w:t>
                       </w:r>
                       <w:r>
-                        <w:t>Tela de Meus Eventos (</w:t>
-                      </w:r>
-                      <w:proofErr w:type="gramStart"/>
-                      <w:r>
-                        <w:t>aluno)</w:t>
+                        <w:t>Tela de Meus Eventos (aluno)</w:t>
                       </w:r>
                       <w:bookmarkEnd w:id="94"/>
                       <w:r>
@@ -17625,14 +17352,7 @@
                         <w:rPr>
                           <w:szCs w:val="20"/>
                         </w:rPr>
-                        <w:t>Fonte</w:t>
-                      </w:r>
-                      <w:proofErr w:type="gramEnd"/>
-                      <w:r>
-                        <w:rPr>
-                          <w:szCs w:val="20"/>
-                        </w:rPr>
-                        <w:t>: o autor</w:t>
+                        <w:t>Fonte: o autor</w:t>
                       </w:r>
                       <w:bookmarkEnd w:id="95"/>
                     </w:p>
@@ -17833,14 +17553,27 @@
       <w:r>
         <w:t xml:space="preserve">Figura </w:t>
       </w:r>
-      <w:fldSimple w:instr=" SEQ Figura \* ARABIC ">
-        <w:r>
-          <w:rPr>
-            <w:noProof/>
-          </w:rPr>
-          <w:t>14</w:t>
-        </w:r>
-      </w:fldSimple>
+      <w:r>
+        <w:fldChar w:fldCharType="begin"/>
+      </w:r>
+      <w:r>
+        <w:instrText xml:space="preserve"> SEQ Figura \* ARABIC </w:instrText>
+      </w:r>
+      <w:r>
+        <w:fldChar w:fldCharType="separate"/>
+      </w:r>
+      <w:r>
+        <w:rPr>
+          <w:noProof/>
+        </w:rPr>
+        <w:t>14</w:t>
+      </w:r>
+      <w:r>
+        <w:rPr>
+          <w:noProof/>
+        </w:rPr>
+        <w:fldChar w:fldCharType="end"/>
+      </w:r>
       <w:r>
         <w:t xml:space="preserve"> - Fluxogramas do Sistema</w:t>
       </w:r>
@@ -17938,182 +17671,120 @@
           <w:szCs w:val="20"/>
         </w:rPr>
       </w:pPr>
-      <w:proofErr w:type="gramStart"/>
       <w:r>
         <w:rPr>
           <w:szCs w:val="20"/>
         </w:rPr>
+        <w:t>(  ) Ruim  (  ) Normal  (  ) Boa  (  ) Desconheço o procedimento</w:t>
+      </w:r>
+    </w:p>
+    <w:p>
+      <w:pPr>
+        <w:spacing w:line="360" w:lineRule="auto"/>
+        <w:jc w:val="both"/>
+        <w:rPr>
+          <w:szCs w:val="20"/>
+        </w:rPr>
+      </w:pPr>
+      <w:r>
+        <w:rPr>
+          <w:szCs w:val="20"/>
+        </w:rPr>
+        <w:t xml:space="preserve">2 - </w:t>
+      </w:r>
+      <w:r>
+        <w:rPr>
+          <w:szCs w:val="20"/>
+        </w:rPr>
+        <w:t>Você sabe qual a situação das suas horas complementares ? (Quanto já fez, quanto falta...)</w:t>
+      </w:r>
+    </w:p>
+    <w:p>
+      <w:pPr>
+        <w:spacing w:line="360" w:lineRule="auto"/>
+        <w:jc w:val="both"/>
+        <w:rPr>
+          <w:szCs w:val="20"/>
+        </w:rPr>
+      </w:pPr>
+      <w:r>
+        <w:rPr>
+          <w:szCs w:val="20"/>
+        </w:rPr>
+        <w:t>(  ) Sim  (  ) Não</w:t>
+      </w:r>
+    </w:p>
+    <w:p>
+      <w:pPr>
+        <w:spacing w:line="360" w:lineRule="auto"/>
+        <w:jc w:val="both"/>
+        <w:rPr>
+          <w:szCs w:val="20"/>
+        </w:rPr>
+      </w:pPr>
+      <w:r>
+        <w:rPr>
+          <w:szCs w:val="20"/>
+        </w:rPr>
+        <w:t xml:space="preserve">3 - </w:t>
+      </w:r>
+      <w:r>
+        <w:rPr>
+          <w:szCs w:val="20"/>
+        </w:rPr>
+        <w:t>Caso houvesse um sistema informatizado online para o envio de documentos, inscrições em eventos (palestras, cursos, etc) e acompanhamento de horas complementares, a fim de facilitar e agilizar o processo, seria de sua preferência o uso de tal sistema ou o uso do sistema atual (papéis) ?</w:t>
+      </w:r>
+    </w:p>
+    <w:p>
+      <w:pPr>
+        <w:spacing w:line="360" w:lineRule="auto"/>
+        <w:jc w:val="both"/>
+        <w:rPr>
+          <w:szCs w:val="20"/>
+        </w:rPr>
+      </w:pPr>
+      <w:r>
+        <w:rPr>
+          <w:szCs w:val="20"/>
+        </w:rPr>
+        <w:t>(  ) Papéis  (  ) Informatizado</w:t>
+      </w:r>
+    </w:p>
+    <w:p>
+      <w:pPr>
+        <w:spacing w:line="360" w:lineRule="auto"/>
+        <w:jc w:val="both"/>
+        <w:rPr>
+          <w:szCs w:val="20"/>
+        </w:rPr>
+      </w:pPr>
+      <w:r>
+        <w:rPr>
+          <w:szCs w:val="20"/>
+        </w:rPr>
+        <w:t xml:space="preserve">4 - </w:t>
+      </w:r>
+      <w:r>
+        <w:rPr>
+          <w:szCs w:val="20"/>
+        </w:rPr>
+        <w:t>Qual o meio de acesso a internet que você costuma utilizar com mais frequência?</w:t>
+      </w:r>
+    </w:p>
+    <w:p>
+      <w:pPr>
+        <w:spacing w:line="360" w:lineRule="auto"/>
+        <w:jc w:val="both"/>
+        <w:rPr>
+          <w:szCs w:val="20"/>
+        </w:rPr>
+      </w:pPr>
+      <w:r>
+        <w:rPr>
+          <w:szCs w:val="20"/>
+        </w:rPr>
         <w:t>(  )</w:t>
       </w:r>
-      <w:proofErr w:type="gramEnd"/>
-      <w:r>
-        <w:rPr>
-          <w:szCs w:val="20"/>
-        </w:rPr>
-        <w:t xml:space="preserve"> Ruim  (  ) Normal  (  ) Boa  (  ) Desconheço o procedimento</w:t>
-      </w:r>
-    </w:p>
-    <w:p>
-      <w:pPr>
-        <w:spacing w:line="360" w:lineRule="auto"/>
-        <w:jc w:val="both"/>
-        <w:rPr>
-          <w:szCs w:val="20"/>
-        </w:rPr>
-      </w:pPr>
-      <w:r>
-        <w:rPr>
-          <w:szCs w:val="20"/>
-        </w:rPr>
-        <w:t xml:space="preserve">2 - </w:t>
-      </w:r>
-      <w:r>
-        <w:rPr>
-          <w:szCs w:val="20"/>
-        </w:rPr>
-        <w:t xml:space="preserve">Você sabe qual a situação das suas horas </w:t>
-      </w:r>
-      <w:proofErr w:type="gramStart"/>
-      <w:r>
-        <w:rPr>
-          <w:szCs w:val="20"/>
-        </w:rPr>
-        <w:t>complementares ?</w:t>
-      </w:r>
-      <w:proofErr w:type="gramEnd"/>
-      <w:r>
-        <w:rPr>
-          <w:szCs w:val="20"/>
-        </w:rPr>
-        <w:t xml:space="preserve"> (Quanto já fez, quanto falta...)</w:t>
-      </w:r>
-    </w:p>
-    <w:p>
-      <w:pPr>
-        <w:spacing w:line="360" w:lineRule="auto"/>
-        <w:jc w:val="both"/>
-        <w:rPr>
-          <w:szCs w:val="20"/>
-        </w:rPr>
-      </w:pPr>
-      <w:proofErr w:type="gramStart"/>
-      <w:r>
-        <w:rPr>
-          <w:szCs w:val="20"/>
-        </w:rPr>
-        <w:t>(  )</w:t>
-      </w:r>
-      <w:proofErr w:type="gramEnd"/>
-      <w:r>
-        <w:rPr>
-          <w:szCs w:val="20"/>
-        </w:rPr>
-        <w:t xml:space="preserve"> Sim  (  ) Não</w:t>
-      </w:r>
-    </w:p>
-    <w:p>
-      <w:pPr>
-        <w:spacing w:line="360" w:lineRule="auto"/>
-        <w:jc w:val="both"/>
-        <w:rPr>
-          <w:szCs w:val="20"/>
-        </w:rPr>
-      </w:pPr>
-      <w:r>
-        <w:rPr>
-          <w:szCs w:val="20"/>
-        </w:rPr>
-        <w:t xml:space="preserve">3 - </w:t>
-      </w:r>
-      <w:r>
-        <w:rPr>
-          <w:szCs w:val="20"/>
-        </w:rPr>
-        <w:t xml:space="preserve">Caso houvesse um sistema informatizado online para o envio de documentos, inscrições em eventos (palestras, cursos, </w:t>
-      </w:r>
-      <w:proofErr w:type="spellStart"/>
-      <w:r>
-        <w:rPr>
-          <w:szCs w:val="20"/>
-        </w:rPr>
-        <w:t>etc</w:t>
-      </w:r>
-      <w:proofErr w:type="spellEnd"/>
-      <w:r>
-        <w:rPr>
-          <w:szCs w:val="20"/>
-        </w:rPr>
-        <w:t>) e acompanhamento de horas complementares, a fim de facilitar e agilizar o processo, seria de sua preferência o uso de tal sistema ou o uso do sistema atual (papéis</w:t>
-      </w:r>
-      <w:proofErr w:type="gramStart"/>
-      <w:r>
-        <w:rPr>
-          <w:szCs w:val="20"/>
-        </w:rPr>
-        <w:t>) ?</w:t>
-      </w:r>
-      <w:proofErr w:type="gramEnd"/>
-    </w:p>
-    <w:p>
-      <w:pPr>
-        <w:spacing w:line="360" w:lineRule="auto"/>
-        <w:jc w:val="both"/>
-        <w:rPr>
-          <w:szCs w:val="20"/>
-        </w:rPr>
-      </w:pPr>
-      <w:proofErr w:type="gramStart"/>
-      <w:r>
-        <w:rPr>
-          <w:szCs w:val="20"/>
-        </w:rPr>
-        <w:t>(  )</w:t>
-      </w:r>
-      <w:proofErr w:type="gramEnd"/>
-      <w:r>
-        <w:rPr>
-          <w:szCs w:val="20"/>
-        </w:rPr>
-        <w:t xml:space="preserve"> Papéis  (  ) Informatizado</w:t>
-      </w:r>
-    </w:p>
-    <w:p>
-      <w:pPr>
-        <w:spacing w:line="360" w:lineRule="auto"/>
-        <w:jc w:val="both"/>
-        <w:rPr>
-          <w:szCs w:val="20"/>
-        </w:rPr>
-      </w:pPr>
-      <w:r>
-        <w:rPr>
-          <w:szCs w:val="20"/>
-        </w:rPr>
-        <w:t xml:space="preserve">4 - </w:t>
-      </w:r>
-      <w:r>
-        <w:rPr>
-          <w:szCs w:val="20"/>
-        </w:rPr>
-        <w:t>Qual o meio de acesso a internet que você costuma utilizar com mais frequência?</w:t>
-      </w:r>
-    </w:p>
-    <w:p>
-      <w:pPr>
-        <w:spacing w:line="360" w:lineRule="auto"/>
-        <w:jc w:val="both"/>
-        <w:rPr>
-          <w:szCs w:val="20"/>
-        </w:rPr>
-      </w:pPr>
-      <w:proofErr w:type="gramStart"/>
-      <w:r>
-        <w:rPr>
-          <w:szCs w:val="20"/>
-        </w:rPr>
-        <w:t>(  )</w:t>
-      </w:r>
-      <w:proofErr w:type="gramEnd"/>
       <w:r>
         <w:rPr>
           <w:szCs w:val="20"/>
@@ -18184,21 +17855,12 @@
                 <w:lang w:eastAsia="pt-BR"/>
               </w:rPr>
             </w:pPr>
-            <w:proofErr w:type="gramStart"/>
             <w:r>
               <w:rPr>
                 <w:rFonts w:cs="Arial"/>
                 <w:szCs w:val="24"/>
               </w:rPr>
-              <w:t>(  )</w:t>
-            </w:r>
-            <w:proofErr w:type="gramEnd"/>
-            <w:r>
-              <w:rPr>
-                <w:rFonts w:cs="Arial"/>
-                <w:szCs w:val="24"/>
-              </w:rPr>
-              <w:t xml:space="preserve"> </w:t>
+              <w:t xml:space="preserve">(  ) </w:t>
             </w:r>
             <w:r>
               <w:rPr>
@@ -18241,21 +17903,12 @@
                 <w:lang w:eastAsia="pt-BR"/>
               </w:rPr>
             </w:pPr>
-            <w:proofErr w:type="gramStart"/>
             <w:r>
               <w:rPr>
                 <w:rFonts w:cs="Arial"/>
                 <w:szCs w:val="24"/>
               </w:rPr>
-              <w:t>(  )</w:t>
-            </w:r>
-            <w:proofErr w:type="gramEnd"/>
-            <w:r>
-              <w:rPr>
-                <w:rFonts w:cs="Arial"/>
-                <w:szCs w:val="24"/>
-              </w:rPr>
-              <w:t xml:space="preserve"> </w:t>
+              <w:t xml:space="preserve">(  ) </w:t>
             </w:r>
             <w:r>
               <w:rPr>
@@ -18298,21 +17951,12 @@
                 <w:lang w:eastAsia="pt-BR"/>
               </w:rPr>
             </w:pPr>
-            <w:proofErr w:type="gramStart"/>
             <w:r>
               <w:rPr>
                 <w:rFonts w:cs="Arial"/>
                 <w:szCs w:val="24"/>
               </w:rPr>
-              <w:t>(  )</w:t>
-            </w:r>
-            <w:proofErr w:type="gramEnd"/>
-            <w:r>
-              <w:rPr>
-                <w:rFonts w:cs="Arial"/>
-                <w:szCs w:val="24"/>
-              </w:rPr>
-              <w:t xml:space="preserve"> </w:t>
+              <w:t xml:space="preserve">(  ) </w:t>
             </w:r>
             <w:r>
               <w:rPr>
@@ -18355,21 +17999,12 @@
                 <w:lang w:eastAsia="pt-BR"/>
               </w:rPr>
             </w:pPr>
-            <w:proofErr w:type="gramStart"/>
             <w:r>
               <w:rPr>
                 <w:rFonts w:cs="Arial"/>
                 <w:szCs w:val="24"/>
               </w:rPr>
-              <w:t>(  )</w:t>
-            </w:r>
-            <w:proofErr w:type="gramEnd"/>
-            <w:r>
-              <w:rPr>
-                <w:rFonts w:cs="Arial"/>
-                <w:szCs w:val="24"/>
-              </w:rPr>
-              <w:t xml:space="preserve"> </w:t>
+              <w:t xml:space="preserve">(  ) </w:t>
             </w:r>
             <w:r>
               <w:rPr>
@@ -18412,21 +18047,12 @@
                 <w:lang w:eastAsia="pt-BR"/>
               </w:rPr>
             </w:pPr>
-            <w:proofErr w:type="gramStart"/>
             <w:r>
               <w:rPr>
                 <w:rFonts w:cs="Arial"/>
                 <w:szCs w:val="24"/>
               </w:rPr>
-              <w:t>(  )</w:t>
-            </w:r>
-            <w:proofErr w:type="gramEnd"/>
-            <w:r>
-              <w:rPr>
-                <w:rFonts w:cs="Arial"/>
-                <w:szCs w:val="24"/>
-              </w:rPr>
-              <w:t xml:space="preserve"> </w:t>
+              <w:t xml:space="preserve">(  ) </w:t>
             </w:r>
             <w:r>
               <w:rPr>
@@ -18487,21 +18113,12 @@
                 <w:lang w:eastAsia="pt-BR"/>
               </w:rPr>
             </w:pPr>
-            <w:proofErr w:type="gramStart"/>
             <w:r>
               <w:rPr>
                 <w:rFonts w:cs="Arial"/>
                 <w:szCs w:val="24"/>
               </w:rPr>
-              <w:t>(  )</w:t>
-            </w:r>
-            <w:proofErr w:type="gramEnd"/>
-            <w:r>
-              <w:rPr>
-                <w:rFonts w:cs="Arial"/>
-                <w:szCs w:val="24"/>
-              </w:rPr>
-              <w:t xml:space="preserve"> </w:t>
+              <w:t xml:space="preserve">(  ) </w:t>
             </w:r>
             <w:r>
               <w:rPr>
@@ -18544,21 +18161,12 @@
                 <w:lang w:eastAsia="pt-BR"/>
               </w:rPr>
             </w:pPr>
-            <w:proofErr w:type="gramStart"/>
             <w:r>
               <w:rPr>
                 <w:rFonts w:cs="Arial"/>
                 <w:szCs w:val="24"/>
               </w:rPr>
-              <w:t>(  )</w:t>
-            </w:r>
-            <w:proofErr w:type="gramEnd"/>
-            <w:r>
-              <w:rPr>
-                <w:rFonts w:cs="Arial"/>
-                <w:szCs w:val="24"/>
-              </w:rPr>
-              <w:t xml:space="preserve"> </w:t>
+              <w:t xml:space="preserve">(  ) </w:t>
             </w:r>
             <w:r>
               <w:rPr>
@@ -18601,7 +18209,6 @@
                 <w:lang w:eastAsia="pt-BR"/>
               </w:rPr>
             </w:pPr>
-            <w:proofErr w:type="gramStart"/>
             <w:r>
               <w:rPr>
                 <w:rFonts w:cs="Arial"/>
@@ -18621,15 +18228,7 @@
                 <w:rFonts w:cs="Arial"/>
                 <w:szCs w:val="24"/>
               </w:rPr>
-              <w:t>)</w:t>
-            </w:r>
-            <w:proofErr w:type="gramEnd"/>
-            <w:r>
-              <w:rPr>
-                <w:rFonts w:cs="Arial"/>
-                <w:szCs w:val="24"/>
-              </w:rPr>
-              <w:t xml:space="preserve"> </w:t>
+              <w:t xml:space="preserve">) </w:t>
             </w:r>
             <w:r>
               <w:rPr>
@@ -18672,21 +18271,12 @@
                 <w:lang w:eastAsia="pt-BR"/>
               </w:rPr>
             </w:pPr>
-            <w:proofErr w:type="gramStart"/>
             <w:r>
               <w:rPr>
                 <w:rFonts w:cs="Arial"/>
                 <w:szCs w:val="24"/>
               </w:rPr>
-              <w:t>(  )</w:t>
-            </w:r>
-            <w:proofErr w:type="gramEnd"/>
-            <w:r>
-              <w:rPr>
-                <w:rFonts w:cs="Arial"/>
-                <w:szCs w:val="24"/>
-              </w:rPr>
-              <w:t xml:space="preserve"> </w:t>
+              <w:t xml:space="preserve">(  ) </w:t>
             </w:r>
             <w:r>
               <w:rPr>
@@ -18793,6 +18383,7 @@
         <w:docPartUnique/>
       </w:docPartObj>
     </w:sdtPr>
+    <w:sdtEndPr/>
     <w:sdtContent>
       <w:p>
         <w:pPr>
@@ -18827,6 +18418,7 @@
         <w:docPartUnique/>
       </w:docPartObj>
     </w:sdtPr>
+    <w:sdtEndPr/>
     <w:sdtContent>
       <w:p>
         <w:pPr>
@@ -18846,7 +18438,7 @@
           <w:rPr>
             <w:noProof/>
           </w:rPr>
-          <w:t>28</w:t>
+          <w:t>39</w:t>
         </w:r>
         <w:r>
           <w:fldChar w:fldCharType="end"/>
@@ -22393,11 +21985,11 @@
         </c:dLbls>
         <c:gapWidth val="150"/>
         <c:overlap val="-25"/>
-        <c:axId val="763274432"/>
-        <c:axId val="763273256"/>
+        <c:axId val="416532784"/>
+        <c:axId val="416533176"/>
       </c:barChart>
       <c:catAx>
-        <c:axId val="763274432"/>
+        <c:axId val="416532784"/>
         <c:scaling>
           <c:orientation val="minMax"/>
         </c:scaling>
@@ -22407,7 +21999,7 @@
         <c:majorTickMark val="none"/>
         <c:minorTickMark val="none"/>
         <c:tickLblPos val="nextTo"/>
-        <c:crossAx val="763273256"/>
+        <c:crossAx val="416533176"/>
         <c:crosses val="autoZero"/>
         <c:auto val="1"/>
         <c:lblAlgn val="ctr"/>
@@ -22415,7 +22007,7 @@
         <c:noMultiLvlLbl val="0"/>
       </c:catAx>
       <c:valAx>
-        <c:axId val="763273256"/>
+        <c:axId val="416533176"/>
         <c:scaling>
           <c:orientation val="minMax"/>
         </c:scaling>
@@ -22425,7 +22017,7 @@
         <c:majorTickMark val="none"/>
         <c:minorTickMark val="none"/>
         <c:tickLblPos val="nextTo"/>
-        <c:crossAx val="763274432"/>
+        <c:crossAx val="416532784"/>
         <c:crosses val="autoZero"/>
         <c:crossBetween val="between"/>
       </c:valAx>
@@ -22955,7 +22547,7 @@
 </file>
 
 <file path=customXml/itemProps1.xml><?xml version="1.0" encoding="utf-8"?>
-<ds:datastoreItem xmlns:ds="http://schemas.openxmlformats.org/officeDocument/2006/customXml" ds:itemID="{515E5E36-4FA9-4E49-97A9-207556A833D9}">
+<ds:datastoreItem xmlns:ds="http://schemas.openxmlformats.org/officeDocument/2006/customXml" ds:itemID="{3C713289-E4E8-4737-B2E5-8905A0ECF067}">
   <ds:schemaRefs>
     <ds:schemaRef ds:uri="http://schemas.openxmlformats.org/officeDocument/2006/bibliography"/>
   </ds:schemaRefs>

</xml_diff>

<commit_message>
Agradecimentos, revisão dos requisitos, descrições das telas e início das considerações finais
</commit_message>
<xml_diff>
--- a/TCC 2. (22-11).docx
+++ b/TCC 2. (22-11).docx
@@ -539,6 +539,7 @@
           <w:rFonts w:cs="Arial"/>
           <w:b/>
         </w:rPr>
+        <w:lastRenderedPageBreak/>
         <w:t>2016</w:t>
       </w:r>
     </w:p>
@@ -556,13 +557,13 @@
           <w:szCs w:val="24"/>
           <w:lang w:eastAsia="pt-BR"/>
         </w:rPr>
-        <w:lastRenderedPageBreak/>
         <w:t>AGRADECIMENTOS</w:t>
       </w:r>
     </w:p>
     <w:p>
       <w:pPr>
         <w:spacing w:after="0" w:line="360" w:lineRule="auto"/>
+        <w:jc w:val="both"/>
         <w:rPr>
           <w:rFonts w:ascii="Times New Roman" w:eastAsia="Times New Roman" w:hAnsi="Times New Roman" w:cs="Times New Roman"/>
           <w:szCs w:val="24"/>
@@ -601,6 +602,7 @@
     <w:p>
       <w:pPr>
         <w:spacing w:after="0" w:line="360" w:lineRule="auto"/>
+        <w:jc w:val="both"/>
         <w:rPr>
           <w:rFonts w:ascii="Times New Roman" w:eastAsia="Times New Roman" w:hAnsi="Times New Roman" w:cs="Times New Roman"/>
           <w:szCs w:val="24"/>
@@ -621,6 +623,7 @@
     <w:p>
       <w:pPr>
         <w:spacing w:after="0" w:line="360" w:lineRule="auto"/>
+        <w:jc w:val="both"/>
         <w:rPr>
           <w:rFonts w:eastAsia="Times New Roman" w:cs="Arial"/>
           <w:color w:val="000000"/>
@@ -642,6 +645,7 @@
     <w:p>
       <w:pPr>
         <w:spacing w:after="0" w:line="360" w:lineRule="auto"/>
+        <w:jc w:val="both"/>
         <w:rPr>
           <w:rFonts w:ascii="Times New Roman" w:eastAsia="Times New Roman" w:hAnsi="Times New Roman" w:cs="Times New Roman"/>
           <w:szCs w:val="24"/>
@@ -685,6 +689,7 @@
     <w:p>
       <w:pPr>
         <w:spacing w:after="0" w:line="360" w:lineRule="auto"/>
+        <w:jc w:val="both"/>
         <w:rPr>
           <w:rFonts w:ascii="Times New Roman" w:eastAsia="Times New Roman" w:hAnsi="Times New Roman" w:cs="Times New Roman"/>
           <w:szCs w:val="24"/>
@@ -721,31 +726,8 @@
     </w:p>
     <w:p>
       <w:pPr>
-        <w:pStyle w:val="SemEspaamento"/>
-        <w:rPr>
-          <w:lang w:eastAsia="pt-BR"/>
-        </w:rPr>
-      </w:pPr>
-      <w:r>
-        <w:rPr>
-          <w:lang w:eastAsia="pt-BR"/>
-        </w:rPr>
-        <w:tab/>
-        <w:t>E a todos os professores que colaboraram direta ou indiretamente para a realização deste projeto</w:t>
-      </w:r>
-    </w:p>
-    <w:p>
-      <w:pPr>
-        <w:pStyle w:val="SemEspaamento"/>
-        <w:rPr>
-          <w:lang w:eastAsia="pt-BR"/>
-        </w:rPr>
-      </w:pPr>
-    </w:p>
-    <w:p>
-      <w:pPr>
         <w:spacing w:after="0" w:line="360" w:lineRule="auto"/>
-        <w:ind w:firstLine="720"/>
+        <w:jc w:val="both"/>
         <w:rPr>
           <w:rFonts w:eastAsia="Times New Roman" w:cs="Arial"/>
           <w:color w:val="000000"/>
@@ -753,84 +735,28 @@
           <w:lang w:eastAsia="pt-BR"/>
         </w:rPr>
       </w:pPr>
-    </w:p>
-    <w:p>
-      <w:pPr>
+      <w:r>
         <w:rPr>
           <w:rFonts w:eastAsia="Times New Roman" w:cs="Arial"/>
           <w:color w:val="000000"/>
           <w:szCs w:val="24"/>
           <w:lang w:eastAsia="pt-BR"/>
         </w:rPr>
-      </w:pPr>
-      <w:r>
+        <w:tab/>
+        <w:t>E a todos os professores que colaboraram direta ou indiretamente para a realização deste projeto</w:t>
+      </w:r>
+    </w:p>
+    <w:p>
+      <w:pPr>
+        <w:spacing w:after="0" w:line="360" w:lineRule="auto"/>
+        <w:jc w:val="both"/>
         <w:rPr>
           <w:rFonts w:eastAsia="Times New Roman" w:cs="Arial"/>
           <w:color w:val="000000"/>
           <w:szCs w:val="24"/>
           <w:lang w:eastAsia="pt-BR"/>
         </w:rPr>
-        <w:br w:type="page"/>
-      </w:r>
-    </w:p>
-    <w:p>
-      <w:pPr>
-        <w:spacing w:line="360" w:lineRule="auto"/>
-        <w:rPr>
-          <w:rFonts w:cs="Arial"/>
-          <w:szCs w:val="24"/>
-        </w:rPr>
-      </w:pPr>
-      <w:r>
-        <w:rPr>
-          <w:b/>
-          <w:szCs w:val="24"/>
-          <w:lang w:eastAsia="pt-BR"/>
-        </w:rPr>
-        <w:lastRenderedPageBreak/>
-        <w:t>AGRADECIMENTOS</w:t>
-      </w:r>
-    </w:p>
-    <w:p>
-      <w:pPr>
-        <w:spacing w:after="0" w:line="360" w:lineRule="auto"/>
-        <w:ind w:firstLine="720"/>
-        <w:rPr>
-          <w:rFonts w:eastAsia="Times New Roman" w:cs="Arial"/>
-          <w:color w:val="FF0000"/>
-          <w:szCs w:val="24"/>
-          <w:lang w:eastAsia="pt-BR"/>
-        </w:rPr>
-      </w:pPr>
-      <w:r>
-        <w:rPr>
-          <w:rFonts w:eastAsia="Times New Roman" w:cs="Arial"/>
-          <w:color w:val="FF0000"/>
-          <w:szCs w:val="24"/>
-          <w:lang w:eastAsia="pt-BR"/>
-        </w:rPr>
-        <w:t xml:space="preserve">Helena, começa tipo eu comecei ali na minha... </w:t>
-      </w:r>
-      <w:proofErr w:type="gramStart"/>
-      <w:r>
-        <w:rPr>
-          <w:rFonts w:eastAsia="Times New Roman" w:cs="Arial"/>
-          <w:color w:val="FF0000"/>
-          <w:szCs w:val="24"/>
-          <w:lang w:eastAsia="pt-BR"/>
-        </w:rPr>
-        <w:t>de</w:t>
-      </w:r>
-      <w:proofErr w:type="gramEnd"/>
-      <w:r>
-        <w:rPr>
-          <w:rFonts w:eastAsia="Times New Roman" w:cs="Arial"/>
-          <w:color w:val="FF0000"/>
-          <w:szCs w:val="24"/>
-          <w:lang w:eastAsia="pt-BR"/>
-        </w:rPr>
-        <w:t xml:space="preserve"> um jeito q identifique q este agradecimento eh seu :P</w:t>
-      </w:r>
+      </w:pPr>
     </w:p>
     <w:p>
       <w:pPr>
@@ -855,12 +781,306 @@
       </w:pPr>
       <w:r>
         <w:rPr>
-          <w:rFonts w:cs="Arial"/>
+          <w:rFonts w:eastAsia="Times New Roman" w:cs="Arial"/>
+          <w:color w:val="000000"/>
+          <w:szCs w:val="24"/>
+          <w:lang w:eastAsia="pt-BR"/>
+        </w:rPr>
+        <w:br w:type="page"/>
+      </w:r>
+    </w:p>
+    <w:p>
+      <w:pPr>
+        <w:spacing w:line="360" w:lineRule="auto"/>
+        <w:rPr>
           <w:b/>
-          <w:sz w:val="32"/>
-        </w:rPr>
-        <w:br w:type="page"/>
-      </w:r>
+          <w:szCs w:val="24"/>
+          <w:lang w:eastAsia="pt-BR"/>
+        </w:rPr>
+      </w:pPr>
+      <w:r>
+        <w:rPr>
+          <w:b/>
+          <w:szCs w:val="24"/>
+          <w:lang w:eastAsia="pt-BR"/>
+        </w:rPr>
+        <w:lastRenderedPageBreak/>
+        <w:t>AGRADECIMENTOS</w:t>
+      </w:r>
+    </w:p>
+    <w:p>
+      <w:pPr>
+        <w:spacing w:line="360" w:lineRule="auto"/>
+        <w:jc w:val="both"/>
+        <w:rPr>
+          <w:szCs w:val="24"/>
+          <w:lang w:eastAsia="pt-BR"/>
+        </w:rPr>
+      </w:pPr>
+      <w:r>
+        <w:rPr>
+          <w:szCs w:val="24"/>
+          <w:lang w:eastAsia="pt-BR"/>
+        </w:rPr>
+        <w:tab/>
+        <w:t>Agradeço primeiramente à família Carvalho. Aos meus pais por sempre acreditar</w:t>
+      </w:r>
+      <w:r>
+        <w:rPr>
+          <w:szCs w:val="24"/>
+          <w:lang w:eastAsia="pt-BR"/>
+        </w:rPr>
+        <w:t>em</w:t>
+      </w:r>
+      <w:r>
+        <w:rPr>
+          <w:szCs w:val="24"/>
+          <w:lang w:eastAsia="pt-BR"/>
+        </w:rPr>
+        <w:t xml:space="preserve"> no meu potencial, me apoiar</w:t>
+      </w:r>
+      <w:r>
+        <w:rPr>
+          <w:szCs w:val="24"/>
+          <w:lang w:eastAsia="pt-BR"/>
+        </w:rPr>
+        <w:t>em</w:t>
+      </w:r>
+      <w:r>
+        <w:rPr>
+          <w:szCs w:val="24"/>
+          <w:lang w:eastAsia="pt-BR"/>
+        </w:rPr>
+        <w:t xml:space="preserve"> acima de tudo e dar</w:t>
+      </w:r>
+      <w:r>
+        <w:rPr>
+          <w:szCs w:val="24"/>
+          <w:lang w:eastAsia="pt-BR"/>
+        </w:rPr>
+        <w:t>em</w:t>
+      </w:r>
+      <w:r>
+        <w:rPr>
+          <w:szCs w:val="24"/>
+          <w:lang w:eastAsia="pt-BR"/>
+        </w:rPr>
+        <w:t xml:space="preserve"> o máximo que podiam para que eu pudesse estudar e ter uma vida mais tranquila que eles tiveram. Ao meu irmão, por me introduzir a TI e, mesmo que involuntariamente, fazer com que eu me apaixonasse pela área.</w:t>
+      </w:r>
+    </w:p>
+    <w:p>
+      <w:pPr>
+        <w:spacing w:line="360" w:lineRule="auto"/>
+        <w:jc w:val="both"/>
+        <w:rPr>
+          <w:szCs w:val="24"/>
+          <w:lang w:eastAsia="pt-BR"/>
+        </w:rPr>
+      </w:pPr>
+      <w:r>
+        <w:rPr>
+          <w:szCs w:val="24"/>
+          <w:lang w:eastAsia="pt-BR"/>
+        </w:rPr>
+        <w:tab/>
+        <w:t xml:space="preserve">Ao </w:t>
+      </w:r>
+      <w:proofErr w:type="spellStart"/>
+      <w:r>
+        <w:rPr>
+          <w:szCs w:val="24"/>
+          <w:lang w:eastAsia="pt-BR"/>
+        </w:rPr>
+        <w:t>Luccas</w:t>
+      </w:r>
+      <w:proofErr w:type="spellEnd"/>
+      <w:r>
+        <w:rPr>
+          <w:szCs w:val="24"/>
+          <w:lang w:eastAsia="pt-BR"/>
+        </w:rPr>
+        <w:t>, por ser um grande amigo e companheiro de TCC e por sempre fazer as coisas que eu pedia o mais rápido e melhor possível.</w:t>
+      </w:r>
+    </w:p>
+    <w:p>
+      <w:pPr>
+        <w:spacing w:line="360" w:lineRule="auto"/>
+        <w:jc w:val="both"/>
+        <w:rPr>
+          <w:szCs w:val="24"/>
+          <w:lang w:eastAsia="pt-BR"/>
+        </w:rPr>
+      </w:pPr>
+      <w:r>
+        <w:rPr>
+          <w:szCs w:val="24"/>
+          <w:lang w:eastAsia="pt-BR"/>
+        </w:rPr>
+        <w:tab/>
+        <w:t>Ao</w:t>
+      </w:r>
+      <w:r>
+        <w:rPr>
+          <w:szCs w:val="24"/>
+          <w:lang w:eastAsia="pt-BR"/>
+        </w:rPr>
+        <w:t xml:space="preserve">s meus amigos, por aguentarem minha ansiedade </w:t>
+      </w:r>
+      <w:r>
+        <w:rPr>
+          <w:szCs w:val="24"/>
+          <w:lang w:eastAsia="pt-BR"/>
+        </w:rPr>
+        <w:t>principalmente nas últimas semanas do projeto, em especial a minha amiga e colega de trabalho Raquel Prado, por suas dicas de layout e usabilidade.</w:t>
+      </w:r>
+    </w:p>
+    <w:p>
+      <w:pPr>
+        <w:spacing w:line="360" w:lineRule="auto"/>
+        <w:jc w:val="both"/>
+        <w:rPr>
+          <w:szCs w:val="24"/>
+          <w:lang w:eastAsia="pt-BR"/>
+        </w:rPr>
+      </w:pPr>
+      <w:r>
+        <w:rPr>
+          <w:szCs w:val="24"/>
+          <w:lang w:eastAsia="pt-BR"/>
+        </w:rPr>
+        <w:tab/>
+        <w:t>Aos professores, sempre dispostos a ajudar e orientar da melhor forma os alunos sem os quais, sem dúvida nenhuma, eu não estaria onde estou hoje.</w:t>
+      </w:r>
+    </w:p>
+    <w:p>
+      <w:pPr>
+        <w:spacing w:line="360" w:lineRule="auto"/>
+        <w:jc w:val="both"/>
+        <w:rPr>
+          <w:rFonts w:cs="Arial"/>
+          <w:szCs w:val="24"/>
+        </w:rPr>
+      </w:pPr>
+    </w:p>
+    <w:p>
+      <w:pPr>
+        <w:spacing w:line="360" w:lineRule="auto"/>
+        <w:jc w:val="both"/>
+        <w:rPr>
+          <w:rFonts w:cs="Arial"/>
+          <w:szCs w:val="24"/>
+        </w:rPr>
+      </w:pPr>
+    </w:p>
+    <w:p>
+      <w:pPr>
+        <w:spacing w:line="360" w:lineRule="auto"/>
+        <w:jc w:val="both"/>
+        <w:rPr>
+          <w:rFonts w:cs="Arial"/>
+          <w:szCs w:val="24"/>
+        </w:rPr>
+      </w:pPr>
+    </w:p>
+    <w:p>
+      <w:pPr>
+        <w:spacing w:line="360" w:lineRule="auto"/>
+        <w:jc w:val="both"/>
+        <w:rPr>
+          <w:rFonts w:cs="Arial"/>
+          <w:szCs w:val="24"/>
+        </w:rPr>
+      </w:pPr>
+    </w:p>
+    <w:p>
+      <w:pPr>
+        <w:spacing w:line="360" w:lineRule="auto"/>
+        <w:jc w:val="both"/>
+        <w:rPr>
+          <w:rFonts w:cs="Arial"/>
+          <w:szCs w:val="24"/>
+        </w:rPr>
+      </w:pPr>
+    </w:p>
+    <w:p>
+      <w:pPr>
+        <w:spacing w:line="360" w:lineRule="auto"/>
+        <w:jc w:val="both"/>
+        <w:rPr>
+          <w:rFonts w:cs="Arial"/>
+          <w:szCs w:val="24"/>
+        </w:rPr>
+      </w:pPr>
+    </w:p>
+    <w:p>
+      <w:pPr>
+        <w:spacing w:line="360" w:lineRule="auto"/>
+        <w:jc w:val="both"/>
+        <w:rPr>
+          <w:rFonts w:cs="Arial"/>
+          <w:szCs w:val="24"/>
+        </w:rPr>
+      </w:pPr>
+    </w:p>
+    <w:p>
+      <w:pPr>
+        <w:spacing w:line="360" w:lineRule="auto"/>
+        <w:jc w:val="both"/>
+        <w:rPr>
+          <w:rFonts w:cs="Arial"/>
+          <w:szCs w:val="24"/>
+        </w:rPr>
+      </w:pPr>
+    </w:p>
+    <w:p>
+      <w:pPr>
+        <w:spacing w:line="360" w:lineRule="auto"/>
+        <w:jc w:val="both"/>
+        <w:rPr>
+          <w:rFonts w:cs="Arial"/>
+          <w:szCs w:val="24"/>
+        </w:rPr>
+      </w:pPr>
+    </w:p>
+    <w:p>
+      <w:pPr>
+        <w:spacing w:line="360" w:lineRule="auto"/>
+        <w:jc w:val="both"/>
+        <w:rPr>
+          <w:rFonts w:cs="Arial"/>
+          <w:szCs w:val="24"/>
+        </w:rPr>
+      </w:pPr>
+    </w:p>
+    <w:p>
+      <w:pPr>
+        <w:spacing w:line="360" w:lineRule="auto"/>
+        <w:jc w:val="both"/>
+        <w:rPr>
+          <w:rFonts w:cs="Arial"/>
+          <w:szCs w:val="24"/>
+        </w:rPr>
+      </w:pPr>
+    </w:p>
+    <w:p>
+      <w:pPr>
+        <w:spacing w:line="360" w:lineRule="auto"/>
+        <w:jc w:val="both"/>
+        <w:rPr>
+          <w:rFonts w:cs="Arial"/>
+          <w:szCs w:val="24"/>
+        </w:rPr>
+      </w:pPr>
+    </w:p>
+    <w:p>
+      <w:pPr>
+        <w:spacing w:line="360" w:lineRule="auto"/>
+        <w:jc w:val="both"/>
+        <w:rPr>
+          <w:rFonts w:cs="Arial"/>
+          <w:szCs w:val="24"/>
+        </w:rPr>
+      </w:pPr>
     </w:p>
     <w:p>
       <w:pPr>
@@ -2409,8 +2629,6 @@
           <w:t>49</w:t>
         </w:r>
       </w:hyperlink>
-      <w:bookmarkStart w:id="0" w:name="_GoBack"/>
-      <w:bookmarkEnd w:id="0"/>
     </w:p>
     <w:p>
       <w:pPr>
@@ -5050,7 +5268,7 @@
           <w:rFonts w:cs="Arial"/>
         </w:rPr>
       </w:pPr>
-      <w:bookmarkStart w:id="1" w:name="_Toc467757107"/>
+      <w:bookmarkStart w:id="0" w:name="_Toc467757107"/>
       <w:r>
         <w:rPr>
           <w:rFonts w:cs="Arial"/>
@@ -5058,7 +5276,7 @@
         <w:lastRenderedPageBreak/>
         <w:t>INTRODUÇÃO</w:t>
       </w:r>
-      <w:bookmarkEnd w:id="1"/>
+      <w:bookmarkEnd w:id="0"/>
     </w:p>
     <w:p>
       <w:pPr>
@@ -5284,7 +5502,7 @@
           <w:rFonts w:cs="Arial"/>
         </w:rPr>
       </w:pPr>
-      <w:bookmarkStart w:id="2" w:name="_Toc467757108"/>
+      <w:bookmarkStart w:id="1" w:name="_Toc467757108"/>
       <w:r>
         <w:rPr>
           <w:rFonts w:cs="Arial"/>
@@ -5292,7 +5510,7 @@
         <w:lastRenderedPageBreak/>
         <w:t>PROBLEMA</w:t>
       </w:r>
-      <w:bookmarkEnd w:id="2"/>
+      <w:bookmarkEnd w:id="1"/>
     </w:p>
     <w:p>
       <w:pPr>
@@ -5423,7 +5641,7 @@
           <w:rFonts w:cs="Arial"/>
         </w:rPr>
       </w:pPr>
-      <w:bookmarkStart w:id="3" w:name="_Toc467757109"/>
+      <w:bookmarkStart w:id="2" w:name="_Toc467757109"/>
       <w:r>
         <w:rPr>
           <w:rFonts w:cs="Arial"/>
@@ -5431,7 +5649,7 @@
         <w:lastRenderedPageBreak/>
         <w:t>OBJETIVOS</w:t>
       </w:r>
-      <w:bookmarkEnd w:id="3"/>
+      <w:bookmarkEnd w:id="2"/>
     </w:p>
     <w:p>
       <w:pPr>
@@ -5455,14 +5673,14 @@
           <w:rFonts w:cs="Arial"/>
         </w:rPr>
       </w:pPr>
-      <w:bookmarkStart w:id="4" w:name="_Toc467757110"/>
+      <w:bookmarkStart w:id="3" w:name="_Toc467757110"/>
       <w:r>
         <w:rPr>
           <w:rFonts w:cs="Arial"/>
         </w:rPr>
         <w:t>OBJETIVO GERAL</w:t>
       </w:r>
-      <w:bookmarkEnd w:id="4"/>
+      <w:bookmarkEnd w:id="3"/>
     </w:p>
     <w:p>
       <w:pPr>
@@ -5493,14 +5711,14 @@
           <w:rFonts w:cs="Arial"/>
         </w:rPr>
       </w:pPr>
-      <w:bookmarkStart w:id="5" w:name="_Toc467757111"/>
+      <w:bookmarkStart w:id="4" w:name="_Toc467757111"/>
       <w:r>
         <w:rPr>
           <w:rFonts w:cs="Arial"/>
         </w:rPr>
         <w:t>OBJETIVOS ESPECÍFICOS</w:t>
       </w:r>
-      <w:bookmarkEnd w:id="5"/>
+      <w:bookmarkEnd w:id="4"/>
     </w:p>
     <w:p>
       <w:pPr>
@@ -5610,7 +5828,7 @@
           <w:rFonts w:cs="Arial"/>
         </w:rPr>
       </w:pPr>
-      <w:bookmarkStart w:id="6" w:name="_Toc467757112"/>
+      <w:bookmarkStart w:id="5" w:name="_Toc467757112"/>
       <w:r>
         <w:rPr>
           <w:rFonts w:cs="Arial"/>
@@ -5618,7 +5836,7 @@
         <w:lastRenderedPageBreak/>
         <w:t>JUSTIFICATIVA DO PROJETO</w:t>
       </w:r>
-      <w:bookmarkEnd w:id="6"/>
+      <w:bookmarkEnd w:id="5"/>
     </w:p>
     <w:p>
       <w:pPr>
@@ -5839,7 +6057,7 @@
           <w:rFonts w:cs="Arial"/>
         </w:rPr>
       </w:pPr>
-      <w:bookmarkStart w:id="7" w:name="_Toc467757113"/>
+      <w:bookmarkStart w:id="6" w:name="_Toc467757113"/>
       <w:r>
         <w:rPr>
           <w:rFonts w:cs="Arial"/>
@@ -5847,7 +6065,7 @@
         <w:lastRenderedPageBreak/>
         <w:t>METODOLOGIA</w:t>
       </w:r>
-      <w:bookmarkEnd w:id="7"/>
+      <w:bookmarkEnd w:id="6"/>
     </w:p>
     <w:p>
       <w:pPr>
@@ -5940,7 +6158,7 @@
         </w:rPr>
         <w:br w:type="page"/>
       </w:r>
-      <w:bookmarkStart w:id="8" w:name="_Toc467757114"/>
+      <w:bookmarkStart w:id="7" w:name="_Toc467757114"/>
       <w:r>
         <w:lastRenderedPageBreak/>
         <w:t>PESQUISA</w:t>
@@ -5948,7 +6166,7 @@
       <w:r>
         <w:t xml:space="preserve"> DE CAMPO</w:t>
       </w:r>
-      <w:bookmarkEnd w:id="8"/>
+      <w:bookmarkEnd w:id="7"/>
     </w:p>
     <w:p>
       <w:pPr>
@@ -6062,7 +6280,7 @@
           <w:rStyle w:val="Ttulo1Char"/>
         </w:rPr>
       </w:pPr>
-      <w:bookmarkStart w:id="9" w:name="_Toc467757132"/>
+      <w:bookmarkStart w:id="8" w:name="_Toc467757132"/>
       <w:r>
         <w:t xml:space="preserve">Gráfico </w:t>
       </w:r>
@@ -6083,7 +6301,7 @@
       <w:r>
         <w:t>Fonte: o Autor</w:t>
       </w:r>
-      <w:bookmarkEnd w:id="9"/>
+      <w:bookmarkEnd w:id="8"/>
     </w:p>
     <w:p/>
     <w:p>
@@ -6136,7 +6354,7 @@
       <w:pPr>
         <w:pStyle w:val="Legenda"/>
       </w:pPr>
-      <w:bookmarkStart w:id="10" w:name="_Toc467757133"/>
+      <w:bookmarkStart w:id="9" w:name="_Toc467757133"/>
       <w:r>
         <w:t xml:space="preserve">Gráfico </w:t>
       </w:r>
@@ -6155,7 +6373,7 @@
         <w:br/>
         <w:t>Fonte: o Autor</w:t>
       </w:r>
-      <w:bookmarkEnd w:id="10"/>
+      <w:bookmarkEnd w:id="9"/>
     </w:p>
     <w:p/>
     <w:p>
@@ -6206,7 +6424,7 @@
       <w:pPr>
         <w:pStyle w:val="Legenda"/>
       </w:pPr>
-      <w:bookmarkStart w:id="11" w:name="_Toc467757134"/>
+      <w:bookmarkStart w:id="10" w:name="_Toc467757134"/>
       <w:r>
         <w:t xml:space="preserve">Gráfico </w:t>
       </w:r>
@@ -6227,7 +6445,7 @@
       <w:r>
         <w:t>Fonte: o Autor</w:t>
       </w:r>
-      <w:bookmarkEnd w:id="11"/>
+      <w:bookmarkEnd w:id="10"/>
     </w:p>
     <w:p>
       <w:pPr>
@@ -6258,7 +6476,7 @@
       <w:pPr>
         <w:pStyle w:val="Legenda"/>
       </w:pPr>
-      <w:bookmarkStart w:id="12" w:name="_Toc467757135"/>
+      <w:bookmarkStart w:id="11" w:name="_Toc467757135"/>
       <w:r>
         <w:t xml:space="preserve">Gráfico </w:t>
       </w:r>
@@ -6279,7 +6497,7 @@
       <w:r>
         <w:t>Fonte: o Autor</w:t>
       </w:r>
-      <w:bookmarkEnd w:id="12"/>
+      <w:bookmarkEnd w:id="11"/>
     </w:p>
     <w:p>
       <w:r>
@@ -6298,7 +6516,7 @@
           <w:rFonts w:cs="Arial"/>
         </w:rPr>
       </w:pPr>
-      <w:bookmarkStart w:id="13" w:name="_Toc467757115"/>
+      <w:bookmarkStart w:id="12" w:name="_Toc467757115"/>
       <w:r>
         <w:rPr>
           <w:rFonts w:cs="Arial"/>
@@ -6306,7 +6524,7 @@
         <w:lastRenderedPageBreak/>
         <w:t>REVISÃO DE LITERATURA</w:t>
       </w:r>
-      <w:bookmarkEnd w:id="13"/>
+      <w:bookmarkEnd w:id="12"/>
     </w:p>
     <w:p>
       <w:pPr>
@@ -6329,14 +6547,14 @@
           <w:rFonts w:cs="Arial"/>
         </w:rPr>
       </w:pPr>
-      <w:bookmarkStart w:id="14" w:name="_Toc467757116"/>
+      <w:bookmarkStart w:id="13" w:name="_Toc467757116"/>
       <w:r>
         <w:rPr>
           <w:rFonts w:cs="Arial"/>
         </w:rPr>
         <w:t>Requisitos</w:t>
       </w:r>
-      <w:bookmarkEnd w:id="14"/>
+      <w:bookmarkEnd w:id="13"/>
     </w:p>
     <w:p>
       <w:pPr>
@@ -6562,7 +6780,31 @@
         <w:rPr>
           <w:rFonts w:cs="Arial"/>
         </w:rPr>
-        <w:t>: Controlar acesso por perfis - O sistema deve prever três tipos de perfis de usuário, sendo eles Coordenador, Secretaria e Aluno, respeitando as seguintes permissões:</w:t>
+        <w:t>: Controlar acesso por perfis - O sistema deve prever três tipos de perfis de usuário, send</w:t>
+      </w:r>
+      <w:r>
+        <w:rPr>
+          <w:rFonts w:cs="Arial"/>
+        </w:rPr>
+        <w:t>o eles Coordenador, Secretaria,</w:t>
+      </w:r>
+      <w:r>
+        <w:rPr>
+          <w:rFonts w:cs="Arial"/>
+        </w:rPr>
+        <w:t xml:space="preserve"> Aluno</w:t>
+      </w:r>
+      <w:r>
+        <w:rPr>
+          <w:rFonts w:cs="Arial"/>
+        </w:rPr>
+        <w:t xml:space="preserve"> e Professor</w:t>
+      </w:r>
+      <w:r>
+        <w:rPr>
+          <w:rFonts w:cs="Arial"/>
+        </w:rPr>
+        <w:t>, respeitando as seguintes permissões:</w:t>
       </w:r>
     </w:p>
     <w:p>
@@ -6616,7 +6858,19 @@
         <w:rPr>
           <w:rFonts w:cs="Arial"/>
         </w:rPr>
-        <w:t>: Manutenção de documentos de alunos, cadastro de tipos de documentos, manutenção de solicitação de documentos.</w:t>
+        <w:t>: Manutenção de documentos de alunos, cadastro de tipos de documentos, manutenção de solicitação de documentos</w:t>
+      </w:r>
+      <w:r>
+        <w:rPr>
+          <w:rFonts w:cs="Arial"/>
+        </w:rPr>
+        <w:t>, manutenção de eventos, manutenção de cursos</w:t>
+      </w:r>
+      <w:r>
+        <w:rPr>
+          <w:rFonts w:cs="Arial"/>
+        </w:rPr>
+        <w:t>.</w:t>
       </w:r>
     </w:p>
     <w:p>
@@ -6650,7 +6904,7 @@
       <w:pPr>
         <w:pStyle w:val="PargrafodaLista"/>
         <w:numPr>
-          <w:ilvl w:val="0"/>
+          <w:ilvl w:val="1"/>
           <w:numId w:val="6"/>
         </w:numPr>
         <w:spacing w:line="360" w:lineRule="auto"/>
@@ -6662,51 +6916,15 @@
       <w:r>
         <w:rPr>
           <w:rFonts w:cs="Arial"/>
-          <w:b/>
-        </w:rPr>
-        <w:t>RF02</w:t>
-      </w:r>
-      <w:r>
-        <w:rPr>
-          <w:rFonts w:cs="Arial"/>
-        </w:rPr>
-        <w:t xml:space="preserve">: </w:t>
-      </w:r>
-      <w:r>
-        <w:rPr>
-          <w:rFonts w:cs="Arial"/>
           <w:u w:val="single"/>
         </w:rPr>
-        <w:t xml:space="preserve">Efetuar </w:t>
-      </w:r>
-      <w:proofErr w:type="spellStart"/>
-      <w:r>
-        <w:rPr>
-          <w:rFonts w:cs="Arial"/>
-          <w:u w:val="single"/>
-        </w:rPr>
-        <w:t>login</w:t>
-      </w:r>
-      <w:proofErr w:type="spellEnd"/>
-      <w:r>
-        <w:rPr>
-          <w:rFonts w:cs="Arial"/>
-        </w:rPr>
-        <w:t xml:space="preserve"> - Permitir o </w:t>
-      </w:r>
-      <w:proofErr w:type="spellStart"/>
-      <w:r>
-        <w:rPr>
-          <w:rFonts w:cs="Arial"/>
-        </w:rPr>
-        <w:t>login</w:t>
-      </w:r>
-      <w:proofErr w:type="spellEnd"/>
-      <w:r>
-        <w:rPr>
-          <w:rFonts w:cs="Arial"/>
-        </w:rPr>
-        <w:t xml:space="preserve"> no sistema utilizando a senha de rede da instituição identificando o tipo de perfil neste momento.</w:t>
+        <w:t>Professor</w:t>
+      </w:r>
+      <w:r>
+        <w:rPr>
+          <w:rFonts w:cs="Arial"/>
+        </w:rPr>
+        <w:t>: Realização de chamada de eventos.</w:t>
       </w:r>
     </w:p>
     <w:p>
@@ -6727,7 +6945,7 @@
           <w:rFonts w:cs="Arial"/>
           <w:b/>
         </w:rPr>
-        <w:t>RF03</w:t>
+        <w:t>RF02</w:t>
       </w:r>
       <w:r>
         <w:rPr>
@@ -6740,68 +6958,36 @@
           <w:rFonts w:cs="Arial"/>
           <w:u w:val="single"/>
         </w:rPr>
-        <w:t>Manter cursos</w:t>
-      </w:r>
-      <w:r>
-        <w:rPr>
-          <w:rFonts w:cs="Arial"/>
-        </w:rPr>
-        <w:t xml:space="preserve"> - O sistema deve permitir que</w:t>
-      </w:r>
-      <w:r>
-        <w:rPr>
-          <w:rFonts w:cs="Arial"/>
-        </w:rPr>
-        <w:t xml:space="preserve"> os funcionários d</w:t>
-      </w:r>
-      <w:r>
-        <w:rPr>
-          <w:rFonts w:cs="Arial"/>
-        </w:rPr>
-        <w:t xml:space="preserve">a </w:t>
-      </w:r>
-      <w:r>
-        <w:rPr>
-          <w:rFonts w:cs="Arial"/>
-        </w:rPr>
-        <w:t>s</w:t>
-      </w:r>
-      <w:r>
-        <w:rPr>
-          <w:rFonts w:cs="Arial"/>
-        </w:rPr>
-        <w:t xml:space="preserve">ecretaria e </w:t>
-      </w:r>
-      <w:r>
-        <w:rPr>
-          <w:rFonts w:cs="Arial"/>
-        </w:rPr>
-        <w:t>d</w:t>
-      </w:r>
-      <w:r>
-        <w:rPr>
-          <w:rFonts w:cs="Arial"/>
-        </w:rPr>
-        <w:t xml:space="preserve">a </w:t>
-      </w:r>
-      <w:r>
-        <w:rPr>
-          <w:rFonts w:cs="Arial"/>
-        </w:rPr>
-        <w:t>c</w:t>
-      </w:r>
-      <w:r>
-        <w:rPr>
-          <w:rFonts w:cs="Arial"/>
-        </w:rPr>
-        <w:t xml:space="preserve">oordenação possam manter os cursos oferecidos na </w:t>
-      </w:r>
-      <w:r>
-        <w:rPr>
-          <w:rFonts w:cs="Arial"/>
-        </w:rPr>
-        <w:lastRenderedPageBreak/>
-        <w:t>instituição, que servirão como meio de facilitar que os arquivos de determinado aluno sejam localizados.</w:t>
+        <w:t xml:space="preserve">Efetuar </w:t>
+      </w:r>
+      <w:proofErr w:type="spellStart"/>
+      <w:r>
+        <w:rPr>
+          <w:rFonts w:cs="Arial"/>
+          <w:u w:val="single"/>
+        </w:rPr>
+        <w:t>login</w:t>
+      </w:r>
+      <w:proofErr w:type="spellEnd"/>
+      <w:r>
+        <w:rPr>
+          <w:rFonts w:cs="Arial"/>
+        </w:rPr>
+        <w:t xml:space="preserve"> - Permitir o </w:t>
+      </w:r>
+      <w:proofErr w:type="spellStart"/>
+      <w:r>
+        <w:rPr>
+          <w:rFonts w:cs="Arial"/>
+        </w:rPr>
+        <w:t>login</w:t>
+      </w:r>
+      <w:proofErr w:type="spellEnd"/>
+      <w:r>
+        <w:rPr>
+          <w:rFonts w:cs="Arial"/>
+        </w:rPr>
+        <w:t xml:space="preserve"> no sistema utilizando a senha de rede da instituição identificando o tipo de perfil neste momento.</w:t>
       </w:r>
     </w:p>
     <w:p>
@@ -6822,57 +7008,62 @@
           <w:rFonts w:cs="Arial"/>
           <w:b/>
         </w:rPr>
-        <w:t>RF04</w:t>
-      </w:r>
-      <w:r>
-        <w:rPr>
-          <w:rFonts w:cs="Arial"/>
-        </w:rPr>
-        <w:t xml:space="preserve">: </w:t>
+        <w:lastRenderedPageBreak/>
+        <w:t>RF03</w:t>
+      </w:r>
+      <w:r>
+        <w:rPr>
+          <w:rFonts w:cs="Arial"/>
+        </w:rPr>
+        <w:t>:</w:t>
+      </w:r>
+      <w:r>
+        <w:rPr>
+          <w:rFonts w:cs="Arial"/>
+        </w:rPr>
+        <w:t xml:space="preserve"> </w:t>
       </w:r>
       <w:r>
         <w:rPr>
           <w:rFonts w:cs="Arial"/>
           <w:u w:val="single"/>
         </w:rPr>
-        <w:t>Manter</w:t>
-      </w:r>
+        <w:t>Completar dados cadastrais</w:t>
+      </w:r>
+      <w:proofErr w:type="gramStart"/>
       <w:r>
         <w:rPr>
           <w:rFonts w:cs="Arial"/>
           <w:u w:val="single"/>
         </w:rPr>
-        <w:t xml:space="preserve"> tipo de documento</w:t>
-      </w:r>
-      <w:r>
-        <w:rPr>
-          <w:rFonts w:cs="Arial"/>
-        </w:rPr>
-        <w:t xml:space="preserve"> - O sistema deve permitir que </w:t>
-      </w:r>
-      <w:r>
-        <w:rPr>
-          <w:rFonts w:cs="Arial"/>
-        </w:rPr>
-        <w:t>os funcionários da s</w:t>
-      </w:r>
-      <w:r>
-        <w:rPr>
-          <w:rFonts w:cs="Arial"/>
-        </w:rPr>
-        <w:t xml:space="preserve">ecretaria e </w:t>
-      </w:r>
-      <w:r>
-        <w:rPr>
-          <w:rFonts w:cs="Arial"/>
-        </w:rPr>
-        <w:t>da c</w:t>
-      </w:r>
-      <w:r>
-        <w:rPr>
-          <w:rFonts w:cs="Arial"/>
-        </w:rPr>
-        <w:t>oordenação possam manter os tipos de documentos dos alunos.</w:t>
+        <w:t xml:space="preserve"> </w:t>
+      </w:r>
+      <w:r>
+        <w:rPr>
+          <w:rFonts w:cs="Arial"/>
+        </w:rPr>
+        <w:t xml:space="preserve"> </w:t>
+      </w:r>
+      <w:proofErr w:type="gramEnd"/>
+      <w:r>
+        <w:rPr>
+          <w:rFonts w:cs="Arial"/>
+        </w:rPr>
+        <w:t xml:space="preserve">- O sistema deve, no momento após o </w:t>
+      </w:r>
+      <w:proofErr w:type="spellStart"/>
+      <w:r>
+        <w:rPr>
+          <w:rFonts w:cs="Arial"/>
+        </w:rPr>
+        <w:t>login</w:t>
+      </w:r>
+      <w:proofErr w:type="spellEnd"/>
+      <w:r>
+        <w:rPr>
+          <w:rFonts w:cs="Arial"/>
+        </w:rPr>
+        <w:t>, verificar se o usuário possui e-mail cadastrado. Caso não possua, o sistema deve redirecionar para a página de dados cadastrais para que o usuário complete o seu cadastro.</w:t>
       </w:r>
     </w:p>
     <w:p>
@@ -6893,62 +7084,32 @@
           <w:rFonts w:cs="Arial"/>
           <w:b/>
         </w:rPr>
-        <w:t>RF05</w:t>
-      </w:r>
-      <w:r>
-        <w:rPr>
-          <w:rFonts w:cs="Arial"/>
-        </w:rPr>
-        <w:t xml:space="preserve">: </w:t>
+        <w:t>RF04</w:t>
+      </w:r>
+      <w:r>
+        <w:rPr>
+          <w:rFonts w:cs="Arial"/>
+        </w:rPr>
+        <w:t>:</w:t>
+      </w:r>
+      <w:r>
+        <w:rPr>
+          <w:rFonts w:cs="Arial"/>
+        </w:rPr>
+        <w:t xml:space="preserve"> </w:t>
       </w:r>
       <w:r>
         <w:rPr>
           <w:rFonts w:cs="Arial"/>
           <w:u w:val="single"/>
         </w:rPr>
-        <w:t>Realizar upload de documento</w:t>
-      </w:r>
-      <w:r>
-        <w:rPr>
-          <w:rFonts w:cs="Arial"/>
-        </w:rPr>
-        <w:t xml:space="preserve"> - </w:t>
-      </w:r>
-      <w:r>
-        <w:rPr>
-          <w:rFonts w:cs="Arial"/>
-        </w:rPr>
-        <w:t xml:space="preserve">O sistema deve permitir que </w:t>
-      </w:r>
-      <w:r>
-        <w:rPr>
-          <w:rFonts w:cs="Arial"/>
-        </w:rPr>
-        <w:t>os funcionários da s</w:t>
-      </w:r>
-      <w:r>
-        <w:rPr>
-          <w:rFonts w:cs="Arial"/>
-        </w:rPr>
-        <w:t xml:space="preserve">ecretaria e </w:t>
-      </w:r>
-      <w:r>
-        <w:rPr>
-          <w:rFonts w:cs="Arial"/>
-        </w:rPr>
-        <w:t>da c</w:t>
-      </w:r>
-      <w:r>
-        <w:rPr>
-          <w:rFonts w:cs="Arial"/>
-        </w:rPr>
-        <w:t>oordenação</w:t>
-      </w:r>
-      <w:r>
-        <w:rPr>
-          <w:rFonts w:cs="Arial"/>
-        </w:rPr>
-        <w:t xml:space="preserve"> realizem o upload de documentos de alunos, organizando de acordo com o tipo de documento, curso e aluno.</w:t>
+        <w:t>Meu perfil</w:t>
+      </w:r>
+      <w:r>
+        <w:rPr>
+          <w:rFonts w:cs="Arial"/>
+        </w:rPr>
+        <w:t xml:space="preserve"> – O sistema deve possuir um link que redirecione para a página do seu perfil visível de qualquer tela.</w:t>
       </w:r>
     </w:p>
     <w:p>
@@ -6969,62 +7130,46 @@
           <w:rFonts w:cs="Arial"/>
           <w:b/>
         </w:rPr>
-        <w:t>RF06</w:t>
-      </w:r>
-      <w:r>
-        <w:rPr>
-          <w:rFonts w:cs="Arial"/>
-        </w:rPr>
-        <w:t xml:space="preserve">: </w:t>
+        <w:t>RF05</w:t>
+      </w:r>
+      <w:r>
+        <w:rPr>
+          <w:rFonts w:cs="Arial"/>
+        </w:rPr>
+        <w:t>:</w:t>
+      </w:r>
+      <w:r>
+        <w:rPr>
+          <w:rFonts w:cs="Arial"/>
+        </w:rPr>
+        <w:t xml:space="preserve"> </w:t>
       </w:r>
       <w:r>
         <w:rPr>
           <w:rFonts w:cs="Arial"/>
           <w:u w:val="single"/>
         </w:rPr>
-        <w:t>Filtrar documentos</w:t>
-      </w:r>
-      <w:r>
-        <w:rPr>
-          <w:rFonts w:cs="Arial"/>
-        </w:rPr>
-        <w:t xml:space="preserve"> - </w:t>
-      </w:r>
-      <w:r>
-        <w:rPr>
-          <w:rFonts w:cs="Arial"/>
-        </w:rPr>
-        <w:t xml:space="preserve">O sistema deve permitir que </w:t>
-      </w:r>
-      <w:r>
-        <w:rPr>
-          <w:rFonts w:cs="Arial"/>
-        </w:rPr>
-        <w:t>os funcionários da s</w:t>
-      </w:r>
-      <w:r>
-        <w:rPr>
-          <w:rFonts w:cs="Arial"/>
-        </w:rPr>
-        <w:t xml:space="preserve">ecretaria e </w:t>
-      </w:r>
-      <w:r>
-        <w:rPr>
-          <w:rFonts w:cs="Arial"/>
-        </w:rPr>
-        <w:t>da c</w:t>
-      </w:r>
-      <w:r>
-        <w:rPr>
-          <w:rFonts w:cs="Arial"/>
-        </w:rPr>
-        <w:t>oordenação</w:t>
-      </w:r>
-      <w:r>
-        <w:rPr>
-          <w:rFonts w:cs="Arial"/>
-        </w:rPr>
-        <w:t xml:space="preserve"> realizem o filtro dos documentos adicionados de cada aluno, considerando o curso, o tipo de documento e nome do aluno.</w:t>
+        <w:t>Sair</w:t>
+      </w:r>
+      <w:r>
+        <w:rPr>
+          <w:rFonts w:cs="Arial"/>
+        </w:rPr>
+        <w:t xml:space="preserve"> – O sistema deve possuir um link de Sair para que o usuário </w:t>
+      </w:r>
+      <w:proofErr w:type="spellStart"/>
+      <w:r>
+        <w:rPr>
+          <w:rFonts w:cs="Arial"/>
+        </w:rPr>
+        <w:t>deslogue</w:t>
+      </w:r>
+      <w:proofErr w:type="spellEnd"/>
+      <w:r>
+        <w:rPr>
+          <w:rFonts w:cs="Arial"/>
+        </w:rPr>
+        <w:t xml:space="preserve"> do sistema a partir de qualquer tela.</w:t>
       </w:r>
     </w:p>
     <w:p>
@@ -7045,7 +7190,7 @@
           <w:rFonts w:cs="Arial"/>
           <w:b/>
         </w:rPr>
-        <w:t>RF07</w:t>
+        <w:t>RF06</w:t>
       </w:r>
       <w:r>
         <w:rPr>
@@ -7058,25 +7203,31 @@
           <w:rFonts w:cs="Arial"/>
           <w:u w:val="single"/>
         </w:rPr>
-        <w:t>Realizar download de documentos</w:t>
-      </w:r>
-      <w:r>
-        <w:rPr>
-          <w:rFonts w:cs="Arial"/>
-        </w:rPr>
-        <w:t xml:space="preserve"> - </w:t>
-      </w:r>
-      <w:r>
-        <w:rPr>
-          <w:rFonts w:cs="Arial"/>
-        </w:rPr>
-        <w:t xml:space="preserve">O sistema deve permitir que </w:t>
-      </w:r>
-      <w:r>
-        <w:rPr>
-          <w:rFonts w:cs="Arial"/>
-        </w:rPr>
-        <w:t>os funcionários da s</w:t>
+        <w:t>Manter cursos</w:t>
+      </w:r>
+      <w:r>
+        <w:rPr>
+          <w:rFonts w:cs="Arial"/>
+        </w:rPr>
+        <w:t xml:space="preserve"> - O sistema deve permitir que</w:t>
+      </w:r>
+      <w:r>
+        <w:rPr>
+          <w:rFonts w:cs="Arial"/>
+        </w:rPr>
+        <w:t xml:space="preserve"> os funcionários d</w:t>
+      </w:r>
+      <w:r>
+        <w:rPr>
+          <w:rFonts w:cs="Arial"/>
+        </w:rPr>
+        <w:t xml:space="preserve">a </w:t>
+      </w:r>
+      <w:r>
+        <w:rPr>
+          <w:rFonts w:cs="Arial"/>
+        </w:rPr>
+        <w:t>s</w:t>
       </w:r>
       <w:r>
         <w:rPr>
@@ -7088,19 +7239,25 @@
         <w:rPr>
           <w:rFonts w:cs="Arial"/>
         </w:rPr>
-        <w:t>da c</w:t>
-      </w:r>
-      <w:r>
-        <w:rPr>
-          <w:rFonts w:cs="Arial"/>
-        </w:rPr>
-        <w:t>oordenação</w:t>
-      </w:r>
-      <w:r>
-        <w:rPr>
-          <w:rFonts w:cs="Arial"/>
-        </w:rPr>
-        <w:t xml:space="preserve"> realizem o download de documentos de alunos.</w:t>
+        <w:t>d</w:t>
+      </w:r>
+      <w:r>
+        <w:rPr>
+          <w:rFonts w:cs="Arial"/>
+        </w:rPr>
+        <w:t xml:space="preserve">a </w:t>
+      </w:r>
+      <w:r>
+        <w:rPr>
+          <w:rFonts w:cs="Arial"/>
+        </w:rPr>
+        <w:t>c</w:t>
+      </w:r>
+      <w:r>
+        <w:rPr>
+          <w:rFonts w:cs="Arial"/>
+        </w:rPr>
+        <w:t>oordenação possam manter os cursos oferecidos na instituição, que servirão como meio de facilitar que os arquivos de determinado aluno sejam localizados.</w:t>
       </w:r>
     </w:p>
     <w:p>
@@ -7121,7 +7278,7 @@
           <w:rFonts w:cs="Arial"/>
           <w:b/>
         </w:rPr>
-        <w:t>RF08</w:t>
+        <w:t>RF07</w:t>
       </w:r>
       <w:r>
         <w:rPr>
@@ -7134,19 +7291,20 @@
           <w:rFonts w:cs="Arial"/>
           <w:u w:val="single"/>
         </w:rPr>
-        <w:t>Solicitar documentos</w:t>
-      </w:r>
-      <w:r>
-        <w:rPr>
-          <w:rFonts w:cs="Arial"/>
-        </w:rPr>
-        <w:t xml:space="preserve"> - </w:t>
-      </w:r>
-      <w:r>
-        <w:rPr>
-          <w:rFonts w:cs="Arial"/>
-        </w:rPr>
-        <w:t xml:space="preserve">O sistema deve permitir que </w:t>
+        <w:t>Manter</w:t>
+      </w:r>
+      <w:r>
+        <w:rPr>
+          <w:rFonts w:cs="Arial"/>
+          <w:u w:val="single"/>
+        </w:rPr>
+        <w:t xml:space="preserve"> tipo de documento</w:t>
+      </w:r>
+      <w:r>
+        <w:rPr>
+          <w:rFonts w:cs="Arial"/>
+        </w:rPr>
+        <w:t xml:space="preserve"> - O sistema deve permitir que </w:t>
       </w:r>
       <w:r>
         <w:rPr>
@@ -7170,13 +7328,7 @@
         <w:rPr>
           <w:rFonts w:cs="Arial"/>
         </w:rPr>
-        <w:t>oordenação</w:t>
-      </w:r>
-      <w:r>
-        <w:rPr>
-          <w:rFonts w:cs="Arial"/>
-        </w:rPr>
-        <w:t xml:space="preserve"> abram solicitações de documentos aos alunos, informando o tipo de documento, o prazo e uma descrição.</w:t>
+        <w:t>oordenação possam manter os tipos de documentos dos alunos.</w:t>
       </w:r>
     </w:p>
     <w:p>
@@ -7197,7 +7349,7 @@
           <w:rFonts w:cs="Arial"/>
           <w:b/>
         </w:rPr>
-        <w:t>RF09</w:t>
+        <w:t>RF08</w:t>
       </w:r>
       <w:r>
         <w:rPr>
@@ -7210,37 +7362,61 @@
           <w:rFonts w:cs="Arial"/>
           <w:u w:val="single"/>
         </w:rPr>
-        <w:t>Notificar sobre abertura de solicitação</w:t>
-      </w:r>
-      <w:r>
-        <w:rPr>
-          <w:rFonts w:cs="Arial"/>
-        </w:rPr>
-        <w:t xml:space="preserve"> - Quando uma solicitação de documento for aberta, o sistema deve notificar </w:t>
-      </w:r>
-      <w:r>
-        <w:rPr>
-          <w:rFonts w:cs="Arial"/>
-        </w:rPr>
-        <w:t>o (</w:t>
-      </w:r>
-      <w:r>
-        <w:rPr>
-          <w:rFonts w:cs="Arial"/>
-        </w:rPr>
-        <w:t xml:space="preserve">s) </w:t>
-      </w:r>
-      <w:r>
-        <w:rPr>
-          <w:rFonts w:cs="Arial"/>
-        </w:rPr>
-        <w:t>aluno (</w:t>
-      </w:r>
-      <w:r>
-        <w:rPr>
-          <w:rFonts w:cs="Arial"/>
-        </w:rPr>
-        <w:t>s) via e-mail, enviando o link do sistema para que a solicitação seja atendida.</w:t>
+        <w:t>Realizar upload de documento</w:t>
+      </w:r>
+      <w:r>
+        <w:rPr>
+          <w:rFonts w:cs="Arial"/>
+        </w:rPr>
+        <w:t xml:space="preserve"> - </w:t>
+      </w:r>
+      <w:r>
+        <w:rPr>
+          <w:rFonts w:cs="Arial"/>
+        </w:rPr>
+        <w:t xml:space="preserve">O sistema deve permitir que </w:t>
+      </w:r>
+      <w:r>
+        <w:rPr>
+          <w:rFonts w:cs="Arial"/>
+        </w:rPr>
+        <w:t>os funcionários da s</w:t>
+      </w:r>
+      <w:r>
+        <w:rPr>
+          <w:rFonts w:cs="Arial"/>
+        </w:rPr>
+        <w:t xml:space="preserve">ecretaria e </w:t>
+      </w:r>
+      <w:r>
+        <w:rPr>
+          <w:rFonts w:cs="Arial"/>
+        </w:rPr>
+        <w:t>da c</w:t>
+      </w:r>
+      <w:r>
+        <w:rPr>
+          <w:rFonts w:cs="Arial"/>
+        </w:rPr>
+        <w:t>oordenação</w:t>
+      </w:r>
+      <w:r>
+        <w:rPr>
+          <w:rFonts w:cs="Arial"/>
+        </w:rPr>
+        <w:t xml:space="preserve"> realizem o upload de documentos de alunos, </w:t>
+      </w:r>
+      <w:r>
+        <w:rPr>
+          <w:rFonts w:cs="Arial"/>
+        </w:rPr>
+        <w:t xml:space="preserve">criptografando e </w:t>
+      </w:r>
+      <w:r>
+        <w:rPr>
+          <w:rFonts w:cs="Arial"/>
+        </w:rPr>
+        <w:t>organizando de acordo com o tipo de documento, curso e aluno.</w:t>
       </w:r>
     </w:p>
     <w:p>
@@ -7261,7 +7437,14 @@
           <w:rFonts w:cs="Arial"/>
           <w:b/>
         </w:rPr>
-        <w:t>RF10</w:t>
+        <w:t>RF0</w:t>
+      </w:r>
+      <w:r>
+        <w:rPr>
+          <w:rFonts w:cs="Arial"/>
+          <w:b/>
+        </w:rPr>
+        <w:t>9</w:t>
       </w:r>
       <w:r>
         <w:rPr>
@@ -7274,27 +7457,81 @@
           <w:rFonts w:cs="Arial"/>
           <w:u w:val="single"/>
         </w:rPr>
-        <w:t>Atender solicitação</w:t>
-      </w:r>
-      <w:r>
-        <w:rPr>
-          <w:rFonts w:cs="Arial"/>
-        </w:rPr>
-        <w:t xml:space="preserve"> - O sistema deve permitir que um Aluno </w:t>
-      </w:r>
-      <w:proofErr w:type="gramStart"/>
-      <w:r>
-        <w:rPr>
-          <w:rFonts w:cs="Arial"/>
-        </w:rPr>
-        <w:t>atenda</w:t>
-      </w:r>
-      <w:proofErr w:type="gramEnd"/>
-      <w:r>
-        <w:rPr>
-          <w:rFonts w:cs="Arial"/>
-        </w:rPr>
-        <w:t xml:space="preserve"> uma solicitação de documentos, anexando o arquivo correspondente.</w:t>
+        <w:t>Realizar download de documentos</w:t>
+      </w:r>
+      <w:r>
+        <w:rPr>
+          <w:rFonts w:cs="Arial"/>
+        </w:rPr>
+        <w:t xml:space="preserve"> - </w:t>
+      </w:r>
+      <w:r>
+        <w:rPr>
+          <w:rFonts w:cs="Arial"/>
+        </w:rPr>
+        <w:t xml:space="preserve">O sistema deve permitir que </w:t>
+      </w:r>
+      <w:r>
+        <w:rPr>
+          <w:rFonts w:cs="Arial"/>
+        </w:rPr>
+        <w:t>os funcionários da s</w:t>
+      </w:r>
+      <w:r>
+        <w:rPr>
+          <w:rFonts w:cs="Arial"/>
+        </w:rPr>
+        <w:t>ecretaria,</w:t>
+      </w:r>
+      <w:r>
+        <w:rPr>
+          <w:rFonts w:cs="Arial"/>
+        </w:rPr>
+        <w:t xml:space="preserve"> </w:t>
+      </w:r>
+      <w:r>
+        <w:rPr>
+          <w:rFonts w:cs="Arial"/>
+        </w:rPr>
+        <w:t>da c</w:t>
+      </w:r>
+      <w:r>
+        <w:rPr>
+          <w:rFonts w:cs="Arial"/>
+        </w:rPr>
+        <w:t>oordenação</w:t>
+      </w:r>
+      <w:r>
+        <w:rPr>
+          <w:rFonts w:cs="Arial"/>
+        </w:rPr>
+        <w:t xml:space="preserve"> e alunos</w:t>
+      </w:r>
+      <w:r>
+        <w:rPr>
+          <w:rFonts w:cs="Arial"/>
+        </w:rPr>
+        <w:t xml:space="preserve"> realizem o download de documentos de alunos</w:t>
+      </w:r>
+      <w:r>
+        <w:rPr>
+          <w:rFonts w:cs="Arial"/>
+        </w:rPr>
+        <w:t xml:space="preserve"> de forma </w:t>
+      </w:r>
+      <w:proofErr w:type="spellStart"/>
+      <w:r>
+        <w:rPr>
+          <w:rFonts w:cs="Arial"/>
+        </w:rPr>
+        <w:t>descriptografada</w:t>
+      </w:r>
+      <w:proofErr w:type="spellEnd"/>
+      <w:r>
+        <w:rPr>
+          <w:rFonts w:cs="Arial"/>
+        </w:rPr>
+        <w:t>.</w:t>
       </w:r>
     </w:p>
     <w:p>
@@ -7315,7 +7552,7 @@
           <w:rFonts w:cs="Arial"/>
           <w:b/>
         </w:rPr>
-        <w:t>RF11</w:t>
+        <w:t>RF10</w:t>
       </w:r>
       <w:r>
         <w:rPr>
@@ -7328,51 +7565,49 @@
           <w:rFonts w:cs="Arial"/>
           <w:u w:val="single"/>
         </w:rPr>
-        <w:t>Verificar atendimento de solicitação</w:t>
-      </w:r>
-      <w:r>
-        <w:rPr>
-          <w:rFonts w:cs="Arial"/>
-        </w:rPr>
-        <w:t xml:space="preserve"> - O sistema deve permitir que os funcionários da s</w:t>
-      </w:r>
-      <w:r>
-        <w:rPr>
-          <w:rFonts w:cs="Arial"/>
-        </w:rPr>
-        <w:t xml:space="preserve">ecretaria </w:t>
-      </w:r>
-      <w:proofErr w:type="gramStart"/>
-      <w:r>
-        <w:rPr>
-          <w:rFonts w:cs="Arial"/>
-        </w:rPr>
-        <w:t>aprove</w:t>
-      </w:r>
-      <w:r>
-        <w:rPr>
-          <w:rFonts w:cs="Arial"/>
-        </w:rPr>
-        <w:t>m</w:t>
-      </w:r>
-      <w:proofErr w:type="gramEnd"/>
-      <w:r>
-        <w:rPr>
-          <w:rFonts w:cs="Arial"/>
-        </w:rPr>
-        <w:t xml:space="preserve"> ou reprove</w:t>
-      </w:r>
-      <w:r>
-        <w:rPr>
-          <w:rFonts w:cs="Arial"/>
-        </w:rPr>
-        <w:t>m</w:t>
-      </w:r>
-      <w:r>
-        <w:rPr>
-          <w:rFonts w:cs="Arial"/>
-        </w:rPr>
-        <w:t xml:space="preserve"> um atendimento de solicitação, verificando o documento enviado pelo aluno. </w:t>
+        <w:t>Solicitar documentos</w:t>
+      </w:r>
+      <w:r>
+        <w:rPr>
+          <w:rFonts w:cs="Arial"/>
+        </w:rPr>
+        <w:t xml:space="preserve"> - </w:t>
+      </w:r>
+      <w:r>
+        <w:rPr>
+          <w:rFonts w:cs="Arial"/>
+        </w:rPr>
+        <w:t xml:space="preserve">O sistema deve permitir que </w:t>
+      </w:r>
+      <w:r>
+        <w:rPr>
+          <w:rFonts w:cs="Arial"/>
+        </w:rPr>
+        <w:t>os funcionários da s</w:t>
+      </w:r>
+      <w:r>
+        <w:rPr>
+          <w:rFonts w:cs="Arial"/>
+        </w:rPr>
+        <w:t xml:space="preserve">ecretaria e </w:t>
+      </w:r>
+      <w:r>
+        <w:rPr>
+          <w:rFonts w:cs="Arial"/>
+        </w:rPr>
+        <w:t>da c</w:t>
+      </w:r>
+      <w:r>
+        <w:rPr>
+          <w:rFonts w:cs="Arial"/>
+        </w:rPr>
+        <w:t>oordenação</w:t>
+      </w:r>
+      <w:r>
+        <w:rPr>
+          <w:rFonts w:cs="Arial"/>
+        </w:rPr>
+        <w:t xml:space="preserve"> abram solicitações de documentos aos alunos, informando o tipo de documento, o prazo e uma descrição.</w:t>
       </w:r>
     </w:p>
     <w:p>
@@ -7393,7 +7628,7 @@
           <w:rFonts w:cs="Arial"/>
           <w:b/>
         </w:rPr>
-        <w:t>RF12</w:t>
+        <w:t>RF11</w:t>
       </w:r>
       <w:r>
         <w:rPr>
@@ -7406,13 +7641,37 @@
           <w:rFonts w:cs="Arial"/>
           <w:u w:val="single"/>
         </w:rPr>
-        <w:t>Aprovar atendimento de solicitação</w:t>
-      </w:r>
-      <w:r>
-        <w:rPr>
-          <w:rFonts w:cs="Arial"/>
-        </w:rPr>
-        <w:t xml:space="preserve"> - Caso a solicitação seja aprovada, o documento é organizado de acordo com o curso, tipo de documento e aluno e fecha a solicitação.</w:t>
+        <w:t>Notificar sobre abertura de solicitação</w:t>
+      </w:r>
+      <w:r>
+        <w:rPr>
+          <w:rFonts w:cs="Arial"/>
+        </w:rPr>
+        <w:t xml:space="preserve"> - Quando uma solicitação de documento for aberta, o sistema deve notificar </w:t>
+      </w:r>
+      <w:r>
+        <w:rPr>
+          <w:rFonts w:cs="Arial"/>
+        </w:rPr>
+        <w:t>o (</w:t>
+      </w:r>
+      <w:r>
+        <w:rPr>
+          <w:rFonts w:cs="Arial"/>
+        </w:rPr>
+        <w:t xml:space="preserve">s) </w:t>
+      </w:r>
+      <w:r>
+        <w:rPr>
+          <w:rFonts w:cs="Arial"/>
+        </w:rPr>
+        <w:t>aluno (</w:t>
+      </w:r>
+      <w:r>
+        <w:rPr>
+          <w:rFonts w:cs="Arial"/>
+        </w:rPr>
+        <w:t>s) via e-mail, enviando o link do sistema para que a solicitação seja atendida.</w:t>
       </w:r>
     </w:p>
     <w:p>
@@ -7433,7 +7692,7 @@
           <w:rFonts w:cs="Arial"/>
           <w:b/>
         </w:rPr>
-        <w:t>RF13</w:t>
+        <w:t>RF12</w:t>
       </w:r>
       <w:r>
         <w:rPr>
@@ -7446,25 +7705,27 @@
           <w:rFonts w:cs="Arial"/>
           <w:u w:val="single"/>
         </w:rPr>
-        <w:t>Reprovar atendimento de solicitação</w:t>
-      </w:r>
-      <w:r>
-        <w:rPr>
-          <w:rFonts w:cs="Arial"/>
-        </w:rPr>
-        <w:t xml:space="preserve"> - Caso a solicitação seja reprovada, o sistema envia</w:t>
-      </w:r>
-      <w:r>
-        <w:rPr>
-          <w:rFonts w:cs="Arial"/>
-        </w:rPr>
-        <w:t>, automaticamente,</w:t>
-      </w:r>
-      <w:r>
-        <w:rPr>
-          <w:rFonts w:cs="Arial"/>
-        </w:rPr>
-        <w:t xml:space="preserve"> uma notificação ao aluno via e-mail informando da decisão com uma observação inserida pela Secretaria, mantendo a solicitação pendente.</w:t>
+        <w:t>Atender solicitação</w:t>
+      </w:r>
+      <w:r>
+        <w:rPr>
+          <w:rFonts w:cs="Arial"/>
+        </w:rPr>
+        <w:t xml:space="preserve"> - O sistema deve permitir que um Aluno </w:t>
+      </w:r>
+      <w:proofErr w:type="gramStart"/>
+      <w:r>
+        <w:rPr>
+          <w:rFonts w:cs="Arial"/>
+        </w:rPr>
+        <w:t>atenda</w:t>
+      </w:r>
+      <w:proofErr w:type="gramEnd"/>
+      <w:r>
+        <w:rPr>
+          <w:rFonts w:cs="Arial"/>
+        </w:rPr>
+        <w:t xml:space="preserve"> uma solicitação de documentos, anexando o arquivo correspondente.</w:t>
       </w:r>
     </w:p>
     <w:p>
@@ -7485,8 +7746,7 @@
           <w:rFonts w:cs="Arial"/>
           <w:b/>
         </w:rPr>
-        <w:lastRenderedPageBreak/>
-        <w:t>RF14</w:t>
+        <w:t>RF13</w:t>
       </w:r>
       <w:r>
         <w:rPr>
@@ -7499,32 +7759,26 @@
           <w:rFonts w:cs="Arial"/>
           <w:u w:val="single"/>
         </w:rPr>
-        <w:t>Manter eventos</w:t>
-      </w:r>
-      <w:r>
-        <w:rPr>
-          <w:rFonts w:cs="Arial"/>
-        </w:rPr>
-        <w:t xml:space="preserve"> - O sistema deve permitir que </w:t>
-      </w:r>
-      <w:r>
-        <w:rPr>
-          <w:rFonts w:cs="Arial"/>
-        </w:rPr>
-        <w:t>os funcionários da c</w:t>
-      </w:r>
-      <w:r>
-        <w:rPr>
-          <w:rFonts w:cs="Arial"/>
-        </w:rPr>
-        <w:t xml:space="preserve">oordenação </w:t>
+        <w:t>Verificar atendimento de solicitação</w:t>
+      </w:r>
+      <w:r>
+        <w:rPr>
+          <w:rFonts w:cs="Arial"/>
+        </w:rPr>
+        <w:t xml:space="preserve"> - O sistema deve permitir que os funcionários da s</w:t>
+      </w:r>
+      <w:r>
+        <w:rPr>
+          <w:rFonts w:cs="Arial"/>
+        </w:rPr>
+        <w:t xml:space="preserve">ecretaria </w:t>
       </w:r>
       <w:proofErr w:type="gramStart"/>
       <w:r>
         <w:rPr>
           <w:rFonts w:cs="Arial"/>
         </w:rPr>
-        <w:t>possa</w:t>
+        <w:t>aprove</w:t>
       </w:r>
       <w:r>
         <w:rPr>
@@ -7537,7 +7791,19 @@
         <w:rPr>
           <w:rFonts w:cs="Arial"/>
         </w:rPr>
-        <w:t xml:space="preserve"> manter eventos, informando a descrição, data e hora de início e fim, local, quantidade de horas e podendo relacionar com um ou mais cursos. A edição/cancelamento pode ser realizada apenas se o status do evento for “em aberto”.</w:t>
+        <w:t xml:space="preserve"> ou reprove</w:t>
+      </w:r>
+      <w:r>
+        <w:rPr>
+          <w:rFonts w:cs="Arial"/>
+        </w:rPr>
+        <w:t>m</w:t>
+      </w:r>
+      <w:r>
+        <w:rPr>
+          <w:rFonts w:cs="Arial"/>
+        </w:rPr>
+        <w:t xml:space="preserve"> um atendimento de solicitação, verificando o documento enviado pelo aluno. </w:t>
       </w:r>
     </w:p>
     <w:p>
@@ -7558,7 +7824,8 @@
           <w:rFonts w:cs="Arial"/>
           <w:b/>
         </w:rPr>
-        <w:t>RF15</w:t>
+        <w:lastRenderedPageBreak/>
+        <w:t>RF14</w:t>
       </w:r>
       <w:r>
         <w:rPr>
@@ -7571,13 +7838,13 @@
           <w:rFonts w:cs="Arial"/>
           <w:u w:val="single"/>
         </w:rPr>
-        <w:t>Notificar sobre criação de evento</w:t>
-      </w:r>
-      <w:r>
-        <w:rPr>
-          <w:rFonts w:cs="Arial"/>
-        </w:rPr>
-        <w:t xml:space="preserve"> - Quando algum evento possua cursos relacionados o sistema deve disparar um e-mail para os alunos matriculados nestes cursos, informando da criação do evento e o link para inscrição.</w:t>
+        <w:t>Aprovar atendimento de solicitação</w:t>
+      </w:r>
+      <w:r>
+        <w:rPr>
+          <w:rFonts w:cs="Arial"/>
+        </w:rPr>
+        <w:t xml:space="preserve"> - Caso a solicitação seja aprovada, o documento é organizado de acordo com o curso, tipo de documento e aluno e fecha a solicitação.</w:t>
       </w:r>
     </w:p>
     <w:p>
@@ -7598,7 +7865,7 @@
           <w:rFonts w:cs="Arial"/>
           <w:b/>
         </w:rPr>
-        <w:t>RF16</w:t>
+        <w:t>RF15</w:t>
       </w:r>
       <w:r>
         <w:rPr>
@@ -7611,27 +7878,25 @@
           <w:rFonts w:cs="Arial"/>
           <w:u w:val="single"/>
         </w:rPr>
-        <w:t>Realizar inscrição em evento</w:t>
-      </w:r>
-      <w:r>
-        <w:rPr>
-          <w:rFonts w:cs="Arial"/>
-        </w:rPr>
-        <w:t xml:space="preserve"> - O sistema deve permitir que usuários do tipo Aluno </w:t>
-      </w:r>
-      <w:proofErr w:type="gramStart"/>
-      <w:r>
-        <w:rPr>
-          <w:rFonts w:cs="Arial"/>
-        </w:rPr>
-        <w:t>realizem</w:t>
-      </w:r>
-      <w:proofErr w:type="gramEnd"/>
-      <w:r>
-        <w:rPr>
-          <w:rFonts w:cs="Arial"/>
-        </w:rPr>
-        <w:t xml:space="preserve"> a inscrição em eventos que estejam com status em aberto.</w:t>
+        <w:t>Reprovar atendimento de solicitação</w:t>
+      </w:r>
+      <w:r>
+        <w:rPr>
+          <w:rFonts w:cs="Arial"/>
+        </w:rPr>
+        <w:t xml:space="preserve"> - Caso a solicitação seja reprovada, o sistema envia</w:t>
+      </w:r>
+      <w:r>
+        <w:rPr>
+          <w:rFonts w:cs="Arial"/>
+        </w:rPr>
+        <w:t>, automaticamente,</w:t>
+      </w:r>
+      <w:r>
+        <w:rPr>
+          <w:rFonts w:cs="Arial"/>
+        </w:rPr>
+        <w:t xml:space="preserve"> uma notificação ao aluno via e-mail informando da decisão com uma observação inserida pela Secretaria, mantendo a solicitação pendente.</w:t>
       </w:r>
     </w:p>
     <w:p>
@@ -7652,7 +7917,7 @@
           <w:rFonts w:cs="Arial"/>
           <w:b/>
         </w:rPr>
-        <w:t>RF17</w:t>
+        <w:t>RF16</w:t>
       </w:r>
       <w:r>
         <w:rPr>
@@ -7665,27 +7930,57 @@
           <w:rFonts w:cs="Arial"/>
           <w:u w:val="single"/>
         </w:rPr>
-        <w:t>Cancelar inscrição</w:t>
-      </w:r>
-      <w:r>
-        <w:rPr>
-          <w:rFonts w:cs="Arial"/>
-        </w:rPr>
-        <w:t xml:space="preserve"> - Caso o evento esteja com status em aberto, o sistema deve permitir que usuários do tipo </w:t>
+        <w:t>Manter eventos</w:t>
+      </w:r>
+      <w:r>
+        <w:rPr>
+          <w:rFonts w:cs="Arial"/>
+        </w:rPr>
+        <w:t xml:space="preserve"> - O sistema deve permitir que </w:t>
+      </w:r>
+      <w:r>
+        <w:rPr>
+          <w:rFonts w:cs="Arial"/>
+        </w:rPr>
+        <w:t>os funcionários da c</w:t>
+      </w:r>
+      <w:r>
+        <w:rPr>
+          <w:rFonts w:cs="Arial"/>
+        </w:rPr>
+        <w:t xml:space="preserve">oordenação </w:t>
       </w:r>
       <w:proofErr w:type="gramStart"/>
       <w:r>
         <w:rPr>
           <w:rFonts w:cs="Arial"/>
         </w:rPr>
-        <w:t>Aluno</w:t>
+        <w:t>possa</w:t>
+      </w:r>
+      <w:r>
+        <w:rPr>
+          <w:rFonts w:cs="Arial"/>
+        </w:rPr>
+        <w:t>m</w:t>
       </w:r>
       <w:proofErr w:type="gramEnd"/>
       <w:r>
         <w:rPr>
           <w:rFonts w:cs="Arial"/>
         </w:rPr>
-        <w:t xml:space="preserve"> que já tenham realizado sua inscrição possam cancelá-la.</w:t>
+        <w:t xml:space="preserve"> manter eventos, informando a descrição, data e hora de início e fim, local, quantidade de horas</w:t>
+      </w:r>
+      <w:r>
+        <w:rPr>
+          <w:rFonts w:cs="Arial"/>
+        </w:rPr>
+        <w:t xml:space="preserve">, vagas, quantidades de presenças necessárias para que o aluno receba o certificado </w:t>
+      </w:r>
+      <w:r>
+        <w:rPr>
+          <w:rFonts w:cs="Arial"/>
+        </w:rPr>
+        <w:t>e podendo relacionar com um ou mais cursos. A edição/cancelamento pode ser realizada apenas se o status do evento for “em aberto”.</w:t>
       </w:r>
     </w:p>
     <w:p>
@@ -7706,7 +8001,7 @@
           <w:rFonts w:cs="Arial"/>
           <w:b/>
         </w:rPr>
-        <w:t>RF18</w:t>
+        <w:t>RF17</w:t>
       </w:r>
       <w:r>
         <w:rPr>
@@ -7719,13 +8014,13 @@
           <w:rFonts w:cs="Arial"/>
           <w:u w:val="single"/>
         </w:rPr>
-        <w:t>Alterar status de evento</w:t>
-      </w:r>
-      <w:r>
-        <w:rPr>
-          <w:rFonts w:cs="Arial"/>
-        </w:rPr>
-        <w:t xml:space="preserve"> - O sistema deve atualizar o status do evento para “Em andamento”, quando o horário atual estiver entre o horário de início e fim do evento. Quando o horário atual for maior que o horário de fim, o evento deve ser atualizado para status “Finalizado”. </w:t>
+        <w:t>Notificar sobre criação de evento</w:t>
+      </w:r>
+      <w:r>
+        <w:rPr>
+          <w:rFonts w:cs="Arial"/>
+        </w:rPr>
+        <w:t xml:space="preserve"> - Quando algum evento possua cursos relacionados o sistema deve disparar um e-mail para os alunos matriculados nestes cursos, informando da criação do evento e o link para inscrição.</w:t>
       </w:r>
     </w:p>
     <w:p>
@@ -7746,7 +8041,7 @@
           <w:rFonts w:cs="Arial"/>
           <w:b/>
         </w:rPr>
-        <w:t>RF19</w:t>
+        <w:t>RF18</w:t>
       </w:r>
       <w:r>
         <w:rPr>
@@ -7759,45 +8054,27 @@
           <w:rFonts w:cs="Arial"/>
           <w:u w:val="single"/>
         </w:rPr>
-        <w:t>Confirmar participação em evento</w:t>
-      </w:r>
-      <w:r>
-        <w:rPr>
-          <w:rFonts w:cs="Arial"/>
-        </w:rPr>
-        <w:t xml:space="preserve"> - O sistema deve permitir que </w:t>
-      </w:r>
-      <w:r>
-        <w:rPr>
-          <w:rFonts w:cs="Arial"/>
-        </w:rPr>
-        <w:t>os funcionários da c</w:t>
-      </w:r>
-      <w:r>
-        <w:rPr>
-          <w:rFonts w:cs="Arial"/>
-        </w:rPr>
-        <w:t xml:space="preserve">oordenação </w:t>
+        <w:t>Realizar inscrição em evento</w:t>
+      </w:r>
+      <w:r>
+        <w:rPr>
+          <w:rFonts w:cs="Arial"/>
+        </w:rPr>
+        <w:t xml:space="preserve"> - O sistema deve permitir que usuários do tipo Aluno </w:t>
       </w:r>
       <w:proofErr w:type="gramStart"/>
       <w:r>
         <w:rPr>
           <w:rFonts w:cs="Arial"/>
         </w:rPr>
-        <w:t>possa</w:t>
-      </w:r>
-      <w:r>
-        <w:rPr>
-          <w:rFonts w:cs="Arial"/>
-        </w:rPr>
-        <w:t>m</w:t>
+        <w:t>realizem</w:t>
       </w:r>
       <w:proofErr w:type="gramEnd"/>
       <w:r>
         <w:rPr>
           <w:rFonts w:cs="Arial"/>
         </w:rPr>
-        <w:t xml:space="preserve"> confirmar a presença dos alunos que realizaram a inscrição.</w:t>
+        <w:t xml:space="preserve"> a inscrição em eventos que estejam com status em aberto.</w:t>
       </w:r>
     </w:p>
     <w:p>
@@ -7818,7 +8095,7 @@
           <w:rFonts w:cs="Arial"/>
           <w:b/>
         </w:rPr>
-        <w:t>RF20</w:t>
+        <w:t>RF19</w:t>
       </w:r>
       <w:r>
         <w:rPr>
@@ -7831,13 +8108,27 @@
           <w:rFonts w:cs="Arial"/>
           <w:u w:val="single"/>
         </w:rPr>
-        <w:t>Emitir certificado</w:t>
-      </w:r>
-      <w:r>
-        <w:rPr>
-          <w:rFonts w:cs="Arial"/>
-        </w:rPr>
-        <w:t xml:space="preserve"> - Quando a participação de um aluno for confirmada, o sistema deve gerar um certificado para o aluno, armazená-lo automaticamente em sua pasta no sistema e enviá-lo para o e-mail do aluno informando que sua participação foi confirmada.</w:t>
+        <w:t>Cancelar inscrição</w:t>
+      </w:r>
+      <w:r>
+        <w:rPr>
+          <w:rFonts w:cs="Arial"/>
+        </w:rPr>
+        <w:t xml:space="preserve"> - Caso o evento esteja com status em aberto, o sistema deve permitir que usuários do tipo </w:t>
+      </w:r>
+      <w:proofErr w:type="gramStart"/>
+      <w:r>
+        <w:rPr>
+          <w:rFonts w:cs="Arial"/>
+        </w:rPr>
+        <w:t>Aluno</w:t>
+      </w:r>
+      <w:proofErr w:type="gramEnd"/>
+      <w:r>
+        <w:rPr>
+          <w:rFonts w:cs="Arial"/>
+        </w:rPr>
+        <w:t xml:space="preserve"> que já tenham realizado sua inscrição possam cancelá-la.</w:t>
       </w:r>
     </w:p>
     <w:p>
@@ -7858,7 +8149,7 @@
           <w:rFonts w:cs="Arial"/>
           <w:b/>
         </w:rPr>
-        <w:t>RF21</w:t>
+        <w:t>RF20</w:t>
       </w:r>
       <w:r>
         <w:rPr>
@@ -7871,13 +8162,13 @@
           <w:rFonts w:cs="Arial"/>
           <w:u w:val="single"/>
         </w:rPr>
-        <w:t>Recusar participação</w:t>
-      </w:r>
-      <w:r>
-        <w:rPr>
-          <w:rFonts w:cs="Arial"/>
-        </w:rPr>
-        <w:t xml:space="preserve"> - Caso a Coordenação recuse a participação de um aluno no evento, um e-mail para o aluno deve ser disparado informando da decisão.</w:t>
+        <w:t>Alterar status de evento</w:t>
+      </w:r>
+      <w:r>
+        <w:rPr>
+          <w:rFonts w:cs="Arial"/>
+        </w:rPr>
+        <w:t xml:space="preserve"> - O sistema deve atualizar o status do evento para “Em andamento”, quando o horário atual estiver entre o horário de início e fim do evento. Quando o horário atual for maior que o horário de fim, o evento deve ser atualizado para status “Finalizado”. </w:t>
       </w:r>
     </w:p>
     <w:p>
@@ -7898,7 +8189,7 @@
           <w:rFonts w:cs="Arial"/>
           <w:b/>
         </w:rPr>
-        <w:t>RF22</w:t>
+        <w:t>RF21</w:t>
       </w:r>
       <w:r>
         <w:rPr>
@@ -7911,27 +8202,45 @@
           <w:rFonts w:cs="Arial"/>
           <w:u w:val="single"/>
         </w:rPr>
-        <w:t>Emitir requisição de horas complementares</w:t>
-      </w:r>
-      <w:r>
-        <w:rPr>
-          <w:rFonts w:cs="Arial"/>
-        </w:rPr>
-        <w:t xml:space="preserve"> - O sistema deve permitir que um usuário do tipo Aluno </w:t>
+        <w:t>Confirmar participação em evento</w:t>
+      </w:r>
+      <w:r>
+        <w:rPr>
+          <w:rFonts w:cs="Arial"/>
+        </w:rPr>
+        <w:t xml:space="preserve"> - O sistema deve permitir que </w:t>
+      </w:r>
+      <w:r>
+        <w:rPr>
+          <w:rFonts w:cs="Arial"/>
+        </w:rPr>
+        <w:t>os funcionários da c</w:t>
+      </w:r>
+      <w:r>
+        <w:rPr>
+          <w:rFonts w:cs="Arial"/>
+        </w:rPr>
+        <w:t xml:space="preserve">oordenação </w:t>
       </w:r>
       <w:proofErr w:type="gramStart"/>
       <w:r>
         <w:rPr>
           <w:rFonts w:cs="Arial"/>
         </w:rPr>
-        <w:t>realize</w:t>
+        <w:t>possa</w:t>
+      </w:r>
+      <w:r>
+        <w:rPr>
+          <w:rFonts w:cs="Arial"/>
+        </w:rPr>
+        <w:t>m</w:t>
       </w:r>
       <w:proofErr w:type="gramEnd"/>
       <w:r>
         <w:rPr>
           <w:rFonts w:cs="Arial"/>
         </w:rPr>
-        <w:t xml:space="preserve"> a requisição de horas complementares, preenchendo online um formulário de requerimento conforme o padrão da instituição e anexando documento comprobatório.</w:t>
+        <w:t xml:space="preserve"> confirmar a presença dos alunos que realizaram a inscrição.</w:t>
       </w:r>
     </w:p>
     <w:p>
@@ -7952,39 +8261,63 @@
           <w:rFonts w:cs="Arial"/>
           <w:b/>
         </w:rPr>
+        <w:t>RF22</w:t>
+      </w:r>
+      <w:r>
+        <w:rPr>
+          <w:rFonts w:cs="Arial"/>
+        </w:rPr>
+        <w:t xml:space="preserve">: </w:t>
+      </w:r>
+      <w:r>
+        <w:rPr>
+          <w:rFonts w:cs="Arial"/>
+          <w:u w:val="single"/>
+        </w:rPr>
+        <w:t>Emitir certificado</w:t>
+      </w:r>
+      <w:r>
+        <w:rPr>
+          <w:rFonts w:cs="Arial"/>
+        </w:rPr>
+        <w:t xml:space="preserve"> - Quando o evento estiver finalizado, deve ser possível gerar certificados para os alunos que receberam a quantidade mínima de presenças parametrizada na criação do evento, armazenando</w:t>
+      </w:r>
+      <w:r>
+        <w:rPr>
+          <w:rFonts w:cs="Arial"/>
+        </w:rPr>
+        <w:t xml:space="preserve"> </w:t>
+      </w:r>
+      <w:r>
+        <w:rPr>
+          <w:rFonts w:cs="Arial"/>
+        </w:rPr>
         <w:lastRenderedPageBreak/>
-        <w:t>RF23</w:t>
-      </w:r>
-      <w:r>
-        <w:rPr>
-          <w:rFonts w:cs="Arial"/>
-        </w:rPr>
-        <w:t xml:space="preserve">: </w:t>
-      </w:r>
-      <w:r>
-        <w:rPr>
-          <w:rFonts w:cs="Arial"/>
-          <w:u w:val="single"/>
-        </w:rPr>
-        <w:t>Validar solicitação de horas complementares</w:t>
-      </w:r>
-      <w:r>
-        <w:rPr>
-          <w:rFonts w:cs="Arial"/>
-        </w:rPr>
-        <w:t xml:space="preserve"> - O sistema deve permitir que o </w:t>
-      </w:r>
-      <w:r>
-        <w:rPr>
-          <w:rFonts w:cs="Arial"/>
-        </w:rPr>
-        <w:t>funcionário da c</w:t>
-      </w:r>
-      <w:r>
-        <w:rPr>
-          <w:rFonts w:cs="Arial"/>
-        </w:rPr>
-        <w:t>oordenação referente ao curso no qual o aluno está matriculado valide a requisição de horas complementares, podendo aprová-la ou reprová-la.</w:t>
+        <w:t>automaticamente em</w:t>
+      </w:r>
+      <w:r>
+        <w:rPr>
+          <w:rFonts w:cs="Arial"/>
+        </w:rPr>
+        <w:t xml:space="preserve"> sua pasta no sistema e enviando</w:t>
+      </w:r>
+      <w:r>
+        <w:rPr>
+          <w:rFonts w:cs="Arial"/>
+        </w:rPr>
+        <w:t xml:space="preserve"> para o e-mail do aluno </w:t>
+      </w:r>
+      <w:r>
+        <w:rPr>
+          <w:rFonts w:cs="Arial"/>
+        </w:rPr>
+        <w:t>a informação de que o certificado foi gerado</w:t>
+      </w:r>
+      <w:r>
+        <w:rPr>
+          <w:rFonts w:cs="Arial"/>
+        </w:rPr>
+        <w:t>.</w:t>
       </w:r>
     </w:p>
     <w:p>
@@ -8005,7 +8338,14 @@
           <w:rFonts w:cs="Arial"/>
           <w:b/>
         </w:rPr>
-        <w:t>RF24</w:t>
+        <w:t>RF</w:t>
+      </w:r>
+      <w:r>
+        <w:rPr>
+          <w:rFonts w:cs="Arial"/>
+          <w:b/>
+        </w:rPr>
+        <w:t>23</w:t>
       </w:r>
       <w:r>
         <w:rPr>
@@ -8018,13 +8358,27 @@
           <w:rFonts w:cs="Arial"/>
           <w:u w:val="single"/>
         </w:rPr>
-        <w:t>Aprovar solicitação de horas complementares</w:t>
-      </w:r>
-      <w:r>
-        <w:rPr>
-          <w:rFonts w:cs="Arial"/>
-        </w:rPr>
-        <w:t xml:space="preserve"> - Caso a solicitação seja aprovada pela Coordenação, o documento comprobatório deve ser armazenado na pasta do aluno e as horas complementares computadas pelo sistema.</w:t>
+        <w:t>Emitir requisição de horas complementares</w:t>
+      </w:r>
+      <w:r>
+        <w:rPr>
+          <w:rFonts w:cs="Arial"/>
+        </w:rPr>
+        <w:t xml:space="preserve"> - O sistema deve permitir que um usuário do tipo Aluno </w:t>
+      </w:r>
+      <w:proofErr w:type="gramStart"/>
+      <w:r>
+        <w:rPr>
+          <w:rFonts w:cs="Arial"/>
+        </w:rPr>
+        <w:t>realize</w:t>
+      </w:r>
+      <w:proofErr w:type="gramEnd"/>
+      <w:r>
+        <w:rPr>
+          <w:rFonts w:cs="Arial"/>
+        </w:rPr>
+        <w:t xml:space="preserve"> a requisição de horas complementares, preenchendo online um formulário de requerimento e anexando documento comprobatório.</w:t>
       </w:r>
     </w:p>
     <w:p>
@@ -8045,6 +8399,70 @@
           <w:rFonts w:cs="Arial"/>
           <w:b/>
         </w:rPr>
+        <w:t>RF24</w:t>
+      </w:r>
+      <w:r>
+        <w:rPr>
+          <w:rFonts w:cs="Arial"/>
+        </w:rPr>
+        <w:t xml:space="preserve">: </w:t>
+      </w:r>
+      <w:r>
+        <w:rPr>
+          <w:rFonts w:cs="Arial"/>
+          <w:u w:val="single"/>
+        </w:rPr>
+        <w:t>Validar solicitação de horas complementares</w:t>
+      </w:r>
+      <w:r>
+        <w:rPr>
+          <w:rFonts w:cs="Arial"/>
+        </w:rPr>
+        <w:t xml:space="preserve"> - O sistema deve permitir que o </w:t>
+      </w:r>
+      <w:r>
+        <w:rPr>
+          <w:rFonts w:cs="Arial"/>
+        </w:rPr>
+        <w:t>funcionário da c</w:t>
+      </w:r>
+      <w:r>
+        <w:rPr>
+          <w:rFonts w:cs="Arial"/>
+        </w:rPr>
+        <w:t>oordenação referente ao curso no qual o aluno está matriculado</w:t>
+      </w:r>
+      <w:r>
+        <w:rPr>
+          <w:rFonts w:cs="Arial"/>
+        </w:rPr>
+        <w:t xml:space="preserve"> ou secretaria</w:t>
+      </w:r>
+      <w:r>
+        <w:rPr>
+          <w:rFonts w:cs="Arial"/>
+        </w:rPr>
+        <w:t xml:space="preserve"> valide a requisição de horas complementares, podendo aprová-la ou reprová-la.</w:t>
+      </w:r>
+    </w:p>
+    <w:p>
+      <w:pPr>
+        <w:pStyle w:val="PargrafodaLista"/>
+        <w:numPr>
+          <w:ilvl w:val="0"/>
+          <w:numId w:val="6"/>
+        </w:numPr>
+        <w:spacing w:line="360" w:lineRule="auto"/>
+        <w:jc w:val="both"/>
+        <w:rPr>
+          <w:rFonts w:cs="Arial"/>
+        </w:rPr>
+      </w:pPr>
+      <w:r>
+        <w:rPr>
+          <w:rFonts w:cs="Arial"/>
+          <w:b/>
+        </w:rPr>
         <w:t>RF25</w:t>
       </w:r>
       <w:r>
@@ -8058,6 +8476,58 @@
           <w:rFonts w:cs="Arial"/>
           <w:u w:val="single"/>
         </w:rPr>
+        <w:t>Aprovar solicitação de horas complementares</w:t>
+      </w:r>
+      <w:r>
+        <w:rPr>
+          <w:rFonts w:cs="Arial"/>
+        </w:rPr>
+        <w:t xml:space="preserve"> - Caso a solicitação seja aprovada, o documento comprobatório deve ser armazenado na pasta do aluno e as horas complementares computadas pelo sistema</w:t>
+      </w:r>
+      <w:r>
+        <w:rPr>
+          <w:rFonts w:cs="Arial"/>
+        </w:rPr>
+        <w:t>, além de informar o aluno por e-mail</w:t>
+      </w:r>
+      <w:r>
+        <w:rPr>
+          <w:rFonts w:cs="Arial"/>
+        </w:rPr>
+        <w:t>.</w:t>
+      </w:r>
+    </w:p>
+    <w:p>
+      <w:pPr>
+        <w:pStyle w:val="PargrafodaLista"/>
+        <w:numPr>
+          <w:ilvl w:val="0"/>
+          <w:numId w:val="6"/>
+        </w:numPr>
+        <w:spacing w:line="360" w:lineRule="auto"/>
+        <w:jc w:val="both"/>
+        <w:rPr>
+          <w:rFonts w:cs="Arial"/>
+        </w:rPr>
+      </w:pPr>
+      <w:r>
+        <w:rPr>
+          <w:rFonts w:cs="Arial"/>
+          <w:b/>
+        </w:rPr>
+        <w:t>RF26</w:t>
+      </w:r>
+      <w:r>
+        <w:rPr>
+          <w:rFonts w:cs="Arial"/>
+        </w:rPr>
+        <w:t xml:space="preserve">: </w:t>
+      </w:r>
+      <w:r>
+        <w:rPr>
+          <w:rFonts w:cs="Arial"/>
+          <w:u w:val="single"/>
+        </w:rPr>
         <w:t>Reprovar solicitação de horas complementares</w:t>
       </w:r>
       <w:r>
@@ -8066,6 +8536,216 @@
         </w:rPr>
         <w:t xml:space="preserve"> - Caso a solicitação seja reprovada pela Coordenação, o sistema deve disparar um e-mail para o aluno informando da decisão.</w:t>
       </w:r>
+      <w:r>
+        <w:rPr>
+          <w:rFonts w:cs="Arial"/>
+        </w:rPr>
+        <w:t xml:space="preserve"> </w:t>
+      </w:r>
+    </w:p>
+    <w:p>
+      <w:pPr>
+        <w:pStyle w:val="Ttulo2"/>
+        <w:numPr>
+          <w:ilvl w:val="1"/>
+          <w:numId w:val="1"/>
+        </w:numPr>
+        <w:spacing w:line="360" w:lineRule="auto"/>
+        <w:rPr>
+          <w:rFonts w:cs="Arial"/>
+        </w:rPr>
+      </w:pPr>
+      <w:bookmarkStart w:id="14" w:name="_Toc467757119"/>
+      <w:r>
+        <w:rPr>
+          <w:rStyle w:val="Ttulo2Char"/>
+          <w:rFonts w:cs="Arial"/>
+          <w:b/>
+        </w:rPr>
+        <w:t>ORM</w:t>
+      </w:r>
+      <w:bookmarkEnd w:id="14"/>
+    </w:p>
+    <w:p>
+      <w:pPr>
+        <w:spacing w:line="360" w:lineRule="auto"/>
+        <w:ind w:firstLine="360"/>
+        <w:jc w:val="both"/>
+        <w:rPr>
+          <w:rFonts w:cs="Arial"/>
+        </w:rPr>
+      </w:pPr>
+      <w:r>
+        <w:rPr>
+          <w:rFonts w:cs="Arial"/>
+        </w:rPr>
+        <w:t xml:space="preserve">As </w:t>
+      </w:r>
+      <w:proofErr w:type="spellStart"/>
+      <w:r>
+        <w:rPr>
+          <w:rFonts w:cs="Arial"/>
+        </w:rPr>
+        <w:t>ORM’s</w:t>
+      </w:r>
+      <w:proofErr w:type="spellEnd"/>
+      <w:r>
+        <w:rPr>
+          <w:rFonts w:cs="Arial"/>
+        </w:rPr>
+        <w:t xml:space="preserve"> são ferramentas utilizadas para persistência de dados que permitem que se faça um mapeamento de objetos do seu sistema em relação ao seu SGBD, tornando a troca de informações entre o sistema e sua base de dados mais simples.</w:t>
+      </w:r>
+    </w:p>
+    <w:p>
+      <w:pPr>
+        <w:spacing w:line="360" w:lineRule="auto"/>
+        <w:ind w:firstLine="360"/>
+        <w:jc w:val="both"/>
+        <w:rPr>
+          <w:rFonts w:cs="Arial"/>
+        </w:rPr>
+      </w:pPr>
+      <w:r>
+        <w:rPr>
+          <w:rFonts w:cs="Arial"/>
+        </w:rPr>
+        <w:t xml:space="preserve">Para o projeto atual, escolhemos o uso do </w:t>
+      </w:r>
+      <w:proofErr w:type="spellStart"/>
+      <w:r>
+        <w:rPr>
+          <w:rFonts w:cs="Arial"/>
+        </w:rPr>
+        <w:t>Entity</w:t>
+      </w:r>
+      <w:proofErr w:type="spellEnd"/>
+      <w:r>
+        <w:rPr>
+          <w:rFonts w:cs="Arial"/>
+        </w:rPr>
+        <w:t xml:space="preserve"> Framework, trata-se de um ORM gratuito, desenvolvido pela própria Microsoft e com integração total à </w:t>
+      </w:r>
+      <w:proofErr w:type="gramStart"/>
+      <w:r>
+        <w:rPr>
+          <w:rFonts w:cs="Arial"/>
+        </w:rPr>
+        <w:t>plataforma .</w:t>
+      </w:r>
+      <w:proofErr w:type="gramEnd"/>
+      <w:r>
+        <w:rPr>
+          <w:rFonts w:cs="Arial"/>
+        </w:rPr>
+        <w:t>Net. “</w:t>
+      </w:r>
+      <w:proofErr w:type="spellStart"/>
+      <w:r>
+        <w:rPr>
+          <w:rFonts w:cs="Arial"/>
+        </w:rPr>
+        <w:t>Entity</w:t>
+      </w:r>
+      <w:proofErr w:type="spellEnd"/>
+      <w:r>
+        <w:rPr>
+          <w:rFonts w:cs="Arial"/>
+        </w:rPr>
+        <w:t xml:space="preserve"> Framework (EF) é um </w:t>
+      </w:r>
+      <w:proofErr w:type="spellStart"/>
+      <w:r>
+        <w:rPr>
+          <w:rFonts w:cs="Arial"/>
+        </w:rPr>
+        <w:t>mapeador</w:t>
+      </w:r>
+      <w:proofErr w:type="spellEnd"/>
+      <w:r>
+        <w:rPr>
+          <w:rFonts w:cs="Arial"/>
+        </w:rPr>
+        <w:t xml:space="preserve"> objeto-relacional que permite aos </w:t>
+      </w:r>
+      <w:proofErr w:type="gramStart"/>
+      <w:r>
+        <w:rPr>
+          <w:rFonts w:cs="Arial"/>
+        </w:rPr>
+        <w:t>desenvolvedores .</w:t>
+      </w:r>
+      <w:proofErr w:type="gramEnd"/>
+      <w:r>
+        <w:rPr>
+          <w:rFonts w:cs="Arial"/>
+        </w:rPr>
+        <w:t>NET trabalhar com dados relacionais utilizando objetos específicos de domínio. Ele elimina a necessidade de os desenvolvedores precisarem escrever a maior parte dos códigos de acesso a dados” (</w:t>
+      </w:r>
+      <w:proofErr w:type="spellStart"/>
+      <w:r>
+        <w:rPr>
+          <w:rFonts w:cs="Arial"/>
+        </w:rPr>
+        <w:t>Entity</w:t>
+      </w:r>
+      <w:proofErr w:type="spellEnd"/>
+      <w:r>
+        <w:rPr>
+          <w:rFonts w:cs="Arial"/>
+        </w:rPr>
+        <w:t xml:space="preserve"> Framework, 2016).</w:t>
+      </w:r>
+    </w:p>
+    <w:p>
+      <w:pPr>
+        <w:spacing w:line="360" w:lineRule="auto"/>
+        <w:ind w:firstLine="360"/>
+        <w:jc w:val="both"/>
+        <w:rPr>
+          <w:rFonts w:cs="Arial"/>
+        </w:rPr>
+      </w:pPr>
+      <w:r>
+        <w:rPr>
+          <w:rFonts w:cs="Arial"/>
+        </w:rPr>
+        <w:t>O EF permite que todas as classes do sistema</w:t>
+      </w:r>
+      <w:r>
+        <w:rPr>
+          <w:rFonts w:cs="Arial"/>
+        </w:rPr>
+        <w:t xml:space="preserve"> sejam mapeadas</w:t>
+      </w:r>
+      <w:r>
+        <w:rPr>
+          <w:rFonts w:cs="Arial"/>
+        </w:rPr>
+        <w:t xml:space="preserve"> com base num banco de dados já existente, permitindo que a base e o sistema estejam sempre bem alinhados no que se refere a entidades e objetos. O processo inverso, gerar as </w:t>
+      </w:r>
+      <w:r>
+        <w:rPr>
+          <w:rFonts w:cs="Arial"/>
+        </w:rPr>
+        <w:lastRenderedPageBreak/>
+        <w:t>tabelas do banco de dados a partir de classes já existentes, também é permitido, eliminando a necessidade de codificação em SQL.</w:t>
+      </w:r>
+    </w:p>
+    <w:p>
+      <w:pPr>
+        <w:rPr>
+          <w:rStyle w:val="Ttulo2Char"/>
+          <w:rFonts w:cs="Arial"/>
+        </w:rPr>
+      </w:pPr>
+      <w:r>
+        <w:rPr>
+          <w:rStyle w:val="Ttulo2Char"/>
+          <w:rFonts w:cs="Arial"/>
+          <w:b w:val="0"/>
+        </w:rPr>
+        <w:br w:type="page"/>
+      </w:r>
     </w:p>
     <w:p>
       <w:pPr>
@@ -8078,6 +8758,7 @@
         <w:rPr>
           <w:rFonts w:cs="Arial"/>
         </w:rPr>
+        <w:lastRenderedPageBreak/>
         <w:t>Requisitos Não Funcionais</w:t>
       </w:r>
     </w:p>
@@ -8152,14 +8833,12 @@
         <w:jc w:val="both"/>
         <w:rPr>
           <w:rFonts w:cs="Arial"/>
-          <w:color w:val="FF0000"/>
         </w:rPr>
       </w:pPr>
       <w:r>
         <w:rPr>
           <w:rFonts w:cs="Arial"/>
           <w:b/>
-          <w:color w:val="FF0000"/>
         </w:rPr>
         <w:t>RNF0</w:t>
       </w:r>
@@ -8167,28 +8846,24 @@
         <w:rPr>
           <w:rFonts w:cs="Arial"/>
           <w:b/>
-          <w:color w:val="FF0000"/>
         </w:rPr>
         <w:t>1</w:t>
       </w:r>
       <w:r>
         <w:rPr>
           <w:rFonts w:cs="Arial"/>
-          <w:color w:val="FF0000"/>
         </w:rPr>
         <w:t>: Extensões de arquivos aceitos - O sistema deve realizar o upload apenas de arquivos com a</w:t>
       </w:r>
       <w:r>
         <w:rPr>
           <w:rFonts w:cs="Arial"/>
-          <w:color w:val="FF0000"/>
         </w:rPr>
         <w:t>s</w:t>
       </w:r>
       <w:r>
         <w:rPr>
           <w:rFonts w:cs="Arial"/>
-          <w:color w:val="FF0000"/>
         </w:rPr>
         <w:t xml:space="preserve"> </w:t>
       </w:r>
@@ -8196,21 +8871,18 @@
       <w:r>
         <w:rPr>
           <w:rFonts w:cs="Arial"/>
-          <w:color w:val="FF0000"/>
         </w:rPr>
         <w:t>extens</w:t>
       </w:r>
       <w:r>
         <w:rPr>
           <w:rFonts w:cs="Arial"/>
-          <w:color w:val="FF0000"/>
         </w:rPr>
         <w:t>ões</w:t>
       </w:r>
       <w:r>
         <w:rPr>
           <w:rFonts w:cs="Arial"/>
-          <w:color w:val="FF0000"/>
         </w:rPr>
         <w:t xml:space="preserve"> .</w:t>
       </w:r>
@@ -8219,7 +8891,6 @@
       <w:r>
         <w:rPr>
           <w:rFonts w:cs="Arial"/>
-          <w:color w:val="FF0000"/>
         </w:rPr>
         <w:t>pdf</w:t>
       </w:r>
@@ -8227,7 +8898,6 @@
       <w:r>
         <w:rPr>
           <w:rFonts w:cs="Arial"/>
-          <w:color w:val="FF0000"/>
         </w:rPr>
         <w:t>, .</w:t>
       </w:r>
@@ -8235,7 +8905,6 @@
       <w:r>
         <w:rPr>
           <w:rFonts w:cs="Arial"/>
-          <w:color w:val="FF0000"/>
         </w:rPr>
         <w:t>doc</w:t>
       </w:r>
@@ -8243,7 +8912,6 @@
       <w:r>
         <w:rPr>
           <w:rFonts w:cs="Arial"/>
-          <w:color w:val="FF0000"/>
         </w:rPr>
         <w:t>, .</w:t>
       </w:r>
@@ -8251,7 +8919,6 @@
       <w:r>
         <w:rPr>
           <w:rFonts w:cs="Arial"/>
-          <w:color w:val="FF0000"/>
         </w:rPr>
         <w:t>docx</w:t>
       </w:r>
@@ -8259,7 +8926,6 @@
       <w:r>
         <w:rPr>
           <w:rFonts w:cs="Arial"/>
-          <w:color w:val="FF0000"/>
         </w:rPr>
         <w:t>, .</w:t>
       </w:r>
@@ -8267,7 +8933,6 @@
       <w:r>
         <w:rPr>
           <w:rFonts w:cs="Arial"/>
-          <w:color w:val="FF0000"/>
         </w:rPr>
         <w:t>xls</w:t>
       </w:r>
@@ -8275,7 +8940,6 @@
       <w:r>
         <w:rPr>
           <w:rFonts w:cs="Arial"/>
-          <w:color w:val="FF0000"/>
         </w:rPr>
         <w:t>, .</w:t>
       </w:r>
@@ -8283,7 +8947,6 @@
       <w:r>
         <w:rPr>
           <w:rFonts w:cs="Arial"/>
-          <w:color w:val="FF0000"/>
         </w:rPr>
         <w:t>xlsx</w:t>
       </w:r>
@@ -8291,7 +8954,6 @@
       <w:r>
         <w:rPr>
           <w:rFonts w:cs="Arial"/>
-          <w:color w:val="FF0000"/>
         </w:rPr>
         <w:t>, .</w:t>
       </w:r>
@@ -8299,7 +8961,6 @@
       <w:r>
         <w:rPr>
           <w:rFonts w:cs="Arial"/>
-          <w:color w:val="FF0000"/>
         </w:rPr>
         <w:t>jpg</w:t>
       </w:r>
@@ -8307,7 +8968,6 @@
       <w:r>
         <w:rPr>
           <w:rFonts w:cs="Arial"/>
-          <w:color w:val="FF0000"/>
         </w:rPr>
         <w:t>, .</w:t>
       </w:r>
@@ -8315,7 +8975,6 @@
       <w:r>
         <w:rPr>
           <w:rFonts w:cs="Arial"/>
-          <w:color w:val="FF0000"/>
         </w:rPr>
         <w:t>jpeg</w:t>
       </w:r>
@@ -8323,7 +8982,6 @@
       <w:r>
         <w:rPr>
           <w:rFonts w:cs="Arial"/>
-          <w:color w:val="FF0000"/>
         </w:rPr>
         <w:t>, .</w:t>
       </w:r>
@@ -8331,7 +8989,6 @@
       <w:r>
         <w:rPr>
           <w:rFonts w:cs="Arial"/>
-          <w:color w:val="FF0000"/>
         </w:rPr>
         <w:t>png</w:t>
       </w:r>
@@ -8339,7 +8996,6 @@
       <w:r>
         <w:rPr>
           <w:rFonts w:cs="Arial"/>
-          <w:color w:val="FF0000"/>
         </w:rPr>
         <w:t>, .</w:t>
       </w:r>
@@ -8347,7 +9003,6 @@
       <w:r>
         <w:rPr>
           <w:rFonts w:cs="Arial"/>
-          <w:color w:val="FF0000"/>
         </w:rPr>
         <w:t>bmp</w:t>
       </w:r>
@@ -8355,7 +9010,6 @@
       <w:r>
         <w:rPr>
           <w:rFonts w:cs="Arial"/>
-          <w:color w:val="FF0000"/>
         </w:rPr>
         <w:t>.</w:t>
       </w:r>
@@ -8477,7 +9131,6 @@
           <w:rFonts w:cs="Arial"/>
           <w:b/>
         </w:rPr>
-        <w:lastRenderedPageBreak/>
         <w:t>RD02</w:t>
       </w:r>
       <w:r>
@@ -8639,7 +9292,14 @@
         <w:rPr>
           <w:rFonts w:cs="Arial"/>
         </w:rPr>
-        <w:t xml:space="preserve"> a IDE escolhida foi o Visual Studio, da Microsoft. Além de ser gratuita para fins acadêmicos, a IDE selecionada oferece suporte a diversas linguagens de programação e plataformas de desenvolvimento web, dentre as quais selecionamos o C# e o </w:t>
+        <w:t xml:space="preserve"> a IDE escolhida foi o Visual Studio, da Microsoft. Além de ser gratuita para fins acadêmicos, a IDE selecionada oferece suporte a diversas linguagens de programação e plataformas de desenvolvimento </w:t>
+      </w:r>
+      <w:r>
+        <w:rPr>
+          <w:rFonts w:cs="Arial"/>
+        </w:rPr>
+        <w:lastRenderedPageBreak/>
+        <w:t xml:space="preserve">web, dentre as quais selecionamos o C# e o </w:t>
       </w:r>
       <w:proofErr w:type="gramStart"/>
       <w:r>
@@ -8932,7 +9592,7 @@
           <w:lang w:eastAsia="pt-BR"/>
         </w:rPr>
         <w:drawing>
-          <wp:inline distT="0" distB="0" distL="0" distR="0" wp14:anchorId="0459ECAA" wp14:editId="08D8ED6F">
+          <wp:inline distT="0" distB="0" distL="0" distR="0" wp14:anchorId="7AE65366" wp14:editId="711A5B20">
             <wp:extent cx="5760085" cy="3518535"/>
             <wp:effectExtent l="0" t="0" r="0" b="5715"/>
             <wp:docPr id="25" name="Imagem 25"/>
@@ -9028,7 +9688,7 @@
           <w:lang w:eastAsia="pt-BR"/>
         </w:rPr>
         <w:drawing>
-          <wp:inline distT="0" distB="0" distL="0" distR="0" wp14:anchorId="05196D3B" wp14:editId="3B8022DC">
+          <wp:inline distT="0" distB="0" distL="0" distR="0" wp14:anchorId="1B26CA32" wp14:editId="3A27A579">
             <wp:extent cx="5760085" cy="5207635"/>
             <wp:effectExtent l="0" t="0" r="0" b="0"/>
             <wp:docPr id="24" name="Imagem 24"/>
@@ -9102,14 +9762,14 @@
           <w:rFonts w:cs="Arial"/>
         </w:rPr>
       </w:pPr>
-      <w:bookmarkStart w:id="19" w:name="_Toc467757119"/>
+      <w:bookmarkStart w:id="19" w:name="_Toc467757120"/>
       <w:r>
         <w:rPr>
           <w:rStyle w:val="Ttulo2Char"/>
           <w:rFonts w:cs="Arial"/>
           <w:b/>
         </w:rPr>
-        <w:t>ORM</w:t>
+        <w:t>Diagrama de caso de uso</w:t>
       </w:r>
       <w:bookmarkEnd w:id="19"/>
     </w:p>
@@ -9126,39 +9786,27 @@
         <w:rPr>
           <w:rFonts w:cs="Arial"/>
         </w:rPr>
-        <w:t xml:space="preserve">As </w:t>
-      </w:r>
-      <w:proofErr w:type="spellStart"/>
-      <w:r>
-        <w:rPr>
-          <w:rFonts w:cs="Arial"/>
-        </w:rPr>
-        <w:t>ORM’s</w:t>
-      </w:r>
-      <w:proofErr w:type="spellEnd"/>
-      <w:r>
-        <w:rPr>
-          <w:rFonts w:cs="Arial"/>
-        </w:rPr>
-        <w:t xml:space="preserve"> são ferramentas utilizadas para persistência de dados que permitem que se faça um mapeamento de objetos do </w:t>
-      </w:r>
-      <w:r>
-        <w:rPr>
-          <w:rFonts w:cs="Arial"/>
-        </w:rPr>
-        <w:t>seu sistema</w:t>
-      </w:r>
-      <w:r>
-        <w:rPr>
-          <w:rFonts w:cs="Arial"/>
-        </w:rPr>
-        <w:t xml:space="preserve"> em relação ao seu SGBD, tornando a troca de informações entre o sistema e sua base de dados mais </w:t>
-      </w:r>
-      <w:r>
-        <w:rPr>
-          <w:rFonts w:cs="Arial"/>
-        </w:rPr>
-        <w:t>simples.</w:t>
+        <w:t xml:space="preserve">O diagrama de casos de uso é um dos principais diagramas do UML. Guedes (2011, p.19) nos dá uma clara definição de UML, segundo ele, UML “é uma linguagem visual utilizada para modelar softwares baseados no paradigma de orientação a </w:t>
+      </w:r>
+      <w:r>
+        <w:rPr>
+          <w:rFonts w:cs="Arial"/>
+        </w:rPr>
+        <w:t>objetos.</w:t>
+      </w:r>
+      <w:proofErr w:type="gramStart"/>
+      <w:r>
+        <w:rPr>
+          <w:rFonts w:cs="Arial"/>
+        </w:rPr>
+        <w:t xml:space="preserve"> ”</w:t>
+      </w:r>
+      <w:proofErr w:type="gramEnd"/>
+      <w:r>
+        <w:rPr>
+          <w:rFonts w:cs="Arial"/>
+        </w:rPr>
+        <w:t>, ele completa ainda que o objetivo da UML é “auxiliar os engenheiros de software a definirem as características do sistema”.</w:t>
       </w:r>
     </w:p>
     <w:p>
@@ -9174,218 +9822,14 @@
         <w:rPr>
           <w:rFonts w:cs="Arial"/>
         </w:rPr>
-        <w:t xml:space="preserve">Para o projeto atual, escolhemos o uso do </w:t>
-      </w:r>
-      <w:proofErr w:type="spellStart"/>
-      <w:r>
-        <w:rPr>
-          <w:rFonts w:cs="Arial"/>
-        </w:rPr>
-        <w:t>Entity</w:t>
-      </w:r>
-      <w:proofErr w:type="spellEnd"/>
-      <w:r>
-        <w:rPr>
-          <w:rFonts w:cs="Arial"/>
-        </w:rPr>
-        <w:t xml:space="preserve"> Framework, trata-se de um ORM gratuito, desenvolvido pela própria Microsoft e com integração total à </w:t>
-      </w:r>
-      <w:proofErr w:type="gramStart"/>
-      <w:r>
-        <w:rPr>
-          <w:rFonts w:cs="Arial"/>
-        </w:rPr>
-        <w:t>plataforma .</w:t>
-      </w:r>
-      <w:proofErr w:type="gramEnd"/>
-      <w:r>
-        <w:rPr>
-          <w:rFonts w:cs="Arial"/>
-        </w:rPr>
-        <w:t>Net. “</w:t>
-      </w:r>
-      <w:proofErr w:type="spellStart"/>
-      <w:r>
-        <w:rPr>
-          <w:rFonts w:cs="Arial"/>
-        </w:rPr>
-        <w:t>Entity</w:t>
-      </w:r>
-      <w:proofErr w:type="spellEnd"/>
-      <w:r>
-        <w:rPr>
-          <w:rFonts w:cs="Arial"/>
-        </w:rPr>
-        <w:t xml:space="preserve"> Framework (EF) é um </w:t>
-      </w:r>
-      <w:proofErr w:type="spellStart"/>
-      <w:r>
-        <w:rPr>
-          <w:rFonts w:cs="Arial"/>
-        </w:rPr>
-        <w:t>mapeador</w:t>
-      </w:r>
-      <w:proofErr w:type="spellEnd"/>
-      <w:r>
-        <w:rPr>
-          <w:rFonts w:cs="Arial"/>
-        </w:rPr>
-        <w:t xml:space="preserve"> objeto-relacional que permite aos </w:t>
-      </w:r>
-      <w:proofErr w:type="gramStart"/>
-      <w:r>
-        <w:rPr>
-          <w:rFonts w:cs="Arial"/>
-        </w:rPr>
-        <w:t>desenvolvedores .</w:t>
-      </w:r>
-      <w:proofErr w:type="gramEnd"/>
-      <w:r>
-        <w:rPr>
-          <w:rFonts w:cs="Arial"/>
-        </w:rPr>
-        <w:t xml:space="preserve">NET trabalhar com dados relacionais utilizando objetos específicos de domínio. Ele elimina a necessidade de os desenvolvedores </w:t>
+        <w:t xml:space="preserve">Ainda em concordância com Guedes (2011, p. 30), o diagrama de casos de uso “é o diagrama mais geral e informal da UML”, e serve “para que os usuários possam ter uma ideia geral de como o sistema irá se comportar”. No diagrama, são </w:t>
       </w:r>
       <w:r>
         <w:rPr>
           <w:rFonts w:cs="Arial"/>
         </w:rPr>
         <w:lastRenderedPageBreak/>
-        <w:t>precisarem escrever a maior parte dos códigos de acesso a dados” (</w:t>
-      </w:r>
-      <w:proofErr w:type="spellStart"/>
-      <w:r>
-        <w:rPr>
-          <w:rFonts w:cs="Arial"/>
-        </w:rPr>
-        <w:t>Entity</w:t>
-      </w:r>
-      <w:proofErr w:type="spellEnd"/>
-      <w:r>
-        <w:rPr>
-          <w:rFonts w:cs="Arial"/>
-        </w:rPr>
-        <w:t xml:space="preserve"> Framework, 2016).</w:t>
-      </w:r>
-    </w:p>
-    <w:p>
-      <w:pPr>
-        <w:spacing w:line="360" w:lineRule="auto"/>
-        <w:ind w:firstLine="360"/>
-        <w:jc w:val="both"/>
-        <w:rPr>
-          <w:rFonts w:cs="Arial"/>
-        </w:rPr>
-      </w:pPr>
-      <w:r>
-        <w:rPr>
-          <w:rFonts w:cs="Arial"/>
-        </w:rPr>
-        <w:t>O EF permite que todas as classes do sistema</w:t>
-      </w:r>
-      <w:r>
-        <w:rPr>
-          <w:rFonts w:cs="Arial"/>
-        </w:rPr>
-        <w:t xml:space="preserve"> sejam mapeadas</w:t>
-      </w:r>
-      <w:r>
-        <w:rPr>
-          <w:rFonts w:cs="Arial"/>
-        </w:rPr>
-        <w:t xml:space="preserve"> com base num banco de dados já existente, permitindo que a base e o sistema estejam sempre bem alinhados no que se refere a entidades e objetos. O processo inverso, gerar as tabelas do banco de dados a partir de classes já existentes, também é permitido, eliminando a necessidade de codificação em SQL.</w:t>
-      </w:r>
-    </w:p>
-    <w:p>
-      <w:pPr>
-        <w:rPr>
-          <w:rStyle w:val="Ttulo2Char"/>
-          <w:rFonts w:cs="Arial"/>
-        </w:rPr>
-      </w:pPr>
-      <w:r>
-        <w:rPr>
-          <w:rStyle w:val="Ttulo2Char"/>
-          <w:rFonts w:cs="Arial"/>
-          <w:b w:val="0"/>
-        </w:rPr>
-        <w:br w:type="page"/>
-      </w:r>
-    </w:p>
-    <w:p>
-      <w:pPr>
-        <w:pStyle w:val="Ttulo2"/>
-        <w:numPr>
-          <w:ilvl w:val="1"/>
-          <w:numId w:val="1"/>
-        </w:numPr>
-        <w:spacing w:line="360" w:lineRule="auto"/>
-        <w:rPr>
-          <w:rFonts w:cs="Arial"/>
-        </w:rPr>
-      </w:pPr>
-      <w:bookmarkStart w:id="20" w:name="_Toc467757120"/>
-      <w:r>
-        <w:rPr>
-          <w:rStyle w:val="Ttulo2Char"/>
-          <w:rFonts w:cs="Arial"/>
-          <w:b/>
-        </w:rPr>
-        <w:lastRenderedPageBreak/>
-        <w:t>Diagrama de caso de uso</w:t>
-      </w:r>
-      <w:bookmarkEnd w:id="20"/>
-    </w:p>
-    <w:p>
-      <w:pPr>
-        <w:spacing w:line="360" w:lineRule="auto"/>
-        <w:ind w:firstLine="360"/>
-        <w:jc w:val="both"/>
-        <w:rPr>
-          <w:rFonts w:cs="Arial"/>
-        </w:rPr>
-      </w:pPr>
-      <w:r>
-        <w:rPr>
-          <w:rFonts w:cs="Arial"/>
-        </w:rPr>
-        <w:t xml:space="preserve">O diagrama de casos de uso é um dos principais diagramas do UML. Guedes (2011, p.19) nos dá uma clara definição de UML, segundo ele, UML “é uma linguagem visual utilizada para modelar softwares baseados no paradigma de orientação a </w:t>
-      </w:r>
-      <w:r>
-        <w:rPr>
-          <w:rFonts w:cs="Arial"/>
-        </w:rPr>
-        <w:t>objetos.</w:t>
-      </w:r>
-      <w:proofErr w:type="gramStart"/>
-      <w:r>
-        <w:rPr>
-          <w:rFonts w:cs="Arial"/>
-        </w:rPr>
-        <w:t xml:space="preserve"> ”</w:t>
-      </w:r>
-      <w:proofErr w:type="gramEnd"/>
-      <w:r>
-        <w:rPr>
-          <w:rFonts w:cs="Arial"/>
-        </w:rPr>
-        <w:t>, ele completa ainda que o objetivo da UML é “auxiliar os engenheiros de software a definirem as características do sistema”.</w:t>
-      </w:r>
-    </w:p>
-    <w:p>
-      <w:pPr>
-        <w:spacing w:line="360" w:lineRule="auto"/>
-        <w:ind w:firstLine="360"/>
-        <w:jc w:val="both"/>
-        <w:rPr>
-          <w:rFonts w:cs="Arial"/>
-        </w:rPr>
-      </w:pPr>
-      <w:r>
-        <w:rPr>
-          <w:rFonts w:cs="Arial"/>
-        </w:rPr>
-        <w:t>Ainda em concordância com Guedes (2011, p. 30), o diagrama de casos de uso “é o diagrama mais geral e informal da UML”, e serve “para que os usuários possam ter uma ideia geral de como o sistema irá se comportar”. No diagrama, são identificados os atores e elencadas as principais funcionalidades do sistema de forma simples e de fácil entendimento.</w:t>
+        <w:t>identificados os atores e elencadas as principais funcionalidades do sistema de forma simples e de fácil entendimento.</w:t>
       </w:r>
     </w:p>
     <w:p>
@@ -9449,7 +9893,7 @@
                                 <w:szCs w:val="20"/>
                               </w:rPr>
                             </w:pPr>
-                            <w:bookmarkStart w:id="21" w:name="_Toc467757138"/>
+                            <w:bookmarkStart w:id="20" w:name="_Toc467757138"/>
                             <w:r>
                               <w:t xml:space="preserve">Figura </w:t>
                             </w:r>
@@ -9468,7 +9912,7 @@
                               <w:br/>
                               <w:t>Fonte: o Autor</w:t>
                             </w:r>
-                            <w:bookmarkEnd w:id="21"/>
+                            <w:bookmarkEnd w:id="20"/>
                           </w:p>
                         </w:txbxContent>
                       </wps:txbx>
@@ -9618,7 +10062,7 @@
           <w:rFonts w:cs="Arial"/>
         </w:rPr>
       </w:pPr>
-      <w:bookmarkStart w:id="23" w:name="_Toc467757121"/>
+      <w:bookmarkStart w:id="21" w:name="_Toc467757121"/>
       <w:r>
         <w:rPr>
           <w:rFonts w:cs="Arial"/>
@@ -9626,7 +10070,7 @@
         <w:lastRenderedPageBreak/>
         <w:t>SEGURANÇA</w:t>
       </w:r>
-      <w:bookmarkEnd w:id="23"/>
+      <w:bookmarkEnd w:id="21"/>
     </w:p>
     <w:p>
       <w:pPr>
@@ -9649,14 +10093,14 @@
           <w:rFonts w:cs="Arial"/>
         </w:rPr>
       </w:pPr>
-      <w:bookmarkStart w:id="24" w:name="_Toc467757122"/>
+      <w:bookmarkStart w:id="22" w:name="_Toc467757122"/>
       <w:r>
         <w:rPr>
           <w:rFonts w:cs="Arial"/>
         </w:rPr>
         <w:t>Controle de usuários</w:t>
       </w:r>
-      <w:bookmarkEnd w:id="24"/>
+      <w:bookmarkEnd w:id="22"/>
     </w:p>
     <w:p>
       <w:pPr>
@@ -10088,14 +10532,14 @@
           <w:rFonts w:cs="Arial"/>
         </w:rPr>
       </w:pPr>
-      <w:bookmarkStart w:id="25" w:name="_Toc467757123"/>
+      <w:bookmarkStart w:id="23" w:name="_Toc467757123"/>
       <w:r>
         <w:rPr>
           <w:rFonts w:cs="Arial"/>
         </w:rPr>
         <w:t>Criptografia</w:t>
       </w:r>
-      <w:bookmarkEnd w:id="25"/>
+      <w:bookmarkEnd w:id="23"/>
     </w:p>
     <w:p>
       <w:pPr>
@@ -11334,12 +11778,12 @@
           <w:tab w:val="left" w:pos="2835"/>
         </w:tabs>
       </w:pPr>
-      <w:bookmarkStart w:id="26" w:name="_Toc467757124"/>
+      <w:bookmarkStart w:id="24" w:name="_Toc467757124"/>
       <w:r>
         <w:lastRenderedPageBreak/>
         <w:t>INTERFACE</w:t>
       </w:r>
-      <w:bookmarkEnd w:id="26"/>
+      <w:bookmarkEnd w:id="24"/>
     </w:p>
     <w:p>
       <w:pPr>
@@ -11363,14 +11807,14 @@
           <w:rFonts w:cs="Arial"/>
         </w:rPr>
       </w:pPr>
-      <w:bookmarkStart w:id="27" w:name="_Toc467757125"/>
+      <w:bookmarkStart w:id="25" w:name="_Toc467757125"/>
       <w:r>
         <w:rPr>
           <w:rFonts w:cs="Arial"/>
         </w:rPr>
         <w:t>Protótipo</w:t>
       </w:r>
-      <w:bookmarkEnd w:id="27"/>
+      <w:bookmarkEnd w:id="25"/>
     </w:p>
     <w:p>
       <w:pPr>
@@ -11553,7 +11997,7 @@
           <w:b w:val="0"/>
         </w:rPr>
       </w:pPr>
-      <w:bookmarkStart w:id="28" w:name="_Toc467757126"/>
+      <w:bookmarkStart w:id="26" w:name="_Toc467757126"/>
       <w:r>
         <w:lastRenderedPageBreak/>
         <w:t xml:space="preserve">Ferramenta de prototipação – </w:t>
@@ -11570,7 +12014,7 @@
       <w:r>
         <w:t>Mockups</w:t>
       </w:r>
-      <w:bookmarkEnd w:id="28"/>
+      <w:bookmarkEnd w:id="26"/>
       <w:proofErr w:type="spellEnd"/>
     </w:p>
     <w:p/>
@@ -11741,13 +12185,29 @@
         <w:t>A seguir, estão elencados os prot</w:t>
       </w:r>
       <w:r>
-        <w:t>ótipos realizados para o projeto.</w:t>
-      </w:r>
-      <w:proofErr w:type="gramStart"/>
-      <w:r>
-        <w:br w:type="page"/>
-      </w:r>
-      <w:proofErr w:type="gramEnd"/>
+        <w:t>ó</w:t>
+      </w:r>
+      <w:r>
+        <w:t>tipos realizados para o projeto.</w:t>
+      </w:r>
+    </w:p>
+    <w:p>
+      <w:pPr>
+        <w:spacing w:line="360" w:lineRule="auto"/>
+        <w:ind w:firstLine="360"/>
+        <w:jc w:val="both"/>
+      </w:pPr>
+      <w:r>
+        <w:t xml:space="preserve">A figura 4 representa a tela de </w:t>
+      </w:r>
+      <w:proofErr w:type="spellStart"/>
+      <w:r>
+        <w:t>login</w:t>
+      </w:r>
+      <w:proofErr w:type="spellEnd"/>
+      <w:r>
+        <w:t>:</w:t>
+      </w:r>
     </w:p>
     <w:p>
       <w:pPr>
@@ -11766,7 +12226,6 @@
           <w:szCs w:val="20"/>
           <w:lang w:eastAsia="pt-BR"/>
         </w:rPr>
-        <w:lastRenderedPageBreak/>
         <w:drawing>
           <wp:anchor distT="0" distB="0" distL="114300" distR="114300" simplePos="0" relativeHeight="251716608" behindDoc="1" locked="0" layoutInCell="0" allowOverlap="1" wp14:anchorId="49C22333" wp14:editId="37CD2EEC">
             <wp:simplePos x="0" y="0"/>
@@ -11864,9 +12323,9 @@
                             <w:pPr>
                               <w:pStyle w:val="Legenda"/>
                             </w:pPr>
-                            <w:bookmarkStart w:id="29" w:name="_Toc467587719"/>
-                            <w:bookmarkStart w:id="30" w:name="_Toc467588025"/>
-                            <w:bookmarkStart w:id="31" w:name="_Toc467757139"/>
+                            <w:bookmarkStart w:id="27" w:name="_Toc467587719"/>
+                            <w:bookmarkStart w:id="28" w:name="_Toc467588025"/>
+                            <w:bookmarkStart w:id="29" w:name="_Toc467757139"/>
                             <w:r>
                               <w:t xml:space="preserve">Figura </w:t>
                             </w:r>
@@ -11888,8 +12347,8 @@
                             <w:r>
                               <w:t>Login</w:t>
                             </w:r>
-                            <w:bookmarkEnd w:id="29"/>
-                            <w:bookmarkEnd w:id="30"/>
+                            <w:bookmarkEnd w:id="27"/>
+                            <w:bookmarkEnd w:id="28"/>
                             <w:proofErr w:type="spellEnd"/>
                             <w:r>
                               <w:br/>
@@ -11900,7 +12359,7 @@
                               </w:rPr>
                               <w:t>Fonte: o autor</w:t>
                             </w:r>
-                            <w:bookmarkEnd w:id="31"/>
+                            <w:bookmarkEnd w:id="29"/>
                           </w:p>
                         </w:txbxContent>
                       </wps:txbx>
@@ -11988,6 +12447,20 @@
     <w:p>
       <w:pPr>
         <w:spacing w:line="360" w:lineRule="auto"/>
+        <w:ind w:firstLine="360"/>
+        <w:jc w:val="both"/>
+      </w:pPr>
+      <w:r>
+        <w:lastRenderedPageBreak/>
+        <w:t>A figura</w:t>
+      </w:r>
+      <w:r>
+        <w:t xml:space="preserve"> 5 representa a tela de boas vindas do perfil da coordenação, com seus respectivos menus.</w:t>
+      </w:r>
+    </w:p>
+    <w:p>
+      <w:pPr>
+        <w:spacing w:line="360" w:lineRule="auto"/>
         <w:rPr>
           <w:rFonts w:eastAsia="Arial" w:cs="Arial"/>
           <w:b/>
@@ -11998,140 +12471,6 @@
       </w:pPr>
       <w:r>
         <w:rPr>
-          <w:noProof/>
-          <w:lang w:eastAsia="pt-BR"/>
-        </w:rPr>
-        <w:lastRenderedPageBreak/>
-        <mc:AlternateContent>
-          <mc:Choice Requires="wps">
-            <w:drawing>
-              <wp:anchor distT="0" distB="0" distL="114300" distR="114300" simplePos="0" relativeHeight="251727872" behindDoc="0" locked="0" layoutInCell="1" allowOverlap="1" wp14:anchorId="56E5F77C" wp14:editId="4F5435E0">
-                <wp:simplePos x="0" y="0"/>
-                <wp:positionH relativeFrom="column">
-                  <wp:posOffset>0</wp:posOffset>
-                </wp:positionH>
-                <wp:positionV relativeFrom="paragraph">
-                  <wp:posOffset>3754755</wp:posOffset>
-                </wp:positionV>
-                <wp:extent cx="5760720" cy="635"/>
-                <wp:effectExtent l="0" t="0" r="0" b="0"/>
-                <wp:wrapNone/>
-                <wp:docPr id="14" name="Caixa de texto 14"/>
-                <wp:cNvGraphicFramePr/>
-                <a:graphic xmlns:a="http://schemas.openxmlformats.org/drawingml/2006/main">
-                  <a:graphicData uri="http://schemas.microsoft.com/office/word/2010/wordprocessingShape">
-                    <wps:wsp>
-                      <wps:cNvSpPr txBox="1"/>
-                      <wps:spPr>
-                        <a:xfrm>
-                          <a:off x="0" y="0"/>
-                          <a:ext cx="5760720" cy="635"/>
-                        </a:xfrm>
-                        <a:prstGeom prst="rect">
-                          <a:avLst/>
-                        </a:prstGeom>
-                        <a:solidFill>
-                          <a:prstClr val="white"/>
-                        </a:solidFill>
-                        <a:ln>
-                          <a:noFill/>
-                        </a:ln>
-                        <a:effectLst/>
-                      </wps:spPr>
-                      <wps:txbx>
-                        <w:txbxContent>
-                          <w:p>
-                            <w:pPr>
-                              <w:pStyle w:val="Legenda"/>
-                            </w:pPr>
-                            <w:bookmarkStart w:id="35" w:name="_Toc467588026"/>
-                            <w:bookmarkStart w:id="36" w:name="_Toc467757140"/>
-                            <w:r>
-                              <w:t xml:space="preserve">Figura </w:t>
-                            </w:r>
-                            <w:fldSimple w:instr=" SEQ Figura \* ARABIC ">
-                              <w:r>
-                                <w:rPr>
-                                  <w:noProof/>
-                                </w:rPr>
-                                <w:t>5</w:t>
-                              </w:r>
-                            </w:fldSimple>
-                            <w:r>
-                              <w:t xml:space="preserve"> - Tela de Boas Vindas</w:t>
-                            </w:r>
-                            <w:bookmarkEnd w:id="35"/>
-                            <w:r>
-                              <w:br/>
-                            </w:r>
-                            <w:r>
-                              <w:rPr>
-                                <w:szCs w:val="20"/>
-                              </w:rPr>
-                              <w:t>Fonte: o autor</w:t>
-                            </w:r>
-                            <w:bookmarkEnd w:id="36"/>
-                          </w:p>
-                        </w:txbxContent>
-                      </wps:txbx>
-                      <wps:bodyPr rot="0" spcFirstLastPara="0" vertOverflow="overflow" horzOverflow="overflow" vert="horz" wrap="square" lIns="0" tIns="0" rIns="0" bIns="0" numCol="1" spcCol="0" rtlCol="0" fromWordArt="0" anchor="t" anchorCtr="0" forceAA="0" compatLnSpc="1">
-                        <a:prstTxWarp prst="textNoShape">
-                          <a:avLst/>
-                        </a:prstTxWarp>
-                        <a:spAutoFit/>
-                      </wps:bodyPr>
-                    </wps:wsp>
-                  </a:graphicData>
-                </a:graphic>
-              </wp:anchor>
-            </w:drawing>
-          </mc:Choice>
-          <mc:Fallback>
-            <w:pict>
-              <v:shape id="Caixa de texto 14" o:spid="_x0000_s1028" type="#_x0000_t202" style="position:absolute;margin-left:0;margin-top:295.65pt;width:453.6pt;height:.05pt;z-index:251727872;visibility:visible;mso-wrap-style:square;mso-wrap-distance-left:9pt;mso-wrap-distance-top:0;mso-wrap-distance-right:9pt;mso-wrap-distance-bottom:0;mso-position-horizontal:absolute;mso-position-horizontal-relative:text;mso-position-vertical:absolute;mso-position-vertical-relative:text;v-text-anchor:top" o:gfxdata="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" stroked="f">
-                <v:textbox style="mso-fit-shape-to-text:t" inset="0,0,0,0">
-                  <w:txbxContent>
-                    <w:p>
-                      <w:pPr>
-                        <w:pStyle w:val="Legenda"/>
-                      </w:pPr>
-                      <w:bookmarkStart w:id="37" w:name="_Toc467588026"/>
-                      <w:bookmarkStart w:id="38" w:name="_Toc467757140"/>
-                      <w:r>
-                        <w:t xml:space="preserve">Figura </w:t>
-                      </w:r>
-                      <w:fldSimple w:instr=" SEQ Figura \* ARABIC ">
-                        <w:r>
-                          <w:rPr>
-                            <w:noProof/>
-                          </w:rPr>
-                          <w:t>5</w:t>
-                        </w:r>
-                      </w:fldSimple>
-                      <w:r>
-                        <w:t xml:space="preserve"> - Tela de Boas Vindas</w:t>
-                      </w:r>
-                      <w:bookmarkEnd w:id="37"/>
-                      <w:r>
-                        <w:br/>
-                      </w:r>
-                      <w:r>
-                        <w:rPr>
-                          <w:szCs w:val="20"/>
-                        </w:rPr>
-                        <w:t>Fonte: o autor</w:t>
-                      </w:r>
-                      <w:bookmarkEnd w:id="38"/>
-                    </w:p>
-                  </w:txbxContent>
-                </v:textbox>
-              </v:shape>
-            </w:pict>
-          </mc:Fallback>
-        </mc:AlternateContent>
-      </w:r>
-      <w:r>
-        <w:rPr>
           <w:rFonts w:cs="Arial"/>
           <w:noProof/>
           <w:sz w:val="20"/>
@@ -12139,13 +12478,13 @@
           <w:lang w:eastAsia="pt-BR"/>
         </w:rPr>
         <w:drawing>
-          <wp:anchor distT="0" distB="0" distL="114300" distR="114300" simplePos="0" relativeHeight="251717632" behindDoc="1" locked="0" layoutInCell="0" allowOverlap="1" wp14:anchorId="6CA3A671" wp14:editId="5D35359C">
+          <wp:anchor distT="0" distB="0" distL="114300" distR="114300" simplePos="0" relativeHeight="251717632" behindDoc="1" locked="0" layoutInCell="0" allowOverlap="1" wp14:anchorId="782B02B7" wp14:editId="25142D47">
             <wp:simplePos x="0" y="0"/>
             <wp:positionH relativeFrom="column">
               <wp:posOffset>0</wp:posOffset>
             </wp:positionH>
             <wp:positionV relativeFrom="paragraph">
-              <wp:posOffset>-635</wp:posOffset>
+              <wp:posOffset>16246</wp:posOffset>
             </wp:positionV>
             <wp:extent cx="5760720" cy="3698240"/>
             <wp:effectExtent l="0" t="0" r="0" b="0"/>
@@ -12188,6 +12527,143 @@
           </wp:anchor>
         </w:drawing>
       </w:r>
+      <w:r>
+        <w:rPr>
+          <w:noProof/>
+          <w:lang w:eastAsia="pt-BR"/>
+        </w:rPr>
+        <mc:AlternateContent>
+          <mc:Choice Requires="wps">
+            <w:drawing>
+              <wp:anchor distT="0" distB="0" distL="114300" distR="114300" simplePos="0" relativeHeight="251727872" behindDoc="0" locked="0" layoutInCell="1" allowOverlap="1" wp14:anchorId="5D8C8CDD" wp14:editId="7404D34C">
+                <wp:simplePos x="0" y="0"/>
+                <wp:positionH relativeFrom="column">
+                  <wp:posOffset>0</wp:posOffset>
+                </wp:positionH>
+                <wp:positionV relativeFrom="paragraph">
+                  <wp:posOffset>3754755</wp:posOffset>
+                </wp:positionV>
+                <wp:extent cx="5760720" cy="635"/>
+                <wp:effectExtent l="0" t="0" r="0" b="0"/>
+                <wp:wrapNone/>
+                <wp:docPr id="14" name="Caixa de texto 14"/>
+                <wp:cNvGraphicFramePr/>
+                <a:graphic xmlns:a="http://schemas.openxmlformats.org/drawingml/2006/main">
+                  <a:graphicData uri="http://schemas.microsoft.com/office/word/2010/wordprocessingShape">
+                    <wps:wsp>
+                      <wps:cNvSpPr txBox="1"/>
+                      <wps:spPr>
+                        <a:xfrm>
+                          <a:off x="0" y="0"/>
+                          <a:ext cx="5760720" cy="635"/>
+                        </a:xfrm>
+                        <a:prstGeom prst="rect">
+                          <a:avLst/>
+                        </a:prstGeom>
+                        <a:solidFill>
+                          <a:prstClr val="white"/>
+                        </a:solidFill>
+                        <a:ln>
+                          <a:noFill/>
+                        </a:ln>
+                        <a:effectLst/>
+                      </wps:spPr>
+                      <wps:txbx>
+                        <w:txbxContent>
+                          <w:p>
+                            <w:pPr>
+                              <w:pStyle w:val="Legenda"/>
+                            </w:pPr>
+                            <w:bookmarkStart w:id="30" w:name="_Toc467588026"/>
+                            <w:bookmarkStart w:id="31" w:name="_Toc467757140"/>
+                            <w:r>
+                              <w:t xml:space="preserve">Figura </w:t>
+                            </w:r>
+                            <w:fldSimple w:instr=" SEQ Figura \* ARABIC ">
+                              <w:r>
+                                <w:rPr>
+                                  <w:noProof/>
+                                </w:rPr>
+                                <w:t>5</w:t>
+                              </w:r>
+                            </w:fldSimple>
+                            <w:r>
+                              <w:t xml:space="preserve"> - Tela de Boas Vindas</w:t>
+                            </w:r>
+                            <w:bookmarkEnd w:id="30"/>
+                            <w:r>
+                              <w:br/>
+                            </w:r>
+                            <w:r>
+                              <w:rPr>
+                                <w:szCs w:val="20"/>
+                              </w:rPr>
+                              <w:t>Fonte: o autor</w:t>
+                            </w:r>
+                            <w:bookmarkEnd w:id="31"/>
+                          </w:p>
+                        </w:txbxContent>
+                      </wps:txbx>
+                      <wps:bodyPr rot="0" spcFirstLastPara="0" vertOverflow="overflow" horzOverflow="overflow" vert="horz" wrap="square" lIns="0" tIns="0" rIns="0" bIns="0" numCol="1" spcCol="0" rtlCol="0" fromWordArt="0" anchor="t" anchorCtr="0" forceAA="0" compatLnSpc="1">
+                        <a:prstTxWarp prst="textNoShape">
+                          <a:avLst/>
+                        </a:prstTxWarp>
+                        <a:spAutoFit/>
+                      </wps:bodyPr>
+                    </wps:wsp>
+                  </a:graphicData>
+                </a:graphic>
+              </wp:anchor>
+            </w:drawing>
+          </mc:Choice>
+          <mc:Fallback>
+            <w:pict>
+              <v:shapetype id="_x0000_t202" coordsize="21600,21600" o:spt="202" path="m,l,21600r21600,l21600,xe">
+                <v:stroke joinstyle="miter"/>
+                <v:path gradientshapeok="t" o:connecttype="rect"/>
+              </v:shapetype>
+              <v:shape id="Caixa de texto 14" o:spid="_x0000_s1028" type="#_x0000_t202" style="position:absolute;margin-left:0;margin-top:295.65pt;width:453.6pt;height:.05pt;z-index:251727872;visibility:visible;mso-wrap-style:square;mso-wrap-distance-left:9pt;mso-wrap-distance-top:0;mso-wrap-distance-right:9pt;mso-wrap-distance-bottom:0;mso-position-horizontal:absolute;mso-position-horizontal-relative:text;mso-position-vertical:absolute;mso-position-vertical-relative:text;v-text-anchor:top" o:gfxdata="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" stroked="f">
+                <v:textbox style="mso-fit-shape-to-text:t" inset="0,0,0,0">
+                  <w:txbxContent>
+                    <w:p>
+                      <w:pPr>
+                        <w:pStyle w:val="Legenda"/>
+                      </w:pPr>
+                      <w:bookmarkStart w:id="32" w:name="_Toc467588026"/>
+                      <w:bookmarkStart w:id="33" w:name="_Toc467757140"/>
+                      <w:r>
+                        <w:t xml:space="preserve">Figura </w:t>
+                      </w:r>
+                      <w:fldSimple w:instr=" SEQ Figura \* ARABIC ">
+                        <w:r>
+                          <w:rPr>
+                            <w:noProof/>
+                          </w:rPr>
+                          <w:t>5</w:t>
+                        </w:r>
+                      </w:fldSimple>
+                      <w:r>
+                        <w:t xml:space="preserve"> - Tela de Boas Vindas</w:t>
+                      </w:r>
+                      <w:bookmarkEnd w:id="32"/>
+                      <w:r>
+                        <w:br/>
+                      </w:r>
+                      <w:r>
+                        <w:rPr>
+                          <w:szCs w:val="20"/>
+                        </w:rPr>
+                        <w:t>Fonte: o autor</w:t>
+                      </w:r>
+                      <w:bookmarkEnd w:id="33"/>
+                    </w:p>
+                  </w:txbxContent>
+                </v:textbox>
+              </v:shape>
+            </w:pict>
+          </mc:Fallback>
+        </mc:AlternateContent>
+      </w:r>
     </w:p>
     <w:p>
       <w:pPr>
@@ -12214,6 +12690,20 @@
     <w:p>
       <w:pPr>
         <w:spacing w:line="360" w:lineRule="auto"/>
+        <w:ind w:firstLine="360"/>
+        <w:jc w:val="both"/>
+      </w:pPr>
+      <w:r>
+        <w:lastRenderedPageBreak/>
+        <w:t>A figura</w:t>
+      </w:r>
+      <w:r>
+        <w:t xml:space="preserve"> 6 representa a tela inicial do módulo de documentos de alunos, a partir da qual é possível pesquisar documentos e acessar a tela de edição, cadastro e exclusão de documento.</w:t>
+      </w:r>
+    </w:p>
+    <w:p>
+      <w:pPr>
+        <w:spacing w:line="360" w:lineRule="auto"/>
         <w:rPr>
           <w:rFonts w:cs="Arial"/>
           <w:sz w:val="20"/>
@@ -12225,7 +12715,6 @@
           <w:noProof/>
           <w:lang w:eastAsia="pt-BR"/>
         </w:rPr>
-        <w:lastRenderedPageBreak/>
         <mc:AlternateContent>
           <mc:Choice Requires="wps">
             <w:drawing>
@@ -12268,8 +12757,8 @@
                             <w:pPr>
                               <w:pStyle w:val="Legenda"/>
                             </w:pPr>
-                            <w:bookmarkStart w:id="39" w:name="_Toc467588027"/>
-                            <w:bookmarkStart w:id="40" w:name="_Toc467757141"/>
+                            <w:bookmarkStart w:id="32" w:name="_Toc467588027"/>
+                            <w:bookmarkStart w:id="33" w:name="_Toc467757141"/>
                             <w:r>
                               <w:t xml:space="preserve">Figura </w:t>
                             </w:r>
@@ -12287,7 +12776,7 @@
                             <w:r>
                               <w:t>Tela de Documentos de alunos</w:t>
                             </w:r>
-                            <w:bookmarkEnd w:id="39"/>
+                            <w:bookmarkEnd w:id="32"/>
                             <w:r>
                               <w:br/>
                             </w:r>
@@ -12297,7 +12786,7 @@
                               </w:rPr>
                               <w:t>Fonte: o autor</w:t>
                             </w:r>
-                            <w:bookmarkEnd w:id="40"/>
+                            <w:bookmarkEnd w:id="33"/>
                           </w:p>
                         </w:txbxContent>
                       </wps:txbx>
@@ -12440,6 +12929,19 @@
     <w:p>
       <w:pPr>
         <w:spacing w:line="360" w:lineRule="auto"/>
+        <w:ind w:firstLine="360"/>
+      </w:pPr>
+      <w:r>
+        <w:lastRenderedPageBreak/>
+        <w:t>A figura</w:t>
+      </w:r>
+      <w:r>
+        <w:t xml:space="preserve"> 7 representa a tela de cadastro de documento de aluno.</w:t>
+      </w:r>
+    </w:p>
+    <w:p>
+      <w:pPr>
+        <w:spacing w:line="360" w:lineRule="auto"/>
         <w:rPr>
           <w:rFonts w:eastAsia="Arial" w:cs="Arial"/>
           <w:b/>
@@ -12453,7 +12955,6 @@
           <w:noProof/>
           <w:lang w:eastAsia="pt-BR"/>
         </w:rPr>
-        <w:lastRenderedPageBreak/>
         <mc:AlternateContent>
           <mc:Choice Requires="wps">
             <w:drawing>
@@ -12496,8 +12997,8 @@
                             <w:pPr>
                               <w:pStyle w:val="Legenda"/>
                             </w:pPr>
-                            <w:bookmarkStart w:id="43" w:name="_Toc467588028"/>
-                            <w:bookmarkStart w:id="44" w:name="_Toc467757142"/>
+                            <w:bookmarkStart w:id="34" w:name="_Toc467588028"/>
+                            <w:bookmarkStart w:id="35" w:name="_Toc467757142"/>
                             <w:r>
                               <w:t xml:space="preserve">Figura </w:t>
                             </w:r>
@@ -12515,7 +13016,7 @@
                             <w:r>
                               <w:t>Tela de Cadastro de Documentos</w:t>
                             </w:r>
-                            <w:bookmarkEnd w:id="43"/>
+                            <w:bookmarkEnd w:id="34"/>
                             <w:r>
                               <w:br/>
                             </w:r>
@@ -12525,7 +13026,7 @@
                               </w:rPr>
                               <w:t>Fonte: o autor</w:t>
                             </w:r>
-                            <w:bookmarkEnd w:id="44"/>
+                            <w:bookmarkEnd w:id="35"/>
                           </w:p>
                         </w:txbxContent>
                       </wps:txbx>
@@ -12672,6 +13173,28 @@
     <w:p>
       <w:pPr>
         <w:spacing w:line="360" w:lineRule="auto"/>
+        <w:ind w:firstLine="360"/>
+        <w:jc w:val="both"/>
+      </w:pPr>
+      <w:r>
+        <w:lastRenderedPageBreak/>
+        <w:t>A figura</w:t>
+      </w:r>
+      <w:r>
+        <w:t xml:space="preserve"> 8 representa a tela inicial do módulo de solicitações de documento no perfil de secretaria ou coordenação. A partir desta tela é possível filtrar as solicitações, bem como cadastrar novas solicitações, visualizar as solicitações já cadastradas e </w:t>
+      </w:r>
+      <w:proofErr w:type="gramStart"/>
+      <w:r>
+        <w:t>deletá</w:t>
+      </w:r>
+      <w:proofErr w:type="gramEnd"/>
+      <w:r>
+        <w:t>-las.</w:t>
+      </w:r>
+    </w:p>
+    <w:p>
+      <w:pPr>
+        <w:spacing w:line="360" w:lineRule="auto"/>
         <w:rPr>
           <w:rFonts w:eastAsia="Arial" w:cs="Arial"/>
           <w:b/>
@@ -12685,7 +13208,6 @@
           <w:noProof/>
           <w:lang w:eastAsia="pt-BR"/>
         </w:rPr>
-        <w:lastRenderedPageBreak/>
         <mc:AlternateContent>
           <mc:Choice Requires="wps">
             <w:drawing>
@@ -12728,8 +13250,8 @@
                             <w:pPr>
                               <w:pStyle w:val="Legenda"/>
                             </w:pPr>
-                            <w:bookmarkStart w:id="47" w:name="_Toc467588029"/>
-                            <w:bookmarkStart w:id="48" w:name="_Toc467757143"/>
+                            <w:bookmarkStart w:id="36" w:name="_Toc467588029"/>
+                            <w:bookmarkStart w:id="37" w:name="_Toc467757143"/>
                             <w:r>
                               <w:t xml:space="preserve">Figura </w:t>
                             </w:r>
@@ -12747,7 +13269,7 @@
                             <w:r>
                               <w:t>Tela de Solicitação de Documentos</w:t>
                             </w:r>
-                            <w:bookmarkEnd w:id="47"/>
+                            <w:bookmarkEnd w:id="36"/>
                             <w:r>
                               <w:br/>
                             </w:r>
@@ -12757,7 +13279,7 @@
                               </w:rPr>
                               <w:t>Fonte: o autor</w:t>
                             </w:r>
-                            <w:bookmarkEnd w:id="48"/>
+                            <w:bookmarkEnd w:id="37"/>
                           </w:p>
                         </w:txbxContent>
                       </wps:txbx>
@@ -12904,6 +13426,19 @@
     <w:p>
       <w:pPr>
         <w:spacing w:line="360" w:lineRule="auto"/>
+        <w:ind w:firstLine="360"/>
+      </w:pPr>
+      <w:r>
+        <w:lastRenderedPageBreak/>
+        <w:t>A figura</w:t>
+      </w:r>
+      <w:r>
+        <w:t xml:space="preserve"> 9 representa a tela de cadastro de solicitação de documento.</w:t>
+      </w:r>
+    </w:p>
+    <w:p>
+      <w:pPr>
+        <w:spacing w:line="360" w:lineRule="auto"/>
         <w:rPr>
           <w:rFonts w:eastAsia="Arial" w:cs="Arial"/>
           <w:b/>
@@ -12917,7 +13452,6 @@
           <w:noProof/>
           <w:lang w:eastAsia="pt-BR"/>
         </w:rPr>
-        <w:lastRenderedPageBreak/>
         <mc:AlternateContent>
           <mc:Choice Requires="wps">
             <w:drawing>
@@ -12960,8 +13494,8 @@
                             <w:pPr>
                               <w:pStyle w:val="Legenda"/>
                             </w:pPr>
-                            <w:bookmarkStart w:id="51" w:name="_Toc467588030"/>
-                            <w:bookmarkStart w:id="52" w:name="_Toc467757144"/>
+                            <w:bookmarkStart w:id="38" w:name="_Toc467588030"/>
+                            <w:bookmarkStart w:id="39" w:name="_Toc467757144"/>
                             <w:r>
                               <w:t xml:space="preserve">Figura </w:t>
                             </w:r>
@@ -12979,7 +13513,7 @@
                             <w:r>
                               <w:t>Tela de Nova Solicitação</w:t>
                             </w:r>
-                            <w:bookmarkEnd w:id="51"/>
+                            <w:bookmarkEnd w:id="38"/>
                             <w:r>
                               <w:br/>
                             </w:r>
@@ -12989,7 +13523,7 @@
                               </w:rPr>
                               <w:t>Fonte: o autor</w:t>
                             </w:r>
-                            <w:bookmarkEnd w:id="52"/>
+                            <w:bookmarkEnd w:id="39"/>
                           </w:p>
                         </w:txbxContent>
                       </wps:txbx>
@@ -13136,6 +13670,20 @@
     <w:p>
       <w:pPr>
         <w:spacing w:line="360" w:lineRule="auto"/>
+        <w:ind w:firstLine="360"/>
+        <w:jc w:val="both"/>
+      </w:pPr>
+      <w:r>
+        <w:lastRenderedPageBreak/>
+        <w:t>A figura</w:t>
+      </w:r>
+      <w:r>
+        <w:t xml:space="preserve"> 10 representa a tela de visualização de solicitação de documento atendida. A partir dela, é possível realizar o download do documento anexado pelo aluno, e após avaliação, aprovar ou reprovar a solicitação.</w:t>
+      </w:r>
+    </w:p>
+    <w:p>
+      <w:pPr>
+        <w:spacing w:line="360" w:lineRule="auto"/>
         <w:rPr>
           <w:rFonts w:eastAsia="Arial" w:cs="Arial"/>
           <w:b/>
@@ -13149,7 +13697,6 @@
           <w:noProof/>
           <w:lang w:eastAsia="pt-BR"/>
         </w:rPr>
-        <w:lastRenderedPageBreak/>
         <mc:AlternateContent>
           <mc:Choice Requires="wps">
             <w:drawing>
@@ -13195,8 +13742,8 @@
                                 <w:szCs w:val="20"/>
                               </w:rPr>
                             </w:pPr>
-                            <w:bookmarkStart w:id="55" w:name="_Toc467588031"/>
-                            <w:bookmarkStart w:id="56" w:name="_Toc467757145"/>
+                            <w:bookmarkStart w:id="40" w:name="_Toc467588031"/>
+                            <w:bookmarkStart w:id="41" w:name="_Toc467757145"/>
                             <w:r>
                               <w:t xml:space="preserve">Figura </w:t>
                             </w:r>
@@ -13214,7 +13761,7 @@
                             <w:r>
                               <w:t>Tela de Acompanhamento da Solicitação de Documentos</w:t>
                             </w:r>
-                            <w:bookmarkEnd w:id="55"/>
+                            <w:bookmarkEnd w:id="40"/>
                             <w:r>
                               <w:br/>
                             </w:r>
@@ -13224,7 +13771,7 @@
                               </w:rPr>
                               <w:t>Fonte: o autor</w:t>
                             </w:r>
-                            <w:bookmarkEnd w:id="56"/>
+                            <w:bookmarkEnd w:id="41"/>
                           </w:p>
                         </w:txbxContent>
                       </wps:txbx>
@@ -13374,6 +13921,29 @@
     <w:p>
       <w:pPr>
         <w:spacing w:line="360" w:lineRule="auto"/>
+        <w:ind w:firstLine="360"/>
+        <w:jc w:val="both"/>
+      </w:pPr>
+      <w:r>
+        <w:lastRenderedPageBreak/>
+        <w:t>A figura</w:t>
+      </w:r>
+      <w:r>
+        <w:t xml:space="preserve"> 11 representa a tela inicial de eventos </w:t>
+      </w:r>
+      <w:r>
+        <w:t>no perfil de coordenação e secretaria</w:t>
+      </w:r>
+      <w:r>
+        <w:t>, a partir da qual é possível pesquisar eventos, acessar a tela de cadastro de eventos</w:t>
+      </w:r>
+      <w:r>
+        <w:t>, visualizar e excluir eventos cadastrados.</w:t>
+      </w:r>
+    </w:p>
+    <w:p>
+      <w:pPr>
+        <w:spacing w:line="360" w:lineRule="auto"/>
         <w:rPr>
           <w:rFonts w:eastAsia="Arial" w:cs="Arial"/>
           <w:b/>
@@ -13387,7 +13957,6 @@
           <w:noProof/>
           <w:lang w:eastAsia="pt-BR"/>
         </w:rPr>
-        <w:lastRenderedPageBreak/>
         <mc:AlternateContent>
           <mc:Choice Requires="wps">
             <w:drawing>
@@ -13433,8 +14002,8 @@
                                 <w:szCs w:val="20"/>
                               </w:rPr>
                             </w:pPr>
-                            <w:bookmarkStart w:id="59" w:name="_Toc467588032"/>
-                            <w:bookmarkStart w:id="60" w:name="_Toc467757146"/>
+                            <w:bookmarkStart w:id="42" w:name="_Toc467588032"/>
+                            <w:bookmarkStart w:id="43" w:name="_Toc467757146"/>
                             <w:r>
                               <w:t xml:space="preserve">Figura </w:t>
                             </w:r>
@@ -13452,7 +14021,7 @@
                             <w:r>
                               <w:t>Tela de Controle de Eventos</w:t>
                             </w:r>
-                            <w:bookmarkEnd w:id="59"/>
+                            <w:bookmarkEnd w:id="42"/>
                             <w:r>
                               <w:br/>
                             </w:r>
@@ -13462,7 +14031,7 @@
                               </w:rPr>
                               <w:t>Fonte: o autor</w:t>
                             </w:r>
-                            <w:bookmarkEnd w:id="60"/>
+                            <w:bookmarkEnd w:id="43"/>
                           </w:p>
                         </w:txbxContent>
                       </wps:txbx>
@@ -13612,6 +14181,19 @@
     <w:p>
       <w:pPr>
         <w:spacing w:line="360" w:lineRule="auto"/>
+        <w:ind w:firstLine="360"/>
+      </w:pPr>
+      <w:r>
+        <w:lastRenderedPageBreak/>
+        <w:t>A figura</w:t>
+      </w:r>
+      <w:r>
+        <w:t xml:space="preserve"> 12 representa a tela de cadastro de evento.</w:t>
+      </w:r>
+    </w:p>
+    <w:p>
+      <w:pPr>
+        <w:spacing w:line="360" w:lineRule="auto"/>
         <w:rPr>
           <w:rFonts w:eastAsia="Arial" w:cs="Arial"/>
           <w:b/>
@@ -13625,7 +14207,6 @@
           <w:noProof/>
           <w:lang w:eastAsia="pt-BR"/>
         </w:rPr>
-        <w:lastRenderedPageBreak/>
         <mc:AlternateContent>
           <mc:Choice Requires="wps">
             <w:drawing>
@@ -13671,8 +14252,8 @@
                                 <w:szCs w:val="20"/>
                               </w:rPr>
                             </w:pPr>
-                            <w:bookmarkStart w:id="63" w:name="_Toc467588033"/>
-                            <w:bookmarkStart w:id="64" w:name="_Toc467757147"/>
+                            <w:bookmarkStart w:id="44" w:name="_Toc467588033"/>
+                            <w:bookmarkStart w:id="45" w:name="_Toc467757147"/>
                             <w:r>
                               <w:t xml:space="preserve">Figura </w:t>
                             </w:r>
@@ -13690,7 +14271,7 @@
                             <w:r>
                               <w:t>Tela de Cadastro de Novos Eventos</w:t>
                             </w:r>
-                            <w:bookmarkEnd w:id="63"/>
+                            <w:bookmarkEnd w:id="44"/>
                             <w:r>
                               <w:br/>
                             </w:r>
@@ -13700,7 +14281,7 @@
                               </w:rPr>
                               <w:t>Fonte: o autor</w:t>
                             </w:r>
-                            <w:bookmarkEnd w:id="64"/>
+                            <w:bookmarkEnd w:id="45"/>
                           </w:p>
                         </w:txbxContent>
                       </wps:txbx>
@@ -13850,6 +14431,20 @@
     <w:p>
       <w:pPr>
         <w:spacing w:line="360" w:lineRule="auto"/>
+        <w:ind w:firstLine="360"/>
+        <w:jc w:val="both"/>
+      </w:pPr>
+      <w:r>
+        <w:lastRenderedPageBreak/>
+        <w:t>A figura</w:t>
+      </w:r>
+      <w:r>
+        <w:t xml:space="preserve"> 13 representa a tela inicial do módulo de eventos do perfil aluno, onde é possível visualizar os eventos do curso no qual está matriculado, confirmar e cancelar a participação nos eventos.</w:t>
+      </w:r>
+    </w:p>
+    <w:p>
+      <w:pPr>
+        <w:spacing w:line="360" w:lineRule="auto"/>
         <w:rPr>
           <w:rFonts w:cs="Arial"/>
           <w:noProof/>
@@ -13863,7 +14458,6 @@
           <w:noProof/>
           <w:lang w:eastAsia="pt-BR"/>
         </w:rPr>
-        <w:lastRenderedPageBreak/>
         <mc:AlternateContent>
           <mc:Choice Requires="wps">
             <w:drawing>
@@ -13909,8 +14503,8 @@
                                 <w:szCs w:val="20"/>
                               </w:rPr>
                             </w:pPr>
-                            <w:bookmarkStart w:id="67" w:name="_Toc467588034"/>
-                            <w:bookmarkStart w:id="68" w:name="_Toc467757148"/>
+                            <w:bookmarkStart w:id="46" w:name="_Toc467588034"/>
+                            <w:bookmarkStart w:id="47" w:name="_Toc467757148"/>
                             <w:r>
                               <w:t xml:space="preserve">Figura </w:t>
                             </w:r>
@@ -13932,7 +14526,7 @@
                             <w:r>
                               <w:t>)</w:t>
                             </w:r>
-                            <w:bookmarkEnd w:id="67"/>
+                            <w:bookmarkEnd w:id="46"/>
                             <w:proofErr w:type="gramEnd"/>
                             <w:r>
                               <w:br/>
@@ -13943,7 +14537,7 @@
                               </w:rPr>
                               <w:t>Fonte: o autor</w:t>
                             </w:r>
-                            <w:bookmarkEnd w:id="68"/>
+                            <w:bookmarkEnd w:id="47"/>
                           </w:p>
                         </w:txbxContent>
                       </wps:txbx>
@@ -14112,12 +14706,12 @@
           <w:numId w:val="20"/>
         </w:numPr>
       </w:pPr>
-      <w:bookmarkStart w:id="71" w:name="_Toc467757127"/>
+      <w:bookmarkStart w:id="48" w:name="_Toc467757127"/>
       <w:r>
         <w:lastRenderedPageBreak/>
         <w:t>CONSIDERAÇÕES FINAIS</w:t>
       </w:r>
-      <w:bookmarkEnd w:id="71"/>
+      <w:bookmarkEnd w:id="48"/>
     </w:p>
     <w:p/>
     <w:p>
@@ -14127,13 +14721,74 @@
         <w:jc w:val="both"/>
       </w:pPr>
       <w:r>
-        <w:t xml:space="preserve">A tecnologia, cada vez mais presente em nossas vidas, pode ser uma grande aliada da otimização e agilidade dos processos manuais do dia a </w:t>
+        <w:t xml:space="preserve">A tecnologia, cada vez mais presente em nossas vidas, pode ser uma grande aliada da </w:t>
       </w:r>
       <w:proofErr w:type="gramStart"/>
       <w:r>
-        <w:t>dia</w:t>
+        <w:t>otimização</w:t>
       </w:r>
       <w:proofErr w:type="gramEnd"/>
+      <w:r>
+        <w:t xml:space="preserve"> e agilidade dos processos manuais do dia a dia</w:t>
+      </w:r>
+      <w:r>
+        <w:t xml:space="preserve"> e acreditamos que ela deve ser utilizada em nosso benefício. Além disso, </w:t>
+      </w:r>
+      <w:proofErr w:type="gramStart"/>
+      <w:r>
+        <w:t>o meio ambiente precisa de uma tr</w:t>
+      </w:r>
+      <w:bookmarkStart w:id="49" w:name="_GoBack"/>
+      <w:bookmarkEnd w:id="49"/>
+      <w:r>
+        <w:t>égua</w:t>
+      </w:r>
+      <w:proofErr w:type="gramEnd"/>
+      <w:r>
+        <w:t>, e devemos fazer o que pudermos para diminuir os impactos que a vida moderna causa a ele.</w:t>
+      </w:r>
+    </w:p>
+    <w:p>
+      <w:pPr>
+        <w:spacing w:line="360" w:lineRule="auto"/>
+        <w:ind w:firstLine="360"/>
+        <w:jc w:val="both"/>
+      </w:pPr>
+      <w:proofErr w:type="gramStart"/>
+      <w:r>
+        <w:t>Foi</w:t>
+      </w:r>
+      <w:proofErr w:type="gramEnd"/>
+      <w:r>
+        <w:t xml:space="preserve"> tendo estas duas considerações em mente, que resolvemos colocar em prática um projeto que </w:t>
+      </w:r>
+      <w:r>
+        <w:t>beneficia</w:t>
+      </w:r>
+      <w:r>
+        <w:t xml:space="preserve"> não só as pessoas, </w:t>
+      </w:r>
+      <w:r>
+        <w:t xml:space="preserve">mas </w:t>
+      </w:r>
+      <w:r>
+        <w:t xml:space="preserve">que </w:t>
+      </w:r>
+      <w:r>
+        <w:t>também é amigo</w:t>
+      </w:r>
+      <w:r>
+        <w:t xml:space="preserve"> </w:t>
+      </w:r>
+      <w:r>
+        <w:t>d</w:t>
+      </w:r>
+      <w:r>
+        <w:t>a natureza</w:t>
+      </w:r>
+      <w:r>
+        <w:t xml:space="preserve">. </w:t>
+      </w:r>
     </w:p>
     <w:p>
       <w:r>
@@ -14152,7 +14807,7 @@
           <w:rFonts w:cs="Arial"/>
         </w:rPr>
       </w:pPr>
-      <w:bookmarkStart w:id="72" w:name="_Toc467757128"/>
+      <w:bookmarkStart w:id="50" w:name="_Toc467757128"/>
       <w:r>
         <w:rPr>
           <w:rFonts w:cs="Arial"/>
@@ -14160,7 +14815,7 @@
         <w:lastRenderedPageBreak/>
         <w:t>CRONOGRAMA</w:t>
       </w:r>
-      <w:bookmarkEnd w:id="72"/>
+      <w:bookmarkEnd w:id="50"/>
     </w:p>
     <w:p>
       <w:pPr>
@@ -16580,7 +17235,7 @@
           <w:rFonts w:cs="Arial"/>
         </w:rPr>
       </w:pPr>
-      <w:bookmarkStart w:id="73" w:name="_Toc467757129"/>
+      <w:bookmarkStart w:id="51" w:name="_Toc467757129"/>
       <w:r>
         <w:rPr>
           <w:rFonts w:cs="Arial"/>
@@ -16588,7 +17243,7 @@
         <w:lastRenderedPageBreak/>
         <w:t>REFERÊNCIAS</w:t>
       </w:r>
-      <w:bookmarkEnd w:id="73"/>
+      <w:bookmarkEnd w:id="51"/>
     </w:p>
     <w:p>
       <w:pPr>
@@ -16952,8 +17607,8 @@
           <w:szCs w:val="24"/>
         </w:rPr>
       </w:pPr>
-      <w:bookmarkStart w:id="74" w:name="_mdkr70am4ssk" w:colFirst="0" w:colLast="0"/>
-      <w:bookmarkEnd w:id="74"/>
+      <w:bookmarkStart w:id="52" w:name="_mdkr70am4ssk" w:colFirst="0" w:colLast="0"/>
+      <w:bookmarkEnd w:id="52"/>
       <w:r>
         <w:rPr>
           <w:rFonts w:eastAsia="Arial" w:cs="Arial"/>
@@ -17240,10 +17895,10 @@
           <w:szCs w:val="24"/>
         </w:rPr>
       </w:pPr>
-      <w:bookmarkStart w:id="75" w:name="_dkq2l533rafh" w:colFirst="0" w:colLast="0"/>
-      <w:bookmarkStart w:id="76" w:name="_5ghjeurybjtc" w:colFirst="0" w:colLast="0"/>
-      <w:bookmarkEnd w:id="75"/>
-      <w:bookmarkEnd w:id="76"/>
+      <w:bookmarkStart w:id="53" w:name="_dkq2l533rafh" w:colFirst="0" w:colLast="0"/>
+      <w:bookmarkStart w:id="54" w:name="_5ghjeurybjtc" w:colFirst="0" w:colLast="0"/>
+      <w:bookmarkEnd w:id="53"/>
+      <w:bookmarkEnd w:id="54"/>
       <w:r>
         <w:rPr>
           <w:rFonts w:eastAsia="Arial" w:cs="Arial"/>
@@ -17521,7 +18176,7 @@
           <w:rFonts w:cs="Arial"/>
         </w:rPr>
       </w:pPr>
-      <w:bookmarkStart w:id="77" w:name="_Toc465111483"/>
+      <w:bookmarkStart w:id="55" w:name="_Toc465111483"/>
       <w:r>
         <w:rPr>
           <w:rFonts w:cs="Arial"/>
@@ -17567,7 +18222,7 @@
         </w:rPr>
         <w:t>&gt;. Acesso em: 16/06/2016.</w:t>
       </w:r>
-      <w:bookmarkEnd w:id="77"/>
+      <w:bookmarkEnd w:id="55"/>
     </w:p>
     <w:p>
       <w:pPr>
@@ -17760,8 +18415,8 @@
           <w:szCs w:val="24"/>
         </w:rPr>
       </w:pPr>
-      <w:bookmarkStart w:id="78" w:name="_obml07mk3jqs" w:colFirst="0" w:colLast="0"/>
-      <w:bookmarkEnd w:id="78"/>
+      <w:bookmarkStart w:id="56" w:name="_obml07mk3jqs" w:colFirst="0" w:colLast="0"/>
+      <w:bookmarkEnd w:id="56"/>
       <w:r>
         <w:rPr>
           <w:rFonts w:eastAsia="Arial" w:cs="Arial"/>
@@ -17822,10 +18477,10 @@
         </w:rPr>
         <w:t>&gt;. Acesso em: 14/06/2016.</w:t>
       </w:r>
-      <w:bookmarkStart w:id="79" w:name="_m6j6muw7u3ec" w:colFirst="0" w:colLast="0"/>
-      <w:bookmarkStart w:id="80" w:name="_dn7h6auj7cxp" w:colFirst="0" w:colLast="0"/>
-      <w:bookmarkEnd w:id="79"/>
-      <w:bookmarkEnd w:id="80"/>
+      <w:bookmarkStart w:id="57" w:name="_m6j6muw7u3ec" w:colFirst="0" w:colLast="0"/>
+      <w:bookmarkStart w:id="58" w:name="_dn7h6auj7cxp" w:colFirst="0" w:colLast="0"/>
+      <w:bookmarkEnd w:id="57"/>
+      <w:bookmarkEnd w:id="58"/>
     </w:p>
     <w:p>
       <w:pPr>
@@ -17956,8 +18611,8 @@
         <w:spacing w:line="360" w:lineRule="auto"/>
         <w:jc w:val="both"/>
       </w:pPr>
-      <w:bookmarkStart w:id="81" w:name="_t5uc5pll8yuz" w:colFirst="0" w:colLast="0"/>
-      <w:bookmarkEnd w:id="81"/>
+      <w:bookmarkStart w:id="59" w:name="_t5uc5pll8yuz" w:colFirst="0" w:colLast="0"/>
+      <w:bookmarkEnd w:id="59"/>
       <w:r>
         <w:rPr>
           <w:rFonts w:eastAsia="Arial" w:cs="Arial"/>
@@ -17994,16 +18649,16 @@
         </w:rPr>
         <w:t>&gt;. Acesso em: 16/06/2016.</w:t>
       </w:r>
-      <w:bookmarkStart w:id="82" w:name="_8x9ixt2je68f" w:colFirst="0" w:colLast="0"/>
-      <w:bookmarkStart w:id="83" w:name="_22l8jhcub9bx" w:colFirst="0" w:colLast="0"/>
-      <w:bookmarkStart w:id="84" w:name="_o2yb70a3qhmc" w:colFirst="0" w:colLast="0"/>
-      <w:bookmarkStart w:id="85" w:name="_3kfhdamypx34" w:colFirst="0" w:colLast="0"/>
-      <w:bookmarkStart w:id="86" w:name="_qwqezecq6t4w" w:colFirst="0" w:colLast="0"/>
-      <w:bookmarkEnd w:id="82"/>
-      <w:bookmarkEnd w:id="83"/>
-      <w:bookmarkEnd w:id="84"/>
-      <w:bookmarkEnd w:id="85"/>
-      <w:bookmarkEnd w:id="86"/>
+      <w:bookmarkStart w:id="60" w:name="_8x9ixt2je68f" w:colFirst="0" w:colLast="0"/>
+      <w:bookmarkStart w:id="61" w:name="_22l8jhcub9bx" w:colFirst="0" w:colLast="0"/>
+      <w:bookmarkStart w:id="62" w:name="_o2yb70a3qhmc" w:colFirst="0" w:colLast="0"/>
+      <w:bookmarkStart w:id="63" w:name="_3kfhdamypx34" w:colFirst="0" w:colLast="0"/>
+      <w:bookmarkStart w:id="64" w:name="_qwqezecq6t4w" w:colFirst="0" w:colLast="0"/>
+      <w:bookmarkEnd w:id="60"/>
+      <w:bookmarkEnd w:id="61"/>
+      <w:bookmarkEnd w:id="62"/>
+      <w:bookmarkEnd w:id="63"/>
+      <w:bookmarkEnd w:id="64"/>
     </w:p>
     <w:p>
       <w:pPr>
@@ -18019,7 +18674,7 @@
           <w:rFonts w:eastAsia="Arial"/>
         </w:rPr>
       </w:pPr>
-      <w:bookmarkStart w:id="87" w:name="_Toc467757130"/>
+      <w:bookmarkStart w:id="65" w:name="_Toc467757130"/>
       <w:r>
         <w:rPr>
           <w:rFonts w:eastAsia="Arial"/>
@@ -18045,7 +18700,7 @@
         </w:rPr>
         <w:t>Fluxogramas do Sistema</w:t>
       </w:r>
-      <w:bookmarkEnd w:id="87"/>
+      <w:bookmarkEnd w:id="65"/>
     </w:p>
     <w:p/>
     <w:p>
@@ -18107,7 +18762,7 @@
           <w:szCs w:val="20"/>
         </w:rPr>
       </w:pPr>
-      <w:bookmarkStart w:id="88" w:name="_Toc467757149"/>
+      <w:bookmarkStart w:id="66" w:name="_Toc467757149"/>
       <w:r>
         <w:t xml:space="preserve">Figura </w:t>
       </w:r>
@@ -18131,7 +18786,7 @@
         </w:rPr>
         <w:t>Fonte: o autor</w:t>
       </w:r>
-      <w:bookmarkEnd w:id="88"/>
+      <w:bookmarkEnd w:id="66"/>
     </w:p>
     <w:p>
       <w:pPr>
@@ -18156,7 +18811,7 @@
           <w:rFonts w:eastAsia="Arial"/>
         </w:rPr>
       </w:pPr>
-      <w:bookmarkStart w:id="89" w:name="_Toc467757131"/>
+      <w:bookmarkStart w:id="67" w:name="_Toc467757131"/>
       <w:r>
         <w:rPr>
           <w:rFonts w:eastAsia="Arial"/>
@@ -18182,7 +18837,7 @@
         </w:rPr>
         <w:t>Questionário</w:t>
       </w:r>
-      <w:bookmarkEnd w:id="89"/>
+      <w:bookmarkEnd w:id="67"/>
     </w:p>
     <w:p>
       <w:pPr>
@@ -19153,7 +19808,7 @@
           <w:rPr>
             <w:noProof/>
           </w:rPr>
-          <w:t>50</w:t>
+          <w:t>45</w:t>
         </w:r>
         <w:r>
           <w:fldChar w:fldCharType="end"/>
@@ -21788,6 +22443,7 @@
   <w:style w:type="character" w:default="1" w:styleId="Fontepargpadro">
     <w:name w:val="Default Paragraph Font"/>
     <w:uiPriority w:val="1"/>
+    <w:semiHidden/>
     <w:unhideWhenUsed/>
   </w:style>
   <w:style w:type="table" w:default="1" w:styleId="Tabelanormal">
@@ -22377,6 +23033,7 @@
   <w:style w:type="character" w:default="1" w:styleId="Fontepargpadro">
     <w:name w:val="Default Paragraph Font"/>
     <w:uiPriority w:val="1"/>
+    <w:semiHidden/>
     <w:unhideWhenUsed/>
   </w:style>
   <w:style w:type="table" w:default="1" w:styleId="Tabelanormal">
@@ -23064,21 +23721,21 @@
         </c:dLbls>
         <c:gapWidth val="150"/>
         <c:overlap val="-25"/>
-        <c:axId val="156805376"/>
-        <c:axId val="156819840"/>
+        <c:axId val="58378240"/>
+        <c:axId val="37989184"/>
       </c:barChart>
       <c:catAx>
-        <c:axId val="156805376"/>
+        <c:axId val="58378240"/>
         <c:scaling>
           <c:orientation val="minMax"/>
         </c:scaling>
         <c:delete val="0"/>
         <c:axPos val="l"/>
-        <c:numFmt formatCode="Geral" sourceLinked="0"/>
+        <c:numFmt formatCode="ge\r\a\l" sourceLinked="0"/>
         <c:majorTickMark val="none"/>
         <c:minorTickMark val="none"/>
         <c:tickLblPos val="nextTo"/>
-        <c:crossAx val="156819840"/>
+        <c:crossAx val="37989184"/>
         <c:crosses val="autoZero"/>
         <c:auto val="1"/>
         <c:lblAlgn val="ctr"/>
@@ -23086,7 +23743,7 @@
         <c:noMultiLvlLbl val="0"/>
       </c:catAx>
       <c:valAx>
-        <c:axId val="156819840"/>
+        <c:axId val="37989184"/>
         <c:scaling>
           <c:orientation val="minMax"/>
         </c:scaling>
@@ -23096,7 +23753,7 @@
         <c:majorTickMark val="none"/>
         <c:minorTickMark val="none"/>
         <c:tickLblPos val="nextTo"/>
-        <c:crossAx val="156805376"/>
+        <c:crossAx val="58378240"/>
         <c:crosses val="autoZero"/>
         <c:crossBetween val="between"/>
       </c:valAx>
@@ -23626,7 +24283,7 @@
 </file>
 
 <file path=customXml/itemProps1.xml><?xml version="1.0" encoding="utf-8"?>
-<ds:datastoreItem xmlns:ds="http://schemas.openxmlformats.org/officeDocument/2006/customXml" ds:itemID="{3D63FAA0-1FC7-4317-A444-F5DABD81AA84}">
+<ds:datastoreItem xmlns:ds="http://schemas.openxmlformats.org/officeDocument/2006/customXml" ds:itemID="{FE84B7B4-44D6-419C-B166-CD5F05868B5E}">
   <ds:schemaRefs>
     <ds:schemaRef ds:uri="http://schemas.openxmlformats.org/officeDocument/2006/bibliography"/>
   </ds:schemaRefs>

</xml_diff>

<commit_message>
check e correção de sumários...
</commit_message>
<xml_diff>
--- a/TCC 2. (22-11).docx
+++ b/TCC 2. (22-11).docx
@@ -539,7 +539,6 @@
           <w:rFonts w:cs="Arial"/>
           <w:b/>
         </w:rPr>
-        <w:lastRenderedPageBreak/>
         <w:t>2016</w:t>
       </w:r>
     </w:p>
@@ -557,6 +556,7 @@
           <w:szCs w:val="24"/>
           <w:lang w:eastAsia="pt-BR"/>
         </w:rPr>
+        <w:lastRenderedPageBreak/>
         <w:t>AGRADECIMENTOS</w:t>
       </w:r>
     </w:p>
@@ -1558,78 +1558,6 @@
           <w:tab w:val="right" w:leader="dot" w:pos="9061"/>
         </w:tabs>
         <w:rPr>
-          <w:rFonts w:asciiTheme="minorHAnsi" w:eastAsiaTheme="minorEastAsia" w:hAnsiTheme="minorHAnsi"/>
-          <w:noProof/>
-          <w:sz w:val="22"/>
-          <w:lang w:eastAsia="pt-BR"/>
-        </w:rPr>
-      </w:pPr>
-      <w:hyperlink w:anchor="_Toc467757135" w:history="1">
-        <w:r>
-          <w:rPr>
-            <w:rStyle w:val="Hyperlink"/>
-            <w:noProof/>
-          </w:rPr>
-          <w:t>Gráfico 4 - Agilidade do procedimento manual de solicitações de documentos</w:t>
-        </w:r>
-        <w:r>
-          <w:rPr>
-            <w:noProof/>
-            <w:webHidden/>
-          </w:rPr>
-          <w:tab/>
-        </w:r>
-        <w:r>
-          <w:rPr>
-            <w:noProof/>
-            <w:webHidden/>
-          </w:rPr>
-          <w:fldChar w:fldCharType="begin"/>
-        </w:r>
-        <w:r>
-          <w:rPr>
-            <w:noProof/>
-            <w:webHidden/>
-          </w:rPr>
-          <w:instrText xml:space="preserve"> PAGEREF _Toc467757135 \h </w:instrText>
-        </w:r>
-        <w:r>
-          <w:rPr>
-            <w:noProof/>
-            <w:webHidden/>
-          </w:rPr>
-        </w:r>
-        <w:r>
-          <w:rPr>
-            <w:noProof/>
-            <w:webHidden/>
-          </w:rPr>
-          <w:fldChar w:fldCharType="separate"/>
-        </w:r>
-        <w:r>
-          <w:rPr>
-            <w:noProof/>
-            <w:webHidden/>
-          </w:rPr>
-          <w:t>18</w:t>
-        </w:r>
-        <w:r>
-          <w:rPr>
-            <w:noProof/>
-            <w:webHidden/>
-          </w:rPr>
-          <w:fldChar w:fldCharType="end"/>
-        </w:r>
-      </w:hyperlink>
-    </w:p>
-    <w:p>
-      <w:pPr>
-        <w:pStyle w:val="ndicedeilustraes"/>
-        <w:tabs>
-          <w:tab w:val="right" w:leader="dot" w:pos="9061"/>
-        </w:tabs>
-        <w:spacing w:line="360" w:lineRule="auto"/>
-        <w:rPr>
           <w:rFonts w:eastAsia="Times New Roman" w:cs="Arial"/>
           <w:color w:val="000000"/>
           <w:szCs w:val="24"/>
@@ -1638,6 +1566,90 @@
       </w:pPr>
       <w:r>
         <w:rPr>
+          <w:noProof/>
+        </w:rPr>
+        <w:fldChar w:fldCharType="begin"/>
+      </w:r>
+      <w:r>
+        <w:rPr>
+          <w:noProof/>
+        </w:rPr>
+        <w:instrText xml:space="preserve"> HYPERLINK \l "_Toc467757135" </w:instrText>
+      </w:r>
+      <w:r>
+        <w:rPr>
+          <w:noProof/>
+        </w:rPr>
+      </w:r>
+      <w:r>
+        <w:rPr>
+          <w:noProof/>
+        </w:rPr>
+        <w:fldChar w:fldCharType="separate"/>
+      </w:r>
+      <w:r>
+        <w:rPr>
+          <w:rStyle w:val="Hyperlink"/>
+          <w:noProof/>
+        </w:rPr>
+        <w:t>Gráfico 4 - Agilidade do procedimento manual de solicitações de documentos</w:t>
+      </w:r>
+      <w:r>
+        <w:rPr>
+          <w:noProof/>
+          <w:webHidden/>
+        </w:rPr>
+        <w:tab/>
+      </w:r>
+      <w:r>
+        <w:rPr>
+          <w:noProof/>
+          <w:webHidden/>
+        </w:rPr>
+        <w:fldChar w:fldCharType="begin"/>
+      </w:r>
+      <w:r>
+        <w:rPr>
+          <w:noProof/>
+          <w:webHidden/>
+        </w:rPr>
+        <w:instrText xml:space="preserve"> PAGEREF _Toc467757135 \h </w:instrText>
+      </w:r>
+      <w:r>
+        <w:rPr>
+          <w:noProof/>
+          <w:webHidden/>
+        </w:rPr>
+      </w:r>
+      <w:r>
+        <w:rPr>
+          <w:noProof/>
+          <w:webHidden/>
+        </w:rPr>
+        <w:fldChar w:fldCharType="separate"/>
+      </w:r>
+      <w:r>
+        <w:rPr>
+          <w:noProof/>
+          <w:webHidden/>
+        </w:rPr>
+        <w:t>18</w:t>
+      </w:r>
+      <w:r>
+        <w:rPr>
+          <w:noProof/>
+          <w:webHidden/>
+        </w:rPr>
+        <w:fldChar w:fldCharType="end"/>
+      </w:r>
+      <w:r>
+        <w:rPr>
+          <w:noProof/>
+        </w:rPr>
+        <w:fldChar w:fldCharType="end"/>
+      </w:r>
+      <w:r>
+        <w:rPr>
           <w:rFonts w:eastAsia="Times New Roman" w:cs="Arial"/>
           <w:color w:val="000000"/>
           <w:szCs w:val="24"/>
@@ -1645,6 +1657,8 @@
         </w:rPr>
         <w:fldChar w:fldCharType="end"/>
       </w:r>
+      <w:bookmarkStart w:id="0" w:name="_GoBack"/>
+      <w:bookmarkEnd w:id="0"/>
     </w:p>
     <w:p>
       <w:pPr>
@@ -1730,7 +1744,7 @@
             <w:noProof/>
             <w:webHidden/>
           </w:rPr>
-          <w:t>24</w:t>
+          <w:t>26</w:t>
         </w:r>
         <w:r>
           <w:rPr>
@@ -1801,7 +1815,7 @@
             <w:noProof/>
             <w:webHidden/>
           </w:rPr>
-          <w:t>25</w:t>
+          <w:t>27</w:t>
         </w:r>
         <w:r>
           <w:rPr>
@@ -1872,7 +1886,7 @@
             <w:noProof/>
             <w:webHidden/>
           </w:rPr>
-          <w:t>27</w:t>
+          <w:t>28</w:t>
         </w:r>
         <w:r>
           <w:rPr>
@@ -3036,7 +3050,7 @@
             </w:rPr>
             <w:fldChar w:fldCharType="separate"/>
           </w:r>
-          <w:hyperlink w:anchor="_Toc467757107" w:history="1">
+          <w:hyperlink w:anchor="_Toc467834765" w:history="1">
             <w:r>
               <w:rPr>
                 <w:rStyle w:val="Hyperlink"/>
@@ -3081,7 +3095,7 @@
                 <w:noProof/>
                 <w:webHidden/>
               </w:rPr>
-              <w:instrText xml:space="preserve"> PAGEREF _Toc467757107 \h </w:instrText>
+              <w:instrText xml:space="preserve"> PAGEREF _Toc467834765 \h </w:instrText>
             </w:r>
             <w:r>
               <w:rPr>
@@ -3126,7 +3140,7 @@
               <w:lang w:eastAsia="pt-BR"/>
             </w:rPr>
           </w:pPr>
-          <w:hyperlink w:anchor="_Toc467757108" w:history="1">
+          <w:hyperlink w:anchor="_Toc467834766" w:history="1">
             <w:r>
               <w:rPr>
                 <w:rStyle w:val="Hyperlink"/>
@@ -3171,7 +3185,7 @@
                 <w:noProof/>
                 <w:webHidden/>
               </w:rPr>
-              <w:instrText xml:space="preserve"> PAGEREF _Toc467757108 \h </w:instrText>
+              <w:instrText xml:space="preserve"> PAGEREF _Toc467834766 \h </w:instrText>
             </w:r>
             <w:r>
               <w:rPr>
@@ -3216,7 +3230,7 @@
               <w:lang w:eastAsia="pt-BR"/>
             </w:rPr>
           </w:pPr>
-          <w:hyperlink w:anchor="_Toc467757109" w:history="1">
+          <w:hyperlink w:anchor="_Toc467834767" w:history="1">
             <w:r>
               <w:rPr>
                 <w:rStyle w:val="Hyperlink"/>
@@ -3261,7 +3275,7 @@
                 <w:noProof/>
                 <w:webHidden/>
               </w:rPr>
-              <w:instrText xml:space="preserve"> PAGEREF _Toc467757109 \h </w:instrText>
+              <w:instrText xml:space="preserve"> PAGEREF _Toc467834767 \h </w:instrText>
             </w:r>
             <w:r>
               <w:rPr>
@@ -3306,7 +3320,7 @@
               <w:lang w:eastAsia="pt-BR"/>
             </w:rPr>
           </w:pPr>
-          <w:hyperlink w:anchor="_Toc467757110" w:history="1">
+          <w:hyperlink w:anchor="_Toc467834768" w:history="1">
             <w:r>
               <w:rPr>
                 <w:rStyle w:val="Hyperlink"/>
@@ -3351,7 +3365,7 @@
                 <w:noProof/>
                 <w:webHidden/>
               </w:rPr>
-              <w:instrText xml:space="preserve"> PAGEREF _Toc467757110 \h </w:instrText>
+              <w:instrText xml:space="preserve"> PAGEREF _Toc467834768 \h </w:instrText>
             </w:r>
             <w:r>
               <w:rPr>
@@ -3396,7 +3410,7 @@
               <w:lang w:eastAsia="pt-BR"/>
             </w:rPr>
           </w:pPr>
-          <w:hyperlink w:anchor="_Toc467757111" w:history="1">
+          <w:hyperlink w:anchor="_Toc467834769" w:history="1">
             <w:r>
               <w:rPr>
                 <w:rStyle w:val="Hyperlink"/>
@@ -3441,7 +3455,7 @@
                 <w:noProof/>
                 <w:webHidden/>
               </w:rPr>
-              <w:instrText xml:space="preserve"> PAGEREF _Toc467757111 \h </w:instrText>
+              <w:instrText xml:space="preserve"> PAGEREF _Toc467834769 \h </w:instrText>
             </w:r>
             <w:r>
               <w:rPr>
@@ -3486,7 +3500,7 @@
               <w:lang w:eastAsia="pt-BR"/>
             </w:rPr>
           </w:pPr>
-          <w:hyperlink w:anchor="_Toc467757112" w:history="1">
+          <w:hyperlink w:anchor="_Toc467834770" w:history="1">
             <w:r>
               <w:rPr>
                 <w:rStyle w:val="Hyperlink"/>
@@ -3531,7 +3545,7 @@
                 <w:noProof/>
                 <w:webHidden/>
               </w:rPr>
-              <w:instrText xml:space="preserve"> PAGEREF _Toc467757112 \h </w:instrText>
+              <w:instrText xml:space="preserve"> PAGEREF _Toc467834770 \h </w:instrText>
             </w:r>
             <w:r>
               <w:rPr>
@@ -3576,7 +3590,7 @@
               <w:lang w:eastAsia="pt-BR"/>
             </w:rPr>
           </w:pPr>
-          <w:hyperlink w:anchor="_Toc467757113" w:history="1">
+          <w:hyperlink w:anchor="_Toc467834771" w:history="1">
             <w:r>
               <w:rPr>
                 <w:rStyle w:val="Hyperlink"/>
@@ -3621,7 +3635,7 @@
                 <w:noProof/>
                 <w:webHidden/>
               </w:rPr>
-              <w:instrText xml:space="preserve"> PAGEREF _Toc467757113 \h </w:instrText>
+              <w:instrText xml:space="preserve"> PAGEREF _Toc467834771 \h </w:instrText>
             </w:r>
             <w:r>
               <w:rPr>
@@ -3666,7 +3680,7 @@
               <w:lang w:eastAsia="pt-BR"/>
             </w:rPr>
           </w:pPr>
-          <w:hyperlink w:anchor="_Toc467757114" w:history="1">
+          <w:hyperlink w:anchor="_Toc467834772" w:history="1">
             <w:r>
               <w:rPr>
                 <w:rStyle w:val="Hyperlink"/>
@@ -3709,7 +3723,7 @@
                 <w:noProof/>
                 <w:webHidden/>
               </w:rPr>
-              <w:instrText xml:space="preserve"> PAGEREF _Toc467757114 \h </w:instrText>
+              <w:instrText xml:space="preserve"> PAGEREF _Toc467834772 \h </w:instrText>
             </w:r>
             <w:r>
               <w:rPr>
@@ -3754,7 +3768,7 @@
               <w:lang w:eastAsia="pt-BR"/>
             </w:rPr>
           </w:pPr>
-          <w:hyperlink w:anchor="_Toc467757115" w:history="1">
+          <w:hyperlink w:anchor="_Toc467834773" w:history="1">
             <w:r>
               <w:rPr>
                 <w:rStyle w:val="Hyperlink"/>
@@ -3799,7 +3813,7 @@
                 <w:noProof/>
                 <w:webHidden/>
               </w:rPr>
-              <w:instrText xml:space="preserve"> PAGEREF _Toc467757115 \h </w:instrText>
+              <w:instrText xml:space="preserve"> PAGEREF _Toc467834773 \h </w:instrText>
             </w:r>
             <w:r>
               <w:rPr>
@@ -3844,7 +3858,7 @@
               <w:lang w:eastAsia="pt-BR"/>
             </w:rPr>
           </w:pPr>
-          <w:hyperlink w:anchor="_Toc467757116" w:history="1">
+          <w:hyperlink w:anchor="_Toc467834774" w:history="1">
             <w:r>
               <w:rPr>
                 <w:rStyle w:val="Hyperlink"/>
@@ -3889,7 +3903,7 @@
                 <w:noProof/>
                 <w:webHidden/>
               </w:rPr>
-              <w:instrText xml:space="preserve"> PAGEREF _Toc467757116 \h </w:instrText>
+              <w:instrText xml:space="preserve"> PAGEREF _Toc467834774 \h </w:instrText>
             </w:r>
             <w:r>
               <w:rPr>
@@ -3934,7 +3948,7 @@
               <w:lang w:eastAsia="pt-BR"/>
             </w:rPr>
           </w:pPr>
-          <w:hyperlink w:anchor="_Toc467757117" w:history="1">
+          <w:hyperlink w:anchor="_Toc467834775" w:history="1">
             <w:r>
               <w:rPr>
                 <w:rStyle w:val="Hyperlink"/>
@@ -3958,7 +3972,7 @@
                 <w:rFonts w:cs="Arial"/>
                 <w:noProof/>
               </w:rPr>
-              <w:t>Linguagem de desenvolvimento</w:t>
+              <w:t>ORM</w:t>
             </w:r>
             <w:r>
               <w:rPr>
@@ -3979,7 +3993,7 @@
                 <w:noProof/>
                 <w:webHidden/>
               </w:rPr>
-              <w:instrText xml:space="preserve"> PAGEREF _Toc467757117 \h </w:instrText>
+              <w:instrText xml:space="preserve"> PAGEREF _Toc467834775 \h </w:instrText>
             </w:r>
             <w:r>
               <w:rPr>
@@ -3999,7 +4013,7 @@
                 <w:noProof/>
                 <w:webHidden/>
               </w:rPr>
-              <w:t>23</w:t>
+              <w:t>22</w:t>
             </w:r>
             <w:r>
               <w:rPr>
@@ -4024,7 +4038,7 @@
               <w:lang w:eastAsia="pt-BR"/>
             </w:rPr>
           </w:pPr>
-          <w:hyperlink w:anchor="_Toc467757118" w:history="1">
+          <w:hyperlink w:anchor="_Toc467834776" w:history="1">
             <w:r>
               <w:rPr>
                 <w:rStyle w:val="Hyperlink"/>
@@ -4048,7 +4062,7 @@
                 <w:rFonts w:cs="Arial"/>
                 <w:noProof/>
               </w:rPr>
-              <w:t>Banco de dados</w:t>
+              <w:t>Linguagem de desenvolvimento</w:t>
             </w:r>
             <w:r>
               <w:rPr>
@@ -4069,7 +4083,7 @@
                 <w:noProof/>
                 <w:webHidden/>
               </w:rPr>
-              <w:instrText xml:space="preserve"> PAGEREF _Toc467757118 \h </w:instrText>
+              <w:instrText xml:space="preserve"> PAGEREF _Toc467834776 \h </w:instrText>
             </w:r>
             <w:r>
               <w:rPr>
@@ -4114,7 +4128,7 @@
               <w:lang w:eastAsia="pt-BR"/>
             </w:rPr>
           </w:pPr>
-          <w:hyperlink w:anchor="_Toc467757119" w:history="1">
+          <w:hyperlink w:anchor="_Toc467834777" w:history="1">
             <w:r>
               <w:rPr>
                 <w:rStyle w:val="Hyperlink"/>
@@ -4138,7 +4152,7 @@
                 <w:rFonts w:cs="Arial"/>
                 <w:noProof/>
               </w:rPr>
-              <w:t>ORM</w:t>
+              <w:t>Banco de dados</w:t>
             </w:r>
             <w:r>
               <w:rPr>
@@ -4159,7 +4173,7 @@
                 <w:noProof/>
                 <w:webHidden/>
               </w:rPr>
-              <w:instrText xml:space="preserve"> PAGEREF _Toc467757119 \h </w:instrText>
+              <w:instrText xml:space="preserve"> PAGEREF _Toc467834777 \h </w:instrText>
             </w:r>
             <w:r>
               <w:rPr>
@@ -4179,7 +4193,7 @@
                 <w:noProof/>
                 <w:webHidden/>
               </w:rPr>
-              <w:t>25</w:t>
+              <w:t>26</w:t>
             </w:r>
             <w:r>
               <w:rPr>
@@ -4204,7 +4218,7 @@
               <w:lang w:eastAsia="pt-BR"/>
             </w:rPr>
           </w:pPr>
-          <w:hyperlink w:anchor="_Toc467757120" w:history="1">
+          <w:hyperlink w:anchor="_Toc467834778" w:history="1">
             <w:r>
               <w:rPr>
                 <w:rStyle w:val="Hyperlink"/>
@@ -4249,7 +4263,7 @@
                 <w:noProof/>
                 <w:webHidden/>
               </w:rPr>
-              <w:instrText xml:space="preserve"> PAGEREF _Toc467757120 \h </w:instrText>
+              <w:instrText xml:space="preserve"> PAGEREF _Toc467834778 \h </w:instrText>
             </w:r>
             <w:r>
               <w:rPr>
@@ -4294,7 +4308,7 @@
               <w:lang w:eastAsia="pt-BR"/>
             </w:rPr>
           </w:pPr>
-          <w:hyperlink w:anchor="_Toc467757121" w:history="1">
+          <w:hyperlink w:anchor="_Toc467834779" w:history="1">
             <w:r>
               <w:rPr>
                 <w:rStyle w:val="Hyperlink"/>
@@ -4339,7 +4353,7 @@
                 <w:noProof/>
                 <w:webHidden/>
               </w:rPr>
-              <w:instrText xml:space="preserve"> PAGEREF _Toc467757121 \h </w:instrText>
+              <w:instrText xml:space="preserve"> PAGEREF _Toc467834779 \h </w:instrText>
             </w:r>
             <w:r>
               <w:rPr>
@@ -4359,7 +4373,7 @@
                 <w:noProof/>
                 <w:webHidden/>
               </w:rPr>
-              <w:t>28</w:t>
+              <w:t>29</w:t>
             </w:r>
             <w:r>
               <w:rPr>
@@ -4384,7 +4398,7 @@
               <w:lang w:eastAsia="pt-BR"/>
             </w:rPr>
           </w:pPr>
-          <w:hyperlink w:anchor="_Toc467757122" w:history="1">
+          <w:hyperlink w:anchor="_Toc467834780" w:history="1">
             <w:r>
               <w:rPr>
                 <w:rStyle w:val="Hyperlink"/>
@@ -4429,7 +4443,7 @@
                 <w:noProof/>
                 <w:webHidden/>
               </w:rPr>
-              <w:instrText xml:space="preserve"> PAGEREF _Toc467757122 \h </w:instrText>
+              <w:instrText xml:space="preserve"> PAGEREF _Toc467834780 \h </w:instrText>
             </w:r>
             <w:r>
               <w:rPr>
@@ -4449,7 +4463,7 @@
                 <w:noProof/>
                 <w:webHidden/>
               </w:rPr>
-              <w:t>28</w:t>
+              <w:t>29</w:t>
             </w:r>
             <w:r>
               <w:rPr>
@@ -4474,7 +4488,7 @@
               <w:lang w:eastAsia="pt-BR"/>
             </w:rPr>
           </w:pPr>
-          <w:hyperlink w:anchor="_Toc467757123" w:history="1">
+          <w:hyperlink w:anchor="_Toc467834781" w:history="1">
             <w:r>
               <w:rPr>
                 <w:rStyle w:val="Hyperlink"/>
@@ -4519,7 +4533,7 @@
                 <w:noProof/>
                 <w:webHidden/>
               </w:rPr>
-              <w:instrText xml:space="preserve"> PAGEREF _Toc467757123 \h </w:instrText>
+              <w:instrText xml:space="preserve"> PAGEREF _Toc467834781 \h </w:instrText>
             </w:r>
             <w:r>
               <w:rPr>
@@ -4539,7 +4553,7 @@
                 <w:noProof/>
                 <w:webHidden/>
               </w:rPr>
-              <w:t>29</w:t>
+              <w:t>30</w:t>
             </w:r>
             <w:r>
               <w:rPr>
@@ -4564,7 +4578,7 @@
               <w:lang w:eastAsia="pt-BR"/>
             </w:rPr>
           </w:pPr>
-          <w:hyperlink w:anchor="_Toc467757124" w:history="1">
+          <w:hyperlink w:anchor="_Toc467834782" w:history="1">
             <w:r>
               <w:rPr>
                 <w:rStyle w:val="Hyperlink"/>
@@ -4607,7 +4621,7 @@
                 <w:noProof/>
                 <w:webHidden/>
               </w:rPr>
-              <w:instrText xml:space="preserve"> PAGEREF _Toc467757124 \h </w:instrText>
+              <w:instrText xml:space="preserve"> PAGEREF _Toc467834782 \h </w:instrText>
             </w:r>
             <w:r>
               <w:rPr>
@@ -4627,7 +4641,7 @@
                 <w:noProof/>
                 <w:webHidden/>
               </w:rPr>
-              <w:t>33</w:t>
+              <w:t>34</w:t>
             </w:r>
             <w:r>
               <w:rPr>
@@ -4652,7 +4666,7 @@
               <w:lang w:eastAsia="pt-BR"/>
             </w:rPr>
           </w:pPr>
-          <w:hyperlink w:anchor="_Toc467757125" w:history="1">
+          <w:hyperlink w:anchor="_Toc467834783" w:history="1">
             <w:r>
               <w:rPr>
                 <w:rStyle w:val="Hyperlink"/>
@@ -4697,7 +4711,7 @@
                 <w:noProof/>
                 <w:webHidden/>
               </w:rPr>
-              <w:instrText xml:space="preserve"> PAGEREF _Toc467757125 \h </w:instrText>
+              <w:instrText xml:space="preserve"> PAGEREF _Toc467834783 \h </w:instrText>
             </w:r>
             <w:r>
               <w:rPr>
@@ -4717,7 +4731,7 @@
                 <w:noProof/>
                 <w:webHidden/>
               </w:rPr>
-              <w:t>33</w:t>
+              <w:t>34</w:t>
             </w:r>
             <w:r>
               <w:rPr>
@@ -4742,7 +4756,7 @@
               <w:lang w:eastAsia="pt-BR"/>
             </w:rPr>
           </w:pPr>
-          <w:hyperlink w:anchor="_Toc467757126" w:history="1">
+          <w:hyperlink w:anchor="_Toc467834784" w:history="1">
             <w:r>
               <w:rPr>
                 <w:rStyle w:val="Hyperlink"/>
@@ -4785,7 +4799,7 @@
                 <w:noProof/>
                 <w:webHidden/>
               </w:rPr>
-              <w:instrText xml:space="preserve"> PAGEREF _Toc467757126 \h </w:instrText>
+              <w:instrText xml:space="preserve"> PAGEREF _Toc467834784 \h </w:instrText>
             </w:r>
             <w:r>
               <w:rPr>
@@ -4805,7 +4819,7 @@
                 <w:noProof/>
                 <w:webHidden/>
               </w:rPr>
-              <w:t>34</w:t>
+              <w:t>35</w:t>
             </w:r>
             <w:r>
               <w:rPr>
@@ -4830,7 +4844,7 @@
               <w:lang w:eastAsia="pt-BR"/>
             </w:rPr>
           </w:pPr>
-          <w:hyperlink w:anchor="_Toc467757127" w:history="1">
+          <w:hyperlink w:anchor="_Toc467834785" w:history="1">
             <w:r>
               <w:rPr>
                 <w:rStyle w:val="Hyperlink"/>
@@ -4873,7 +4887,7 @@
                 <w:noProof/>
                 <w:webHidden/>
               </w:rPr>
-              <w:instrText xml:space="preserve"> PAGEREF _Toc467757127 \h </w:instrText>
+              <w:instrText xml:space="preserve"> PAGEREF _Toc467834785 \h </w:instrText>
             </w:r>
             <w:r>
               <w:rPr>
@@ -4918,7 +4932,7 @@
               <w:lang w:eastAsia="pt-BR"/>
             </w:rPr>
           </w:pPr>
-          <w:hyperlink w:anchor="_Toc467757128" w:history="1">
+          <w:hyperlink w:anchor="_Toc467834786" w:history="1">
             <w:r>
               <w:rPr>
                 <w:rStyle w:val="Hyperlink"/>
@@ -4963,7 +4977,7 @@
                 <w:noProof/>
                 <w:webHidden/>
               </w:rPr>
-              <w:instrText xml:space="preserve"> PAGEREF _Toc467757128 \h </w:instrText>
+              <w:instrText xml:space="preserve"> PAGEREF _Toc467834786 \h </w:instrText>
             </w:r>
             <w:r>
               <w:rPr>
@@ -5007,7 +5021,7 @@
               <w:lang w:eastAsia="pt-BR"/>
             </w:rPr>
           </w:pPr>
-          <w:hyperlink w:anchor="_Toc467757129" w:history="1">
+          <w:hyperlink w:anchor="_Toc467834787" w:history="1">
             <w:r>
               <w:rPr>
                 <w:rStyle w:val="Hyperlink"/>
@@ -5035,7 +5049,7 @@
                 <w:noProof/>
                 <w:webHidden/>
               </w:rPr>
-              <w:instrText xml:space="preserve"> PAGEREF _Toc467757129 \h </w:instrText>
+              <w:instrText xml:space="preserve"> PAGEREF _Toc467834787 \h </w:instrText>
             </w:r>
             <w:r>
               <w:rPr>
@@ -5079,7 +5093,7 @@
               <w:lang w:eastAsia="pt-BR"/>
             </w:rPr>
           </w:pPr>
-          <w:hyperlink w:anchor="_Toc467757130" w:history="1">
+          <w:hyperlink w:anchor="_Toc467834788" w:history="1">
             <w:r>
               <w:rPr>
                 <w:rStyle w:val="Hyperlink"/>
@@ -5107,7 +5121,7 @@
                 <w:noProof/>
                 <w:webHidden/>
               </w:rPr>
-              <w:instrText xml:space="preserve"> PAGEREF _Toc467757130 \h </w:instrText>
+              <w:instrText xml:space="preserve"> PAGEREF _Toc467834788 \h </w:instrText>
             </w:r>
             <w:r>
               <w:rPr>
@@ -5151,7 +5165,7 @@
               <w:lang w:eastAsia="pt-BR"/>
             </w:rPr>
           </w:pPr>
-          <w:hyperlink w:anchor="_Toc467757131" w:history="1">
+          <w:hyperlink w:anchor="_Toc467834789" w:history="1">
             <w:r>
               <w:rPr>
                 <w:rStyle w:val="Hyperlink"/>
@@ -5179,7 +5193,7 @@
                 <w:noProof/>
                 <w:webHidden/>
               </w:rPr>
-              <w:instrText xml:space="preserve"> PAGEREF _Toc467757131 \h </w:instrText>
+              <w:instrText xml:space="preserve"> PAGEREF _Toc467834789 \h </w:instrText>
             </w:r>
             <w:r>
               <w:rPr>
@@ -5268,7 +5282,7 @@
           <w:rFonts w:cs="Arial"/>
         </w:rPr>
       </w:pPr>
-      <w:bookmarkStart w:id="0" w:name="_Toc467757107"/>
+      <w:bookmarkStart w:id="1" w:name="_Toc467834765"/>
       <w:r>
         <w:rPr>
           <w:rFonts w:cs="Arial"/>
@@ -5276,7 +5290,7 @@
         <w:lastRenderedPageBreak/>
         <w:t>INTRODUÇÃO</w:t>
       </w:r>
-      <w:bookmarkEnd w:id="0"/>
+      <w:bookmarkEnd w:id="1"/>
     </w:p>
     <w:p>
       <w:pPr>
@@ -5502,7 +5516,7 @@
           <w:rFonts w:cs="Arial"/>
         </w:rPr>
       </w:pPr>
-      <w:bookmarkStart w:id="1" w:name="_Toc467757108"/>
+      <w:bookmarkStart w:id="2" w:name="_Toc467834766"/>
       <w:r>
         <w:rPr>
           <w:rFonts w:cs="Arial"/>
@@ -5510,7 +5524,7 @@
         <w:lastRenderedPageBreak/>
         <w:t>PROBLEMA</w:t>
       </w:r>
-      <w:bookmarkEnd w:id="1"/>
+      <w:bookmarkEnd w:id="2"/>
     </w:p>
     <w:p>
       <w:pPr>
@@ -5641,7 +5655,7 @@
           <w:rFonts w:cs="Arial"/>
         </w:rPr>
       </w:pPr>
-      <w:bookmarkStart w:id="2" w:name="_Toc467757109"/>
+      <w:bookmarkStart w:id="3" w:name="_Toc467834767"/>
       <w:r>
         <w:rPr>
           <w:rFonts w:cs="Arial"/>
@@ -5649,7 +5663,7 @@
         <w:lastRenderedPageBreak/>
         <w:t>OBJETIVOS</w:t>
       </w:r>
-      <w:bookmarkEnd w:id="2"/>
+      <w:bookmarkEnd w:id="3"/>
     </w:p>
     <w:p>
       <w:pPr>
@@ -5673,14 +5687,14 @@
           <w:rFonts w:cs="Arial"/>
         </w:rPr>
       </w:pPr>
-      <w:bookmarkStart w:id="3" w:name="_Toc467757110"/>
+      <w:bookmarkStart w:id="4" w:name="_Toc467834768"/>
       <w:r>
         <w:rPr>
           <w:rFonts w:cs="Arial"/>
         </w:rPr>
         <w:t>OBJETIVO GERAL</w:t>
       </w:r>
-      <w:bookmarkEnd w:id="3"/>
+      <w:bookmarkEnd w:id="4"/>
     </w:p>
     <w:p>
       <w:pPr>
@@ -5711,14 +5725,14 @@
           <w:rFonts w:cs="Arial"/>
         </w:rPr>
       </w:pPr>
-      <w:bookmarkStart w:id="4" w:name="_Toc467757111"/>
+      <w:bookmarkStart w:id="5" w:name="_Toc467834769"/>
       <w:r>
         <w:rPr>
           <w:rFonts w:cs="Arial"/>
         </w:rPr>
         <w:t>OBJETIVOS ESPECÍFICOS</w:t>
       </w:r>
-      <w:bookmarkEnd w:id="4"/>
+      <w:bookmarkEnd w:id="5"/>
     </w:p>
     <w:p>
       <w:pPr>
@@ -5828,7 +5842,7 @@
           <w:rFonts w:cs="Arial"/>
         </w:rPr>
       </w:pPr>
-      <w:bookmarkStart w:id="5" w:name="_Toc467757112"/>
+      <w:bookmarkStart w:id="6" w:name="_Toc467834770"/>
       <w:r>
         <w:rPr>
           <w:rFonts w:cs="Arial"/>
@@ -5836,7 +5850,7 @@
         <w:lastRenderedPageBreak/>
         <w:t>JUSTIFICATIVA DO PROJETO</w:t>
       </w:r>
-      <w:bookmarkEnd w:id="5"/>
+      <w:bookmarkEnd w:id="6"/>
     </w:p>
     <w:p>
       <w:pPr>
@@ -6057,7 +6071,7 @@
           <w:rFonts w:cs="Arial"/>
         </w:rPr>
       </w:pPr>
-      <w:bookmarkStart w:id="6" w:name="_Toc467757113"/>
+      <w:bookmarkStart w:id="7" w:name="_Toc467834771"/>
       <w:r>
         <w:rPr>
           <w:rFonts w:cs="Arial"/>
@@ -6065,7 +6079,7 @@
         <w:lastRenderedPageBreak/>
         <w:t>METODOLOGIA</w:t>
       </w:r>
-      <w:bookmarkEnd w:id="6"/>
+      <w:bookmarkEnd w:id="7"/>
     </w:p>
     <w:p>
       <w:pPr>
@@ -6158,7 +6172,7 @@
         </w:rPr>
         <w:br w:type="page"/>
       </w:r>
-      <w:bookmarkStart w:id="7" w:name="_Toc467757114"/>
+      <w:bookmarkStart w:id="8" w:name="_Toc467834772"/>
       <w:r>
         <w:lastRenderedPageBreak/>
         <w:t>PESQUISA</w:t>
@@ -6166,7 +6180,7 @@
       <w:r>
         <w:t xml:space="preserve"> DE CAMPO</w:t>
       </w:r>
-      <w:bookmarkEnd w:id="7"/>
+      <w:bookmarkEnd w:id="8"/>
     </w:p>
     <w:p>
       <w:pPr>
@@ -6280,18 +6294,31 @@
           <w:rStyle w:val="Ttulo1Char"/>
         </w:rPr>
       </w:pPr>
-      <w:bookmarkStart w:id="8" w:name="_Toc467757132"/>
+      <w:bookmarkStart w:id="9" w:name="_Toc467757132"/>
       <w:r>
         <w:t xml:space="preserve">Gráfico </w:t>
       </w:r>
-      <w:fldSimple w:instr=" SEQ Gráfico \* ARABIC ">
-        <w:r>
-          <w:rPr>
-            <w:noProof/>
-          </w:rPr>
-          <w:t>1</w:t>
-        </w:r>
-      </w:fldSimple>
+      <w:r>
+        <w:fldChar w:fldCharType="begin"/>
+      </w:r>
+      <w:r>
+        <w:instrText xml:space="preserve"> SEQ Gráfico \* ARABIC </w:instrText>
+      </w:r>
+      <w:r>
+        <w:fldChar w:fldCharType="separate"/>
+      </w:r>
+      <w:r>
+        <w:rPr>
+          <w:noProof/>
+        </w:rPr>
+        <w:t>1</w:t>
+      </w:r>
+      <w:r>
+        <w:rPr>
+          <w:noProof/>
+        </w:rPr>
+        <w:fldChar w:fldCharType="end"/>
+      </w:r>
       <w:r>
         <w:t xml:space="preserve"> - Alunos e favor e contra o uso de um sistema informatizado</w:t>
       </w:r>
@@ -6301,7 +6328,7 @@
       <w:r>
         <w:t>Fonte: o Autor</w:t>
       </w:r>
-      <w:bookmarkEnd w:id="8"/>
+      <w:bookmarkEnd w:id="9"/>
     </w:p>
     <w:p/>
     <w:p>
@@ -6354,18 +6381,31 @@
       <w:pPr>
         <w:pStyle w:val="Legenda"/>
       </w:pPr>
-      <w:bookmarkStart w:id="9" w:name="_Toc467757133"/>
+      <w:bookmarkStart w:id="10" w:name="_Toc467757133"/>
       <w:r>
         <w:t xml:space="preserve">Gráfico </w:t>
       </w:r>
-      <w:fldSimple w:instr=" SEQ Gráfico \* ARABIC ">
-        <w:r>
-          <w:rPr>
-            <w:noProof/>
-          </w:rPr>
-          <w:t>2</w:t>
-        </w:r>
-      </w:fldSimple>
+      <w:r>
+        <w:fldChar w:fldCharType="begin"/>
+      </w:r>
+      <w:r>
+        <w:instrText xml:space="preserve"> SEQ Gráfico \* ARABIC </w:instrText>
+      </w:r>
+      <w:r>
+        <w:fldChar w:fldCharType="separate"/>
+      </w:r>
+      <w:r>
+        <w:rPr>
+          <w:noProof/>
+        </w:rPr>
+        <w:t>2</w:t>
+      </w:r>
+      <w:r>
+        <w:rPr>
+          <w:noProof/>
+        </w:rPr>
+        <w:fldChar w:fldCharType="end"/>
+      </w:r>
       <w:r>
         <w:t xml:space="preserve"> - Meios utilizados para acessar a internet</w:t>
       </w:r>
@@ -6373,7 +6413,7 @@
         <w:br/>
         <w:t>Fonte: o Autor</w:t>
       </w:r>
-      <w:bookmarkEnd w:id="9"/>
+      <w:bookmarkEnd w:id="10"/>
     </w:p>
     <w:p/>
     <w:p>
@@ -6424,18 +6464,34 @@
       <w:pPr>
         <w:pStyle w:val="Legenda"/>
       </w:pPr>
-      <w:bookmarkStart w:id="10" w:name="_Toc467757134"/>
+      <w:bookmarkStart w:id="11" w:name="_Toc467757134"/>
       <w:r>
         <w:t xml:space="preserve">Gráfico </w:t>
       </w:r>
-      <w:fldSimple w:instr=" SEQ Gráfico \* ARABIC ">
-        <w:r>
-          <w:rPr>
-            <w:noProof/>
-          </w:rPr>
-          <w:t>3</w:t>
-        </w:r>
-      </w:fldSimple>
+      <w:r>
+        <w:fldChar w:fldCharType="begin"/>
+      </w:r>
+      <w:r>
+        <w:instrText xml:space="preserve"> SEQ Gráfico \</w:instrText>
+      </w:r>
+      <w:r>
+        <w:instrText xml:space="preserve">* ARABIC </w:instrText>
+      </w:r>
+      <w:r>
+        <w:fldChar w:fldCharType="separate"/>
+      </w:r>
+      <w:r>
+        <w:rPr>
+          <w:noProof/>
+        </w:rPr>
+        <w:t>3</w:t>
+      </w:r>
+      <w:r>
+        <w:rPr>
+          <w:noProof/>
+        </w:rPr>
+        <w:fldChar w:fldCharType="end"/>
+      </w:r>
       <w:r>
         <w:t xml:space="preserve"> - Conhecimento acerca de situação de horas complementares</w:t>
       </w:r>
@@ -6445,7 +6501,7 @@
       <w:r>
         <w:t>Fonte: o Autor</w:t>
       </w:r>
-      <w:bookmarkEnd w:id="10"/>
+      <w:bookmarkEnd w:id="11"/>
     </w:p>
     <w:p>
       <w:pPr>
@@ -6476,18 +6532,31 @@
       <w:pPr>
         <w:pStyle w:val="Legenda"/>
       </w:pPr>
-      <w:bookmarkStart w:id="11" w:name="_Toc467757135"/>
+      <w:bookmarkStart w:id="12" w:name="_Toc467757135"/>
       <w:r>
         <w:t xml:space="preserve">Gráfico </w:t>
       </w:r>
-      <w:fldSimple w:instr=" SEQ Gráfico \* ARABIC ">
-        <w:r>
-          <w:rPr>
-            <w:noProof/>
-          </w:rPr>
-          <w:t>4</w:t>
-        </w:r>
-      </w:fldSimple>
+      <w:r>
+        <w:fldChar w:fldCharType="begin"/>
+      </w:r>
+      <w:r>
+        <w:instrText xml:space="preserve"> SEQ Gráfico \* ARABIC </w:instrText>
+      </w:r>
+      <w:r>
+        <w:fldChar w:fldCharType="separate"/>
+      </w:r>
+      <w:r>
+        <w:rPr>
+          <w:noProof/>
+        </w:rPr>
+        <w:t>4</w:t>
+      </w:r>
+      <w:r>
+        <w:rPr>
+          <w:noProof/>
+        </w:rPr>
+        <w:fldChar w:fldCharType="end"/>
+      </w:r>
       <w:r>
         <w:t xml:space="preserve"> - Agilidade do procedimento manual de solicitações de documentos</w:t>
       </w:r>
@@ -6497,7 +6566,7 @@
       <w:r>
         <w:t>Fonte: o Autor</w:t>
       </w:r>
-      <w:bookmarkEnd w:id="11"/>
+      <w:bookmarkEnd w:id="12"/>
     </w:p>
     <w:p>
       <w:r>
@@ -6516,7 +6585,7 @@
           <w:rFonts w:cs="Arial"/>
         </w:rPr>
       </w:pPr>
-      <w:bookmarkStart w:id="12" w:name="_Toc467757115"/>
+      <w:bookmarkStart w:id="13" w:name="_Toc467834773"/>
       <w:r>
         <w:rPr>
           <w:rFonts w:cs="Arial"/>
@@ -6524,7 +6593,7 @@
         <w:lastRenderedPageBreak/>
         <w:t>REVISÃO DE LITERATURA</w:t>
       </w:r>
-      <w:bookmarkEnd w:id="12"/>
+      <w:bookmarkEnd w:id="13"/>
     </w:p>
     <w:p>
       <w:pPr>
@@ -6547,14 +6616,14 @@
           <w:rFonts w:cs="Arial"/>
         </w:rPr>
       </w:pPr>
-      <w:bookmarkStart w:id="13" w:name="_Toc467757116"/>
+      <w:bookmarkStart w:id="14" w:name="_Toc467834774"/>
       <w:r>
         <w:rPr>
           <w:rFonts w:cs="Arial"/>
         </w:rPr>
         <w:t>Requisitos</w:t>
       </w:r>
-      <w:bookmarkEnd w:id="13"/>
+      <w:bookmarkEnd w:id="14"/>
     </w:p>
     <w:p>
       <w:pPr>
@@ -8555,7 +8624,7 @@
           <w:rFonts w:cs="Arial"/>
         </w:rPr>
       </w:pPr>
-      <w:bookmarkStart w:id="14" w:name="_Toc467757119"/>
+      <w:bookmarkStart w:id="15" w:name="_Toc467834775"/>
       <w:r>
         <w:rPr>
           <w:rStyle w:val="Ttulo2Char"/>
@@ -8564,7 +8633,7 @@
         </w:rPr>
         <w:t>ORM</w:t>
       </w:r>
-      <w:bookmarkEnd w:id="14"/>
+      <w:bookmarkEnd w:id="15"/>
     </w:p>
     <w:p>
       <w:pPr>
@@ -9242,7 +9311,7 @@
           <w:rFonts w:cs="Arial"/>
         </w:rPr>
       </w:pPr>
-      <w:bookmarkStart w:id="15" w:name="_Toc467757117"/>
+      <w:bookmarkStart w:id="16" w:name="_Toc467834776"/>
       <w:r>
         <w:rPr>
           <w:rStyle w:val="Ttulo2Char"/>
@@ -9251,7 +9320,7 @@
         </w:rPr>
         <w:t>Linguagem de desenvolvimento</w:t>
       </w:r>
-      <w:bookmarkEnd w:id="15"/>
+      <w:bookmarkEnd w:id="16"/>
     </w:p>
     <w:p>
       <w:pPr>
@@ -9490,7 +9559,7 @@
           <w:rFonts w:cs="Arial"/>
         </w:rPr>
       </w:pPr>
-      <w:bookmarkStart w:id="16" w:name="_Toc467757118"/>
+      <w:bookmarkStart w:id="17" w:name="_Toc467834777"/>
       <w:r>
         <w:rPr>
           <w:rStyle w:val="Ttulo2Char"/>
@@ -9500,7 +9569,7 @@
         <w:lastRenderedPageBreak/>
         <w:t>Banco de dados</w:t>
       </w:r>
-      <w:bookmarkEnd w:id="16"/>
+      <w:bookmarkEnd w:id="17"/>
     </w:p>
     <w:p>
       <w:pPr>
@@ -9638,18 +9707,31 @@
       <w:pPr>
         <w:pStyle w:val="Legenda"/>
       </w:pPr>
-      <w:bookmarkStart w:id="17" w:name="_Toc467757136"/>
+      <w:bookmarkStart w:id="18" w:name="_Toc467757136"/>
       <w:r>
         <w:t xml:space="preserve">Figura </w:t>
       </w:r>
-      <w:fldSimple w:instr=" SEQ Figura \* ARABIC ">
-        <w:r>
-          <w:rPr>
-            <w:noProof/>
-          </w:rPr>
-          <w:t>1</w:t>
-        </w:r>
-      </w:fldSimple>
+      <w:r>
+        <w:fldChar w:fldCharType="begin"/>
+      </w:r>
+      <w:r>
+        <w:instrText xml:space="preserve"> SEQ Figura \* ARABIC </w:instrText>
+      </w:r>
+      <w:r>
+        <w:fldChar w:fldCharType="separate"/>
+      </w:r>
+      <w:r>
+        <w:rPr>
+          <w:noProof/>
+        </w:rPr>
+        <w:t>1</w:t>
+      </w:r>
+      <w:r>
+        <w:rPr>
+          <w:noProof/>
+        </w:rPr>
+        <w:fldChar w:fldCharType="end"/>
+      </w:r>
       <w:r>
         <w:t xml:space="preserve"> - DER: Diagrama entidade relacionamento</w:t>
       </w:r>
@@ -9657,7 +9739,7 @@
         <w:br/>
         <w:t>Fonte: o Autor</w:t>
       </w:r>
-      <w:bookmarkEnd w:id="17"/>
+      <w:bookmarkEnd w:id="18"/>
     </w:p>
     <w:p>
       <w:pPr>
@@ -9728,18 +9810,31 @@
       <w:pPr>
         <w:pStyle w:val="Legenda"/>
       </w:pPr>
-      <w:bookmarkStart w:id="18" w:name="_Toc467757137"/>
+      <w:bookmarkStart w:id="19" w:name="_Toc467757137"/>
       <w:r>
         <w:t xml:space="preserve">Figura </w:t>
       </w:r>
-      <w:fldSimple w:instr=" SEQ Figura \* ARABIC ">
-        <w:r>
-          <w:rPr>
-            <w:noProof/>
-          </w:rPr>
-          <w:t>2</w:t>
-        </w:r>
-      </w:fldSimple>
+      <w:r>
+        <w:fldChar w:fldCharType="begin"/>
+      </w:r>
+      <w:r>
+        <w:instrText xml:space="preserve"> SEQ Figura \* ARABIC </w:instrText>
+      </w:r>
+      <w:r>
+        <w:fldChar w:fldCharType="separate"/>
+      </w:r>
+      <w:r>
+        <w:rPr>
+          <w:noProof/>
+        </w:rPr>
+        <w:t>2</w:t>
+      </w:r>
+      <w:r>
+        <w:rPr>
+          <w:noProof/>
+        </w:rPr>
+        <w:fldChar w:fldCharType="end"/>
+      </w:r>
       <w:r>
         <w:t xml:space="preserve"> - MER: Modelo entidade relacionamento</w:t>
       </w:r>
@@ -9747,7 +9842,7 @@
         <w:br/>
         <w:t>Fonte: o Autor</w:t>
       </w:r>
-      <w:bookmarkEnd w:id="18"/>
+      <w:bookmarkEnd w:id="19"/>
     </w:p>
     <w:p/>
     <w:p>
@@ -9762,7 +9857,7 @@
           <w:rFonts w:cs="Arial"/>
         </w:rPr>
       </w:pPr>
-      <w:bookmarkStart w:id="19" w:name="_Toc467757120"/>
+      <w:bookmarkStart w:id="20" w:name="_Toc467834778"/>
       <w:r>
         <w:rPr>
           <w:rStyle w:val="Ttulo2Char"/>
@@ -9771,7 +9866,7 @@
         </w:rPr>
         <w:t>Diagrama de caso de uso</w:t>
       </w:r>
-      <w:bookmarkEnd w:id="19"/>
+      <w:bookmarkEnd w:id="20"/>
     </w:p>
     <w:p>
       <w:pPr>
@@ -9893,18 +9988,31 @@
                                 <w:szCs w:val="20"/>
                               </w:rPr>
                             </w:pPr>
-                            <w:bookmarkStart w:id="20" w:name="_Toc467757138"/>
+                            <w:bookmarkStart w:id="21" w:name="_Toc467757138"/>
                             <w:r>
                               <w:t xml:space="preserve">Figura </w:t>
                             </w:r>
-                            <w:fldSimple w:instr=" SEQ Figura \* ARABIC ">
-                              <w:r>
-                                <w:rPr>
-                                  <w:noProof/>
-                                </w:rPr>
-                                <w:t>3</w:t>
-                              </w:r>
-                            </w:fldSimple>
+                            <w:r>
+                              <w:fldChar w:fldCharType="begin"/>
+                            </w:r>
+                            <w:r>
+                              <w:instrText xml:space="preserve"> SEQ Figura \* ARABIC </w:instrText>
+                            </w:r>
+                            <w:r>
+                              <w:fldChar w:fldCharType="separate"/>
+                            </w:r>
+                            <w:r>
+                              <w:rPr>
+                                <w:noProof/>
+                              </w:rPr>
+                              <w:t>3</w:t>
+                            </w:r>
+                            <w:r>
+                              <w:rPr>
+                                <w:noProof/>
+                              </w:rPr>
+                              <w:fldChar w:fldCharType="end"/>
+                            </w:r>
                             <w:r>
                               <w:t xml:space="preserve"> - Diagrama de caso de uso geral</w:t>
                             </w:r>
@@ -9912,7 +10020,7 @@
                               <w:br/>
                               <w:t>Fonte: o Autor</w:t>
                             </w:r>
-                            <w:bookmarkEnd w:id="20"/>
+                            <w:bookmarkEnd w:id="21"/>
                           </w:p>
                         </w:txbxContent>
                       </wps:txbx>
@@ -10062,7 +10170,7 @@
           <w:rFonts w:cs="Arial"/>
         </w:rPr>
       </w:pPr>
-      <w:bookmarkStart w:id="21" w:name="_Toc467757121"/>
+      <w:bookmarkStart w:id="22" w:name="_Toc467834779"/>
       <w:r>
         <w:rPr>
           <w:rFonts w:cs="Arial"/>
@@ -10070,7 +10178,7 @@
         <w:lastRenderedPageBreak/>
         <w:t>SEGURANÇA</w:t>
       </w:r>
-      <w:bookmarkEnd w:id="21"/>
+      <w:bookmarkEnd w:id="22"/>
     </w:p>
     <w:p>
       <w:pPr>
@@ -10093,14 +10201,14 @@
           <w:rFonts w:cs="Arial"/>
         </w:rPr>
       </w:pPr>
-      <w:bookmarkStart w:id="22" w:name="_Toc467757122"/>
+      <w:bookmarkStart w:id="23" w:name="_Toc467834780"/>
       <w:r>
         <w:rPr>
           <w:rFonts w:cs="Arial"/>
         </w:rPr>
         <w:t>Controle de usuários</w:t>
       </w:r>
-      <w:bookmarkEnd w:id="22"/>
+      <w:bookmarkEnd w:id="23"/>
     </w:p>
     <w:p>
       <w:pPr>
@@ -10532,14 +10640,14 @@
           <w:rFonts w:cs="Arial"/>
         </w:rPr>
       </w:pPr>
-      <w:bookmarkStart w:id="23" w:name="_Toc467757123"/>
+      <w:bookmarkStart w:id="24" w:name="_Toc467834781"/>
       <w:r>
         <w:rPr>
           <w:rFonts w:cs="Arial"/>
         </w:rPr>
         <w:t>Criptografia</w:t>
       </w:r>
-      <w:bookmarkEnd w:id="23"/>
+      <w:bookmarkEnd w:id="24"/>
     </w:p>
     <w:p>
       <w:pPr>
@@ -11778,12 +11886,12 @@
           <w:tab w:val="left" w:pos="2835"/>
         </w:tabs>
       </w:pPr>
-      <w:bookmarkStart w:id="24" w:name="_Toc467757124"/>
+      <w:bookmarkStart w:id="25" w:name="_Toc467834782"/>
       <w:r>
         <w:lastRenderedPageBreak/>
         <w:t>INTERFACE</w:t>
       </w:r>
-      <w:bookmarkEnd w:id="24"/>
+      <w:bookmarkEnd w:id="25"/>
     </w:p>
     <w:p>
       <w:pPr>
@@ -11807,14 +11915,14 @@
           <w:rFonts w:cs="Arial"/>
         </w:rPr>
       </w:pPr>
-      <w:bookmarkStart w:id="25" w:name="_Toc467757125"/>
+      <w:bookmarkStart w:id="26" w:name="_Toc467834783"/>
       <w:r>
         <w:rPr>
           <w:rFonts w:cs="Arial"/>
         </w:rPr>
         <w:t>Protótipo</w:t>
       </w:r>
-      <w:bookmarkEnd w:id="25"/>
+      <w:bookmarkEnd w:id="26"/>
     </w:p>
     <w:p>
       <w:pPr>
@@ -11997,7 +12105,7 @@
           <w:b w:val="0"/>
         </w:rPr>
       </w:pPr>
-      <w:bookmarkStart w:id="26" w:name="_Toc467757126"/>
+      <w:bookmarkStart w:id="27" w:name="_Toc467834784"/>
       <w:r>
         <w:lastRenderedPageBreak/>
         <w:t xml:space="preserve">Ferramenta de prototipação – </w:t>
@@ -12014,7 +12122,7 @@
       <w:r>
         <w:t>Mockups</w:t>
       </w:r>
-      <w:bookmarkEnd w:id="26"/>
+      <w:bookmarkEnd w:id="27"/>
       <w:proofErr w:type="spellEnd"/>
     </w:p>
     <w:p/>
@@ -12323,20 +12431,33 @@
                             <w:pPr>
                               <w:pStyle w:val="Legenda"/>
                             </w:pPr>
-                            <w:bookmarkStart w:id="27" w:name="_Toc467587719"/>
-                            <w:bookmarkStart w:id="28" w:name="_Toc467588025"/>
-                            <w:bookmarkStart w:id="29" w:name="_Toc467757139"/>
+                            <w:bookmarkStart w:id="28" w:name="_Toc467587719"/>
+                            <w:bookmarkStart w:id="29" w:name="_Toc467588025"/>
+                            <w:bookmarkStart w:id="30" w:name="_Toc467757139"/>
                             <w:r>
                               <w:t xml:space="preserve">Figura </w:t>
                             </w:r>
-                            <w:fldSimple w:instr=" SEQ Figura \* ARABIC ">
-                              <w:r>
-                                <w:rPr>
-                                  <w:noProof/>
-                                </w:rPr>
-                                <w:t>4</w:t>
-                              </w:r>
-                            </w:fldSimple>
+                            <w:r>
+                              <w:fldChar w:fldCharType="begin"/>
+                            </w:r>
+                            <w:r>
+                              <w:instrText xml:space="preserve"> SEQ Figura \* ARABIC </w:instrText>
+                            </w:r>
+                            <w:r>
+                              <w:fldChar w:fldCharType="separate"/>
+                            </w:r>
+                            <w:r>
+                              <w:rPr>
+                                <w:noProof/>
+                              </w:rPr>
+                              <w:t>4</w:t>
+                            </w:r>
+                            <w:r>
+                              <w:rPr>
+                                <w:noProof/>
+                              </w:rPr>
+                              <w:fldChar w:fldCharType="end"/>
+                            </w:r>
                             <w:r>
                               <w:t xml:space="preserve"> - </w:t>
                             </w:r>
@@ -12347,8 +12468,8 @@
                             <w:r>
                               <w:t>Login</w:t>
                             </w:r>
-                            <w:bookmarkEnd w:id="27"/>
                             <w:bookmarkEnd w:id="28"/>
+                            <w:bookmarkEnd w:id="29"/>
                             <w:proofErr w:type="spellEnd"/>
                             <w:r>
                               <w:br/>
@@ -12359,7 +12480,7 @@
                               </w:rPr>
                               <w:t>Fonte: o autor</w:t>
                             </w:r>
-                            <w:bookmarkEnd w:id="29"/>
+                            <w:bookmarkEnd w:id="30"/>
                           </w:p>
                         </w:txbxContent>
                       </wps:txbx>
@@ -12574,23 +12695,36 @@
                             <w:pPr>
                               <w:pStyle w:val="Legenda"/>
                             </w:pPr>
-                            <w:bookmarkStart w:id="30" w:name="_Toc467588026"/>
-                            <w:bookmarkStart w:id="31" w:name="_Toc467757140"/>
+                            <w:bookmarkStart w:id="31" w:name="_Toc467588026"/>
+                            <w:bookmarkStart w:id="32" w:name="_Toc467757140"/>
                             <w:r>
                               <w:t xml:space="preserve">Figura </w:t>
                             </w:r>
-                            <w:fldSimple w:instr=" SEQ Figura \* ARABIC ">
-                              <w:r>
-                                <w:rPr>
-                                  <w:noProof/>
-                                </w:rPr>
-                                <w:t>5</w:t>
-                              </w:r>
-                            </w:fldSimple>
+                            <w:r>
+                              <w:fldChar w:fldCharType="begin"/>
+                            </w:r>
+                            <w:r>
+                              <w:instrText xml:space="preserve"> SEQ Figura \* ARABIC </w:instrText>
+                            </w:r>
+                            <w:r>
+                              <w:fldChar w:fldCharType="separate"/>
+                            </w:r>
+                            <w:r>
+                              <w:rPr>
+                                <w:noProof/>
+                              </w:rPr>
+                              <w:t>5</w:t>
+                            </w:r>
+                            <w:r>
+                              <w:rPr>
+                                <w:noProof/>
+                              </w:rPr>
+                              <w:fldChar w:fldCharType="end"/>
+                            </w:r>
                             <w:r>
                               <w:t xml:space="preserve"> - Tela de Boas Vindas</w:t>
                             </w:r>
-                            <w:bookmarkEnd w:id="30"/>
+                            <w:bookmarkEnd w:id="31"/>
                             <w:r>
                               <w:br/>
                             </w:r>
@@ -12600,7 +12734,7 @@
                               </w:rPr>
                               <w:t>Fonte: o autor</w:t>
                             </w:r>
-                            <w:bookmarkEnd w:id="31"/>
+                            <w:bookmarkEnd w:id="32"/>
                           </w:p>
                         </w:txbxContent>
                       </wps:txbx>
@@ -12757,26 +12891,39 @@
                             <w:pPr>
                               <w:pStyle w:val="Legenda"/>
                             </w:pPr>
-                            <w:bookmarkStart w:id="32" w:name="_Toc467588027"/>
-                            <w:bookmarkStart w:id="33" w:name="_Toc467757141"/>
+                            <w:bookmarkStart w:id="33" w:name="_Toc467588027"/>
+                            <w:bookmarkStart w:id="34" w:name="_Toc467757141"/>
                             <w:r>
                               <w:t xml:space="preserve">Figura </w:t>
                             </w:r>
-                            <w:fldSimple w:instr=" SEQ Figura \* ARABIC ">
-                              <w:r>
-                                <w:rPr>
-                                  <w:noProof/>
-                                </w:rPr>
-                                <w:t>6</w:t>
-                              </w:r>
-                            </w:fldSimple>
+                            <w:r>
+                              <w:fldChar w:fldCharType="begin"/>
+                            </w:r>
+                            <w:r>
+                              <w:instrText xml:space="preserve"> SEQ Figura \* ARABIC </w:instrText>
+                            </w:r>
+                            <w:r>
+                              <w:fldChar w:fldCharType="separate"/>
+                            </w:r>
+                            <w:r>
+                              <w:rPr>
+                                <w:noProof/>
+                              </w:rPr>
+                              <w:t>6</w:t>
+                            </w:r>
+                            <w:r>
+                              <w:rPr>
+                                <w:noProof/>
+                              </w:rPr>
+                              <w:fldChar w:fldCharType="end"/>
+                            </w:r>
                             <w:r>
                               <w:t xml:space="preserve"> - </w:t>
                             </w:r>
                             <w:r>
                               <w:t>Tela de Documentos de alunos</w:t>
                             </w:r>
-                            <w:bookmarkEnd w:id="32"/>
+                            <w:bookmarkEnd w:id="33"/>
                             <w:r>
                               <w:br/>
                             </w:r>
@@ -12786,7 +12933,7 @@
                               </w:rPr>
                               <w:t>Fonte: o autor</w:t>
                             </w:r>
-                            <w:bookmarkEnd w:id="33"/>
+                            <w:bookmarkEnd w:id="34"/>
                           </w:p>
                         </w:txbxContent>
                       </wps:txbx>
@@ -12997,26 +13144,39 @@
                             <w:pPr>
                               <w:pStyle w:val="Legenda"/>
                             </w:pPr>
-                            <w:bookmarkStart w:id="34" w:name="_Toc467588028"/>
-                            <w:bookmarkStart w:id="35" w:name="_Toc467757142"/>
+                            <w:bookmarkStart w:id="35" w:name="_Toc467588028"/>
+                            <w:bookmarkStart w:id="36" w:name="_Toc467757142"/>
                             <w:r>
                               <w:t xml:space="preserve">Figura </w:t>
                             </w:r>
-                            <w:fldSimple w:instr=" SEQ Figura \* ARABIC ">
-                              <w:r>
-                                <w:rPr>
-                                  <w:noProof/>
-                                </w:rPr>
-                                <w:t>7</w:t>
-                              </w:r>
-                            </w:fldSimple>
+                            <w:r>
+                              <w:fldChar w:fldCharType="begin"/>
+                            </w:r>
+                            <w:r>
+                              <w:instrText xml:space="preserve"> SEQ Figura \* ARABIC </w:instrText>
+                            </w:r>
+                            <w:r>
+                              <w:fldChar w:fldCharType="separate"/>
+                            </w:r>
+                            <w:r>
+                              <w:rPr>
+                                <w:noProof/>
+                              </w:rPr>
+                              <w:t>7</w:t>
+                            </w:r>
+                            <w:r>
+                              <w:rPr>
+                                <w:noProof/>
+                              </w:rPr>
+                              <w:fldChar w:fldCharType="end"/>
+                            </w:r>
                             <w:r>
                               <w:t xml:space="preserve"> - </w:t>
                             </w:r>
                             <w:r>
                               <w:t>Tela de Cadastro de Documentos</w:t>
                             </w:r>
-                            <w:bookmarkEnd w:id="34"/>
+                            <w:bookmarkEnd w:id="35"/>
                             <w:r>
                               <w:br/>
                             </w:r>
@@ -13026,7 +13186,7 @@
                               </w:rPr>
                               <w:t>Fonte: o autor</w:t>
                             </w:r>
-                            <w:bookmarkEnd w:id="35"/>
+                            <w:bookmarkEnd w:id="36"/>
                           </w:p>
                         </w:txbxContent>
                       </wps:txbx>
@@ -13250,26 +13410,39 @@
                             <w:pPr>
                               <w:pStyle w:val="Legenda"/>
                             </w:pPr>
-                            <w:bookmarkStart w:id="36" w:name="_Toc467588029"/>
-                            <w:bookmarkStart w:id="37" w:name="_Toc467757143"/>
+                            <w:bookmarkStart w:id="37" w:name="_Toc467588029"/>
+                            <w:bookmarkStart w:id="38" w:name="_Toc467757143"/>
                             <w:r>
                               <w:t xml:space="preserve">Figura </w:t>
                             </w:r>
-                            <w:fldSimple w:instr=" SEQ Figura \* ARABIC ">
-                              <w:r>
-                                <w:rPr>
-                                  <w:noProof/>
-                                </w:rPr>
-                                <w:t>8</w:t>
-                              </w:r>
-                            </w:fldSimple>
+                            <w:r>
+                              <w:fldChar w:fldCharType="begin"/>
+                            </w:r>
+                            <w:r>
+                              <w:instrText xml:space="preserve"> SEQ Figura \* ARABIC </w:instrText>
+                            </w:r>
+                            <w:r>
+                              <w:fldChar w:fldCharType="separate"/>
+                            </w:r>
+                            <w:r>
+                              <w:rPr>
+                                <w:noProof/>
+                              </w:rPr>
+                              <w:t>8</w:t>
+                            </w:r>
+                            <w:r>
+                              <w:rPr>
+                                <w:noProof/>
+                              </w:rPr>
+                              <w:fldChar w:fldCharType="end"/>
+                            </w:r>
                             <w:r>
                               <w:t xml:space="preserve"> - </w:t>
                             </w:r>
                             <w:r>
                               <w:t>Tela de Solicitação de Documentos</w:t>
                             </w:r>
-                            <w:bookmarkEnd w:id="36"/>
+                            <w:bookmarkEnd w:id="37"/>
                             <w:r>
                               <w:br/>
                             </w:r>
@@ -13279,7 +13452,7 @@
                               </w:rPr>
                               <w:t>Fonte: o autor</w:t>
                             </w:r>
-                            <w:bookmarkEnd w:id="37"/>
+                            <w:bookmarkEnd w:id="38"/>
                           </w:p>
                         </w:txbxContent>
                       </wps:txbx>
@@ -13494,26 +13667,39 @@
                             <w:pPr>
                               <w:pStyle w:val="Legenda"/>
                             </w:pPr>
-                            <w:bookmarkStart w:id="38" w:name="_Toc467588030"/>
-                            <w:bookmarkStart w:id="39" w:name="_Toc467757144"/>
+                            <w:bookmarkStart w:id="39" w:name="_Toc467588030"/>
+                            <w:bookmarkStart w:id="40" w:name="_Toc467757144"/>
                             <w:r>
                               <w:t xml:space="preserve">Figura </w:t>
                             </w:r>
-                            <w:fldSimple w:instr=" SEQ Figura \* ARABIC ">
-                              <w:r>
-                                <w:rPr>
-                                  <w:noProof/>
-                                </w:rPr>
-                                <w:t>9</w:t>
-                              </w:r>
-                            </w:fldSimple>
+                            <w:r>
+                              <w:fldChar w:fldCharType="begin"/>
+                            </w:r>
+                            <w:r>
+                              <w:instrText xml:space="preserve"> SEQ Figura \* ARABIC </w:instrText>
+                            </w:r>
+                            <w:r>
+                              <w:fldChar w:fldCharType="separate"/>
+                            </w:r>
+                            <w:r>
+                              <w:rPr>
+                                <w:noProof/>
+                              </w:rPr>
+                              <w:t>9</w:t>
+                            </w:r>
+                            <w:r>
+                              <w:rPr>
+                                <w:noProof/>
+                              </w:rPr>
+                              <w:fldChar w:fldCharType="end"/>
+                            </w:r>
                             <w:r>
                               <w:t xml:space="preserve"> - </w:t>
                             </w:r>
                             <w:r>
                               <w:t>Tela de Nova Solicitação</w:t>
                             </w:r>
-                            <w:bookmarkEnd w:id="38"/>
+                            <w:bookmarkEnd w:id="39"/>
                             <w:r>
                               <w:br/>
                             </w:r>
@@ -13523,7 +13709,7 @@
                               </w:rPr>
                               <w:t>Fonte: o autor</w:t>
                             </w:r>
-                            <w:bookmarkEnd w:id="39"/>
+                            <w:bookmarkEnd w:id="40"/>
                           </w:p>
                         </w:txbxContent>
                       </wps:txbx>
@@ -13742,26 +13928,39 @@
                                 <w:szCs w:val="20"/>
                               </w:rPr>
                             </w:pPr>
-                            <w:bookmarkStart w:id="40" w:name="_Toc467588031"/>
-                            <w:bookmarkStart w:id="41" w:name="_Toc467757145"/>
+                            <w:bookmarkStart w:id="41" w:name="_Toc467588031"/>
+                            <w:bookmarkStart w:id="42" w:name="_Toc467757145"/>
                             <w:r>
                               <w:t xml:space="preserve">Figura </w:t>
                             </w:r>
-                            <w:fldSimple w:instr=" SEQ Figura \* ARABIC ">
-                              <w:r>
-                                <w:rPr>
-                                  <w:noProof/>
-                                </w:rPr>
-                                <w:t>10</w:t>
-                              </w:r>
-                            </w:fldSimple>
+                            <w:r>
+                              <w:fldChar w:fldCharType="begin"/>
+                            </w:r>
+                            <w:r>
+                              <w:instrText xml:space="preserve"> SEQ Figura \* ARABIC </w:instrText>
+                            </w:r>
+                            <w:r>
+                              <w:fldChar w:fldCharType="separate"/>
+                            </w:r>
+                            <w:r>
+                              <w:rPr>
+                                <w:noProof/>
+                              </w:rPr>
+                              <w:t>10</w:t>
+                            </w:r>
+                            <w:r>
+                              <w:rPr>
+                                <w:noProof/>
+                              </w:rPr>
+                              <w:fldChar w:fldCharType="end"/>
+                            </w:r>
                             <w:r>
                               <w:t xml:space="preserve"> - </w:t>
                             </w:r>
                             <w:r>
                               <w:t>Tela de Acompanhamento da Solicitação de Documentos</w:t>
                             </w:r>
-                            <w:bookmarkEnd w:id="40"/>
+                            <w:bookmarkEnd w:id="41"/>
                             <w:r>
                               <w:br/>
                             </w:r>
@@ -13771,7 +13970,7 @@
                               </w:rPr>
                               <w:t>Fonte: o autor</w:t>
                             </w:r>
-                            <w:bookmarkEnd w:id="41"/>
+                            <w:bookmarkEnd w:id="42"/>
                           </w:p>
                         </w:txbxContent>
                       </wps:txbx>
@@ -14002,26 +14201,39 @@
                                 <w:szCs w:val="20"/>
                               </w:rPr>
                             </w:pPr>
-                            <w:bookmarkStart w:id="42" w:name="_Toc467588032"/>
-                            <w:bookmarkStart w:id="43" w:name="_Toc467757146"/>
+                            <w:bookmarkStart w:id="43" w:name="_Toc467588032"/>
+                            <w:bookmarkStart w:id="44" w:name="_Toc467757146"/>
                             <w:r>
                               <w:t xml:space="preserve">Figura </w:t>
                             </w:r>
-                            <w:fldSimple w:instr=" SEQ Figura \* ARABIC ">
-                              <w:r>
-                                <w:rPr>
-                                  <w:noProof/>
-                                </w:rPr>
-                                <w:t>11</w:t>
-                              </w:r>
-                            </w:fldSimple>
+                            <w:r>
+                              <w:fldChar w:fldCharType="begin"/>
+                            </w:r>
+                            <w:r>
+                              <w:instrText xml:space="preserve"> SEQ Figura \* ARABIC </w:instrText>
+                            </w:r>
+                            <w:r>
+                              <w:fldChar w:fldCharType="separate"/>
+                            </w:r>
+                            <w:r>
+                              <w:rPr>
+                                <w:noProof/>
+                              </w:rPr>
+                              <w:t>11</w:t>
+                            </w:r>
+                            <w:r>
+                              <w:rPr>
+                                <w:noProof/>
+                              </w:rPr>
+                              <w:fldChar w:fldCharType="end"/>
+                            </w:r>
                             <w:r>
                               <w:t xml:space="preserve"> - </w:t>
                             </w:r>
                             <w:r>
                               <w:t>Tela de Controle de Eventos</w:t>
                             </w:r>
-                            <w:bookmarkEnd w:id="42"/>
+                            <w:bookmarkEnd w:id="43"/>
                             <w:r>
                               <w:br/>
                             </w:r>
@@ -14031,7 +14243,7 @@
                               </w:rPr>
                               <w:t>Fonte: o autor</w:t>
                             </w:r>
-                            <w:bookmarkEnd w:id="43"/>
+                            <w:bookmarkEnd w:id="44"/>
                           </w:p>
                         </w:txbxContent>
                       </wps:txbx>
@@ -14252,26 +14464,39 @@
                                 <w:szCs w:val="20"/>
                               </w:rPr>
                             </w:pPr>
-                            <w:bookmarkStart w:id="44" w:name="_Toc467588033"/>
-                            <w:bookmarkStart w:id="45" w:name="_Toc467757147"/>
+                            <w:bookmarkStart w:id="45" w:name="_Toc467588033"/>
+                            <w:bookmarkStart w:id="46" w:name="_Toc467757147"/>
                             <w:r>
                               <w:t xml:space="preserve">Figura </w:t>
                             </w:r>
-                            <w:fldSimple w:instr=" SEQ Figura \* ARABIC ">
-                              <w:r>
-                                <w:rPr>
-                                  <w:noProof/>
-                                </w:rPr>
-                                <w:t>12</w:t>
-                              </w:r>
-                            </w:fldSimple>
+                            <w:r>
+                              <w:fldChar w:fldCharType="begin"/>
+                            </w:r>
+                            <w:r>
+                              <w:instrText xml:space="preserve"> SEQ Figura \* ARABIC </w:instrText>
+                            </w:r>
+                            <w:r>
+                              <w:fldChar w:fldCharType="separate"/>
+                            </w:r>
+                            <w:r>
+                              <w:rPr>
+                                <w:noProof/>
+                              </w:rPr>
+                              <w:t>12</w:t>
+                            </w:r>
+                            <w:r>
+                              <w:rPr>
+                                <w:noProof/>
+                              </w:rPr>
+                              <w:fldChar w:fldCharType="end"/>
+                            </w:r>
                             <w:r>
                               <w:t xml:space="preserve"> - </w:t>
                             </w:r>
                             <w:r>
                               <w:t>Tela de Cadastro de Novos Eventos</w:t>
                             </w:r>
-                            <w:bookmarkEnd w:id="44"/>
+                            <w:bookmarkEnd w:id="45"/>
                             <w:r>
                               <w:br/>
                             </w:r>
@@ -14281,7 +14506,7 @@
                               </w:rPr>
                               <w:t>Fonte: o autor</w:t>
                             </w:r>
-                            <w:bookmarkEnd w:id="45"/>
+                            <w:bookmarkEnd w:id="46"/>
                           </w:p>
                         </w:txbxContent>
                       </wps:txbx>
@@ -14503,19 +14728,32 @@
                                 <w:szCs w:val="20"/>
                               </w:rPr>
                             </w:pPr>
-                            <w:bookmarkStart w:id="46" w:name="_Toc467588034"/>
-                            <w:bookmarkStart w:id="47" w:name="_Toc467757148"/>
+                            <w:bookmarkStart w:id="47" w:name="_Toc467588034"/>
+                            <w:bookmarkStart w:id="48" w:name="_Toc467757148"/>
                             <w:r>
                               <w:t xml:space="preserve">Figura </w:t>
                             </w:r>
-                            <w:fldSimple w:instr=" SEQ Figura \* ARABIC ">
-                              <w:r>
-                                <w:rPr>
-                                  <w:noProof/>
-                                </w:rPr>
-                                <w:t>13</w:t>
-                              </w:r>
-                            </w:fldSimple>
+                            <w:r>
+                              <w:fldChar w:fldCharType="begin"/>
+                            </w:r>
+                            <w:r>
+                              <w:instrText xml:space="preserve"> SEQ Figura \* ARABIC </w:instrText>
+                            </w:r>
+                            <w:r>
+                              <w:fldChar w:fldCharType="separate"/>
+                            </w:r>
+                            <w:r>
+                              <w:rPr>
+                                <w:noProof/>
+                              </w:rPr>
+                              <w:t>13</w:t>
+                            </w:r>
+                            <w:r>
+                              <w:rPr>
+                                <w:noProof/>
+                              </w:rPr>
+                              <w:fldChar w:fldCharType="end"/>
+                            </w:r>
                             <w:r>
                               <w:t xml:space="preserve"> - </w:t>
                             </w:r>
@@ -14526,7 +14764,7 @@
                             <w:r>
                               <w:t>)</w:t>
                             </w:r>
-                            <w:bookmarkEnd w:id="46"/>
+                            <w:bookmarkEnd w:id="47"/>
                             <w:proofErr w:type="gramEnd"/>
                             <w:r>
                               <w:br/>
@@ -14537,7 +14775,7 @@
                               </w:rPr>
                               <w:t>Fonte: o autor</w:t>
                             </w:r>
-                            <w:bookmarkEnd w:id="47"/>
+                            <w:bookmarkEnd w:id="48"/>
                           </w:p>
                         </w:txbxContent>
                       </wps:txbx>
@@ -14706,12 +14944,12 @@
           <w:numId w:val="20"/>
         </w:numPr>
       </w:pPr>
-      <w:bookmarkStart w:id="48" w:name="_Toc467757127"/>
+      <w:bookmarkStart w:id="49" w:name="_Toc467834785"/>
       <w:r>
         <w:lastRenderedPageBreak/>
         <w:t>CONSIDERAÇÕES FINAIS</w:t>
       </w:r>
-      <w:bookmarkEnd w:id="48"/>
+      <w:bookmarkEnd w:id="49"/>
     </w:p>
     <w:p/>
     <w:p>
@@ -14736,12 +14974,7 @@
       </w:r>
       <w:proofErr w:type="gramStart"/>
       <w:r>
-        <w:t>o meio ambiente precisa de uma tr</w:t>
-      </w:r>
-      <w:bookmarkStart w:id="49" w:name="_GoBack"/>
-      <w:bookmarkEnd w:id="49"/>
-      <w:r>
-        <w:t>égua</w:t>
+        <w:t>o meio ambiente precisa de uma trégua</w:t>
       </w:r>
       <w:proofErr w:type="gramEnd"/>
       <w:r>
@@ -14807,7 +15040,7 @@
           <w:rFonts w:cs="Arial"/>
         </w:rPr>
       </w:pPr>
-      <w:bookmarkStart w:id="50" w:name="_Toc467757128"/>
+      <w:bookmarkStart w:id="50" w:name="_Toc467834786"/>
       <w:r>
         <w:rPr>
           <w:rFonts w:cs="Arial"/>
@@ -17235,7 +17468,7 @@
           <w:rFonts w:cs="Arial"/>
         </w:rPr>
       </w:pPr>
-      <w:bookmarkStart w:id="51" w:name="_Toc467757129"/>
+      <w:bookmarkStart w:id="51" w:name="_Toc467834787"/>
       <w:r>
         <w:rPr>
           <w:rFonts w:cs="Arial"/>
@@ -18674,7 +18907,7 @@
           <w:rFonts w:eastAsia="Arial"/>
         </w:rPr>
       </w:pPr>
-      <w:bookmarkStart w:id="65" w:name="_Toc467757130"/>
+      <w:bookmarkStart w:id="65" w:name="_Toc467834788"/>
       <w:r>
         <w:rPr>
           <w:rFonts w:eastAsia="Arial"/>
@@ -18766,14 +18999,27 @@
       <w:r>
         <w:t xml:space="preserve">Figura </w:t>
       </w:r>
-      <w:fldSimple w:instr=" SEQ Figura \* ARABIC ">
-        <w:r>
-          <w:rPr>
-            <w:noProof/>
-          </w:rPr>
-          <w:t>14</w:t>
-        </w:r>
-      </w:fldSimple>
+      <w:r>
+        <w:fldChar w:fldCharType="begin"/>
+      </w:r>
+      <w:r>
+        <w:instrText xml:space="preserve"> SEQ Figura \* ARABIC </w:instrText>
+      </w:r>
+      <w:r>
+        <w:fldChar w:fldCharType="separate"/>
+      </w:r>
+      <w:r>
+        <w:rPr>
+          <w:noProof/>
+        </w:rPr>
+        <w:t>14</w:t>
+      </w:r>
+      <w:r>
+        <w:rPr>
+          <w:noProof/>
+        </w:rPr>
+        <w:fldChar w:fldCharType="end"/>
+      </w:r>
       <w:r>
         <w:t xml:space="preserve"> - Fluxogramas do Sistema</w:t>
       </w:r>
@@ -18811,7 +19057,7 @@
           <w:rFonts w:eastAsia="Arial"/>
         </w:rPr>
       </w:pPr>
-      <w:bookmarkStart w:id="67" w:name="_Toc467757131"/>
+      <w:bookmarkStart w:id="67" w:name="_Toc467834789"/>
       <w:r>
         <w:rPr>
           <w:rFonts w:eastAsia="Arial"/>
@@ -19755,6 +20001,7 @@
         <w:docPartUnique/>
       </w:docPartObj>
     </w:sdtPr>
+    <w:sdtEndPr/>
     <w:sdtContent>
       <w:p>
         <w:pPr>
@@ -19789,6 +20036,7 @@
         <w:docPartUnique/>
       </w:docPartObj>
     </w:sdtPr>
+    <w:sdtEndPr/>
     <w:sdtContent>
       <w:p>
         <w:pPr>
@@ -19808,7 +20056,7 @@
           <w:rPr>
             <w:noProof/>
           </w:rPr>
-          <w:t>45</w:t>
+          <w:t>18</w:t>
         </w:r>
         <w:r>
           <w:fldChar w:fldCharType="end"/>
@@ -23721,11 +23969,11 @@
         </c:dLbls>
         <c:gapWidth val="150"/>
         <c:overlap val="-25"/>
-        <c:axId val="58378240"/>
-        <c:axId val="37989184"/>
+        <c:axId val="222623616"/>
+        <c:axId val="223732480"/>
       </c:barChart>
       <c:catAx>
-        <c:axId val="58378240"/>
+        <c:axId val="222623616"/>
         <c:scaling>
           <c:orientation val="minMax"/>
         </c:scaling>
@@ -23735,7 +23983,7 @@
         <c:majorTickMark val="none"/>
         <c:minorTickMark val="none"/>
         <c:tickLblPos val="nextTo"/>
-        <c:crossAx val="37989184"/>
+        <c:crossAx val="223732480"/>
         <c:crosses val="autoZero"/>
         <c:auto val="1"/>
         <c:lblAlgn val="ctr"/>
@@ -23743,7 +23991,7 @@
         <c:noMultiLvlLbl val="0"/>
       </c:catAx>
       <c:valAx>
-        <c:axId val="37989184"/>
+        <c:axId val="223732480"/>
         <c:scaling>
           <c:orientation val="minMax"/>
         </c:scaling>
@@ -23753,7 +24001,7 @@
         <c:majorTickMark val="none"/>
         <c:minorTickMark val="none"/>
         <c:tickLblPos val="nextTo"/>
-        <c:crossAx val="58378240"/>
+        <c:crossAx val="222623616"/>
         <c:crosses val="autoZero"/>
         <c:crossBetween val="between"/>
       </c:valAx>
@@ -24272,7 +24520,7 @@
   <a:extraClrSchemeLst/>
   <a:extLst>
     <a:ext uri="{05A4C25C-085E-4340-85A3-A5531E510DB2}">
-      <thm15:themeFamily xmlns="" xmlns:thm15="http://schemas.microsoft.com/office/thememl/2012/main" name="Office Theme" id="{62F939B6-93AF-4DB8-9C6B-D6C7DFDC589F}" vid="{4A3C46E8-61CC-4603-A589-7422A47A8E4A}"/>
+      <thm15:themeFamily xmlns:thm15="http://schemas.microsoft.com/office/thememl/2012/main" xmlns="" name="Office Theme" id="{62F939B6-93AF-4DB8-9C6B-D6C7DFDC589F}" vid="{4A3C46E8-61CC-4603-A589-7422A47A8E4A}"/>
     </a:ext>
   </a:extLst>
 </a:theme>
@@ -24283,7 +24531,7 @@
 </file>
 
 <file path=customXml/itemProps1.xml><?xml version="1.0" encoding="utf-8"?>
-<ds:datastoreItem xmlns:ds="http://schemas.openxmlformats.org/officeDocument/2006/customXml" ds:itemID="{FE84B7B4-44D6-419C-B166-CD5F05868B5E}">
+<ds:datastoreItem xmlns:ds="http://schemas.openxmlformats.org/officeDocument/2006/customXml" ds:itemID="{2815E4F4-9F4D-4545-8A47-BFD01F1C4562}">
   <ds:schemaRefs>
     <ds:schemaRef ds:uri="http://schemas.openxmlformats.org/officeDocument/2006/bibliography"/>
   </ds:schemaRefs>

</xml_diff>

<commit_message>
versão final tcc escrito
</commit_message>
<xml_diff>
--- a/TCC 2. (22-11).docx
+++ b/TCC 2. (22-11).docx
@@ -461,21 +461,7 @@
         <w:rPr>
           <w:rFonts w:cs="Arial"/>
         </w:rPr>
-        <w:t xml:space="preserve">Planejamento de Pesquisa apresentado ao Curso de Sistemas de Informação da Faculdade CNEC de Campo Largo, como requisito parcial para a obtenção do grau de Bacharel em Sistemas de Informação. Orientador: Prof. </w:t>
-      </w:r>
-      <w:proofErr w:type="spellStart"/>
-      <w:r>
-        <w:rPr>
-          <w:rFonts w:cs="Arial"/>
-        </w:rPr>
-        <w:t>Edjalma</w:t>
-      </w:r>
-      <w:proofErr w:type="spellEnd"/>
-      <w:r>
-        <w:rPr>
-          <w:rFonts w:cs="Arial"/>
-        </w:rPr>
-        <w:t xml:space="preserve"> C. Ferreira</w:t>
+        <w:t>Planejamento de Pesquisa apresentado ao Curso de Sistemas de Informação da Faculdade CNEC de Campo Largo, como requisito parcial para a obtenção do grau de Bacharel em Sistemas de Informação. Orientador: Prof. Edjalma C. Ferreira</w:t>
       </w:r>
     </w:p>
     <w:p>
@@ -662,7 +648,6 @@
         <w:tab/>
         <w:t xml:space="preserve">À Fernanda, amiga, colega de trabalho e </w:t>
       </w:r>
-      <w:proofErr w:type="spellStart"/>
       <w:r>
         <w:rPr>
           <w:rFonts w:eastAsia="Times New Roman" w:cs="Arial"/>
@@ -673,7 +658,6 @@
         </w:rPr>
         <w:t>WebDesigner</w:t>
       </w:r>
-      <w:proofErr w:type="spellEnd"/>
       <w:r>
         <w:rPr>
           <w:rFonts w:eastAsia="Times New Roman" w:cs="Arial"/>
@@ -682,44 +666,6 @@
           <w:lang w:eastAsia="pt-BR"/>
         </w:rPr>
         <w:t>, que, no momento de desespero, me ajudou a identificar problemas de layout.</w:t>
-      </w:r>
-    </w:p>
-    <w:p>
-      <w:pPr>
-        <w:spacing w:after="0" w:line="360" w:lineRule="auto"/>
-        <w:jc w:val="both"/>
-        <w:rPr>
-          <w:rFonts w:ascii="Times New Roman" w:eastAsia="Times New Roman" w:hAnsi="Times New Roman" w:cs="Times New Roman"/>
-          <w:szCs w:val="24"/>
-          <w:lang w:eastAsia="pt-BR"/>
-        </w:rPr>
-      </w:pPr>
-      <w:r>
-        <w:rPr>
-          <w:rFonts w:eastAsia="Times New Roman" w:cs="Arial"/>
-          <w:color w:val="000000"/>
-          <w:szCs w:val="24"/>
-          <w:lang w:eastAsia="pt-BR"/>
-        </w:rPr>
-        <w:tab/>
-      </w:r>
-      <w:r>
-        <w:rPr>
-          <w:rFonts w:eastAsia="Times New Roman" w:cs="Arial"/>
-          <w:color w:val="000000"/>
-          <w:szCs w:val="24"/>
-          <w:lang w:eastAsia="pt-BR"/>
-        </w:rPr>
-        <w:t>À</w:t>
-      </w:r>
-      <w:r>
-        <w:rPr>
-          <w:rFonts w:eastAsia="Times New Roman" w:cs="Arial"/>
-          <w:color w:val="000000"/>
-          <w:szCs w:val="24"/>
-          <w:lang w:eastAsia="pt-BR"/>
-        </w:rPr>
-        <w:t xml:space="preserve"> minha namorada, que, nesta reta final, me deu fôlego para continuar e não largar as coisas pelo caminho.</w:t>
       </w:r>
     </w:p>
     <w:p>
@@ -1671,7 +1617,16 @@
             <w:rStyle w:val="Hyperlink"/>
             <w:noProof/>
           </w:rPr>
-          <w:t>Figura 2 - MER: Modelo entidade relacionamento</w:t>
+          <w:t>Figura 2 - MER: Modelo en</w:t>
+        </w:r>
+        <w:bookmarkStart w:id="0" w:name="_GoBack"/>
+        <w:bookmarkEnd w:id="0"/>
+        <w:r>
+          <w:rPr>
+            <w:rStyle w:val="Hyperlink"/>
+            <w:noProof/>
+          </w:rPr>
+          <w:t>tidade relacionamento</w:t>
         </w:r>
         <w:r>
           <w:rPr>
@@ -2720,31 +2675,13 @@
         </w:rPr>
         <w:t xml:space="preserve">PO - </w:t>
       </w:r>
-      <w:proofErr w:type="spellStart"/>
       <w:r>
         <w:rPr>
           <w:rFonts w:cs="Arial"/>
           <w:i/>
         </w:rPr>
-        <w:t>Product</w:t>
-      </w:r>
-      <w:proofErr w:type="spellEnd"/>
-      <w:r>
-        <w:rPr>
-          <w:rFonts w:cs="Arial"/>
-          <w:i/>
-        </w:rPr>
-        <w:t xml:space="preserve"> </w:t>
-      </w:r>
-      <w:proofErr w:type="spellStart"/>
-      <w:r>
-        <w:rPr>
-          <w:rFonts w:cs="Arial"/>
-          <w:i/>
-        </w:rPr>
-        <w:t>Owner</w:t>
-      </w:r>
-      <w:proofErr w:type="spellEnd"/>
+        <w:t>Product Owner</w:t>
+      </w:r>
     </w:p>
     <w:p>
       <w:pPr>
@@ -5179,7 +5116,7 @@
           <w:rFonts w:cs="Arial"/>
         </w:rPr>
       </w:pPr>
-      <w:bookmarkStart w:id="0" w:name="_Toc467834765"/>
+      <w:bookmarkStart w:id="1" w:name="_Toc467834765"/>
       <w:r>
         <w:rPr>
           <w:rFonts w:cs="Arial"/>
@@ -5187,7 +5124,7 @@
         <w:lastRenderedPageBreak/>
         <w:t>INTRODUÇÃO</w:t>
       </w:r>
-      <w:bookmarkEnd w:id="0"/>
+      <w:bookmarkEnd w:id="1"/>
     </w:p>
     <w:p>
       <w:pPr>
@@ -5253,14 +5190,12 @@
         </w:rPr>
         <w:t xml:space="preserve"> à preservação da integridade de tais informações. Por mais que a preocupação com autenticidade e integridade de documentos seja abordada como consequência da digitalização dos mesmos, “a preocupação com a autenticidade de documentos sempre existiu, apenas ganhou mais atenção devido à vulnerabilidade e à facilidade com que documentos digitais podem ser alterados sem que, em alguns casos, </w:t>
       </w:r>
-      <w:proofErr w:type="spellStart"/>
       <w:r>
         <w:rPr>
           <w:rFonts w:cs="Arial"/>
         </w:rPr>
         <w:t>sejav</w:t>
       </w:r>
-      <w:proofErr w:type="spellEnd"/>
       <w:r>
         <w:rPr>
           <w:rFonts w:cs="Arial"/>
@@ -5343,7 +5278,7 @@
           <w:rFonts w:cs="Arial"/>
         </w:rPr>
       </w:pPr>
-      <w:bookmarkStart w:id="1" w:name="_Toc467834766"/>
+      <w:bookmarkStart w:id="2" w:name="_Toc467834766"/>
       <w:r>
         <w:rPr>
           <w:rFonts w:cs="Arial"/>
@@ -5351,7 +5286,7 @@
         <w:lastRenderedPageBreak/>
         <w:t>PROBLEMA</w:t>
       </w:r>
-      <w:bookmarkEnd w:id="1"/>
+      <w:bookmarkEnd w:id="2"/>
     </w:p>
     <w:p>
       <w:pPr>
@@ -5446,7 +5381,7 @@
           <w:rFonts w:cs="Arial"/>
         </w:rPr>
       </w:pPr>
-      <w:bookmarkStart w:id="2" w:name="_Toc467834767"/>
+      <w:bookmarkStart w:id="3" w:name="_Toc467834767"/>
       <w:r>
         <w:rPr>
           <w:rFonts w:cs="Arial"/>
@@ -5454,7 +5389,7 @@
         <w:lastRenderedPageBreak/>
         <w:t>OBJETIVOS</w:t>
       </w:r>
-      <w:bookmarkEnd w:id="2"/>
+      <w:bookmarkEnd w:id="3"/>
     </w:p>
     <w:p>
       <w:pPr>
@@ -5478,14 +5413,14 @@
           <w:rFonts w:cs="Arial"/>
         </w:rPr>
       </w:pPr>
-      <w:bookmarkStart w:id="3" w:name="_Toc467834768"/>
+      <w:bookmarkStart w:id="4" w:name="_Toc467834768"/>
       <w:r>
         <w:rPr>
           <w:rFonts w:cs="Arial"/>
         </w:rPr>
         <w:t>OBJETIVO GERAL</w:t>
       </w:r>
-      <w:bookmarkEnd w:id="3"/>
+      <w:bookmarkEnd w:id="4"/>
     </w:p>
     <w:p>
       <w:pPr>
@@ -5516,14 +5451,14 @@
           <w:rFonts w:cs="Arial"/>
         </w:rPr>
       </w:pPr>
-      <w:bookmarkStart w:id="4" w:name="_Toc467834769"/>
+      <w:bookmarkStart w:id="5" w:name="_Toc467834769"/>
       <w:r>
         <w:rPr>
           <w:rFonts w:cs="Arial"/>
         </w:rPr>
         <w:t>OBJETIVOS ESPECÍFICOS</w:t>
       </w:r>
-      <w:bookmarkEnd w:id="4"/>
+      <w:bookmarkEnd w:id="5"/>
     </w:p>
     <w:p>
       <w:pPr>
@@ -5633,7 +5568,7 @@
           <w:rFonts w:cs="Arial"/>
         </w:rPr>
       </w:pPr>
-      <w:bookmarkStart w:id="5" w:name="_Toc467834770"/>
+      <w:bookmarkStart w:id="6" w:name="_Toc467834770"/>
       <w:r>
         <w:rPr>
           <w:rFonts w:cs="Arial"/>
@@ -5641,7 +5576,7 @@
         <w:lastRenderedPageBreak/>
         <w:t>JUSTIFICATIVA DO PROJETO</w:t>
       </w:r>
-      <w:bookmarkEnd w:id="5"/>
+      <w:bookmarkEnd w:id="6"/>
     </w:p>
     <w:p>
       <w:pPr>
@@ -5792,7 +5727,7 @@
           <w:rFonts w:cs="Arial"/>
         </w:rPr>
       </w:pPr>
-      <w:bookmarkStart w:id="6" w:name="_Toc467834771"/>
+      <w:bookmarkStart w:id="7" w:name="_Toc467834771"/>
       <w:r>
         <w:rPr>
           <w:rFonts w:cs="Arial"/>
@@ -5800,7 +5735,7 @@
         <w:lastRenderedPageBreak/>
         <w:t>METODOLOGIA</w:t>
       </w:r>
-      <w:bookmarkEnd w:id="6"/>
+      <w:bookmarkEnd w:id="7"/>
     </w:p>
     <w:p>
       <w:pPr>
@@ -5865,7 +5800,7 @@
         </w:rPr>
         <w:br w:type="page"/>
       </w:r>
-      <w:bookmarkStart w:id="7" w:name="_Toc467834772"/>
+      <w:bookmarkStart w:id="8" w:name="_Toc467834772"/>
       <w:r>
         <w:lastRenderedPageBreak/>
         <w:t>PESQUISA</w:t>
@@ -5873,7 +5808,7 @@
       <w:r>
         <w:t xml:space="preserve"> DE CAMPO</w:t>
       </w:r>
-      <w:bookmarkEnd w:id="7"/>
+      <w:bookmarkEnd w:id="8"/>
     </w:p>
     <w:p>
       <w:pPr>
@@ -5979,18 +5914,31 @@
           <w:rStyle w:val="Ttulo1Char"/>
         </w:rPr>
       </w:pPr>
-      <w:bookmarkStart w:id="8" w:name="_Toc467757132"/>
+      <w:bookmarkStart w:id="9" w:name="_Toc467757132"/>
       <w:r>
         <w:t xml:space="preserve">Gráfico </w:t>
       </w:r>
-      <w:fldSimple w:instr=" SEQ Gráfico \* ARABIC ">
-        <w:r>
-          <w:rPr>
-            <w:noProof/>
-          </w:rPr>
-          <w:t>1</w:t>
-        </w:r>
-      </w:fldSimple>
+      <w:r>
+        <w:fldChar w:fldCharType="begin"/>
+      </w:r>
+      <w:r>
+        <w:instrText xml:space="preserve"> SEQ Gráfico \* ARABIC </w:instrText>
+      </w:r>
+      <w:r>
+        <w:fldChar w:fldCharType="separate"/>
+      </w:r>
+      <w:r>
+        <w:rPr>
+          <w:noProof/>
+        </w:rPr>
+        <w:t>1</w:t>
+      </w:r>
+      <w:r>
+        <w:rPr>
+          <w:noProof/>
+        </w:rPr>
+        <w:fldChar w:fldCharType="end"/>
+      </w:r>
       <w:r>
         <w:t xml:space="preserve"> - Alunos e favor e contra o uso de um sistema informatizado</w:t>
       </w:r>
@@ -6000,7 +5948,7 @@
       <w:r>
         <w:t>Fonte: o Autor</w:t>
       </w:r>
-      <w:bookmarkEnd w:id="8"/>
+      <w:bookmarkEnd w:id="9"/>
     </w:p>
     <w:p/>
     <w:p>
@@ -6053,18 +6001,31 @@
       <w:pPr>
         <w:pStyle w:val="Legenda"/>
       </w:pPr>
-      <w:bookmarkStart w:id="9" w:name="_Toc467757133"/>
+      <w:bookmarkStart w:id="10" w:name="_Toc467757133"/>
       <w:r>
         <w:t xml:space="preserve">Gráfico </w:t>
       </w:r>
-      <w:fldSimple w:instr=" SEQ Gráfico \* ARABIC ">
-        <w:r>
-          <w:rPr>
-            <w:noProof/>
-          </w:rPr>
-          <w:t>2</w:t>
-        </w:r>
-      </w:fldSimple>
+      <w:r>
+        <w:fldChar w:fldCharType="begin"/>
+      </w:r>
+      <w:r>
+        <w:instrText xml:space="preserve"> SEQ Gráfico \* ARABIC </w:instrText>
+      </w:r>
+      <w:r>
+        <w:fldChar w:fldCharType="separate"/>
+      </w:r>
+      <w:r>
+        <w:rPr>
+          <w:noProof/>
+        </w:rPr>
+        <w:t>2</w:t>
+      </w:r>
+      <w:r>
+        <w:rPr>
+          <w:noProof/>
+        </w:rPr>
+        <w:fldChar w:fldCharType="end"/>
+      </w:r>
       <w:r>
         <w:t xml:space="preserve"> - Meios utilizados para acessar a internet</w:t>
       </w:r>
@@ -6072,7 +6033,7 @@
         <w:br/>
         <w:t>Fonte: o Autor</w:t>
       </w:r>
-      <w:bookmarkEnd w:id="9"/>
+      <w:bookmarkEnd w:id="10"/>
     </w:p>
     <w:p/>
     <w:p>
@@ -6115,18 +6076,31 @@
       <w:pPr>
         <w:pStyle w:val="Legenda"/>
       </w:pPr>
-      <w:bookmarkStart w:id="10" w:name="_Toc467757134"/>
+      <w:bookmarkStart w:id="11" w:name="_Toc467757134"/>
       <w:r>
         <w:t xml:space="preserve">Gráfico </w:t>
       </w:r>
-      <w:fldSimple w:instr=" SEQ Gráfico \* ARABIC ">
-        <w:r>
-          <w:rPr>
-            <w:noProof/>
-          </w:rPr>
-          <w:t>3</w:t>
-        </w:r>
-      </w:fldSimple>
+      <w:r>
+        <w:fldChar w:fldCharType="begin"/>
+      </w:r>
+      <w:r>
+        <w:instrText xml:space="preserve"> SEQ Gráfico \* ARABIC </w:instrText>
+      </w:r>
+      <w:r>
+        <w:fldChar w:fldCharType="separate"/>
+      </w:r>
+      <w:r>
+        <w:rPr>
+          <w:noProof/>
+        </w:rPr>
+        <w:t>3</w:t>
+      </w:r>
+      <w:r>
+        <w:rPr>
+          <w:noProof/>
+        </w:rPr>
+        <w:fldChar w:fldCharType="end"/>
+      </w:r>
       <w:r>
         <w:t xml:space="preserve"> - Conhecimento acerca de situação de horas complementares</w:t>
       </w:r>
@@ -6136,7 +6110,7 @@
       <w:r>
         <w:t>Fonte: o Autor</w:t>
       </w:r>
-      <w:bookmarkEnd w:id="10"/>
+      <w:bookmarkEnd w:id="11"/>
     </w:p>
     <w:p>
       <w:pPr>
@@ -6167,18 +6141,31 @@
       <w:pPr>
         <w:pStyle w:val="Legenda"/>
       </w:pPr>
-      <w:bookmarkStart w:id="11" w:name="_Toc467757135"/>
+      <w:bookmarkStart w:id="12" w:name="_Toc467757135"/>
       <w:r>
         <w:t xml:space="preserve">Gráfico </w:t>
       </w:r>
-      <w:fldSimple w:instr=" SEQ Gráfico \* ARABIC ">
-        <w:r>
-          <w:rPr>
-            <w:noProof/>
-          </w:rPr>
-          <w:t>4</w:t>
-        </w:r>
-      </w:fldSimple>
+      <w:r>
+        <w:fldChar w:fldCharType="begin"/>
+      </w:r>
+      <w:r>
+        <w:instrText xml:space="preserve"> SEQ Gráfico \* ARABIC </w:instrText>
+      </w:r>
+      <w:r>
+        <w:fldChar w:fldCharType="separate"/>
+      </w:r>
+      <w:r>
+        <w:rPr>
+          <w:noProof/>
+        </w:rPr>
+        <w:t>4</w:t>
+      </w:r>
+      <w:r>
+        <w:rPr>
+          <w:noProof/>
+        </w:rPr>
+        <w:fldChar w:fldCharType="end"/>
+      </w:r>
       <w:r>
         <w:t xml:space="preserve"> - Agilidade do procedimento manual de solicitações de documentos</w:t>
       </w:r>
@@ -6188,7 +6175,7 @@
       <w:r>
         <w:t>Fonte: o Autor</w:t>
       </w:r>
-      <w:bookmarkEnd w:id="11"/>
+      <w:bookmarkEnd w:id="12"/>
     </w:p>
     <w:p>
       <w:r>
@@ -6207,7 +6194,7 @@
           <w:rFonts w:cs="Arial"/>
         </w:rPr>
       </w:pPr>
-      <w:bookmarkStart w:id="12" w:name="_Toc467834773"/>
+      <w:bookmarkStart w:id="13" w:name="_Toc467834773"/>
       <w:r>
         <w:rPr>
           <w:rFonts w:cs="Arial"/>
@@ -6215,7 +6202,7 @@
         <w:lastRenderedPageBreak/>
         <w:t>REVISÃO DE LITERATURA</w:t>
       </w:r>
-      <w:bookmarkEnd w:id="12"/>
+      <w:bookmarkEnd w:id="13"/>
     </w:p>
     <w:p>
       <w:pPr>
@@ -6238,14 +6225,14 @@
           <w:rFonts w:cs="Arial"/>
         </w:rPr>
       </w:pPr>
-      <w:bookmarkStart w:id="13" w:name="_Toc467834774"/>
+      <w:bookmarkStart w:id="14" w:name="_Toc467834774"/>
       <w:r>
         <w:rPr>
           <w:rFonts w:cs="Arial"/>
         </w:rPr>
         <w:t>Requisitos</w:t>
       </w:r>
-      <w:bookmarkEnd w:id="13"/>
+      <w:bookmarkEnd w:id="14"/>
     </w:p>
     <w:p>
       <w:pPr>
@@ -6646,28 +6633,13 @@
           <w:rFonts w:cs="Arial"/>
           <w:u w:val="single"/>
         </w:rPr>
-        <w:t xml:space="preserve">Completar dados </w:t>
-      </w:r>
-      <w:proofErr w:type="gramStart"/>
-      <w:r>
-        <w:rPr>
-          <w:rFonts w:cs="Arial"/>
-          <w:u w:val="single"/>
-        </w:rPr>
-        <w:t xml:space="preserve">cadastrais </w:t>
-      </w:r>
-      <w:r>
-        <w:rPr>
-          <w:rFonts w:cs="Arial"/>
-        </w:rPr>
-        <w:t xml:space="preserve"> -</w:t>
-      </w:r>
-      <w:proofErr w:type="gramEnd"/>
-      <w:r>
-        <w:rPr>
-          <w:rFonts w:cs="Arial"/>
-        </w:rPr>
-        <w:t xml:space="preserve"> O sistema deve, no momento após o login, verificar se o usuário possui e-mail cadastrado. Caso não possua, o sistema deve redirecionar para a página de dados cadastrais para que o usuário complete o seu cadastro.</w:t>
+        <w:t xml:space="preserve">Completar dados cadastrais </w:t>
+      </w:r>
+      <w:r>
+        <w:rPr>
+          <w:rFonts w:cs="Arial"/>
+        </w:rPr>
+        <w:t xml:space="preserve"> - O sistema deve, no momento após o login, verificar se o usuário possui e-mail cadastrado. Caso não possua, o sistema deve redirecionar para a página de dados cadastrais para que o usuário complete o seu cadastro.</w:t>
       </w:r>
     </w:p>
     <w:p>
@@ -6759,21 +6731,7 @@
         <w:rPr>
           <w:rFonts w:cs="Arial"/>
         </w:rPr>
-        <w:t xml:space="preserve"> – O sistema deve possuir um link de Sair para que o usuário </w:t>
-      </w:r>
-      <w:proofErr w:type="spellStart"/>
-      <w:r>
-        <w:rPr>
-          <w:rFonts w:cs="Arial"/>
-        </w:rPr>
-        <w:t>deslogue</w:t>
-      </w:r>
-      <w:proofErr w:type="spellEnd"/>
-      <w:r>
-        <w:rPr>
-          <w:rFonts w:cs="Arial"/>
-        </w:rPr>
-        <w:t xml:space="preserve"> do sistema a partir de qualquer tela.</w:t>
+        <w:t xml:space="preserve"> – O sistema deve possuir um link de Sair para que o usuário deslogue do sistema a partir de qualquer tela.</w:t>
       </w:r>
     </w:p>
     <w:p>
@@ -7121,16 +7079,8 @@
         <w:rPr>
           <w:rFonts w:cs="Arial"/>
         </w:rPr>
-        <w:t xml:space="preserve"> de forma </w:t>
-      </w:r>
-      <w:proofErr w:type="spellStart"/>
-      <w:r>
-        <w:rPr>
-          <w:rFonts w:cs="Arial"/>
-        </w:rPr>
-        <w:t>descriptografada</w:t>
-      </w:r>
-      <w:proofErr w:type="spellEnd"/>
+        <w:t xml:space="preserve"> de forma descriptografada</w:t>
+      </w:r>
       <w:r>
         <w:rPr>
           <w:rFonts w:cs="Arial"/>
@@ -8079,7 +8029,7 @@
           <w:rFonts w:cs="Arial"/>
         </w:rPr>
       </w:pPr>
-      <w:bookmarkStart w:id="14" w:name="_Toc467834775"/>
+      <w:bookmarkStart w:id="15" w:name="_Toc467834775"/>
       <w:r>
         <w:rPr>
           <w:rStyle w:val="Ttulo2Char"/>
@@ -8088,7 +8038,7 @@
         </w:rPr>
         <w:t>ORM</w:t>
       </w:r>
-      <w:bookmarkEnd w:id="14"/>
+      <w:bookmarkEnd w:id="15"/>
     </w:p>
     <w:p>
       <w:pPr>
@@ -8103,21 +8053,7 @@
         <w:rPr>
           <w:rFonts w:cs="Arial"/>
         </w:rPr>
-        <w:t xml:space="preserve">As </w:t>
-      </w:r>
-      <w:proofErr w:type="spellStart"/>
-      <w:r>
-        <w:rPr>
-          <w:rFonts w:cs="Arial"/>
-        </w:rPr>
-        <w:t>ORM’s</w:t>
-      </w:r>
-      <w:proofErr w:type="spellEnd"/>
-      <w:r>
-        <w:rPr>
-          <w:rFonts w:cs="Arial"/>
-        </w:rPr>
-        <w:t xml:space="preserve"> são ferramentas utilizadas para persistência de dados que permitem que se faça um mapeamento de objetos do seu sistema em relação ao seu SGBD, tornando a troca de informações entre o sistema e sua base de dados mais simples.</w:t>
+        <w:t>As ORM’s são ferramentas utilizadas para persistência de dados que permitem que se faça um mapeamento de objetos do seu sistema em relação ao seu SGBD, tornando a troca de informações entre o sistema e sua base de dados mais simples.</w:t>
       </w:r>
     </w:p>
     <w:p>
@@ -8289,128 +8225,14 @@
         <w:rPr>
           <w:rFonts w:cs="Arial"/>
         </w:rPr>
-        <w:t xml:space="preserve"> .</w:t>
-      </w:r>
-      <w:proofErr w:type="spellStart"/>
-      <w:r>
-        <w:rPr>
-          <w:rFonts w:cs="Arial"/>
-        </w:rPr>
-        <w:t>pdf</w:t>
-      </w:r>
-      <w:proofErr w:type="spellEnd"/>
-      <w:r>
-        <w:rPr>
-          <w:rFonts w:cs="Arial"/>
-        </w:rPr>
-        <w:t>, .</w:t>
-      </w:r>
-      <w:proofErr w:type="spellStart"/>
-      <w:r>
-        <w:rPr>
-          <w:rFonts w:cs="Arial"/>
-        </w:rPr>
-        <w:t>doc</w:t>
-      </w:r>
-      <w:proofErr w:type="spellEnd"/>
-      <w:r>
-        <w:rPr>
-          <w:rFonts w:cs="Arial"/>
-        </w:rPr>
-        <w:t>, .</w:t>
-      </w:r>
-      <w:proofErr w:type="spellStart"/>
-      <w:r>
-        <w:rPr>
-          <w:rFonts w:cs="Arial"/>
-        </w:rPr>
-        <w:t>docx</w:t>
-      </w:r>
-      <w:proofErr w:type="spellEnd"/>
-      <w:r>
-        <w:rPr>
-          <w:rFonts w:cs="Arial"/>
-        </w:rPr>
-        <w:t>, .</w:t>
-      </w:r>
-      <w:proofErr w:type="spellStart"/>
-      <w:r>
-        <w:rPr>
-          <w:rFonts w:cs="Arial"/>
-        </w:rPr>
-        <w:t>xls</w:t>
-      </w:r>
-      <w:proofErr w:type="spellEnd"/>
-      <w:r>
-        <w:rPr>
-          <w:rFonts w:cs="Arial"/>
-        </w:rPr>
-        <w:t>, .</w:t>
-      </w:r>
-      <w:proofErr w:type="spellStart"/>
-      <w:r>
-        <w:rPr>
-          <w:rFonts w:cs="Arial"/>
-        </w:rPr>
-        <w:t>xlsx</w:t>
-      </w:r>
-      <w:proofErr w:type="spellEnd"/>
-      <w:r>
-        <w:rPr>
-          <w:rFonts w:cs="Arial"/>
-        </w:rPr>
-        <w:t>, .</w:t>
-      </w:r>
-      <w:proofErr w:type="spellStart"/>
-      <w:r>
-        <w:rPr>
-          <w:rFonts w:cs="Arial"/>
-        </w:rPr>
-        <w:t>jpg</w:t>
-      </w:r>
-      <w:proofErr w:type="spellEnd"/>
-      <w:r>
-        <w:rPr>
-          <w:rFonts w:cs="Arial"/>
-        </w:rPr>
-        <w:t>, .</w:t>
-      </w:r>
-      <w:proofErr w:type="spellStart"/>
-      <w:r>
-        <w:rPr>
-          <w:rFonts w:cs="Arial"/>
-        </w:rPr>
-        <w:t>jpeg</w:t>
-      </w:r>
-      <w:proofErr w:type="spellEnd"/>
-      <w:r>
-        <w:rPr>
-          <w:rFonts w:cs="Arial"/>
-        </w:rPr>
-        <w:t>, .</w:t>
-      </w:r>
-      <w:proofErr w:type="spellStart"/>
-      <w:r>
-        <w:rPr>
-          <w:rFonts w:cs="Arial"/>
-        </w:rPr>
-        <w:t>png</w:t>
-      </w:r>
-      <w:proofErr w:type="spellEnd"/>
-      <w:r>
-        <w:rPr>
-          <w:rFonts w:cs="Arial"/>
-        </w:rPr>
-        <w:t>, .</w:t>
-      </w:r>
-      <w:proofErr w:type="spellStart"/>
-      <w:r>
-        <w:rPr>
-          <w:rFonts w:cs="Arial"/>
-        </w:rPr>
-        <w:t>bmp</w:t>
-      </w:r>
-      <w:proofErr w:type="spellEnd"/>
+        <w:t xml:space="preserve"> .pdf</w:t>
+      </w:r>
+      <w:r>
+        <w:rPr>
+          <w:rFonts w:cs="Arial"/>
+        </w:rPr>
+        <w:t>, .doc, .docx, .xls, .xlsx, .jpg, .jpeg, .png, .bmp</w:t>
+      </w:r>
       <w:r>
         <w:rPr>
           <w:rFonts w:cs="Arial"/>
@@ -8590,7 +8412,7 @@
           <w:rFonts w:cs="Arial"/>
         </w:rPr>
       </w:pPr>
-      <w:bookmarkStart w:id="15" w:name="_Toc467834776"/>
+      <w:bookmarkStart w:id="16" w:name="_Toc467834776"/>
       <w:r>
         <w:rPr>
           <w:rStyle w:val="Ttulo2Char"/>
@@ -8599,7 +8421,7 @@
         </w:rPr>
         <w:t>Linguagem de desenvolvimento</w:t>
       </w:r>
-      <w:bookmarkEnd w:id="15"/>
+      <w:bookmarkEnd w:id="16"/>
     </w:p>
     <w:p>
       <w:pPr>
@@ -8649,49 +8471,7 @@
         <w:rPr>
           <w:rFonts w:cs="Arial"/>
         </w:rPr>
-        <w:t xml:space="preserve">“O ASP.NET é uma plataforma Web que fornece todos os serviços necessários à criação de aplicativos Web baseados em servidor para ambientes corporativos.  O ASP.NET foi criado em .NET Framework, de modo que todos os recursos do .NET Framework estão disponíveis nos aplicativos ASP.NET.  Seus aplicativos podem ser escritos em qualquer linguagem compatível com CLR (Common </w:t>
-      </w:r>
-      <w:proofErr w:type="spellStart"/>
-      <w:r>
-        <w:rPr>
-          <w:rFonts w:cs="Arial"/>
-        </w:rPr>
-        <w:t>Language</w:t>
-      </w:r>
-      <w:proofErr w:type="spellEnd"/>
-      <w:r>
-        <w:rPr>
-          <w:rFonts w:cs="Arial"/>
-        </w:rPr>
-        <w:t xml:space="preserve"> </w:t>
-      </w:r>
-      <w:proofErr w:type="spellStart"/>
-      <w:r>
-        <w:rPr>
-          <w:rFonts w:cs="Arial"/>
-        </w:rPr>
-        <w:t>Runtime</w:t>
-      </w:r>
-      <w:proofErr w:type="spellEnd"/>
-      <w:r>
-        <w:rPr>
-          <w:rFonts w:cs="Arial"/>
-        </w:rPr>
-        <w:t xml:space="preserve">), incluindo Visual Basic e C#” (ASP.NET </w:t>
-      </w:r>
-      <w:proofErr w:type="spellStart"/>
-      <w:r>
-        <w:rPr>
-          <w:rFonts w:cs="Arial"/>
-        </w:rPr>
-        <w:t>and</w:t>
-      </w:r>
-      <w:proofErr w:type="spellEnd"/>
-      <w:r>
-        <w:rPr>
-          <w:rFonts w:cs="Arial"/>
-        </w:rPr>
-        <w:t xml:space="preserve"> Visual Studio for Web, 2016).</w:t>
+        <w:t>“O ASP.NET é uma plataforma Web que fornece todos os serviços necessários à criação de aplicativos Web baseados em servidor para ambientes corporativos.  O ASP.NET foi criado em .NET Framework, de modo que todos os recursos do .NET Framework estão disponíveis nos aplicativos ASP.NET.  Seus aplicativos podem ser escritos em qualquer linguagem compatível com CLR (Common Language Runtime), incluindo Visual Basic e C#” (ASP.NET and Visual Studio for Web, 2016).</w:t>
       </w:r>
     </w:p>
     <w:p>
@@ -8707,21 +8487,7 @@
         <w:rPr>
           <w:rFonts w:cs="Arial"/>
         </w:rPr>
-        <w:t>“O padrão MVC (</w:t>
-      </w:r>
-      <w:proofErr w:type="spellStart"/>
-      <w:r>
-        <w:rPr>
-          <w:rFonts w:cs="Arial"/>
-        </w:rPr>
-        <w:t>Model-View-Controller</w:t>
-      </w:r>
-      <w:proofErr w:type="spellEnd"/>
-      <w:r>
-        <w:rPr>
-          <w:rFonts w:cs="Arial"/>
-        </w:rPr>
-        <w:t>) é um princípio de design arquitetural que separa os componentes de um aplicativo Web. Essa separação dá a você mais controle sobre as partes individuais do aplicativo, que podem ser desenvolvidas, modificadas e testadas com maior facilidade” (Mapa de conteúdo do ASP.NET MVC 4, 2016).</w:t>
+        <w:t>“O padrão MVC (Model-View-Controller) é um princípio de design arquitetural que separa os componentes de um aplicativo Web. Essa separação dá a você mais controle sobre as partes individuais do aplicativo, que podem ser desenvolvidas, modificadas e testadas com maior facilidade” (Mapa de conteúdo do ASP.NET MVC 4, 2016).</w:t>
       </w:r>
     </w:p>
     <w:p>
@@ -8768,7 +8534,7 @@
           <w:rFonts w:cs="Arial"/>
         </w:rPr>
       </w:pPr>
-      <w:bookmarkStart w:id="16" w:name="_Toc467834777"/>
+      <w:bookmarkStart w:id="17" w:name="_Toc467834777"/>
       <w:r>
         <w:rPr>
           <w:rStyle w:val="Ttulo2Char"/>
@@ -8778,7 +8544,7 @@
         <w:lastRenderedPageBreak/>
         <w:t>Banco de dados</w:t>
       </w:r>
-      <w:bookmarkEnd w:id="16"/>
+      <w:bookmarkEnd w:id="17"/>
     </w:p>
     <w:p>
       <w:pPr>
@@ -8888,18 +8654,34 @@
       <w:pPr>
         <w:pStyle w:val="Legenda"/>
       </w:pPr>
-      <w:bookmarkStart w:id="17" w:name="_Toc467757136"/>
+      <w:bookmarkStart w:id="18" w:name="_Toc467757136"/>
       <w:r>
         <w:t xml:space="preserve">Figura </w:t>
       </w:r>
-      <w:fldSimple w:instr=" SEQ Figura \* ARABIC ">
-        <w:r>
-          <w:rPr>
-            <w:noProof/>
-          </w:rPr>
-          <w:t>1</w:t>
-        </w:r>
-      </w:fldSimple>
+      <w:r>
+        <w:fldChar w:fldCharType="begin"/>
+      </w:r>
+      <w:r>
+        <w:instrText xml:space="preserve"> SEQ Figura \* ARABIC</w:instrText>
+      </w:r>
+      <w:r>
+        <w:instrText xml:space="preserve"> </w:instrText>
+      </w:r>
+      <w:r>
+        <w:fldChar w:fldCharType="separate"/>
+      </w:r>
+      <w:r>
+        <w:rPr>
+          <w:noProof/>
+        </w:rPr>
+        <w:t>1</w:t>
+      </w:r>
+      <w:r>
+        <w:rPr>
+          <w:noProof/>
+        </w:rPr>
+        <w:fldChar w:fldCharType="end"/>
+      </w:r>
       <w:r>
         <w:t xml:space="preserve"> - DER: Diagrama entidade relacionamento</w:t>
       </w:r>
@@ -8907,7 +8689,7 @@
         <w:br/>
         <w:t>Fonte: o Autor</w:t>
       </w:r>
-      <w:bookmarkEnd w:id="17"/>
+      <w:bookmarkEnd w:id="18"/>
     </w:p>
     <w:p>
       <w:pPr>
@@ -8978,18 +8760,31 @@
       <w:pPr>
         <w:pStyle w:val="Legenda"/>
       </w:pPr>
-      <w:bookmarkStart w:id="18" w:name="_Toc467757137"/>
+      <w:bookmarkStart w:id="19" w:name="_Toc467757137"/>
       <w:r>
         <w:t xml:space="preserve">Figura </w:t>
       </w:r>
-      <w:fldSimple w:instr=" SEQ Figura \* ARABIC ">
-        <w:r>
-          <w:rPr>
-            <w:noProof/>
-          </w:rPr>
-          <w:t>2</w:t>
-        </w:r>
-      </w:fldSimple>
+      <w:r>
+        <w:fldChar w:fldCharType="begin"/>
+      </w:r>
+      <w:r>
+        <w:instrText xml:space="preserve"> SEQ Figura \* ARABIC </w:instrText>
+      </w:r>
+      <w:r>
+        <w:fldChar w:fldCharType="separate"/>
+      </w:r>
+      <w:r>
+        <w:rPr>
+          <w:noProof/>
+        </w:rPr>
+        <w:t>2</w:t>
+      </w:r>
+      <w:r>
+        <w:rPr>
+          <w:noProof/>
+        </w:rPr>
+        <w:fldChar w:fldCharType="end"/>
+      </w:r>
       <w:r>
         <w:t xml:space="preserve"> - MER: Modelo entidade relacionamento</w:t>
       </w:r>
@@ -8997,7 +8792,7 @@
         <w:br/>
         <w:t>Fonte: o Autor</w:t>
       </w:r>
-      <w:bookmarkEnd w:id="18"/>
+      <w:bookmarkEnd w:id="19"/>
     </w:p>
     <w:p/>
     <w:p>
@@ -9012,7 +8807,7 @@
           <w:rFonts w:cs="Arial"/>
         </w:rPr>
       </w:pPr>
-      <w:bookmarkStart w:id="19" w:name="_Toc467834778"/>
+      <w:bookmarkStart w:id="20" w:name="_Toc467834778"/>
       <w:r>
         <w:rPr>
           <w:rStyle w:val="Ttulo2Char"/>
@@ -9021,7 +8816,7 @@
         </w:rPr>
         <w:t>Diagrama de caso de uso</w:t>
       </w:r>
-      <w:bookmarkEnd w:id="19"/>
+      <w:bookmarkEnd w:id="20"/>
     </w:p>
     <w:p>
       <w:pPr>
@@ -9135,18 +8930,31 @@
                                 <w:szCs w:val="20"/>
                               </w:rPr>
                             </w:pPr>
-                            <w:bookmarkStart w:id="20" w:name="_Toc467757138"/>
+                            <w:bookmarkStart w:id="21" w:name="_Toc467757138"/>
                             <w:r>
                               <w:t xml:space="preserve">Figura </w:t>
                             </w:r>
-                            <w:fldSimple w:instr=" SEQ Figura \* ARABIC ">
-                              <w:r>
-                                <w:rPr>
-                                  <w:noProof/>
-                                </w:rPr>
-                                <w:t>3</w:t>
-                              </w:r>
-                            </w:fldSimple>
+                            <w:r>
+                              <w:fldChar w:fldCharType="begin"/>
+                            </w:r>
+                            <w:r>
+                              <w:instrText xml:space="preserve"> SEQ Figura \* ARABIC </w:instrText>
+                            </w:r>
+                            <w:r>
+                              <w:fldChar w:fldCharType="separate"/>
+                            </w:r>
+                            <w:r>
+                              <w:rPr>
+                                <w:noProof/>
+                              </w:rPr>
+                              <w:t>3</w:t>
+                            </w:r>
+                            <w:r>
+                              <w:rPr>
+                                <w:noProof/>
+                              </w:rPr>
+                              <w:fldChar w:fldCharType="end"/>
+                            </w:r>
                             <w:r>
                               <w:t xml:space="preserve"> - Diagrama de caso de uso geral</w:t>
                             </w:r>
@@ -9154,7 +8962,7 @@
                               <w:br/>
                               <w:t>Fonte: o Autor</w:t>
                             </w:r>
-                            <w:bookmarkEnd w:id="20"/>
+                            <w:bookmarkEnd w:id="21"/>
                           </w:p>
                         </w:txbxContent>
                       </wps:txbx>
@@ -9188,18 +8996,31 @@
                           <w:szCs w:val="20"/>
                         </w:rPr>
                       </w:pPr>
-                      <w:bookmarkStart w:id="21" w:name="_Toc467757138"/>
+                      <w:bookmarkStart w:id="22" w:name="_Toc467757138"/>
                       <w:r>
                         <w:t xml:space="preserve">Figura </w:t>
                       </w:r>
-                      <w:fldSimple w:instr=" SEQ Figura \* ARABIC ">
-                        <w:r>
-                          <w:rPr>
-                            <w:noProof/>
-                          </w:rPr>
-                          <w:t>3</w:t>
-                        </w:r>
-                      </w:fldSimple>
+                      <w:r>
+                        <w:fldChar w:fldCharType="begin"/>
+                      </w:r>
+                      <w:r>
+                        <w:instrText xml:space="preserve"> SEQ Figura \* ARABIC </w:instrText>
+                      </w:r>
+                      <w:r>
+                        <w:fldChar w:fldCharType="separate"/>
+                      </w:r>
+                      <w:r>
+                        <w:rPr>
+                          <w:noProof/>
+                        </w:rPr>
+                        <w:t>3</w:t>
+                      </w:r>
+                      <w:r>
+                        <w:rPr>
+                          <w:noProof/>
+                        </w:rPr>
+                        <w:fldChar w:fldCharType="end"/>
+                      </w:r>
                       <w:r>
                         <w:t xml:space="preserve"> - Diagrama de caso de uso geral</w:t>
                       </w:r>
@@ -9207,7 +9028,7 @@
                         <w:br/>
                         <w:t>Fonte: o Autor</w:t>
                       </w:r>
-                      <w:bookmarkEnd w:id="21"/>
+                      <w:bookmarkEnd w:id="22"/>
                     </w:p>
                   </w:txbxContent>
                 </v:textbox>
@@ -9304,7 +9125,7 @@
           <w:rFonts w:cs="Arial"/>
         </w:rPr>
       </w:pPr>
-      <w:bookmarkStart w:id="22" w:name="_Toc467834779"/>
+      <w:bookmarkStart w:id="23" w:name="_Toc467834779"/>
       <w:r>
         <w:rPr>
           <w:rFonts w:cs="Arial"/>
@@ -9312,7 +9133,7 @@
         <w:lastRenderedPageBreak/>
         <w:t>SEGURANÇA</w:t>
       </w:r>
-      <w:bookmarkEnd w:id="22"/>
+      <w:bookmarkEnd w:id="23"/>
     </w:p>
     <w:p>
       <w:pPr>
@@ -9335,14 +9156,14 @@
           <w:rFonts w:cs="Arial"/>
         </w:rPr>
       </w:pPr>
-      <w:bookmarkStart w:id="23" w:name="_Toc467834780"/>
+      <w:bookmarkStart w:id="24" w:name="_Toc467834780"/>
       <w:r>
         <w:rPr>
           <w:rFonts w:cs="Arial"/>
         </w:rPr>
         <w:t>Controle de usuários</w:t>
       </w:r>
-      <w:bookmarkEnd w:id="23"/>
+      <w:bookmarkEnd w:id="24"/>
     </w:p>
     <w:p>
       <w:pPr>
@@ -9503,112 +9324,76 @@
           <w:rFonts w:cs="Arial"/>
           <w:i/>
         </w:rPr>
-        <w:t xml:space="preserve">Active </w:t>
-      </w:r>
-      <w:proofErr w:type="spellStart"/>
+        <w:t>Active Directory</w:t>
+      </w:r>
+      <w:r>
+        <w:rPr>
+          <w:rFonts w:cs="Arial"/>
+        </w:rPr>
+        <w:t>) da Microsoft, que consiste em um serviço de diretórios.</w:t>
+      </w:r>
+    </w:p>
+    <w:p>
+      <w:pPr>
+        <w:spacing w:line="360" w:lineRule="auto"/>
+        <w:ind w:firstLine="360"/>
+        <w:jc w:val="both"/>
+        <w:rPr>
+          <w:rFonts w:cs="Arial"/>
+        </w:rPr>
+      </w:pPr>
+      <w:r>
+        <w:rPr>
+          <w:rFonts w:cs="Arial"/>
+        </w:rPr>
+        <w:t xml:space="preserve">Segundo o manual de </w:t>
+      </w:r>
+      <w:r>
+        <w:rPr>
+          <w:rFonts w:cs="Arial"/>
+        </w:rPr>
+        <w:t>Introdução ao</w:t>
+      </w:r>
       <w:r>
         <w:rPr>
           <w:rFonts w:cs="Arial"/>
           <w:i/>
         </w:rPr>
-        <w:t>Directory</w:t>
-      </w:r>
-      <w:proofErr w:type="spellEnd"/>
-      <w:r>
-        <w:rPr>
-          <w:rFonts w:cs="Arial"/>
-        </w:rPr>
-        <w:t>) da Microsoft, que consiste em um serviço de diretórios.</w:t>
-      </w:r>
-    </w:p>
-    <w:p>
-      <w:pPr>
-        <w:spacing w:line="360" w:lineRule="auto"/>
-        <w:ind w:firstLine="360"/>
-        <w:jc w:val="both"/>
-        <w:rPr>
-          <w:rFonts w:cs="Arial"/>
-        </w:rPr>
-      </w:pPr>
-      <w:r>
-        <w:rPr>
-          <w:rFonts w:cs="Arial"/>
-        </w:rPr>
-        <w:t xml:space="preserve">Segundo o manual de </w:t>
-      </w:r>
-      <w:r>
-        <w:rPr>
-          <w:rFonts w:cs="Arial"/>
-        </w:rPr>
-        <w:t>Introdução ao</w:t>
+        <w:t xml:space="preserve"> Active Directory</w:t>
       </w:r>
       <w:r>
         <w:rPr>
           <w:rFonts w:cs="Arial"/>
           <w:i/>
         </w:rPr>
-        <w:t xml:space="preserve"> Active </w:t>
-      </w:r>
-      <w:proofErr w:type="spellStart"/>
-      <w:r>
-        <w:rPr>
-          <w:rFonts w:cs="Arial"/>
+        <w:t xml:space="preserve">, </w:t>
+      </w:r>
+      <w:r>
+        <w:rPr>
+          <w:rFonts w:cs="Arial"/>
+        </w:rPr>
+        <w:t>um “</w:t>
+      </w:r>
+      <w:r>
+        <w:t xml:space="preserve">Serviço de diretório é um conjunto de Atributos sobre recursos e serviços existentes na rede, isso significa que é uma maneira de organizar e simplificar o acesso aos recursos de sua rede centralizando-os; bem como, reforçar a segurança e dar proteção aos objetos da </w:t>
+      </w:r>
+      <w:r>
+        <w:rPr>
           <w:i/>
         </w:rPr>
-        <w:t>Directory</w:t>
-      </w:r>
-      <w:proofErr w:type="spellEnd"/>
-      <w:r>
-        <w:rPr>
-          <w:rFonts w:cs="Arial"/>
+        <w:t>database</w:t>
+      </w:r>
+      <w:r>
+        <w:t xml:space="preserve"> contra intrusos, ou controlar acessos dos usuários internos da rede. O </w:t>
+      </w:r>
+      <w:r>
+        <w:rPr>
           <w:i/>
         </w:rPr>
-        <w:t xml:space="preserve">, </w:t>
-      </w:r>
-      <w:r>
-        <w:rPr>
-          <w:rFonts w:cs="Arial"/>
-        </w:rPr>
-        <w:t>um “</w:t>
-      </w:r>
-      <w:r>
-        <w:t xml:space="preserve">Serviço de diretório é um conjunto de Atributos sobre recursos e serviços existentes na rede, isso significa que é uma maneira de organizar e simplificar o acesso aos recursos de sua rede centralizando-os; bem como, reforçar a segurança e dar proteção aos objetos da </w:t>
-      </w:r>
-      <w:proofErr w:type="spellStart"/>
-      <w:r>
-        <w:rPr>
-          <w:i/>
-        </w:rPr>
-        <w:t>database</w:t>
-      </w:r>
-      <w:proofErr w:type="spellEnd"/>
-      <w:r>
-        <w:t xml:space="preserve"> contra intrusos, ou controlar acessos dos usuários internos da rede. O </w:t>
-      </w:r>
-      <w:r>
-        <w:rPr>
-          <w:i/>
-        </w:rPr>
-        <w:t xml:space="preserve">Active </w:t>
-      </w:r>
-      <w:proofErr w:type="spellStart"/>
-      <w:r>
-        <w:rPr>
-          <w:i/>
-        </w:rPr>
-        <w:t>Directory</w:t>
-      </w:r>
-      <w:proofErr w:type="spellEnd"/>
-      <w:r>
-        <w:t xml:space="preserve"> mantém dados como contas de usuários, impressoras, grupos, computadores, servidores, recursos de rede, etc. Ele pode ser totalmente </w:t>
-      </w:r>
-      <w:proofErr w:type="spellStart"/>
-      <w:r>
-        <w:t>escalonável</w:t>
-      </w:r>
-      <w:proofErr w:type="spellEnd"/>
-      <w:r>
-        <w:t>, aumentando conforme a nossa necessidade</w:t>
+        <w:t>Active Directory</w:t>
+      </w:r>
+      <w:r>
+        <w:t xml:space="preserve"> mantém dados como contas de usuários, impressoras, grupos, computadores, servidores, recursos de rede, etc. Ele pode ser totalmente escalonável, aumentando conforme a nossa necessidade</w:t>
       </w:r>
       <w:r>
         <w:rPr>
@@ -9730,14 +9515,14 @@
           <w:rFonts w:cs="Arial"/>
         </w:rPr>
       </w:pPr>
-      <w:bookmarkStart w:id="24" w:name="_Toc467834781"/>
+      <w:bookmarkStart w:id="25" w:name="_Toc467834781"/>
       <w:r>
         <w:rPr>
           <w:rFonts w:cs="Arial"/>
         </w:rPr>
         <w:t>Criptografia</w:t>
       </w:r>
-      <w:bookmarkEnd w:id="24"/>
+      <w:bookmarkEnd w:id="25"/>
     </w:p>
     <w:p>
       <w:pPr>
@@ -10359,21 +10144,7 @@
         <w:rPr>
           <w:i/>
         </w:rPr>
-        <w:t xml:space="preserve">Data </w:t>
-      </w:r>
-      <w:proofErr w:type="spellStart"/>
-      <w:r>
-        <w:rPr>
-          <w:i/>
-        </w:rPr>
-        <w:t>Encryption</w:t>
-      </w:r>
-      <w:proofErr w:type="spellEnd"/>
-      <w:r>
-        <w:rPr>
-          <w:i/>
-        </w:rPr>
-        <w:t xml:space="preserve"> Standard</w:t>
+        <w:t>Data Encryption Standard</w:t>
       </w:r>
       <w:r>
         <w:t>): este algoritmo utiliza chaves de 56-bit;</w:t>
@@ -10392,53 +10163,21 @@
       <w:r>
         <w:t>RC (</w:t>
       </w:r>
-      <w:proofErr w:type="spellStart"/>
       <w:r>
         <w:rPr>
           <w:i/>
         </w:rPr>
-        <w:t>Ron’s</w:t>
-      </w:r>
-      <w:proofErr w:type="spellEnd"/>
+        <w:t>Ron’s Code</w:t>
+      </w:r>
+      <w:r>
+        <w:t xml:space="preserve"> ou </w:t>
+      </w:r>
       <w:r>
         <w:rPr>
           <w:i/>
         </w:rPr>
-        <w:t xml:space="preserve"> </w:t>
-      </w:r>
-      <w:proofErr w:type="spellStart"/>
-      <w:r>
-        <w:rPr>
-          <w:i/>
-        </w:rPr>
-        <w:t>Code</w:t>
-      </w:r>
-      <w:proofErr w:type="spellEnd"/>
-      <w:r>
-        <w:t xml:space="preserve"> ou </w:t>
-      </w:r>
-      <w:proofErr w:type="spellStart"/>
-      <w:r>
-        <w:rPr>
-          <w:i/>
-        </w:rPr>
-        <w:t>Rivest</w:t>
-      </w:r>
-      <w:proofErr w:type="spellEnd"/>
-      <w:r>
-        <w:rPr>
-          <w:i/>
-        </w:rPr>
-        <w:t xml:space="preserve"> </w:t>
-      </w:r>
-      <w:proofErr w:type="spellStart"/>
-      <w:r>
-        <w:rPr>
-          <w:i/>
-        </w:rPr>
-        <w:t>Cipher</w:t>
-      </w:r>
-      <w:proofErr w:type="spellEnd"/>
+        <w:t>Rivest Cipher</w:t>
+      </w:r>
       <w:r>
         <w:t xml:space="preserve">): algoritmo utilizado comumente em </w:t>
       </w:r>
@@ -10465,33 +10204,11 @@
       <w:r>
         <w:t>AES (</w:t>
       </w:r>
-      <w:proofErr w:type="spellStart"/>
       <w:r>
         <w:rPr>
           <w:i/>
         </w:rPr>
-        <w:t>Advanced</w:t>
-      </w:r>
-      <w:proofErr w:type="spellEnd"/>
-      <w:r>
-        <w:rPr>
-          <w:i/>
-        </w:rPr>
-        <w:t xml:space="preserve"> </w:t>
-      </w:r>
-      <w:proofErr w:type="spellStart"/>
-      <w:r>
-        <w:rPr>
-          <w:i/>
-        </w:rPr>
-        <w:t>Encryption</w:t>
-      </w:r>
-      <w:proofErr w:type="spellEnd"/>
-      <w:r>
-        <w:rPr>
-          <w:i/>
-        </w:rPr>
-        <w:t xml:space="preserve"> Standard</w:t>
+        <w:t>Advanced Encryption Standard</w:t>
       </w:r>
       <w:r>
         <w:t>): um dos mais populares algoritmos de criptografia, utiliza chaves de 128-bit, 192-bit ou 256-bit;</w:t>
@@ -10510,42 +10227,12 @@
       <w:r>
         <w:t>IDEA (</w:t>
       </w:r>
-      <w:proofErr w:type="spellStart"/>
       <w:r>
         <w:rPr>
           <w:i/>
         </w:rPr>
-        <w:t>International</w:t>
-      </w:r>
-      <w:proofErr w:type="spellEnd"/>
-      <w:r>
-        <w:rPr>
-          <w:i/>
-        </w:rPr>
-        <w:t xml:space="preserve"> Data </w:t>
-      </w:r>
-      <w:proofErr w:type="spellStart"/>
-      <w:r>
-        <w:rPr>
-          <w:i/>
-        </w:rPr>
-        <w:t>Encryption</w:t>
-      </w:r>
-      <w:proofErr w:type="spellEnd"/>
-      <w:r>
-        <w:rPr>
-          <w:i/>
-        </w:rPr>
-        <w:t xml:space="preserve"> </w:t>
-      </w:r>
-      <w:proofErr w:type="spellStart"/>
-      <w:r>
-        <w:rPr>
-          <w:i/>
-        </w:rPr>
-        <w:t>Algorithm</w:t>
-      </w:r>
-      <w:proofErr w:type="spellEnd"/>
+        <w:t>International Data Encryption Algorithm</w:t>
+      </w:r>
       <w:r>
         <w:t>): algoritmo similar ao DES, mas que utiliza chaves de 128-bit.</w:t>
       </w:r>
@@ -10624,56 +10311,12 @@
       <w:r>
         <w:t>RSA (</w:t>
       </w:r>
-      <w:proofErr w:type="spellStart"/>
       <w:r>
         <w:rPr>
           <w:i/>
         </w:rPr>
-        <w:t>Rivest</w:t>
-      </w:r>
-      <w:proofErr w:type="spellEnd"/>
-      <w:r>
-        <w:rPr>
-          <w:i/>
-        </w:rPr>
-        <w:t xml:space="preserve">, </w:t>
-      </w:r>
-      <w:proofErr w:type="spellStart"/>
-      <w:r>
-        <w:rPr>
-          <w:i/>
-        </w:rPr>
-        <w:t>Shamir</w:t>
-      </w:r>
-      <w:proofErr w:type="spellEnd"/>
-      <w:r>
-        <w:rPr>
-          <w:i/>
-        </w:rPr>
-        <w:t xml:space="preserve"> </w:t>
-      </w:r>
-      <w:proofErr w:type="spellStart"/>
-      <w:r>
-        <w:rPr>
-          <w:i/>
-        </w:rPr>
-        <w:t>and</w:t>
-      </w:r>
-      <w:proofErr w:type="spellEnd"/>
-      <w:r>
-        <w:rPr>
-          <w:i/>
-        </w:rPr>
-        <w:t xml:space="preserve"> </w:t>
-      </w:r>
-      <w:proofErr w:type="spellStart"/>
-      <w:r>
-        <w:rPr>
-          <w:i/>
-        </w:rPr>
-        <w:t>Adleman</w:t>
-      </w:r>
-      <w:proofErr w:type="spellEnd"/>
+        <w:t>Rivest, Shamir and Adleman</w:t>
+      </w:r>
       <w:r>
         <w:t>): um dos algoritmos de chave assimétrica mais utilizados, obtém suas chaves através de um cálculo complexo utilizando números primos, quanto maior os números utilizados, mais complexa a chave privada gerada;</w:t>
       </w:r>
@@ -10691,7 +10334,6 @@
           <w:i/>
         </w:rPr>
       </w:pPr>
-      <w:proofErr w:type="spellStart"/>
       <w:r>
         <w:rPr>
           <w:i/>
@@ -10699,7 +10341,6 @@
         <w:lastRenderedPageBreak/>
         <w:t>ElGamal</w:t>
       </w:r>
-      <w:proofErr w:type="spellEnd"/>
       <w:r>
         <w:t>: gera suas chaves através de “logaritmos discretos”. É comumente utilizada em assinaturas digitais.</w:t>
       </w:r>
@@ -10741,11 +10382,9 @@
       <w:pPr>
         <w:pStyle w:val="Ttulo4"/>
       </w:pPr>
-      <w:proofErr w:type="spellStart"/>
       <w:r>
         <w:t>Rijndael</w:t>
       </w:r>
-      <w:proofErr w:type="spellEnd"/>
     </w:p>
     <w:p>
       <w:pPr>
@@ -10754,47 +10393,7 @@
         <w:jc w:val="both"/>
       </w:pPr>
       <w:r>
-        <w:t xml:space="preserve">Para o sistema proposto, o algoritmo de criptografia selecionado foi o </w:t>
-      </w:r>
-      <w:proofErr w:type="spellStart"/>
-      <w:r>
-        <w:t>Rijndael</w:t>
-      </w:r>
-      <w:proofErr w:type="spellEnd"/>
-      <w:r>
-        <w:t xml:space="preserve"> (lê-se </w:t>
-      </w:r>
-      <w:proofErr w:type="spellStart"/>
-      <w:r>
-        <w:t>rain-dahl</w:t>
-      </w:r>
-      <w:proofErr w:type="spellEnd"/>
-      <w:r>
-        <w:t xml:space="preserve">). Segundo Joan </w:t>
-      </w:r>
-      <w:proofErr w:type="spellStart"/>
-      <w:r>
-        <w:t>Daemen</w:t>
-      </w:r>
-      <w:proofErr w:type="spellEnd"/>
-      <w:r>
-        <w:t xml:space="preserve"> e Vincent </w:t>
-      </w:r>
-      <w:proofErr w:type="spellStart"/>
-      <w:r>
-        <w:t>Rijmen</w:t>
-      </w:r>
-      <w:proofErr w:type="spellEnd"/>
-      <w:r>
-        <w:t>, criadores do algoritmo, “</w:t>
-      </w:r>
-      <w:proofErr w:type="spellStart"/>
-      <w:r>
-        <w:t>Rijndael</w:t>
-      </w:r>
-      <w:proofErr w:type="spellEnd"/>
-      <w:r>
-        <w:t xml:space="preserve"> é </w:t>
+        <w:t xml:space="preserve">Para o sistema proposto, o algoritmo de criptografia selecionado foi o Rijndael (lê-se rain-dahl). Segundo Joan Daemen e Vincent Rijmen, criadores do algoritmo, “Rijndael é </w:t>
       </w:r>
       <w:r>
         <w:t>uma cifra iterativa, com blocos e chaves de comprimento variável”, neste algoritmo, pode-se utilizar chaves simétricas de 128-bit, 192-bit ou 256-bit, o que faz com que o algoritmo use um sistema de 9, 11 ou 13 rounds, respectivamente.</w:t>
@@ -10807,15 +10406,7 @@
         <w:jc w:val="both"/>
       </w:pPr>
       <w:r>
-        <w:t xml:space="preserve">O algoritmo </w:t>
-      </w:r>
-      <w:proofErr w:type="spellStart"/>
-      <w:r>
-        <w:t>Rijndael</w:t>
-      </w:r>
-      <w:proofErr w:type="spellEnd"/>
-      <w:r>
-        <w:t xml:space="preserve"> foi selecionado pelo NIST (I</w:t>
+        <w:t>O algoritmo Rijndael foi selecionado pelo NIST (I</w:t>
       </w:r>
       <w:r>
         <w:t>n</w:t>
@@ -10831,15 +10422,7 @@
         <w:jc w:val="both"/>
       </w:pPr>
       <w:r>
-        <w:t xml:space="preserve">No sistema proposto, durante o envio do documento, suas informações são criptografadas e o documento armazenado. O documento só será </w:t>
-      </w:r>
-      <w:proofErr w:type="spellStart"/>
-      <w:r>
-        <w:t>descriptografado</w:t>
-      </w:r>
-      <w:proofErr w:type="spellEnd"/>
-      <w:r>
-        <w:t xml:space="preserve"> novamente </w:t>
+        <w:t xml:space="preserve">No sistema proposto, durante o envio do documento, suas informações são criptografadas e o documento armazenado. O documento só será descriptografado novamente </w:t>
       </w:r>
       <w:r>
         <w:t>no momento em que for solicitado o download do mesmo através do próprio sistema, de forma que, se as bases de dados e os locais de armazenamento forem expostos, dificilmente algum tipo de dado será extraído dos arquivos obtidos.</w:t>
@@ -10869,12 +10452,12 @@
           <w:tab w:val="left" w:pos="2835"/>
         </w:tabs>
       </w:pPr>
-      <w:bookmarkStart w:id="25" w:name="_Toc467834782"/>
+      <w:bookmarkStart w:id="26" w:name="_Toc467834782"/>
       <w:r>
         <w:lastRenderedPageBreak/>
         <w:t>INTERFACE</w:t>
       </w:r>
-      <w:bookmarkEnd w:id="25"/>
+      <w:bookmarkEnd w:id="26"/>
     </w:p>
     <w:p>
       <w:pPr>
@@ -10898,14 +10481,14 @@
           <w:rFonts w:cs="Arial"/>
         </w:rPr>
       </w:pPr>
-      <w:bookmarkStart w:id="26" w:name="_Toc467834783"/>
+      <w:bookmarkStart w:id="27" w:name="_Toc467834783"/>
       <w:r>
         <w:rPr>
           <w:rFonts w:cs="Arial"/>
         </w:rPr>
         <w:t>Protótipo</w:t>
       </w:r>
-      <w:bookmarkEnd w:id="26"/>
+      <w:bookmarkEnd w:id="27"/>
     </w:p>
     <w:p>
       <w:pPr>
@@ -10937,13 +10520,8 @@
         <w:spacing w:line="360" w:lineRule="auto"/>
         <w:jc w:val="both"/>
       </w:pPr>
-      <w:proofErr w:type="spellStart"/>
-      <w:r>
-        <w:t>Wireframes</w:t>
-      </w:r>
-      <w:proofErr w:type="spellEnd"/>
-      <w:r>
-        <w:t xml:space="preserve"> e rascunhos:</w:t>
+      <w:r>
+        <w:t>Wireframes e rascunhos:</w:t>
       </w:r>
     </w:p>
     <w:p>
@@ -10978,13 +10556,8 @@
       <w:pPr>
         <w:pStyle w:val="Ttulo4"/>
       </w:pPr>
-      <w:proofErr w:type="spellStart"/>
-      <w:r>
-        <w:t>Wireframes</w:t>
-      </w:r>
-      <w:proofErr w:type="spellEnd"/>
-      <w:r>
-        <w:t xml:space="preserve"> e rascunhos</w:t>
+      <w:r>
+        <w:t>Wireframes e rascunhos</w:t>
       </w:r>
     </w:p>
     <w:p>
@@ -11055,15 +10628,7 @@
         <w:jc w:val="both"/>
       </w:pPr>
       <w:r>
-        <w:t xml:space="preserve">O tipo de prototipação escolhido para ser utilizado no projeto foi </w:t>
-      </w:r>
-      <w:proofErr w:type="spellStart"/>
-      <w:r>
-        <w:t>wireframe</w:t>
-      </w:r>
-      <w:proofErr w:type="spellEnd"/>
-      <w:r>
-        <w:t xml:space="preserve"> ou rascunho, já que o objetivo era ter uma noção geral de como ficariam as telas para que os requisitos fossem validados mais facilmente sem demandar muito tempo e impactar no andamento do projeto.</w:t>
+        <w:t>O tipo de prototipação escolhido para ser utilizado no projeto foi wireframe ou rascunho, já que o objetivo era ter uma noção geral de como ficariam as telas para que os requisitos fossem validados mais facilmente sem demandar muito tempo e impactar no andamento do projeto.</w:t>
       </w:r>
     </w:p>
     <w:p>
@@ -11088,27 +10653,70 @@
           <w:b w:val="0"/>
         </w:rPr>
       </w:pPr>
-      <w:bookmarkStart w:id="27" w:name="_Toc467834784"/>
+      <w:bookmarkStart w:id="28" w:name="_Toc467834784"/>
       <w:r>
         <w:lastRenderedPageBreak/>
-        <w:t xml:space="preserve">Ferramenta de prototipação – </w:t>
-      </w:r>
-      <w:proofErr w:type="spellStart"/>
-      <w:r>
-        <w:t>Balsamiq</w:t>
-      </w:r>
-      <w:proofErr w:type="spellEnd"/>
+        <w:t>Ferramenta de prototipação – Balsamiq Mockups</w:t>
+      </w:r>
+      <w:bookmarkEnd w:id="28"/>
+    </w:p>
+    <w:p/>
+    <w:p>
+      <w:pPr>
+        <w:spacing w:line="360" w:lineRule="auto"/>
+        <w:ind w:firstLine="360"/>
+        <w:jc w:val="both"/>
+      </w:pPr>
+      <w:r>
+        <w:t>Para realizar a prototipaç</w:t>
+      </w:r>
+      <w:r>
+        <w:t>ão deste projeto, foi utilizado o software de wireframe “rápido, efetivo e divertido” (</w:t>
+      </w:r>
+      <w:r>
+        <w:t xml:space="preserve">Site do Balsamiq, </w:t>
+      </w:r>
+      <w:r>
+        <w:t xml:space="preserve">tradução nossa) </w:t>
+      </w:r>
+      <w:r>
+        <w:t>Balsamiq Mo</w:t>
+      </w:r>
+      <w:r>
+        <w:t xml:space="preserve">ckups. </w:t>
+      </w:r>
+    </w:p>
+    <w:p>
+      <w:pPr>
+        <w:spacing w:line="360" w:lineRule="auto"/>
+        <w:ind w:firstLine="360"/>
+        <w:jc w:val="both"/>
+      </w:pPr>
+      <w:r>
+        <w:t>A publicidade do site</w:t>
+      </w:r>
+      <w:r>
+        <w:t xml:space="preserve"> do Balsamiq ainda</w:t>
+      </w:r>
+      <w:r>
+        <w:t xml:space="preserve"> enfatiza que </w:t>
+      </w:r>
+      <w:r>
+        <w:t xml:space="preserve">a ferramenta </w:t>
+      </w:r>
+      <w:r>
+        <w:t>“reproduz a experiência de desenhar em um quadro branco, mas utilizando um computador” (</w:t>
+      </w:r>
+      <w:r>
+        <w:t>tradução nossa)</w:t>
+      </w:r>
+      <w:r>
+        <w:t>.</w:t>
+      </w:r>
       <w:r>
         <w:t xml:space="preserve"> </w:t>
       </w:r>
-      <w:proofErr w:type="spellStart"/>
-      <w:r>
-        <w:t>Mockups</w:t>
-      </w:r>
-      <w:bookmarkEnd w:id="27"/>
-      <w:proofErr w:type="spellEnd"/>
-    </w:p>
-    <w:p/>
+    </w:p>
     <w:p>
       <w:pPr>
         <w:spacing w:line="360" w:lineRule="auto"/>
@@ -11116,51 +10724,16 @@
         <w:jc w:val="both"/>
       </w:pPr>
       <w:r>
-        <w:t>Para realizar a prototipaç</w:t>
-      </w:r>
-      <w:r>
-        <w:t xml:space="preserve">ão deste projeto, foi utilizado o software de </w:t>
-      </w:r>
-      <w:proofErr w:type="spellStart"/>
-      <w:r>
-        <w:t>wireframe</w:t>
-      </w:r>
-      <w:proofErr w:type="spellEnd"/>
-      <w:r>
-        <w:t xml:space="preserve"> “rápido, efetivo e divertido” (</w:t>
-      </w:r>
-      <w:r>
-        <w:t xml:space="preserve">Site do </w:t>
-      </w:r>
-      <w:proofErr w:type="spellStart"/>
-      <w:r>
-        <w:t>Balsamiq</w:t>
-      </w:r>
-      <w:proofErr w:type="spellEnd"/>
-      <w:r>
-        <w:t xml:space="preserve">, </w:t>
-      </w:r>
-      <w:r>
-        <w:t xml:space="preserve">tradução nossa) </w:t>
-      </w:r>
-      <w:proofErr w:type="spellStart"/>
-      <w:r>
-        <w:t>Balsamiq</w:t>
-      </w:r>
-      <w:proofErr w:type="spellEnd"/>
-      <w:r>
-        <w:t xml:space="preserve"> </w:t>
-      </w:r>
-      <w:proofErr w:type="spellStart"/>
-      <w:r>
-        <w:t>Mo</w:t>
-      </w:r>
-      <w:r>
-        <w:t>ckups</w:t>
-      </w:r>
-      <w:proofErr w:type="spellEnd"/>
-      <w:r>
-        <w:t xml:space="preserve">. </w:t>
+        <w:t>A</w:t>
+      </w:r>
+      <w:r>
+        <w:t xml:space="preserve"> própria utilização da</w:t>
+      </w:r>
+      <w:r>
+        <w:t xml:space="preserve"> ferramenta deixa claro que o objetivo da prototipação wireframe é </w:t>
+      </w:r>
+      <w:r>
+        <w:t>apenas organizar os elementos na tela de forma que seja possível ter uma visão geral de como as páginas vão ficar, sem adicionar elementos como cores e fontes.</w:t>
       </w:r>
     </w:p>
     <w:p>
@@ -11170,89 +10743,7 @@
         <w:jc w:val="both"/>
       </w:pPr>
       <w:r>
-        <w:t>A publicidade do site</w:t>
-      </w:r>
-      <w:r>
-        <w:t xml:space="preserve"> do </w:t>
-      </w:r>
-      <w:proofErr w:type="spellStart"/>
-      <w:r>
-        <w:t>Balsamiq</w:t>
-      </w:r>
-      <w:proofErr w:type="spellEnd"/>
-      <w:r>
-        <w:t xml:space="preserve"> ainda</w:t>
-      </w:r>
-      <w:r>
-        <w:t xml:space="preserve"> enfatiza que </w:t>
-      </w:r>
-      <w:r>
-        <w:t xml:space="preserve">a ferramenta </w:t>
-      </w:r>
-      <w:r>
-        <w:t>“reproduz a experiência de desenhar em um quadro branco, mas utilizando um computador” (</w:t>
-      </w:r>
-      <w:r>
-        <w:t>tradução nossa)</w:t>
-      </w:r>
-      <w:r>
-        <w:t>.</w:t>
-      </w:r>
-      <w:r>
-        <w:t xml:space="preserve"> </w:t>
-      </w:r>
-    </w:p>
-    <w:p>
-      <w:pPr>
-        <w:spacing w:line="360" w:lineRule="auto"/>
-        <w:ind w:firstLine="360"/>
-        <w:jc w:val="both"/>
-      </w:pPr>
-      <w:r>
-        <w:t>A</w:t>
-      </w:r>
-      <w:r>
-        <w:t xml:space="preserve"> própria utilização da</w:t>
-      </w:r>
-      <w:r>
-        <w:t xml:space="preserve"> ferramenta deixa claro que o objetivo da prototipação </w:t>
-      </w:r>
-      <w:proofErr w:type="spellStart"/>
-      <w:r>
-        <w:t>wireframe</w:t>
-      </w:r>
-      <w:proofErr w:type="spellEnd"/>
-      <w:r>
-        <w:t xml:space="preserve"> é </w:t>
-      </w:r>
-      <w:r>
-        <w:t>apenas organizar os elementos na tela de forma que seja possível ter uma visão geral de como as páginas vão ficar, sem adicionar elementos como cores e fontes.</w:t>
-      </w:r>
-    </w:p>
-    <w:p>
-      <w:pPr>
-        <w:spacing w:line="360" w:lineRule="auto"/>
-        <w:ind w:firstLine="360"/>
-        <w:jc w:val="both"/>
-      </w:pPr>
-      <w:r>
-        <w:t xml:space="preserve">O </w:t>
-      </w:r>
-      <w:proofErr w:type="spellStart"/>
-      <w:r>
-        <w:t>Balsamiq</w:t>
-      </w:r>
-      <w:proofErr w:type="spellEnd"/>
-      <w:r>
-        <w:t xml:space="preserve"> </w:t>
-      </w:r>
-      <w:proofErr w:type="spellStart"/>
-      <w:r>
-        <w:t>Mockups</w:t>
-      </w:r>
-      <w:proofErr w:type="spellEnd"/>
-      <w:r>
-        <w:t xml:space="preserve"> é uma ferramenta paga, mas é possível utilizar tanto o aplicativo para desktop quanto o aplicativo web por um período</w:t>
+        <w:t>O Balsamiq Mockups é uma ferramenta paga, mas é possível utilizar tanto o aplicativo para desktop quanto o aplicativo web por um período</w:t>
       </w:r>
       <w:r>
         <w:t xml:space="preserve"> de trinta dias gratuitamente.</w:t>
@@ -11398,28 +10889,41 @@
                             <w:pPr>
                               <w:pStyle w:val="Legenda"/>
                             </w:pPr>
-                            <w:bookmarkStart w:id="28" w:name="_Toc467587719"/>
-                            <w:bookmarkStart w:id="29" w:name="_Toc467588025"/>
-                            <w:bookmarkStart w:id="30" w:name="_Toc467757139"/>
+                            <w:bookmarkStart w:id="29" w:name="_Toc467587719"/>
+                            <w:bookmarkStart w:id="30" w:name="_Toc467588025"/>
+                            <w:bookmarkStart w:id="31" w:name="_Toc467757139"/>
                             <w:r>
                               <w:t xml:space="preserve">Figura </w:t>
                             </w:r>
-                            <w:fldSimple w:instr=" SEQ Figura \* ARABIC ">
-                              <w:r>
-                                <w:rPr>
-                                  <w:noProof/>
-                                </w:rPr>
-                                <w:t>4</w:t>
-                              </w:r>
-                            </w:fldSimple>
+                            <w:r>
+                              <w:fldChar w:fldCharType="begin"/>
+                            </w:r>
+                            <w:r>
+                              <w:instrText xml:space="preserve"> SEQ Figura \* ARABIC </w:instrText>
+                            </w:r>
+                            <w:r>
+                              <w:fldChar w:fldCharType="separate"/>
+                            </w:r>
+                            <w:r>
+                              <w:rPr>
+                                <w:noProof/>
+                              </w:rPr>
+                              <w:t>4</w:t>
+                            </w:r>
+                            <w:r>
+                              <w:rPr>
+                                <w:noProof/>
+                              </w:rPr>
+                              <w:fldChar w:fldCharType="end"/>
+                            </w:r>
                             <w:r>
                               <w:t xml:space="preserve"> - </w:t>
                             </w:r>
                             <w:r>
                               <w:t>Tela de Login</w:t>
                             </w:r>
-                            <w:bookmarkEnd w:id="28"/>
                             <w:bookmarkEnd w:id="29"/>
+                            <w:bookmarkEnd w:id="30"/>
                             <w:r>
                               <w:br/>
                             </w:r>
@@ -11429,7 +10933,7 @@
                               </w:rPr>
                               <w:t>Fonte: o autor</w:t>
                             </w:r>
-                            <w:bookmarkEnd w:id="30"/>
+                            <w:bookmarkEnd w:id="31"/>
                           </w:p>
                         </w:txbxContent>
                       </wps:txbx>
@@ -11454,28 +10958,41 @@
                       <w:pPr>
                         <w:pStyle w:val="Legenda"/>
                       </w:pPr>
-                      <w:bookmarkStart w:id="31" w:name="_Toc467587719"/>
-                      <w:bookmarkStart w:id="32" w:name="_Toc467588025"/>
-                      <w:bookmarkStart w:id="33" w:name="_Toc467757139"/>
+                      <w:bookmarkStart w:id="32" w:name="_Toc467587719"/>
+                      <w:bookmarkStart w:id="33" w:name="_Toc467588025"/>
+                      <w:bookmarkStart w:id="34" w:name="_Toc467757139"/>
                       <w:r>
                         <w:t xml:space="preserve">Figura </w:t>
                       </w:r>
-                      <w:fldSimple w:instr=" SEQ Figura \* ARABIC ">
-                        <w:r>
-                          <w:rPr>
-                            <w:noProof/>
-                          </w:rPr>
-                          <w:t>4</w:t>
-                        </w:r>
-                      </w:fldSimple>
+                      <w:r>
+                        <w:fldChar w:fldCharType="begin"/>
+                      </w:r>
+                      <w:r>
+                        <w:instrText xml:space="preserve"> SEQ Figura \* ARABIC </w:instrText>
+                      </w:r>
+                      <w:r>
+                        <w:fldChar w:fldCharType="separate"/>
+                      </w:r>
+                      <w:r>
+                        <w:rPr>
+                          <w:noProof/>
+                        </w:rPr>
+                        <w:t>4</w:t>
+                      </w:r>
+                      <w:r>
+                        <w:rPr>
+                          <w:noProof/>
+                        </w:rPr>
+                        <w:fldChar w:fldCharType="end"/>
+                      </w:r>
                       <w:r>
                         <w:t xml:space="preserve"> - </w:t>
                       </w:r>
                       <w:r>
                         <w:t>Tela de Login</w:t>
                       </w:r>
-                      <w:bookmarkEnd w:id="31"/>
                       <w:bookmarkEnd w:id="32"/>
+                      <w:bookmarkEnd w:id="33"/>
                       <w:r>
                         <w:br/>
                       </w:r>
@@ -11485,7 +11002,7 @@
                         </w:rPr>
                         <w:t>Fonte: o autor</w:t>
                       </w:r>
-                      <w:bookmarkEnd w:id="33"/>
+                      <w:bookmarkEnd w:id="34"/>
                     </w:p>
                   </w:txbxContent>
                 </v:textbox>
@@ -11639,23 +11156,36 @@
                             <w:pPr>
                               <w:pStyle w:val="Legenda"/>
                             </w:pPr>
-                            <w:bookmarkStart w:id="34" w:name="_Toc467588026"/>
-                            <w:bookmarkStart w:id="35" w:name="_Toc467757140"/>
+                            <w:bookmarkStart w:id="35" w:name="_Toc467588026"/>
+                            <w:bookmarkStart w:id="36" w:name="_Toc467757140"/>
                             <w:r>
                               <w:t xml:space="preserve">Figura </w:t>
                             </w:r>
-                            <w:fldSimple w:instr=" SEQ Figura \* ARABIC ">
-                              <w:r>
-                                <w:rPr>
-                                  <w:noProof/>
-                                </w:rPr>
-                                <w:t>5</w:t>
-                              </w:r>
-                            </w:fldSimple>
+                            <w:r>
+                              <w:fldChar w:fldCharType="begin"/>
+                            </w:r>
+                            <w:r>
+                              <w:instrText xml:space="preserve"> SEQ Figura \* ARABIC </w:instrText>
+                            </w:r>
+                            <w:r>
+                              <w:fldChar w:fldCharType="separate"/>
+                            </w:r>
+                            <w:r>
+                              <w:rPr>
+                                <w:noProof/>
+                              </w:rPr>
+                              <w:t>5</w:t>
+                            </w:r>
+                            <w:r>
+                              <w:rPr>
+                                <w:noProof/>
+                              </w:rPr>
+                              <w:fldChar w:fldCharType="end"/>
+                            </w:r>
                             <w:r>
                               <w:t xml:space="preserve"> - Tela de Boas Vindas</w:t>
                             </w:r>
-                            <w:bookmarkEnd w:id="34"/>
+                            <w:bookmarkEnd w:id="35"/>
                             <w:r>
                               <w:br/>
                             </w:r>
@@ -11665,7 +11195,7 @@
                               </w:rPr>
                               <w:t>Fonte: o autor</w:t>
                             </w:r>
-                            <w:bookmarkEnd w:id="35"/>
+                            <w:bookmarkEnd w:id="36"/>
                           </w:p>
                         </w:txbxContent>
                       </wps:txbx>
@@ -11690,23 +11220,36 @@
                       <w:pPr>
                         <w:pStyle w:val="Legenda"/>
                       </w:pPr>
-                      <w:bookmarkStart w:id="36" w:name="_Toc467588026"/>
-                      <w:bookmarkStart w:id="37" w:name="_Toc467757140"/>
+                      <w:bookmarkStart w:id="37" w:name="_Toc467588026"/>
+                      <w:bookmarkStart w:id="38" w:name="_Toc467757140"/>
                       <w:r>
                         <w:t xml:space="preserve">Figura </w:t>
                       </w:r>
-                      <w:fldSimple w:instr=" SEQ Figura \* ARABIC ">
-                        <w:r>
-                          <w:rPr>
-                            <w:noProof/>
-                          </w:rPr>
-                          <w:t>5</w:t>
-                        </w:r>
-                      </w:fldSimple>
+                      <w:r>
+                        <w:fldChar w:fldCharType="begin"/>
+                      </w:r>
+                      <w:r>
+                        <w:instrText xml:space="preserve"> SEQ Figura \* ARABIC </w:instrText>
+                      </w:r>
+                      <w:r>
+                        <w:fldChar w:fldCharType="separate"/>
+                      </w:r>
+                      <w:r>
+                        <w:rPr>
+                          <w:noProof/>
+                        </w:rPr>
+                        <w:t>5</w:t>
+                      </w:r>
+                      <w:r>
+                        <w:rPr>
+                          <w:noProof/>
+                        </w:rPr>
+                        <w:fldChar w:fldCharType="end"/>
+                      </w:r>
                       <w:r>
                         <w:t xml:space="preserve"> - Tela de Boas Vindas</w:t>
                       </w:r>
-                      <w:bookmarkEnd w:id="36"/>
+                      <w:bookmarkEnd w:id="37"/>
                       <w:r>
                         <w:br/>
                       </w:r>
@@ -11716,7 +11259,7 @@
                         </w:rPr>
                         <w:t>Fonte: o autor</w:t>
                       </w:r>
-                      <w:bookmarkEnd w:id="37"/>
+                      <w:bookmarkEnd w:id="38"/>
                     </w:p>
                   </w:txbxContent>
                 </v:textbox>
@@ -11818,26 +11361,39 @@
                             <w:pPr>
                               <w:pStyle w:val="Legenda"/>
                             </w:pPr>
-                            <w:bookmarkStart w:id="38" w:name="_Toc467588027"/>
-                            <w:bookmarkStart w:id="39" w:name="_Toc467757141"/>
+                            <w:bookmarkStart w:id="39" w:name="_Toc467588027"/>
+                            <w:bookmarkStart w:id="40" w:name="_Toc467757141"/>
                             <w:r>
                               <w:t xml:space="preserve">Figura </w:t>
                             </w:r>
-                            <w:fldSimple w:instr=" SEQ Figura \* ARABIC ">
-                              <w:r>
-                                <w:rPr>
-                                  <w:noProof/>
-                                </w:rPr>
-                                <w:t>6</w:t>
-                              </w:r>
-                            </w:fldSimple>
+                            <w:r>
+                              <w:fldChar w:fldCharType="begin"/>
+                            </w:r>
+                            <w:r>
+                              <w:instrText xml:space="preserve"> SEQ Figura \* ARABIC </w:instrText>
+                            </w:r>
+                            <w:r>
+                              <w:fldChar w:fldCharType="separate"/>
+                            </w:r>
+                            <w:r>
+                              <w:rPr>
+                                <w:noProof/>
+                              </w:rPr>
+                              <w:t>6</w:t>
+                            </w:r>
+                            <w:r>
+                              <w:rPr>
+                                <w:noProof/>
+                              </w:rPr>
+                              <w:fldChar w:fldCharType="end"/>
+                            </w:r>
                             <w:r>
                               <w:t xml:space="preserve"> - </w:t>
                             </w:r>
                             <w:r>
                               <w:t>Tela de Documentos de alunos</w:t>
                             </w:r>
-                            <w:bookmarkEnd w:id="38"/>
+                            <w:bookmarkEnd w:id="39"/>
                             <w:r>
                               <w:br/>
                             </w:r>
@@ -11847,7 +11403,7 @@
                               </w:rPr>
                               <w:t>Fonte: o autor</w:t>
                             </w:r>
-                            <w:bookmarkEnd w:id="39"/>
+                            <w:bookmarkEnd w:id="40"/>
                           </w:p>
                         </w:txbxContent>
                       </wps:txbx>
@@ -11872,26 +11428,39 @@
                       <w:pPr>
                         <w:pStyle w:val="Legenda"/>
                       </w:pPr>
-                      <w:bookmarkStart w:id="40" w:name="_Toc467588027"/>
-                      <w:bookmarkStart w:id="41" w:name="_Toc467757141"/>
+                      <w:bookmarkStart w:id="41" w:name="_Toc467588027"/>
+                      <w:bookmarkStart w:id="42" w:name="_Toc467757141"/>
                       <w:r>
                         <w:t xml:space="preserve">Figura </w:t>
                       </w:r>
-                      <w:fldSimple w:instr=" SEQ Figura \* ARABIC ">
-                        <w:r>
-                          <w:rPr>
-                            <w:noProof/>
-                          </w:rPr>
-                          <w:t>6</w:t>
-                        </w:r>
-                      </w:fldSimple>
+                      <w:r>
+                        <w:fldChar w:fldCharType="begin"/>
+                      </w:r>
+                      <w:r>
+                        <w:instrText xml:space="preserve"> SEQ Figura \* ARABIC </w:instrText>
+                      </w:r>
+                      <w:r>
+                        <w:fldChar w:fldCharType="separate"/>
+                      </w:r>
+                      <w:r>
+                        <w:rPr>
+                          <w:noProof/>
+                        </w:rPr>
+                        <w:t>6</w:t>
+                      </w:r>
+                      <w:r>
+                        <w:rPr>
+                          <w:noProof/>
+                        </w:rPr>
+                        <w:fldChar w:fldCharType="end"/>
+                      </w:r>
                       <w:r>
                         <w:t xml:space="preserve"> - </w:t>
                       </w:r>
                       <w:r>
                         <w:t>Tela de Documentos de alunos</w:t>
                       </w:r>
-                      <w:bookmarkEnd w:id="40"/>
+                      <w:bookmarkEnd w:id="41"/>
                       <w:r>
                         <w:br/>
                       </w:r>
@@ -11901,7 +11470,7 @@
                         </w:rPr>
                         <w:t>Fonte: o autor</w:t>
                       </w:r>
-                      <w:bookmarkEnd w:id="41"/>
+                      <w:bookmarkEnd w:id="42"/>
                     </w:p>
                   </w:txbxContent>
                 </v:textbox>
@@ -12058,26 +11627,39 @@
                             <w:pPr>
                               <w:pStyle w:val="Legenda"/>
                             </w:pPr>
-                            <w:bookmarkStart w:id="42" w:name="_Toc467588028"/>
-                            <w:bookmarkStart w:id="43" w:name="_Toc467757142"/>
+                            <w:bookmarkStart w:id="43" w:name="_Toc467588028"/>
+                            <w:bookmarkStart w:id="44" w:name="_Toc467757142"/>
                             <w:r>
                               <w:t xml:space="preserve">Figura </w:t>
                             </w:r>
-                            <w:fldSimple w:instr=" SEQ Figura \* ARABIC ">
-                              <w:r>
-                                <w:rPr>
-                                  <w:noProof/>
-                                </w:rPr>
-                                <w:t>7</w:t>
-                              </w:r>
-                            </w:fldSimple>
+                            <w:r>
+                              <w:fldChar w:fldCharType="begin"/>
+                            </w:r>
+                            <w:r>
+                              <w:instrText xml:space="preserve"> SEQ Figura \* ARABIC </w:instrText>
+                            </w:r>
+                            <w:r>
+                              <w:fldChar w:fldCharType="separate"/>
+                            </w:r>
+                            <w:r>
+                              <w:rPr>
+                                <w:noProof/>
+                              </w:rPr>
+                              <w:t>7</w:t>
+                            </w:r>
+                            <w:r>
+                              <w:rPr>
+                                <w:noProof/>
+                              </w:rPr>
+                              <w:fldChar w:fldCharType="end"/>
+                            </w:r>
                             <w:r>
                               <w:t xml:space="preserve"> - </w:t>
                             </w:r>
                             <w:r>
                               <w:t>Tela de Cadastro de Documentos</w:t>
                             </w:r>
-                            <w:bookmarkEnd w:id="42"/>
+                            <w:bookmarkEnd w:id="43"/>
                             <w:r>
                               <w:br/>
                             </w:r>
@@ -12087,7 +11669,7 @@
                               </w:rPr>
                               <w:t>Fonte: o autor</w:t>
                             </w:r>
-                            <w:bookmarkEnd w:id="43"/>
+                            <w:bookmarkEnd w:id="44"/>
                           </w:p>
                         </w:txbxContent>
                       </wps:txbx>
@@ -12112,26 +11694,39 @@
                       <w:pPr>
                         <w:pStyle w:val="Legenda"/>
                       </w:pPr>
-                      <w:bookmarkStart w:id="44" w:name="_Toc467588028"/>
-                      <w:bookmarkStart w:id="45" w:name="_Toc467757142"/>
+                      <w:bookmarkStart w:id="45" w:name="_Toc467588028"/>
+                      <w:bookmarkStart w:id="46" w:name="_Toc467757142"/>
                       <w:r>
                         <w:t xml:space="preserve">Figura </w:t>
                       </w:r>
-                      <w:fldSimple w:instr=" SEQ Figura \* ARABIC ">
-                        <w:r>
-                          <w:rPr>
-                            <w:noProof/>
-                          </w:rPr>
-                          <w:t>7</w:t>
-                        </w:r>
-                      </w:fldSimple>
+                      <w:r>
+                        <w:fldChar w:fldCharType="begin"/>
+                      </w:r>
+                      <w:r>
+                        <w:instrText xml:space="preserve"> SEQ Figura \* ARABIC </w:instrText>
+                      </w:r>
+                      <w:r>
+                        <w:fldChar w:fldCharType="separate"/>
+                      </w:r>
+                      <w:r>
+                        <w:rPr>
+                          <w:noProof/>
+                        </w:rPr>
+                        <w:t>7</w:t>
+                      </w:r>
+                      <w:r>
+                        <w:rPr>
+                          <w:noProof/>
+                        </w:rPr>
+                        <w:fldChar w:fldCharType="end"/>
+                      </w:r>
                       <w:r>
                         <w:t xml:space="preserve"> - </w:t>
                       </w:r>
                       <w:r>
                         <w:t>Tela de Cadastro de Documentos</w:t>
                       </w:r>
-                      <w:bookmarkEnd w:id="44"/>
+                      <w:bookmarkEnd w:id="45"/>
                       <w:r>
                         <w:br/>
                       </w:r>
@@ -12141,7 +11736,7 @@
                         </w:rPr>
                         <w:t>Fonte: o autor</w:t>
                       </w:r>
-                      <w:bookmarkEnd w:id="45"/>
+                      <w:bookmarkEnd w:id="46"/>
                     </w:p>
                   </w:txbxContent>
                 </v:textbox>
@@ -12303,26 +11898,39 @@
                             <w:pPr>
                               <w:pStyle w:val="Legenda"/>
                             </w:pPr>
-                            <w:bookmarkStart w:id="46" w:name="_Toc467588029"/>
-                            <w:bookmarkStart w:id="47" w:name="_Toc467757143"/>
+                            <w:bookmarkStart w:id="47" w:name="_Toc467588029"/>
+                            <w:bookmarkStart w:id="48" w:name="_Toc467757143"/>
                             <w:r>
                               <w:t xml:space="preserve">Figura </w:t>
                             </w:r>
-                            <w:fldSimple w:instr=" SEQ Figura \* ARABIC ">
-                              <w:r>
-                                <w:rPr>
-                                  <w:noProof/>
-                                </w:rPr>
-                                <w:t>8</w:t>
-                              </w:r>
-                            </w:fldSimple>
+                            <w:r>
+                              <w:fldChar w:fldCharType="begin"/>
+                            </w:r>
+                            <w:r>
+                              <w:instrText xml:space="preserve"> SEQ Figura \* ARABIC </w:instrText>
+                            </w:r>
+                            <w:r>
+                              <w:fldChar w:fldCharType="separate"/>
+                            </w:r>
+                            <w:r>
+                              <w:rPr>
+                                <w:noProof/>
+                              </w:rPr>
+                              <w:t>8</w:t>
+                            </w:r>
+                            <w:r>
+                              <w:rPr>
+                                <w:noProof/>
+                              </w:rPr>
+                              <w:fldChar w:fldCharType="end"/>
+                            </w:r>
                             <w:r>
                               <w:t xml:space="preserve"> - </w:t>
                             </w:r>
                             <w:r>
                               <w:t>Tela de Solicitação de Documentos</w:t>
                             </w:r>
-                            <w:bookmarkEnd w:id="46"/>
+                            <w:bookmarkEnd w:id="47"/>
                             <w:r>
                               <w:br/>
                             </w:r>
@@ -12332,7 +11940,7 @@
                               </w:rPr>
                               <w:t>Fonte: o autor</w:t>
                             </w:r>
-                            <w:bookmarkEnd w:id="47"/>
+                            <w:bookmarkEnd w:id="48"/>
                           </w:p>
                         </w:txbxContent>
                       </wps:txbx>
@@ -12357,26 +11965,39 @@
                       <w:pPr>
                         <w:pStyle w:val="Legenda"/>
                       </w:pPr>
-                      <w:bookmarkStart w:id="48" w:name="_Toc467588029"/>
-                      <w:bookmarkStart w:id="49" w:name="_Toc467757143"/>
+                      <w:bookmarkStart w:id="49" w:name="_Toc467588029"/>
+                      <w:bookmarkStart w:id="50" w:name="_Toc467757143"/>
                       <w:r>
                         <w:t xml:space="preserve">Figura </w:t>
                       </w:r>
-                      <w:fldSimple w:instr=" SEQ Figura \* ARABIC ">
-                        <w:r>
-                          <w:rPr>
-                            <w:noProof/>
-                          </w:rPr>
-                          <w:t>8</w:t>
-                        </w:r>
-                      </w:fldSimple>
+                      <w:r>
+                        <w:fldChar w:fldCharType="begin"/>
+                      </w:r>
+                      <w:r>
+                        <w:instrText xml:space="preserve"> SEQ Figura \* ARABIC </w:instrText>
+                      </w:r>
+                      <w:r>
+                        <w:fldChar w:fldCharType="separate"/>
+                      </w:r>
+                      <w:r>
+                        <w:rPr>
+                          <w:noProof/>
+                        </w:rPr>
+                        <w:t>8</w:t>
+                      </w:r>
+                      <w:r>
+                        <w:rPr>
+                          <w:noProof/>
+                        </w:rPr>
+                        <w:fldChar w:fldCharType="end"/>
+                      </w:r>
                       <w:r>
                         <w:t xml:space="preserve"> - </w:t>
                       </w:r>
                       <w:r>
                         <w:t>Tela de Solicitação de Documentos</w:t>
                       </w:r>
-                      <w:bookmarkEnd w:id="48"/>
+                      <w:bookmarkEnd w:id="49"/>
                       <w:r>
                         <w:br/>
                       </w:r>
@@ -12386,7 +12007,7 @@
                         </w:rPr>
                         <w:t>Fonte: o autor</w:t>
                       </w:r>
-                      <w:bookmarkEnd w:id="49"/>
+                      <w:bookmarkEnd w:id="50"/>
                     </w:p>
                   </w:txbxContent>
                 </v:textbox>
@@ -12547,26 +12168,39 @@
                             <w:pPr>
                               <w:pStyle w:val="Legenda"/>
                             </w:pPr>
-                            <w:bookmarkStart w:id="50" w:name="_Toc467588030"/>
-                            <w:bookmarkStart w:id="51" w:name="_Toc467757144"/>
+                            <w:bookmarkStart w:id="51" w:name="_Toc467588030"/>
+                            <w:bookmarkStart w:id="52" w:name="_Toc467757144"/>
                             <w:r>
                               <w:t xml:space="preserve">Figura </w:t>
                             </w:r>
-                            <w:fldSimple w:instr=" SEQ Figura \* ARABIC ">
-                              <w:r>
-                                <w:rPr>
-                                  <w:noProof/>
-                                </w:rPr>
-                                <w:t>9</w:t>
-                              </w:r>
-                            </w:fldSimple>
+                            <w:r>
+                              <w:fldChar w:fldCharType="begin"/>
+                            </w:r>
+                            <w:r>
+                              <w:instrText xml:space="preserve"> SEQ Figura \* ARABIC </w:instrText>
+                            </w:r>
+                            <w:r>
+                              <w:fldChar w:fldCharType="separate"/>
+                            </w:r>
+                            <w:r>
+                              <w:rPr>
+                                <w:noProof/>
+                              </w:rPr>
+                              <w:t>9</w:t>
+                            </w:r>
+                            <w:r>
+                              <w:rPr>
+                                <w:noProof/>
+                              </w:rPr>
+                              <w:fldChar w:fldCharType="end"/>
+                            </w:r>
                             <w:r>
                               <w:t xml:space="preserve"> - </w:t>
                             </w:r>
                             <w:r>
                               <w:t>Tela de Nova Solicitação</w:t>
                             </w:r>
-                            <w:bookmarkEnd w:id="50"/>
+                            <w:bookmarkEnd w:id="51"/>
                             <w:r>
                               <w:br/>
                             </w:r>
@@ -12576,7 +12210,7 @@
                               </w:rPr>
                               <w:t>Fonte: o autor</w:t>
                             </w:r>
-                            <w:bookmarkEnd w:id="51"/>
+                            <w:bookmarkEnd w:id="52"/>
                           </w:p>
                         </w:txbxContent>
                       </wps:txbx>
@@ -12601,26 +12235,39 @@
                       <w:pPr>
                         <w:pStyle w:val="Legenda"/>
                       </w:pPr>
-                      <w:bookmarkStart w:id="52" w:name="_Toc467588030"/>
-                      <w:bookmarkStart w:id="53" w:name="_Toc467757144"/>
+                      <w:bookmarkStart w:id="53" w:name="_Toc467588030"/>
+                      <w:bookmarkStart w:id="54" w:name="_Toc467757144"/>
                       <w:r>
                         <w:t xml:space="preserve">Figura </w:t>
                       </w:r>
-                      <w:fldSimple w:instr=" SEQ Figura \* ARABIC ">
-                        <w:r>
-                          <w:rPr>
-                            <w:noProof/>
-                          </w:rPr>
-                          <w:t>9</w:t>
-                        </w:r>
-                      </w:fldSimple>
+                      <w:r>
+                        <w:fldChar w:fldCharType="begin"/>
+                      </w:r>
+                      <w:r>
+                        <w:instrText xml:space="preserve"> SEQ Figura \* ARABIC </w:instrText>
+                      </w:r>
+                      <w:r>
+                        <w:fldChar w:fldCharType="separate"/>
+                      </w:r>
+                      <w:r>
+                        <w:rPr>
+                          <w:noProof/>
+                        </w:rPr>
+                        <w:t>9</w:t>
+                      </w:r>
+                      <w:r>
+                        <w:rPr>
+                          <w:noProof/>
+                        </w:rPr>
+                        <w:fldChar w:fldCharType="end"/>
+                      </w:r>
                       <w:r>
                         <w:t xml:space="preserve"> - </w:t>
                       </w:r>
                       <w:r>
                         <w:t>Tela de Nova Solicitação</w:t>
                       </w:r>
-                      <w:bookmarkEnd w:id="52"/>
+                      <w:bookmarkEnd w:id="53"/>
                       <w:r>
                         <w:br/>
                       </w:r>
@@ -12630,7 +12277,7 @@
                         </w:rPr>
                         <w:t>Fonte: o autor</w:t>
                       </w:r>
-                      <w:bookmarkEnd w:id="53"/>
+                      <w:bookmarkEnd w:id="54"/>
                     </w:p>
                   </w:txbxContent>
                 </v:textbox>
@@ -12795,26 +12442,39 @@
                                 <w:szCs w:val="20"/>
                               </w:rPr>
                             </w:pPr>
-                            <w:bookmarkStart w:id="54" w:name="_Toc467588031"/>
-                            <w:bookmarkStart w:id="55" w:name="_Toc467757145"/>
+                            <w:bookmarkStart w:id="55" w:name="_Toc467588031"/>
+                            <w:bookmarkStart w:id="56" w:name="_Toc467757145"/>
                             <w:r>
                               <w:t xml:space="preserve">Figura </w:t>
                             </w:r>
-                            <w:fldSimple w:instr=" SEQ Figura \* ARABIC ">
-                              <w:r>
-                                <w:rPr>
-                                  <w:noProof/>
-                                </w:rPr>
-                                <w:t>10</w:t>
-                              </w:r>
-                            </w:fldSimple>
+                            <w:r>
+                              <w:fldChar w:fldCharType="begin"/>
+                            </w:r>
+                            <w:r>
+                              <w:instrText xml:space="preserve"> SEQ Figura \* ARABIC </w:instrText>
+                            </w:r>
+                            <w:r>
+                              <w:fldChar w:fldCharType="separate"/>
+                            </w:r>
+                            <w:r>
+                              <w:rPr>
+                                <w:noProof/>
+                              </w:rPr>
+                              <w:t>10</w:t>
+                            </w:r>
+                            <w:r>
+                              <w:rPr>
+                                <w:noProof/>
+                              </w:rPr>
+                              <w:fldChar w:fldCharType="end"/>
+                            </w:r>
                             <w:r>
                               <w:t xml:space="preserve"> - </w:t>
                             </w:r>
                             <w:r>
                               <w:t>Tela de Acompanhamento da Solicitação de Documentos</w:t>
                             </w:r>
-                            <w:bookmarkEnd w:id="54"/>
+                            <w:bookmarkEnd w:id="55"/>
                             <w:r>
                               <w:br/>
                             </w:r>
@@ -12824,7 +12484,7 @@
                               </w:rPr>
                               <w:t>Fonte: o autor</w:t>
                             </w:r>
-                            <w:bookmarkEnd w:id="55"/>
+                            <w:bookmarkEnd w:id="56"/>
                           </w:p>
                         </w:txbxContent>
                       </wps:txbx>
@@ -12852,26 +12512,39 @@
                           <w:szCs w:val="20"/>
                         </w:rPr>
                       </w:pPr>
-                      <w:bookmarkStart w:id="56" w:name="_Toc467588031"/>
-                      <w:bookmarkStart w:id="57" w:name="_Toc467757145"/>
+                      <w:bookmarkStart w:id="57" w:name="_Toc467588031"/>
+                      <w:bookmarkStart w:id="58" w:name="_Toc467757145"/>
                       <w:r>
                         <w:t xml:space="preserve">Figura </w:t>
                       </w:r>
-                      <w:fldSimple w:instr=" SEQ Figura \* ARABIC ">
-                        <w:r>
-                          <w:rPr>
-                            <w:noProof/>
-                          </w:rPr>
-                          <w:t>10</w:t>
-                        </w:r>
-                      </w:fldSimple>
+                      <w:r>
+                        <w:fldChar w:fldCharType="begin"/>
+                      </w:r>
+                      <w:r>
+                        <w:instrText xml:space="preserve"> SEQ Figura \* ARABIC </w:instrText>
+                      </w:r>
+                      <w:r>
+                        <w:fldChar w:fldCharType="separate"/>
+                      </w:r>
+                      <w:r>
+                        <w:rPr>
+                          <w:noProof/>
+                        </w:rPr>
+                        <w:t>10</w:t>
+                      </w:r>
+                      <w:r>
+                        <w:rPr>
+                          <w:noProof/>
+                        </w:rPr>
+                        <w:fldChar w:fldCharType="end"/>
+                      </w:r>
                       <w:r>
                         <w:t xml:space="preserve"> - </w:t>
                       </w:r>
                       <w:r>
                         <w:t>Tela de Acompanhamento da Solicitação de Documentos</w:t>
                       </w:r>
-                      <w:bookmarkEnd w:id="56"/>
+                      <w:bookmarkEnd w:id="57"/>
                       <w:r>
                         <w:br/>
                       </w:r>
@@ -12881,7 +12554,7 @@
                         </w:rPr>
                         <w:t>Fonte: o autor</w:t>
                       </w:r>
-                      <w:bookmarkEnd w:id="57"/>
+                      <w:bookmarkEnd w:id="58"/>
                     </w:p>
                   </w:txbxContent>
                 </v:textbox>
@@ -13055,26 +12728,39 @@
                                 <w:szCs w:val="20"/>
                               </w:rPr>
                             </w:pPr>
-                            <w:bookmarkStart w:id="58" w:name="_Toc467588032"/>
-                            <w:bookmarkStart w:id="59" w:name="_Toc467757146"/>
+                            <w:bookmarkStart w:id="59" w:name="_Toc467588032"/>
+                            <w:bookmarkStart w:id="60" w:name="_Toc467757146"/>
                             <w:r>
                               <w:t xml:space="preserve">Figura </w:t>
                             </w:r>
-                            <w:fldSimple w:instr=" SEQ Figura \* ARABIC ">
-                              <w:r>
-                                <w:rPr>
-                                  <w:noProof/>
-                                </w:rPr>
-                                <w:t>11</w:t>
-                              </w:r>
-                            </w:fldSimple>
+                            <w:r>
+                              <w:fldChar w:fldCharType="begin"/>
+                            </w:r>
+                            <w:r>
+                              <w:instrText xml:space="preserve"> SEQ Figura \* ARABIC </w:instrText>
+                            </w:r>
+                            <w:r>
+                              <w:fldChar w:fldCharType="separate"/>
+                            </w:r>
+                            <w:r>
+                              <w:rPr>
+                                <w:noProof/>
+                              </w:rPr>
+                              <w:t>11</w:t>
+                            </w:r>
+                            <w:r>
+                              <w:rPr>
+                                <w:noProof/>
+                              </w:rPr>
+                              <w:fldChar w:fldCharType="end"/>
+                            </w:r>
                             <w:r>
                               <w:t xml:space="preserve"> - </w:t>
                             </w:r>
                             <w:r>
                               <w:t>Tela de Controle de Eventos</w:t>
                             </w:r>
-                            <w:bookmarkEnd w:id="58"/>
+                            <w:bookmarkEnd w:id="59"/>
                             <w:r>
                               <w:br/>
                             </w:r>
@@ -13084,7 +12770,7 @@
                               </w:rPr>
                               <w:t>Fonte: o autor</w:t>
                             </w:r>
-                            <w:bookmarkEnd w:id="59"/>
+                            <w:bookmarkEnd w:id="60"/>
                           </w:p>
                         </w:txbxContent>
                       </wps:txbx>
@@ -13112,26 +12798,39 @@
                           <w:szCs w:val="20"/>
                         </w:rPr>
                       </w:pPr>
-                      <w:bookmarkStart w:id="60" w:name="_Toc467588032"/>
-                      <w:bookmarkStart w:id="61" w:name="_Toc467757146"/>
+                      <w:bookmarkStart w:id="61" w:name="_Toc467588032"/>
+                      <w:bookmarkStart w:id="62" w:name="_Toc467757146"/>
                       <w:r>
                         <w:t xml:space="preserve">Figura </w:t>
                       </w:r>
-                      <w:fldSimple w:instr=" SEQ Figura \* ARABIC ">
-                        <w:r>
-                          <w:rPr>
-                            <w:noProof/>
-                          </w:rPr>
-                          <w:t>11</w:t>
-                        </w:r>
-                      </w:fldSimple>
+                      <w:r>
+                        <w:fldChar w:fldCharType="begin"/>
+                      </w:r>
+                      <w:r>
+                        <w:instrText xml:space="preserve"> SEQ Figura \* ARABIC </w:instrText>
+                      </w:r>
+                      <w:r>
+                        <w:fldChar w:fldCharType="separate"/>
+                      </w:r>
+                      <w:r>
+                        <w:rPr>
+                          <w:noProof/>
+                        </w:rPr>
+                        <w:t>11</w:t>
+                      </w:r>
+                      <w:r>
+                        <w:rPr>
+                          <w:noProof/>
+                        </w:rPr>
+                        <w:fldChar w:fldCharType="end"/>
+                      </w:r>
                       <w:r>
                         <w:t xml:space="preserve"> - </w:t>
                       </w:r>
                       <w:r>
                         <w:t>Tela de Controle de Eventos</w:t>
                       </w:r>
-                      <w:bookmarkEnd w:id="60"/>
+                      <w:bookmarkEnd w:id="61"/>
                       <w:r>
                         <w:br/>
                       </w:r>
@@ -13141,7 +12840,7 @@
                         </w:rPr>
                         <w:t>Fonte: o autor</w:t>
                       </w:r>
-                      <w:bookmarkEnd w:id="61"/>
+                      <w:bookmarkEnd w:id="62"/>
                     </w:p>
                   </w:txbxContent>
                 </v:textbox>
@@ -13305,26 +13004,39 @@
                                 <w:szCs w:val="20"/>
                               </w:rPr>
                             </w:pPr>
-                            <w:bookmarkStart w:id="62" w:name="_Toc467588033"/>
-                            <w:bookmarkStart w:id="63" w:name="_Toc467757147"/>
+                            <w:bookmarkStart w:id="63" w:name="_Toc467588033"/>
+                            <w:bookmarkStart w:id="64" w:name="_Toc467757147"/>
                             <w:r>
                               <w:t xml:space="preserve">Figura </w:t>
                             </w:r>
-                            <w:fldSimple w:instr=" SEQ Figura \* ARABIC ">
-                              <w:r>
-                                <w:rPr>
-                                  <w:noProof/>
-                                </w:rPr>
-                                <w:t>12</w:t>
-                              </w:r>
-                            </w:fldSimple>
+                            <w:r>
+                              <w:fldChar w:fldCharType="begin"/>
+                            </w:r>
+                            <w:r>
+                              <w:instrText xml:space="preserve"> SEQ Figura \* ARABIC </w:instrText>
+                            </w:r>
+                            <w:r>
+                              <w:fldChar w:fldCharType="separate"/>
+                            </w:r>
+                            <w:r>
+                              <w:rPr>
+                                <w:noProof/>
+                              </w:rPr>
+                              <w:t>12</w:t>
+                            </w:r>
+                            <w:r>
+                              <w:rPr>
+                                <w:noProof/>
+                              </w:rPr>
+                              <w:fldChar w:fldCharType="end"/>
+                            </w:r>
                             <w:r>
                               <w:t xml:space="preserve"> - </w:t>
                             </w:r>
                             <w:r>
                               <w:t>Tela de Cadastro de Novos Eventos</w:t>
                             </w:r>
-                            <w:bookmarkEnd w:id="62"/>
+                            <w:bookmarkEnd w:id="63"/>
                             <w:r>
                               <w:br/>
                             </w:r>
@@ -13334,7 +13046,7 @@
                               </w:rPr>
                               <w:t>Fonte: o autor</w:t>
                             </w:r>
-                            <w:bookmarkEnd w:id="63"/>
+                            <w:bookmarkEnd w:id="64"/>
                           </w:p>
                         </w:txbxContent>
                       </wps:txbx>
@@ -13362,26 +13074,39 @@
                           <w:szCs w:val="20"/>
                         </w:rPr>
                       </w:pPr>
-                      <w:bookmarkStart w:id="64" w:name="_Toc467588033"/>
-                      <w:bookmarkStart w:id="65" w:name="_Toc467757147"/>
+                      <w:bookmarkStart w:id="65" w:name="_Toc467588033"/>
+                      <w:bookmarkStart w:id="66" w:name="_Toc467757147"/>
                       <w:r>
                         <w:t xml:space="preserve">Figura </w:t>
                       </w:r>
-                      <w:fldSimple w:instr=" SEQ Figura \* ARABIC ">
-                        <w:r>
-                          <w:rPr>
-                            <w:noProof/>
-                          </w:rPr>
-                          <w:t>12</w:t>
-                        </w:r>
-                      </w:fldSimple>
+                      <w:r>
+                        <w:fldChar w:fldCharType="begin"/>
+                      </w:r>
+                      <w:r>
+                        <w:instrText xml:space="preserve"> SEQ Figura \* ARABIC </w:instrText>
+                      </w:r>
+                      <w:r>
+                        <w:fldChar w:fldCharType="separate"/>
+                      </w:r>
+                      <w:r>
+                        <w:rPr>
+                          <w:noProof/>
+                        </w:rPr>
+                        <w:t>12</w:t>
+                      </w:r>
+                      <w:r>
+                        <w:rPr>
+                          <w:noProof/>
+                        </w:rPr>
+                        <w:fldChar w:fldCharType="end"/>
+                      </w:r>
                       <w:r>
                         <w:t xml:space="preserve"> - </w:t>
                       </w:r>
                       <w:r>
                         <w:t>Tela de Cadastro de Novos Eventos</w:t>
                       </w:r>
-                      <w:bookmarkEnd w:id="64"/>
+                      <w:bookmarkEnd w:id="65"/>
                       <w:r>
                         <w:br/>
                       </w:r>
@@ -13391,7 +13116,7 @@
                         </w:rPr>
                         <w:t>Fonte: o autor</w:t>
                       </w:r>
-                      <w:bookmarkEnd w:id="65"/>
+                      <w:bookmarkEnd w:id="66"/>
                     </w:p>
                   </w:txbxContent>
                 </v:textbox>
@@ -13556,30 +13281,39 @@
                                 <w:szCs w:val="20"/>
                               </w:rPr>
                             </w:pPr>
-                            <w:bookmarkStart w:id="66" w:name="_Toc467588034"/>
-                            <w:bookmarkStart w:id="67" w:name="_Toc467757148"/>
+                            <w:bookmarkStart w:id="67" w:name="_Toc467588034"/>
+                            <w:bookmarkStart w:id="68" w:name="_Toc467757148"/>
                             <w:r>
                               <w:t xml:space="preserve">Figura </w:t>
                             </w:r>
-                            <w:fldSimple w:instr=" SEQ Figura \* ARABIC ">
-                              <w:r>
-                                <w:rPr>
-                                  <w:noProof/>
-                                </w:rPr>
-                                <w:t>13</w:t>
-                              </w:r>
-                            </w:fldSimple>
+                            <w:r>
+                              <w:fldChar w:fldCharType="begin"/>
+                            </w:r>
+                            <w:r>
+                              <w:instrText xml:space="preserve"> SEQ Figura \* ARABIC </w:instrText>
+                            </w:r>
+                            <w:r>
+                              <w:fldChar w:fldCharType="separate"/>
+                            </w:r>
+                            <w:r>
+                              <w:rPr>
+                                <w:noProof/>
+                              </w:rPr>
+                              <w:t>13</w:t>
+                            </w:r>
+                            <w:r>
+                              <w:rPr>
+                                <w:noProof/>
+                              </w:rPr>
+                              <w:fldChar w:fldCharType="end"/>
+                            </w:r>
                             <w:r>
                               <w:t xml:space="preserve"> - </w:t>
                             </w:r>
                             <w:r>
-                              <w:t>Tela de Meus Eventos (</w:t>
+                              <w:t>Tela de Meus Eventos (aluno)</w:t>
                             </w:r>
-                            <w:proofErr w:type="gramStart"/>
-                            <w:r>
-                              <w:t>aluno)</w:t>
-                            </w:r>
-                            <w:bookmarkEnd w:id="66"/>
+                            <w:bookmarkEnd w:id="67"/>
                             <w:r>
                               <w:br/>
                             </w:r>
@@ -13587,16 +13321,9 @@
                               <w:rPr>
                                 <w:szCs w:val="20"/>
                               </w:rPr>
-                              <w:t>Fonte</w:t>
+                              <w:t>Fonte: o autor</w:t>
                             </w:r>
-                            <w:proofErr w:type="gramEnd"/>
-                            <w:r>
-                              <w:rPr>
-                                <w:szCs w:val="20"/>
-                              </w:rPr>
-                              <w:t>: o autor</w:t>
-                            </w:r>
-                            <w:bookmarkEnd w:id="67"/>
+                            <w:bookmarkEnd w:id="68"/>
                           </w:p>
                         </w:txbxContent>
                       </wps:txbx>
@@ -13624,30 +13351,39 @@
                           <w:szCs w:val="20"/>
                         </w:rPr>
                       </w:pPr>
-                      <w:bookmarkStart w:id="68" w:name="_Toc467588034"/>
-                      <w:bookmarkStart w:id="69" w:name="_Toc467757148"/>
+                      <w:bookmarkStart w:id="69" w:name="_Toc467588034"/>
+                      <w:bookmarkStart w:id="70" w:name="_Toc467757148"/>
                       <w:r>
                         <w:t xml:space="preserve">Figura </w:t>
                       </w:r>
-                      <w:fldSimple w:instr=" SEQ Figura \* ARABIC ">
-                        <w:r>
-                          <w:rPr>
-                            <w:noProof/>
-                          </w:rPr>
-                          <w:t>13</w:t>
-                        </w:r>
-                      </w:fldSimple>
+                      <w:r>
+                        <w:fldChar w:fldCharType="begin"/>
+                      </w:r>
+                      <w:r>
+                        <w:instrText xml:space="preserve"> SEQ Figura \* ARABIC </w:instrText>
+                      </w:r>
+                      <w:r>
+                        <w:fldChar w:fldCharType="separate"/>
+                      </w:r>
+                      <w:r>
+                        <w:rPr>
+                          <w:noProof/>
+                        </w:rPr>
+                        <w:t>13</w:t>
+                      </w:r>
+                      <w:r>
+                        <w:rPr>
+                          <w:noProof/>
+                        </w:rPr>
+                        <w:fldChar w:fldCharType="end"/>
+                      </w:r>
                       <w:r>
                         <w:t xml:space="preserve"> - </w:t>
                       </w:r>
                       <w:r>
-                        <w:t>Tela de Meus Eventos (</w:t>
+                        <w:t>Tela de Meus Eventos (aluno)</w:t>
                       </w:r>
-                      <w:proofErr w:type="gramStart"/>
-                      <w:r>
-                        <w:t>aluno)</w:t>
-                      </w:r>
-                      <w:bookmarkEnd w:id="68"/>
+                      <w:bookmarkEnd w:id="69"/>
                       <w:r>
                         <w:br/>
                       </w:r>
@@ -13655,16 +13391,9 @@
                         <w:rPr>
                           <w:szCs w:val="20"/>
                         </w:rPr>
-                        <w:t>Fonte</w:t>
+                        <w:t>Fonte: o autor</w:t>
                       </w:r>
-                      <w:proofErr w:type="gramEnd"/>
-                      <w:r>
-                        <w:rPr>
-                          <w:szCs w:val="20"/>
-                        </w:rPr>
-                        <w:t>: o autor</w:t>
-                      </w:r>
-                      <w:bookmarkEnd w:id="69"/>
+                      <w:bookmarkEnd w:id="70"/>
                     </w:p>
                   </w:txbxContent>
                 </v:textbox>
@@ -13771,12 +13500,12 @@
           <w:numId w:val="20"/>
         </w:numPr>
       </w:pPr>
-      <w:bookmarkStart w:id="70" w:name="_Toc467834785"/>
+      <w:bookmarkStart w:id="71" w:name="_Toc467834785"/>
       <w:r>
         <w:lastRenderedPageBreak/>
         <w:t>CONSIDERAÇÕES FINAIS</w:t>
       </w:r>
-      <w:bookmarkEnd w:id="70"/>
+      <w:bookmarkEnd w:id="71"/>
     </w:p>
     <w:p/>
     <w:p>
@@ -13859,8 +13588,6 @@
       <w:r>
         <w:t>.</w:t>
       </w:r>
-      <w:bookmarkStart w:id="71" w:name="_GoBack"/>
-      <w:bookmarkEnd w:id="71"/>
     </w:p>
     <w:p>
       <w:r>
@@ -16357,46 +16084,20 @@
         </w:rPr>
         <w:t xml:space="preserve">. </w:t>
       </w:r>
-      <w:proofErr w:type="spellStart"/>
       <w:r>
         <w:rPr>
           <w:rFonts w:eastAsia="Arial" w:cs="Arial"/>
           <w:i/>
           <w:szCs w:val="24"/>
         </w:rPr>
-        <w:t>Ci</w:t>
-      </w:r>
-      <w:proofErr w:type="spellEnd"/>
-      <w:r>
-        <w:rPr>
-          <w:rFonts w:eastAsia="Arial" w:cs="Arial"/>
-          <w:i/>
-          <w:szCs w:val="24"/>
-        </w:rPr>
-        <w:t>. Inf., Brasília</w:t>
+        <w:t>Ci. Inf., Brasília</w:t>
       </w:r>
       <w:r>
         <w:rPr>
           <w:rFonts w:eastAsia="Arial" w:cs="Arial"/>
           <w:szCs w:val="24"/>
         </w:rPr>
-        <w:t xml:space="preserve">, v. 33, n. 2, p. 15-27, </w:t>
-      </w:r>
-      <w:proofErr w:type="spellStart"/>
-      <w:r>
-        <w:rPr>
-          <w:rFonts w:eastAsia="Arial" w:cs="Arial"/>
-          <w:szCs w:val="24"/>
-        </w:rPr>
-        <w:t>mai</w:t>
-      </w:r>
-      <w:proofErr w:type="spellEnd"/>
-      <w:r>
-        <w:rPr>
-          <w:rFonts w:eastAsia="Arial" w:cs="Arial"/>
-          <w:szCs w:val="24"/>
-        </w:rPr>
-        <w:t>/ago. 2004. Disponível em: &lt;</w:t>
+        <w:t>, v. 33, n. 2, p. 15-27, mai/ago. 2004. Disponível em: &lt;</w:t>
       </w:r>
       <w:hyperlink r:id="rId37">
         <w:r>
@@ -16484,7 +16185,6 @@
           <w:szCs w:val="24"/>
         </w:rPr>
       </w:pPr>
-      <w:proofErr w:type="spellStart"/>
       <w:r>
         <w:rPr>
           <w:rFonts w:eastAsia="Arial" w:cs="Arial"/>
@@ -16493,31 +16193,8 @@
           <w:color w:val="2A2A2A"/>
           <w:szCs w:val="24"/>
         </w:rPr>
-        <w:t>Balsamiq</w:t>
-      </w:r>
-      <w:proofErr w:type="spellEnd"/>
-      <w:r>
-        <w:rPr>
-          <w:rFonts w:eastAsia="Arial" w:cs="Arial"/>
-          <w:b/>
-          <w:i/>
-          <w:color w:val="2A2A2A"/>
-          <w:szCs w:val="24"/>
-        </w:rPr>
-        <w:t xml:space="preserve"> </w:t>
-      </w:r>
-      <w:proofErr w:type="spellStart"/>
-      <w:r>
-        <w:rPr>
-          <w:rFonts w:eastAsia="Arial" w:cs="Arial"/>
-          <w:b/>
-          <w:i/>
-          <w:color w:val="2A2A2A"/>
-          <w:szCs w:val="24"/>
-        </w:rPr>
-        <w:t>Mockups</w:t>
-      </w:r>
-      <w:proofErr w:type="spellEnd"/>
+        <w:t>Balsamiq Mockups</w:t>
+      </w:r>
       <w:r>
         <w:rPr>
           <w:rFonts w:eastAsia="Arial" w:cs="Arial"/>
@@ -16657,23 +16334,7 @@
           <w:rFonts w:eastAsia="Arial" w:cs="Arial"/>
           <w:szCs w:val="24"/>
         </w:rPr>
-        <w:t xml:space="preserve">CORRÊA, Amarílis </w:t>
-      </w:r>
-      <w:proofErr w:type="spellStart"/>
-      <w:r>
-        <w:rPr>
-          <w:rFonts w:eastAsia="Arial" w:cs="Arial"/>
-          <w:szCs w:val="24"/>
-        </w:rPr>
-        <w:t>Montagnolli</w:t>
-      </w:r>
-      <w:proofErr w:type="spellEnd"/>
-      <w:r>
-        <w:rPr>
-          <w:rFonts w:eastAsia="Arial" w:cs="Arial"/>
-          <w:szCs w:val="24"/>
-        </w:rPr>
-        <w:t xml:space="preserve"> Gomes. </w:t>
+        <w:t xml:space="preserve">CORRÊA, Amarílis Montagnolli Gomes. </w:t>
       </w:r>
       <w:r>
         <w:rPr>
@@ -16716,18 +16377,8 @@
           <w:i/>
           <w:lang w:val="en-US"/>
         </w:rPr>
-        <w:t xml:space="preserve">AES Proposal: </w:t>
-      </w:r>
-      <w:proofErr w:type="spellStart"/>
-      <w:r>
-        <w:rPr>
-          <w:b/>
-          <w:i/>
-          <w:lang w:val="en-US"/>
-        </w:rPr>
-        <w:t>Rijndael</w:t>
-      </w:r>
-      <w:proofErr w:type="spellEnd"/>
+        <w:t>AES Proposal: Rijndael</w:t>
+      </w:r>
       <w:r>
         <w:rPr>
           <w:lang w:val="en-US"/>
@@ -16780,25 +16431,7 @@
           <w:szCs w:val="24"/>
           <w:highlight w:val="white"/>
         </w:rPr>
-        <w:t xml:space="preserve"> Tradução da 7. ed. americana por </w:t>
-      </w:r>
-      <w:proofErr w:type="spellStart"/>
-      <w:r>
-        <w:rPr>
-          <w:rFonts w:eastAsia="Arial" w:cs="Arial"/>
-          <w:szCs w:val="24"/>
-          <w:highlight w:val="white"/>
-        </w:rPr>
-        <w:t>Vandenberg</w:t>
-      </w:r>
-      <w:proofErr w:type="spellEnd"/>
-      <w:r>
-        <w:rPr>
-          <w:rFonts w:eastAsia="Arial" w:cs="Arial"/>
-          <w:szCs w:val="24"/>
-          <w:highlight w:val="white"/>
-        </w:rPr>
-        <w:t xml:space="preserve"> D. de Souza. Rio de Janeiro, RJ. Editora Campus, 2005.</w:t>
+        <w:t xml:space="preserve"> Tradução da 7. ed. americana por Vandenberg D. de Souza. Rio de Janeiro, RJ. Editora Campus, 2005.</w:t>
       </w:r>
     </w:p>
     <w:p>
@@ -16933,25 +16566,7 @@
           <w:szCs w:val="27"/>
         </w:rPr>
         <w:lastRenderedPageBreak/>
-        <w:t xml:space="preserve">GIL, </w:t>
-      </w:r>
-      <w:proofErr w:type="spellStart"/>
-      <w:r>
-        <w:rPr>
-          <w:color w:val="000000"/>
-          <w:sz w:val="27"/>
-          <w:szCs w:val="27"/>
-        </w:rPr>
-        <w:t>Antonio</w:t>
-      </w:r>
-      <w:proofErr w:type="spellEnd"/>
-      <w:r>
-        <w:rPr>
-          <w:color w:val="000000"/>
-          <w:sz w:val="27"/>
-          <w:szCs w:val="27"/>
-        </w:rPr>
-        <w:t xml:space="preserve"> Carlos. </w:t>
+        <w:t xml:space="preserve">GIL, Antonio Carlos. </w:t>
       </w:r>
       <w:r>
         <w:rPr>
@@ -16985,25 +16600,7 @@
           <w:szCs w:val="24"/>
           <w:highlight w:val="white"/>
         </w:rPr>
-        <w:t xml:space="preserve">GUEDES, </w:t>
-      </w:r>
-      <w:proofErr w:type="spellStart"/>
-      <w:r>
-        <w:rPr>
-          <w:rFonts w:eastAsia="Arial" w:cs="Arial"/>
-          <w:szCs w:val="24"/>
-          <w:highlight w:val="white"/>
-        </w:rPr>
-        <w:t>Gilleanes</w:t>
-      </w:r>
-      <w:proofErr w:type="spellEnd"/>
-      <w:r>
-        <w:rPr>
-          <w:rFonts w:eastAsia="Arial" w:cs="Arial"/>
-          <w:szCs w:val="24"/>
-          <w:highlight w:val="white"/>
-        </w:rPr>
-        <w:t xml:space="preserve"> T. A.. </w:t>
+        <w:t xml:space="preserve">GUEDES, Gilleanes T. A.. </w:t>
       </w:r>
       <w:r>
         <w:rPr>
@@ -17020,25 +16617,7 @@
           <w:szCs w:val="24"/>
           <w:highlight w:val="white"/>
         </w:rPr>
-        <w:t xml:space="preserve">2ª edição. São Paulo - SP. Editora </w:t>
-      </w:r>
-      <w:proofErr w:type="spellStart"/>
-      <w:r>
-        <w:rPr>
-          <w:rFonts w:eastAsia="Arial" w:cs="Arial"/>
-          <w:szCs w:val="24"/>
-          <w:highlight w:val="white"/>
-        </w:rPr>
-        <w:t>Novatec</w:t>
-      </w:r>
-      <w:proofErr w:type="spellEnd"/>
-      <w:r>
-        <w:rPr>
-          <w:rFonts w:eastAsia="Arial" w:cs="Arial"/>
-          <w:szCs w:val="24"/>
-          <w:highlight w:val="white"/>
-        </w:rPr>
-        <w:t>, 2011.</w:t>
+        <w:t>2ª edição. São Paulo - SP. Editora Novatec, 2011.</w:t>
       </w:r>
     </w:p>
     <w:p>
@@ -17087,21 +16666,7 @@
         <w:rPr>
           <w:b/>
         </w:rPr>
-        <w:t xml:space="preserve">Introdução ao Active </w:t>
-      </w:r>
-      <w:proofErr w:type="spellStart"/>
-      <w:r>
-        <w:rPr>
-          <w:b/>
-        </w:rPr>
-        <w:t>Directory</w:t>
-      </w:r>
-      <w:proofErr w:type="spellEnd"/>
-      <w:r>
-        <w:rPr>
-          <w:b/>
-        </w:rPr>
-        <w:t xml:space="preserve"> – Parte 1</w:t>
+        <w:t>Introdução ao Active Directory – Parte 1</w:t>
       </w:r>
       <w:r>
         <w:t>. Disponível em &lt;</w:t>
@@ -17188,25 +16753,7 @@
           <w:szCs w:val="24"/>
           <w:highlight w:val="white"/>
         </w:rPr>
-        <w:t xml:space="preserve">3. ed. rev. e </w:t>
-      </w:r>
-      <w:proofErr w:type="spellStart"/>
-      <w:r>
-        <w:rPr>
-          <w:rFonts w:eastAsia="Arial" w:cs="Arial"/>
-          <w:szCs w:val="24"/>
-          <w:highlight w:val="white"/>
-        </w:rPr>
-        <w:t>ampl</w:t>
-      </w:r>
-      <w:proofErr w:type="spellEnd"/>
-      <w:r>
-        <w:rPr>
-          <w:rFonts w:eastAsia="Arial" w:cs="Arial"/>
-          <w:szCs w:val="24"/>
-          <w:highlight w:val="white"/>
-        </w:rPr>
-        <w:t>.</w:t>
+        <w:t>3. ed. rev. e ampl.</w:t>
       </w:r>
       <w:r>
         <w:rPr>
@@ -17223,40 +16770,20 @@
           <w:szCs w:val="24"/>
           <w:highlight w:val="white"/>
         </w:rPr>
-        <w:t xml:space="preserve">Rio de Janeiro, RJ. Editora </w:t>
-      </w:r>
-      <w:proofErr w:type="spellStart"/>
-      <w:r>
-        <w:rPr>
-          <w:rFonts w:eastAsia="Arial" w:cs="Arial"/>
-          <w:szCs w:val="24"/>
-          <w:highlight w:val="white"/>
-        </w:rPr>
-        <w:t>Brasport</w:t>
-      </w:r>
-      <w:proofErr w:type="spellEnd"/>
-      <w:r>
-        <w:rPr>
-          <w:rFonts w:eastAsia="Arial" w:cs="Arial"/>
-          <w:szCs w:val="24"/>
-          <w:highlight w:val="white"/>
-        </w:rPr>
-        <w:t>, 2005.</w:t>
-      </w:r>
-    </w:p>
-    <w:p>
-      <w:pPr>
-        <w:spacing w:line="360" w:lineRule="auto"/>
-        <w:jc w:val="both"/>
-      </w:pPr>
-      <w:proofErr w:type="spellStart"/>
+        <w:t>Rio de Janeiro, RJ. Editora Brasport, 2005.</w:t>
+      </w:r>
+    </w:p>
+    <w:p>
+      <w:pPr>
+        <w:spacing w:line="360" w:lineRule="auto"/>
+        <w:jc w:val="both"/>
+      </w:pPr>
       <w:r>
         <w:rPr>
           <w:b/>
         </w:rPr>
         <w:t>Rijndael</w:t>
       </w:r>
-      <w:proofErr w:type="spellEnd"/>
       <w:r>
         <w:t>. Disponível em &lt;</w:t>
       </w:r>
@@ -17281,44 +16808,22 @@
         </w:rPr>
       </w:pPr>
       <w:r>
-        <w:t xml:space="preserve">ROUTO, </w:t>
-      </w:r>
-      <w:proofErr w:type="spellStart"/>
-      <w:r>
-        <w:t>Terada</w:t>
-      </w:r>
-      <w:proofErr w:type="spellEnd"/>
+        <w:t xml:space="preserve">ROUTO, Terada. </w:t>
+      </w:r>
+      <w:r>
+        <w:rPr>
+          <w:b/>
+        </w:rPr>
+        <w:t>Segurança de dados - criptografia em redes de computador</w:t>
+      </w:r>
       <w:r>
         <w:t xml:space="preserve">. </w:t>
       </w:r>
       <w:r>
         <w:rPr>
-          <w:b/>
-        </w:rPr>
-        <w:t>Segurança de dados - criptografia em redes de computador</w:t>
-      </w:r>
-      <w:r>
-        <w:t xml:space="preserve">. </w:t>
-      </w:r>
-      <w:r>
-        <w:rPr>
           <w:lang w:val="en-US"/>
         </w:rPr>
-        <w:t xml:space="preserve">Ed. E. </w:t>
-      </w:r>
-      <w:proofErr w:type="spellStart"/>
-      <w:r>
-        <w:rPr>
-          <w:lang w:val="en-US"/>
-        </w:rPr>
-        <w:t>Blücher</w:t>
-      </w:r>
-      <w:proofErr w:type="spellEnd"/>
-      <w:r>
-        <w:rPr>
-          <w:lang w:val="en-US"/>
-        </w:rPr>
-        <w:t>, 2000.</w:t>
+        <w:t>Ed. E. Blücher, 2000.</w:t>
       </w:r>
     </w:p>
     <w:p>
@@ -17428,97 +16933,7 @@
           <w:szCs w:val="24"/>
           <w:highlight w:val="white"/>
         </w:rPr>
-        <w:t xml:space="preserve">Tradução por Selma </w:t>
-      </w:r>
-      <w:proofErr w:type="spellStart"/>
-      <w:r>
-        <w:rPr>
-          <w:rFonts w:eastAsia="Arial" w:cs="Arial"/>
-          <w:szCs w:val="24"/>
-          <w:highlight w:val="white"/>
-        </w:rPr>
-        <w:t>Shin</w:t>
-      </w:r>
-      <w:proofErr w:type="spellEnd"/>
-      <w:r>
-        <w:rPr>
-          <w:rFonts w:eastAsia="Arial" w:cs="Arial"/>
-          <w:szCs w:val="24"/>
-          <w:highlight w:val="white"/>
-        </w:rPr>
-        <w:t xml:space="preserve"> Shimizu </w:t>
-      </w:r>
-      <w:proofErr w:type="spellStart"/>
-      <w:r>
-        <w:rPr>
-          <w:rFonts w:eastAsia="Arial" w:cs="Arial"/>
-          <w:szCs w:val="24"/>
-          <w:highlight w:val="white"/>
-        </w:rPr>
-        <w:t>Meknikoff</w:t>
-      </w:r>
-      <w:proofErr w:type="spellEnd"/>
-      <w:r>
-        <w:rPr>
-          <w:rFonts w:eastAsia="Arial" w:cs="Arial"/>
-          <w:szCs w:val="24"/>
-          <w:highlight w:val="white"/>
-        </w:rPr>
-        <w:t xml:space="preserve">, Reginaldo Arakaki, Edílson de Andrade Barbosa; revisão técnica por </w:t>
-      </w:r>
-      <w:proofErr w:type="spellStart"/>
-      <w:r>
-        <w:rPr>
-          <w:rFonts w:eastAsia="Arial" w:cs="Arial"/>
-          <w:szCs w:val="24"/>
-          <w:highlight w:val="white"/>
-        </w:rPr>
-        <w:t>Kechi</w:t>
-      </w:r>
-      <w:proofErr w:type="spellEnd"/>
-      <w:r>
-        <w:rPr>
-          <w:rFonts w:eastAsia="Arial" w:cs="Arial"/>
-          <w:szCs w:val="24"/>
-          <w:highlight w:val="white"/>
-        </w:rPr>
-        <w:t xml:space="preserve"> </w:t>
-      </w:r>
-      <w:proofErr w:type="spellStart"/>
-      <w:r>
-        <w:rPr>
-          <w:rFonts w:eastAsia="Arial" w:cs="Arial"/>
-          <w:szCs w:val="24"/>
-          <w:highlight w:val="white"/>
-        </w:rPr>
-        <w:t>Kirama</w:t>
-      </w:r>
-      <w:proofErr w:type="spellEnd"/>
-      <w:r>
-        <w:rPr>
-          <w:rFonts w:eastAsia="Arial" w:cs="Arial"/>
-          <w:szCs w:val="24"/>
-          <w:highlight w:val="white"/>
-        </w:rPr>
-        <w:t xml:space="preserve">. 8ª edição. São Paulo, SP. Editora Pearson </w:t>
-      </w:r>
-      <w:proofErr w:type="spellStart"/>
-      <w:r>
-        <w:rPr>
-          <w:rFonts w:eastAsia="Arial" w:cs="Arial"/>
-          <w:szCs w:val="24"/>
-          <w:highlight w:val="white"/>
-        </w:rPr>
-        <w:t>Addison</w:t>
-      </w:r>
-      <w:proofErr w:type="spellEnd"/>
-      <w:r>
-        <w:rPr>
-          <w:rFonts w:eastAsia="Arial" w:cs="Arial"/>
-          <w:szCs w:val="24"/>
-          <w:highlight w:val="white"/>
-        </w:rPr>
-        <w:t>-Wesley, 2007.</w:t>
+        <w:t>Tradução por Selma Shin Shimizu Meknikoff, Reginaldo Arakaki, Edílson de Andrade Barbosa; revisão técnica por Kechi Kirama. 8ª edição. São Paulo, SP. Editora Pearson Addison-Wesley, 2007.</w:t>
       </w:r>
     </w:p>
     <w:p>
@@ -17681,14 +17096,27 @@
       <w:r>
         <w:t xml:space="preserve">Figura </w:t>
       </w:r>
-      <w:fldSimple w:instr=" SEQ Figura \* ARABIC ">
-        <w:r>
-          <w:rPr>
-            <w:noProof/>
-          </w:rPr>
-          <w:t>14</w:t>
-        </w:r>
-      </w:fldSimple>
+      <w:r>
+        <w:fldChar w:fldCharType="begin"/>
+      </w:r>
+      <w:r>
+        <w:instrText xml:space="preserve"> SEQ Figura \* ARABIC </w:instrText>
+      </w:r>
+      <w:r>
+        <w:fldChar w:fldCharType="separate"/>
+      </w:r>
+      <w:r>
+        <w:rPr>
+          <w:noProof/>
+        </w:rPr>
+        <w:t>14</w:t>
+      </w:r>
+      <w:r>
+        <w:rPr>
+          <w:noProof/>
+        </w:rPr>
+        <w:fldChar w:fldCharType="end"/>
+      </w:r>
       <w:r>
         <w:t xml:space="preserve"> - Fluxogramas do Sistema</w:t>
       </w:r>
@@ -17786,182 +17214,120 @@
           <w:szCs w:val="20"/>
         </w:rPr>
       </w:pPr>
-      <w:proofErr w:type="gramStart"/>
       <w:r>
         <w:rPr>
           <w:szCs w:val="20"/>
         </w:rPr>
+        <w:t>(  ) Ruim  (  ) Normal  (  ) Boa  (  ) Desconheço o procedimento</w:t>
+      </w:r>
+    </w:p>
+    <w:p>
+      <w:pPr>
+        <w:spacing w:line="360" w:lineRule="auto"/>
+        <w:jc w:val="both"/>
+        <w:rPr>
+          <w:szCs w:val="20"/>
+        </w:rPr>
+      </w:pPr>
+      <w:r>
+        <w:rPr>
+          <w:szCs w:val="20"/>
+        </w:rPr>
+        <w:t xml:space="preserve">2 - </w:t>
+      </w:r>
+      <w:r>
+        <w:rPr>
+          <w:szCs w:val="20"/>
+        </w:rPr>
+        <w:t>Você sabe qual a situação das suas horas complementares ? (Quanto já fez, quanto falta...)</w:t>
+      </w:r>
+    </w:p>
+    <w:p>
+      <w:pPr>
+        <w:spacing w:line="360" w:lineRule="auto"/>
+        <w:jc w:val="both"/>
+        <w:rPr>
+          <w:szCs w:val="20"/>
+        </w:rPr>
+      </w:pPr>
+      <w:r>
+        <w:rPr>
+          <w:szCs w:val="20"/>
+        </w:rPr>
+        <w:t>(  ) Sim  (  ) Não</w:t>
+      </w:r>
+    </w:p>
+    <w:p>
+      <w:pPr>
+        <w:spacing w:line="360" w:lineRule="auto"/>
+        <w:jc w:val="both"/>
+        <w:rPr>
+          <w:szCs w:val="20"/>
+        </w:rPr>
+      </w:pPr>
+      <w:r>
+        <w:rPr>
+          <w:szCs w:val="20"/>
+        </w:rPr>
+        <w:t xml:space="preserve">3 - </w:t>
+      </w:r>
+      <w:r>
+        <w:rPr>
+          <w:szCs w:val="20"/>
+        </w:rPr>
+        <w:t>Caso houvesse um sistema informatizado online para o envio de documentos, inscrições em eventos (palestras, cursos, etc) e acompanhamento de horas complementares, a fim de facilitar e agilizar o processo, seria de sua preferência o uso de tal sistema ou o uso do sistema atual (papéis) ?</w:t>
+      </w:r>
+    </w:p>
+    <w:p>
+      <w:pPr>
+        <w:spacing w:line="360" w:lineRule="auto"/>
+        <w:jc w:val="both"/>
+        <w:rPr>
+          <w:szCs w:val="20"/>
+        </w:rPr>
+      </w:pPr>
+      <w:r>
+        <w:rPr>
+          <w:szCs w:val="20"/>
+        </w:rPr>
+        <w:t>(  ) Papéis  (  ) Informatizado</w:t>
+      </w:r>
+    </w:p>
+    <w:p>
+      <w:pPr>
+        <w:spacing w:line="360" w:lineRule="auto"/>
+        <w:jc w:val="both"/>
+        <w:rPr>
+          <w:szCs w:val="20"/>
+        </w:rPr>
+      </w:pPr>
+      <w:r>
+        <w:rPr>
+          <w:szCs w:val="20"/>
+        </w:rPr>
+        <w:t xml:space="preserve">4 - </w:t>
+      </w:r>
+      <w:r>
+        <w:rPr>
+          <w:szCs w:val="20"/>
+        </w:rPr>
+        <w:t>Qual o meio de acesso a internet que você costuma utilizar com mais frequência?</w:t>
+      </w:r>
+    </w:p>
+    <w:p>
+      <w:pPr>
+        <w:spacing w:line="360" w:lineRule="auto"/>
+        <w:jc w:val="both"/>
+        <w:rPr>
+          <w:szCs w:val="20"/>
+        </w:rPr>
+      </w:pPr>
+      <w:r>
+        <w:rPr>
+          <w:szCs w:val="20"/>
+        </w:rPr>
         <w:t>(  )</w:t>
       </w:r>
-      <w:proofErr w:type="gramEnd"/>
-      <w:r>
-        <w:rPr>
-          <w:szCs w:val="20"/>
-        </w:rPr>
-        <w:t xml:space="preserve"> Ruim  (  ) Normal  (  ) Boa  (  ) Desconheço o procedimento</w:t>
-      </w:r>
-    </w:p>
-    <w:p>
-      <w:pPr>
-        <w:spacing w:line="360" w:lineRule="auto"/>
-        <w:jc w:val="both"/>
-        <w:rPr>
-          <w:szCs w:val="20"/>
-        </w:rPr>
-      </w:pPr>
-      <w:r>
-        <w:rPr>
-          <w:szCs w:val="20"/>
-        </w:rPr>
-        <w:t xml:space="preserve">2 - </w:t>
-      </w:r>
-      <w:r>
-        <w:rPr>
-          <w:szCs w:val="20"/>
-        </w:rPr>
-        <w:t xml:space="preserve">Você sabe qual a situação das suas horas </w:t>
-      </w:r>
-      <w:proofErr w:type="gramStart"/>
-      <w:r>
-        <w:rPr>
-          <w:szCs w:val="20"/>
-        </w:rPr>
-        <w:t>complementares ?</w:t>
-      </w:r>
-      <w:proofErr w:type="gramEnd"/>
-      <w:r>
-        <w:rPr>
-          <w:szCs w:val="20"/>
-        </w:rPr>
-        <w:t xml:space="preserve"> (Quanto já fez, quanto falta...)</w:t>
-      </w:r>
-    </w:p>
-    <w:p>
-      <w:pPr>
-        <w:spacing w:line="360" w:lineRule="auto"/>
-        <w:jc w:val="both"/>
-        <w:rPr>
-          <w:szCs w:val="20"/>
-        </w:rPr>
-      </w:pPr>
-      <w:proofErr w:type="gramStart"/>
-      <w:r>
-        <w:rPr>
-          <w:szCs w:val="20"/>
-        </w:rPr>
-        <w:t>(  )</w:t>
-      </w:r>
-      <w:proofErr w:type="gramEnd"/>
-      <w:r>
-        <w:rPr>
-          <w:szCs w:val="20"/>
-        </w:rPr>
-        <w:t xml:space="preserve"> Sim  (  ) Não</w:t>
-      </w:r>
-    </w:p>
-    <w:p>
-      <w:pPr>
-        <w:spacing w:line="360" w:lineRule="auto"/>
-        <w:jc w:val="both"/>
-        <w:rPr>
-          <w:szCs w:val="20"/>
-        </w:rPr>
-      </w:pPr>
-      <w:r>
-        <w:rPr>
-          <w:szCs w:val="20"/>
-        </w:rPr>
-        <w:t xml:space="preserve">3 - </w:t>
-      </w:r>
-      <w:r>
-        <w:rPr>
-          <w:szCs w:val="20"/>
-        </w:rPr>
-        <w:t xml:space="preserve">Caso houvesse um sistema informatizado online para o envio de documentos, inscrições em eventos (palestras, cursos, </w:t>
-      </w:r>
-      <w:proofErr w:type="spellStart"/>
-      <w:r>
-        <w:rPr>
-          <w:szCs w:val="20"/>
-        </w:rPr>
-        <w:t>etc</w:t>
-      </w:r>
-      <w:proofErr w:type="spellEnd"/>
-      <w:r>
-        <w:rPr>
-          <w:szCs w:val="20"/>
-        </w:rPr>
-        <w:t>) e acompanhamento de horas complementares, a fim de facilitar e agilizar o processo, seria de sua preferência o uso de tal sistema ou o uso do sistema atual (papéis</w:t>
-      </w:r>
-      <w:proofErr w:type="gramStart"/>
-      <w:r>
-        <w:rPr>
-          <w:szCs w:val="20"/>
-        </w:rPr>
-        <w:t>) ?</w:t>
-      </w:r>
-      <w:proofErr w:type="gramEnd"/>
-    </w:p>
-    <w:p>
-      <w:pPr>
-        <w:spacing w:line="360" w:lineRule="auto"/>
-        <w:jc w:val="both"/>
-        <w:rPr>
-          <w:szCs w:val="20"/>
-        </w:rPr>
-      </w:pPr>
-      <w:proofErr w:type="gramStart"/>
-      <w:r>
-        <w:rPr>
-          <w:szCs w:val="20"/>
-        </w:rPr>
-        <w:t>(  )</w:t>
-      </w:r>
-      <w:proofErr w:type="gramEnd"/>
-      <w:r>
-        <w:rPr>
-          <w:szCs w:val="20"/>
-        </w:rPr>
-        <w:t xml:space="preserve"> Papéis  (  ) Informatizado</w:t>
-      </w:r>
-    </w:p>
-    <w:p>
-      <w:pPr>
-        <w:spacing w:line="360" w:lineRule="auto"/>
-        <w:jc w:val="both"/>
-        <w:rPr>
-          <w:szCs w:val="20"/>
-        </w:rPr>
-      </w:pPr>
-      <w:r>
-        <w:rPr>
-          <w:szCs w:val="20"/>
-        </w:rPr>
-        <w:t xml:space="preserve">4 - </w:t>
-      </w:r>
-      <w:r>
-        <w:rPr>
-          <w:szCs w:val="20"/>
-        </w:rPr>
-        <w:t>Qual o meio de acesso a internet que você costuma utilizar com mais frequência?</w:t>
-      </w:r>
-    </w:p>
-    <w:p>
-      <w:pPr>
-        <w:spacing w:line="360" w:lineRule="auto"/>
-        <w:jc w:val="both"/>
-        <w:rPr>
-          <w:szCs w:val="20"/>
-        </w:rPr>
-      </w:pPr>
-      <w:proofErr w:type="gramStart"/>
-      <w:r>
-        <w:rPr>
-          <w:szCs w:val="20"/>
-        </w:rPr>
-        <w:t>(  )</w:t>
-      </w:r>
-      <w:proofErr w:type="gramEnd"/>
       <w:r>
         <w:rPr>
           <w:szCs w:val="20"/>
@@ -18032,21 +17398,12 @@
                 <w:lang w:eastAsia="pt-BR"/>
               </w:rPr>
             </w:pPr>
-            <w:proofErr w:type="gramStart"/>
             <w:r>
               <w:rPr>
                 <w:rFonts w:cs="Arial"/>
                 <w:szCs w:val="24"/>
               </w:rPr>
-              <w:t>(  )</w:t>
-            </w:r>
-            <w:proofErr w:type="gramEnd"/>
-            <w:r>
-              <w:rPr>
-                <w:rFonts w:cs="Arial"/>
-                <w:szCs w:val="24"/>
-              </w:rPr>
-              <w:t xml:space="preserve"> </w:t>
+              <w:t xml:space="preserve">(  ) </w:t>
             </w:r>
             <w:r>
               <w:rPr>
@@ -18089,21 +17446,12 @@
                 <w:lang w:eastAsia="pt-BR"/>
               </w:rPr>
             </w:pPr>
-            <w:proofErr w:type="gramStart"/>
             <w:r>
               <w:rPr>
                 <w:rFonts w:cs="Arial"/>
                 <w:szCs w:val="24"/>
               </w:rPr>
-              <w:t>(  )</w:t>
-            </w:r>
-            <w:proofErr w:type="gramEnd"/>
-            <w:r>
-              <w:rPr>
-                <w:rFonts w:cs="Arial"/>
-                <w:szCs w:val="24"/>
-              </w:rPr>
-              <w:t xml:space="preserve"> </w:t>
+              <w:t xml:space="preserve">(  ) </w:t>
             </w:r>
             <w:r>
               <w:rPr>
@@ -18146,21 +17494,12 @@
                 <w:lang w:eastAsia="pt-BR"/>
               </w:rPr>
             </w:pPr>
-            <w:proofErr w:type="gramStart"/>
             <w:r>
               <w:rPr>
                 <w:rFonts w:cs="Arial"/>
                 <w:szCs w:val="24"/>
               </w:rPr>
-              <w:t>(  )</w:t>
-            </w:r>
-            <w:proofErr w:type="gramEnd"/>
-            <w:r>
-              <w:rPr>
-                <w:rFonts w:cs="Arial"/>
-                <w:szCs w:val="24"/>
-              </w:rPr>
-              <w:t xml:space="preserve"> </w:t>
+              <w:t xml:space="preserve">(  ) </w:t>
             </w:r>
             <w:r>
               <w:rPr>
@@ -18203,21 +17542,12 @@
                 <w:lang w:eastAsia="pt-BR"/>
               </w:rPr>
             </w:pPr>
-            <w:proofErr w:type="gramStart"/>
             <w:r>
               <w:rPr>
                 <w:rFonts w:cs="Arial"/>
                 <w:szCs w:val="24"/>
               </w:rPr>
-              <w:t>(  )</w:t>
-            </w:r>
-            <w:proofErr w:type="gramEnd"/>
-            <w:r>
-              <w:rPr>
-                <w:rFonts w:cs="Arial"/>
-                <w:szCs w:val="24"/>
-              </w:rPr>
-              <w:t xml:space="preserve"> </w:t>
+              <w:t xml:space="preserve">(  ) </w:t>
             </w:r>
             <w:r>
               <w:rPr>
@@ -18260,21 +17590,12 @@
                 <w:lang w:eastAsia="pt-BR"/>
               </w:rPr>
             </w:pPr>
-            <w:proofErr w:type="gramStart"/>
             <w:r>
               <w:rPr>
                 <w:rFonts w:cs="Arial"/>
                 <w:szCs w:val="24"/>
               </w:rPr>
-              <w:t>(  )</w:t>
-            </w:r>
-            <w:proofErr w:type="gramEnd"/>
-            <w:r>
-              <w:rPr>
-                <w:rFonts w:cs="Arial"/>
-                <w:szCs w:val="24"/>
-              </w:rPr>
-              <w:t xml:space="preserve"> </w:t>
+              <w:t xml:space="preserve">(  ) </w:t>
             </w:r>
             <w:r>
               <w:rPr>
@@ -18335,21 +17656,12 @@
                 <w:lang w:eastAsia="pt-BR"/>
               </w:rPr>
             </w:pPr>
-            <w:proofErr w:type="gramStart"/>
             <w:r>
               <w:rPr>
                 <w:rFonts w:cs="Arial"/>
                 <w:szCs w:val="24"/>
               </w:rPr>
-              <w:t>(  )</w:t>
-            </w:r>
-            <w:proofErr w:type="gramEnd"/>
-            <w:r>
-              <w:rPr>
-                <w:rFonts w:cs="Arial"/>
-                <w:szCs w:val="24"/>
-              </w:rPr>
-              <w:t xml:space="preserve"> </w:t>
+              <w:t xml:space="preserve">(  ) </w:t>
             </w:r>
             <w:r>
               <w:rPr>
@@ -18392,21 +17704,12 @@
                 <w:lang w:eastAsia="pt-BR"/>
               </w:rPr>
             </w:pPr>
-            <w:proofErr w:type="gramStart"/>
             <w:r>
               <w:rPr>
                 <w:rFonts w:cs="Arial"/>
                 <w:szCs w:val="24"/>
               </w:rPr>
-              <w:t>(  )</w:t>
-            </w:r>
-            <w:proofErr w:type="gramEnd"/>
-            <w:r>
-              <w:rPr>
-                <w:rFonts w:cs="Arial"/>
-                <w:szCs w:val="24"/>
-              </w:rPr>
-              <w:t xml:space="preserve"> </w:t>
+              <w:t xml:space="preserve">(  ) </w:t>
             </w:r>
             <w:r>
               <w:rPr>
@@ -18449,7 +17752,6 @@
                 <w:lang w:eastAsia="pt-BR"/>
               </w:rPr>
             </w:pPr>
-            <w:proofErr w:type="gramStart"/>
             <w:r>
               <w:rPr>
                 <w:rFonts w:cs="Arial"/>
@@ -18469,15 +17771,7 @@
                 <w:rFonts w:cs="Arial"/>
                 <w:szCs w:val="24"/>
               </w:rPr>
-              <w:t>)</w:t>
-            </w:r>
-            <w:proofErr w:type="gramEnd"/>
-            <w:r>
-              <w:rPr>
-                <w:rFonts w:cs="Arial"/>
-                <w:szCs w:val="24"/>
-              </w:rPr>
-              <w:t xml:space="preserve"> </w:t>
+              <w:t xml:space="preserve">) </w:t>
             </w:r>
             <w:r>
               <w:rPr>
@@ -18520,21 +17814,12 @@
                 <w:lang w:eastAsia="pt-BR"/>
               </w:rPr>
             </w:pPr>
-            <w:proofErr w:type="gramStart"/>
             <w:r>
               <w:rPr>
                 <w:rFonts w:cs="Arial"/>
                 <w:szCs w:val="24"/>
               </w:rPr>
-              <w:t>(  )</w:t>
-            </w:r>
-            <w:proofErr w:type="gramEnd"/>
-            <w:r>
-              <w:rPr>
-                <w:rFonts w:cs="Arial"/>
-                <w:szCs w:val="24"/>
-              </w:rPr>
-              <w:t xml:space="preserve"> </w:t>
+              <w:t xml:space="preserve">(  ) </w:t>
             </w:r>
             <w:r>
               <w:rPr>
@@ -18641,6 +17926,7 @@
         <w:docPartUnique/>
       </w:docPartObj>
     </w:sdtPr>
+    <w:sdtEndPr/>
     <w:sdtContent>
       <w:p>
         <w:pPr>
@@ -18675,6 +17961,7 @@
         <w:docPartUnique/>
       </w:docPartObj>
     </w:sdtPr>
+    <w:sdtEndPr/>
     <w:sdtContent>
       <w:p>
         <w:pPr>
@@ -18694,7 +17981,7 @@
           <w:rPr>
             <w:noProof/>
           </w:rPr>
-          <w:t>46</w:t>
+          <w:t>49</w:t>
         </w:r>
         <w:r>
           <w:fldChar w:fldCharType="end"/>
@@ -22251,11 +21538,11 @@
         </c:dLbls>
         <c:gapWidth val="150"/>
         <c:overlap val="-25"/>
-        <c:axId val="417957632"/>
-        <c:axId val="417952536"/>
+        <c:axId val="211904712"/>
+        <c:axId val="211905104"/>
       </c:barChart>
       <c:catAx>
-        <c:axId val="417957632"/>
+        <c:axId val="211904712"/>
         <c:scaling>
           <c:orientation val="minMax"/>
         </c:scaling>
@@ -22265,7 +21552,7 @@
         <c:majorTickMark val="none"/>
         <c:minorTickMark val="none"/>
         <c:tickLblPos val="nextTo"/>
-        <c:crossAx val="417952536"/>
+        <c:crossAx val="211905104"/>
         <c:crosses val="autoZero"/>
         <c:auto val="1"/>
         <c:lblAlgn val="ctr"/>
@@ -22273,7 +21560,7 @@
         <c:noMultiLvlLbl val="0"/>
       </c:catAx>
       <c:valAx>
-        <c:axId val="417952536"/>
+        <c:axId val="211905104"/>
         <c:scaling>
           <c:orientation val="minMax"/>
         </c:scaling>
@@ -22283,7 +21570,7 @@
         <c:majorTickMark val="none"/>
         <c:minorTickMark val="none"/>
         <c:tickLblPos val="nextTo"/>
-        <c:crossAx val="417957632"/>
+        <c:crossAx val="211904712"/>
         <c:crosses val="autoZero"/>
         <c:crossBetween val="between"/>
       </c:valAx>
@@ -22813,7 +22100,7 @@
 </file>
 
 <file path=customXml/itemProps1.xml><?xml version="1.0" encoding="utf-8"?>
-<ds:datastoreItem xmlns:ds="http://schemas.openxmlformats.org/officeDocument/2006/customXml" ds:itemID="{D60190E6-26D3-4547-9014-744242554140}">
+<ds:datastoreItem xmlns:ds="http://schemas.openxmlformats.org/officeDocument/2006/customXml" ds:itemID="{244208AC-0CA5-4E88-A9C6-470C73DE7ED1}">
   <ds:schemaRefs>
     <ds:schemaRef ds:uri="http://schemas.openxmlformats.org/officeDocument/2006/bibliography"/>
   </ds:schemaRefs>

</xml_diff>